<commit_message>
TFS 9602 - Add #6 question for Lawrence.
git-tfs-id: [https://tfs.omnicloud.local/tfs/cco%20program/]$/eCoaching_V2;C39526
</commit_message>
<xml_diff>
--- a/Runbook/Web/CCO_eCoaching_Log_Runbook.docx
+++ b/Runbook/Web/CCO_eCoaching_Log_Runbook.docx
@@ -172,8 +172,15 @@
       <w:pPr>
         <w:pStyle w:val="CoverPageTitles"/>
       </w:pPr>
+      <w:proofErr w:type="spellStart"/>
+      <w:proofErr w:type="gramStart"/>
       <w:r>
-        <w:t>eCoaching Log Web</w:t>
+        <w:t>eCoaching</w:t>
+      </w:r>
+      <w:proofErr w:type="spellEnd"/>
+      <w:proofErr w:type="gramEnd"/>
+      <w:r>
+        <w:t xml:space="preserve"> Log Web</w:t>
       </w:r>
       <w:r>
         <w:t xml:space="preserve"> </w:t>
@@ -244,31 +251,7 @@
               <w:rPr>
                 <w:b/>
               </w:rPr>
-              <w:t xml:space="preserve">TFS </w:t>
-            </w:r>
-            <w:r>
-              <w:rPr>
-                <w:b/>
-              </w:rPr>
-              <w:t>8886</w:t>
-            </w:r>
-            <w:r>
-              <w:rPr>
-                <w:b/>
-              </w:rPr>
-              <w:t xml:space="preserve"> </w:t>
-            </w:r>
-            <w:r>
-              <w:rPr>
-                <w:b/>
-              </w:rPr>
-              <w:t xml:space="preserve">– </w:t>
-            </w:r>
-            <w:r>
-              <w:rPr>
-                <w:b/>
-              </w:rPr>
-              <w:t>BRN/BRL coaching logs for all non-exempt CCO employees.</w:t>
+              <w:t>TFS 9602 - Add #6 question for Lawrence.</w:t>
             </w:r>
           </w:p>
         </w:tc>
@@ -867,27 +850,83 @@
               <w:t>TFS</w:t>
             </w:r>
             <w:r>
-              <w:t>115 - ecl coaching notes overwritten</w:t>
-            </w:r>
-          </w:p>
-          <w:p>
-            <w:r>
-              <w:t>TFS153 - ecl duplicate lanids all reviewing details</w:t>
-            </w:r>
-          </w:p>
-          <w:p>
-            <w:r>
-              <w:t>TFS175 - ecl lcsat display assigned reviewer</w:t>
-            </w:r>
-          </w:p>
-          <w:p>
-            <w:r>
-              <w:t>TFS363 - ecl duplicate form names</w:t>
-            </w:r>
-          </w:p>
-          <w:p>
-            <w:r>
-              <w:t>TFS481 - ecl display reasons, sub-reasons values</w:t>
+              <w:t xml:space="preserve">115 - </w:t>
+            </w:r>
+            <w:proofErr w:type="spellStart"/>
+            <w:r>
+              <w:t>ecl</w:t>
+            </w:r>
+            <w:proofErr w:type="spellEnd"/>
+            <w:r>
+              <w:t xml:space="preserve"> coaching notes overwritten</w:t>
+            </w:r>
+          </w:p>
+          <w:p>
+            <w:r>
+              <w:t xml:space="preserve">TFS153 - </w:t>
+            </w:r>
+            <w:proofErr w:type="spellStart"/>
+            <w:r>
+              <w:t>ecl</w:t>
+            </w:r>
+            <w:proofErr w:type="spellEnd"/>
+            <w:r>
+              <w:t xml:space="preserve"> duplicate </w:t>
+            </w:r>
+            <w:proofErr w:type="spellStart"/>
+            <w:r>
+              <w:t>lanids</w:t>
+            </w:r>
+            <w:proofErr w:type="spellEnd"/>
+            <w:r>
+              <w:t xml:space="preserve"> all reviewing details</w:t>
+            </w:r>
+          </w:p>
+          <w:p>
+            <w:r>
+              <w:t xml:space="preserve">TFS175 - </w:t>
+            </w:r>
+            <w:proofErr w:type="spellStart"/>
+            <w:r>
+              <w:t>ecl</w:t>
+            </w:r>
+            <w:proofErr w:type="spellEnd"/>
+            <w:r>
+              <w:t xml:space="preserve"> </w:t>
+            </w:r>
+            <w:proofErr w:type="spellStart"/>
+            <w:r>
+              <w:t>lcsat</w:t>
+            </w:r>
+            <w:proofErr w:type="spellEnd"/>
+            <w:r>
+              <w:t xml:space="preserve"> display assigned reviewer</w:t>
+            </w:r>
+          </w:p>
+          <w:p>
+            <w:r>
+              <w:t xml:space="preserve">TFS363 - </w:t>
+            </w:r>
+            <w:proofErr w:type="spellStart"/>
+            <w:r>
+              <w:t>ecl</w:t>
+            </w:r>
+            <w:proofErr w:type="spellEnd"/>
+            <w:r>
+              <w:t xml:space="preserve"> duplicate form names</w:t>
+            </w:r>
+          </w:p>
+          <w:p>
+            <w:r>
+              <w:t xml:space="preserve">TFS481 - </w:t>
+            </w:r>
+            <w:proofErr w:type="spellStart"/>
+            <w:r>
+              <w:t>ecl</w:t>
+            </w:r>
+            <w:proofErr w:type="spellEnd"/>
+            <w:r>
+              <w:t xml:space="preserve"> display reasons, sub-reasons values</w:t>
             </w:r>
           </w:p>
         </w:tc>
@@ -1048,7 +1087,15 @@
               <w:spacing w:line="240" w:lineRule="exact"/>
             </w:pPr>
             <w:r>
-              <w:t>TFS974 – Add Warning Section to All eCoaching Modules</w:t>
+              <w:t xml:space="preserve">TFS974 – Add Warning Section to All </w:t>
+            </w:r>
+            <w:proofErr w:type="spellStart"/>
+            <w:r>
+              <w:t>eCoaching</w:t>
+            </w:r>
+            <w:proofErr w:type="spellEnd"/>
+            <w:r>
+              <w:t xml:space="preserve"> Modules</w:t>
             </w:r>
           </w:p>
         </w:tc>
@@ -1390,8 +1437,13 @@
               <w:t>Training</w:t>
             </w:r>
             <w:r>
-              <w:t xml:space="preserve"> SDR) records to eCoaching</w:t>
-            </w:r>
+              <w:t xml:space="preserve"> SDR) records to </w:t>
+            </w:r>
+            <w:proofErr w:type="spellStart"/>
+            <w:r>
+              <w:t>eCoaching</w:t>
+            </w:r>
+            <w:proofErr w:type="spellEnd"/>
           </w:p>
         </w:tc>
         <w:tc>
@@ -1751,8 +1803,13 @@
             <w:r>
               <w:t xml:space="preserve">TFS 2907 - </w:t>
             </w:r>
-            <w:r>
-              <w:t>eCL survey can be completed after being inactivated</w:t>
+            <w:proofErr w:type="spellStart"/>
+            <w:r>
+              <w:t>eCL</w:t>
+            </w:r>
+            <w:proofErr w:type="spellEnd"/>
+            <w:r>
+              <w:t xml:space="preserve"> survey can be completed after being inactivated</w:t>
             </w:r>
           </w:p>
         </w:tc>
@@ -1920,7 +1977,23 @@
           </w:tcPr>
           <w:p>
             <w:r>
-              <w:t>TFS 3622 – “My Dashboard” over 100 db connections within 1 db session</w:t>
+              <w:t xml:space="preserve">TFS 3622 – “My Dashboard” over 100 </w:t>
+            </w:r>
+            <w:proofErr w:type="spellStart"/>
+            <w:r>
+              <w:t>db</w:t>
+            </w:r>
+            <w:proofErr w:type="spellEnd"/>
+            <w:r>
+              <w:t xml:space="preserve"> connections within 1 </w:t>
+            </w:r>
+            <w:proofErr w:type="spellStart"/>
+            <w:r>
+              <w:t>db</w:t>
+            </w:r>
+            <w:proofErr w:type="spellEnd"/>
+            <w:r>
+              <w:t xml:space="preserve"> session</w:t>
             </w:r>
           </w:p>
         </w:tc>
@@ -2150,7 +2223,23 @@
           </w:tcPr>
           <w:p>
             <w:r>
-              <w:t>TFS 3622 – “My Dashboard” over 100 db connections within 1 db session</w:t>
+              <w:t xml:space="preserve">TFS 3622 – “My Dashboard” over 100 </w:t>
+            </w:r>
+            <w:proofErr w:type="spellStart"/>
+            <w:r>
+              <w:t>db</w:t>
+            </w:r>
+            <w:proofErr w:type="spellEnd"/>
+            <w:r>
+              <w:t xml:space="preserve"> connections within 1 </w:t>
+            </w:r>
+            <w:proofErr w:type="spellStart"/>
+            <w:r>
+              <w:t>db</w:t>
+            </w:r>
+            <w:proofErr w:type="spellEnd"/>
+            <w:r>
+              <w:t xml:space="preserve"> session</w:t>
             </w:r>
           </w:p>
           <w:p>
@@ -2379,7 +2468,23 @@
           </w:tcPr>
           <w:p>
             <w:r>
-              <w:t>TFS 5661 - Opportun!ty, Re!nforcement issue</w:t>
+              <w:t xml:space="preserve">TFS 5661 - </w:t>
+            </w:r>
+            <w:proofErr w:type="spellStart"/>
+            <w:r>
+              <w:t>Opportun!ty</w:t>
+            </w:r>
+            <w:proofErr w:type="spellEnd"/>
+            <w:r>
+              <w:t xml:space="preserve">, </w:t>
+            </w:r>
+            <w:proofErr w:type="spellStart"/>
+            <w:r>
+              <w:t>Re!nforcement</w:t>
+            </w:r>
+            <w:proofErr w:type="spellEnd"/>
+            <w:r>
+              <w:t xml:space="preserve"> issue</w:t>
             </w:r>
           </w:p>
         </w:tc>
@@ -3172,6 +3277,63 @@
           <w:p>
             <w:r>
               <w:t>TFS 8886 – BRN/BRL coaching logs for all non-exempt CCO employees</w:t>
+            </w:r>
+          </w:p>
+        </w:tc>
+        <w:tc>
+          <w:tcPr>
+            <w:tcW w:w="2268" w:type="dxa"/>
+          </w:tcPr>
+          <w:p>
+            <w:pPr>
+              <w:pStyle w:val="TableText"/>
+              <w:ind w:left="162"/>
+              <w:rPr>
+                <w:sz w:val="18"/>
+                <w:szCs w:val="18"/>
+              </w:rPr>
+            </w:pPr>
+            <w:r>
+              <w:rPr>
+                <w:sz w:val="18"/>
+                <w:szCs w:val="18"/>
+              </w:rPr>
+              <w:t>Lili Huang</w:t>
+            </w:r>
+          </w:p>
+        </w:tc>
+      </w:tr>
+      <w:tr>
+        <w:tc>
+          <w:tcPr>
+            <w:tcW w:w="1188" w:type="dxa"/>
+          </w:tcPr>
+          <w:p>
+            <w:pPr>
+              <w:pStyle w:val="TableText"/>
+              <w:ind w:left="90"/>
+              <w:rPr>
+                <w:sz w:val="18"/>
+                <w:szCs w:val="18"/>
+              </w:rPr>
+            </w:pPr>
+            <w:r>
+              <w:rPr>
+                <w:sz w:val="18"/>
+                <w:szCs w:val="18"/>
+              </w:rPr>
+              <w:lastRenderedPageBreak/>
+              <w:t>02/06/2018</w:t>
+            </w:r>
+          </w:p>
+        </w:tc>
+        <w:tc>
+          <w:tcPr>
+            <w:tcW w:w="6120" w:type="dxa"/>
+          </w:tcPr>
+          <w:p>
+            <w:r>
+              <w:t>TFS 9602 - Add #6 question for Lawrence.</w:t>
             </w:r>
           </w:p>
         </w:tc>
@@ -3317,8 +3479,13 @@
             <w:r>
               <w:t xml:space="preserve">changes for </w:t>
             </w:r>
-            <w:r>
-              <w:t>eCoaching Log</w:t>
+            <w:proofErr w:type="spellStart"/>
+            <w:r>
+              <w:t>eCoaching</w:t>
+            </w:r>
+            <w:proofErr w:type="spellEnd"/>
+            <w:r>
+              <w:t xml:space="preserve"> Log</w:t>
             </w:r>
             <w:r>
               <w:t xml:space="preserve"> </w:t>
@@ -3333,7 +3500,7 @@
               <w:t xml:space="preserve">TFS </w:t>
             </w:r>
             <w:r>
-              <w:t>8886</w:t>
+              <w:t>9602</w:t>
             </w:r>
             <w:r>
               <w:t>.</w:t>
@@ -3653,8 +3820,13 @@
             <w:r>
               <w:t xml:space="preserve"> </w:t>
             </w:r>
-            <w:r>
-              <w:t>eCoaching Log</w:t>
+            <w:proofErr w:type="spellStart"/>
+            <w:r>
+              <w:t>eCoaching</w:t>
+            </w:r>
+            <w:proofErr w:type="spellEnd"/>
+            <w:r>
+              <w:t xml:space="preserve"> Log</w:t>
             </w:r>
             <w:r>
               <w:t xml:space="preserve"> </w:t>
@@ -3915,7 +4087,7 @@
               <w:rPr>
                 <w:b/>
               </w:rPr>
-              <w:t>053</w:t>
+              <w:t>525</w:t>
             </w:r>
             <w:bookmarkStart w:id="2" w:name="_GoBack"/>
             <w:bookmarkEnd w:id="2"/>
@@ -4041,7 +4213,25 @@
                 <w:sz w:val="22"/>
                 <w:szCs w:val="22"/>
               </w:rPr>
-              <w:t>How to add IP restrictions to deny access to eCoaching site</w:t>
+              <w:t xml:space="preserve">How to add IP restrictions to deny access to </w:t>
+            </w:r>
+            <w:proofErr w:type="spellStart"/>
+            <w:r>
+              <w:rPr>
+                <w:i/>
+                <w:sz w:val="22"/>
+                <w:szCs w:val="22"/>
+              </w:rPr>
+              <w:t>eCoaching</w:t>
+            </w:r>
+            <w:proofErr w:type="spellEnd"/>
+            <w:r>
+              <w:rPr>
+                <w:i/>
+                <w:sz w:val="22"/>
+                <w:szCs w:val="22"/>
+              </w:rPr>
+              <w:t xml:space="preserve"> site</w:t>
             </w:r>
             <w:r>
               <w:rPr>
@@ -4129,9 +4319,11 @@
                 <w:numId w:val="31"/>
               </w:numPr>
             </w:pPr>
+            <w:proofErr w:type="spellStart"/>
             <w:r>
               <w:t>web.config</w:t>
             </w:r>
+            <w:proofErr w:type="spellEnd"/>
           </w:p>
           <w:p>
             <w:pPr>
@@ -4144,8 +4336,16 @@
               <w:rPr>
                 <w:b/>
               </w:rPr>
-              <w:t>do not overwrite web.config</w:t>
-            </w:r>
+              <w:t xml:space="preserve">do not overwrite </w:t>
+            </w:r>
+            <w:proofErr w:type="spellStart"/>
+            <w:r>
+              <w:rPr>
+                <w:b/>
+              </w:rPr>
+              <w:t>web.config</w:t>
+            </w:r>
+            <w:proofErr w:type="spellEnd"/>
             <w:r>
               <w:t>.</w:t>
             </w:r>
@@ -4764,7 +4964,27 @@
           <w:szCs w:val="22"/>
           <w:u w:val="single"/>
         </w:rPr>
-        <w:t>to deny access to eCoaching site</w:t>
+        <w:t xml:space="preserve">to deny access to </w:t>
+      </w:r>
+      <w:proofErr w:type="spellStart"/>
+      <w:r>
+        <w:rPr>
+          <w:b/>
+          <w:sz w:val="22"/>
+          <w:szCs w:val="22"/>
+          <w:u w:val="single"/>
+        </w:rPr>
+        <w:t>eCoaching</w:t>
+      </w:r>
+      <w:proofErr w:type="spellEnd"/>
+      <w:r>
+        <w:rPr>
+          <w:b/>
+          <w:sz w:val="22"/>
+          <w:szCs w:val="22"/>
+          <w:u w:val="single"/>
+        </w:rPr>
+        <w:t xml:space="preserve"> site</w:t>
       </w:r>
     </w:p>
     <w:p>
@@ -5830,13 +6050,23 @@
         <w:szCs w:val="18"/>
       </w:rPr>
     </w:pPr>
+    <w:proofErr w:type="spellStart"/>
     <w:r>
       <w:rPr>
         <w:b/>
         <w:sz w:val="18"/>
         <w:szCs w:val="18"/>
       </w:rPr>
-      <w:t xml:space="preserve">Vangent, Inc. - Confidential </w:t>
+      <w:t>Vangent</w:t>
+    </w:r>
+    <w:proofErr w:type="spellEnd"/>
+    <w:r>
+      <w:rPr>
+        <w:b/>
+        <w:sz w:val="18"/>
+        <w:szCs w:val="18"/>
+      </w:rPr>
+      <w:t xml:space="preserve">, Inc. - Confidential </w:t>
     </w:r>
     <w:r>
       <w:rPr>
@@ -6272,7 +6502,7 @@
         <w:sz w:val="18"/>
         <w:szCs w:val="18"/>
       </w:rPr>
-      <w:t>1</w:t>
+      <w:t>6</w:t>
     </w:r>
     <w:r>
       <w:rPr>
@@ -6620,7 +6850,7 @@
         </mc:Choice>
         <mc:Fallback>
           <w:pict>
-            <v:line w14:anchorId="3044FF8B" id="Line 7" o:spid="_x0000_s1026" style="position:absolute;z-index:251656704;visibility:visible;mso-wrap-style:square;mso-width-percent:0;mso-height-percent:0;mso-wrap-distance-left:9pt;mso-wrap-distance-top:-3e-5mm;mso-wrap-distance-right:9pt;mso-wrap-distance-bottom:-3e-5mm;mso-position-horizontal:absolute;mso-position-horizontal-relative:text;mso-position-vertical:absolute;mso-position-vertical-relative:text;mso-width-percent:0;mso-height-percent:0;mso-width-relative:page;mso-height-relative:page" from="-2.25pt,12.9pt" to="465.75pt,12.9pt" o:gfxdata="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" strokecolor="#5b7d96" strokeweight="2.25pt"/>
+            <v:line w14:anchorId="79648E84" id="Line 7" o:spid="_x0000_s1026" style="position:absolute;z-index:251656704;visibility:visible;mso-wrap-style:square;mso-width-percent:0;mso-height-percent:0;mso-wrap-distance-left:9pt;mso-wrap-distance-top:-3e-5mm;mso-wrap-distance-right:9pt;mso-wrap-distance-bottom:-3e-5mm;mso-position-horizontal:absolute;mso-position-horizontal-relative:text;mso-position-vertical:absolute;mso-position-vertical-relative:text;mso-width-percent:0;mso-height-percent:0;mso-width-relative:page;mso-height-relative:page" from="-2.25pt,12.9pt" to="465.75pt,12.9pt" o:gfxdata="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" strokecolor="#5b7d96" strokeweight="2.25pt"/>
           </w:pict>
         </mc:Fallback>
       </mc:AlternateContent>
@@ -11404,6 +11634,14 @@
 </file>
 
 <file path=customXml/item2.xml><?xml version="1.0" encoding="utf-8"?>
+<p:properties xmlns:p="http://schemas.microsoft.com/office/2006/metadata/properties" xmlns:xsi="http://www.w3.org/2001/XMLSchema-instance">
+  <documentManagement>
+    <_DCDateModified xmlns="http://schemas.microsoft.com/sharepoint/v3/fields" xsi:nil="true"/>
+  </documentManagement>
+</p:properties>
+</file>
+
+<file path=customXml/item3.xml><?xml version="1.0" encoding="utf-8"?>
 <ct:contentTypeSchema xmlns:ct="http://schemas.microsoft.com/office/2006/metadata/contentType" xmlns:ma="http://schemas.microsoft.com/office/2006/metadata/properties/metaAttributes" ct:_="" ma:_="" ma:contentTypeName="Document" ma:contentTypeID="0x01010030BD7732B7E9D546895B9CFEB89AE1DA" ma:contentTypeVersion="2" ma:contentTypeDescription="Create a new document." ma:contentTypeScope="" ma:versionID="4a52a66f97c8a8cc0b4275e183da2dbb">
   <xsd:schema xmlns:xsd="http://www.w3.org/2001/XMLSchema" xmlns:xs="http://www.w3.org/2001/XMLSchema" xmlns:p="http://schemas.microsoft.com/office/2006/metadata/properties" xmlns:ns2="http://schemas.microsoft.com/sharepoint/v3/fields" targetNamespace="http://schemas.microsoft.com/office/2006/metadata/properties" ma:root="true" ma:fieldsID="032493956d71b98ad7ed2527eb986e98" ns2:_="">
     <xsd:import namespace="http://schemas.microsoft.com/sharepoint/v3/fields"/>
@@ -11529,14 +11767,6 @@
 </ct:contentTypeSchema>
 </file>
 
-<file path=customXml/item3.xml><?xml version="1.0" encoding="utf-8"?>
-<p:properties xmlns:p="http://schemas.microsoft.com/office/2006/metadata/properties" xmlns:xsi="http://www.w3.org/2001/XMLSchema-instance">
-  <documentManagement>
-    <_DCDateModified xmlns="http://schemas.microsoft.com/sharepoint/v3/fields" xsi:nil="true"/>
-  </documentManagement>
-</p:properties>
-</file>
-
 <file path=customXml/item4.xml><?xml version="1.0" encoding="utf-8"?>
 <?mso-contentType ?>
 <FormTemplates xmlns="http://schemas.microsoft.com/sharepoint/v3/contenttype/forms">
@@ -11559,6 +11789,15 @@
 </file>
 
 <file path=customXml/itemProps2.xml><?xml version="1.0" encoding="utf-8"?>
+<ds:datastoreItem xmlns:ds="http://schemas.openxmlformats.org/officeDocument/2006/customXml" ds:itemID="{47853092-453F-4761-BB4F-9437077E6946}">
+  <ds:schemaRefs>
+    <ds:schemaRef ds:uri="http://schemas.microsoft.com/office/2006/metadata/properties"/>
+    <ds:schemaRef ds:uri="http://schemas.microsoft.com/sharepoint/v3/fields"/>
+  </ds:schemaRefs>
+</ds:datastoreItem>
+</file>
+
+<file path=customXml/itemProps3.xml><?xml version="1.0" encoding="utf-8"?>
 <ds:datastoreItem xmlns:ds="http://schemas.openxmlformats.org/officeDocument/2006/customXml" ds:itemID="{C20E51C4-559D-47CC-9854-22650DD0FC25}">
   <ds:schemaRefs>
     <ds:schemaRef ds:uri="http://schemas.microsoft.com/office/2006/metadata/contentType"/>
@@ -11576,15 +11815,6 @@
 </ds:datastoreItem>
 </file>
 
-<file path=customXml/itemProps3.xml><?xml version="1.0" encoding="utf-8"?>
-<ds:datastoreItem xmlns:ds="http://schemas.openxmlformats.org/officeDocument/2006/customXml" ds:itemID="{47853092-453F-4761-BB4F-9437077E6946}">
-  <ds:schemaRefs>
-    <ds:schemaRef ds:uri="http://schemas.microsoft.com/office/2006/metadata/properties"/>
-    <ds:schemaRef ds:uri="http://schemas.microsoft.com/sharepoint/v3/fields"/>
-  </ds:schemaRefs>
-</ds:datastoreItem>
-</file>
-
 <file path=customXml/itemProps4.xml><?xml version="1.0" encoding="utf-8"?>
 <ds:datastoreItem xmlns:ds="http://schemas.openxmlformats.org/officeDocument/2006/customXml" ds:itemID="{6E0243D2-C2E7-4C17-98A3-48E63A4A14E3}">
   <ds:schemaRefs>
@@ -11594,7 +11824,7 @@
 </file>
 
 <file path=customXml/itemProps5.xml><?xml version="1.0" encoding="utf-8"?>
-<ds:datastoreItem xmlns:ds="http://schemas.openxmlformats.org/officeDocument/2006/customXml" ds:itemID="{1D39FC62-55F4-44DB-B0E9-77066AC14B59}">
+<ds:datastoreItem xmlns:ds="http://schemas.openxmlformats.org/officeDocument/2006/customXml" ds:itemID="{795B2579-0DEA-4243-B94E-5515EEF63CC6}">
   <ds:schemaRefs>
     <ds:schemaRef ds:uri="http://schemas.openxmlformats.org/officeDocument/2006/bibliography"/>
   </ds:schemaRefs>

</xml_diff>

<commit_message>
TFS 10268 - SMTP Issue
git-tfs-id: [https://tfs.omnicloud.local/tfs/cco%20program/]$/eCoaching_V2;C39644
</commit_message>
<xml_diff>
--- a/Runbook/Web/CCO_eCoaching_Log_Runbook.docx
+++ b/Runbook/Web/CCO_eCoaching_Log_Runbook.docx
@@ -172,15 +172,8 @@
       <w:pPr>
         <w:pStyle w:val="CoverPageTitles"/>
       </w:pPr>
-      <w:proofErr w:type="spellStart"/>
-      <w:proofErr w:type="gramStart"/>
       <w:r>
-        <w:t>eCoaching</w:t>
-      </w:r>
-      <w:proofErr w:type="spellEnd"/>
-      <w:proofErr w:type="gramEnd"/>
-      <w:r>
-        <w:t xml:space="preserve"> Log Web</w:t>
+        <w:t>eCoaching Log Web</w:t>
       </w:r>
       <w:r>
         <w:t xml:space="preserve"> </w:t>
@@ -251,7 +244,13 @@
               <w:rPr>
                 <w:b/>
               </w:rPr>
-              <w:t>TFS 9602 - Add #6 question for Lawrence.</w:t>
+              <w:t xml:space="preserve">TFS </w:t>
+            </w:r>
+            <w:r>
+              <w:rPr>
+                <w:b/>
+              </w:rPr>
+              <w:t>10268 – SMTP Issue</w:t>
             </w:r>
           </w:p>
         </w:tc>
@@ -850,83 +849,27 @@
               <w:t>TFS</w:t>
             </w:r>
             <w:r>
-              <w:t xml:space="preserve">115 - </w:t>
-            </w:r>
-            <w:proofErr w:type="spellStart"/>
-            <w:r>
-              <w:t>ecl</w:t>
-            </w:r>
-            <w:proofErr w:type="spellEnd"/>
-            <w:r>
-              <w:t xml:space="preserve"> coaching notes overwritten</w:t>
-            </w:r>
-          </w:p>
-          <w:p>
-            <w:r>
-              <w:t xml:space="preserve">TFS153 - </w:t>
-            </w:r>
-            <w:proofErr w:type="spellStart"/>
-            <w:r>
-              <w:t>ecl</w:t>
-            </w:r>
-            <w:proofErr w:type="spellEnd"/>
-            <w:r>
-              <w:t xml:space="preserve"> duplicate </w:t>
-            </w:r>
-            <w:proofErr w:type="spellStart"/>
-            <w:r>
-              <w:t>lanids</w:t>
-            </w:r>
-            <w:proofErr w:type="spellEnd"/>
-            <w:r>
-              <w:t xml:space="preserve"> all reviewing details</w:t>
-            </w:r>
-          </w:p>
-          <w:p>
-            <w:r>
-              <w:t xml:space="preserve">TFS175 - </w:t>
-            </w:r>
-            <w:proofErr w:type="spellStart"/>
-            <w:r>
-              <w:t>ecl</w:t>
-            </w:r>
-            <w:proofErr w:type="spellEnd"/>
-            <w:r>
-              <w:t xml:space="preserve"> </w:t>
-            </w:r>
-            <w:proofErr w:type="spellStart"/>
-            <w:r>
-              <w:t>lcsat</w:t>
-            </w:r>
-            <w:proofErr w:type="spellEnd"/>
-            <w:r>
-              <w:t xml:space="preserve"> display assigned reviewer</w:t>
-            </w:r>
-          </w:p>
-          <w:p>
-            <w:r>
-              <w:t xml:space="preserve">TFS363 - </w:t>
-            </w:r>
-            <w:proofErr w:type="spellStart"/>
-            <w:r>
-              <w:t>ecl</w:t>
-            </w:r>
-            <w:proofErr w:type="spellEnd"/>
-            <w:r>
-              <w:t xml:space="preserve"> duplicate form names</w:t>
-            </w:r>
-          </w:p>
-          <w:p>
-            <w:r>
-              <w:t xml:space="preserve">TFS481 - </w:t>
-            </w:r>
-            <w:proofErr w:type="spellStart"/>
-            <w:r>
-              <w:t>ecl</w:t>
-            </w:r>
-            <w:proofErr w:type="spellEnd"/>
-            <w:r>
-              <w:t xml:space="preserve"> display reasons, sub-reasons values</w:t>
+              <w:t>115 - ecl coaching notes overwritten</w:t>
+            </w:r>
+          </w:p>
+          <w:p>
+            <w:r>
+              <w:t>TFS153 - ecl duplicate lanids all reviewing details</w:t>
+            </w:r>
+          </w:p>
+          <w:p>
+            <w:r>
+              <w:t>TFS175 - ecl lcsat display assigned reviewer</w:t>
+            </w:r>
+          </w:p>
+          <w:p>
+            <w:r>
+              <w:t>TFS363 - ecl duplicate form names</w:t>
+            </w:r>
+          </w:p>
+          <w:p>
+            <w:r>
+              <w:t>TFS481 - ecl display reasons, sub-reasons values</w:t>
             </w:r>
           </w:p>
         </w:tc>
@@ -1087,15 +1030,7 @@
               <w:spacing w:line="240" w:lineRule="exact"/>
             </w:pPr>
             <w:r>
-              <w:t xml:space="preserve">TFS974 – Add Warning Section to All </w:t>
-            </w:r>
-            <w:proofErr w:type="spellStart"/>
-            <w:r>
-              <w:t>eCoaching</w:t>
-            </w:r>
-            <w:proofErr w:type="spellEnd"/>
-            <w:r>
-              <w:t xml:space="preserve"> Modules</w:t>
+              <w:t>TFS974 – Add Warning Section to All eCoaching Modules</w:t>
             </w:r>
           </w:p>
         </w:tc>
@@ -1437,13 +1372,8 @@
               <w:t>Training</w:t>
             </w:r>
             <w:r>
-              <w:t xml:space="preserve"> SDR) records to </w:t>
-            </w:r>
-            <w:proofErr w:type="spellStart"/>
-            <w:r>
-              <w:t>eCoaching</w:t>
-            </w:r>
-            <w:proofErr w:type="spellEnd"/>
+              <w:t xml:space="preserve"> SDR) records to eCoaching</w:t>
+            </w:r>
           </w:p>
         </w:tc>
         <w:tc>
@@ -1803,13 +1733,8 @@
             <w:r>
               <w:t xml:space="preserve">TFS 2907 - </w:t>
             </w:r>
-            <w:proofErr w:type="spellStart"/>
-            <w:r>
-              <w:t>eCL</w:t>
-            </w:r>
-            <w:proofErr w:type="spellEnd"/>
-            <w:r>
-              <w:t xml:space="preserve"> survey can be completed after being inactivated</w:t>
+            <w:r>
+              <w:t>eCL survey can be completed after being inactivated</w:t>
             </w:r>
           </w:p>
         </w:tc>
@@ -1977,23 +1902,7 @@
           </w:tcPr>
           <w:p>
             <w:r>
-              <w:t xml:space="preserve">TFS 3622 – “My Dashboard” over 100 </w:t>
-            </w:r>
-            <w:proofErr w:type="spellStart"/>
-            <w:r>
-              <w:t>db</w:t>
-            </w:r>
-            <w:proofErr w:type="spellEnd"/>
-            <w:r>
-              <w:t xml:space="preserve"> connections within 1 </w:t>
-            </w:r>
-            <w:proofErr w:type="spellStart"/>
-            <w:r>
-              <w:t>db</w:t>
-            </w:r>
-            <w:proofErr w:type="spellEnd"/>
-            <w:r>
-              <w:t xml:space="preserve"> session</w:t>
+              <w:t>TFS 3622 – “My Dashboard” over 100 db connections within 1 db session</w:t>
             </w:r>
           </w:p>
         </w:tc>
@@ -2223,23 +2132,7 @@
           </w:tcPr>
           <w:p>
             <w:r>
-              <w:t xml:space="preserve">TFS 3622 – “My Dashboard” over 100 </w:t>
-            </w:r>
-            <w:proofErr w:type="spellStart"/>
-            <w:r>
-              <w:t>db</w:t>
-            </w:r>
-            <w:proofErr w:type="spellEnd"/>
-            <w:r>
-              <w:t xml:space="preserve"> connections within 1 </w:t>
-            </w:r>
-            <w:proofErr w:type="spellStart"/>
-            <w:r>
-              <w:t>db</w:t>
-            </w:r>
-            <w:proofErr w:type="spellEnd"/>
-            <w:r>
-              <w:t xml:space="preserve"> session</w:t>
+              <w:t>TFS 3622 – “My Dashboard” over 100 db connections within 1 db session</w:t>
             </w:r>
           </w:p>
           <w:p>
@@ -2468,23 +2361,7 @@
           </w:tcPr>
           <w:p>
             <w:r>
-              <w:t xml:space="preserve">TFS 5661 - </w:t>
-            </w:r>
-            <w:proofErr w:type="spellStart"/>
-            <w:r>
-              <w:t>Opportun!ty</w:t>
-            </w:r>
-            <w:proofErr w:type="spellEnd"/>
-            <w:r>
-              <w:t xml:space="preserve">, </w:t>
-            </w:r>
-            <w:proofErr w:type="spellStart"/>
-            <w:r>
-              <w:t>Re!nforcement</w:t>
-            </w:r>
-            <w:proofErr w:type="spellEnd"/>
-            <w:r>
-              <w:t xml:space="preserve"> issue</w:t>
+              <w:t>TFS 5661 - Opportun!ty, Re!nforcement issue</w:t>
             </w:r>
           </w:p>
         </w:tc>
@@ -3334,6 +3211,62 @@
           <w:p>
             <w:r>
               <w:t>TFS 9602 - Add #6 question for Lawrence.</w:t>
+            </w:r>
+          </w:p>
+        </w:tc>
+        <w:tc>
+          <w:tcPr>
+            <w:tcW w:w="2268" w:type="dxa"/>
+          </w:tcPr>
+          <w:p>
+            <w:pPr>
+              <w:pStyle w:val="TableText"/>
+              <w:ind w:left="162"/>
+              <w:rPr>
+                <w:sz w:val="18"/>
+                <w:szCs w:val="18"/>
+              </w:rPr>
+            </w:pPr>
+            <w:r>
+              <w:rPr>
+                <w:sz w:val="18"/>
+                <w:szCs w:val="18"/>
+              </w:rPr>
+              <w:t>Lili Huang</w:t>
+            </w:r>
+          </w:p>
+        </w:tc>
+      </w:tr>
+      <w:tr>
+        <w:tc>
+          <w:tcPr>
+            <w:tcW w:w="1188" w:type="dxa"/>
+          </w:tcPr>
+          <w:p>
+            <w:pPr>
+              <w:pStyle w:val="TableText"/>
+              <w:ind w:left="90"/>
+              <w:rPr>
+                <w:sz w:val="18"/>
+                <w:szCs w:val="18"/>
+              </w:rPr>
+            </w:pPr>
+            <w:r>
+              <w:rPr>
+                <w:sz w:val="18"/>
+                <w:szCs w:val="18"/>
+              </w:rPr>
+              <w:t>03/02/2018</w:t>
+            </w:r>
+          </w:p>
+        </w:tc>
+        <w:tc>
+          <w:tcPr>
+            <w:tcW w:w="6120" w:type="dxa"/>
+          </w:tcPr>
+          <w:p>
+            <w:r>
+              <w:t>TFS 10268 – SMTP Issue</w:t>
             </w:r>
           </w:p>
         </w:tc>
@@ -3479,13 +3412,8 @@
             <w:r>
               <w:t xml:space="preserve">changes for </w:t>
             </w:r>
-            <w:proofErr w:type="spellStart"/>
-            <w:r>
-              <w:t>eCoaching</w:t>
-            </w:r>
-            <w:proofErr w:type="spellEnd"/>
-            <w:r>
-              <w:t xml:space="preserve"> Log</w:t>
+            <w:r>
+              <w:t>eCoaching Log</w:t>
             </w:r>
             <w:r>
               <w:t xml:space="preserve"> </w:t>
@@ -3500,7 +3428,7 @@
               <w:t xml:space="preserve">TFS </w:t>
             </w:r>
             <w:r>
-              <w:t>9602</w:t>
+              <w:t>10268</w:t>
             </w:r>
             <w:r>
               <w:t>.</w:t>
@@ -3820,13 +3748,8 @@
             <w:r>
               <w:t xml:space="preserve"> </w:t>
             </w:r>
-            <w:proofErr w:type="spellStart"/>
-            <w:r>
-              <w:t>eCoaching</w:t>
-            </w:r>
-            <w:proofErr w:type="spellEnd"/>
-            <w:r>
-              <w:t xml:space="preserve"> Log</w:t>
+            <w:r>
+              <w:t>eCoaching Log</w:t>
             </w:r>
             <w:r>
               <w:t xml:space="preserve"> </w:t>
@@ -3844,8 +3767,10 @@
               <w:t xml:space="preserve">TFS </w:t>
             </w:r>
             <w:r>
-              <w:t>8886</w:t>
-            </w:r>
+              <w:t>10268</w:t>
+            </w:r>
+            <w:bookmarkStart w:id="2" w:name="_GoBack"/>
+            <w:bookmarkEnd w:id="2"/>
             <w:r>
               <w:t>.</w:t>
             </w:r>
@@ -4087,10 +4012,8 @@
               <w:rPr>
                 <w:b/>
               </w:rPr>
-              <w:t>525</w:t>
-            </w:r>
-            <w:bookmarkStart w:id="2" w:name="_GoBack"/>
-            <w:bookmarkEnd w:id="2"/>
+              <w:t>643</w:t>
+            </w:r>
             <w:r>
               <w:t>)</w:t>
             </w:r>
@@ -4213,25 +4136,7 @@
                 <w:sz w:val="22"/>
                 <w:szCs w:val="22"/>
               </w:rPr>
-              <w:t xml:space="preserve">How to add IP restrictions to deny access to </w:t>
-            </w:r>
-            <w:proofErr w:type="spellStart"/>
-            <w:r>
-              <w:rPr>
-                <w:i/>
-                <w:sz w:val="22"/>
-                <w:szCs w:val="22"/>
-              </w:rPr>
-              <w:t>eCoaching</w:t>
-            </w:r>
-            <w:proofErr w:type="spellEnd"/>
-            <w:r>
-              <w:rPr>
-                <w:i/>
-                <w:sz w:val="22"/>
-                <w:szCs w:val="22"/>
-              </w:rPr>
-              <w:t xml:space="preserve"> site</w:t>
+              <w:t>How to add IP restrictions to deny access to eCoaching site</w:t>
             </w:r>
             <w:r>
               <w:rPr>
@@ -4319,11 +4224,9 @@
                 <w:numId w:val="31"/>
               </w:numPr>
             </w:pPr>
-            <w:proofErr w:type="spellStart"/>
             <w:r>
               <w:t>web.config</w:t>
             </w:r>
-            <w:proofErr w:type="spellEnd"/>
           </w:p>
           <w:p>
             <w:pPr>
@@ -4336,16 +4239,8 @@
               <w:rPr>
                 <w:b/>
               </w:rPr>
-              <w:t xml:space="preserve">do not overwrite </w:t>
-            </w:r>
-            <w:proofErr w:type="spellStart"/>
-            <w:r>
-              <w:rPr>
-                <w:b/>
-              </w:rPr>
-              <w:t>web.config</w:t>
-            </w:r>
-            <w:proofErr w:type="spellEnd"/>
+              <w:t>do not overwrite web.config</w:t>
+            </w:r>
             <w:r>
               <w:t>.</w:t>
             </w:r>
@@ -4964,27 +4859,7 @@
           <w:szCs w:val="22"/>
           <w:u w:val="single"/>
         </w:rPr>
-        <w:t xml:space="preserve">to deny access to </w:t>
-      </w:r>
-      <w:proofErr w:type="spellStart"/>
-      <w:r>
-        <w:rPr>
-          <w:b/>
-          <w:sz w:val="22"/>
-          <w:szCs w:val="22"/>
-          <w:u w:val="single"/>
-        </w:rPr>
-        <w:t>eCoaching</w:t>
-      </w:r>
-      <w:proofErr w:type="spellEnd"/>
-      <w:r>
-        <w:rPr>
-          <w:b/>
-          <w:sz w:val="22"/>
-          <w:szCs w:val="22"/>
-          <w:u w:val="single"/>
-        </w:rPr>
-        <w:t xml:space="preserve"> site</w:t>
+        <w:t>to deny access to eCoaching site</w:t>
       </w:r>
     </w:p>
     <w:p>
@@ -6050,23 +5925,13 @@
         <w:szCs w:val="18"/>
       </w:rPr>
     </w:pPr>
-    <w:proofErr w:type="spellStart"/>
     <w:r>
       <w:rPr>
         <w:b/>
         <w:sz w:val="18"/>
         <w:szCs w:val="18"/>
       </w:rPr>
-      <w:t>Vangent</w:t>
-    </w:r>
-    <w:proofErr w:type="spellEnd"/>
-    <w:r>
-      <w:rPr>
-        <w:b/>
-        <w:sz w:val="18"/>
-        <w:szCs w:val="18"/>
-      </w:rPr>
-      <w:t xml:space="preserve">, Inc. - Confidential </w:t>
+      <w:t xml:space="preserve">Vangent, Inc. - Confidential </w:t>
     </w:r>
     <w:r>
       <w:rPr>
@@ -6850,7 +6715,7 @@
         </mc:Choice>
         <mc:Fallback>
           <w:pict>
-            <v:line w14:anchorId="79648E84" id="Line 7" o:spid="_x0000_s1026" style="position:absolute;z-index:251656704;visibility:visible;mso-wrap-style:square;mso-width-percent:0;mso-height-percent:0;mso-wrap-distance-left:9pt;mso-wrap-distance-top:-3e-5mm;mso-wrap-distance-right:9pt;mso-wrap-distance-bottom:-3e-5mm;mso-position-horizontal:absolute;mso-position-horizontal-relative:text;mso-position-vertical:absolute;mso-position-vertical-relative:text;mso-width-percent:0;mso-height-percent:0;mso-width-relative:page;mso-height-relative:page" from="-2.25pt,12.9pt" to="465.75pt,12.9pt" o:gfxdata="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" strokecolor="#5b7d96" strokeweight="2.25pt"/>
+            <v:line w14:anchorId="320DC445" id="Line 7" o:spid="_x0000_s1026" style="position:absolute;z-index:251656704;visibility:visible;mso-wrap-style:square;mso-width-percent:0;mso-height-percent:0;mso-wrap-distance-left:9pt;mso-wrap-distance-top:-3e-5mm;mso-wrap-distance-right:9pt;mso-wrap-distance-bottom:-3e-5mm;mso-position-horizontal:absolute;mso-position-horizontal-relative:text;mso-position-vertical:absolute;mso-position-vertical-relative:text;mso-width-percent:0;mso-height-percent:0;mso-width-relative:page;mso-height-relative:page" from="-2.25pt,12.9pt" to="465.75pt,12.9pt" o:gfxdata="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" strokecolor="#5b7d96" strokeweight="2.25pt"/>
           </w:pict>
         </mc:Fallback>
       </mc:AlternateContent>
@@ -11634,14 +11499,6 @@
 </file>
 
 <file path=customXml/item2.xml><?xml version="1.0" encoding="utf-8"?>
-<p:properties xmlns:p="http://schemas.microsoft.com/office/2006/metadata/properties" xmlns:xsi="http://www.w3.org/2001/XMLSchema-instance">
-  <documentManagement>
-    <_DCDateModified xmlns="http://schemas.microsoft.com/sharepoint/v3/fields" xsi:nil="true"/>
-  </documentManagement>
-</p:properties>
-</file>
-
-<file path=customXml/item3.xml><?xml version="1.0" encoding="utf-8"?>
 <ct:contentTypeSchema xmlns:ct="http://schemas.microsoft.com/office/2006/metadata/contentType" xmlns:ma="http://schemas.microsoft.com/office/2006/metadata/properties/metaAttributes" ct:_="" ma:_="" ma:contentTypeName="Document" ma:contentTypeID="0x01010030BD7732B7E9D546895B9CFEB89AE1DA" ma:contentTypeVersion="2" ma:contentTypeDescription="Create a new document." ma:contentTypeScope="" ma:versionID="4a52a66f97c8a8cc0b4275e183da2dbb">
   <xsd:schema xmlns:xsd="http://www.w3.org/2001/XMLSchema" xmlns:xs="http://www.w3.org/2001/XMLSchema" xmlns:p="http://schemas.microsoft.com/office/2006/metadata/properties" xmlns:ns2="http://schemas.microsoft.com/sharepoint/v3/fields" targetNamespace="http://schemas.microsoft.com/office/2006/metadata/properties" ma:root="true" ma:fieldsID="032493956d71b98ad7ed2527eb986e98" ns2:_="">
     <xsd:import namespace="http://schemas.microsoft.com/sharepoint/v3/fields"/>
@@ -11767,6 +11624,14 @@
 </ct:contentTypeSchema>
 </file>
 
+<file path=customXml/item3.xml><?xml version="1.0" encoding="utf-8"?>
+<p:properties xmlns:p="http://schemas.microsoft.com/office/2006/metadata/properties" xmlns:xsi="http://www.w3.org/2001/XMLSchema-instance">
+  <documentManagement>
+    <_DCDateModified xmlns="http://schemas.microsoft.com/sharepoint/v3/fields" xsi:nil="true"/>
+  </documentManagement>
+</p:properties>
+</file>
+
 <file path=customXml/item4.xml><?xml version="1.0" encoding="utf-8"?>
 <?mso-contentType ?>
 <FormTemplates xmlns="http://schemas.microsoft.com/sharepoint/v3/contenttype/forms">
@@ -11789,15 +11654,6 @@
 </file>
 
 <file path=customXml/itemProps2.xml><?xml version="1.0" encoding="utf-8"?>
-<ds:datastoreItem xmlns:ds="http://schemas.openxmlformats.org/officeDocument/2006/customXml" ds:itemID="{47853092-453F-4761-BB4F-9437077E6946}">
-  <ds:schemaRefs>
-    <ds:schemaRef ds:uri="http://schemas.microsoft.com/office/2006/metadata/properties"/>
-    <ds:schemaRef ds:uri="http://schemas.microsoft.com/sharepoint/v3/fields"/>
-  </ds:schemaRefs>
-</ds:datastoreItem>
-</file>
-
-<file path=customXml/itemProps3.xml><?xml version="1.0" encoding="utf-8"?>
 <ds:datastoreItem xmlns:ds="http://schemas.openxmlformats.org/officeDocument/2006/customXml" ds:itemID="{C20E51C4-559D-47CC-9854-22650DD0FC25}">
   <ds:schemaRefs>
     <ds:schemaRef ds:uri="http://schemas.microsoft.com/office/2006/metadata/contentType"/>
@@ -11815,6 +11671,15 @@
 </ds:datastoreItem>
 </file>
 
+<file path=customXml/itemProps3.xml><?xml version="1.0" encoding="utf-8"?>
+<ds:datastoreItem xmlns:ds="http://schemas.openxmlformats.org/officeDocument/2006/customXml" ds:itemID="{47853092-453F-4761-BB4F-9437077E6946}">
+  <ds:schemaRefs>
+    <ds:schemaRef ds:uri="http://schemas.microsoft.com/office/2006/metadata/properties"/>
+    <ds:schemaRef ds:uri="http://schemas.microsoft.com/sharepoint/v3/fields"/>
+  </ds:schemaRefs>
+</ds:datastoreItem>
+</file>
+
 <file path=customXml/itemProps4.xml><?xml version="1.0" encoding="utf-8"?>
 <ds:datastoreItem xmlns:ds="http://schemas.openxmlformats.org/officeDocument/2006/customXml" ds:itemID="{6E0243D2-C2E7-4C17-98A3-48E63A4A14E3}">
   <ds:schemaRefs>
@@ -11824,7 +11689,7 @@
 </file>
 
 <file path=customXml/itemProps5.xml><?xml version="1.0" encoding="utf-8"?>
-<ds:datastoreItem xmlns:ds="http://schemas.openxmlformats.org/officeDocument/2006/customXml" ds:itemID="{795B2579-0DEA-4243-B94E-5515EEF63CC6}">
+<ds:datastoreItem xmlns:ds="http://schemas.openxmlformats.org/officeDocument/2006/customXml" ds:itemID="{0B2231E6-6F98-40DA-A1A3-C70ED3E3A1E1}">
   <ds:schemaRefs>
     <ds:schemaRef ds:uri="http://schemas.openxmlformats.org/officeDocument/2006/bibliography"/>
   </ds:schemaRefs>

</xml_diff>

<commit_message>
TFS 10493 -Alpha character employee id causing error in survey.
git-tfs-id: [https://tfs.omnicloud.local/tfs/cco%20program/]$/eCoaching_V2;C39726
</commit_message>
<xml_diff>
--- a/Runbook/Web/CCO_eCoaching_Log_Runbook.docx
+++ b/Runbook/Web/CCO_eCoaching_Log_Runbook.docx
@@ -250,7 +250,25 @@
               <w:rPr>
                 <w:b/>
               </w:rPr>
-              <w:t>10268 – SMTP Issue</w:t>
+              <w:t>10</w:t>
+            </w:r>
+            <w:r>
+              <w:rPr>
+                <w:b/>
+              </w:rPr>
+              <w:t>493</w:t>
+            </w:r>
+            <w:r>
+              <w:rPr>
+                <w:b/>
+              </w:rPr>
+              <w:t xml:space="preserve"> – </w:t>
+            </w:r>
+            <w:r>
+              <w:rPr>
+                <w:b/>
+              </w:rPr>
+              <w:t>Alpha character employee id causing error in survey.</w:t>
             </w:r>
           </w:p>
         </w:tc>
@@ -3293,6 +3311,65 @@
           </w:p>
         </w:tc>
       </w:tr>
+      <w:tr>
+        <w:tc>
+          <w:tcPr>
+            <w:tcW w:w="1188" w:type="dxa"/>
+          </w:tcPr>
+          <w:p>
+            <w:pPr>
+              <w:pStyle w:val="TableText"/>
+              <w:ind w:left="90"/>
+              <w:rPr>
+                <w:sz w:val="18"/>
+                <w:szCs w:val="18"/>
+              </w:rPr>
+            </w:pPr>
+            <w:r>
+              <w:rPr>
+                <w:sz w:val="18"/>
+                <w:szCs w:val="18"/>
+              </w:rPr>
+              <w:t>03/20/2018</w:t>
+            </w:r>
+          </w:p>
+        </w:tc>
+        <w:tc>
+          <w:tcPr>
+            <w:tcW w:w="6120" w:type="dxa"/>
+          </w:tcPr>
+          <w:p>
+            <w:r>
+              <w:t>TFS 10493 -</w:t>
+            </w:r>
+            <w:r>
+              <w:t>Alpha character employee id causing error in survey.</w:t>
+            </w:r>
+          </w:p>
+        </w:tc>
+        <w:tc>
+          <w:tcPr>
+            <w:tcW w:w="2268" w:type="dxa"/>
+          </w:tcPr>
+          <w:p>
+            <w:pPr>
+              <w:pStyle w:val="TableText"/>
+              <w:ind w:left="162"/>
+              <w:rPr>
+                <w:sz w:val="18"/>
+                <w:szCs w:val="18"/>
+              </w:rPr>
+            </w:pPr>
+            <w:r>
+              <w:rPr>
+                <w:sz w:val="18"/>
+                <w:szCs w:val="18"/>
+              </w:rPr>
+              <w:t>Lili Huang</w:t>
+            </w:r>
+          </w:p>
+        </w:tc>
+      </w:tr>
     </w:tbl>
     <w:p/>
     <w:p/>
@@ -3428,7 +3505,10 @@
               <w:t xml:space="preserve">TFS </w:t>
             </w:r>
             <w:r>
-              <w:t>10268</w:t>
+              <w:t>10</w:t>
+            </w:r>
+            <w:r>
+              <w:t>493</w:t>
             </w:r>
             <w:r>
               <w:t>.</w:t>
@@ -3767,7 +3847,10 @@
               <w:t xml:space="preserve">TFS </w:t>
             </w:r>
             <w:r>
-              <w:t>10268</w:t>
+              <w:t>10</w:t>
+            </w:r>
+            <w:r>
+              <w:t>493</w:t>
             </w:r>
             <w:r>
               <w:t>.</w:t>
@@ -4010,13 +4093,7 @@
               <w:rPr>
                 <w:b/>
               </w:rPr>
-              <w:t>64</w:t>
-            </w:r>
-            <w:r>
-              <w:rPr>
-                <w:b/>
-              </w:rPr>
-              <w:t>6</w:t>
+              <w:t>725</w:t>
             </w:r>
             <w:bookmarkStart w:id="2" w:name="_GoBack"/>
             <w:bookmarkEnd w:id="2"/>
@@ -6373,7 +6450,7 @@
         <w:sz w:val="18"/>
         <w:szCs w:val="18"/>
       </w:rPr>
-      <w:t>1</w:t>
+      <w:t>6</w:t>
     </w:r>
     <w:r>
       <w:rPr>
@@ -6721,7 +6798,7 @@
         </mc:Choice>
         <mc:Fallback>
           <w:pict>
-            <v:line w14:anchorId="7C8326A9" id="Line 7" o:spid="_x0000_s1026" style="position:absolute;z-index:251656704;visibility:visible;mso-wrap-style:square;mso-width-percent:0;mso-height-percent:0;mso-wrap-distance-left:9pt;mso-wrap-distance-top:-3e-5mm;mso-wrap-distance-right:9pt;mso-wrap-distance-bottom:-3e-5mm;mso-position-horizontal:absolute;mso-position-horizontal-relative:text;mso-position-vertical:absolute;mso-position-vertical-relative:text;mso-width-percent:0;mso-height-percent:0;mso-width-relative:page;mso-height-relative:page" from="-2.25pt,12.9pt" to="465.75pt,12.9pt" o:gfxdata="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" strokecolor="#5b7d96" strokeweight="2.25pt"/>
+            <v:line w14:anchorId="662BF07B" id="Line 7" o:spid="_x0000_s1026" style="position:absolute;z-index:251656704;visibility:visible;mso-wrap-style:square;mso-width-percent:0;mso-height-percent:0;mso-wrap-distance-left:9pt;mso-wrap-distance-top:-3e-5mm;mso-wrap-distance-right:9pt;mso-wrap-distance-bottom:-3e-5mm;mso-position-horizontal:absolute;mso-position-horizontal-relative:text;mso-position-vertical:absolute;mso-position-vertical-relative:text;mso-width-percent:0;mso-height-percent:0;mso-width-relative:page;mso-height-relative:page" from="-2.25pt,12.9pt" to="465.75pt,12.9pt" o:gfxdata="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" strokecolor="#5b7d96" strokeweight="2.25pt"/>
           </w:pict>
         </mc:Fallback>
       </mc:AlternateContent>
@@ -11505,14 +11582,6 @@
 </file>
 
 <file path=customXml/item2.xml><?xml version="1.0" encoding="utf-8"?>
-<p:properties xmlns:p="http://schemas.microsoft.com/office/2006/metadata/properties" xmlns:xsi="http://www.w3.org/2001/XMLSchema-instance">
-  <documentManagement>
-    <_DCDateModified xmlns="http://schemas.microsoft.com/sharepoint/v3/fields" xsi:nil="true"/>
-  </documentManagement>
-</p:properties>
-</file>
-
-<file path=customXml/item3.xml><?xml version="1.0" encoding="utf-8"?>
 <ct:contentTypeSchema xmlns:ct="http://schemas.microsoft.com/office/2006/metadata/contentType" xmlns:ma="http://schemas.microsoft.com/office/2006/metadata/properties/metaAttributes" ct:_="" ma:_="" ma:contentTypeName="Document" ma:contentTypeID="0x01010030BD7732B7E9D546895B9CFEB89AE1DA" ma:contentTypeVersion="2" ma:contentTypeDescription="Create a new document." ma:contentTypeScope="" ma:versionID="4a52a66f97c8a8cc0b4275e183da2dbb">
   <xsd:schema xmlns:xsd="http://www.w3.org/2001/XMLSchema" xmlns:xs="http://www.w3.org/2001/XMLSchema" xmlns:p="http://schemas.microsoft.com/office/2006/metadata/properties" xmlns:ns2="http://schemas.microsoft.com/sharepoint/v3/fields" targetNamespace="http://schemas.microsoft.com/office/2006/metadata/properties" ma:root="true" ma:fieldsID="032493956d71b98ad7ed2527eb986e98" ns2:_="">
     <xsd:import namespace="http://schemas.microsoft.com/sharepoint/v3/fields"/>
@@ -11638,6 +11707,14 @@
 </ct:contentTypeSchema>
 </file>
 
+<file path=customXml/item3.xml><?xml version="1.0" encoding="utf-8"?>
+<p:properties xmlns:p="http://schemas.microsoft.com/office/2006/metadata/properties" xmlns:xsi="http://www.w3.org/2001/XMLSchema-instance">
+  <documentManagement>
+    <_DCDateModified xmlns="http://schemas.microsoft.com/sharepoint/v3/fields" xsi:nil="true"/>
+  </documentManagement>
+</p:properties>
+</file>
+
 <file path=customXml/item4.xml><?xml version="1.0" encoding="utf-8"?>
 <?mso-contentType ?>
 <FormTemplates xmlns="http://schemas.microsoft.com/sharepoint/v3/contenttype/forms">
@@ -11660,15 +11737,6 @@
 </file>
 
 <file path=customXml/itemProps2.xml><?xml version="1.0" encoding="utf-8"?>
-<ds:datastoreItem xmlns:ds="http://schemas.openxmlformats.org/officeDocument/2006/customXml" ds:itemID="{47853092-453F-4761-BB4F-9437077E6946}">
-  <ds:schemaRefs>
-    <ds:schemaRef ds:uri="http://schemas.microsoft.com/office/2006/metadata/properties"/>
-    <ds:schemaRef ds:uri="http://schemas.microsoft.com/sharepoint/v3/fields"/>
-  </ds:schemaRefs>
-</ds:datastoreItem>
-</file>
-
-<file path=customXml/itemProps3.xml><?xml version="1.0" encoding="utf-8"?>
 <ds:datastoreItem xmlns:ds="http://schemas.openxmlformats.org/officeDocument/2006/customXml" ds:itemID="{C20E51C4-559D-47CC-9854-22650DD0FC25}">
   <ds:schemaRefs>
     <ds:schemaRef ds:uri="http://schemas.microsoft.com/office/2006/metadata/contentType"/>
@@ -11686,6 +11754,15 @@
 </ds:datastoreItem>
 </file>
 
+<file path=customXml/itemProps3.xml><?xml version="1.0" encoding="utf-8"?>
+<ds:datastoreItem xmlns:ds="http://schemas.openxmlformats.org/officeDocument/2006/customXml" ds:itemID="{47853092-453F-4761-BB4F-9437077E6946}">
+  <ds:schemaRefs>
+    <ds:schemaRef ds:uri="http://schemas.microsoft.com/office/2006/metadata/properties"/>
+    <ds:schemaRef ds:uri="http://schemas.microsoft.com/sharepoint/v3/fields"/>
+  </ds:schemaRefs>
+</ds:datastoreItem>
+</file>
+
 <file path=customXml/itemProps4.xml><?xml version="1.0" encoding="utf-8"?>
 <ds:datastoreItem xmlns:ds="http://schemas.openxmlformats.org/officeDocument/2006/customXml" ds:itemID="{6E0243D2-C2E7-4C17-98A3-48E63A4A14E3}">
   <ds:schemaRefs>
@@ -11695,7 +11772,7 @@
 </file>
 
 <file path=customXml/itemProps5.xml><?xml version="1.0" encoding="utf-8"?>
-<ds:datastoreItem xmlns:ds="http://schemas.openxmlformats.org/officeDocument/2006/customXml" ds:itemID="{F951747F-4975-4026-95AE-DC7A471ABC3C}">
+<ds:datastoreItem xmlns:ds="http://schemas.openxmlformats.org/officeDocument/2006/customXml" ds:itemID="{166FF7BF-A965-4F09-8888-CD61A8534311}">
   <ds:schemaRefs>
     <ds:schemaRef ds:uri="http://schemas.openxmlformats.org/officeDocument/2006/bibliography"/>
   </ds:schemaRefs>

</xml_diff>

<commit_message>
TFS 11576 & 11602.
git-tfs-id: [https://tfs.omnicloud.local/tfs/cco%20program/]$/eCoaching_V2;C40580
</commit_message>
<xml_diff>
--- a/Runbook/Web/CCO_eCoaching_Log_Runbook.docx
+++ b/Runbook/Web/CCO_eCoaching_Log_Runbook.docx
@@ -172,13 +172,8 @@
       <w:pPr>
         <w:pStyle w:val="CoverPageTitles"/>
       </w:pPr>
-      <w:proofErr w:type="gramStart"/>
-      <w:r>
-        <w:t>eCoaching</w:t>
-      </w:r>
-      <w:proofErr w:type="gramEnd"/>
-      <w:r>
-        <w:t xml:space="preserve"> Log Web</w:t>
+      <w:r>
+        <w:t>eCoaching Log Web</w:t>
       </w:r>
       <w:r>
         <w:t xml:space="preserve"> </w:t>
@@ -252,7 +247,7 @@
               <w:rPr>
                 <w:b/>
               </w:rPr>
-              <w:t>TFS 7136 –  New Submission;</w:t>
+              <w:t>TFS 11576 – New feed (PBH);</w:t>
             </w:r>
           </w:p>
           <w:p>
@@ -266,32 +261,43 @@
               <w:rPr>
                 <w:b/>
               </w:rPr>
-              <w:t>TFS 7137 – My Dashboard;</w:t>
-            </w:r>
-          </w:p>
-          <w:p>
-            <w:pPr>
-              <w:cnfStyle w:val="100000000000" w:firstRow="1" w:lastRow="0" w:firstColumn="0" w:lastColumn="0" w:oddVBand="0" w:evenVBand="0" w:oddHBand="0" w:evenHBand="0" w:firstRowFirstColumn="0" w:firstRowLastColumn="0" w:lastRowFirstColumn="0" w:lastRowLastColumn="0"/>
+              <w:t xml:space="preserve">TFS 11602 – More explicit </w:t>
+            </w:r>
+            <w:r>
               <w:rPr>
                 <w:b/>
               </w:rPr>
-            </w:pPr>
+              <w:t>message</w:t>
+            </w:r>
             <w:r>
               <w:rPr>
                 <w:b/>
               </w:rPr>
-              <w:t>TFS 7138 – Historical Dashboard;</w:t>
-            </w:r>
-          </w:p>
-          <w:p>
-            <w:pPr>
-              <w:cnfStyle w:val="100000000000" w:firstRow="1" w:lastRow="0" w:firstColumn="0" w:lastColumn="0" w:oddVBand="0" w:evenVBand="0" w:oddHBand="0" w:evenHBand="0" w:firstRowFirstColumn="0" w:firstRowLastColumn="0" w:lastRowFirstColumn="0" w:lastRowLastColumn="0"/>
-            </w:pPr>
+              <w:t xml:space="preserve"> is needed when sub</w:t>
+            </w:r>
             <w:r>
               <w:rPr>
                 <w:b/>
               </w:rPr>
-              <w:t>TFS 10904 – Survey;</w:t>
+              <w:t>-</w:t>
+            </w:r>
+            <w:r>
+              <w:rPr>
+                <w:b/>
+              </w:rPr>
+              <w:t>co</w:t>
+            </w:r>
+            <w:r>
+              <w:rPr>
+                <w:b/>
+              </w:rPr>
+              <w:t>a</w:t>
+            </w:r>
+            <w:r>
+              <w:rPr>
+                <w:b/>
+              </w:rPr>
+              <w:t>ching reason is not selected;</w:t>
             </w:r>
           </w:p>
         </w:tc>
@@ -328,6 +334,8 @@
       </w:r>
     </w:p>
     <w:p/>
+    <w:bookmarkStart w:id="0" w:name="_GoBack"/>
+    <w:bookmarkEnd w:id="0"/>
     <w:p>
       <w:pPr>
         <w:pStyle w:val="TOC1"/>
@@ -353,7 +361,7 @@
       <w:r>
         <w:fldChar w:fldCharType="separate"/>
       </w:r>
-      <w:hyperlink w:anchor="_Toc425852928" w:history="1">
+      <w:hyperlink w:anchor="_Toc520873125" w:history="1">
         <w:r>
           <w:rPr>
             <w:rStyle w:val="Hyperlink"/>
@@ -380,7 +388,7 @@
             <w:noProof/>
             <w:webHidden/>
           </w:rPr>
-          <w:instrText xml:space="preserve"> PAGEREF _Toc425852928 \h </w:instrText>
+          <w:instrText xml:space="preserve"> PAGEREF _Toc520873125 \h </w:instrText>
         </w:r>
         <w:r>
           <w:rPr>
@@ -427,7 +435,7 @@
           <w:szCs w:val="22"/>
         </w:rPr>
       </w:pPr>
-      <w:hyperlink w:anchor="_Toc425852929" w:history="1">
+      <w:hyperlink w:anchor="_Toc520873126" w:history="1">
         <w:r>
           <w:rPr>
             <w:rStyle w:val="Hyperlink"/>
@@ -454,7 +462,7 @@
             <w:noProof/>
             <w:webHidden/>
           </w:rPr>
-          <w:instrText xml:space="preserve"> PAGEREF _Toc425852929 \h </w:instrText>
+          <w:instrText xml:space="preserve"> PAGEREF _Toc520873126 \h </w:instrText>
         </w:r>
         <w:r>
           <w:rPr>
@@ -501,7 +509,7 @@
           <w:szCs w:val="22"/>
         </w:rPr>
       </w:pPr>
-      <w:hyperlink w:anchor="_Toc425852930" w:history="1">
+      <w:hyperlink w:anchor="_Toc520873127" w:history="1">
         <w:r>
           <w:rPr>
             <w:rStyle w:val="Hyperlink"/>
@@ -528,7 +536,7 @@
             <w:noProof/>
             <w:webHidden/>
           </w:rPr>
-          <w:instrText xml:space="preserve"> PAGEREF _Toc425852930 \h </w:instrText>
+          <w:instrText xml:space="preserve"> PAGEREF _Toc520873127 \h </w:instrText>
         </w:r>
         <w:r>
           <w:rPr>
@@ -575,7 +583,7 @@
           <w:szCs w:val="22"/>
         </w:rPr>
       </w:pPr>
-      <w:hyperlink w:anchor="_Toc425852931" w:history="1">
+      <w:hyperlink w:anchor="_Toc520873128" w:history="1">
         <w:r>
           <w:rPr>
             <w:rStyle w:val="Hyperlink"/>
@@ -602,7 +610,7 @@
             <w:noProof/>
             <w:webHidden/>
           </w:rPr>
-          <w:instrText xml:space="preserve"> PAGEREF _Toc425852931 \h </w:instrText>
+          <w:instrText xml:space="preserve"> PAGEREF _Toc520873128 \h </w:instrText>
         </w:r>
         <w:r>
           <w:rPr>
@@ -762,28 +770,21 @@
                 <w:sz w:val="18"/>
                 <w:szCs w:val="18"/>
               </w:rPr>
-              <w:t>7</w:t>
+              <w:t>07/1</w:t>
             </w:r>
             <w:r>
               <w:rPr>
                 <w:sz w:val="18"/>
                 <w:szCs w:val="18"/>
               </w:rPr>
-              <w:t>/</w:t>
+              <w:t>9</w:t>
             </w:r>
             <w:r>
               <w:rPr>
                 <w:sz w:val="18"/>
                 <w:szCs w:val="18"/>
               </w:rPr>
-              <w:t>24</w:t>
-            </w:r>
-            <w:r>
-              <w:rPr>
-                <w:sz w:val="18"/>
-                <w:szCs w:val="18"/>
-              </w:rPr>
-              <w:t>/2015</w:t>
+              <w:t>/2018</w:t>
             </w:r>
           </w:p>
         </w:tc>
@@ -792,36 +793,23 @@
             <w:tcW w:w="6120" w:type="dxa"/>
           </w:tcPr>
           <w:p>
-            <w:pPr>
-              <w:spacing w:line="240" w:lineRule="exact"/>
-            </w:pPr>
-            <w:r>
-              <w:t>TFS124 (P14676) – Historical Dashboard Export to Excel;</w:t>
+            <w:r>
+              <w:t>TFS 7136 –  New Submission;</w:t>
             </w:r>
           </w:p>
           <w:p>
-            <w:pPr>
-              <w:spacing w:line="240" w:lineRule="exact"/>
-            </w:pPr>
-            <w:r>
-              <w:t>TFS130 (P14881) – Authenticate only on page non post back;</w:t>
+            <w:r>
+              <w:t>TFS 7137 – My Dashboard;</w:t>
             </w:r>
           </w:p>
           <w:p>
-            <w:pPr>
-              <w:spacing w:line="240" w:lineRule="exact"/>
-            </w:pPr>
-            <w:r>
-              <w:t>TFS136 (P14893) – Round 2 Performance improvements for Historical Dashboard;</w:t>
+            <w:r>
+              <w:t>TFS 7138 – Historical Dashboard;</w:t>
             </w:r>
           </w:p>
           <w:p>
-            <w:pPr>
-              <w:pStyle w:val="TableText"/>
-              <w:spacing w:line="240" w:lineRule="exact"/>
-            </w:pPr>
-            <w:r>
-              <w:t>TFS144 (P14916) – Additional HR access;</w:t>
+            <w:r>
+              <w:t>TFS 10904 – Survey;</w:t>
             </w:r>
           </w:p>
         </w:tc>
@@ -867,18 +855,8 @@
                 <w:sz w:val="18"/>
                 <w:szCs w:val="18"/>
               </w:rPr>
-              <w:t>8/20/2015</w:t>
-            </w:r>
-          </w:p>
-          <w:p>
-            <w:pPr>
-              <w:pStyle w:val="TableText"/>
-              <w:ind w:left="90"/>
-              <w:rPr>
-                <w:sz w:val="18"/>
-                <w:szCs w:val="18"/>
-              </w:rPr>
-            </w:pPr>
+              <w:t>08/01/2018</w:t>
+            </w:r>
           </w:p>
         </w:tc>
         <w:tc>
@@ -887,2682 +865,24 @@
           </w:tcPr>
           <w:p>
             <w:r>
-              <w:t>TFS</w:t>
-            </w:r>
-            <w:r>
-              <w:t xml:space="preserve">115 - </w:t>
-            </w:r>
-            <w:proofErr w:type="spellStart"/>
-            <w:r>
-              <w:t>ecl</w:t>
-            </w:r>
-            <w:proofErr w:type="spellEnd"/>
-            <w:r>
-              <w:t xml:space="preserve"> coaching notes overwritten</w:t>
+              <w:t>TFS 11576 – New feed (PBH);</w:t>
             </w:r>
           </w:p>
           <w:p>
             <w:r>
-              <w:t xml:space="preserve">TFS153 - </w:t>
-            </w:r>
-            <w:proofErr w:type="spellStart"/>
-            <w:r>
-              <w:t>ecl</w:t>
-            </w:r>
-            <w:proofErr w:type="spellEnd"/>
-            <w:r>
-              <w:t xml:space="preserve"> duplicate </w:t>
-            </w:r>
-            <w:proofErr w:type="spellStart"/>
-            <w:r>
-              <w:t>lanids</w:t>
-            </w:r>
-            <w:proofErr w:type="spellEnd"/>
-            <w:r>
-              <w:t xml:space="preserve"> all reviewing details</w:t>
-            </w:r>
-          </w:p>
-          <w:p>
-            <w:r>
-              <w:t xml:space="preserve">TFS175 - </w:t>
-            </w:r>
-            <w:proofErr w:type="spellStart"/>
-            <w:r>
-              <w:t>ecl</w:t>
-            </w:r>
-            <w:proofErr w:type="spellEnd"/>
-            <w:r>
-              <w:t xml:space="preserve"> </w:t>
-            </w:r>
-            <w:proofErr w:type="spellStart"/>
-            <w:r>
-              <w:t>lcsat</w:t>
-            </w:r>
-            <w:proofErr w:type="spellEnd"/>
-            <w:r>
-              <w:t xml:space="preserve"> display assigned reviewer</w:t>
-            </w:r>
-          </w:p>
-          <w:p>
-            <w:r>
-              <w:t xml:space="preserve">TFS363 - </w:t>
-            </w:r>
-            <w:proofErr w:type="spellStart"/>
-            <w:r>
-              <w:t>ecl</w:t>
-            </w:r>
-            <w:proofErr w:type="spellEnd"/>
-            <w:r>
-              <w:t xml:space="preserve"> duplicate form names</w:t>
-            </w:r>
-          </w:p>
-          <w:p>
-            <w:r>
-              <w:t xml:space="preserve">TFS481 - </w:t>
-            </w:r>
-            <w:proofErr w:type="spellStart"/>
-            <w:r>
-              <w:t>ecl</w:t>
-            </w:r>
-            <w:proofErr w:type="spellEnd"/>
-            <w:r>
-              <w:t xml:space="preserve"> display reasons, sub-reasons values</w:t>
-            </w:r>
-          </w:p>
-        </w:tc>
-        <w:tc>
-          <w:tcPr>
-            <w:tcW w:w="2268" w:type="dxa"/>
-          </w:tcPr>
-          <w:p>
-            <w:pPr>
-              <w:pStyle w:val="TableText"/>
-              <w:ind w:left="162"/>
-              <w:rPr>
-                <w:sz w:val="18"/>
-                <w:szCs w:val="18"/>
-              </w:rPr>
-            </w:pPr>
-            <w:r>
-              <w:rPr>
-                <w:sz w:val="18"/>
-                <w:szCs w:val="18"/>
-              </w:rPr>
-              <w:t>Lili Huang</w:t>
-            </w:r>
-          </w:p>
-        </w:tc>
-      </w:tr>
-      <w:tr>
-        <w:tc>
-          <w:tcPr>
-            <w:tcW w:w="1188" w:type="dxa"/>
-          </w:tcPr>
-          <w:p>
-            <w:pPr>
-              <w:pStyle w:val="TableText"/>
-              <w:ind w:left="90"/>
-              <w:rPr>
-                <w:sz w:val="18"/>
-                <w:szCs w:val="18"/>
-              </w:rPr>
-            </w:pPr>
-            <w:r>
-              <w:rPr>
-                <w:sz w:val="18"/>
-                <w:szCs w:val="18"/>
-              </w:rPr>
-              <w:t>9</w:t>
-            </w:r>
-            <w:r>
-              <w:rPr>
-                <w:sz w:val="18"/>
-                <w:szCs w:val="18"/>
-              </w:rPr>
-              <w:t>/30/</w:t>
-            </w:r>
-            <w:r>
-              <w:rPr>
-                <w:sz w:val="18"/>
-                <w:szCs w:val="18"/>
-              </w:rPr>
-              <w:t>/2015</w:t>
-            </w:r>
-          </w:p>
-        </w:tc>
-        <w:tc>
-          <w:tcPr>
-            <w:tcW w:w="6120" w:type="dxa"/>
-          </w:tcPr>
-          <w:p>
-            <w:pPr>
-              <w:spacing w:line="240" w:lineRule="exact"/>
-            </w:pPr>
-            <w:r>
-              <w:t>TFS</w:t>
-            </w:r>
-            <w:r>
-              <w:t>632</w:t>
-            </w:r>
-            <w:r>
-              <w:t xml:space="preserve"> </w:t>
-            </w:r>
-            <w:r>
-              <w:t>–</w:t>
-            </w:r>
-            <w:r>
-              <w:t xml:space="preserve"> </w:t>
-            </w:r>
-            <w:r>
-              <w:t xml:space="preserve">Disable Historical Dashboard Extract to Excel for </w:t>
-            </w:r>
-            <w:r>
-              <w:t>S</w:t>
-            </w:r>
-            <w:r>
-              <w:t>upervisors</w:t>
-            </w:r>
-          </w:p>
-          <w:p>
-            <w:pPr>
-              <w:spacing w:line="240" w:lineRule="exact"/>
-            </w:pPr>
-            <w:r>
-              <w:t>TFS686 – Inappropriate ARC escalation feed</w:t>
-            </w:r>
-          </w:p>
-        </w:tc>
-        <w:tc>
-          <w:tcPr>
-            <w:tcW w:w="2268" w:type="dxa"/>
-          </w:tcPr>
-          <w:p>
-            <w:pPr>
-              <w:pStyle w:val="TableText"/>
-              <w:ind w:left="162"/>
-              <w:rPr>
-                <w:sz w:val="18"/>
-                <w:szCs w:val="18"/>
-              </w:rPr>
-            </w:pPr>
-            <w:r>
-              <w:rPr>
-                <w:sz w:val="18"/>
-                <w:szCs w:val="18"/>
-              </w:rPr>
-              <w:t>Lili Huang</w:t>
-            </w:r>
-          </w:p>
-        </w:tc>
-      </w:tr>
-      <w:tr>
-        <w:tc>
-          <w:tcPr>
-            <w:tcW w:w="1188" w:type="dxa"/>
-          </w:tcPr>
-          <w:p>
-            <w:pPr>
-              <w:pStyle w:val="TableText"/>
-              <w:ind w:left="90"/>
-              <w:rPr>
-                <w:sz w:val="18"/>
-                <w:szCs w:val="18"/>
-              </w:rPr>
-            </w:pPr>
-            <w:r>
-              <w:rPr>
-                <w:sz w:val="18"/>
-                <w:szCs w:val="18"/>
-              </w:rPr>
-              <w:t>10/22/2015</w:t>
-            </w:r>
-          </w:p>
-        </w:tc>
-        <w:tc>
-          <w:tcPr>
-            <w:tcW w:w="6120" w:type="dxa"/>
-          </w:tcPr>
-          <w:p>
-            <w:pPr>
-              <w:spacing w:line="240" w:lineRule="exact"/>
-            </w:pPr>
-            <w:r>
-              <w:t>TFS974 – Add Warning Section to All eCoaching Modules</w:t>
-            </w:r>
-          </w:p>
-        </w:tc>
-        <w:tc>
-          <w:tcPr>
-            <w:tcW w:w="2268" w:type="dxa"/>
-          </w:tcPr>
-          <w:p>
-            <w:pPr>
-              <w:pStyle w:val="TableText"/>
-              <w:ind w:left="162"/>
-              <w:rPr>
-                <w:sz w:val="18"/>
-                <w:szCs w:val="18"/>
-              </w:rPr>
-            </w:pPr>
-            <w:r>
-              <w:rPr>
-                <w:sz w:val="18"/>
-                <w:szCs w:val="18"/>
-              </w:rPr>
-              <w:t>Lili Huang</w:t>
-            </w:r>
-          </w:p>
-        </w:tc>
-      </w:tr>
-      <w:tr>
-        <w:tc>
-          <w:tcPr>
-            <w:tcW w:w="1188" w:type="dxa"/>
-          </w:tcPr>
-          <w:p>
-            <w:pPr>
-              <w:pStyle w:val="TableText"/>
-              <w:ind w:left="90"/>
-              <w:rPr>
-                <w:sz w:val="18"/>
-                <w:szCs w:val="18"/>
-              </w:rPr>
-            </w:pPr>
-            <w:r>
-              <w:rPr>
-                <w:sz w:val="18"/>
-                <w:szCs w:val="18"/>
-              </w:rPr>
-              <w:t>11/05/2015</w:t>
-            </w:r>
-          </w:p>
-        </w:tc>
-        <w:tc>
-          <w:tcPr>
-            <w:tcW w:w="6120" w:type="dxa"/>
-          </w:tcPr>
-          <w:p>
-            <w:r>
-              <w:t>TFS1088 – Open CSR Comments field</w:t>
-            </w:r>
-          </w:p>
-        </w:tc>
-        <w:tc>
-          <w:tcPr>
-            <w:tcW w:w="2268" w:type="dxa"/>
-          </w:tcPr>
-          <w:p>
-            <w:pPr>
-              <w:pStyle w:val="TableText"/>
-              <w:ind w:left="162"/>
-              <w:rPr>
-                <w:sz w:val="18"/>
-                <w:szCs w:val="18"/>
-              </w:rPr>
-            </w:pPr>
-            <w:r>
-              <w:rPr>
-                <w:sz w:val="18"/>
-                <w:szCs w:val="18"/>
-              </w:rPr>
-              <w:t>Lili Huang</w:t>
-            </w:r>
-          </w:p>
-        </w:tc>
-      </w:tr>
-      <w:tr>
-        <w:tc>
-          <w:tcPr>
-            <w:tcW w:w="1188" w:type="dxa"/>
-          </w:tcPr>
-          <w:p>
-            <w:pPr>
-              <w:pStyle w:val="TableText"/>
-              <w:ind w:left="90"/>
-              <w:rPr>
-                <w:sz w:val="18"/>
-                <w:szCs w:val="18"/>
-              </w:rPr>
-            </w:pPr>
-            <w:r>
-              <w:rPr>
-                <w:sz w:val="18"/>
-                <w:szCs w:val="18"/>
-              </w:rPr>
-              <w:t>12/10/2015</w:t>
-            </w:r>
-          </w:p>
-        </w:tc>
-        <w:tc>
-          <w:tcPr>
-            <w:tcW w:w="6120" w:type="dxa"/>
-          </w:tcPr>
-          <w:p>
-            <w:r>
-              <w:t>TFS 1421 – Warning section display on My Dashboard</w:t>
-            </w:r>
-          </w:p>
-        </w:tc>
-        <w:tc>
-          <w:tcPr>
-            <w:tcW w:w="2268" w:type="dxa"/>
-          </w:tcPr>
-          <w:p>
-            <w:pPr>
-              <w:pStyle w:val="TableText"/>
-              <w:ind w:left="162"/>
-              <w:rPr>
-                <w:sz w:val="18"/>
-                <w:szCs w:val="18"/>
-              </w:rPr>
-            </w:pPr>
-            <w:r>
-              <w:rPr>
-                <w:sz w:val="18"/>
-                <w:szCs w:val="18"/>
-              </w:rPr>
-              <w:t>Lili Huang</w:t>
-            </w:r>
-          </w:p>
-        </w:tc>
-      </w:tr>
-      <w:tr>
-        <w:tc>
-          <w:tcPr>
-            <w:tcW w:w="1188" w:type="dxa"/>
-          </w:tcPr>
-          <w:p>
-            <w:pPr>
-              <w:pStyle w:val="TableText"/>
-              <w:ind w:left="90"/>
-              <w:rPr>
-                <w:sz w:val="18"/>
-                <w:szCs w:val="18"/>
-              </w:rPr>
-            </w:pPr>
-            <w:r>
-              <w:rPr>
-                <w:sz w:val="18"/>
-                <w:szCs w:val="18"/>
-              </w:rPr>
-              <w:t>12/15/2015</w:t>
-            </w:r>
-          </w:p>
-        </w:tc>
-        <w:tc>
-          <w:tcPr>
-            <w:tcW w:w="6120" w:type="dxa"/>
-          </w:tcPr>
-          <w:p>
-            <w:r>
-              <w:t>TFS 1423 – Add job code WHHR70</w:t>
-            </w:r>
-          </w:p>
-        </w:tc>
-        <w:tc>
-          <w:tcPr>
-            <w:tcW w:w="2268" w:type="dxa"/>
-          </w:tcPr>
-          <w:p>
-            <w:pPr>
-              <w:pStyle w:val="TableText"/>
-              <w:ind w:left="162"/>
-              <w:rPr>
-                <w:sz w:val="18"/>
-                <w:szCs w:val="18"/>
-              </w:rPr>
-            </w:pPr>
-            <w:r>
-              <w:rPr>
-                <w:sz w:val="18"/>
-                <w:szCs w:val="18"/>
-              </w:rPr>
-              <w:t>Lili Huang</w:t>
-            </w:r>
-          </w:p>
-        </w:tc>
-      </w:tr>
-      <w:tr>
-        <w:tc>
-          <w:tcPr>
-            <w:tcW w:w="1188" w:type="dxa"/>
-          </w:tcPr>
-          <w:p>
-            <w:pPr>
-              <w:pStyle w:val="TableText"/>
-              <w:ind w:left="90"/>
-              <w:rPr>
-                <w:sz w:val="18"/>
-                <w:szCs w:val="18"/>
-              </w:rPr>
-            </w:pPr>
-            <w:r>
-              <w:rPr>
-                <w:sz w:val="18"/>
-                <w:szCs w:val="18"/>
-              </w:rPr>
-              <w:t>02/17/2016</w:t>
-            </w:r>
-          </w:p>
-        </w:tc>
-        <w:tc>
-          <w:tcPr>
-            <w:tcW w:w="6120" w:type="dxa"/>
-          </w:tcPr>
-          <w:p>
-            <w:r>
-              <w:t>TFS 1991 – OMR Short Calls fee with Manager Review</w:t>
-            </w:r>
-          </w:p>
-        </w:tc>
-        <w:tc>
-          <w:tcPr>
-            <w:tcW w:w="2268" w:type="dxa"/>
-          </w:tcPr>
-          <w:p>
-            <w:pPr>
-              <w:pStyle w:val="TableText"/>
-              <w:ind w:left="162"/>
-              <w:rPr>
-                <w:sz w:val="18"/>
-                <w:szCs w:val="18"/>
-              </w:rPr>
-            </w:pPr>
-            <w:r>
-              <w:rPr>
-                <w:sz w:val="18"/>
-                <w:szCs w:val="18"/>
-              </w:rPr>
-              <w:t>Lili Huang</w:t>
-            </w:r>
-          </w:p>
-        </w:tc>
-      </w:tr>
-      <w:tr>
-        <w:tc>
-          <w:tcPr>
-            <w:tcW w:w="1188" w:type="dxa"/>
-          </w:tcPr>
-          <w:p>
-            <w:pPr>
-              <w:pStyle w:val="TableText"/>
-              <w:ind w:left="90"/>
-              <w:rPr>
-                <w:sz w:val="18"/>
-                <w:szCs w:val="18"/>
-              </w:rPr>
-            </w:pPr>
-            <w:r>
-              <w:rPr>
-                <w:sz w:val="18"/>
-                <w:szCs w:val="18"/>
-              </w:rPr>
-              <w:t>02/22/2016</w:t>
-            </w:r>
-          </w:p>
-        </w:tc>
-        <w:tc>
-          <w:tcPr>
-            <w:tcW w:w="6120" w:type="dxa"/>
-          </w:tcPr>
-          <w:p>
-            <w:r>
-              <w:t>TFS 1925 – LCS: allow hierarchy managers to review (read-only)</w:t>
-            </w:r>
-          </w:p>
-        </w:tc>
-        <w:tc>
-          <w:tcPr>
-            <w:tcW w:w="2268" w:type="dxa"/>
-          </w:tcPr>
-          <w:p>
-            <w:pPr>
-              <w:pStyle w:val="TableText"/>
-              <w:ind w:left="162"/>
-              <w:rPr>
-                <w:sz w:val="18"/>
-                <w:szCs w:val="18"/>
-              </w:rPr>
-            </w:pPr>
-            <w:r>
-              <w:rPr>
-                <w:sz w:val="18"/>
-                <w:szCs w:val="18"/>
-              </w:rPr>
-              <w:t>Lili Huang</w:t>
-            </w:r>
-          </w:p>
-        </w:tc>
-      </w:tr>
-      <w:tr>
-        <w:tc>
-          <w:tcPr>
-            <w:tcW w:w="1188" w:type="dxa"/>
-          </w:tcPr>
-          <w:p>
-            <w:pPr>
-              <w:pStyle w:val="TableText"/>
-              <w:ind w:left="90"/>
-              <w:rPr>
-                <w:sz w:val="18"/>
-                <w:szCs w:val="18"/>
-              </w:rPr>
-            </w:pPr>
-            <w:r>
-              <w:rPr>
-                <w:sz w:val="18"/>
-                <w:szCs w:val="18"/>
-              </w:rPr>
-              <w:t>03/04/2016</w:t>
-            </w:r>
-          </w:p>
-        </w:tc>
-        <w:tc>
-          <w:tcPr>
-            <w:tcW w:w="6120" w:type="dxa"/>
-          </w:tcPr>
-          <w:p>
-            <w:r>
-              <w:t>TFS 1881 – Add Short Duration Reporting (</w:t>
-            </w:r>
-            <w:r>
-              <w:t>Training</w:t>
-            </w:r>
-            <w:r>
-              <w:t xml:space="preserve"> SDR) records to eCoaching</w:t>
-            </w:r>
-          </w:p>
-        </w:tc>
-        <w:tc>
-          <w:tcPr>
-            <w:tcW w:w="2268" w:type="dxa"/>
-          </w:tcPr>
-          <w:p>
-            <w:pPr>
-              <w:pStyle w:val="TableText"/>
-              <w:ind w:left="162"/>
-              <w:rPr>
-                <w:sz w:val="18"/>
-                <w:szCs w:val="18"/>
-              </w:rPr>
-            </w:pPr>
-            <w:r>
-              <w:rPr>
-                <w:sz w:val="18"/>
-                <w:szCs w:val="18"/>
-              </w:rPr>
-              <w:t>Lili Huang</w:t>
-            </w:r>
-          </w:p>
-        </w:tc>
-      </w:tr>
-      <w:tr>
-        <w:tc>
-          <w:tcPr>
-            <w:tcW w:w="1188" w:type="dxa"/>
-          </w:tcPr>
-          <w:p>
-            <w:pPr>
-              <w:pStyle w:val="TableText"/>
-              <w:ind w:left="90"/>
-              <w:rPr>
-                <w:sz w:val="18"/>
-                <w:szCs w:val="18"/>
-              </w:rPr>
-            </w:pPr>
-            <w:r>
-              <w:rPr>
-                <w:sz w:val="18"/>
-                <w:szCs w:val="18"/>
-              </w:rPr>
-              <w:lastRenderedPageBreak/>
-              <w:t>03/09/2016</w:t>
-            </w:r>
-          </w:p>
-        </w:tc>
-        <w:tc>
-          <w:tcPr>
-            <w:tcW w:w="6120" w:type="dxa"/>
-          </w:tcPr>
-          <w:p>
-            <w:r>
-              <w:t>TFS 2196 – CSR Comments not appearing in completed logs from IQS</w:t>
-            </w:r>
-          </w:p>
-        </w:tc>
-        <w:tc>
-          <w:tcPr>
-            <w:tcW w:w="2268" w:type="dxa"/>
-          </w:tcPr>
-          <w:p>
-            <w:pPr>
-              <w:pStyle w:val="TableText"/>
-              <w:ind w:left="162"/>
-              <w:rPr>
-                <w:sz w:val="18"/>
-                <w:szCs w:val="18"/>
-              </w:rPr>
-            </w:pPr>
-            <w:r>
-              <w:rPr>
-                <w:sz w:val="18"/>
-                <w:szCs w:val="18"/>
-              </w:rPr>
-              <w:t>Lili Huang</w:t>
-            </w:r>
-          </w:p>
-        </w:tc>
-      </w:tr>
-      <w:tr>
-        <w:tc>
-          <w:tcPr>
-            <w:tcW w:w="1188" w:type="dxa"/>
-          </w:tcPr>
-          <w:p>
-            <w:pPr>
-              <w:pStyle w:val="TableText"/>
-              <w:ind w:left="90"/>
-              <w:rPr>
-                <w:sz w:val="18"/>
-                <w:szCs w:val="18"/>
-              </w:rPr>
-            </w:pPr>
-            <w:r>
-              <w:rPr>
-                <w:sz w:val="18"/>
-                <w:szCs w:val="18"/>
-              </w:rPr>
-              <w:t>03/22/2016</w:t>
-            </w:r>
-          </w:p>
-        </w:tc>
-        <w:tc>
-          <w:tcPr>
-            <w:tcW w:w="6120" w:type="dxa"/>
-          </w:tcPr>
-          <w:p>
-            <w:r>
-              <w:t>TFS 2301 – Update Survey text.</w:t>
-            </w:r>
-          </w:p>
-        </w:tc>
-        <w:tc>
-          <w:tcPr>
-            <w:tcW w:w="2268" w:type="dxa"/>
-          </w:tcPr>
-          <w:p>
-            <w:pPr>
-              <w:pStyle w:val="TableText"/>
-              <w:ind w:left="162"/>
-              <w:rPr>
-                <w:sz w:val="18"/>
-                <w:szCs w:val="18"/>
-              </w:rPr>
-            </w:pPr>
-            <w:r>
-              <w:rPr>
-                <w:sz w:val="18"/>
-                <w:szCs w:val="18"/>
-              </w:rPr>
-              <w:t>Lili Huang</w:t>
-            </w:r>
-          </w:p>
-        </w:tc>
-      </w:tr>
-      <w:tr>
-        <w:tc>
-          <w:tcPr>
-            <w:tcW w:w="1188" w:type="dxa"/>
-          </w:tcPr>
-          <w:p>
-            <w:pPr>
-              <w:pStyle w:val="TableText"/>
-              <w:ind w:left="90"/>
-              <w:rPr>
-                <w:sz w:val="18"/>
-                <w:szCs w:val="18"/>
-              </w:rPr>
-            </w:pPr>
-            <w:r>
-              <w:rPr>
-                <w:sz w:val="18"/>
-                <w:szCs w:val="18"/>
-              </w:rPr>
-              <w:t>03/24/2016</w:t>
-            </w:r>
-          </w:p>
-        </w:tc>
-        <w:tc>
-          <w:tcPr>
-            <w:tcW w:w="6120" w:type="dxa"/>
-          </w:tcPr>
-          <w:p>
-            <w:r>
-              <w:t>TFS 2308 – Added Overdue Training.</w:t>
-            </w:r>
-          </w:p>
-        </w:tc>
-        <w:tc>
-          <w:tcPr>
-            <w:tcW w:w="2268" w:type="dxa"/>
-          </w:tcPr>
-          <w:p>
-            <w:pPr>
-              <w:pStyle w:val="TableText"/>
-              <w:ind w:left="162"/>
-              <w:rPr>
-                <w:sz w:val="18"/>
-                <w:szCs w:val="18"/>
-              </w:rPr>
-            </w:pPr>
-            <w:r>
-              <w:rPr>
-                <w:sz w:val="18"/>
-                <w:szCs w:val="18"/>
-              </w:rPr>
-              <w:t>Lili Huang</w:t>
-            </w:r>
-          </w:p>
-        </w:tc>
-      </w:tr>
-      <w:tr>
-        <w:tc>
-          <w:tcPr>
-            <w:tcW w:w="1188" w:type="dxa"/>
-          </w:tcPr>
-          <w:p>
-            <w:pPr>
-              <w:pStyle w:val="TableText"/>
-              <w:ind w:left="90"/>
-              <w:rPr>
-                <w:sz w:val="18"/>
-                <w:szCs w:val="18"/>
-              </w:rPr>
-            </w:pPr>
-            <w:r>
-              <w:rPr>
-                <w:sz w:val="18"/>
-                <w:szCs w:val="18"/>
-              </w:rPr>
-              <w:t>04/08/2016</w:t>
-            </w:r>
-          </w:p>
-        </w:tc>
-        <w:tc>
-          <w:tcPr>
-            <w:tcW w:w="6120" w:type="dxa"/>
-          </w:tcPr>
-          <w:p>
-            <w:r>
-              <w:t xml:space="preserve">TFS </w:t>
-            </w:r>
-            <w:r>
-              <w:t>2429 - Unknown user should not be able to access;</w:t>
-            </w:r>
-          </w:p>
-          <w:p>
-            <w:r>
-              <w:t xml:space="preserve">TFS </w:t>
-            </w:r>
-            <w:r>
-              <w:t>2432 - Separate solution for HR access;</w:t>
-            </w:r>
-          </w:p>
-        </w:tc>
-        <w:tc>
-          <w:tcPr>
-            <w:tcW w:w="2268" w:type="dxa"/>
-          </w:tcPr>
-          <w:p>
-            <w:pPr>
-              <w:pStyle w:val="TableText"/>
-              <w:ind w:left="162"/>
-              <w:rPr>
-                <w:sz w:val="18"/>
-                <w:szCs w:val="18"/>
-              </w:rPr>
-            </w:pPr>
-            <w:r>
-              <w:rPr>
-                <w:sz w:val="18"/>
-                <w:szCs w:val="18"/>
-              </w:rPr>
-              <w:t>Lili Huang</w:t>
-            </w:r>
-          </w:p>
-        </w:tc>
-      </w:tr>
-      <w:tr>
-        <w:tc>
-          <w:tcPr>
-            <w:tcW w:w="1188" w:type="dxa"/>
-          </w:tcPr>
-          <w:p>
-            <w:pPr>
-              <w:pStyle w:val="TableText"/>
-              <w:ind w:left="90"/>
-              <w:rPr>
-                <w:sz w:val="18"/>
-                <w:szCs w:val="18"/>
-              </w:rPr>
-            </w:pPr>
-            <w:r>
-              <w:rPr>
-                <w:sz w:val="18"/>
-                <w:szCs w:val="18"/>
-              </w:rPr>
-              <w:t>06/06/2016</w:t>
-            </w:r>
-          </w:p>
-        </w:tc>
-        <w:tc>
-          <w:tcPr>
-            <w:tcW w:w="6120" w:type="dxa"/>
-          </w:tcPr>
-          <w:p>
-            <w:r>
-              <w:t xml:space="preserve">TFS </w:t>
-            </w:r>
-            <w:r>
-              <w:t>2429 - Unknown user should not be able to access;</w:t>
-            </w:r>
-          </w:p>
-          <w:p>
-            <w:r>
-              <w:t xml:space="preserve">TFS </w:t>
-            </w:r>
-            <w:r>
-              <w:t>2432 - Separate solution for HR access;</w:t>
-            </w:r>
-          </w:p>
-        </w:tc>
-        <w:tc>
-          <w:tcPr>
-            <w:tcW w:w="2268" w:type="dxa"/>
-          </w:tcPr>
-          <w:p>
-            <w:pPr>
-              <w:pStyle w:val="TableText"/>
-              <w:ind w:left="162"/>
-              <w:rPr>
-                <w:sz w:val="18"/>
-                <w:szCs w:val="18"/>
-              </w:rPr>
-            </w:pPr>
-            <w:r>
-              <w:rPr>
-                <w:sz w:val="18"/>
-                <w:szCs w:val="18"/>
-              </w:rPr>
-              <w:t>Lili Huang</w:t>
-            </w:r>
-          </w:p>
-        </w:tc>
-      </w:tr>
-      <w:tr>
-        <w:tc>
-          <w:tcPr>
-            <w:tcW w:w="1188" w:type="dxa"/>
-          </w:tcPr>
-          <w:p>
-            <w:pPr>
-              <w:pStyle w:val="TableText"/>
-              <w:ind w:left="90"/>
-              <w:rPr>
-                <w:sz w:val="18"/>
-                <w:szCs w:val="18"/>
-              </w:rPr>
-            </w:pPr>
-            <w:r>
-              <w:rPr>
-                <w:sz w:val="18"/>
-                <w:szCs w:val="18"/>
-              </w:rPr>
-              <w:t>06/08/2016</w:t>
-            </w:r>
-          </w:p>
-        </w:tc>
-        <w:tc>
-          <w:tcPr>
-            <w:tcW w:w="6120" w:type="dxa"/>
-          </w:tcPr>
-          <w:p>
-            <w:r>
-              <w:t xml:space="preserve">TFS 2907 - </w:t>
-            </w:r>
-            <w:proofErr w:type="spellStart"/>
-            <w:r>
-              <w:t>eCL</w:t>
-            </w:r>
-            <w:proofErr w:type="spellEnd"/>
-            <w:r>
-              <w:t xml:space="preserve"> survey can be completed after being inactivated</w:t>
-            </w:r>
-          </w:p>
-        </w:tc>
-        <w:tc>
-          <w:tcPr>
-            <w:tcW w:w="2268" w:type="dxa"/>
-          </w:tcPr>
-          <w:p>
-            <w:pPr>
-              <w:pStyle w:val="TableText"/>
-              <w:ind w:left="162"/>
-              <w:rPr>
-                <w:sz w:val="18"/>
-                <w:szCs w:val="18"/>
-              </w:rPr>
-            </w:pPr>
-            <w:r>
-              <w:rPr>
-                <w:sz w:val="18"/>
-                <w:szCs w:val="18"/>
-              </w:rPr>
-              <w:t>Lili Huang</w:t>
-            </w:r>
-          </w:p>
-        </w:tc>
-      </w:tr>
-      <w:tr>
-        <w:tc>
-          <w:tcPr>
-            <w:tcW w:w="1188" w:type="dxa"/>
-          </w:tcPr>
-          <w:p>
-            <w:pPr>
-              <w:pStyle w:val="TableText"/>
-              <w:ind w:left="90"/>
-              <w:rPr>
-                <w:sz w:val="18"/>
-                <w:szCs w:val="18"/>
-              </w:rPr>
-            </w:pPr>
-            <w:r>
-              <w:rPr>
-                <w:sz w:val="18"/>
-                <w:szCs w:val="18"/>
-              </w:rPr>
-              <w:t>06/29/2016</w:t>
-            </w:r>
-          </w:p>
-        </w:tc>
-        <w:tc>
-          <w:tcPr>
-            <w:tcW w:w="6120" w:type="dxa"/>
-          </w:tcPr>
-          <w:p>
-            <w:r>
-              <w:t>TFS 2826 – CTC data feed</w:t>
-            </w:r>
-          </w:p>
-        </w:tc>
-        <w:tc>
-          <w:tcPr>
-            <w:tcW w:w="2268" w:type="dxa"/>
-          </w:tcPr>
-          <w:p>
-            <w:pPr>
-              <w:pStyle w:val="TableText"/>
-              <w:ind w:left="162"/>
-              <w:rPr>
-                <w:sz w:val="18"/>
-                <w:szCs w:val="18"/>
-              </w:rPr>
-            </w:pPr>
-            <w:r>
-              <w:rPr>
-                <w:sz w:val="18"/>
-                <w:szCs w:val="18"/>
-              </w:rPr>
-              <w:t>Lili Huang</w:t>
-            </w:r>
-          </w:p>
-        </w:tc>
-      </w:tr>
-      <w:tr>
-        <w:tc>
-          <w:tcPr>
-            <w:tcW w:w="1188" w:type="dxa"/>
-          </w:tcPr>
-          <w:p>
-            <w:pPr>
-              <w:pStyle w:val="TableText"/>
-              <w:ind w:left="90"/>
-              <w:rPr>
-                <w:sz w:val="18"/>
-                <w:szCs w:val="18"/>
-              </w:rPr>
-            </w:pPr>
-            <w:r>
-              <w:rPr>
-                <w:sz w:val="18"/>
-                <w:szCs w:val="18"/>
-              </w:rPr>
-              <w:t>07/25/2016</w:t>
-            </w:r>
-          </w:p>
-        </w:tc>
-        <w:tc>
-          <w:tcPr>
-            <w:tcW w:w="6120" w:type="dxa"/>
-          </w:tcPr>
-          <w:p>
-            <w:r>
-              <w:t>TFS 3252 – HFC (High CSAT 5) data feed</w:t>
-            </w:r>
-          </w:p>
-        </w:tc>
-        <w:tc>
-          <w:tcPr>
-            <w:tcW w:w="2268" w:type="dxa"/>
-          </w:tcPr>
-          <w:p>
-            <w:pPr>
-              <w:pStyle w:val="TableText"/>
-              <w:ind w:left="162"/>
-              <w:rPr>
-                <w:sz w:val="18"/>
-                <w:szCs w:val="18"/>
-              </w:rPr>
-            </w:pPr>
-            <w:r>
-              <w:rPr>
-                <w:sz w:val="18"/>
-                <w:szCs w:val="18"/>
-              </w:rPr>
-              <w:t>Lili Huang</w:t>
-            </w:r>
-          </w:p>
-        </w:tc>
-      </w:tr>
-      <w:tr>
-        <w:tc>
-          <w:tcPr>
-            <w:tcW w:w="1188" w:type="dxa"/>
-          </w:tcPr>
-          <w:p>
-            <w:pPr>
-              <w:pStyle w:val="TableText"/>
-              <w:ind w:left="90"/>
-              <w:rPr>
-                <w:sz w:val="18"/>
-                <w:szCs w:val="18"/>
-              </w:rPr>
-            </w:pPr>
-            <w:r>
-              <w:rPr>
-                <w:sz w:val="18"/>
-                <w:szCs w:val="18"/>
-              </w:rPr>
-              <w:t>08/24/2016</w:t>
-            </w:r>
-          </w:p>
-        </w:tc>
-        <w:tc>
-          <w:tcPr>
-            <w:tcW w:w="6120" w:type="dxa"/>
-          </w:tcPr>
-          <w:p>
-            <w:r>
-              <w:t xml:space="preserve">TFS 3622 – “My Dashboard” over 100 </w:t>
-            </w:r>
-            <w:proofErr w:type="spellStart"/>
-            <w:r>
-              <w:t>db</w:t>
-            </w:r>
-            <w:proofErr w:type="spellEnd"/>
-            <w:r>
-              <w:t xml:space="preserve"> connections within 1 </w:t>
-            </w:r>
-            <w:proofErr w:type="spellStart"/>
-            <w:r>
-              <w:t>db</w:t>
-            </w:r>
-            <w:proofErr w:type="spellEnd"/>
-            <w:r>
-              <w:t xml:space="preserve"> session</w:t>
-            </w:r>
-          </w:p>
-        </w:tc>
-        <w:tc>
-          <w:tcPr>
-            <w:tcW w:w="2268" w:type="dxa"/>
-          </w:tcPr>
-          <w:p>
-            <w:pPr>
-              <w:pStyle w:val="TableText"/>
-              <w:ind w:left="162"/>
-              <w:rPr>
-                <w:sz w:val="18"/>
-                <w:szCs w:val="18"/>
-              </w:rPr>
-            </w:pPr>
-            <w:r>
-              <w:rPr>
-                <w:sz w:val="18"/>
-                <w:szCs w:val="18"/>
-              </w:rPr>
-              <w:t>Lili Huang</w:t>
-            </w:r>
-          </w:p>
-        </w:tc>
-      </w:tr>
-      <w:tr>
-        <w:tc>
-          <w:tcPr>
-            <w:tcW w:w="1188" w:type="dxa"/>
-          </w:tcPr>
-          <w:p>
-            <w:pPr>
-              <w:pStyle w:val="TableText"/>
-              <w:ind w:left="90"/>
-              <w:rPr>
-                <w:sz w:val="18"/>
-                <w:szCs w:val="18"/>
-              </w:rPr>
-            </w:pPr>
-            <w:r>
-              <w:rPr>
-                <w:sz w:val="18"/>
-                <w:szCs w:val="18"/>
-              </w:rPr>
-              <w:t>09/19/2016</w:t>
-            </w:r>
-          </w:p>
-        </w:tc>
-        <w:tc>
-          <w:tcPr>
-            <w:tcW w:w="6120" w:type="dxa"/>
-          </w:tcPr>
-          <w:p>
-            <w:r>
-              <w:t>TFS 3991 – Attendance data feed.</w:t>
-            </w:r>
-          </w:p>
-        </w:tc>
-        <w:tc>
-          <w:tcPr>
-            <w:tcW w:w="2268" w:type="dxa"/>
-          </w:tcPr>
-          <w:p>
-            <w:pPr>
-              <w:pStyle w:val="TableText"/>
-              <w:ind w:left="162"/>
-              <w:rPr>
-                <w:sz w:val="18"/>
-                <w:szCs w:val="18"/>
-              </w:rPr>
-            </w:pPr>
-            <w:r>
-              <w:rPr>
-                <w:sz w:val="18"/>
-                <w:szCs w:val="18"/>
-              </w:rPr>
-              <w:t>Lili Huang</w:t>
-            </w:r>
-          </w:p>
-        </w:tc>
-      </w:tr>
-      <w:tr>
-        <w:tc>
-          <w:tcPr>
-            <w:tcW w:w="1188" w:type="dxa"/>
-          </w:tcPr>
-          <w:p>
-            <w:pPr>
-              <w:pStyle w:val="TableText"/>
-              <w:ind w:left="90"/>
-              <w:rPr>
-                <w:sz w:val="18"/>
-                <w:szCs w:val="18"/>
-              </w:rPr>
-            </w:pPr>
-            <w:r>
-              <w:rPr>
-                <w:sz w:val="18"/>
-                <w:szCs w:val="18"/>
-              </w:rPr>
-              <w:t>10/27/2016</w:t>
-            </w:r>
-          </w:p>
-        </w:tc>
-        <w:tc>
-          <w:tcPr>
-            <w:tcW w:w="6120" w:type="dxa"/>
-          </w:tcPr>
-          <w:p>
-            <w:r>
-              <w:t xml:space="preserve">TFS 4102 - </w:t>
-            </w:r>
-            <w:r>
-              <w:t>Include Yes/No value to coaching monitor question</w:t>
-            </w:r>
-          </w:p>
-        </w:tc>
-        <w:tc>
-          <w:tcPr>
-            <w:tcW w:w="2268" w:type="dxa"/>
-          </w:tcPr>
-          <w:p>
-            <w:pPr>
-              <w:pStyle w:val="TableText"/>
-              <w:ind w:left="162"/>
-              <w:rPr>
-                <w:sz w:val="18"/>
-                <w:szCs w:val="18"/>
-              </w:rPr>
-            </w:pPr>
-            <w:r>
-              <w:rPr>
-                <w:sz w:val="18"/>
-                <w:szCs w:val="18"/>
-              </w:rPr>
-              <w:t>Lili Huang</w:t>
-            </w:r>
-          </w:p>
-        </w:tc>
-      </w:tr>
-      <w:tr>
-        <w:tc>
-          <w:tcPr>
-            <w:tcW w:w="1188" w:type="dxa"/>
-          </w:tcPr>
-          <w:p>
-            <w:pPr>
-              <w:pStyle w:val="TableText"/>
-              <w:ind w:left="90"/>
-              <w:rPr>
-                <w:sz w:val="18"/>
-                <w:szCs w:val="18"/>
-              </w:rPr>
-            </w:pPr>
-            <w:r>
-              <w:rPr>
-                <w:sz w:val="18"/>
-                <w:szCs w:val="18"/>
-              </w:rPr>
-              <w:t>11/09/2016</w:t>
-            </w:r>
-          </w:p>
-        </w:tc>
-        <w:tc>
-          <w:tcPr>
-            <w:tcW w:w="6120" w:type="dxa"/>
-          </w:tcPr>
-          <w:p>
-            <w:r>
-              <w:t>TFS 4102 -</w:t>
-            </w:r>
-            <w:r>
-              <w:t xml:space="preserve"> Include Yes/No value to coaching monitor question</w:t>
-            </w:r>
-          </w:p>
-        </w:tc>
-        <w:tc>
-          <w:tcPr>
-            <w:tcW w:w="2268" w:type="dxa"/>
-          </w:tcPr>
-          <w:p>
-            <w:pPr>
-              <w:pStyle w:val="TableText"/>
-              <w:ind w:left="162"/>
-              <w:rPr>
-                <w:sz w:val="18"/>
-                <w:szCs w:val="18"/>
-              </w:rPr>
-            </w:pPr>
-            <w:r>
-              <w:rPr>
-                <w:sz w:val="18"/>
-                <w:szCs w:val="18"/>
-              </w:rPr>
-              <w:t>Lili Huang</w:t>
-            </w:r>
-          </w:p>
-        </w:tc>
-      </w:tr>
-      <w:tr>
-        <w:tc>
-          <w:tcPr>
-            <w:tcW w:w="1188" w:type="dxa"/>
-          </w:tcPr>
-          <w:p>
-            <w:pPr>
-              <w:pStyle w:val="TableText"/>
-              <w:ind w:left="90"/>
-              <w:rPr>
-                <w:sz w:val="18"/>
-                <w:szCs w:val="18"/>
-              </w:rPr>
-            </w:pPr>
-            <w:r>
-              <w:rPr>
-                <w:sz w:val="18"/>
-                <w:szCs w:val="18"/>
-              </w:rPr>
-              <w:t>11/15/2016</w:t>
-            </w:r>
-          </w:p>
-        </w:tc>
-        <w:tc>
-          <w:tcPr>
-            <w:tcW w:w="6120" w:type="dxa"/>
-          </w:tcPr>
-          <w:p>
-            <w:r>
-              <w:t xml:space="preserve">TFS 3622 – “My Dashboard” over 100 </w:t>
-            </w:r>
-            <w:proofErr w:type="spellStart"/>
-            <w:r>
-              <w:t>db</w:t>
-            </w:r>
-            <w:proofErr w:type="spellEnd"/>
-            <w:r>
-              <w:t xml:space="preserve"> connections within 1 </w:t>
-            </w:r>
-            <w:proofErr w:type="spellStart"/>
-            <w:r>
-              <w:t>db</w:t>
-            </w:r>
-            <w:proofErr w:type="spellEnd"/>
-            <w:r>
-              <w:t xml:space="preserve"> session</w:t>
-            </w:r>
-          </w:p>
-          <w:p>
-            <w:r>
-              <w:t>Note: Re-Implement since 8/24/2016 implementation was rolled back.</w:t>
-            </w:r>
-          </w:p>
-        </w:tc>
-        <w:tc>
-          <w:tcPr>
-            <w:tcW w:w="2268" w:type="dxa"/>
-          </w:tcPr>
-          <w:p>
-            <w:pPr>
-              <w:pStyle w:val="TableText"/>
-              <w:ind w:left="162"/>
-              <w:rPr>
-                <w:sz w:val="18"/>
-                <w:szCs w:val="18"/>
-              </w:rPr>
-            </w:pPr>
-            <w:r>
-              <w:rPr>
-                <w:sz w:val="18"/>
-                <w:szCs w:val="18"/>
-              </w:rPr>
-              <w:t>Lili Huang</w:t>
-            </w:r>
-          </w:p>
-        </w:tc>
-      </w:tr>
-      <w:tr>
-        <w:tc>
-          <w:tcPr>
-            <w:tcW w:w="1188" w:type="dxa"/>
-          </w:tcPr>
-          <w:p>
-            <w:pPr>
-              <w:pStyle w:val="TableText"/>
-              <w:ind w:left="90"/>
-              <w:rPr>
-                <w:sz w:val="18"/>
-                <w:szCs w:val="18"/>
-              </w:rPr>
-            </w:pPr>
-            <w:r>
-              <w:rPr>
-                <w:sz w:val="18"/>
-                <w:szCs w:val="18"/>
-              </w:rPr>
-              <w:t>11/17/2016</w:t>
-            </w:r>
-          </w:p>
-        </w:tc>
-        <w:tc>
-          <w:tcPr>
-            <w:tcW w:w="6120" w:type="dxa"/>
-          </w:tcPr>
-          <w:p>
-            <w:r>
-              <w:t>TFS 4743 – Survey: Don’t set default values to all questions</w:t>
-            </w:r>
-          </w:p>
-        </w:tc>
-        <w:tc>
-          <w:tcPr>
-            <w:tcW w:w="2268" w:type="dxa"/>
-          </w:tcPr>
-          <w:p>
-            <w:pPr>
-              <w:pStyle w:val="TableText"/>
-              <w:ind w:left="162"/>
-              <w:rPr>
-                <w:sz w:val="18"/>
-                <w:szCs w:val="18"/>
-              </w:rPr>
-            </w:pPr>
-            <w:r>
-              <w:rPr>
-                <w:sz w:val="18"/>
-                <w:szCs w:val="18"/>
-              </w:rPr>
-              <w:t>Lili Huang</w:t>
-            </w:r>
-          </w:p>
-        </w:tc>
-      </w:tr>
-      <w:tr>
-        <w:tc>
-          <w:tcPr>
-            <w:tcW w:w="1188" w:type="dxa"/>
-          </w:tcPr>
-          <w:p>
-            <w:pPr>
-              <w:pStyle w:val="TableText"/>
-              <w:ind w:left="90"/>
-              <w:rPr>
-                <w:sz w:val="18"/>
-                <w:szCs w:val="18"/>
-              </w:rPr>
-            </w:pPr>
-            <w:r>
-              <w:rPr>
-                <w:sz w:val="18"/>
-                <w:szCs w:val="18"/>
-              </w:rPr>
-              <w:t>12/06/2016</w:t>
-            </w:r>
-          </w:p>
-        </w:tc>
-        <w:tc>
-          <w:tcPr>
-            <w:tcW w:w="6120" w:type="dxa"/>
-          </w:tcPr>
-          <w:p>
-            <w:r>
-              <w:t>TFS 3878 – Email CSR comments to supervisor/manager when CSR logs are completed.</w:t>
-            </w:r>
-          </w:p>
-        </w:tc>
-        <w:tc>
-          <w:tcPr>
-            <w:tcW w:w="2268" w:type="dxa"/>
-          </w:tcPr>
-          <w:p>
-            <w:pPr>
-              <w:pStyle w:val="TableText"/>
-              <w:ind w:left="162"/>
-              <w:rPr>
-                <w:sz w:val="18"/>
-                <w:szCs w:val="18"/>
-              </w:rPr>
-            </w:pPr>
-            <w:r>
-              <w:rPr>
-                <w:sz w:val="18"/>
-                <w:szCs w:val="18"/>
-              </w:rPr>
-              <w:t>Lili Huang</w:t>
-            </w:r>
-          </w:p>
-        </w:tc>
-      </w:tr>
-      <w:tr>
-        <w:tc>
-          <w:tcPr>
-            <w:tcW w:w="1188" w:type="dxa"/>
-          </w:tcPr>
-          <w:p>
-            <w:pPr>
-              <w:pStyle w:val="TableText"/>
-              <w:ind w:left="90"/>
-              <w:rPr>
-                <w:sz w:val="18"/>
-                <w:szCs w:val="18"/>
-              </w:rPr>
-            </w:pPr>
-            <w:r>
-              <w:rPr>
-                <w:sz w:val="18"/>
-                <w:szCs w:val="18"/>
-              </w:rPr>
-              <w:t>2/1/2017</w:t>
-            </w:r>
-          </w:p>
-        </w:tc>
-        <w:tc>
-          <w:tcPr>
-            <w:tcW w:w="6120" w:type="dxa"/>
-          </w:tcPr>
-          <w:p>
-            <w:r>
-              <w:t>TFS 5404 – Allow users with job codes starting “WPOP” to access Historical Dashboard</w:t>
-            </w:r>
-          </w:p>
-        </w:tc>
-        <w:tc>
-          <w:tcPr>
-            <w:tcW w:w="2268" w:type="dxa"/>
-          </w:tcPr>
-          <w:p>
-            <w:pPr>
-              <w:pStyle w:val="TableText"/>
-              <w:ind w:left="162"/>
-              <w:rPr>
-                <w:sz w:val="18"/>
-                <w:szCs w:val="18"/>
-              </w:rPr>
-            </w:pPr>
-            <w:r>
-              <w:rPr>
-                <w:sz w:val="18"/>
-                <w:szCs w:val="18"/>
-              </w:rPr>
-              <w:t>Lili Huang</w:t>
-            </w:r>
-          </w:p>
-        </w:tc>
-      </w:tr>
-      <w:tr>
-        <w:tc>
-          <w:tcPr>
-            <w:tcW w:w="1188" w:type="dxa"/>
-          </w:tcPr>
-          <w:p>
-            <w:pPr>
-              <w:pStyle w:val="TableText"/>
-              <w:ind w:left="90"/>
-              <w:rPr>
-                <w:sz w:val="18"/>
-                <w:szCs w:val="18"/>
-              </w:rPr>
-            </w:pPr>
-            <w:r>
-              <w:rPr>
-                <w:sz w:val="18"/>
-                <w:szCs w:val="18"/>
-              </w:rPr>
-              <w:t>2/22/2017</w:t>
-            </w:r>
-          </w:p>
-        </w:tc>
-        <w:tc>
-          <w:tcPr>
-            <w:tcW w:w="6120" w:type="dxa"/>
-          </w:tcPr>
-          <w:p>
-            <w:r>
-              <w:t xml:space="preserve">TFS 5661 - </w:t>
-            </w:r>
-            <w:proofErr w:type="spellStart"/>
-            <w:r>
-              <w:t>Opportun!ty</w:t>
-            </w:r>
-            <w:proofErr w:type="spellEnd"/>
-            <w:r>
-              <w:t xml:space="preserve">, </w:t>
-            </w:r>
-            <w:proofErr w:type="spellStart"/>
-            <w:r>
-              <w:t>Re!nforcement</w:t>
-            </w:r>
-            <w:proofErr w:type="spellEnd"/>
-            <w:r>
-              <w:t xml:space="preserve"> issue</w:t>
-            </w:r>
-          </w:p>
-        </w:tc>
-        <w:tc>
-          <w:tcPr>
-            <w:tcW w:w="2268" w:type="dxa"/>
-          </w:tcPr>
-          <w:p>
-            <w:pPr>
-              <w:pStyle w:val="TableText"/>
-              <w:ind w:left="162"/>
-              <w:rPr>
-                <w:sz w:val="18"/>
-                <w:szCs w:val="18"/>
-              </w:rPr>
-            </w:pPr>
-            <w:r>
-              <w:rPr>
-                <w:sz w:val="18"/>
-                <w:szCs w:val="18"/>
-              </w:rPr>
-              <w:t>Lili Huang</w:t>
-            </w:r>
-          </w:p>
-        </w:tc>
-      </w:tr>
-      <w:tr>
-        <w:tc>
-          <w:tcPr>
-            <w:tcW w:w="1188" w:type="dxa"/>
-          </w:tcPr>
-          <w:p>
-            <w:pPr>
-              <w:pStyle w:val="TableText"/>
-              <w:ind w:left="90"/>
-              <w:rPr>
-                <w:sz w:val="18"/>
-                <w:szCs w:val="18"/>
-              </w:rPr>
-            </w:pPr>
-            <w:r>
-              <w:rPr>
-                <w:sz w:val="18"/>
-                <w:szCs w:val="18"/>
-              </w:rPr>
-              <w:t>4/19/2017</w:t>
-            </w:r>
-          </w:p>
-        </w:tc>
-        <w:tc>
-          <w:tcPr>
-            <w:tcW w:w="6120" w:type="dxa"/>
-          </w:tcPr>
-          <w:p>
-            <w:r>
-              <w:t>TFS 6187 – New data feed through OMR for exceeding Break Length &amp; Break Number</w:t>
-            </w:r>
-          </w:p>
-        </w:tc>
-        <w:tc>
-          <w:tcPr>
-            <w:tcW w:w="2268" w:type="dxa"/>
-          </w:tcPr>
-          <w:p>
-            <w:pPr>
-              <w:pStyle w:val="TableText"/>
-              <w:ind w:left="162"/>
-              <w:rPr>
-                <w:sz w:val="18"/>
-                <w:szCs w:val="18"/>
-              </w:rPr>
-            </w:pPr>
-            <w:r>
-              <w:rPr>
-                <w:sz w:val="18"/>
-                <w:szCs w:val="18"/>
-              </w:rPr>
-              <w:t>Lili Huang</w:t>
-            </w:r>
-          </w:p>
-        </w:tc>
-      </w:tr>
-      <w:tr>
-        <w:tc>
-          <w:tcPr>
-            <w:tcW w:w="1188" w:type="dxa"/>
-          </w:tcPr>
-          <w:p>
-            <w:pPr>
-              <w:pStyle w:val="TableText"/>
-              <w:ind w:left="90"/>
-              <w:rPr>
-                <w:sz w:val="18"/>
-                <w:szCs w:val="18"/>
-              </w:rPr>
-            </w:pPr>
-            <w:r>
-              <w:rPr>
-                <w:sz w:val="18"/>
-                <w:szCs w:val="18"/>
-              </w:rPr>
-              <w:t>4/25/2017</w:t>
-            </w:r>
-          </w:p>
-        </w:tc>
-        <w:tc>
-          <w:tcPr>
-            <w:tcW w:w="6120" w:type="dxa"/>
-          </w:tcPr>
-          <w:p>
-            <w:r>
-              <w:t>TFS 6377 – Add OMR Break feeds (BRN and BRL) to Quality module</w:t>
-            </w:r>
-          </w:p>
-        </w:tc>
-        <w:tc>
-          <w:tcPr>
-            <w:tcW w:w="2268" w:type="dxa"/>
-          </w:tcPr>
-          <w:p>
-            <w:pPr>
-              <w:pStyle w:val="TableText"/>
-              <w:ind w:left="162"/>
-              <w:rPr>
-                <w:sz w:val="18"/>
-                <w:szCs w:val="18"/>
-              </w:rPr>
-            </w:pPr>
-            <w:r>
-              <w:rPr>
-                <w:sz w:val="18"/>
-                <w:szCs w:val="18"/>
-              </w:rPr>
-              <w:t>Lili Huang</w:t>
-            </w:r>
-          </w:p>
-        </w:tc>
-      </w:tr>
-      <w:tr>
-        <w:tc>
-          <w:tcPr>
-            <w:tcW w:w="1188" w:type="dxa"/>
-          </w:tcPr>
-          <w:p>
-            <w:pPr>
-              <w:pStyle w:val="TableText"/>
-              <w:ind w:left="90"/>
-              <w:rPr>
-                <w:sz w:val="18"/>
-                <w:szCs w:val="18"/>
-              </w:rPr>
-            </w:pPr>
-            <w:r>
-              <w:rPr>
-                <w:sz w:val="18"/>
-                <w:szCs w:val="18"/>
-              </w:rPr>
-              <w:t>5/2/2017</w:t>
-            </w:r>
-          </w:p>
-        </w:tc>
-        <w:tc>
-          <w:tcPr>
-            <w:tcW w:w="6120" w:type="dxa"/>
-          </w:tcPr>
-          <w:p>
-            <w:r>
-              <w:t xml:space="preserve">TFS 6521 - </w:t>
-            </w:r>
-            <w:r>
-              <w:t>Change URL for Share Point report for BRN/BRL feeds</w:t>
-            </w:r>
-          </w:p>
-        </w:tc>
-        <w:tc>
-          <w:tcPr>
-            <w:tcW w:w="2268" w:type="dxa"/>
-          </w:tcPr>
-          <w:p>
-            <w:pPr>
-              <w:pStyle w:val="TableText"/>
-              <w:ind w:left="162"/>
-              <w:rPr>
-                <w:sz w:val="18"/>
-                <w:szCs w:val="18"/>
-              </w:rPr>
-            </w:pPr>
-            <w:r>
-              <w:rPr>
-                <w:sz w:val="18"/>
-                <w:szCs w:val="18"/>
-              </w:rPr>
-              <w:t>Lili Huang</w:t>
-            </w:r>
-          </w:p>
-        </w:tc>
-      </w:tr>
-      <w:tr>
-        <w:tc>
-          <w:tcPr>
-            <w:tcW w:w="1188" w:type="dxa"/>
-          </w:tcPr>
-          <w:p>
-            <w:pPr>
-              <w:pStyle w:val="TableText"/>
-              <w:ind w:left="90"/>
-              <w:rPr>
-                <w:sz w:val="18"/>
-                <w:szCs w:val="18"/>
-              </w:rPr>
-            </w:pPr>
-            <w:r>
-              <w:rPr>
-                <w:sz w:val="18"/>
-                <w:szCs w:val="18"/>
-              </w:rPr>
-              <w:t>5/4/2017</w:t>
-            </w:r>
-          </w:p>
-        </w:tc>
-        <w:tc>
-          <w:tcPr>
-            <w:tcW w:w="6120" w:type="dxa"/>
-          </w:tcPr>
-          <w:p>
-            <w:r>
-              <w:t>TFS 6540 – Change static text for BRN/BRL from feeds</w:t>
-            </w:r>
-          </w:p>
-        </w:tc>
-        <w:tc>
-          <w:tcPr>
-            <w:tcW w:w="2268" w:type="dxa"/>
-          </w:tcPr>
-          <w:p>
-            <w:pPr>
-              <w:pStyle w:val="TableText"/>
-              <w:ind w:left="162"/>
-              <w:rPr>
-                <w:sz w:val="18"/>
-                <w:szCs w:val="18"/>
-              </w:rPr>
-            </w:pPr>
-            <w:r>
-              <w:rPr>
-                <w:sz w:val="18"/>
-                <w:szCs w:val="18"/>
-              </w:rPr>
-              <w:t>Lili Huang</w:t>
-            </w:r>
-          </w:p>
-        </w:tc>
-      </w:tr>
-      <w:tr>
-        <w:tc>
-          <w:tcPr>
-            <w:tcW w:w="1188" w:type="dxa"/>
-          </w:tcPr>
-          <w:p>
-            <w:pPr>
-              <w:pStyle w:val="TableText"/>
-              <w:ind w:left="90"/>
-              <w:rPr>
-                <w:sz w:val="18"/>
-                <w:szCs w:val="18"/>
-              </w:rPr>
-            </w:pPr>
-            <w:r>
-              <w:rPr>
-                <w:sz w:val="18"/>
-                <w:szCs w:val="18"/>
-              </w:rPr>
-              <w:t>5/18/2017</w:t>
-            </w:r>
-          </w:p>
-        </w:tc>
-        <w:tc>
-          <w:tcPr>
-            <w:tcW w:w="6120" w:type="dxa"/>
-          </w:tcPr>
-          <w:p>
-            <w:r>
-              <w:t>TFS 6769 – Limit the maximum number of reasons to 12 to submit.</w:t>
-            </w:r>
-          </w:p>
-        </w:tc>
-        <w:tc>
-          <w:tcPr>
-            <w:tcW w:w="2268" w:type="dxa"/>
-          </w:tcPr>
-          <w:p>
-            <w:pPr>
-              <w:pStyle w:val="TableText"/>
-              <w:ind w:left="162"/>
-              <w:rPr>
-                <w:sz w:val="18"/>
-                <w:szCs w:val="18"/>
-              </w:rPr>
-            </w:pPr>
-            <w:r>
-              <w:rPr>
-                <w:sz w:val="18"/>
-                <w:szCs w:val="18"/>
-              </w:rPr>
-              <w:t>Lili Huang</w:t>
-            </w:r>
-          </w:p>
-        </w:tc>
-      </w:tr>
-      <w:tr>
-        <w:tc>
-          <w:tcPr>
-            <w:tcW w:w="1188" w:type="dxa"/>
-          </w:tcPr>
-          <w:p>
-            <w:pPr>
-              <w:pStyle w:val="TableText"/>
-              <w:ind w:left="90"/>
-              <w:rPr>
-                <w:sz w:val="18"/>
-                <w:szCs w:val="18"/>
-              </w:rPr>
-            </w:pPr>
-            <w:r>
-              <w:rPr>
-                <w:sz w:val="18"/>
-                <w:szCs w:val="18"/>
-              </w:rPr>
-              <w:t>6/1/2017</w:t>
-            </w:r>
-          </w:p>
-        </w:tc>
-        <w:tc>
-          <w:tcPr>
-            <w:tcW w:w="6120" w:type="dxa"/>
-          </w:tcPr>
-          <w:p>
-            <w:r>
-              <w:t>TFS 6881 – Add new main not coachable reasons for OMR IAE logs.</w:t>
-            </w:r>
-          </w:p>
-        </w:tc>
-        <w:tc>
-          <w:tcPr>
-            <w:tcW w:w="2268" w:type="dxa"/>
-          </w:tcPr>
-          <w:p>
-            <w:pPr>
-              <w:pStyle w:val="TableText"/>
-              <w:ind w:left="162"/>
-              <w:rPr>
-                <w:sz w:val="18"/>
-                <w:szCs w:val="18"/>
-              </w:rPr>
-            </w:pPr>
-            <w:r>
-              <w:rPr>
-                <w:sz w:val="18"/>
-                <w:szCs w:val="18"/>
-              </w:rPr>
-              <w:t>Lili Huang</w:t>
-            </w:r>
-          </w:p>
-        </w:tc>
-      </w:tr>
-      <w:tr>
-        <w:tc>
-          <w:tcPr>
-            <w:tcW w:w="1188" w:type="dxa"/>
-          </w:tcPr>
-          <w:p>
-            <w:pPr>
-              <w:pStyle w:val="TableText"/>
-              <w:ind w:left="90"/>
-              <w:rPr>
-                <w:sz w:val="18"/>
-                <w:szCs w:val="18"/>
-              </w:rPr>
-            </w:pPr>
-            <w:r>
-              <w:rPr>
-                <w:sz w:val="18"/>
-                <w:szCs w:val="18"/>
-              </w:rPr>
-              <w:t>6/2/2017</w:t>
-            </w:r>
-          </w:p>
-        </w:tc>
-        <w:tc>
-          <w:tcPr>
-            <w:tcW w:w="6120" w:type="dxa"/>
-          </w:tcPr>
-          <w:p>
-            <w:r>
-              <w:t>TFS 6197 – Request for two new feeds from Performance Scorecards.</w:t>
-            </w:r>
-          </w:p>
-        </w:tc>
-        <w:tc>
-          <w:tcPr>
-            <w:tcW w:w="2268" w:type="dxa"/>
-          </w:tcPr>
-          <w:p>
-            <w:pPr>
-              <w:pStyle w:val="TableText"/>
-              <w:ind w:left="162"/>
-              <w:rPr>
-                <w:sz w:val="18"/>
-                <w:szCs w:val="18"/>
-              </w:rPr>
-            </w:pPr>
-            <w:r>
-              <w:rPr>
-                <w:sz w:val="18"/>
-                <w:szCs w:val="18"/>
-              </w:rPr>
-              <w:t>Lili Huang</w:t>
-            </w:r>
-          </w:p>
-        </w:tc>
-      </w:tr>
-      <w:tr>
-        <w:tc>
-          <w:tcPr>
-            <w:tcW w:w="1188" w:type="dxa"/>
-          </w:tcPr>
-          <w:p>
-            <w:pPr>
-              <w:pStyle w:val="TableText"/>
-              <w:ind w:left="90"/>
-              <w:rPr>
-                <w:sz w:val="18"/>
-                <w:szCs w:val="18"/>
-              </w:rPr>
-            </w:pPr>
-            <w:r>
-              <w:rPr>
-                <w:sz w:val="18"/>
-                <w:szCs w:val="18"/>
-              </w:rPr>
-              <w:t>6/12/2017</w:t>
-            </w:r>
-          </w:p>
-        </w:tc>
-        <w:tc>
-          <w:tcPr>
-            <w:tcW w:w="6120" w:type="dxa"/>
-          </w:tcPr>
-          <w:p>
-            <w:r>
-              <w:t>TFS 6197 – Request for two new feeds from Performance Scorecards.</w:t>
-            </w:r>
-          </w:p>
-          <w:p>
-            <w:r>
-              <w:t>(Excluded the changes made for TFS 6881)</w:t>
-            </w:r>
-          </w:p>
-        </w:tc>
-        <w:tc>
-          <w:tcPr>
-            <w:tcW w:w="2268" w:type="dxa"/>
-          </w:tcPr>
-          <w:p>
-            <w:pPr>
-              <w:pStyle w:val="TableText"/>
-              <w:ind w:left="162"/>
-              <w:rPr>
-                <w:sz w:val="18"/>
-                <w:szCs w:val="18"/>
-              </w:rPr>
-            </w:pPr>
-            <w:r>
-              <w:rPr>
-                <w:sz w:val="18"/>
-                <w:szCs w:val="18"/>
-              </w:rPr>
-              <w:t>Lili Huang</w:t>
-            </w:r>
-          </w:p>
-        </w:tc>
-      </w:tr>
-      <w:tr>
-        <w:tc>
-          <w:tcPr>
-            <w:tcW w:w="1188" w:type="dxa"/>
-          </w:tcPr>
-          <w:p>
-            <w:pPr>
-              <w:pStyle w:val="TableText"/>
-              <w:ind w:left="90"/>
-              <w:rPr>
-                <w:sz w:val="18"/>
-                <w:szCs w:val="18"/>
-              </w:rPr>
-            </w:pPr>
-            <w:r>
-              <w:rPr>
-                <w:sz w:val="18"/>
-                <w:szCs w:val="18"/>
-              </w:rPr>
-              <w:t>6/28/2017</w:t>
-            </w:r>
-          </w:p>
-        </w:tc>
-        <w:tc>
-          <w:tcPr>
-            <w:tcW w:w="6120" w:type="dxa"/>
-          </w:tcPr>
-          <w:p>
-            <w:r>
-              <w:t>TFS 7153 – Add new main not coachable reasons for OMR IAE logs.</w:t>
-            </w:r>
-          </w:p>
-        </w:tc>
-        <w:tc>
-          <w:tcPr>
-            <w:tcW w:w="2268" w:type="dxa"/>
-          </w:tcPr>
-          <w:p>
-            <w:pPr>
-              <w:pStyle w:val="TableText"/>
-              <w:ind w:left="162"/>
-              <w:rPr>
-                <w:sz w:val="18"/>
-                <w:szCs w:val="18"/>
-              </w:rPr>
-            </w:pPr>
-            <w:r>
-              <w:rPr>
-                <w:sz w:val="18"/>
-                <w:szCs w:val="18"/>
-              </w:rPr>
-              <w:t>Lili Huang</w:t>
-            </w:r>
-          </w:p>
-        </w:tc>
-      </w:tr>
-      <w:tr>
-        <w:tc>
-          <w:tcPr>
-            <w:tcW w:w="1188" w:type="dxa"/>
-          </w:tcPr>
-          <w:p>
-            <w:pPr>
-              <w:pStyle w:val="TableText"/>
-              <w:ind w:left="90"/>
-              <w:rPr>
-                <w:sz w:val="18"/>
-                <w:szCs w:val="18"/>
-              </w:rPr>
-            </w:pPr>
-            <w:r>
-              <w:rPr>
-                <w:sz w:val="18"/>
-                <w:szCs w:val="18"/>
-              </w:rPr>
-              <w:t>7/25/2017</w:t>
-            </w:r>
-          </w:p>
-        </w:tc>
-        <w:tc>
-          <w:tcPr>
-            <w:tcW w:w="6120" w:type="dxa"/>
-          </w:tcPr>
-          <w:p>
-            <w:r>
-              <w:t>TFS 7304 – Integrate two new feeds from ETS (HNC and ICC)</w:t>
-            </w:r>
-          </w:p>
-        </w:tc>
-        <w:tc>
-          <w:tcPr>
-            <w:tcW w:w="2268" w:type="dxa"/>
-          </w:tcPr>
-          <w:p>
-            <w:pPr>
-              <w:pStyle w:val="TableText"/>
-              <w:ind w:left="162"/>
-              <w:rPr>
-                <w:sz w:val="18"/>
-                <w:szCs w:val="18"/>
-              </w:rPr>
-            </w:pPr>
-            <w:r>
-              <w:rPr>
-                <w:sz w:val="18"/>
-                <w:szCs w:val="18"/>
-              </w:rPr>
-              <w:t>Lili Huang</w:t>
-            </w:r>
-          </w:p>
-        </w:tc>
-      </w:tr>
-      <w:tr>
-        <w:tc>
-          <w:tcPr>
-            <w:tcW w:w="1188" w:type="dxa"/>
-          </w:tcPr>
-          <w:p>
-            <w:pPr>
-              <w:pStyle w:val="TableText"/>
-              <w:ind w:left="90"/>
-              <w:rPr>
-                <w:sz w:val="18"/>
-                <w:szCs w:val="18"/>
-              </w:rPr>
-            </w:pPr>
-            <w:r>
-              <w:rPr>
-                <w:sz w:val="18"/>
-                <w:szCs w:val="18"/>
-              </w:rPr>
-              <w:t>8/29/2017</w:t>
-            </w:r>
-          </w:p>
-        </w:tc>
-        <w:tc>
-          <w:tcPr>
-            <w:tcW w:w="6120" w:type="dxa"/>
-          </w:tcPr>
-          <w:p>
-            <w:r>
-              <w:t>TFS 7285 – SQL Server 2012 Upgrade.</w:t>
-            </w:r>
-          </w:p>
-        </w:tc>
-        <w:tc>
-          <w:tcPr>
-            <w:tcW w:w="2268" w:type="dxa"/>
-          </w:tcPr>
-          <w:p>
-            <w:pPr>
-              <w:pStyle w:val="TableText"/>
-              <w:ind w:left="162"/>
-              <w:rPr>
-                <w:sz w:val="18"/>
-                <w:szCs w:val="18"/>
-              </w:rPr>
-            </w:pPr>
-            <w:r>
-              <w:rPr>
-                <w:sz w:val="18"/>
-                <w:szCs w:val="18"/>
-              </w:rPr>
-              <w:t>Lili Huang</w:t>
-            </w:r>
-          </w:p>
-        </w:tc>
-      </w:tr>
-      <w:tr>
-        <w:tc>
-          <w:tcPr>
-            <w:tcW w:w="1188" w:type="dxa"/>
-          </w:tcPr>
-          <w:p>
-            <w:pPr>
-              <w:pStyle w:val="TableText"/>
-              <w:ind w:left="90"/>
-              <w:rPr>
-                <w:sz w:val="18"/>
-                <w:szCs w:val="18"/>
-              </w:rPr>
-            </w:pPr>
-            <w:r>
-              <w:rPr>
-                <w:sz w:val="18"/>
-                <w:szCs w:val="18"/>
-              </w:rPr>
-              <w:t>9/15/2017</w:t>
-            </w:r>
-          </w:p>
-        </w:tc>
-        <w:tc>
-          <w:tcPr>
-            <w:tcW w:w="6120" w:type="dxa"/>
-          </w:tcPr>
-          <w:p>
-            <w:r>
-              <w:t>TFS 8107 – New Attendance discrepancy feed</w:t>
-            </w:r>
-          </w:p>
-        </w:tc>
-        <w:tc>
-          <w:tcPr>
-            <w:tcW w:w="2268" w:type="dxa"/>
-          </w:tcPr>
-          <w:p>
-            <w:pPr>
-              <w:pStyle w:val="TableText"/>
-              <w:ind w:left="162"/>
-              <w:rPr>
-                <w:sz w:val="18"/>
-                <w:szCs w:val="18"/>
-              </w:rPr>
-            </w:pPr>
-            <w:r>
-              <w:rPr>
-                <w:sz w:val="18"/>
-                <w:szCs w:val="18"/>
-              </w:rPr>
-              <w:t>Lili Huang</w:t>
-            </w:r>
-          </w:p>
-        </w:tc>
-      </w:tr>
-      <w:tr>
-        <w:tc>
-          <w:tcPr>
-            <w:tcW w:w="1188" w:type="dxa"/>
-          </w:tcPr>
-          <w:p>
-            <w:pPr>
-              <w:pStyle w:val="TableText"/>
-              <w:ind w:left="90"/>
-              <w:rPr>
-                <w:sz w:val="18"/>
-                <w:szCs w:val="18"/>
-              </w:rPr>
-            </w:pPr>
-            <w:r>
-              <w:rPr>
-                <w:sz w:val="18"/>
-                <w:szCs w:val="18"/>
-              </w:rPr>
-              <w:t>10/12/2017</w:t>
-            </w:r>
-          </w:p>
-        </w:tc>
-        <w:tc>
-          <w:tcPr>
-            <w:tcW w:w="6120" w:type="dxa"/>
-          </w:tcPr>
-          <w:p>
-            <w:r>
-              <w:t>TFS 8709 – Changes to the Discrepancy DTT feed</w:t>
-            </w:r>
-          </w:p>
-        </w:tc>
-        <w:tc>
-          <w:tcPr>
-            <w:tcW w:w="2268" w:type="dxa"/>
-          </w:tcPr>
-          <w:p>
-            <w:pPr>
-              <w:pStyle w:val="TableText"/>
-              <w:ind w:left="162"/>
-              <w:rPr>
-                <w:sz w:val="18"/>
-                <w:szCs w:val="18"/>
-              </w:rPr>
-            </w:pPr>
-            <w:r>
-              <w:rPr>
-                <w:sz w:val="18"/>
-                <w:szCs w:val="18"/>
-              </w:rPr>
-              <w:t>Lili Huang</w:t>
-            </w:r>
-          </w:p>
-        </w:tc>
-      </w:tr>
-      <w:tr>
-        <w:tc>
-          <w:tcPr>
-            <w:tcW w:w="1188" w:type="dxa"/>
-          </w:tcPr>
-          <w:p>
-            <w:pPr>
-              <w:pStyle w:val="TableText"/>
-              <w:ind w:left="90"/>
-              <w:rPr>
-                <w:sz w:val="18"/>
-                <w:szCs w:val="18"/>
-              </w:rPr>
-            </w:pPr>
-            <w:r>
-              <w:rPr>
-                <w:sz w:val="18"/>
-                <w:szCs w:val="18"/>
-              </w:rPr>
-              <w:t>11/28/2017</w:t>
-            </w:r>
-          </w:p>
-        </w:tc>
-        <w:tc>
-          <w:tcPr>
-            <w:tcW w:w="6120" w:type="dxa"/>
-          </w:tcPr>
-          <w:p>
-            <w:r>
-              <w:t>TFS 8886 – BRN/BRL coaching logs for all non-exempt CCO employees</w:t>
-            </w:r>
-          </w:p>
-        </w:tc>
-        <w:tc>
-          <w:tcPr>
-            <w:tcW w:w="2268" w:type="dxa"/>
-          </w:tcPr>
-          <w:p>
-            <w:pPr>
-              <w:pStyle w:val="TableText"/>
-              <w:ind w:left="162"/>
-              <w:rPr>
-                <w:sz w:val="18"/>
-                <w:szCs w:val="18"/>
-              </w:rPr>
-            </w:pPr>
-            <w:r>
-              <w:rPr>
-                <w:sz w:val="18"/>
-                <w:szCs w:val="18"/>
-              </w:rPr>
-              <w:t>Lili Huang</w:t>
-            </w:r>
-          </w:p>
-        </w:tc>
-      </w:tr>
-      <w:tr>
-        <w:tc>
-          <w:tcPr>
-            <w:tcW w:w="1188" w:type="dxa"/>
-          </w:tcPr>
-          <w:p>
-            <w:pPr>
-              <w:pStyle w:val="TableText"/>
-              <w:ind w:left="90"/>
-              <w:rPr>
-                <w:sz w:val="18"/>
-                <w:szCs w:val="18"/>
-              </w:rPr>
-            </w:pPr>
-            <w:r>
-              <w:rPr>
-                <w:sz w:val="18"/>
-                <w:szCs w:val="18"/>
-              </w:rPr>
-              <w:lastRenderedPageBreak/>
-              <w:t>02/06/2018</w:t>
-            </w:r>
-          </w:p>
-        </w:tc>
-        <w:tc>
-          <w:tcPr>
-            <w:tcW w:w="6120" w:type="dxa"/>
-          </w:tcPr>
-          <w:p>
-            <w:r>
-              <w:t>TFS 9602 - Add #6 question for Lawrence.</w:t>
-            </w:r>
-          </w:p>
-        </w:tc>
-        <w:tc>
-          <w:tcPr>
-            <w:tcW w:w="2268" w:type="dxa"/>
-          </w:tcPr>
-          <w:p>
-            <w:pPr>
-              <w:pStyle w:val="TableText"/>
-              <w:ind w:left="162"/>
-              <w:rPr>
-                <w:sz w:val="18"/>
-                <w:szCs w:val="18"/>
-              </w:rPr>
-            </w:pPr>
-            <w:r>
-              <w:rPr>
-                <w:sz w:val="18"/>
-                <w:szCs w:val="18"/>
-              </w:rPr>
-              <w:t>Lili Huang</w:t>
-            </w:r>
-          </w:p>
-        </w:tc>
-      </w:tr>
-      <w:tr>
-        <w:tc>
-          <w:tcPr>
-            <w:tcW w:w="1188" w:type="dxa"/>
-          </w:tcPr>
-          <w:p>
-            <w:pPr>
-              <w:pStyle w:val="TableText"/>
-              <w:ind w:left="90"/>
-              <w:rPr>
-                <w:sz w:val="18"/>
-                <w:szCs w:val="18"/>
-              </w:rPr>
-            </w:pPr>
-            <w:r>
-              <w:rPr>
-                <w:sz w:val="18"/>
-                <w:szCs w:val="18"/>
-              </w:rPr>
-              <w:t>03/02/2018</w:t>
-            </w:r>
-          </w:p>
-        </w:tc>
-        <w:tc>
-          <w:tcPr>
-            <w:tcW w:w="6120" w:type="dxa"/>
-          </w:tcPr>
-          <w:p>
-            <w:r>
-              <w:t>TFS 10268 – SMTP Issue</w:t>
-            </w:r>
-          </w:p>
-        </w:tc>
-        <w:tc>
-          <w:tcPr>
-            <w:tcW w:w="2268" w:type="dxa"/>
-          </w:tcPr>
-          <w:p>
-            <w:pPr>
-              <w:pStyle w:val="TableText"/>
-              <w:ind w:left="162"/>
-              <w:rPr>
-                <w:sz w:val="18"/>
-                <w:szCs w:val="18"/>
-              </w:rPr>
-            </w:pPr>
-            <w:r>
-              <w:rPr>
-                <w:sz w:val="18"/>
-                <w:szCs w:val="18"/>
-              </w:rPr>
-              <w:t>Lili Huang</w:t>
-            </w:r>
-          </w:p>
-        </w:tc>
-      </w:tr>
-      <w:tr>
-        <w:tc>
-          <w:tcPr>
-            <w:tcW w:w="1188" w:type="dxa"/>
-          </w:tcPr>
-          <w:p>
-            <w:pPr>
-              <w:pStyle w:val="TableText"/>
-              <w:ind w:left="90"/>
-              <w:rPr>
-                <w:sz w:val="18"/>
-                <w:szCs w:val="18"/>
-              </w:rPr>
-            </w:pPr>
-            <w:r>
-              <w:rPr>
-                <w:sz w:val="18"/>
-                <w:szCs w:val="18"/>
-              </w:rPr>
-              <w:t>03/20/2018</w:t>
-            </w:r>
-          </w:p>
-        </w:tc>
-        <w:tc>
-          <w:tcPr>
-            <w:tcW w:w="6120" w:type="dxa"/>
-          </w:tcPr>
-          <w:p>
-            <w:r>
-              <w:t>TFS 10493 -</w:t>
-            </w:r>
-            <w:r>
-              <w:t>Alpha character employee id causing error in survey.</w:t>
-            </w:r>
-          </w:p>
-        </w:tc>
-        <w:tc>
-          <w:tcPr>
-            <w:tcW w:w="2268" w:type="dxa"/>
-          </w:tcPr>
-          <w:p>
-            <w:pPr>
-              <w:pStyle w:val="TableText"/>
-              <w:ind w:left="162"/>
-              <w:rPr>
-                <w:sz w:val="18"/>
-                <w:szCs w:val="18"/>
-              </w:rPr>
-            </w:pPr>
-            <w:r>
-              <w:rPr>
-                <w:sz w:val="18"/>
-                <w:szCs w:val="18"/>
-              </w:rPr>
-              <w:t>Lili Huang</w:t>
-            </w:r>
-          </w:p>
-        </w:tc>
-      </w:tr>
-      <w:tr>
-        <w:tc>
-          <w:tcPr>
-            <w:tcW w:w="1188" w:type="dxa"/>
-          </w:tcPr>
-          <w:p>
-            <w:pPr>
-              <w:pStyle w:val="TableText"/>
-              <w:ind w:left="90"/>
-              <w:rPr>
-                <w:sz w:val="18"/>
-                <w:szCs w:val="18"/>
-              </w:rPr>
-            </w:pPr>
-            <w:r>
-              <w:rPr>
-                <w:sz w:val="18"/>
-                <w:szCs w:val="18"/>
-              </w:rPr>
-              <w:t>07/1</w:t>
-            </w:r>
-            <w:r>
-              <w:rPr>
-                <w:sz w:val="18"/>
-                <w:szCs w:val="18"/>
-              </w:rPr>
-              <w:t>9</w:t>
-            </w:r>
-            <w:bookmarkStart w:id="0" w:name="_GoBack"/>
-            <w:bookmarkEnd w:id="0"/>
-            <w:r>
-              <w:rPr>
-                <w:sz w:val="18"/>
-                <w:szCs w:val="18"/>
-              </w:rPr>
-              <w:t>/2018</w:t>
-            </w:r>
-          </w:p>
-        </w:tc>
-        <w:tc>
-          <w:tcPr>
-            <w:tcW w:w="6120" w:type="dxa"/>
-          </w:tcPr>
-          <w:p>
-            <w:r>
-              <w:t>TFS 7136 –  New Submission;</w:t>
-            </w:r>
-          </w:p>
-          <w:p>
-            <w:r>
-              <w:t>TFS 7137 – My Dashboard;</w:t>
-            </w:r>
-          </w:p>
-          <w:p>
-            <w:r>
-              <w:t>TFS 7138 – Historical Dashboard;</w:t>
-            </w:r>
-          </w:p>
-          <w:p>
-            <w:r>
-              <w:t>TFS 10904 – Survey;</w:t>
+              <w:t xml:space="preserve">TFS 11602 – More explicit </w:t>
+            </w:r>
+            <w:r>
+              <w:t>message</w:t>
+            </w:r>
+            <w:r>
+              <w:t xml:space="preserve"> is needed when sub</w:t>
+            </w:r>
+            <w:r>
+              <w:t>-coaching</w:t>
+            </w:r>
+            <w:r>
+              <w:t xml:space="preserve"> reason is not selected;</w:t>
             </w:r>
           </w:p>
         </w:tc>
@@ -3633,7 +953,7 @@
             <w:pPr>
               <w:pStyle w:val="ProcessHeaders"/>
             </w:pPr>
-            <w:bookmarkStart w:id="1" w:name="_Toc425852928"/>
+            <w:bookmarkStart w:id="1" w:name="_Toc520873125"/>
             <w:r>
               <w:t>Overview</w:t>
             </w:r>
@@ -3724,7 +1044,7 @@
               <w:t xml:space="preserve">TFS </w:t>
             </w:r>
             <w:r>
-              <w:t>7136, 7137, 7138, 10904</w:t>
+              <w:t>11576 and 11602</w:t>
             </w:r>
             <w:r>
               <w:t>.</w:t>
@@ -3980,7 +1300,7 @@
             <w:pPr>
               <w:pStyle w:val="ProcessHeaders"/>
             </w:pPr>
-            <w:bookmarkStart w:id="2" w:name="_Toc425852929"/>
+            <w:bookmarkStart w:id="2" w:name="_Toc520873126"/>
             <w:r>
               <w:t>Implementation Steps</w:t>
             </w:r>
@@ -4060,7 +1380,10 @@
               <w:t xml:space="preserve"> for </w:t>
             </w:r>
             <w:r>
-              <w:t>7136, 7137, 7138, 10904.</w:t>
+              <w:t>TFS 11576 and 11602</w:t>
+            </w:r>
+            <w:r>
+              <w:t>.</w:t>
             </w:r>
           </w:p>
         </w:tc>
@@ -4259,7 +1582,19 @@
               <w:pStyle w:val="SOPBodyText"/>
             </w:pPr>
             <w:r>
-              <w:t xml:space="preserve">Get the following file from </w:t>
+              <w:t xml:space="preserve">Get the following </w:t>
+            </w:r>
+            <w:r>
+              <w:t xml:space="preserve">two </w:t>
+            </w:r>
+            <w:r>
+              <w:t>file</w:t>
+            </w:r>
+            <w:r>
+              <w:t>s</w:t>
+            </w:r>
+            <w:r>
+              <w:t xml:space="preserve"> from </w:t>
             </w:r>
             <w:r>
               <w:t>TFS</w:t>
@@ -4267,19 +1602,17 @@
             <w:r>
               <w:t xml:space="preserve"> – </w:t>
             </w:r>
-            <w:proofErr w:type="spellStart"/>
             <w:r>
               <w:rPr>
                 <w:b/>
               </w:rPr>
-              <w:t>Changeset</w:t>
-            </w:r>
-            <w:proofErr w:type="spellEnd"/>
+              <w:t xml:space="preserve">Changeset </w:t>
+            </w:r>
             <w:r>
               <w:rPr>
                 <w:b/>
               </w:rPr>
-              <w:t xml:space="preserve"> 40527</w:t>
+              <w:t>40579</w:t>
             </w:r>
           </w:p>
           <w:p>
@@ -4290,7 +1623,13 @@
               <w:t>$/eCoaching_V2/UI Code</w:t>
             </w:r>
             <w:r>
-              <w:t>/Site1.aspx</w:t>
+              <w:t>/</w:t>
+            </w:r>
+            <w:r>
+              <w:t>eCoaching.zip</w:t>
+            </w:r>
+            <w:r>
+              <w:t xml:space="preserve"> </w:t>
             </w:r>
           </w:p>
           <w:p>
@@ -4298,49 +1637,10 @@
               <w:pStyle w:val="SOPBodyText"/>
             </w:pPr>
             <w:r>
-              <w:t>$/eCoaching_V2/UI Code/</w:t>
-            </w:r>
-            <w:r>
-              <w:t>Site2.aspx</w:t>
-            </w:r>
-          </w:p>
-          <w:p>
-            <w:pPr>
-              <w:pStyle w:val="SOPBodyText"/>
-            </w:pPr>
-            <w:r>
               <w:t>$/eCoaching_V2/UI Code</w:t>
             </w:r>
             <w:r>
-              <w:t>/Site3.aspx</w:t>
-            </w:r>
-          </w:p>
-          <w:p>
-            <w:pPr>
-              <w:pStyle w:val="SOPBodyText"/>
-            </w:pPr>
-            <w:r>
-              <w:t>$/eCoaching_V2/UI Code</w:t>
-            </w:r>
-            <w:r>
-              <w:t>/Site4.aspx</w:t>
-            </w:r>
-          </w:p>
-          <w:p>
-            <w:pPr>
-              <w:pStyle w:val="SOPBodyText"/>
-            </w:pPr>
-            <w:r>
-              <w:t>$/eCoaching_V2/UI Code</w:t>
-            </w:r>
-            <w:r>
-              <w:t>/</w:t>
-            </w:r>
-            <w:r>
-              <w:t>eCoaching.zip</w:t>
-            </w:r>
-            <w:r>
-              <w:t xml:space="preserve"> </w:t>
+              <w:t>/web.config</w:t>
             </w:r>
           </w:p>
           <w:p/>
@@ -4366,7 +1666,6 @@
               <w:pStyle w:val="TextRowLeaders"/>
             </w:pPr>
             <w:r>
-              <w:lastRenderedPageBreak/>
               <w:t>Step 2:</w:t>
             </w:r>
           </w:p>
@@ -4495,6 +1794,7 @@
               <w:pStyle w:val="TextRowLeaders"/>
             </w:pPr>
             <w:r>
+              <w:lastRenderedPageBreak/>
               <w:t>Step 3:</w:t>
             </w:r>
           </w:p>
@@ -4528,230 +1828,61 @@
           <w:p>
             <w:pPr>
               <w:pStyle w:val="SOPBodyText"/>
+              <w:numPr>
+                <w:ilvl w:val="0"/>
+                <w:numId w:val="22"/>
+              </w:numPr>
+            </w:pPr>
+            <w:r>
+              <w:t xml:space="preserve">Unzip </w:t>
+            </w:r>
+            <w:r>
+              <w:t>eCoaching.zip</w:t>
+            </w:r>
+            <w:r>
+              <w:t xml:space="preserve"> from Step 1 to folder </w:t>
+            </w:r>
+          </w:p>
+          <w:p>
+            <w:pPr>
+              <w:pStyle w:val="SOPBodyText"/>
+              <w:ind w:left="780"/>
+            </w:pPr>
+            <w:r>
+              <w:t>d</w:t>
+            </w:r>
+            <w:r>
+              <w:t>:\inetpub\wwwroot\</w:t>
+            </w:r>
+            <w:r>
+              <w:t xml:space="preserve"> eCoachingLog</w:t>
+            </w:r>
+            <w:r>
+              <w:t xml:space="preserve">, </w:t>
+            </w:r>
+            <w:r>
+              <w:rPr>
+                <w:b/>
+              </w:rPr>
+              <w:t>do not overwrite web.config</w:t>
+            </w:r>
+            <w:r>
+              <w:t>;</w:t>
+            </w:r>
+          </w:p>
+          <w:p>
+            <w:pPr>
+              <w:pStyle w:val="SOPBodyText"/>
+              <w:numPr>
+                <w:ilvl w:val="0"/>
+                <w:numId w:val="22"/>
+              </w:numPr>
               <w:rPr>
                 <w:b/>
               </w:rPr>
             </w:pPr>
             <w:r>
-              <w:rPr>
-                <w:b/>
-                <w:highlight w:val="yellow"/>
-              </w:rPr>
-              <w:t xml:space="preserve">**********  Set up redirect in old </w:t>
-            </w:r>
-            <w:proofErr w:type="spellStart"/>
-            <w:r>
-              <w:rPr>
-                <w:b/>
-                <w:highlight w:val="yellow"/>
-              </w:rPr>
-              <w:t>eCL</w:t>
-            </w:r>
-            <w:proofErr w:type="spellEnd"/>
-            <w:r>
-              <w:rPr>
-                <w:b/>
-                <w:highlight w:val="yellow"/>
-              </w:rPr>
-              <w:t xml:space="preserve"> ***********</w:t>
-            </w:r>
-          </w:p>
-          <w:p>
-            <w:pPr>
-              <w:pStyle w:val="SOPBodyText"/>
-              <w:rPr>
-                <w:b/>
-              </w:rPr>
-            </w:pPr>
-            <w:r>
-              <w:rPr>
-                <w:b/>
-              </w:rPr>
-              <w:t xml:space="preserve">Backup </w:t>
-            </w:r>
-            <w:r>
-              <w:rPr>
-                <w:b/>
-              </w:rPr>
-              <w:t>the following 4 files:</w:t>
-            </w:r>
-          </w:p>
-          <w:p>
-            <w:pPr>
-              <w:pStyle w:val="SOPBodyText"/>
-            </w:pPr>
-            <w:r>
-              <w:t>D:\inetpub\wwwroot\coach\</w:t>
-            </w:r>
-          </w:p>
-          <w:p>
-            <w:pPr>
-              <w:pStyle w:val="SOPBodyText"/>
-            </w:pPr>
-            <w:r>
-              <w:t>Site1.aspx</w:t>
-            </w:r>
-          </w:p>
-          <w:p>
-            <w:pPr>
-              <w:pStyle w:val="SOPBodyText"/>
-            </w:pPr>
-            <w:r>
-              <w:t>Site2.aspx</w:t>
-            </w:r>
-          </w:p>
-          <w:p>
-            <w:pPr>
-              <w:pStyle w:val="SOPBodyText"/>
-            </w:pPr>
-            <w:r>
-              <w:t>Site3.aspx</w:t>
-            </w:r>
-          </w:p>
-          <w:p>
-            <w:pPr>
-              <w:pStyle w:val="SOPBodyText"/>
-            </w:pPr>
-            <w:r>
-              <w:t>Site4.aspx</w:t>
-            </w:r>
-          </w:p>
-          <w:p>
-            <w:pPr>
-              <w:pStyle w:val="SOPBodyText"/>
-              <w:rPr>
-                <w:b/>
-              </w:rPr>
-            </w:pPr>
-          </w:p>
-          <w:p>
-            <w:pPr>
-              <w:pStyle w:val="SOPBodyText"/>
-              <w:rPr>
-                <w:b/>
-              </w:rPr>
-            </w:pPr>
-            <w:r>
-              <w:rPr>
-                <w:b/>
-              </w:rPr>
-              <w:t>Copy the 4 files</w:t>
-            </w:r>
-            <w:r>
-              <w:rPr>
-                <w:b/>
-              </w:rPr>
-              <w:t xml:space="preserve"> (Site1.aspx, Site2.aspx, Site3.aspx, </w:t>
-            </w:r>
-            <w:proofErr w:type="gramStart"/>
-            <w:r>
-              <w:rPr>
-                <w:b/>
-              </w:rPr>
-              <w:t>Site4.aspx</w:t>
-            </w:r>
-            <w:proofErr w:type="gramEnd"/>
-            <w:r>
-              <w:rPr>
-                <w:b/>
-              </w:rPr>
-              <w:t>) from step 1</w:t>
-            </w:r>
-            <w:r>
-              <w:rPr>
-                <w:b/>
-              </w:rPr>
-              <w:t xml:space="preserve"> to D:\inetpub\wwwroot\coach\</w:t>
-            </w:r>
-            <w:r>
-              <w:rPr>
-                <w:b/>
-              </w:rPr>
-              <w:t>.</w:t>
-            </w:r>
-          </w:p>
-          <w:p>
-            <w:pPr>
-              <w:pStyle w:val="SOPBodyText"/>
-              <w:rPr>
-                <w:b/>
-              </w:rPr>
-            </w:pPr>
-          </w:p>
-          <w:p>
-            <w:pPr>
-              <w:pStyle w:val="SOPBodyText"/>
-              <w:rPr>
-                <w:b/>
-              </w:rPr>
-            </w:pPr>
-            <w:r>
-              <w:rPr>
-                <w:b/>
-                <w:highlight w:val="yellow"/>
-              </w:rPr>
-              <w:t xml:space="preserve">*********** Implement new </w:t>
-            </w:r>
-            <w:proofErr w:type="spellStart"/>
-            <w:r>
-              <w:rPr>
-                <w:b/>
-                <w:highlight w:val="yellow"/>
-              </w:rPr>
-              <w:t>eCL</w:t>
-            </w:r>
-            <w:proofErr w:type="spellEnd"/>
-            <w:r>
-              <w:rPr>
-                <w:b/>
-                <w:highlight w:val="yellow"/>
-              </w:rPr>
-              <w:t xml:space="preserve"> **************</w:t>
-            </w:r>
-          </w:p>
-          <w:p>
-            <w:pPr>
-              <w:pStyle w:val="SOPBodyText"/>
-              <w:rPr>
-                <w:b/>
-              </w:rPr>
-            </w:pPr>
-            <w:r>
-              <w:t xml:space="preserve">Unzip </w:t>
-            </w:r>
-            <w:r>
-              <w:t>eCoaching.zip</w:t>
-            </w:r>
-            <w:r>
-              <w:t xml:space="preserve"> from Step 1 to folder D:\inetpub\wwwroot\</w:t>
-            </w:r>
-            <w:r>
-              <w:t xml:space="preserve"> </w:t>
-            </w:r>
-            <w:proofErr w:type="spellStart"/>
-            <w:r>
-              <w:t>eCoachingLog</w:t>
-            </w:r>
-            <w:proofErr w:type="spellEnd"/>
-            <w:r>
-              <w:t xml:space="preserve">, </w:t>
-            </w:r>
-            <w:r>
-              <w:rPr>
-                <w:b/>
-              </w:rPr>
-              <w:t xml:space="preserve">do not overwrite </w:t>
-            </w:r>
-            <w:proofErr w:type="spellStart"/>
-            <w:r>
-              <w:rPr>
-                <w:b/>
-              </w:rPr>
-              <w:t>web.config</w:t>
-            </w:r>
-            <w:proofErr w:type="spellEnd"/>
-            <w:r>
-              <w:t>.</w:t>
+              <w:t>Copy web.config from step 1 to folder d:\inetpub\wwwroot\eCoachingLog.</w:t>
             </w:r>
           </w:p>
         </w:tc>
@@ -5125,7 +2256,7 @@
             <w:pPr>
               <w:pStyle w:val="ProcessHeaders"/>
             </w:pPr>
-            <w:bookmarkStart w:id="3" w:name="_Toc425852930"/>
+            <w:bookmarkStart w:id="3" w:name="_Toc520873127"/>
             <w:r>
               <w:t>Important Notes</w:t>
             </w:r>
@@ -5201,7 +2332,6 @@
               <w:pStyle w:val="TextRowLeaders"/>
             </w:pPr>
             <w:r>
-              <w:lastRenderedPageBreak/>
               <w:t xml:space="preserve">Note </w:t>
             </w:r>
             <w:r>
@@ -5307,7 +2437,7 @@
       <w:pPr>
         <w:pStyle w:val="Heading1"/>
       </w:pPr>
-      <w:bookmarkStart w:id="4" w:name="_Toc425852931"/>
+      <w:bookmarkStart w:id="4" w:name="_Toc520873128"/>
       <w:r>
         <w:lastRenderedPageBreak/>
         <w:t>Appendix:</w:t>
@@ -6435,23 +3565,13 @@
         <w:szCs w:val="18"/>
       </w:rPr>
     </w:pPr>
-    <w:proofErr w:type="spellStart"/>
     <w:r>
       <w:rPr>
         <w:b/>
         <w:sz w:val="18"/>
         <w:szCs w:val="18"/>
       </w:rPr>
-      <w:t>Vangent</w:t>
-    </w:r>
-    <w:proofErr w:type="spellEnd"/>
-    <w:r>
-      <w:rPr>
-        <w:b/>
-        <w:sz w:val="18"/>
-        <w:szCs w:val="18"/>
-      </w:rPr>
-      <w:t xml:space="preserve">, Inc. - Confidential </w:t>
+      <w:t xml:space="preserve">Vangent, Inc. - Confidential </w:t>
     </w:r>
     <w:r>
       <w:rPr>
@@ -6666,7 +3786,7 @@
         <w:sz w:val="18"/>
         <w:szCs w:val="18"/>
       </w:rPr>
-      <w:t>iii</w:t>
+      <w:t>i</w:t>
     </w:r>
     <w:r>
       <w:rPr>
@@ -6887,7 +4007,7 @@
         <w:sz w:val="18"/>
         <w:szCs w:val="18"/>
       </w:rPr>
-      <w:t>7</w:t>
+      <w:t>2</w:t>
     </w:r>
     <w:r>
       <w:rPr>
@@ -7235,7 +4355,7 @@
         </mc:Choice>
         <mc:Fallback>
           <w:pict>
-            <v:line w14:anchorId="515824ED" id="Line 7" o:spid="_x0000_s1026" style="position:absolute;z-index:251656704;visibility:visible;mso-wrap-style:square;mso-width-percent:0;mso-height-percent:0;mso-wrap-distance-left:9pt;mso-wrap-distance-top:-3e-5mm;mso-wrap-distance-right:9pt;mso-wrap-distance-bottom:-3e-5mm;mso-position-horizontal:absolute;mso-position-horizontal-relative:text;mso-position-vertical:absolute;mso-position-vertical-relative:text;mso-width-percent:0;mso-height-percent:0;mso-width-relative:page;mso-height-relative:page" from="-2.25pt,12.9pt" to="465.75pt,12.9pt" o:gfxdata="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" strokecolor="#5b7d96" strokeweight="2.25pt"/>
+            <v:line w14:anchorId="6E567718" id="Line 7" o:spid="_x0000_s1026" style="position:absolute;z-index:251656704;visibility:visible;mso-wrap-style:square;mso-width-percent:0;mso-height-percent:0;mso-wrap-distance-left:9pt;mso-wrap-distance-top:-3e-5mm;mso-wrap-distance-right:9pt;mso-wrap-distance-bottom:-3e-5mm;mso-position-horizontal:absolute;mso-position-horizontal-relative:text;mso-position-vertical:absolute;mso-position-vertical-relative:text;mso-width-percent:0;mso-height-percent:0;mso-width-relative:page;mso-height-relative:page" from="-2.25pt,12.9pt" to="465.75pt,12.9pt" o:gfxdata="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" strokecolor="#5b7d96" strokeweight="2.25pt"/>
           </w:pict>
         </mc:Fallback>
       </mc:AlternateContent>
@@ -10040,7 +7160,7 @@
   <w:abstractNum w:abstractNumId="24" w15:restartNumberingAfterBreak="0">
     <w:nsid w:val="72E468BB"/>
     <w:multiLevelType w:val="hybridMultilevel"/>
-    <w:tmpl w:val="D7B830A8"/>
+    <w:tmpl w:val="3FDA0FA6"/>
     <w:lvl w:ilvl="0" w:tplc="04090001">
       <w:start w:val="1"/>
       <w:numFmt w:val="bullet"/>
@@ -12212,7 +9332,7 @@
 </file>
 
 <file path=customXml/itemProps5.xml><?xml version="1.0" encoding="utf-8"?>
-<ds:datastoreItem xmlns:ds="http://schemas.openxmlformats.org/officeDocument/2006/customXml" ds:itemID="{12F5A688-0024-43B2-93D5-3E2EBC460C10}">
+<ds:datastoreItem xmlns:ds="http://schemas.openxmlformats.org/officeDocument/2006/customXml" ds:itemID="{67F61C86-92DC-474E-B52C-A924680789A1}">
   <ds:schemaRefs>
     <ds:schemaRef ds:uri="http://schemas.openxmlformats.org/officeDocument/2006/bibliography"/>
   </ds:schemaRefs>

</xml_diff>

<commit_message>
TFS 11839, 11841, 11843
git-tfs-id: [https://tfs.omnicloud.local/tfs/cco%20program/]$/eCoaching_V2;C40667
</commit_message>
<xml_diff>
--- a/Runbook/Web/CCO_eCoaching_Log_Runbook.docx
+++ b/Runbook/Web/CCO_eCoaching_Log_Runbook.docx
@@ -172,8 +172,13 @@
       <w:pPr>
         <w:pStyle w:val="CoverPageTitles"/>
       </w:pPr>
+      <w:proofErr w:type="gramStart"/>
       <w:r>
-        <w:t>eCoaching Log Web</w:t>
+        <w:t>eCoaching</w:t>
+      </w:r>
+      <w:proofErr w:type="gramEnd"/>
+      <w:r>
+        <w:t xml:space="preserve"> Log Web</w:t>
       </w:r>
       <w:r>
         <w:t xml:space="preserve"> </w:t>
@@ -247,7 +252,7 @@
               <w:rPr>
                 <w:b/>
               </w:rPr>
-              <w:t>TFS 11576 – New feed (PBH);</w:t>
+              <w:t>TFS 11839 – Add maintenance page;</w:t>
             </w:r>
           </w:p>
           <w:p>
@@ -261,43 +266,35 @@
               <w:rPr>
                 <w:b/>
               </w:rPr>
-              <w:t xml:space="preserve">TFS 11602 – More explicit </w:t>
-            </w:r>
+              <w:t xml:space="preserve">TFS 11841- Multiple clicks on Survey submit </w:t>
+            </w:r>
+            <w:proofErr w:type="spellStart"/>
             <w:r>
               <w:rPr>
                 <w:b/>
               </w:rPr>
-              <w:t>message</w:t>
-            </w:r>
+              <w:t>btn</w:t>
+            </w:r>
+            <w:proofErr w:type="spellEnd"/>
             <w:r>
               <w:rPr>
                 <w:b/>
               </w:rPr>
-              <w:t xml:space="preserve"> is needed when sub</w:t>
-            </w:r>
-            <w:r>
+              <w:t>;</w:t>
+            </w:r>
+          </w:p>
+          <w:p>
+            <w:pPr>
+              <w:cnfStyle w:val="100000000000" w:firstRow="1" w:lastRow="0" w:firstColumn="0" w:lastColumn="0" w:oddVBand="0" w:evenVBand="0" w:oddHBand="0" w:evenHBand="0" w:firstRowFirstColumn="0" w:firstRowLastColumn="0" w:lastRowFirstColumn="0" w:lastRowLastColumn="0"/>
               <w:rPr>
                 <w:b/>
               </w:rPr>
-              <w:t>-</w:t>
-            </w:r>
+            </w:pPr>
             <w:r>
               <w:rPr>
                 <w:b/>
               </w:rPr>
-              <w:t>co</w:t>
-            </w:r>
-            <w:r>
-              <w:rPr>
-                <w:b/>
-              </w:rPr>
-              <w:t>a</w:t>
-            </w:r>
-            <w:r>
-              <w:rPr>
-                <w:b/>
-              </w:rPr>
-              <w:t>ching reason is not selected;</w:t>
+              <w:t>TFS 11843 – Use bootstrap locally instead of from CDN;</w:t>
             </w:r>
           </w:p>
         </w:tc>
@@ -334,8 +331,6 @@
       </w:r>
     </w:p>
     <w:p/>
-    <w:bookmarkStart w:id="0" w:name="_GoBack"/>
-    <w:bookmarkEnd w:id="0"/>
     <w:p>
       <w:pPr>
         <w:pStyle w:val="TOC1"/>
@@ -953,11 +948,11 @@
             <w:pPr>
               <w:pStyle w:val="ProcessHeaders"/>
             </w:pPr>
-            <w:bookmarkStart w:id="1" w:name="_Toc520873125"/>
+            <w:bookmarkStart w:id="0" w:name="_Toc520873125"/>
             <w:r>
               <w:t>Overview</w:t>
             </w:r>
-            <w:bookmarkEnd w:id="1"/>
+            <w:bookmarkEnd w:id="0"/>
           </w:p>
         </w:tc>
       </w:tr>
@@ -1044,7 +1039,13 @@
               <w:t xml:space="preserve">TFS </w:t>
             </w:r>
             <w:r>
-              <w:t>11576 and 11602</w:t>
+              <w:t xml:space="preserve">11839, 11841, </w:t>
+            </w:r>
+            <w:r>
+              <w:t xml:space="preserve">and </w:t>
+            </w:r>
+            <w:r>
+              <w:t>11843</w:t>
             </w:r>
             <w:r>
               <w:t>.</w:t>
@@ -1300,11 +1301,11 @@
             <w:pPr>
               <w:pStyle w:val="ProcessHeaders"/>
             </w:pPr>
-            <w:bookmarkStart w:id="2" w:name="_Toc520873126"/>
+            <w:bookmarkStart w:id="1" w:name="_Toc520873126"/>
             <w:r>
               <w:t>Implementation Steps</w:t>
             </w:r>
-            <w:bookmarkEnd w:id="2"/>
+            <w:bookmarkEnd w:id="1"/>
           </w:p>
         </w:tc>
       </w:tr>
@@ -1380,10 +1381,7 @@
               <w:t xml:space="preserve"> for </w:t>
             </w:r>
             <w:r>
-              <w:t>TFS 11576 and 11602</w:t>
-            </w:r>
-            <w:r>
-              <w:t>.</w:t>
+              <w:t>TFS 11839, 11841, and 11843.</w:t>
             </w:r>
           </w:p>
         </w:tc>
@@ -1602,17 +1600,25 @@
             <w:r>
               <w:t xml:space="preserve"> – </w:t>
             </w:r>
+            <w:proofErr w:type="spellStart"/>
             <w:r>
               <w:rPr>
                 <w:b/>
               </w:rPr>
-              <w:t xml:space="preserve">Changeset </w:t>
-            </w:r>
+              <w:t>Changeset</w:t>
+            </w:r>
+            <w:proofErr w:type="spellEnd"/>
             <w:r>
               <w:rPr>
                 <w:b/>
               </w:rPr>
-              <w:t>40579</w:t>
+              <w:t xml:space="preserve"> </w:t>
+            </w:r>
+            <w:r>
+              <w:rPr>
+                <w:b/>
+              </w:rPr>
+              <w:t>40665</w:t>
             </w:r>
           </w:p>
           <w:p>
@@ -1626,150 +1632,13 @@
               <w:t>/</w:t>
             </w:r>
             <w:r>
+              <w:rPr>
+                <w:b/>
+              </w:rPr>
               <w:t>eCoaching.zip</w:t>
             </w:r>
             <w:r>
               <w:t xml:space="preserve"> </w:t>
-            </w:r>
-          </w:p>
-          <w:p>
-            <w:pPr>
-              <w:pStyle w:val="SOPBodyText"/>
-            </w:pPr>
-            <w:r>
-              <w:t>$/eCoaching_V2/UI Code</w:t>
-            </w:r>
-            <w:r>
-              <w:t>/web.config</w:t>
-            </w:r>
-          </w:p>
-          <w:p/>
-        </w:tc>
-      </w:tr>
-      <w:tr>
-        <w:trPr>
-          <w:cantSplit/>
-          <w:trHeight w:val="220"/>
-        </w:trPr>
-        <w:tc>
-          <w:tcPr>
-            <w:tcW w:w="2066" w:type="dxa"/>
-            <w:tcBorders>
-              <w:top w:val="single" w:sz="4" w:space="0" w:color="auto"/>
-              <w:left w:val="single" w:sz="4" w:space="0" w:color="auto"/>
-              <w:bottom w:val="single" w:sz="4" w:space="0" w:color="auto"/>
-              <w:right w:val="single" w:sz="4" w:space="0" w:color="auto"/>
-            </w:tcBorders>
-          </w:tcPr>
-          <w:p>
-            <w:pPr>
-              <w:pStyle w:val="TextRowLeaders"/>
-            </w:pPr>
-            <w:r>
-              <w:t>Step 2:</w:t>
-            </w:r>
-          </w:p>
-        </w:tc>
-        <w:tc>
-          <w:tcPr>
-            <w:tcW w:w="7312" w:type="dxa"/>
-            <w:tcBorders>
-              <w:top w:val="single" w:sz="4" w:space="0" w:color="auto"/>
-              <w:left w:val="single" w:sz="4" w:space="0" w:color="auto"/>
-              <w:bottom w:val="single" w:sz="4" w:space="0" w:color="auto"/>
-              <w:right w:val="single" w:sz="4" w:space="0" w:color="auto"/>
-            </w:tcBorders>
-          </w:tcPr>
-          <w:p>
-            <w:pPr>
-              <w:pStyle w:val="SOPBodyText"/>
-              <w:rPr>
-                <w:b/>
-                <w:color w:val="00B050"/>
-              </w:rPr>
-            </w:pPr>
-            <w:r>
-              <w:rPr>
-                <w:b/>
-                <w:color w:val="00B050"/>
-              </w:rPr>
-              <w:t xml:space="preserve">For </w:t>
-            </w:r>
-            <w:r>
-              <w:rPr>
-                <w:b/>
-                <w:color w:val="00B050"/>
-              </w:rPr>
-              <w:t>Production</w:t>
-            </w:r>
-            <w:r>
-              <w:rPr>
-                <w:b/>
-                <w:color w:val="00B050"/>
-              </w:rPr>
-              <w:t xml:space="preserve"> implementation only:</w:t>
-            </w:r>
-          </w:p>
-          <w:p>
-            <w:pPr>
-              <w:pStyle w:val="SOPBodyText"/>
-            </w:pPr>
-            <w:r>
-              <w:t>RDC to Production server: f3420-mwbp11.vangent.local;</w:t>
-            </w:r>
-          </w:p>
-          <w:p>
-            <w:pPr>
-              <w:pStyle w:val="SOPBodyText"/>
-            </w:pPr>
-            <w:r>
-              <w:t>Go to the IIS application server and filter access to prevent any user access except for the tester’s IP address;</w:t>
-            </w:r>
-          </w:p>
-          <w:p>
-            <w:pPr>
-              <w:rPr>
-                <w:b/>
-                <w:sz w:val="22"/>
-                <w:szCs w:val="22"/>
-                <w:u w:val="single"/>
-              </w:rPr>
-            </w:pPr>
-            <w:r>
-              <w:rPr>
-                <w:i/>
-                <w:sz w:val="22"/>
-                <w:szCs w:val="22"/>
-              </w:rPr>
-              <w:t>See Appendix on</w:t>
-            </w:r>
-            <w:r>
-              <w:rPr>
-                <w:i/>
-              </w:rPr>
-              <w:t xml:space="preserve">  </w:t>
-            </w:r>
-            <w:r>
-              <w:rPr>
-                <w:i/>
-              </w:rPr>
-              <w:t>“</w:t>
-            </w:r>
-            <w:r>
-              <w:rPr>
-                <w:i/>
-                <w:sz w:val="22"/>
-                <w:szCs w:val="22"/>
-              </w:rPr>
-              <w:t>How to add IP restrictions to deny access to eCoaching site</w:t>
-            </w:r>
-            <w:r>
-              <w:rPr>
-                <w:i/>
-                <w:sz w:val="22"/>
-                <w:szCs w:val="22"/>
-              </w:rPr>
-              <w:t>”</w:t>
             </w:r>
           </w:p>
         </w:tc>
@@ -1795,7 +1664,7 @@
             </w:pPr>
             <w:r>
               <w:lastRenderedPageBreak/>
-              <w:t>Step 3:</w:t>
+              <w:t>Step 2:</w:t>
             </w:r>
           </w:p>
         </w:tc>
@@ -1832,42 +1701,511 @@
                 <w:ilvl w:val="0"/>
                 <w:numId w:val="22"/>
               </w:numPr>
+              <w:rPr>
+                <w:b/>
+                <w:color w:val="00B050"/>
+              </w:rPr>
             </w:pPr>
             <w:r>
-              <w:t xml:space="preserve">Unzip </w:t>
-            </w:r>
-            <w:r>
-              <w:t>eCoaching.zip</w:t>
-            </w:r>
-            <w:r>
-              <w:t xml:space="preserve"> from Step 1 to folder </w:t>
+              <w:t>RDC to Production server: f3420-mwbp11.vangent.local;</w:t>
             </w:r>
           </w:p>
           <w:p>
             <w:pPr>
               <w:pStyle w:val="SOPBodyText"/>
-              <w:ind w:left="780"/>
+              <w:numPr>
+                <w:ilvl w:val="0"/>
+                <w:numId w:val="33"/>
+              </w:numPr>
+              <w:spacing w:before="120"/>
+              <w:ind w:left="778"/>
             </w:pPr>
             <w:r>
-              <w:t>d</w:t>
-            </w:r>
-            <w:r>
-              <w:t>:\inetpub\wwwroot\</w:t>
-            </w:r>
-            <w:r>
-              <w:t xml:space="preserve"> eCoachingLog</w:t>
-            </w:r>
-            <w:r>
+              <w:t xml:space="preserve">Backup folder </w:t>
+            </w:r>
+            <w:r>
+              <w:rPr>
+                <w:b/>
+              </w:rPr>
+              <w:t>D:\inetpub\wwwroot\</w:t>
+            </w:r>
+            <w:r>
+              <w:rPr>
+                <w:b/>
+              </w:rPr>
+              <w:t>eCoachingLog</w:t>
+            </w:r>
+            <w:r>
+              <w:t>;</w:t>
+            </w:r>
+          </w:p>
+          <w:p>
+            <w:pPr>
+              <w:pStyle w:val="SOPBodyText"/>
+              <w:numPr>
+                <w:ilvl w:val="0"/>
+                <w:numId w:val="33"/>
+              </w:numPr>
+              <w:spacing w:before="120"/>
+              <w:ind w:left="778"/>
+            </w:pPr>
+            <w:r>
+              <w:t>Under folder D:\inetpub\wwwroot\eCoachingLog:</w:t>
+            </w:r>
+          </w:p>
+          <w:p>
+            <w:pPr>
+              <w:pStyle w:val="SOPBodyText"/>
+              <w:spacing w:before="120"/>
+              <w:ind w:left="778"/>
+            </w:pPr>
+            <w:r>
+              <w:t>Make a copy of maintenance.html, and rename the copy as index.html</w:t>
+            </w:r>
+          </w:p>
+          <w:p>
+            <w:pPr>
+              <w:pStyle w:val="SOPBodyText"/>
+              <w:numPr>
+                <w:ilvl w:val="0"/>
+                <w:numId w:val="33"/>
+              </w:numPr>
+              <w:spacing w:before="120"/>
+            </w:pPr>
+            <w:r>
+              <w:t xml:space="preserve">Go to </w:t>
+            </w:r>
+            <w:hyperlink r:id="rId15" w:history="1">
+              <w:r>
+                <w:rPr>
+                  <w:rStyle w:val="Hyperlink"/>
+                </w:rPr>
+                <w:t>https://f3420-mwbp11.vangent.local/eCoachingLog</w:t>
+              </w:r>
+            </w:hyperlink>
+            <w:r>
+              <w:t xml:space="preserve">, maintenance page should </w:t>
+            </w:r>
+            <w:r>
+              <w:rPr>
+                <w:b/>
+              </w:rPr>
+              <w:t>display</w:t>
+            </w:r>
+          </w:p>
+          <w:p>
+            <w:pPr>
+              <w:pStyle w:val="SOPBodyText"/>
+              <w:numPr>
+                <w:ilvl w:val="0"/>
+                <w:numId w:val="33"/>
+              </w:numPr>
+              <w:spacing w:before="120"/>
+            </w:pPr>
+            <w:r>
+              <w:t xml:space="preserve">Edit </w:t>
+            </w:r>
+            <w:r>
+              <w:rPr>
+                <w:b/>
+              </w:rPr>
+              <w:t>D:\inetpub\wwwroot\eCoachingLog\web.config</w:t>
+            </w:r>
+            <w:r>
+              <w:t>: add IP address of those who are going to work on post prod V&amp;V, separated by comma:</w:t>
+            </w:r>
+          </w:p>
+          <w:p>
+            <w:pPr>
+              <w:pStyle w:val="SOPBodyText"/>
+              <w:spacing w:before="120"/>
+              <w:ind w:left="720"/>
+              <w:rPr>
+                <w:b/>
+                <w:sz w:val="18"/>
+                <w:szCs w:val="18"/>
+              </w:rPr>
+            </w:pPr>
+            <w:r>
+              <w:rPr>
+                <w:b/>
+                <w:sz w:val="18"/>
+                <w:szCs w:val="18"/>
+              </w:rPr>
+              <w:t>&lt;add key="</w:t>
+            </w:r>
+            <w:proofErr w:type="spellStart"/>
+            <w:r>
+              <w:rPr>
+                <w:b/>
+                <w:sz w:val="18"/>
+                <w:szCs w:val="18"/>
+              </w:rPr>
+              <w:t>Prod.VnV.IPs</w:t>
+            </w:r>
+            <w:proofErr w:type="spellEnd"/>
+            <w:r>
+              <w:rPr>
+                <w:b/>
+                <w:sz w:val="18"/>
+                <w:szCs w:val="18"/>
+              </w:rPr>
+              <w:t>”</w:t>
+            </w:r>
+            <w:r>
+              <w:rPr>
+                <w:b/>
+                <w:sz w:val="18"/>
+                <w:szCs w:val="18"/>
+              </w:rPr>
+              <w:t xml:space="preserve"> value="</w:t>
+            </w:r>
+            <w:proofErr w:type="spellStart"/>
+            <w:r>
+              <w:rPr>
+                <w:b/>
+                <w:sz w:val="18"/>
+                <w:szCs w:val="18"/>
+              </w:rPr>
+              <w:t>xx</w:t>
+            </w:r>
+            <w:r>
+              <w:rPr>
+                <w:b/>
+                <w:sz w:val="18"/>
+                <w:szCs w:val="18"/>
+              </w:rPr>
+              <w:t>.</w:t>
+            </w:r>
+            <w:r>
+              <w:rPr>
+                <w:b/>
+                <w:sz w:val="18"/>
+                <w:szCs w:val="18"/>
+              </w:rPr>
+              <w:t>xx</w:t>
+            </w:r>
+            <w:r>
+              <w:rPr>
+                <w:b/>
+                <w:sz w:val="18"/>
+                <w:szCs w:val="18"/>
+              </w:rPr>
+              <w:t>.</w:t>
+            </w:r>
+            <w:r>
+              <w:rPr>
+                <w:b/>
+                <w:sz w:val="18"/>
+                <w:szCs w:val="18"/>
+              </w:rPr>
+              <w:t>xx</w:t>
+            </w:r>
+            <w:r>
+              <w:rPr>
+                <w:b/>
+                <w:sz w:val="18"/>
+                <w:szCs w:val="18"/>
+              </w:rPr>
+              <w:t>.</w:t>
+            </w:r>
+            <w:r>
+              <w:rPr>
+                <w:b/>
+                <w:sz w:val="18"/>
+                <w:szCs w:val="18"/>
+              </w:rPr>
+              <w:t>xxx</w:t>
+            </w:r>
+            <w:proofErr w:type="spellEnd"/>
+            <w:r>
+              <w:rPr>
+                <w:b/>
+                <w:sz w:val="18"/>
+                <w:szCs w:val="18"/>
+              </w:rPr>
               <w:t xml:space="preserve">, </w:t>
             </w:r>
+            <w:proofErr w:type="spellStart"/>
             <w:r>
               <w:rPr>
                 <w:b/>
-              </w:rPr>
-              <w:t>do not overwrite web.config</w:t>
-            </w:r>
-            <w:r>
-              <w:t>;</w:t>
+                <w:sz w:val="18"/>
+                <w:szCs w:val="18"/>
+              </w:rPr>
+              <w:t>yy</w:t>
+            </w:r>
+            <w:r>
+              <w:rPr>
+                <w:b/>
+                <w:sz w:val="18"/>
+                <w:szCs w:val="18"/>
+              </w:rPr>
+              <w:t>.</w:t>
+            </w:r>
+            <w:r>
+              <w:rPr>
+                <w:b/>
+                <w:sz w:val="18"/>
+                <w:szCs w:val="18"/>
+              </w:rPr>
+              <w:t>yy</w:t>
+            </w:r>
+            <w:r>
+              <w:rPr>
+                <w:b/>
+                <w:sz w:val="18"/>
+                <w:szCs w:val="18"/>
+              </w:rPr>
+              <w:t>.</w:t>
+            </w:r>
+            <w:r>
+              <w:rPr>
+                <w:b/>
+                <w:sz w:val="18"/>
+                <w:szCs w:val="18"/>
+              </w:rPr>
+              <w:t>yy</w:t>
+            </w:r>
+            <w:r>
+              <w:rPr>
+                <w:b/>
+                <w:sz w:val="18"/>
+                <w:szCs w:val="18"/>
+              </w:rPr>
+              <w:t>.</w:t>
+            </w:r>
+            <w:r>
+              <w:rPr>
+                <w:b/>
+                <w:sz w:val="18"/>
+                <w:szCs w:val="18"/>
+              </w:rPr>
+              <w:t>yyy</w:t>
+            </w:r>
+            <w:proofErr w:type="spellEnd"/>
+            <w:r>
+              <w:rPr>
+                <w:b/>
+                <w:sz w:val="18"/>
+                <w:szCs w:val="18"/>
+              </w:rPr>
+              <w:t>" /&gt;</w:t>
+            </w:r>
+          </w:p>
+          <w:p>
+            <w:pPr>
+              <w:pStyle w:val="SOPBodyText"/>
+              <w:numPr>
+                <w:ilvl w:val="0"/>
+                <w:numId w:val="33"/>
+              </w:numPr>
+              <w:spacing w:before="120" w:after="0"/>
+            </w:pPr>
+            <w:r>
+              <w:t>Delete all files under D:\inetpub\wwwroot\</w:t>
+            </w:r>
+            <w:r>
+              <w:t>eCoachingLog</w:t>
+            </w:r>
+            <w:r>
+              <w:t xml:space="preserve"> except:</w:t>
+            </w:r>
+          </w:p>
+          <w:p>
+            <w:pPr>
+              <w:pStyle w:val="SOPBodyText"/>
+              <w:numPr>
+                <w:ilvl w:val="1"/>
+                <w:numId w:val="33"/>
+              </w:numPr>
+              <w:spacing w:before="0" w:after="0"/>
+              <w:ind w:left="1498"/>
+              <w:rPr>
+                <w:b/>
+              </w:rPr>
+            </w:pPr>
+            <w:proofErr w:type="spellStart"/>
+            <w:r>
+              <w:rPr>
+                <w:b/>
+              </w:rPr>
+              <w:t>web.config</w:t>
+            </w:r>
+            <w:proofErr w:type="spellEnd"/>
+          </w:p>
+          <w:p>
+            <w:pPr>
+              <w:pStyle w:val="SOPBodyText"/>
+              <w:numPr>
+                <w:ilvl w:val="1"/>
+                <w:numId w:val="33"/>
+              </w:numPr>
+              <w:spacing w:before="0" w:after="0"/>
+              <w:ind w:left="1498"/>
+              <w:rPr>
+                <w:b/>
+              </w:rPr>
+            </w:pPr>
+            <w:r>
+              <w:rPr>
+                <w:b/>
+              </w:rPr>
+              <w:t>maintenance</w:t>
+            </w:r>
+            <w:r>
+              <w:rPr>
+                <w:b/>
+              </w:rPr>
+              <w:t>.html</w:t>
+            </w:r>
+          </w:p>
+          <w:p>
+            <w:pPr>
+              <w:pStyle w:val="SOPBodyText"/>
+              <w:numPr>
+                <w:ilvl w:val="1"/>
+                <w:numId w:val="33"/>
+              </w:numPr>
+              <w:spacing w:before="0" w:after="0"/>
+              <w:ind w:left="1498"/>
+              <w:rPr>
+                <w:b/>
+              </w:rPr>
+            </w:pPr>
+            <w:r>
+              <w:rPr>
+                <w:b/>
+              </w:rPr>
+              <w:t>index.html</w:t>
+            </w:r>
+          </w:p>
+          <w:p>
+            <w:pPr>
+              <w:pStyle w:val="ListParagraph"/>
+              <w:numPr>
+                <w:ilvl w:val="0"/>
+                <w:numId w:val="34"/>
+              </w:numPr>
+              <w:rPr>
+                <w:b/>
+                <w:sz w:val="22"/>
+                <w:szCs w:val="22"/>
+                <w:u w:val="single"/>
+              </w:rPr>
+            </w:pPr>
+            <w:r>
+              <w:t xml:space="preserve">Unzip </w:t>
+            </w:r>
+            <w:r>
+              <w:rPr>
+                <w:b/>
+              </w:rPr>
+              <w:t>eCoaching.zip</w:t>
+            </w:r>
+            <w:r>
+              <w:t xml:space="preserve"> from Step 1 to folder </w:t>
+            </w:r>
+            <w:r>
+              <w:rPr>
+                <w:b/>
+              </w:rPr>
+              <w:t>D:\inetpub\wwwroot\</w:t>
+            </w:r>
+            <w:r>
+              <w:rPr>
+                <w:b/>
+              </w:rPr>
+              <w:t>eCoachingLog</w:t>
+            </w:r>
+            <w:r>
+              <w:t xml:space="preserve">, </w:t>
+            </w:r>
+            <w:r>
+              <w:rPr>
+                <w:b/>
+              </w:rPr>
+              <w:t xml:space="preserve">do not overwrite </w:t>
+            </w:r>
+            <w:proofErr w:type="spellStart"/>
+            <w:r>
+              <w:rPr>
+                <w:b/>
+              </w:rPr>
+              <w:t>web.config</w:t>
+            </w:r>
+            <w:proofErr w:type="spellEnd"/>
+            <w:r>
+              <w:rPr>
+                <w:b/>
+              </w:rPr>
+              <w:t xml:space="preserve"> and maintenance.html</w:t>
+            </w:r>
+          </w:p>
+        </w:tc>
+      </w:tr>
+      <w:tr>
+        <w:trPr>
+          <w:cantSplit/>
+          <w:trHeight w:val="220"/>
+        </w:trPr>
+        <w:tc>
+          <w:tcPr>
+            <w:tcW w:w="2066" w:type="dxa"/>
+            <w:tcBorders>
+              <w:top w:val="single" w:sz="4" w:space="0" w:color="auto"/>
+              <w:left w:val="single" w:sz="4" w:space="0" w:color="auto"/>
+              <w:bottom w:val="single" w:sz="4" w:space="0" w:color="auto"/>
+              <w:right w:val="single" w:sz="4" w:space="0" w:color="auto"/>
+            </w:tcBorders>
+          </w:tcPr>
+          <w:p>
+            <w:pPr>
+              <w:pStyle w:val="TextRowLeaders"/>
+            </w:pPr>
+            <w:r>
+              <w:t>Step 3:</w:t>
+            </w:r>
+          </w:p>
+        </w:tc>
+        <w:tc>
+          <w:tcPr>
+            <w:tcW w:w="7312" w:type="dxa"/>
+            <w:tcBorders>
+              <w:top w:val="single" w:sz="4" w:space="0" w:color="auto"/>
+              <w:left w:val="single" w:sz="4" w:space="0" w:color="auto"/>
+              <w:bottom w:val="single" w:sz="4" w:space="0" w:color="auto"/>
+              <w:right w:val="single" w:sz="4" w:space="0" w:color="auto"/>
+            </w:tcBorders>
+          </w:tcPr>
+          <w:p>
+            <w:pPr>
+              <w:pStyle w:val="SOPBodyText"/>
+              <w:rPr>
+                <w:b/>
+                <w:color w:val="00B050"/>
+              </w:rPr>
+            </w:pPr>
+            <w:r>
+              <w:rPr>
+                <w:b/>
+                <w:color w:val="00B050"/>
+              </w:rPr>
+              <w:t xml:space="preserve">For </w:t>
+            </w:r>
+            <w:r>
+              <w:rPr>
+                <w:b/>
+                <w:color w:val="00B050"/>
+              </w:rPr>
+              <w:t>Production</w:t>
+            </w:r>
+            <w:r>
+              <w:rPr>
+                <w:b/>
+                <w:color w:val="00B050"/>
+              </w:rPr>
+              <w:t xml:space="preserve"> implementation only:</w:t>
             </w:r>
           </w:p>
           <w:p>
@@ -1882,7 +2220,10 @@
               </w:rPr>
             </w:pPr>
             <w:r>
-              <w:t>Copy web.config from step 1 to folder d:\inetpub\wwwroot\eCoachingLog.</w:t>
+              <w:t xml:space="preserve">Notify </w:t>
+            </w:r>
+            <w:r>
+              <w:t>those who are going to work on post prod V&amp;V that it is ready for them to test</w:t>
             </w:r>
           </w:p>
         </w:tc>
@@ -1954,10 +2295,37 @@
           <w:p>
             <w:pPr>
               <w:pStyle w:val="SOPBodyText"/>
+              <w:numPr>
+                <w:ilvl w:val="0"/>
+                <w:numId w:val="22"/>
+              </w:numPr>
             </w:pPr>
             <w:r>
-              <w:t>Notify tester to test.</w:t>
-            </w:r>
+              <w:t xml:space="preserve">Once post prod V&amp;V is passed, delete </w:t>
+            </w:r>
+            <w:r>
+              <w:rPr>
+                <w:b/>
+              </w:rPr>
+              <w:t>index.html</w:t>
+            </w:r>
+            <w:r>
+              <w:rPr>
+                <w:b/>
+              </w:rPr>
+              <w:t xml:space="preserve"> </w:t>
+            </w:r>
+            <w:r>
+              <w:t xml:space="preserve">under </w:t>
+            </w:r>
+            <w:r>
+              <w:rPr>
+                <w:b/>
+              </w:rPr>
+              <w:t>D:\inetpub\wwwroot\eCoachingLog</w:t>
+            </w:r>
+            <w:bookmarkStart w:id="2" w:name="_GoBack"/>
+            <w:bookmarkEnd w:id="2"/>
           </w:p>
         </w:tc>
       </w:tr>
@@ -1981,7 +2349,7 @@
               <w:pStyle w:val="TextRowLeaders"/>
             </w:pPr>
             <w:r>
-              <w:t>Step 5:</w:t>
+              <w:t xml:space="preserve">Step 6: </w:t>
             </w:r>
           </w:p>
         </w:tc>
@@ -2008,85 +2376,16 @@
                 <w:b/>
                 <w:color w:val="00B050"/>
               </w:rPr>
-              <w:t xml:space="preserve">For </w:t>
-            </w:r>
-            <w:r>
-              <w:rPr>
-                <w:b/>
-                <w:color w:val="00B050"/>
-              </w:rPr>
-              <w:t>Production</w:t>
-            </w:r>
-            <w:r>
-              <w:rPr>
-                <w:b/>
-                <w:color w:val="00B050"/>
-              </w:rPr>
-              <w:t xml:space="preserve"> implementation only:</w:t>
+              <w:t>For Production implementation only:</w:t>
             </w:r>
           </w:p>
           <w:p>
             <w:pPr>
               <w:pStyle w:val="SOPBodyText"/>
-            </w:pPr>
-            <w:r>
-              <w:t>Once tester has given approval, go to the IIS application server and update filter to allow all user access.</w:t>
-            </w:r>
-          </w:p>
-          <w:p>
-            <w:pPr>
-              <w:pStyle w:val="SOPBodyText"/>
-              <w:rPr>
-                <w:b/>
-                <w:color w:val="00B050"/>
-              </w:rPr>
-            </w:pPr>
-            <w:r>
-              <w:rPr>
-                <w:i/>
-              </w:rPr>
-              <w:t>See Appendix on “How to remove IP restrictions”</w:t>
-            </w:r>
-          </w:p>
-        </w:tc>
-      </w:tr>
-      <w:tr>
-        <w:trPr>
-          <w:cantSplit/>
-          <w:trHeight w:val="78"/>
-        </w:trPr>
-        <w:tc>
-          <w:tcPr>
-            <w:tcW w:w="2066" w:type="dxa"/>
-            <w:tcBorders>
-              <w:top w:val="single" w:sz="4" w:space="0" w:color="auto"/>
-              <w:left w:val="single" w:sz="4" w:space="0" w:color="auto"/>
-              <w:bottom w:val="single" w:sz="4" w:space="0" w:color="auto"/>
-              <w:right w:val="single" w:sz="4" w:space="0" w:color="auto"/>
-            </w:tcBorders>
-          </w:tcPr>
-          <w:p>
-            <w:pPr>
-              <w:pStyle w:val="TextRowLeaders"/>
-            </w:pPr>
-            <w:r>
-              <w:t xml:space="preserve">Step 6: </w:t>
-            </w:r>
-          </w:p>
-        </w:tc>
-        <w:tc>
-          <w:tcPr>
-            <w:tcW w:w="7312" w:type="dxa"/>
-            <w:tcBorders>
-              <w:top w:val="single" w:sz="4" w:space="0" w:color="auto"/>
-              <w:left w:val="single" w:sz="4" w:space="0" w:color="auto"/>
-              <w:bottom w:val="single" w:sz="4" w:space="0" w:color="auto"/>
-              <w:right w:val="single" w:sz="4" w:space="0" w:color="auto"/>
-            </w:tcBorders>
-          </w:tcPr>
-          <w:p>
-            <w:pPr>
-              <w:pStyle w:val="SOPBodyText"/>
+              <w:numPr>
+                <w:ilvl w:val="0"/>
+                <w:numId w:val="22"/>
+              </w:numPr>
             </w:pPr>
             <w:r>
               <w:t>Notify program.</w:t>
@@ -2363,6 +2662,7 @@
               <w:pStyle w:val="TextRowLeaders"/>
             </w:pPr>
             <w:r>
+              <w:lastRenderedPageBreak/>
               <w:t>Note</w:t>
             </w:r>
             <w:r>
@@ -2410,97 +2710,6 @@
           <w:szCs w:val="32"/>
         </w:rPr>
       </w:pPr>
-      <w:r>
-        <w:rPr>
-          <w:sz w:val="32"/>
-          <w:szCs w:val="32"/>
-        </w:rPr>
-        <w:t xml:space="preserve"> </w:t>
-      </w:r>
-    </w:p>
-    <w:p>
-      <w:pPr>
-        <w:rPr>
-          <w:sz w:val="32"/>
-          <w:szCs w:val="32"/>
-        </w:rPr>
-      </w:pPr>
-      <w:r>
-        <w:rPr>
-          <w:sz w:val="32"/>
-          <w:szCs w:val="32"/>
-        </w:rPr>
-        <w:br w:type="page"/>
-      </w:r>
-    </w:p>
-    <w:p>
-      <w:pPr>
-        <w:pStyle w:val="Heading1"/>
-      </w:pPr>
-      <w:bookmarkStart w:id="4" w:name="_Toc520873128"/>
-      <w:r>
-        <w:lastRenderedPageBreak/>
-        <w:t>Appendix:</w:t>
-      </w:r>
-      <w:bookmarkEnd w:id="4"/>
-      <w:r>
-        <w:t xml:space="preserve"> </w:t>
-      </w:r>
-    </w:p>
-    <w:p>
-      <w:pPr>
-        <w:rPr>
-          <w:b/>
-          <w:sz w:val="22"/>
-          <w:szCs w:val="22"/>
-          <w:u w:val="single"/>
-        </w:rPr>
-      </w:pPr>
-      <w:r>
-        <w:rPr>
-          <w:b/>
-          <w:sz w:val="22"/>
-          <w:szCs w:val="22"/>
-          <w:u w:val="single"/>
-        </w:rPr>
-        <w:t xml:space="preserve">How </w:t>
-      </w:r>
-      <w:r>
-        <w:rPr>
-          <w:b/>
-          <w:sz w:val="22"/>
-          <w:szCs w:val="22"/>
-          <w:u w:val="single"/>
-        </w:rPr>
-        <w:t xml:space="preserve">to add IP </w:t>
-      </w:r>
-      <w:r>
-        <w:rPr>
-          <w:b/>
-          <w:sz w:val="22"/>
-          <w:szCs w:val="22"/>
-          <w:u w:val="single"/>
-        </w:rPr>
-        <w:t>restrictions</w:t>
-      </w:r>
-      <w:r>
-        <w:rPr>
-          <w:b/>
-          <w:sz w:val="22"/>
-          <w:szCs w:val="22"/>
-          <w:u w:val="single"/>
-        </w:rPr>
-        <w:t xml:space="preserve"> </w:t>
-      </w:r>
-      <w:r>
-        <w:rPr>
-          <w:b/>
-          <w:sz w:val="22"/>
-          <w:szCs w:val="22"/>
-          <w:u w:val="single"/>
-        </w:rPr>
-        <w:t>to deny access to eCoaching site</w:t>
-      </w:r>
     </w:p>
     <w:p>
       <w:pPr>
@@ -2513,1011 +2722,15 @@
     </w:p>
     <w:p>
       <w:pPr>
-        <w:pStyle w:val="ListParagraph"/>
-        <w:numPr>
-          <w:ilvl w:val="0"/>
-          <w:numId w:val="27"/>
-        </w:numPr>
-        <w:rPr>
-          <w:b/>
-        </w:rPr>
-      </w:pPr>
-      <w:r>
-        <w:t>Remote Desktop Connect to production web server.</w:t>
-      </w:r>
-    </w:p>
-    <w:p>
-      <w:pPr>
-        <w:pStyle w:val="ListParagraph"/>
-        <w:numPr>
-          <w:ilvl w:val="0"/>
-          <w:numId w:val="27"/>
-        </w:numPr>
         <w:rPr>
           <w:b/>
           <w:sz w:val="22"/>
           <w:szCs w:val="22"/>
         </w:rPr>
       </w:pPr>
-      <w:r>
-        <w:t xml:space="preserve">Open </w:t>
-      </w:r>
-      <w:r>
-        <w:rPr>
-          <w:rStyle w:val="Strong"/>
-        </w:rPr>
-        <w:t>Internet Information Services (IIS) Manager</w:t>
-      </w:r>
-      <w:r>
-        <w:t xml:space="preserve">: </w:t>
-      </w:r>
-      <w:r>
-        <w:rPr>
-          <w:b/>
-          <w:sz w:val="22"/>
-          <w:szCs w:val="22"/>
-        </w:rPr>
-        <w:t xml:space="preserve"> </w:t>
-      </w:r>
-    </w:p>
-    <w:p>
-      <w:pPr>
-        <w:pStyle w:val="ListParagraph"/>
-        <w:numPr>
-          <w:ilvl w:val="0"/>
-          <w:numId w:val="29"/>
-        </w:numPr>
-        <w:rPr>
-          <w:b/>
-          <w:sz w:val="22"/>
-          <w:szCs w:val="22"/>
-        </w:rPr>
-      </w:pPr>
-      <w:r>
-        <w:t xml:space="preserve">On the taskbar, click </w:t>
-      </w:r>
-      <w:r>
-        <w:rPr>
-          <w:rStyle w:val="Strong"/>
-        </w:rPr>
-        <w:t>Server Manager</w:t>
-      </w:r>
-      <w:r>
-        <w:t xml:space="preserve">, click </w:t>
-      </w:r>
-      <w:r>
-        <w:rPr>
-          <w:rStyle w:val="Strong"/>
-        </w:rPr>
-        <w:t>Tools</w:t>
-      </w:r>
-      <w:r>
-        <w:t xml:space="preserve">, and then click </w:t>
-      </w:r>
-      <w:r>
-        <w:rPr>
-          <w:rStyle w:val="Strong"/>
-        </w:rPr>
-        <w:t>Internet Information Services (IIS) Manager</w:t>
-      </w:r>
-      <w:r>
-        <w:t>.</w:t>
-      </w:r>
-    </w:p>
-    <w:p>
-      <w:pPr>
-        <w:pStyle w:val="ListParagraph"/>
-        <w:numPr>
-          <w:ilvl w:val="0"/>
-          <w:numId w:val="27"/>
-        </w:numPr>
-        <w:rPr>
-          <w:b/>
-          <w:sz w:val="22"/>
-          <w:szCs w:val="22"/>
-        </w:rPr>
-      </w:pPr>
-      <w:r>
-        <w:t xml:space="preserve">In the </w:t>
-      </w:r>
-      <w:r>
-        <w:rPr>
-          <w:rStyle w:val="Strong"/>
-        </w:rPr>
-        <w:t>Connections</w:t>
-      </w:r>
-      <w:r>
-        <w:t xml:space="preserve"> pane, expand the server name, expand </w:t>
-      </w:r>
-      <w:r>
-        <w:rPr>
-          <w:rStyle w:val="Strong"/>
-        </w:rPr>
-        <w:t>Sites</w:t>
-      </w:r>
-      <w:r>
-        <w:t xml:space="preserve">, and then </w:t>
-      </w:r>
-      <w:r>
-        <w:rPr>
-          <w:b/>
-        </w:rPr>
-        <w:t>Quality Web Site</w:t>
-      </w:r>
-      <w:r>
-        <w:t xml:space="preserve">, </w:t>
-      </w:r>
-      <w:r>
-        <w:rPr>
-          <w:b/>
-        </w:rPr>
-        <w:t>coach</w:t>
-      </w:r>
-      <w:r>
-        <w:t>.</w:t>
-      </w:r>
-    </w:p>
-    <w:p>
-      <w:pPr>
-        <w:pStyle w:val="ListParagraph"/>
-        <w:rPr>
-          <w:b/>
-          <w:sz w:val="22"/>
-          <w:szCs w:val="22"/>
-        </w:rPr>
-      </w:pPr>
-      <w:r>
-        <w:rPr>
-          <w:b/>
-          <w:noProof/>
-          <w:sz w:val="22"/>
-          <w:szCs w:val="22"/>
-        </w:rPr>
-        <w:drawing>
-          <wp:inline distT="0" distB="0" distL="0" distR="0" wp14:anchorId="4996EC89" wp14:editId="7DA7B7B8">
-            <wp:extent cx="1914525" cy="3019425"/>
-            <wp:effectExtent l="0" t="0" r="9525" b="9525"/>
-            <wp:docPr id="13" name="Picture 13"/>
-            <wp:cNvGraphicFramePr>
-              <a:graphicFrameLocks xmlns:a="http://schemas.openxmlformats.org/drawingml/2006/main" noChangeAspect="1"/>
-            </wp:cNvGraphicFramePr>
-            <a:graphic xmlns:a="http://schemas.openxmlformats.org/drawingml/2006/main">
-              <a:graphicData uri="http://schemas.openxmlformats.org/drawingml/2006/picture">
-                <pic:pic xmlns:pic="http://schemas.openxmlformats.org/drawingml/2006/picture">
-                  <pic:nvPicPr>
-                    <pic:cNvPr id="0" name="Picture 4"/>
-                    <pic:cNvPicPr>
-                      <a:picLocks noChangeAspect="1" noChangeArrowheads="1"/>
-                    </pic:cNvPicPr>
-                  </pic:nvPicPr>
-                  <pic:blipFill>
-                    <a:blip r:embed="rId15">
-                      <a:extLst>
-                        <a:ext uri="{28A0092B-C50C-407E-A947-70E740481C1C}">
-                          <a14:useLocalDpi xmlns:a14="http://schemas.microsoft.com/office/drawing/2010/main" val="0"/>
-                        </a:ext>
-                      </a:extLst>
-                    </a:blip>
-                    <a:srcRect/>
-                    <a:stretch>
-                      <a:fillRect/>
-                    </a:stretch>
-                  </pic:blipFill>
-                  <pic:spPr bwMode="auto">
-                    <a:xfrm>
-                      <a:off x="0" y="0"/>
-                      <a:ext cx="1914525" cy="3019425"/>
-                    </a:xfrm>
-                    <a:prstGeom prst="rect">
-                      <a:avLst/>
-                    </a:prstGeom>
-                    <a:noFill/>
-                    <a:ln>
-                      <a:noFill/>
-                    </a:ln>
-                  </pic:spPr>
-                </pic:pic>
-              </a:graphicData>
-            </a:graphic>
-          </wp:inline>
-        </w:drawing>
-      </w:r>
-    </w:p>
-    <w:p>
-      <w:pPr>
-        <w:pStyle w:val="ListParagraph"/>
-        <w:rPr>
-          <w:b/>
-          <w:sz w:val="22"/>
-          <w:szCs w:val="22"/>
-        </w:rPr>
-      </w:pPr>
-    </w:p>
-    <w:p>
-      <w:pPr>
-        <w:pStyle w:val="ListParagraph"/>
-        <w:numPr>
-          <w:ilvl w:val="0"/>
-          <w:numId w:val="27"/>
-        </w:numPr>
-        <w:rPr>
-          <w:b/>
-          <w:sz w:val="22"/>
-          <w:szCs w:val="22"/>
-        </w:rPr>
-      </w:pPr>
-      <w:r>
-        <w:t xml:space="preserve">In the </w:t>
-      </w:r>
-      <w:r>
-        <w:rPr>
-          <w:rStyle w:val="Strong"/>
-        </w:rPr>
-        <w:t>Home</w:t>
-      </w:r>
-      <w:r>
-        <w:t xml:space="preserve"> pane, double-click the </w:t>
-      </w:r>
-      <w:r>
-        <w:rPr>
-          <w:rStyle w:val="Strong"/>
-        </w:rPr>
-        <w:t>IP Address and Domain Restrictions</w:t>
-      </w:r>
-      <w:r>
-        <w:t xml:space="preserve"> feature.</w:t>
-      </w:r>
-    </w:p>
-    <w:p>
-      <w:pPr>
-        <w:pStyle w:val="ListParagraph"/>
-        <w:rPr>
-          <w:b/>
-          <w:sz w:val="22"/>
-          <w:szCs w:val="22"/>
-        </w:rPr>
-      </w:pPr>
-      <w:r>
-        <w:rPr>
-          <w:noProof/>
-        </w:rPr>
-        <w:drawing>
-          <wp:inline distT="0" distB="0" distL="0" distR="0" wp14:anchorId="26957812" wp14:editId="4F2C18B0">
-            <wp:extent cx="2381250" cy="1476375"/>
-            <wp:effectExtent l="0" t="0" r="0" b="9525"/>
-            <wp:docPr id="2" name="Picture 2" descr="http://i3.iis.net/images/configreference/ipSecurity_step3-small.png?cdn_id=2015-07-21-001"/>
-            <wp:cNvGraphicFramePr>
-              <a:graphicFrameLocks xmlns:a="http://schemas.openxmlformats.org/drawingml/2006/main" noChangeAspect="1"/>
-            </wp:cNvGraphicFramePr>
-            <a:graphic xmlns:a="http://schemas.openxmlformats.org/drawingml/2006/main">
-              <a:graphicData uri="http://schemas.openxmlformats.org/drawingml/2006/picture">
-                <pic:pic xmlns:pic="http://schemas.openxmlformats.org/drawingml/2006/picture">
-                  <pic:nvPicPr>
-                    <pic:cNvPr id="0" name="Picture 1" descr="http://i3.iis.net/images/configreference/ipSecurity_step3-small.png?cdn_id=2015-07-21-001"/>
-                    <pic:cNvPicPr>
-                      <a:picLocks noChangeAspect="1" noChangeArrowheads="1"/>
-                    </pic:cNvPicPr>
-                  </pic:nvPicPr>
-                  <pic:blipFill>
-                    <a:blip r:embed="rId16">
-                      <a:extLst>
-                        <a:ext uri="{28A0092B-C50C-407E-A947-70E740481C1C}">
-                          <a14:useLocalDpi xmlns:a14="http://schemas.microsoft.com/office/drawing/2010/main" val="0"/>
-                        </a:ext>
-                      </a:extLst>
-                    </a:blip>
-                    <a:srcRect/>
-                    <a:stretch>
-                      <a:fillRect/>
-                    </a:stretch>
-                  </pic:blipFill>
-                  <pic:spPr bwMode="auto">
-                    <a:xfrm>
-                      <a:off x="0" y="0"/>
-                      <a:ext cx="2381250" cy="1476375"/>
-                    </a:xfrm>
-                    <a:prstGeom prst="rect">
-                      <a:avLst/>
-                    </a:prstGeom>
-                    <a:noFill/>
-                    <a:ln>
-                      <a:noFill/>
-                    </a:ln>
-                  </pic:spPr>
-                </pic:pic>
-              </a:graphicData>
-            </a:graphic>
-          </wp:inline>
-        </w:drawing>
-      </w:r>
-    </w:p>
-    <w:p>
-      <w:pPr>
-        <w:pStyle w:val="ListParagraph"/>
-        <w:numPr>
-          <w:ilvl w:val="0"/>
-          <w:numId w:val="27"/>
-        </w:numPr>
-        <w:rPr>
-          <w:b/>
-          <w:sz w:val="22"/>
-          <w:szCs w:val="22"/>
-        </w:rPr>
-      </w:pPr>
-      <w:r>
-        <w:t xml:space="preserve">In the </w:t>
-      </w:r>
-      <w:r>
-        <w:rPr>
-          <w:b/>
-        </w:rPr>
-        <w:t xml:space="preserve">IP Address and Domain Restrictions </w:t>
-      </w:r>
-      <w:r>
-        <w:t xml:space="preserve">feature, click </w:t>
-      </w:r>
-      <w:r>
-        <w:rPr>
-          <w:b/>
-        </w:rPr>
-        <w:t>Edit Feature Settings…</w:t>
-      </w:r>
-      <w:r>
-        <w:t xml:space="preserve"> in the </w:t>
-      </w:r>
-      <w:r>
-        <w:rPr>
-          <w:b/>
-        </w:rPr>
-        <w:t>Actions</w:t>
-      </w:r>
-      <w:r>
-        <w:t xml:space="preserve"> pane</w:t>
-      </w:r>
-      <w:r>
-        <w:t xml:space="preserve">. </w:t>
-      </w:r>
-      <w:r>
-        <w:t xml:space="preserve">Select </w:t>
-      </w:r>
-      <w:r>
-        <w:rPr>
-          <w:b/>
-        </w:rPr>
-        <w:t>Deny</w:t>
-      </w:r>
-      <w:r>
-        <w:t xml:space="preserve"> for </w:t>
-      </w:r>
-      <w:r>
-        <w:rPr>
-          <w:b/>
-        </w:rPr>
-        <w:t xml:space="preserve">Access for unspecified clients: </w:t>
-      </w:r>
-      <w:r>
-        <w:t>dropdown, click OK.</w:t>
-      </w:r>
-    </w:p>
-    <w:p>
-      <w:pPr>
-        <w:pStyle w:val="ListParagraph"/>
-        <w:rPr>
-          <w:b/>
-          <w:sz w:val="22"/>
-          <w:szCs w:val="22"/>
-        </w:rPr>
-      </w:pPr>
-    </w:p>
-    <w:p>
-      <w:pPr>
-        <w:pStyle w:val="ListParagraph"/>
-        <w:rPr>
-          <w:b/>
-          <w:sz w:val="22"/>
-          <w:szCs w:val="22"/>
-        </w:rPr>
-      </w:pPr>
-      <w:r>
-        <w:rPr>
-          <w:noProof/>
-        </w:rPr>
-        <w:lastRenderedPageBreak/>
-        <w:drawing>
-          <wp:inline distT="0" distB="0" distL="0" distR="0" wp14:anchorId="5BEF162A" wp14:editId="7E32221F">
-            <wp:extent cx="3486150" cy="2638425"/>
-            <wp:effectExtent l="0" t="0" r="0" b="9525"/>
-            <wp:docPr id="9" name="Picture 9"/>
-            <wp:cNvGraphicFramePr>
-              <a:graphicFrameLocks xmlns:a="http://schemas.openxmlformats.org/drawingml/2006/main" noChangeAspect="1"/>
-            </wp:cNvGraphicFramePr>
-            <a:graphic xmlns:a="http://schemas.openxmlformats.org/drawingml/2006/main">
-              <a:graphicData uri="http://schemas.openxmlformats.org/drawingml/2006/picture">
-                <pic:pic xmlns:pic="http://schemas.openxmlformats.org/drawingml/2006/picture">
-                  <pic:nvPicPr>
-                    <pic:cNvPr id="0" name=""/>
-                    <pic:cNvPicPr/>
-                  </pic:nvPicPr>
-                  <pic:blipFill>
-                    <a:blip r:embed="rId17"/>
-                    <a:stretch>
-                      <a:fillRect/>
-                    </a:stretch>
-                  </pic:blipFill>
-                  <pic:spPr>
-                    <a:xfrm>
-                      <a:off x="0" y="0"/>
-                      <a:ext cx="3486150" cy="2638425"/>
-                    </a:xfrm>
-                    <a:prstGeom prst="rect">
-                      <a:avLst/>
-                    </a:prstGeom>
-                  </pic:spPr>
-                </pic:pic>
-              </a:graphicData>
-            </a:graphic>
-          </wp:inline>
-        </w:drawing>
-      </w:r>
-    </w:p>
-    <w:p>
-      <w:pPr>
-        <w:pStyle w:val="ListParagraph"/>
-        <w:rPr>
-          <w:b/>
-          <w:sz w:val="22"/>
-          <w:szCs w:val="22"/>
-        </w:rPr>
-      </w:pPr>
-    </w:p>
-    <w:p>
-      <w:pPr>
-        <w:pStyle w:val="ListParagraph"/>
-        <w:numPr>
-          <w:ilvl w:val="0"/>
-          <w:numId w:val="27"/>
-        </w:numPr>
-        <w:rPr>
-          <w:b/>
-        </w:rPr>
-      </w:pPr>
-      <w:r>
-        <w:t>C</w:t>
-      </w:r>
-      <w:r>
-        <w:t xml:space="preserve">lick </w:t>
-      </w:r>
-      <w:r>
-        <w:rPr>
-          <w:b/>
-        </w:rPr>
-        <w:t>Add Allow Entry…</w:t>
-      </w:r>
-      <w:r>
-        <w:rPr>
-          <w:b/>
-        </w:rPr>
-        <w:t xml:space="preserve"> </w:t>
-      </w:r>
-      <w:r>
-        <w:t xml:space="preserve">in the </w:t>
-      </w:r>
-      <w:r>
-        <w:rPr>
-          <w:b/>
-        </w:rPr>
-        <w:t>Actions</w:t>
-      </w:r>
-      <w:r>
-        <w:t xml:space="preserve"> pane, enter the </w:t>
-      </w:r>
-      <w:r>
-        <w:rPr>
-          <w:b/>
-        </w:rPr>
-        <w:t>IP</w:t>
-      </w:r>
-      <w:r>
-        <w:t xml:space="preserve"> address that you wish to allow, and then click OK.</w:t>
-      </w:r>
-    </w:p>
-    <w:p>
-      <w:pPr>
-        <w:pStyle w:val="ListParagraph"/>
-        <w:rPr>
-          <w:b/>
-          <w:sz w:val="22"/>
-          <w:szCs w:val="22"/>
-        </w:rPr>
-      </w:pPr>
-      <w:r>
-        <w:rPr>
-          <w:b/>
-          <w:noProof/>
-          <w:sz w:val="22"/>
-          <w:szCs w:val="22"/>
-        </w:rPr>
-        <w:drawing>
-          <wp:inline distT="0" distB="0" distL="0" distR="0" wp14:anchorId="0ACA3397" wp14:editId="62848B02">
-            <wp:extent cx="1876425" cy="1885950"/>
-            <wp:effectExtent l="0" t="0" r="9525" b="0"/>
-            <wp:docPr id="3" name="Picture 3"/>
-            <wp:cNvGraphicFramePr>
-              <a:graphicFrameLocks xmlns:a="http://schemas.openxmlformats.org/drawingml/2006/main" noChangeAspect="1"/>
-            </wp:cNvGraphicFramePr>
-            <a:graphic xmlns:a="http://schemas.openxmlformats.org/drawingml/2006/main">
-              <a:graphicData uri="http://schemas.openxmlformats.org/drawingml/2006/picture">
-                <pic:pic xmlns:pic="http://schemas.openxmlformats.org/drawingml/2006/picture">
-                  <pic:nvPicPr>
-                    <pic:cNvPr id="0" name="Picture 3"/>
-                    <pic:cNvPicPr>
-                      <a:picLocks noChangeAspect="1" noChangeArrowheads="1"/>
-                    </pic:cNvPicPr>
-                  </pic:nvPicPr>
-                  <pic:blipFill>
-                    <a:blip r:embed="rId18">
-                      <a:extLst>
-                        <a:ext uri="{28A0092B-C50C-407E-A947-70E740481C1C}">
-                          <a14:useLocalDpi xmlns:a14="http://schemas.microsoft.com/office/drawing/2010/main" val="0"/>
-                        </a:ext>
-                      </a:extLst>
-                    </a:blip>
-                    <a:srcRect/>
-                    <a:stretch>
-                      <a:fillRect/>
-                    </a:stretch>
-                  </pic:blipFill>
-                  <pic:spPr bwMode="auto">
-                    <a:xfrm>
-                      <a:off x="0" y="0"/>
-                      <a:ext cx="1876425" cy="1885950"/>
-                    </a:xfrm>
-                    <a:prstGeom prst="rect">
-                      <a:avLst/>
-                    </a:prstGeom>
-                    <a:noFill/>
-                    <a:ln>
-                      <a:noFill/>
-                    </a:ln>
-                  </pic:spPr>
-                </pic:pic>
-              </a:graphicData>
-            </a:graphic>
-          </wp:inline>
-        </w:drawing>
-      </w:r>
-    </w:p>
-    <w:p>
-      <w:pPr>
-        <w:pStyle w:val="ListParagraph"/>
-        <w:rPr>
-          <w:b/>
-          <w:sz w:val="22"/>
-          <w:szCs w:val="22"/>
-        </w:rPr>
-      </w:pPr>
-    </w:p>
-    <w:p>
-      <w:pPr>
-        <w:pStyle w:val="ListParagraph"/>
-        <w:rPr>
-          <w:b/>
-          <w:sz w:val="22"/>
-          <w:szCs w:val="22"/>
-        </w:rPr>
-      </w:pPr>
-    </w:p>
-    <w:p>
-      <w:pPr>
-        <w:pStyle w:val="ListParagraph"/>
-        <w:rPr>
-          <w:b/>
-          <w:sz w:val="22"/>
-          <w:szCs w:val="22"/>
-        </w:rPr>
-      </w:pPr>
-    </w:p>
-    <w:p>
-      <w:pPr>
-        <w:pStyle w:val="ListParagraph"/>
-        <w:rPr>
-          <w:b/>
-          <w:sz w:val="22"/>
-          <w:szCs w:val="22"/>
-        </w:rPr>
-      </w:pPr>
-      <w:r>
-        <w:rPr>
-          <w:noProof/>
-        </w:rPr>
-        <w:lastRenderedPageBreak/>
-        <w:drawing>
-          <wp:inline distT="0" distB="0" distL="0" distR="0" wp14:anchorId="50C63C80" wp14:editId="600BE0C7">
-            <wp:extent cx="4267200" cy="3886200"/>
-            <wp:effectExtent l="0" t="0" r="0" b="0"/>
-            <wp:docPr id="15" name="Picture 15"/>
-            <wp:cNvGraphicFramePr>
-              <a:graphicFrameLocks xmlns:a="http://schemas.openxmlformats.org/drawingml/2006/main" noChangeAspect="1"/>
-            </wp:cNvGraphicFramePr>
-            <a:graphic xmlns:a="http://schemas.openxmlformats.org/drawingml/2006/main">
-              <a:graphicData uri="http://schemas.openxmlformats.org/drawingml/2006/picture">
-                <pic:pic xmlns:pic="http://schemas.openxmlformats.org/drawingml/2006/picture">
-                  <pic:nvPicPr>
-                    <pic:cNvPr id="0" name=""/>
-                    <pic:cNvPicPr/>
-                  </pic:nvPicPr>
-                  <pic:blipFill>
-                    <a:blip r:embed="rId19"/>
-                    <a:stretch>
-                      <a:fillRect/>
-                    </a:stretch>
-                  </pic:blipFill>
-                  <pic:spPr>
-                    <a:xfrm>
-                      <a:off x="0" y="0"/>
-                      <a:ext cx="4267200" cy="3886200"/>
-                    </a:xfrm>
-                    <a:prstGeom prst="rect">
-                      <a:avLst/>
-                    </a:prstGeom>
-                  </pic:spPr>
-                </pic:pic>
-              </a:graphicData>
-            </a:graphic>
-          </wp:inline>
-        </w:drawing>
-      </w:r>
-    </w:p>
-    <w:p>
-      <w:pPr>
-        <w:pStyle w:val="ListParagraph"/>
-        <w:rPr>
-          <w:b/>
-          <w:sz w:val="22"/>
-          <w:szCs w:val="22"/>
-        </w:rPr>
-      </w:pPr>
-    </w:p>
-    <w:p>
-      <w:pPr>
-        <w:pStyle w:val="ListParagraph"/>
-        <w:rPr>
-          <w:b/>
-          <w:sz w:val="22"/>
-          <w:szCs w:val="22"/>
-        </w:rPr>
-      </w:pPr>
-    </w:p>
-    <w:p>
-      <w:pPr>
-        <w:pStyle w:val="ListParagraph"/>
-        <w:rPr>
-          <w:b/>
-          <w:sz w:val="22"/>
-          <w:szCs w:val="22"/>
-        </w:rPr>
-      </w:pPr>
-    </w:p>
-    <w:p>
-      <w:pPr>
-        <w:rPr>
-          <w:b/>
-          <w:sz w:val="22"/>
-          <w:szCs w:val="22"/>
-          <w:u w:val="single"/>
-        </w:rPr>
-      </w:pPr>
-      <w:r>
-        <w:rPr>
-          <w:b/>
-          <w:sz w:val="22"/>
-          <w:szCs w:val="22"/>
-          <w:u w:val="single"/>
-        </w:rPr>
-        <w:t>How to remove IP restrictions</w:t>
-      </w:r>
-    </w:p>
-    <w:p>
-      <w:pPr>
-        <w:rPr>
-          <w:b/>
-          <w:sz w:val="22"/>
-          <w:szCs w:val="22"/>
-        </w:rPr>
-      </w:pPr>
-    </w:p>
-    <w:p>
-      <w:pPr>
-        <w:pStyle w:val="ListParagraph"/>
-        <w:numPr>
-          <w:ilvl w:val="0"/>
-          <w:numId w:val="30"/>
-        </w:numPr>
-        <w:rPr>
-          <w:b/>
-          <w:sz w:val="22"/>
-          <w:szCs w:val="22"/>
-        </w:rPr>
-      </w:pPr>
-      <w:r>
-        <w:t xml:space="preserve">In the </w:t>
-      </w:r>
-      <w:r>
-        <w:rPr>
-          <w:b/>
-        </w:rPr>
-        <w:t xml:space="preserve">IP Address and Domain Restrictions </w:t>
-      </w:r>
-      <w:r>
-        <w:t xml:space="preserve">feature, click </w:t>
-      </w:r>
-      <w:r>
-        <w:rPr>
-          <w:b/>
-        </w:rPr>
-        <w:t>Edit Feature Settings…</w:t>
-      </w:r>
-      <w:r>
-        <w:t xml:space="preserve"> in the </w:t>
-      </w:r>
-      <w:r>
-        <w:rPr>
-          <w:b/>
-        </w:rPr>
-        <w:t>Actions</w:t>
-      </w:r>
-      <w:r>
-        <w:t xml:space="preserve"> pane. </w:t>
-      </w:r>
-      <w:r>
-        <w:rPr>
-          <w:sz w:val="22"/>
-          <w:szCs w:val="22"/>
-        </w:rPr>
-        <w:t>S</w:t>
-      </w:r>
-      <w:r>
-        <w:rPr>
-          <w:sz w:val="22"/>
-          <w:szCs w:val="22"/>
-        </w:rPr>
-        <w:t xml:space="preserve">elect </w:t>
-      </w:r>
-      <w:r>
-        <w:rPr>
-          <w:b/>
-          <w:sz w:val="22"/>
-          <w:szCs w:val="22"/>
-        </w:rPr>
-        <w:t>Allow</w:t>
-      </w:r>
-      <w:r>
-        <w:rPr>
-          <w:sz w:val="22"/>
-          <w:szCs w:val="22"/>
-        </w:rPr>
-        <w:t xml:space="preserve"> for</w:t>
-      </w:r>
-      <w:r>
-        <w:rPr>
-          <w:sz w:val="22"/>
-          <w:szCs w:val="22"/>
-        </w:rPr>
-        <w:t xml:space="preserve"> </w:t>
-      </w:r>
-      <w:r>
-        <w:rPr>
-          <w:b/>
-          <w:sz w:val="22"/>
-          <w:szCs w:val="22"/>
-        </w:rPr>
-        <w:t>Access for unspecified clients:</w:t>
-      </w:r>
-      <w:r>
-        <w:rPr>
-          <w:b/>
-          <w:sz w:val="22"/>
-          <w:szCs w:val="22"/>
-        </w:rPr>
-        <w:t xml:space="preserve"> </w:t>
-      </w:r>
-      <w:r>
-        <w:rPr>
-          <w:sz w:val="22"/>
-          <w:szCs w:val="22"/>
-        </w:rPr>
-        <w:t>dropdown</w:t>
-      </w:r>
-      <w:r>
-        <w:rPr>
-          <w:sz w:val="22"/>
-          <w:szCs w:val="22"/>
-        </w:rPr>
-        <w:t>, click OK</w:t>
-      </w:r>
-      <w:r>
-        <w:rPr>
-          <w:sz w:val="22"/>
-          <w:szCs w:val="22"/>
-        </w:rPr>
-        <w:t>.</w:t>
-      </w:r>
-    </w:p>
-    <w:p>
-      <w:pPr>
-        <w:pStyle w:val="ListParagraph"/>
-        <w:rPr>
-          <w:b/>
-          <w:sz w:val="22"/>
-          <w:szCs w:val="22"/>
-        </w:rPr>
-      </w:pPr>
-      <w:r>
-        <w:rPr>
-          <w:noProof/>
-        </w:rPr>
-        <w:drawing>
-          <wp:inline distT="0" distB="0" distL="0" distR="0" wp14:anchorId="4FF70C8F" wp14:editId="53A99DF1">
-            <wp:extent cx="3486150" cy="2638425"/>
-            <wp:effectExtent l="0" t="0" r="0" b="9525"/>
-            <wp:docPr id="14" name="Picture 14"/>
-            <wp:cNvGraphicFramePr>
-              <a:graphicFrameLocks xmlns:a="http://schemas.openxmlformats.org/drawingml/2006/main" noChangeAspect="1"/>
-            </wp:cNvGraphicFramePr>
-            <a:graphic xmlns:a="http://schemas.openxmlformats.org/drawingml/2006/main">
-              <a:graphicData uri="http://schemas.openxmlformats.org/drawingml/2006/picture">
-                <pic:pic xmlns:pic="http://schemas.openxmlformats.org/drawingml/2006/picture">
-                  <pic:nvPicPr>
-                    <pic:cNvPr id="0" name=""/>
-                    <pic:cNvPicPr/>
-                  </pic:nvPicPr>
-                  <pic:blipFill>
-                    <a:blip r:embed="rId20"/>
-                    <a:stretch>
-                      <a:fillRect/>
-                    </a:stretch>
-                  </pic:blipFill>
-                  <pic:spPr>
-                    <a:xfrm>
-                      <a:off x="0" y="0"/>
-                      <a:ext cx="3486150" cy="2638425"/>
-                    </a:xfrm>
-                    <a:prstGeom prst="rect">
-                      <a:avLst/>
-                    </a:prstGeom>
-                  </pic:spPr>
-                </pic:pic>
-              </a:graphicData>
-            </a:graphic>
-          </wp:inline>
-        </w:drawing>
-      </w:r>
-    </w:p>
-    <w:p>
-      <w:pPr>
-        <w:pStyle w:val="ListParagraph"/>
-        <w:numPr>
-          <w:ilvl w:val="0"/>
-          <w:numId w:val="30"/>
-        </w:numPr>
-        <w:rPr>
-          <w:b/>
-        </w:rPr>
-      </w:pPr>
-      <w:r>
-        <w:lastRenderedPageBreak/>
-        <w:t xml:space="preserve">In the </w:t>
-      </w:r>
-      <w:r>
-        <w:rPr>
-          <w:b/>
-        </w:rPr>
-        <w:t xml:space="preserve">IP Address and Domain Restrictions </w:t>
-      </w:r>
-      <w:r>
-        <w:rPr>
-          <w:b/>
-        </w:rPr>
-        <w:t>feature</w:t>
-      </w:r>
-      <w:r>
-        <w:t xml:space="preserve">, </w:t>
-      </w:r>
-      <w:r>
-        <w:t xml:space="preserve">select the IP address added in step 6, and click </w:t>
-      </w:r>
-      <w:r>
-        <w:rPr>
-          <w:b/>
-        </w:rPr>
-        <w:t>Remove</w:t>
-      </w:r>
-      <w:r>
-        <w:t xml:space="preserve"> in the Actions pane.</w:t>
-      </w:r>
-    </w:p>
-    <w:p>
-      <w:pPr>
-        <w:pStyle w:val="ListParagraph"/>
-        <w:rPr>
-          <w:b/>
-        </w:rPr>
-      </w:pPr>
-      <w:r>
-        <w:rPr>
-          <w:b/>
-          <w:noProof/>
-        </w:rPr>
-        <w:drawing>
-          <wp:inline distT="0" distB="0" distL="0" distR="0" wp14:anchorId="5F56A46D" wp14:editId="19B7D617">
-            <wp:extent cx="5943600" cy="1619250"/>
-            <wp:effectExtent l="0" t="0" r="0" b="0"/>
-            <wp:docPr id="16" name="Picture 16"/>
-            <wp:cNvGraphicFramePr>
-              <a:graphicFrameLocks xmlns:a="http://schemas.openxmlformats.org/drawingml/2006/main" noChangeAspect="1"/>
-            </wp:cNvGraphicFramePr>
-            <a:graphic xmlns:a="http://schemas.openxmlformats.org/drawingml/2006/main">
-              <a:graphicData uri="http://schemas.openxmlformats.org/drawingml/2006/picture">
-                <pic:pic xmlns:pic="http://schemas.openxmlformats.org/drawingml/2006/picture">
-                  <pic:nvPicPr>
-                    <pic:cNvPr id="0" name="Picture 5"/>
-                    <pic:cNvPicPr>
-                      <a:picLocks noChangeAspect="1" noChangeArrowheads="1"/>
-                    </pic:cNvPicPr>
-                  </pic:nvPicPr>
-                  <pic:blipFill>
-                    <a:blip r:embed="rId21">
-                      <a:extLst>
-                        <a:ext uri="{28A0092B-C50C-407E-A947-70E740481C1C}">
-                          <a14:useLocalDpi xmlns:a14="http://schemas.microsoft.com/office/drawing/2010/main" val="0"/>
-                        </a:ext>
-                      </a:extLst>
-                    </a:blip>
-                    <a:srcRect/>
-                    <a:stretch>
-                      <a:fillRect/>
-                    </a:stretch>
-                  </pic:blipFill>
-                  <pic:spPr bwMode="auto">
-                    <a:xfrm>
-                      <a:off x="0" y="0"/>
-                      <a:ext cx="5943600" cy="1619250"/>
-                    </a:xfrm>
-                    <a:prstGeom prst="rect">
-                      <a:avLst/>
-                    </a:prstGeom>
-                    <a:noFill/>
-                    <a:ln>
-                      <a:noFill/>
-                    </a:ln>
-                  </pic:spPr>
-                </pic:pic>
-              </a:graphicData>
-            </a:graphic>
-          </wp:inline>
-        </w:drawing>
-      </w:r>
-    </w:p>
-    <w:p>
-      <w:pPr>
-        <w:rPr>
-          <w:b/>
-          <w:sz w:val="22"/>
-          <w:szCs w:val="22"/>
-        </w:rPr>
-      </w:pPr>
-    </w:p>
-    <w:p>
-      <w:pPr>
-        <w:rPr>
-          <w:b/>
-          <w:sz w:val="22"/>
-          <w:szCs w:val="22"/>
-        </w:rPr>
-      </w:pPr>
     </w:p>
     <w:sectPr>
-      <w:footerReference w:type="default" r:id="rId22"/>
+      <w:footerReference w:type="default" r:id="rId16"/>
       <w:pgSz w:w="12240" w:h="15840"/>
       <w:pgMar w:top="720" w:right="1440" w:bottom="720" w:left="1440" w:header="720" w:footer="504" w:gutter="0"/>
       <w:pgNumType w:start="1"/>
@@ -3565,13 +2778,23 @@
         <w:szCs w:val="18"/>
       </w:rPr>
     </w:pPr>
+    <w:proofErr w:type="spellStart"/>
     <w:r>
       <w:rPr>
         <w:b/>
         <w:sz w:val="18"/>
         <w:szCs w:val="18"/>
       </w:rPr>
-      <w:t xml:space="preserve">Vangent, Inc. - Confidential </w:t>
+      <w:t>Vangent</w:t>
+    </w:r>
+    <w:proofErr w:type="spellEnd"/>
+    <w:r>
+      <w:rPr>
+        <w:b/>
+        <w:sz w:val="18"/>
+        <w:szCs w:val="18"/>
+      </w:rPr>
+      <w:t xml:space="preserve">, Inc. - Confidential </w:t>
     </w:r>
     <w:r>
       <w:rPr>
@@ -4007,7 +3230,7 @@
         <w:sz w:val="18"/>
         <w:szCs w:val="18"/>
       </w:rPr>
-      <w:t>2</w:t>
+      <w:t>3</w:t>
     </w:r>
     <w:r>
       <w:rPr>
@@ -4355,7 +3578,7 @@
         </mc:Choice>
         <mc:Fallback>
           <w:pict>
-            <v:line w14:anchorId="6E567718" id="Line 7" o:spid="_x0000_s1026" style="position:absolute;z-index:251656704;visibility:visible;mso-wrap-style:square;mso-width-percent:0;mso-height-percent:0;mso-wrap-distance-left:9pt;mso-wrap-distance-top:-3e-5mm;mso-wrap-distance-right:9pt;mso-wrap-distance-bottom:-3e-5mm;mso-position-horizontal:absolute;mso-position-horizontal-relative:text;mso-position-vertical:absolute;mso-position-vertical-relative:text;mso-width-percent:0;mso-height-percent:0;mso-width-relative:page;mso-height-relative:page" from="-2.25pt,12.9pt" to="465.75pt,12.9pt" o:gfxdata="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" strokecolor="#5b7d96" strokeweight="2.25pt"/>
+            <v:line w14:anchorId="1D3B5748" id="Line 7" o:spid="_x0000_s1026" style="position:absolute;z-index:251656704;visibility:visible;mso-wrap-style:square;mso-width-percent:0;mso-height-percent:0;mso-wrap-distance-left:9pt;mso-wrap-distance-top:-3e-5mm;mso-wrap-distance-right:9pt;mso-wrap-distance-bottom:-3e-5mm;mso-position-horizontal:absolute;mso-position-horizontal-relative:text;mso-position-vertical:absolute;mso-position-vertical-relative:text;mso-width-percent:0;mso-height-percent:0;mso-width-relative:page;mso-height-relative:page" from="-2.25pt,12.9pt" to="465.75pt,12.9pt" o:gfxdata="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" strokecolor="#5b7d96" strokeweight="2.25pt"/>
           </w:pict>
         </mc:Fallback>
       </mc:AlternateContent>
@@ -4695,6 +3918,119 @@
     </w:lvl>
   </w:abstractNum>
   <w:abstractNum w:abstractNumId="3" w15:restartNumberingAfterBreak="0">
+    <w:nsid w:val="06A809C1"/>
+    <w:multiLevelType w:val="hybridMultilevel"/>
+    <w:tmpl w:val="C366AEE0"/>
+    <w:lvl w:ilvl="0" w:tplc="04090001">
+      <w:start w:val="1"/>
+      <w:numFmt w:val="bullet"/>
+      <w:lvlText w:val=""/>
+      <w:lvlJc w:val="left"/>
+      <w:pPr>
+        <w:ind w:left="780" w:hanging="360"/>
+      </w:pPr>
+      <w:rPr>
+        <w:rFonts w:ascii="Symbol" w:hAnsi="Symbol" w:hint="default"/>
+      </w:rPr>
+    </w:lvl>
+    <w:lvl w:ilvl="1" w:tplc="0409000D">
+      <w:start w:val="1"/>
+      <w:numFmt w:val="bullet"/>
+      <w:lvlText w:val=""/>
+      <w:lvlJc w:val="left"/>
+      <w:pPr>
+        <w:ind w:left="1500" w:hanging="360"/>
+      </w:pPr>
+      <w:rPr>
+        <w:rFonts w:ascii="Wingdings" w:hAnsi="Wingdings" w:hint="default"/>
+      </w:rPr>
+    </w:lvl>
+    <w:lvl w:ilvl="2" w:tplc="04090005" w:tentative="1">
+      <w:start w:val="1"/>
+      <w:numFmt w:val="bullet"/>
+      <w:lvlText w:val=""/>
+      <w:lvlJc w:val="left"/>
+      <w:pPr>
+        <w:ind w:left="2220" w:hanging="360"/>
+      </w:pPr>
+      <w:rPr>
+        <w:rFonts w:ascii="Wingdings" w:hAnsi="Wingdings" w:hint="default"/>
+      </w:rPr>
+    </w:lvl>
+    <w:lvl w:ilvl="3" w:tplc="04090001" w:tentative="1">
+      <w:start w:val="1"/>
+      <w:numFmt w:val="bullet"/>
+      <w:lvlText w:val=""/>
+      <w:lvlJc w:val="left"/>
+      <w:pPr>
+        <w:ind w:left="2940" w:hanging="360"/>
+      </w:pPr>
+      <w:rPr>
+        <w:rFonts w:ascii="Symbol" w:hAnsi="Symbol" w:hint="default"/>
+      </w:rPr>
+    </w:lvl>
+    <w:lvl w:ilvl="4" w:tplc="04090003" w:tentative="1">
+      <w:start w:val="1"/>
+      <w:numFmt w:val="bullet"/>
+      <w:lvlText w:val="o"/>
+      <w:lvlJc w:val="left"/>
+      <w:pPr>
+        <w:ind w:left="3660" w:hanging="360"/>
+      </w:pPr>
+      <w:rPr>
+        <w:rFonts w:ascii="Courier New" w:hAnsi="Courier New" w:cs="Courier New" w:hint="default"/>
+      </w:rPr>
+    </w:lvl>
+    <w:lvl w:ilvl="5" w:tplc="04090005" w:tentative="1">
+      <w:start w:val="1"/>
+      <w:numFmt w:val="bullet"/>
+      <w:lvlText w:val=""/>
+      <w:lvlJc w:val="left"/>
+      <w:pPr>
+        <w:ind w:left="4380" w:hanging="360"/>
+      </w:pPr>
+      <w:rPr>
+        <w:rFonts w:ascii="Wingdings" w:hAnsi="Wingdings" w:hint="default"/>
+      </w:rPr>
+    </w:lvl>
+    <w:lvl w:ilvl="6" w:tplc="04090001" w:tentative="1">
+      <w:start w:val="1"/>
+      <w:numFmt w:val="bullet"/>
+      <w:lvlText w:val=""/>
+      <w:lvlJc w:val="left"/>
+      <w:pPr>
+        <w:ind w:left="5100" w:hanging="360"/>
+      </w:pPr>
+      <w:rPr>
+        <w:rFonts w:ascii="Symbol" w:hAnsi="Symbol" w:hint="default"/>
+      </w:rPr>
+    </w:lvl>
+    <w:lvl w:ilvl="7" w:tplc="04090003" w:tentative="1">
+      <w:start w:val="1"/>
+      <w:numFmt w:val="bullet"/>
+      <w:lvlText w:val="o"/>
+      <w:lvlJc w:val="left"/>
+      <w:pPr>
+        <w:ind w:left="5820" w:hanging="360"/>
+      </w:pPr>
+      <w:rPr>
+        <w:rFonts w:ascii="Courier New" w:hAnsi="Courier New" w:cs="Courier New" w:hint="default"/>
+      </w:rPr>
+    </w:lvl>
+    <w:lvl w:ilvl="8" w:tplc="04090005" w:tentative="1">
+      <w:start w:val="1"/>
+      <w:numFmt w:val="bullet"/>
+      <w:lvlText w:val=""/>
+      <w:lvlJc w:val="left"/>
+      <w:pPr>
+        <w:ind w:left="6540" w:hanging="360"/>
+      </w:pPr>
+      <w:rPr>
+        <w:rFonts w:ascii="Wingdings" w:hAnsi="Wingdings" w:hint="default"/>
+      </w:rPr>
+    </w:lvl>
+  </w:abstractNum>
+  <w:abstractNum w:abstractNumId="4" w15:restartNumberingAfterBreak="0">
     <w:nsid w:val="0D4962FB"/>
     <w:multiLevelType w:val="hybridMultilevel"/>
     <w:tmpl w:val="6CCE7D74"/>
@@ -4780,7 +4116,7 @@
       </w:pPr>
     </w:lvl>
   </w:abstractNum>
-  <w:abstractNum w:abstractNumId="4" w15:restartNumberingAfterBreak="0">
+  <w:abstractNum w:abstractNumId="5" w15:restartNumberingAfterBreak="0">
     <w:nsid w:val="0E56272D"/>
     <w:multiLevelType w:val="hybridMultilevel"/>
     <w:tmpl w:val="3FDEA3C2"/>
@@ -4920,7 +4256,7 @@
       </w:rPr>
     </w:lvl>
   </w:abstractNum>
-  <w:abstractNum w:abstractNumId="5" w15:restartNumberingAfterBreak="0">
+  <w:abstractNum w:abstractNumId="6" w15:restartNumberingAfterBreak="0">
     <w:nsid w:val="15BB5A2C"/>
     <w:multiLevelType w:val="hybridMultilevel"/>
     <w:tmpl w:val="CC44D380"/>
@@ -5036,7 +4372,7 @@
       </w:pPr>
     </w:lvl>
   </w:abstractNum>
-  <w:abstractNum w:abstractNumId="6" w15:restartNumberingAfterBreak="0">
+  <w:abstractNum w:abstractNumId="7" w15:restartNumberingAfterBreak="0">
     <w:nsid w:val="1C4F4B5C"/>
     <w:multiLevelType w:val="hybridMultilevel"/>
     <w:tmpl w:val="BCAEE17C"/>
@@ -5176,7 +4512,7 @@
       </w:rPr>
     </w:lvl>
   </w:abstractNum>
-  <w:abstractNum w:abstractNumId="7" w15:restartNumberingAfterBreak="0">
+  <w:abstractNum w:abstractNumId="8" w15:restartNumberingAfterBreak="0">
     <w:nsid w:val="1FBC212C"/>
     <w:multiLevelType w:val="hybridMultilevel"/>
     <w:tmpl w:val="F6B65944"/>
@@ -5316,7 +4652,7 @@
       </w:rPr>
     </w:lvl>
   </w:abstractNum>
-  <w:abstractNum w:abstractNumId="8" w15:restartNumberingAfterBreak="0">
+  <w:abstractNum w:abstractNumId="9" w15:restartNumberingAfterBreak="0">
     <w:nsid w:val="28114CCE"/>
     <w:multiLevelType w:val="hybridMultilevel"/>
     <w:tmpl w:val="87E25350"/>
@@ -5429,7 +4765,7 @@
       </w:rPr>
     </w:lvl>
   </w:abstractNum>
-  <w:abstractNum w:abstractNumId="9" w15:restartNumberingAfterBreak="0">
+  <w:abstractNum w:abstractNumId="10" w15:restartNumberingAfterBreak="0">
     <w:nsid w:val="2A8B5AB4"/>
     <w:multiLevelType w:val="hybridMultilevel"/>
     <w:tmpl w:val="E3802E46"/>
@@ -5542,7 +4878,7 @@
       </w:rPr>
     </w:lvl>
   </w:abstractNum>
-  <w:abstractNum w:abstractNumId="10" w15:restartNumberingAfterBreak="0">
+  <w:abstractNum w:abstractNumId="11" w15:restartNumberingAfterBreak="0">
     <w:nsid w:val="332B2E17"/>
     <w:multiLevelType w:val="hybridMultilevel"/>
     <w:tmpl w:val="ACA82A54"/>
@@ -5655,7 +4991,7 @@
       </w:rPr>
     </w:lvl>
   </w:abstractNum>
-  <w:abstractNum w:abstractNumId="11" w15:restartNumberingAfterBreak="0">
+  <w:abstractNum w:abstractNumId="12" w15:restartNumberingAfterBreak="0">
     <w:nsid w:val="33A33A7D"/>
     <w:multiLevelType w:val="hybridMultilevel"/>
     <w:tmpl w:val="356E29D0"/>
@@ -5768,7 +5104,7 @@
       </w:rPr>
     </w:lvl>
   </w:abstractNum>
-  <w:abstractNum w:abstractNumId="12" w15:restartNumberingAfterBreak="0">
+  <w:abstractNum w:abstractNumId="13" w15:restartNumberingAfterBreak="0">
     <w:nsid w:val="359A0A7E"/>
     <w:multiLevelType w:val="hybridMultilevel"/>
     <w:tmpl w:val="CA8E549C"/>
@@ -5884,7 +5220,7 @@
       </w:pPr>
     </w:lvl>
   </w:abstractNum>
-  <w:abstractNum w:abstractNumId="13" w15:restartNumberingAfterBreak="0">
+  <w:abstractNum w:abstractNumId="14" w15:restartNumberingAfterBreak="0">
     <w:nsid w:val="3A2A24D9"/>
     <w:multiLevelType w:val="hybridMultilevel"/>
     <w:tmpl w:val="424A97C0"/>
@@ -5997,7 +5333,7 @@
       </w:rPr>
     </w:lvl>
   </w:abstractNum>
-  <w:abstractNum w:abstractNumId="14" w15:restartNumberingAfterBreak="0">
+  <w:abstractNum w:abstractNumId="15" w15:restartNumberingAfterBreak="0">
     <w:nsid w:val="3D617946"/>
     <w:multiLevelType w:val="hybridMultilevel"/>
     <w:tmpl w:val="91FE3E64"/>
@@ -6110,7 +5446,7 @@
       </w:rPr>
     </w:lvl>
   </w:abstractNum>
-  <w:abstractNum w:abstractNumId="15" w15:restartNumberingAfterBreak="0">
+  <w:abstractNum w:abstractNumId="16" w15:restartNumberingAfterBreak="0">
     <w:nsid w:val="3E046CD6"/>
     <w:multiLevelType w:val="hybridMultilevel"/>
     <w:tmpl w:val="490838E6"/>
@@ -6250,7 +5586,7 @@
       </w:rPr>
     </w:lvl>
   </w:abstractNum>
-  <w:abstractNum w:abstractNumId="16" w15:restartNumberingAfterBreak="0">
+  <w:abstractNum w:abstractNumId="17" w15:restartNumberingAfterBreak="0">
     <w:nsid w:val="4AB2551E"/>
     <w:multiLevelType w:val="hybridMultilevel"/>
     <w:tmpl w:val="4B8CB52A"/>
@@ -6363,7 +5699,7 @@
       </w:rPr>
     </w:lvl>
   </w:abstractNum>
-  <w:abstractNum w:abstractNumId="17" w15:restartNumberingAfterBreak="0">
+  <w:abstractNum w:abstractNumId="18" w15:restartNumberingAfterBreak="0">
     <w:nsid w:val="4C6E627E"/>
     <w:multiLevelType w:val="hybridMultilevel"/>
     <w:tmpl w:val="760E5DF8"/>
@@ -6476,7 +5812,7 @@
       </w:rPr>
     </w:lvl>
   </w:abstractNum>
-  <w:abstractNum w:abstractNumId="18" w15:restartNumberingAfterBreak="0">
+  <w:abstractNum w:abstractNumId="19" w15:restartNumberingAfterBreak="0">
     <w:nsid w:val="577A2C79"/>
     <w:multiLevelType w:val="hybridMultilevel"/>
     <w:tmpl w:val="C9AA107C"/>
@@ -6589,7 +5925,7 @@
       </w:rPr>
     </w:lvl>
   </w:abstractNum>
-  <w:abstractNum w:abstractNumId="19" w15:restartNumberingAfterBreak="0">
+  <w:abstractNum w:abstractNumId="20" w15:restartNumberingAfterBreak="0">
     <w:nsid w:val="580F7AB1"/>
     <w:multiLevelType w:val="hybridMultilevel"/>
     <w:tmpl w:val="6CCE7D74"/>
@@ -6675,7 +6011,120 @@
       </w:pPr>
     </w:lvl>
   </w:abstractNum>
-  <w:abstractNum w:abstractNumId="20" w15:restartNumberingAfterBreak="0">
+  <w:abstractNum w:abstractNumId="21" w15:restartNumberingAfterBreak="0">
+    <w:nsid w:val="5C0C0FDB"/>
+    <w:multiLevelType w:val="hybridMultilevel"/>
+    <w:tmpl w:val="02CE1534"/>
+    <w:lvl w:ilvl="0" w:tplc="04090001">
+      <w:start w:val="1"/>
+      <w:numFmt w:val="bullet"/>
+      <w:lvlText w:val=""/>
+      <w:lvlJc w:val="left"/>
+      <w:pPr>
+        <w:ind w:left="720" w:hanging="360"/>
+      </w:pPr>
+      <w:rPr>
+        <w:rFonts w:ascii="Symbol" w:hAnsi="Symbol" w:hint="default"/>
+      </w:rPr>
+    </w:lvl>
+    <w:lvl w:ilvl="1" w:tplc="04090003" w:tentative="1">
+      <w:start w:val="1"/>
+      <w:numFmt w:val="bullet"/>
+      <w:lvlText w:val="o"/>
+      <w:lvlJc w:val="left"/>
+      <w:pPr>
+        <w:ind w:left="1440" w:hanging="360"/>
+      </w:pPr>
+      <w:rPr>
+        <w:rFonts w:ascii="Courier New" w:hAnsi="Courier New" w:cs="Courier New" w:hint="default"/>
+      </w:rPr>
+    </w:lvl>
+    <w:lvl w:ilvl="2" w:tplc="04090005" w:tentative="1">
+      <w:start w:val="1"/>
+      <w:numFmt w:val="bullet"/>
+      <w:lvlText w:val=""/>
+      <w:lvlJc w:val="left"/>
+      <w:pPr>
+        <w:ind w:left="2160" w:hanging="360"/>
+      </w:pPr>
+      <w:rPr>
+        <w:rFonts w:ascii="Wingdings" w:hAnsi="Wingdings" w:hint="default"/>
+      </w:rPr>
+    </w:lvl>
+    <w:lvl w:ilvl="3" w:tplc="04090001" w:tentative="1">
+      <w:start w:val="1"/>
+      <w:numFmt w:val="bullet"/>
+      <w:lvlText w:val=""/>
+      <w:lvlJc w:val="left"/>
+      <w:pPr>
+        <w:ind w:left="2880" w:hanging="360"/>
+      </w:pPr>
+      <w:rPr>
+        <w:rFonts w:ascii="Symbol" w:hAnsi="Symbol" w:hint="default"/>
+      </w:rPr>
+    </w:lvl>
+    <w:lvl w:ilvl="4" w:tplc="04090003" w:tentative="1">
+      <w:start w:val="1"/>
+      <w:numFmt w:val="bullet"/>
+      <w:lvlText w:val="o"/>
+      <w:lvlJc w:val="left"/>
+      <w:pPr>
+        <w:ind w:left="3600" w:hanging="360"/>
+      </w:pPr>
+      <w:rPr>
+        <w:rFonts w:ascii="Courier New" w:hAnsi="Courier New" w:cs="Courier New" w:hint="default"/>
+      </w:rPr>
+    </w:lvl>
+    <w:lvl w:ilvl="5" w:tplc="04090005" w:tentative="1">
+      <w:start w:val="1"/>
+      <w:numFmt w:val="bullet"/>
+      <w:lvlText w:val=""/>
+      <w:lvlJc w:val="left"/>
+      <w:pPr>
+        <w:ind w:left="4320" w:hanging="360"/>
+      </w:pPr>
+      <w:rPr>
+        <w:rFonts w:ascii="Wingdings" w:hAnsi="Wingdings" w:hint="default"/>
+      </w:rPr>
+    </w:lvl>
+    <w:lvl w:ilvl="6" w:tplc="04090001" w:tentative="1">
+      <w:start w:val="1"/>
+      <w:numFmt w:val="bullet"/>
+      <w:lvlText w:val=""/>
+      <w:lvlJc w:val="left"/>
+      <w:pPr>
+        <w:ind w:left="5040" w:hanging="360"/>
+      </w:pPr>
+      <w:rPr>
+        <w:rFonts w:ascii="Symbol" w:hAnsi="Symbol" w:hint="default"/>
+      </w:rPr>
+    </w:lvl>
+    <w:lvl w:ilvl="7" w:tplc="04090003" w:tentative="1">
+      <w:start w:val="1"/>
+      <w:numFmt w:val="bullet"/>
+      <w:lvlText w:val="o"/>
+      <w:lvlJc w:val="left"/>
+      <w:pPr>
+        <w:ind w:left="5760" w:hanging="360"/>
+      </w:pPr>
+      <w:rPr>
+        <w:rFonts w:ascii="Courier New" w:hAnsi="Courier New" w:cs="Courier New" w:hint="default"/>
+      </w:rPr>
+    </w:lvl>
+    <w:lvl w:ilvl="8" w:tplc="04090005" w:tentative="1">
+      <w:start w:val="1"/>
+      <w:numFmt w:val="bullet"/>
+      <w:lvlText w:val=""/>
+      <w:lvlJc w:val="left"/>
+      <w:pPr>
+        <w:ind w:left="6480" w:hanging="360"/>
+      </w:pPr>
+      <w:rPr>
+        <w:rFonts w:ascii="Wingdings" w:hAnsi="Wingdings" w:hint="default"/>
+      </w:rPr>
+    </w:lvl>
+  </w:abstractNum>
+  <w:abstractNum w:abstractNumId="22" w15:restartNumberingAfterBreak="0">
     <w:nsid w:val="5E9C5BD9"/>
     <w:multiLevelType w:val="hybridMultilevel"/>
     <w:tmpl w:val="CEBA42DA"/>
@@ -6815,7 +6264,7 @@
       </w:rPr>
     </w:lvl>
   </w:abstractNum>
-  <w:abstractNum w:abstractNumId="21" w15:restartNumberingAfterBreak="0">
+  <w:abstractNum w:abstractNumId="23" w15:restartNumberingAfterBreak="0">
     <w:nsid w:val="606129D0"/>
     <w:multiLevelType w:val="hybridMultilevel"/>
     <w:tmpl w:val="7AB856A8"/>
@@ -6901,7 +6350,7 @@
       </w:pPr>
     </w:lvl>
   </w:abstractNum>
-  <w:abstractNum w:abstractNumId="22" w15:restartNumberingAfterBreak="0">
+  <w:abstractNum w:abstractNumId="24" w15:restartNumberingAfterBreak="0">
     <w:nsid w:val="67AC725B"/>
     <w:multiLevelType w:val="hybridMultilevel"/>
     <w:tmpl w:val="CA8E549C"/>
@@ -7017,7 +6466,7 @@
       </w:pPr>
     </w:lvl>
   </w:abstractNum>
-  <w:abstractNum w:abstractNumId="23" w15:restartNumberingAfterBreak="0">
+  <w:abstractNum w:abstractNumId="25" w15:restartNumberingAfterBreak="0">
     <w:nsid w:val="6AD259B8"/>
     <w:multiLevelType w:val="hybridMultilevel"/>
     <w:tmpl w:val="6D1EAD2C"/>
@@ -7157,10 +6606,10 @@
       </w:rPr>
     </w:lvl>
   </w:abstractNum>
-  <w:abstractNum w:abstractNumId="24" w15:restartNumberingAfterBreak="0">
+  <w:abstractNum w:abstractNumId="26" w15:restartNumberingAfterBreak="0">
     <w:nsid w:val="72E468BB"/>
     <w:multiLevelType w:val="hybridMultilevel"/>
-    <w:tmpl w:val="3FDA0FA6"/>
+    <w:tmpl w:val="EBC8F0AA"/>
     <w:lvl w:ilvl="0" w:tplc="04090001">
       <w:start w:val="1"/>
       <w:numFmt w:val="bullet"/>
@@ -7270,7 +6719,7 @@
       </w:rPr>
     </w:lvl>
   </w:abstractNum>
-  <w:abstractNum w:abstractNumId="25" w15:restartNumberingAfterBreak="0">
+  <w:abstractNum w:abstractNumId="27" w15:restartNumberingAfterBreak="0">
     <w:nsid w:val="781C0CAE"/>
     <w:multiLevelType w:val="hybridMultilevel"/>
     <w:tmpl w:val="42F2CD5E"/>
@@ -7383,7 +6832,7 @@
       </w:rPr>
     </w:lvl>
   </w:abstractNum>
-  <w:abstractNum w:abstractNumId="26" w15:restartNumberingAfterBreak="0">
+  <w:abstractNum w:abstractNumId="28" w15:restartNumberingAfterBreak="0">
     <w:nsid w:val="79B73A11"/>
     <w:multiLevelType w:val="hybridMultilevel"/>
     <w:tmpl w:val="BC106C74"/>
@@ -7469,7 +6918,7 @@
       </w:pPr>
     </w:lvl>
   </w:abstractNum>
-  <w:abstractNum w:abstractNumId="27" w15:restartNumberingAfterBreak="0">
+  <w:abstractNum w:abstractNumId="29" w15:restartNumberingAfterBreak="0">
     <w:nsid w:val="7B372F32"/>
     <w:multiLevelType w:val="hybridMultilevel"/>
     <w:tmpl w:val="BE86A624"/>
@@ -7582,26 +7031,139 @@
       </w:rPr>
     </w:lvl>
   </w:abstractNum>
+  <w:abstractNum w:abstractNumId="30" w15:restartNumberingAfterBreak="0">
+    <w:nsid w:val="7E7A70AF"/>
+    <w:multiLevelType w:val="hybridMultilevel"/>
+    <w:tmpl w:val="7A26943E"/>
+    <w:lvl w:ilvl="0" w:tplc="04090001">
+      <w:start w:val="1"/>
+      <w:numFmt w:val="bullet"/>
+      <w:lvlText w:val=""/>
+      <w:lvlJc w:val="left"/>
+      <w:pPr>
+        <w:ind w:left="720" w:hanging="360"/>
+      </w:pPr>
+      <w:rPr>
+        <w:rFonts w:ascii="Symbol" w:hAnsi="Symbol" w:hint="default"/>
+      </w:rPr>
+    </w:lvl>
+    <w:lvl w:ilvl="1" w:tplc="04090003" w:tentative="1">
+      <w:start w:val="1"/>
+      <w:numFmt w:val="bullet"/>
+      <w:lvlText w:val="o"/>
+      <w:lvlJc w:val="left"/>
+      <w:pPr>
+        <w:ind w:left="1440" w:hanging="360"/>
+      </w:pPr>
+      <w:rPr>
+        <w:rFonts w:ascii="Courier New" w:hAnsi="Courier New" w:cs="Courier New" w:hint="default"/>
+      </w:rPr>
+    </w:lvl>
+    <w:lvl w:ilvl="2" w:tplc="04090005" w:tentative="1">
+      <w:start w:val="1"/>
+      <w:numFmt w:val="bullet"/>
+      <w:lvlText w:val=""/>
+      <w:lvlJc w:val="left"/>
+      <w:pPr>
+        <w:ind w:left="2160" w:hanging="360"/>
+      </w:pPr>
+      <w:rPr>
+        <w:rFonts w:ascii="Wingdings" w:hAnsi="Wingdings" w:hint="default"/>
+      </w:rPr>
+    </w:lvl>
+    <w:lvl w:ilvl="3" w:tplc="04090001" w:tentative="1">
+      <w:start w:val="1"/>
+      <w:numFmt w:val="bullet"/>
+      <w:lvlText w:val=""/>
+      <w:lvlJc w:val="left"/>
+      <w:pPr>
+        <w:ind w:left="2880" w:hanging="360"/>
+      </w:pPr>
+      <w:rPr>
+        <w:rFonts w:ascii="Symbol" w:hAnsi="Symbol" w:hint="default"/>
+      </w:rPr>
+    </w:lvl>
+    <w:lvl w:ilvl="4" w:tplc="04090003" w:tentative="1">
+      <w:start w:val="1"/>
+      <w:numFmt w:val="bullet"/>
+      <w:lvlText w:val="o"/>
+      <w:lvlJc w:val="left"/>
+      <w:pPr>
+        <w:ind w:left="3600" w:hanging="360"/>
+      </w:pPr>
+      <w:rPr>
+        <w:rFonts w:ascii="Courier New" w:hAnsi="Courier New" w:cs="Courier New" w:hint="default"/>
+      </w:rPr>
+    </w:lvl>
+    <w:lvl w:ilvl="5" w:tplc="04090005" w:tentative="1">
+      <w:start w:val="1"/>
+      <w:numFmt w:val="bullet"/>
+      <w:lvlText w:val=""/>
+      <w:lvlJc w:val="left"/>
+      <w:pPr>
+        <w:ind w:left="4320" w:hanging="360"/>
+      </w:pPr>
+      <w:rPr>
+        <w:rFonts w:ascii="Wingdings" w:hAnsi="Wingdings" w:hint="default"/>
+      </w:rPr>
+    </w:lvl>
+    <w:lvl w:ilvl="6" w:tplc="04090001" w:tentative="1">
+      <w:start w:val="1"/>
+      <w:numFmt w:val="bullet"/>
+      <w:lvlText w:val=""/>
+      <w:lvlJc w:val="left"/>
+      <w:pPr>
+        <w:ind w:left="5040" w:hanging="360"/>
+      </w:pPr>
+      <w:rPr>
+        <w:rFonts w:ascii="Symbol" w:hAnsi="Symbol" w:hint="default"/>
+      </w:rPr>
+    </w:lvl>
+    <w:lvl w:ilvl="7" w:tplc="04090003" w:tentative="1">
+      <w:start w:val="1"/>
+      <w:numFmt w:val="bullet"/>
+      <w:lvlText w:val="o"/>
+      <w:lvlJc w:val="left"/>
+      <w:pPr>
+        <w:ind w:left="5760" w:hanging="360"/>
+      </w:pPr>
+      <w:rPr>
+        <w:rFonts w:ascii="Courier New" w:hAnsi="Courier New" w:cs="Courier New" w:hint="default"/>
+      </w:rPr>
+    </w:lvl>
+    <w:lvl w:ilvl="8" w:tplc="04090005" w:tentative="1">
+      <w:start w:val="1"/>
+      <w:numFmt w:val="bullet"/>
+      <w:lvlText w:val=""/>
+      <w:lvlJc w:val="left"/>
+      <w:pPr>
+        <w:ind w:left="6480" w:hanging="360"/>
+      </w:pPr>
+      <w:rPr>
+        <w:rFonts w:ascii="Wingdings" w:hAnsi="Wingdings" w:hint="default"/>
+      </w:rPr>
+    </w:lvl>
+  </w:abstractNum>
   <w:num w:numId="1">
-    <w:abstractNumId w:val="4"/>
+    <w:abstractNumId w:val="5"/>
   </w:num>
   <w:num w:numId="2">
-    <w:abstractNumId w:val="7"/>
+    <w:abstractNumId w:val="8"/>
   </w:num>
   <w:num w:numId="3">
-    <w:abstractNumId w:val="23"/>
+    <w:abstractNumId w:val="25"/>
   </w:num>
   <w:num w:numId="4">
-    <w:abstractNumId w:val="20"/>
+    <w:abstractNumId w:val="22"/>
   </w:num>
   <w:num w:numId="5">
     <w:abstractNumId w:val="1"/>
   </w:num>
   <w:num w:numId="6">
-    <w:abstractNumId w:val="6"/>
+    <w:abstractNumId w:val="7"/>
   </w:num>
   <w:num w:numId="7">
-    <w:abstractNumId w:val="15"/>
+    <w:abstractNumId w:val="16"/>
   </w:num>
   <w:num w:numId="8">
     <w:abstractNumId w:val="0"/>
@@ -7613,70 +7175,79 @@
     <w:abstractNumId w:val="0"/>
   </w:num>
   <w:num w:numId="11">
-    <w:abstractNumId w:val="10"/>
+    <w:abstractNumId w:val="11"/>
   </w:num>
   <w:num w:numId="12">
-    <w:abstractNumId w:val="17"/>
+    <w:abstractNumId w:val="18"/>
   </w:num>
   <w:num w:numId="13">
-    <w:abstractNumId w:val="8"/>
+    <w:abstractNumId w:val="9"/>
   </w:num>
   <w:num w:numId="14">
-    <w:abstractNumId w:val="5"/>
+    <w:abstractNumId w:val="6"/>
   </w:num>
   <w:num w:numId="15">
-    <w:abstractNumId w:val="22"/>
+    <w:abstractNumId w:val="24"/>
   </w:num>
   <w:num w:numId="16">
-    <w:abstractNumId w:val="21"/>
+    <w:abstractNumId w:val="23"/>
   </w:num>
   <w:num w:numId="17">
+    <w:abstractNumId w:val="28"/>
+  </w:num>
+  <w:num w:numId="18">
+    <w:abstractNumId w:val="13"/>
+  </w:num>
+  <w:num w:numId="19">
+    <w:abstractNumId w:val="29"/>
+  </w:num>
+  <w:num w:numId="20">
+    <w:abstractNumId w:val="12"/>
+  </w:num>
+  <w:num w:numId="21">
+    <w:abstractNumId w:val="14"/>
+  </w:num>
+  <w:num w:numId="22">
     <w:abstractNumId w:val="26"/>
   </w:num>
-  <w:num w:numId="18">
-    <w:abstractNumId w:val="12"/>
-  </w:num>
-  <w:num w:numId="19">
-    <w:abstractNumId w:val="27"/>
-  </w:num>
-  <w:num w:numId="20">
-    <w:abstractNumId w:val="11"/>
-  </w:num>
-  <w:num w:numId="21">
-    <w:abstractNumId w:val="13"/>
-  </w:num>
-  <w:num w:numId="22">
-    <w:abstractNumId w:val="24"/>
-  </w:num>
   <w:num w:numId="23">
-    <w:abstractNumId w:val="9"/>
+    <w:abstractNumId w:val="10"/>
   </w:num>
   <w:num w:numId="24">
     <w:abstractNumId w:val="2"/>
   </w:num>
   <w:num w:numId="25">
-    <w:abstractNumId w:val="14"/>
+    <w:abstractNumId w:val="15"/>
   </w:num>
   <w:num w:numId="26">
-    <w:abstractNumId w:val="25"/>
+    <w:abstractNumId w:val="27"/>
   </w:num>
   <w:num w:numId="27">
+    <w:abstractNumId w:val="20"/>
+  </w:num>
+  <w:num w:numId="28">
+    <w:abstractNumId w:val="17"/>
+  </w:num>
+  <w:num w:numId="29">
     <w:abstractNumId w:val="19"/>
   </w:num>
-  <w:num w:numId="28">
-    <w:abstractNumId w:val="16"/>
+  <w:num w:numId="30">
+    <w:abstractNumId w:val="4"/>
   </w:num>
-  <w:num w:numId="29">
-    <w:abstractNumId w:val="18"/>
+  <w:num w:numId="31">
+    <w:abstractNumId w:val="26"/>
   </w:num>
-  <w:num w:numId="30">
+  <w:num w:numId="32">
+    <w:abstractNumId w:val="26"/>
+  </w:num>
+  <w:num w:numId="33">
     <w:abstractNumId w:val="3"/>
   </w:num>
-  <w:num w:numId="31">
-    <w:abstractNumId w:val="24"/>
+  <w:num w:numId="34">
+    <w:abstractNumId w:val="21"/>
   </w:num>
-  <w:num w:numId="32">
-    <w:abstractNumId w:val="24"/>
+  <w:num w:numId="35">
+    <w:abstractNumId w:val="30"/>
   </w:num>
 </w:numbering>
 </file>
@@ -9142,6 +8713,14 @@
 </file>
 
 <file path=customXml/item2.xml><?xml version="1.0" encoding="utf-8"?>
+<p:properties xmlns:p="http://schemas.microsoft.com/office/2006/metadata/properties" xmlns:xsi="http://www.w3.org/2001/XMLSchema-instance">
+  <documentManagement>
+    <_DCDateModified xmlns="http://schemas.microsoft.com/sharepoint/v3/fields" xsi:nil="true"/>
+  </documentManagement>
+</p:properties>
+</file>
+
+<file path=customXml/item3.xml><?xml version="1.0" encoding="utf-8"?>
 <ct:contentTypeSchema xmlns:ct="http://schemas.microsoft.com/office/2006/metadata/contentType" xmlns:ma="http://schemas.microsoft.com/office/2006/metadata/properties/metaAttributes" ct:_="" ma:_="" ma:contentTypeName="Document" ma:contentTypeID="0x01010030BD7732B7E9D546895B9CFEB89AE1DA" ma:contentTypeVersion="2" ma:contentTypeDescription="Create a new document." ma:contentTypeScope="" ma:versionID="4a52a66f97c8a8cc0b4275e183da2dbb">
   <xsd:schema xmlns:xsd="http://www.w3.org/2001/XMLSchema" xmlns:xs="http://www.w3.org/2001/XMLSchema" xmlns:p="http://schemas.microsoft.com/office/2006/metadata/properties" xmlns:ns2="http://schemas.microsoft.com/sharepoint/v3/fields" targetNamespace="http://schemas.microsoft.com/office/2006/metadata/properties" ma:root="true" ma:fieldsID="032493956d71b98ad7ed2527eb986e98" ns2:_="">
     <xsd:import namespace="http://schemas.microsoft.com/sharepoint/v3/fields"/>
@@ -9267,14 +8846,6 @@
 </ct:contentTypeSchema>
 </file>
 
-<file path=customXml/item3.xml><?xml version="1.0" encoding="utf-8"?>
-<p:properties xmlns:p="http://schemas.microsoft.com/office/2006/metadata/properties" xmlns:xsi="http://www.w3.org/2001/XMLSchema-instance">
-  <documentManagement>
-    <_DCDateModified xmlns="http://schemas.microsoft.com/sharepoint/v3/fields" xsi:nil="true"/>
-  </documentManagement>
-</p:properties>
-</file>
-
 <file path=customXml/item4.xml><?xml version="1.0" encoding="utf-8"?>
 <?mso-contentType ?>
 <FormTemplates xmlns="http://schemas.microsoft.com/sharepoint/v3/contenttype/forms">
@@ -9297,6 +8868,15 @@
 </file>
 
 <file path=customXml/itemProps2.xml><?xml version="1.0" encoding="utf-8"?>
+<ds:datastoreItem xmlns:ds="http://schemas.openxmlformats.org/officeDocument/2006/customXml" ds:itemID="{47853092-453F-4761-BB4F-9437077E6946}">
+  <ds:schemaRefs>
+    <ds:schemaRef ds:uri="http://schemas.microsoft.com/office/2006/metadata/properties"/>
+    <ds:schemaRef ds:uri="http://schemas.microsoft.com/sharepoint/v3/fields"/>
+  </ds:schemaRefs>
+</ds:datastoreItem>
+</file>
+
+<file path=customXml/itemProps3.xml><?xml version="1.0" encoding="utf-8"?>
 <ds:datastoreItem xmlns:ds="http://schemas.openxmlformats.org/officeDocument/2006/customXml" ds:itemID="{C20E51C4-559D-47CC-9854-22650DD0FC25}">
   <ds:schemaRefs>
     <ds:schemaRef ds:uri="http://schemas.microsoft.com/office/2006/metadata/contentType"/>
@@ -9314,15 +8894,6 @@
 </ds:datastoreItem>
 </file>
 
-<file path=customXml/itemProps3.xml><?xml version="1.0" encoding="utf-8"?>
-<ds:datastoreItem xmlns:ds="http://schemas.openxmlformats.org/officeDocument/2006/customXml" ds:itemID="{47853092-453F-4761-BB4F-9437077E6946}">
-  <ds:schemaRefs>
-    <ds:schemaRef ds:uri="http://schemas.microsoft.com/office/2006/metadata/properties"/>
-    <ds:schemaRef ds:uri="http://schemas.microsoft.com/sharepoint/v3/fields"/>
-  </ds:schemaRefs>
-</ds:datastoreItem>
-</file>
-
 <file path=customXml/itemProps4.xml><?xml version="1.0" encoding="utf-8"?>
 <ds:datastoreItem xmlns:ds="http://schemas.openxmlformats.org/officeDocument/2006/customXml" ds:itemID="{6E0243D2-C2E7-4C17-98A3-48E63A4A14E3}">
   <ds:schemaRefs>
@@ -9332,7 +8903,7 @@
 </file>
 
 <file path=customXml/itemProps5.xml><?xml version="1.0" encoding="utf-8"?>
-<ds:datastoreItem xmlns:ds="http://schemas.openxmlformats.org/officeDocument/2006/customXml" ds:itemID="{67F61C86-92DC-474E-B52C-A924680789A1}">
+<ds:datastoreItem xmlns:ds="http://schemas.openxmlformats.org/officeDocument/2006/customXml" ds:itemID="{77384AD3-84E2-4007-A903-7057E0A4832E}">
   <ds:schemaRefs>
     <ds:schemaRef ds:uri="http://schemas.openxmlformats.org/officeDocument/2006/bibliography"/>
   </ds:schemaRefs>

</xml_diff>

<commit_message>
TFS 11843 - Use bootstrap locally instead of from CDN;
git-tfs-id: [https://tfs.omnicloud.local/tfs/cco%20program/]$/eCoaching_V2;C40678
</commit_message>
<xml_diff>
--- a/Runbook/Web/CCO_eCoaching_Log_Runbook.docx
+++ b/Runbook/Web/CCO_eCoaching_Log_Runbook.docx
@@ -1600,26 +1600,6 @@
             <w:r>
               <w:t xml:space="preserve"> – </w:t>
             </w:r>
-            <w:proofErr w:type="spellStart"/>
-            <w:r>
-              <w:rPr>
-                <w:b/>
-              </w:rPr>
-              <w:t>Changeset</w:t>
-            </w:r>
-            <w:proofErr w:type="spellEnd"/>
-            <w:r>
-              <w:rPr>
-                <w:b/>
-              </w:rPr>
-              <w:t xml:space="preserve"> </w:t>
-            </w:r>
-            <w:r>
-              <w:rPr>
-                <w:b/>
-              </w:rPr>
-              <w:t>40665</w:t>
-            </w:r>
           </w:p>
           <w:p>
             <w:pPr>
@@ -1639,6 +1619,68 @@
             </w:r>
             <w:r>
               <w:t xml:space="preserve"> </w:t>
+            </w:r>
+            <w:r>
+              <w:t xml:space="preserve">- </w:t>
+            </w:r>
+            <w:proofErr w:type="spellStart"/>
+            <w:r>
+              <w:rPr>
+                <w:b/>
+              </w:rPr>
+              <w:t>Changeset</w:t>
+            </w:r>
+            <w:proofErr w:type="spellEnd"/>
+            <w:r>
+              <w:rPr>
+                <w:b/>
+              </w:rPr>
+              <w:t xml:space="preserve"> </w:t>
+            </w:r>
+            <w:r>
+              <w:rPr>
+                <w:b/>
+              </w:rPr>
+              <w:t>40665</w:t>
+            </w:r>
+          </w:p>
+          <w:p>
+            <w:pPr>
+              <w:pStyle w:val="SOPBodyText"/>
+            </w:pPr>
+            <w:r>
+              <w:t>$/eCoaching_V2/UI Code/</w:t>
+            </w:r>
+            <w:proofErr w:type="spellStart"/>
+            <w:r>
+              <w:rPr>
+                <w:b/>
+              </w:rPr>
+              <w:t>web_ecl_prod.config</w:t>
+            </w:r>
+            <w:proofErr w:type="spellEnd"/>
+            <w:r>
+              <w:t xml:space="preserve"> - </w:t>
+            </w:r>
+            <w:proofErr w:type="spellStart"/>
+            <w:r>
+              <w:rPr>
+                <w:b/>
+              </w:rPr>
+              <w:t>Changeset</w:t>
+            </w:r>
+            <w:proofErr w:type="spellEnd"/>
+            <w:r>
+              <w:rPr>
+                <w:b/>
+              </w:rPr>
+              <w:t xml:space="preserve"> </w:t>
+            </w:r>
+            <w:r>
+              <w:rPr>
+                <w:b/>
+              </w:rPr>
+              <w:t>40677</w:t>
             </w:r>
           </w:p>
         </w:tc>
@@ -1803,6 +1845,101 @@
               <w:spacing w:before="120"/>
             </w:pPr>
             <w:r>
+              <w:t xml:space="preserve">Delete </w:t>
+            </w:r>
+            <w:proofErr w:type="spellStart"/>
+            <w:r>
+              <w:rPr>
+                <w:b/>
+              </w:rPr>
+              <w:t>web.config</w:t>
+            </w:r>
+            <w:proofErr w:type="spellEnd"/>
+            <w:r>
+              <w:t xml:space="preserve"> file under </w:t>
+            </w:r>
+            <w:r>
+              <w:t>D:\inetpub\wwwroot\eCoachingLog</w:t>
+            </w:r>
+            <w:r>
+              <w:t>;</w:t>
+            </w:r>
+          </w:p>
+          <w:p>
+            <w:pPr>
+              <w:pStyle w:val="SOPBodyText"/>
+              <w:numPr>
+                <w:ilvl w:val="0"/>
+                <w:numId w:val="33"/>
+              </w:numPr>
+              <w:spacing w:before="120"/>
+            </w:pPr>
+            <w:r>
+              <w:t xml:space="preserve">Copy </w:t>
+            </w:r>
+            <w:proofErr w:type="spellStart"/>
+            <w:r>
+              <w:rPr>
+                <w:b/>
+              </w:rPr>
+              <w:t>web_ecl_prod.config</w:t>
+            </w:r>
+            <w:proofErr w:type="spellEnd"/>
+            <w:r>
+              <w:t xml:space="preserve"> to D:\inetpub\wwwroot\eCoachingLog;</w:t>
+            </w:r>
+          </w:p>
+          <w:p>
+            <w:pPr>
+              <w:pStyle w:val="SOPBodyText"/>
+              <w:numPr>
+                <w:ilvl w:val="0"/>
+                <w:numId w:val="33"/>
+              </w:numPr>
+              <w:spacing w:before="120"/>
+            </w:pPr>
+            <w:r>
+              <w:t xml:space="preserve">Rename </w:t>
+            </w:r>
+            <w:proofErr w:type="spellStart"/>
+            <w:r>
+              <w:rPr>
+                <w:b/>
+              </w:rPr>
+              <w:t>web_ecl_prod.config</w:t>
+            </w:r>
+            <w:proofErr w:type="spellEnd"/>
+            <w:r>
+              <w:t xml:space="preserve"> to </w:t>
+            </w:r>
+            <w:proofErr w:type="spellStart"/>
+            <w:r>
+              <w:rPr>
+                <w:b/>
+              </w:rPr>
+              <w:t>web.config</w:t>
+            </w:r>
+            <w:proofErr w:type="spellEnd"/>
+            <w:r>
+              <w:t xml:space="preserve"> under </w:t>
+            </w:r>
+            <w:r>
+              <w:t>D:\inetpub\wwwroot\eCoachingLog</w:t>
+            </w:r>
+            <w:r>
+              <w:t>;</w:t>
+            </w:r>
+          </w:p>
+          <w:p>
+            <w:pPr>
+              <w:pStyle w:val="SOPBodyText"/>
+              <w:numPr>
+                <w:ilvl w:val="0"/>
+                <w:numId w:val="33"/>
+              </w:numPr>
+              <w:spacing w:before="120"/>
+            </w:pPr>
+            <w:r>
               <w:t xml:space="preserve">Edit </w:t>
             </w:r>
             <w:r>
@@ -2003,7 +2140,12 @@
               <w:spacing w:before="120" w:after="0"/>
             </w:pPr>
             <w:r>
-              <w:t>Delete all files under D:\inetpub\wwwroot\</w:t>
+              <w:t>D</w:t>
+            </w:r>
+            <w:bookmarkStart w:id="2" w:name="_GoBack"/>
+            <w:bookmarkEnd w:id="2"/>
+            <w:r>
+              <w:t>elete all files under D:\inetpub\wwwroot\</w:t>
             </w:r>
             <w:r>
               <w:t>eCoachingLog</w:t>
@@ -2324,8 +2466,6 @@
               </w:rPr>
               <w:t>D:\inetpub\wwwroot\eCoachingLog</w:t>
             </w:r>
-            <w:bookmarkStart w:id="2" w:name="_GoBack"/>
-            <w:bookmarkEnd w:id="2"/>
           </w:p>
         </w:tc>
       </w:tr>
@@ -2557,6 +2697,7 @@
             </w:pPr>
             <w:bookmarkStart w:id="3" w:name="_Toc520873127"/>
             <w:r>
+              <w:lastRenderedPageBreak/>
               <w:t>Important Notes</w:t>
             </w:r>
             <w:bookmarkEnd w:id="3"/>
@@ -2662,7 +2803,6 @@
               <w:pStyle w:val="TextRowLeaders"/>
             </w:pPr>
             <w:r>
-              <w:lastRenderedPageBreak/>
               <w:t>Note</w:t>
             </w:r>
             <w:r>
@@ -3578,7 +3718,7 @@
         </mc:Choice>
         <mc:Fallback>
           <w:pict>
-            <v:line w14:anchorId="1D3B5748" id="Line 7" o:spid="_x0000_s1026" style="position:absolute;z-index:251656704;visibility:visible;mso-wrap-style:square;mso-width-percent:0;mso-height-percent:0;mso-wrap-distance-left:9pt;mso-wrap-distance-top:-3e-5mm;mso-wrap-distance-right:9pt;mso-wrap-distance-bottom:-3e-5mm;mso-position-horizontal:absolute;mso-position-horizontal-relative:text;mso-position-vertical:absolute;mso-position-vertical-relative:text;mso-width-percent:0;mso-height-percent:0;mso-width-relative:page;mso-height-relative:page" from="-2.25pt,12.9pt" to="465.75pt,12.9pt" o:gfxdata="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" strokecolor="#5b7d96" strokeweight="2.25pt"/>
+            <v:line w14:anchorId="1772D2E4" id="Line 7" o:spid="_x0000_s1026" style="position:absolute;z-index:251656704;visibility:visible;mso-wrap-style:square;mso-width-percent:0;mso-height-percent:0;mso-wrap-distance-left:9pt;mso-wrap-distance-top:-3e-5mm;mso-wrap-distance-right:9pt;mso-wrap-distance-bottom:-3e-5mm;mso-position-horizontal:absolute;mso-position-horizontal-relative:text;mso-position-vertical:absolute;mso-position-vertical-relative:text;mso-width-percent:0;mso-height-percent:0;mso-width-relative:page;mso-height-relative:page" from="-2.25pt,12.9pt" to="465.75pt,12.9pt" o:gfxdata="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" strokecolor="#5b7d96" strokeweight="2.25pt"/>
           </w:pict>
         </mc:Fallback>
       </mc:AlternateContent>
@@ -8713,14 +8853,6 @@
 </file>
 
 <file path=customXml/item2.xml><?xml version="1.0" encoding="utf-8"?>
-<p:properties xmlns:p="http://schemas.microsoft.com/office/2006/metadata/properties" xmlns:xsi="http://www.w3.org/2001/XMLSchema-instance">
-  <documentManagement>
-    <_DCDateModified xmlns="http://schemas.microsoft.com/sharepoint/v3/fields" xsi:nil="true"/>
-  </documentManagement>
-</p:properties>
-</file>
-
-<file path=customXml/item3.xml><?xml version="1.0" encoding="utf-8"?>
 <ct:contentTypeSchema xmlns:ct="http://schemas.microsoft.com/office/2006/metadata/contentType" xmlns:ma="http://schemas.microsoft.com/office/2006/metadata/properties/metaAttributes" ct:_="" ma:_="" ma:contentTypeName="Document" ma:contentTypeID="0x01010030BD7732B7E9D546895B9CFEB89AE1DA" ma:contentTypeVersion="2" ma:contentTypeDescription="Create a new document." ma:contentTypeScope="" ma:versionID="4a52a66f97c8a8cc0b4275e183da2dbb">
   <xsd:schema xmlns:xsd="http://www.w3.org/2001/XMLSchema" xmlns:xs="http://www.w3.org/2001/XMLSchema" xmlns:p="http://schemas.microsoft.com/office/2006/metadata/properties" xmlns:ns2="http://schemas.microsoft.com/sharepoint/v3/fields" targetNamespace="http://schemas.microsoft.com/office/2006/metadata/properties" ma:root="true" ma:fieldsID="032493956d71b98ad7ed2527eb986e98" ns2:_="">
     <xsd:import namespace="http://schemas.microsoft.com/sharepoint/v3/fields"/>
@@ -8846,6 +8978,14 @@
 </ct:contentTypeSchema>
 </file>
 
+<file path=customXml/item3.xml><?xml version="1.0" encoding="utf-8"?>
+<p:properties xmlns:p="http://schemas.microsoft.com/office/2006/metadata/properties" xmlns:xsi="http://www.w3.org/2001/XMLSchema-instance">
+  <documentManagement>
+    <_DCDateModified xmlns="http://schemas.microsoft.com/sharepoint/v3/fields" xsi:nil="true"/>
+  </documentManagement>
+</p:properties>
+</file>
+
 <file path=customXml/item4.xml><?xml version="1.0" encoding="utf-8"?>
 <?mso-contentType ?>
 <FormTemplates xmlns="http://schemas.microsoft.com/sharepoint/v3/contenttype/forms">
@@ -8868,15 +9008,6 @@
 </file>
 
 <file path=customXml/itemProps2.xml><?xml version="1.0" encoding="utf-8"?>
-<ds:datastoreItem xmlns:ds="http://schemas.openxmlformats.org/officeDocument/2006/customXml" ds:itemID="{47853092-453F-4761-BB4F-9437077E6946}">
-  <ds:schemaRefs>
-    <ds:schemaRef ds:uri="http://schemas.microsoft.com/office/2006/metadata/properties"/>
-    <ds:schemaRef ds:uri="http://schemas.microsoft.com/sharepoint/v3/fields"/>
-  </ds:schemaRefs>
-</ds:datastoreItem>
-</file>
-
-<file path=customXml/itemProps3.xml><?xml version="1.0" encoding="utf-8"?>
 <ds:datastoreItem xmlns:ds="http://schemas.openxmlformats.org/officeDocument/2006/customXml" ds:itemID="{C20E51C4-559D-47CC-9854-22650DD0FC25}">
   <ds:schemaRefs>
     <ds:schemaRef ds:uri="http://schemas.microsoft.com/office/2006/metadata/contentType"/>
@@ -8894,6 +9025,15 @@
 </ds:datastoreItem>
 </file>
 
+<file path=customXml/itemProps3.xml><?xml version="1.0" encoding="utf-8"?>
+<ds:datastoreItem xmlns:ds="http://schemas.openxmlformats.org/officeDocument/2006/customXml" ds:itemID="{47853092-453F-4761-BB4F-9437077E6946}">
+  <ds:schemaRefs>
+    <ds:schemaRef ds:uri="http://schemas.microsoft.com/office/2006/metadata/properties"/>
+    <ds:schemaRef ds:uri="http://schemas.microsoft.com/sharepoint/v3/fields"/>
+  </ds:schemaRefs>
+</ds:datastoreItem>
+</file>
+
 <file path=customXml/itemProps4.xml><?xml version="1.0" encoding="utf-8"?>
 <ds:datastoreItem xmlns:ds="http://schemas.openxmlformats.org/officeDocument/2006/customXml" ds:itemID="{6E0243D2-C2E7-4C17-98A3-48E63A4A14E3}">
   <ds:schemaRefs>
@@ -8903,7 +9043,7 @@
 </file>
 
 <file path=customXml/itemProps5.xml><?xml version="1.0" encoding="utf-8"?>
-<ds:datastoreItem xmlns:ds="http://schemas.openxmlformats.org/officeDocument/2006/customXml" ds:itemID="{77384AD3-84E2-4007-A903-7057E0A4832E}">
+<ds:datastoreItem xmlns:ds="http://schemas.openxmlformats.org/officeDocument/2006/customXml" ds:itemID="{F155C048-09B0-494E-A14D-BA4CB8AA0F78}">
   <ds:schemaRefs>
     <ds:schemaRef ds:uri="http://schemas.openxmlformats.org/officeDocument/2006/bibliography"/>
   </ds:schemaRefs>

</xml_diff>

<commit_message>
TFS 11743 - Limit the number of records to be exported to excel; TFS 11767 - New Submission page Cancel button issue;
git-tfs-id: [https://tfs.omnicloud.local/tfs/cco%20program/]$/eCoaching_V2;C40697
</commit_message>
<xml_diff>
--- a/Runbook/Web/CCO_eCoaching_Log_Runbook.docx
+++ b/Runbook/Web/CCO_eCoaching_Log_Runbook.docx
@@ -172,13 +172,8 @@
       <w:pPr>
         <w:pStyle w:val="CoverPageTitles"/>
       </w:pPr>
-      <w:proofErr w:type="gramStart"/>
       <w:r>
-        <w:t>eCoaching</w:t>
-      </w:r>
-      <w:proofErr w:type="gramEnd"/>
-      <w:r>
-        <w:t xml:space="preserve"> Log Web</w:t>
+        <w:t>eCoaching Log Web</w:t>
       </w:r>
       <w:r>
         <w:t xml:space="preserve"> </w:t>
@@ -266,21 +261,7 @@
               <w:rPr>
                 <w:b/>
               </w:rPr>
-              <w:t xml:space="preserve">TFS 11841- Multiple clicks on Survey submit </w:t>
-            </w:r>
-            <w:proofErr w:type="spellStart"/>
-            <w:r>
-              <w:rPr>
-                <w:b/>
-              </w:rPr>
-              <w:t>btn</w:t>
-            </w:r>
-            <w:proofErr w:type="spellEnd"/>
-            <w:r>
-              <w:rPr>
-                <w:b/>
-              </w:rPr>
-              <w:t>;</w:t>
+              <w:t>TFS 11841- Multiple clicks on Survey submit btn;</w:t>
             </w:r>
           </w:p>
           <w:p>
@@ -295,6 +276,34 @@
                 <w:b/>
               </w:rPr>
               <w:t>TFS 11843 – Use bootstrap locally instead of from CDN;</w:t>
+            </w:r>
+          </w:p>
+          <w:p>
+            <w:pPr>
+              <w:cnfStyle w:val="100000000000" w:firstRow="1" w:lastRow="0" w:firstColumn="0" w:lastColumn="0" w:oddVBand="0" w:evenVBand="0" w:oddHBand="0" w:evenHBand="0" w:firstRowFirstColumn="0" w:firstRowLastColumn="0" w:lastRowFirstColumn="0" w:lastRowLastColumn="0"/>
+              <w:rPr>
+                <w:b/>
+              </w:rPr>
+            </w:pPr>
+            <w:r>
+              <w:rPr>
+                <w:b/>
+              </w:rPr>
+              <w:t>TFS 11743 – Limit the number of records to be exported to excel;</w:t>
+            </w:r>
+          </w:p>
+          <w:p>
+            <w:pPr>
+              <w:cnfStyle w:val="100000000000" w:firstRow="1" w:lastRow="0" w:firstColumn="0" w:lastColumn="0" w:oddVBand="0" w:evenVBand="0" w:oddHBand="0" w:evenHBand="0" w:firstRowFirstColumn="0" w:firstRowLastColumn="0" w:lastRowFirstColumn="0" w:lastRowLastColumn="0"/>
+              <w:rPr>
+                <w:b/>
+              </w:rPr>
+            </w:pPr>
+            <w:r>
+              <w:rPr>
+                <w:b/>
+              </w:rPr>
+              <w:t>TFS 11767 – New Submission page Cancel button issue;</w:t>
             </w:r>
           </w:p>
         </w:tc>
@@ -1039,13 +1048,10 @@
               <w:t xml:space="preserve">TFS </w:t>
             </w:r>
             <w:r>
-              <w:t xml:space="preserve">11839, 11841, </w:t>
-            </w:r>
-            <w:r>
-              <w:t xml:space="preserve">and </w:t>
-            </w:r>
-            <w:r>
-              <w:t>11843</w:t>
+              <w:t>11839, 11841, 11843</w:t>
+            </w:r>
+            <w:r>
+              <w:t>, 11743, and 11767</w:t>
             </w:r>
             <w:r>
               <w:t>.</w:t>
@@ -1623,26 +1629,20 @@
             <w:r>
               <w:t xml:space="preserve">- </w:t>
             </w:r>
-            <w:proofErr w:type="spellStart"/>
             <w:r>
               <w:rPr>
                 <w:b/>
               </w:rPr>
-              <w:t>Changeset</w:t>
-            </w:r>
-            <w:proofErr w:type="spellEnd"/>
+              <w:t xml:space="preserve">Changeset </w:t>
+            </w:r>
             <w:r>
               <w:rPr>
                 <w:b/>
               </w:rPr>
-              <w:t xml:space="preserve"> </w:t>
-            </w:r>
-            <w:r>
-              <w:rPr>
-                <w:b/>
-              </w:rPr>
-              <w:t>40665</w:t>
-            </w:r>
+              <w:t>40696</w:t>
+            </w:r>
+            <w:bookmarkStart w:id="2" w:name="_GoBack"/>
+            <w:bookmarkEnd w:id="2"/>
           </w:p>
           <w:p>
             <w:pPr>
@@ -1651,30 +1651,20 @@
             <w:r>
               <w:t>$/eCoaching_V2/UI Code/</w:t>
             </w:r>
-            <w:proofErr w:type="spellStart"/>
             <w:r>
               <w:rPr>
                 <w:b/>
               </w:rPr>
               <w:t>web_ecl_prod.config</w:t>
             </w:r>
-            <w:proofErr w:type="spellEnd"/>
             <w:r>
               <w:t xml:space="preserve"> - </w:t>
             </w:r>
-            <w:proofErr w:type="spellStart"/>
             <w:r>
               <w:rPr>
                 <w:b/>
               </w:rPr>
-              <w:t>Changeset</w:t>
-            </w:r>
-            <w:proofErr w:type="spellEnd"/>
-            <w:r>
-              <w:rPr>
-                <w:b/>
-              </w:rPr>
-              <w:t xml:space="preserve"> </w:t>
+              <w:t xml:space="preserve">Changeset </w:t>
             </w:r>
             <w:r>
               <w:rPr>
@@ -1847,22 +1837,14 @@
             <w:r>
               <w:t xml:space="preserve">Delete </w:t>
             </w:r>
-            <w:proofErr w:type="spellStart"/>
             <w:r>
               <w:rPr>
                 <w:b/>
               </w:rPr>
               <w:t>web.config</w:t>
             </w:r>
-            <w:proofErr w:type="spellEnd"/>
-            <w:r>
-              <w:t xml:space="preserve"> file under </w:t>
-            </w:r>
-            <w:r>
-              <w:t>D:\inetpub\wwwroot\eCoachingLog</w:t>
-            </w:r>
-            <w:r>
-              <w:t>;</w:t>
+            <w:r>
+              <w:t xml:space="preserve"> file under D:\inetpub\wwwroot\eCoachingLog;</w:t>
             </w:r>
           </w:p>
           <w:p>
@@ -1877,14 +1859,12 @@
             <w:r>
               <w:t xml:space="preserve">Copy </w:t>
             </w:r>
-            <w:proofErr w:type="spellStart"/>
             <w:r>
               <w:rPr>
                 <w:b/>
               </w:rPr>
               <w:t>web_ecl_prod.config</w:t>
             </w:r>
-            <w:proofErr w:type="spellEnd"/>
             <w:r>
               <w:t xml:space="preserve"> to D:\inetpub\wwwroot\eCoachingLog;</w:t>
             </w:r>
@@ -1901,33 +1881,23 @@
             <w:r>
               <w:t xml:space="preserve">Rename </w:t>
             </w:r>
-            <w:proofErr w:type="spellStart"/>
             <w:r>
               <w:rPr>
                 <w:b/>
               </w:rPr>
               <w:t>web_ecl_prod.config</w:t>
             </w:r>
-            <w:proofErr w:type="spellEnd"/>
             <w:r>
               <w:t xml:space="preserve"> to </w:t>
             </w:r>
-            <w:proofErr w:type="spellStart"/>
             <w:r>
               <w:rPr>
                 <w:b/>
               </w:rPr>
               <w:t>web.config</w:t>
             </w:r>
-            <w:proofErr w:type="spellEnd"/>
-            <w:r>
-              <w:t xml:space="preserve"> under </w:t>
-            </w:r>
-            <w:r>
-              <w:t>D:\inetpub\wwwroot\eCoachingLog</w:t>
-            </w:r>
-            <w:r>
-              <w:t>;</w:t>
+            <w:r>
+              <w:t xml:space="preserve"> under D:\inetpub\wwwroot\eCoachingLog;</w:t>
             </w:r>
           </w:p>
           <w:p>
@@ -1971,7 +1941,6 @@
               </w:rPr>
               <w:t>&lt;add key="</w:t>
             </w:r>
-            <w:proofErr w:type="spellStart"/>
             <w:r>
               <w:rPr>
                 <w:b/>
@@ -1980,7 +1949,6 @@
               </w:rPr>
               <w:t>Prod.VnV.IPs</w:t>
             </w:r>
-            <w:proofErr w:type="spellEnd"/>
             <w:r>
               <w:rPr>
                 <w:b/>
@@ -1997,7 +1965,6 @@
               </w:rPr>
               <w:t xml:space="preserve"> value="</w:t>
             </w:r>
-            <w:proofErr w:type="spellStart"/>
             <w:r>
               <w:rPr>
                 <w:b/>
@@ -2054,7 +2021,6 @@
               </w:rPr>
               <w:t>xxx</w:t>
             </w:r>
-            <w:proofErr w:type="spellEnd"/>
             <w:r>
               <w:rPr>
                 <w:b/>
@@ -2063,7 +2029,6 @@
               </w:rPr>
               <w:t xml:space="preserve">, </w:t>
             </w:r>
-            <w:proofErr w:type="spellStart"/>
             <w:r>
               <w:rPr>
                 <w:b/>
@@ -2120,7 +2085,6 @@
               </w:rPr>
               <w:t>yyy</w:t>
             </w:r>
-            <w:proofErr w:type="spellEnd"/>
             <w:r>
               <w:rPr>
                 <w:b/>
@@ -2140,12 +2104,7 @@
               <w:spacing w:before="120" w:after="0"/>
             </w:pPr>
             <w:r>
-              <w:t>D</w:t>
-            </w:r>
-            <w:bookmarkStart w:id="2" w:name="_GoBack"/>
-            <w:bookmarkEnd w:id="2"/>
-            <w:r>
-              <w:t>elete all files under D:\inetpub\wwwroot\</w:t>
+              <w:t>Delete all files under D:\inetpub\wwwroot\</w:t>
             </w:r>
             <w:r>
               <w:t>eCoachingLog</w:t>
@@ -2167,14 +2126,12 @@
                 <w:b/>
               </w:rPr>
             </w:pPr>
-            <w:proofErr w:type="spellStart"/>
             <w:r>
               <w:rPr>
                 <w:b/>
               </w:rPr>
               <w:t>web.config</w:t>
             </w:r>
-            <w:proofErr w:type="spellEnd"/>
           </w:p>
           <w:p>
             <w:pPr>
@@ -2267,16 +2224,8 @@
               <w:rPr>
                 <w:b/>
               </w:rPr>
-              <w:t xml:space="preserve">do not overwrite </w:t>
-            </w:r>
-            <w:proofErr w:type="spellStart"/>
-            <w:r>
-              <w:rPr>
-                <w:b/>
-              </w:rPr>
-              <w:t>web.config</w:t>
-            </w:r>
-            <w:proofErr w:type="spellEnd"/>
+              <w:t>do not overwrite web.config</w:t>
+            </w:r>
             <w:r>
               <w:rPr>
                 <w:b/>
@@ -2918,23 +2867,13 @@
         <w:szCs w:val="18"/>
       </w:rPr>
     </w:pPr>
-    <w:proofErr w:type="spellStart"/>
     <w:r>
       <w:rPr>
         <w:b/>
         <w:sz w:val="18"/>
         <w:szCs w:val="18"/>
       </w:rPr>
-      <w:t>Vangent</w:t>
-    </w:r>
-    <w:proofErr w:type="spellEnd"/>
-    <w:r>
-      <w:rPr>
-        <w:b/>
-        <w:sz w:val="18"/>
-        <w:szCs w:val="18"/>
-      </w:rPr>
-      <w:t xml:space="preserve">, Inc. - Confidential </w:t>
+      <w:t xml:space="preserve">Vangent, Inc. - Confidential </w:t>
     </w:r>
     <w:r>
       <w:rPr>
@@ -3718,7 +3657,7 @@
         </mc:Choice>
         <mc:Fallback>
           <w:pict>
-            <v:line w14:anchorId="1772D2E4" id="Line 7" o:spid="_x0000_s1026" style="position:absolute;z-index:251656704;visibility:visible;mso-wrap-style:square;mso-width-percent:0;mso-height-percent:0;mso-wrap-distance-left:9pt;mso-wrap-distance-top:-3e-5mm;mso-wrap-distance-right:9pt;mso-wrap-distance-bottom:-3e-5mm;mso-position-horizontal:absolute;mso-position-horizontal-relative:text;mso-position-vertical:absolute;mso-position-vertical-relative:text;mso-width-percent:0;mso-height-percent:0;mso-width-relative:page;mso-height-relative:page" from="-2.25pt,12.9pt" to="465.75pt,12.9pt" o:gfxdata="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" strokecolor="#5b7d96" strokeweight="2.25pt"/>
+            <v:line w14:anchorId="2DE43CA0" id="Line 7" o:spid="_x0000_s1026" style="position:absolute;z-index:251656704;visibility:visible;mso-wrap-style:square;mso-width-percent:0;mso-height-percent:0;mso-wrap-distance-left:9pt;mso-wrap-distance-top:-3e-5mm;mso-wrap-distance-right:9pt;mso-wrap-distance-bottom:-3e-5mm;mso-position-horizontal:absolute;mso-position-horizontal-relative:text;mso-position-vertical:absolute;mso-position-vertical-relative:text;mso-width-percent:0;mso-height-percent:0;mso-width-relative:page;mso-height-relative:page" from="-2.25pt,12.9pt" to="465.75pt,12.9pt" o:gfxdata="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" strokecolor="#5b7d96" strokeweight="2.25pt"/>
           </w:pict>
         </mc:Fallback>
       </mc:AlternateContent>
@@ -8853,6 +8792,14 @@
 </file>
 
 <file path=customXml/item2.xml><?xml version="1.0" encoding="utf-8"?>
+<p:properties xmlns:p="http://schemas.microsoft.com/office/2006/metadata/properties" xmlns:xsi="http://www.w3.org/2001/XMLSchema-instance">
+  <documentManagement>
+    <_DCDateModified xmlns="http://schemas.microsoft.com/sharepoint/v3/fields" xsi:nil="true"/>
+  </documentManagement>
+</p:properties>
+</file>
+
+<file path=customXml/item3.xml><?xml version="1.0" encoding="utf-8"?>
 <ct:contentTypeSchema xmlns:ct="http://schemas.microsoft.com/office/2006/metadata/contentType" xmlns:ma="http://schemas.microsoft.com/office/2006/metadata/properties/metaAttributes" ct:_="" ma:_="" ma:contentTypeName="Document" ma:contentTypeID="0x01010030BD7732B7E9D546895B9CFEB89AE1DA" ma:contentTypeVersion="2" ma:contentTypeDescription="Create a new document." ma:contentTypeScope="" ma:versionID="4a52a66f97c8a8cc0b4275e183da2dbb">
   <xsd:schema xmlns:xsd="http://www.w3.org/2001/XMLSchema" xmlns:xs="http://www.w3.org/2001/XMLSchema" xmlns:p="http://schemas.microsoft.com/office/2006/metadata/properties" xmlns:ns2="http://schemas.microsoft.com/sharepoint/v3/fields" targetNamespace="http://schemas.microsoft.com/office/2006/metadata/properties" ma:root="true" ma:fieldsID="032493956d71b98ad7ed2527eb986e98" ns2:_="">
     <xsd:import namespace="http://schemas.microsoft.com/sharepoint/v3/fields"/>
@@ -8978,14 +8925,6 @@
 </ct:contentTypeSchema>
 </file>
 
-<file path=customXml/item3.xml><?xml version="1.0" encoding="utf-8"?>
-<p:properties xmlns:p="http://schemas.microsoft.com/office/2006/metadata/properties" xmlns:xsi="http://www.w3.org/2001/XMLSchema-instance">
-  <documentManagement>
-    <_DCDateModified xmlns="http://schemas.microsoft.com/sharepoint/v3/fields" xsi:nil="true"/>
-  </documentManagement>
-</p:properties>
-</file>
-
 <file path=customXml/item4.xml><?xml version="1.0" encoding="utf-8"?>
 <?mso-contentType ?>
 <FormTemplates xmlns="http://schemas.microsoft.com/sharepoint/v3/contenttype/forms">
@@ -9008,6 +8947,15 @@
 </file>
 
 <file path=customXml/itemProps2.xml><?xml version="1.0" encoding="utf-8"?>
+<ds:datastoreItem xmlns:ds="http://schemas.openxmlformats.org/officeDocument/2006/customXml" ds:itemID="{47853092-453F-4761-BB4F-9437077E6946}">
+  <ds:schemaRefs>
+    <ds:schemaRef ds:uri="http://schemas.microsoft.com/office/2006/metadata/properties"/>
+    <ds:schemaRef ds:uri="http://schemas.microsoft.com/sharepoint/v3/fields"/>
+  </ds:schemaRefs>
+</ds:datastoreItem>
+</file>
+
+<file path=customXml/itemProps3.xml><?xml version="1.0" encoding="utf-8"?>
 <ds:datastoreItem xmlns:ds="http://schemas.openxmlformats.org/officeDocument/2006/customXml" ds:itemID="{C20E51C4-559D-47CC-9854-22650DD0FC25}">
   <ds:schemaRefs>
     <ds:schemaRef ds:uri="http://schemas.microsoft.com/office/2006/metadata/contentType"/>
@@ -9025,15 +8973,6 @@
 </ds:datastoreItem>
 </file>
 
-<file path=customXml/itemProps3.xml><?xml version="1.0" encoding="utf-8"?>
-<ds:datastoreItem xmlns:ds="http://schemas.openxmlformats.org/officeDocument/2006/customXml" ds:itemID="{47853092-453F-4761-BB4F-9437077E6946}">
-  <ds:schemaRefs>
-    <ds:schemaRef ds:uri="http://schemas.microsoft.com/office/2006/metadata/properties"/>
-    <ds:schemaRef ds:uri="http://schemas.microsoft.com/sharepoint/v3/fields"/>
-  </ds:schemaRefs>
-</ds:datastoreItem>
-</file>
-
 <file path=customXml/itemProps4.xml><?xml version="1.0" encoding="utf-8"?>
 <ds:datastoreItem xmlns:ds="http://schemas.openxmlformats.org/officeDocument/2006/customXml" ds:itemID="{6E0243D2-C2E7-4C17-98A3-48E63A4A14E3}">
   <ds:schemaRefs>
@@ -9043,7 +8982,7 @@
 </file>
 
 <file path=customXml/itemProps5.xml><?xml version="1.0" encoding="utf-8"?>
-<ds:datastoreItem xmlns:ds="http://schemas.openxmlformats.org/officeDocument/2006/customXml" ds:itemID="{F155C048-09B0-494E-A14D-BA4CB8AA0F78}">
+<ds:datastoreItem xmlns:ds="http://schemas.openxmlformats.org/officeDocument/2006/customXml" ds:itemID="{4648305F-9610-45D7-B2F1-D1552C02A5DF}">
   <ds:schemaRefs>
     <ds:schemaRef ds:uri="http://schemas.openxmlformats.org/officeDocument/2006/bibliography"/>
   </ds:schemaRefs>

</xml_diff>

<commit_message>
TFS 11983 - Add a link to ecl sharepoint site to report issues; TFS 12059 - Employee IDs need be case insensitive;
git-tfs-id: [https://tfs.omnicloud.local/tfs/cco%20program/]$/eCoaching_V2;C40824
</commit_message>
<xml_diff>
--- a/Runbook/Web/CCO_eCoaching_Log_Runbook.docx
+++ b/Runbook/Web/CCO_eCoaching_Log_Runbook.docx
@@ -250,6 +250,20 @@
               <w:t>TFS 11983 – Include a link to ecl sharepoint site to report issues;</w:t>
             </w:r>
           </w:p>
+          <w:p>
+            <w:pPr>
+              <w:cnfStyle w:val="100000000000" w:firstRow="1" w:lastRow="0" w:firstColumn="0" w:lastColumn="0" w:oddVBand="0" w:evenVBand="0" w:oddHBand="0" w:evenHBand="0" w:firstRowFirstColumn="0" w:firstRowLastColumn="0" w:lastRowFirstColumn="0" w:lastRowLastColumn="0"/>
+              <w:rPr>
+                <w:b/>
+              </w:rPr>
+            </w:pPr>
+            <w:r>
+              <w:rPr>
+                <w:b/>
+              </w:rPr>
+              <w:t>TFS 12059 – Employee IDs need to be case insensitive;</w:t>
+            </w:r>
+          </w:p>
         </w:tc>
       </w:tr>
     </w:tbl>
@@ -989,6 +1003,62 @@
           </w:p>
         </w:tc>
       </w:tr>
+      <w:tr>
+        <w:tc>
+          <w:tcPr>
+            <w:tcW w:w="1188" w:type="dxa"/>
+          </w:tcPr>
+          <w:p>
+            <w:pPr>
+              <w:pStyle w:val="TableText"/>
+              <w:ind w:left="90"/>
+              <w:rPr>
+                <w:sz w:val="18"/>
+                <w:szCs w:val="18"/>
+              </w:rPr>
+            </w:pPr>
+            <w:r>
+              <w:rPr>
+                <w:sz w:val="18"/>
+                <w:szCs w:val="18"/>
+              </w:rPr>
+              <w:t>09/07/2018</w:t>
+            </w:r>
+          </w:p>
+        </w:tc>
+        <w:tc>
+          <w:tcPr>
+            <w:tcW w:w="6120" w:type="dxa"/>
+          </w:tcPr>
+          <w:p>
+            <w:r>
+              <w:t>TFS 12059 – Employee IDs need to be case insensitive;</w:t>
+            </w:r>
+          </w:p>
+        </w:tc>
+        <w:tc>
+          <w:tcPr>
+            <w:tcW w:w="2268" w:type="dxa"/>
+          </w:tcPr>
+          <w:p>
+            <w:pPr>
+              <w:pStyle w:val="TableText"/>
+              <w:ind w:left="162"/>
+              <w:rPr>
+                <w:sz w:val="18"/>
+                <w:szCs w:val="18"/>
+              </w:rPr>
+            </w:pPr>
+            <w:r>
+              <w:rPr>
+                <w:sz w:val="18"/>
+                <w:szCs w:val="18"/>
+              </w:rPr>
+              <w:t>Lili Huang</w:t>
+            </w:r>
+          </w:p>
+        </w:tc>
+      </w:tr>
     </w:tbl>
     <w:p/>
     <w:p/>
@@ -1125,6 +1195,9 @@
             </w:r>
             <w:r>
               <w:t>11983</w:t>
+            </w:r>
+            <w:r>
+              <w:t>, 12059</w:t>
             </w:r>
             <w:r>
               <w:t>.</w:t>
@@ -1676,7 +1749,13 @@
               <w:rPr>
                 <w:b/>
               </w:rPr>
-              <w:t>40781</w:t>
+              <w:t>40</w:t>
+            </w:r>
+            <w:r>
+              <w:rPr>
+                <w:b/>
+              </w:rPr>
+              <w:t>823</w:t>
             </w:r>
             <w:bookmarkStart w:id="2" w:name="_GoBack"/>
             <w:bookmarkEnd w:id="2"/>
@@ -3074,7 +3153,7 @@
         <w:sz w:val="18"/>
         <w:szCs w:val="18"/>
       </w:rPr>
-      <w:t>1</w:t>
+      <w:t>3</w:t>
     </w:r>
     <w:r>
       <w:rPr>
@@ -3422,7 +3501,7 @@
         </mc:Choice>
         <mc:Fallback>
           <w:pict>
-            <v:line w14:anchorId="5E949323" id="Line 7" o:spid="_x0000_s1026" style="position:absolute;z-index:251656704;visibility:visible;mso-wrap-style:square;mso-width-percent:0;mso-height-percent:0;mso-wrap-distance-left:9pt;mso-wrap-distance-top:-3e-5mm;mso-wrap-distance-right:9pt;mso-wrap-distance-bottom:-3e-5mm;mso-position-horizontal:absolute;mso-position-horizontal-relative:text;mso-position-vertical:absolute;mso-position-vertical-relative:text;mso-width-percent:0;mso-height-percent:0;mso-width-relative:page;mso-height-relative:page" from="-2.25pt,12.9pt" to="465.75pt,12.9pt" o:gfxdata="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" strokecolor="#5b7d96" strokeweight="2.25pt"/>
+            <v:line w14:anchorId="5DD35424" id="Line 7" o:spid="_x0000_s1026" style="position:absolute;z-index:251656704;visibility:visible;mso-wrap-style:square;mso-width-percent:0;mso-height-percent:0;mso-wrap-distance-left:9pt;mso-wrap-distance-top:-3e-5mm;mso-wrap-distance-right:9pt;mso-wrap-distance-bottom:-3e-5mm;mso-position-horizontal:absolute;mso-position-horizontal-relative:text;mso-position-vertical:absolute;mso-position-vertical-relative:text;mso-width-percent:0;mso-height-percent:0;mso-width-relative:page;mso-height-relative:page" from="-2.25pt,12.9pt" to="465.75pt,12.9pt" o:gfxdata="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" strokecolor="#5b7d96" strokeweight="2.25pt"/>
           </w:pict>
         </mc:Fallback>
       </mc:AlternateContent>
@@ -8557,14 +8636,6 @@
 </file>
 
 <file path=customXml/item2.xml><?xml version="1.0" encoding="utf-8"?>
-<p:properties xmlns:p="http://schemas.microsoft.com/office/2006/metadata/properties" xmlns:xsi="http://www.w3.org/2001/XMLSchema-instance">
-  <documentManagement>
-    <_DCDateModified xmlns="http://schemas.microsoft.com/sharepoint/v3/fields" xsi:nil="true"/>
-  </documentManagement>
-</p:properties>
-</file>
-
-<file path=customXml/item3.xml><?xml version="1.0" encoding="utf-8"?>
 <ct:contentTypeSchema xmlns:ct="http://schemas.microsoft.com/office/2006/metadata/contentType" xmlns:ma="http://schemas.microsoft.com/office/2006/metadata/properties/metaAttributes" ct:_="" ma:_="" ma:contentTypeName="Document" ma:contentTypeID="0x01010030BD7732B7E9D546895B9CFEB89AE1DA" ma:contentTypeVersion="2" ma:contentTypeDescription="Create a new document." ma:contentTypeScope="" ma:versionID="4a52a66f97c8a8cc0b4275e183da2dbb">
   <xsd:schema xmlns:xsd="http://www.w3.org/2001/XMLSchema" xmlns:xs="http://www.w3.org/2001/XMLSchema" xmlns:p="http://schemas.microsoft.com/office/2006/metadata/properties" xmlns:ns2="http://schemas.microsoft.com/sharepoint/v3/fields" targetNamespace="http://schemas.microsoft.com/office/2006/metadata/properties" ma:root="true" ma:fieldsID="032493956d71b98ad7ed2527eb986e98" ns2:_="">
     <xsd:import namespace="http://schemas.microsoft.com/sharepoint/v3/fields"/>
@@ -8690,6 +8761,14 @@
 </ct:contentTypeSchema>
 </file>
 
+<file path=customXml/item3.xml><?xml version="1.0" encoding="utf-8"?>
+<p:properties xmlns:p="http://schemas.microsoft.com/office/2006/metadata/properties" xmlns:xsi="http://www.w3.org/2001/XMLSchema-instance">
+  <documentManagement>
+    <_DCDateModified xmlns="http://schemas.microsoft.com/sharepoint/v3/fields" xsi:nil="true"/>
+  </documentManagement>
+</p:properties>
+</file>
+
 <file path=customXml/item4.xml><?xml version="1.0" encoding="utf-8"?>
 <?mso-contentType ?>
 <FormTemplates xmlns="http://schemas.microsoft.com/sharepoint/v3/contenttype/forms">
@@ -8712,15 +8791,6 @@
 </file>
 
 <file path=customXml/itemProps2.xml><?xml version="1.0" encoding="utf-8"?>
-<ds:datastoreItem xmlns:ds="http://schemas.openxmlformats.org/officeDocument/2006/customXml" ds:itemID="{47853092-453F-4761-BB4F-9437077E6946}">
-  <ds:schemaRefs>
-    <ds:schemaRef ds:uri="http://schemas.microsoft.com/office/2006/metadata/properties"/>
-    <ds:schemaRef ds:uri="http://schemas.microsoft.com/sharepoint/v3/fields"/>
-  </ds:schemaRefs>
-</ds:datastoreItem>
-</file>
-
-<file path=customXml/itemProps3.xml><?xml version="1.0" encoding="utf-8"?>
 <ds:datastoreItem xmlns:ds="http://schemas.openxmlformats.org/officeDocument/2006/customXml" ds:itemID="{C20E51C4-559D-47CC-9854-22650DD0FC25}">
   <ds:schemaRefs>
     <ds:schemaRef ds:uri="http://schemas.microsoft.com/office/2006/metadata/contentType"/>
@@ -8738,6 +8808,15 @@
 </ds:datastoreItem>
 </file>
 
+<file path=customXml/itemProps3.xml><?xml version="1.0" encoding="utf-8"?>
+<ds:datastoreItem xmlns:ds="http://schemas.openxmlformats.org/officeDocument/2006/customXml" ds:itemID="{47853092-453F-4761-BB4F-9437077E6946}">
+  <ds:schemaRefs>
+    <ds:schemaRef ds:uri="http://schemas.microsoft.com/office/2006/metadata/properties"/>
+    <ds:schemaRef ds:uri="http://schemas.microsoft.com/sharepoint/v3/fields"/>
+  </ds:schemaRefs>
+</ds:datastoreItem>
+</file>
+
 <file path=customXml/itemProps4.xml><?xml version="1.0" encoding="utf-8"?>
 <ds:datastoreItem xmlns:ds="http://schemas.openxmlformats.org/officeDocument/2006/customXml" ds:itemID="{6E0243D2-C2E7-4C17-98A3-48E63A4A14E3}">
   <ds:schemaRefs>
@@ -8747,7 +8826,7 @@
 </file>
 
 <file path=customXml/itemProps5.xml><?xml version="1.0" encoding="utf-8"?>
-<ds:datastoreItem xmlns:ds="http://schemas.openxmlformats.org/officeDocument/2006/customXml" ds:itemID="{AB2EA63E-8140-4819-B732-C9A8F4485C76}">
+<ds:datastoreItem xmlns:ds="http://schemas.openxmlformats.org/officeDocument/2006/customXml" ds:itemID="{3F12F7AD-75E7-4293-BC47-5EBE205C7025}">
   <ds:schemaRefs>
     <ds:schemaRef ds:uri="http://schemas.openxmlformats.org/officeDocument/2006/bibliography"/>
   </ds:schemaRefs>

</xml_diff>

<commit_message>
TFS 12168 - Submission page with selected employees whose emp IDs have letter(s)
git-tfs-id: [https://tfs.omnicloud.local/tfs/cco%20program/]$/eCoaching_V2;C40882
</commit_message>
<xml_diff>
--- a/Runbook/Web/CCO_eCoaching_Log_Runbook.docx
+++ b/Runbook/Web/CCO_eCoaching_Log_Runbook.docx
@@ -264,6 +264,20 @@
               <w:t>TFS 12059 – Employee IDs need to be case insensitive;</w:t>
             </w:r>
           </w:p>
+          <w:p>
+            <w:pPr>
+              <w:cnfStyle w:val="100000000000" w:firstRow="1" w:lastRow="0" w:firstColumn="0" w:lastColumn="0" w:oddVBand="0" w:evenVBand="0" w:oddHBand="0" w:evenHBand="0" w:firstRowFirstColumn="0" w:firstRowLastColumn="0" w:lastRowFirstColumn="0" w:lastRowLastColumn="0"/>
+              <w:rPr>
+                <w:b/>
+              </w:rPr>
+            </w:pPr>
+            <w:r>
+              <w:rPr>
+                <w:b/>
+              </w:rPr>
+              <w:t>TFS 12168 – Submission page issue with selected employees whose emp IDs have letter(s);</w:t>
+            </w:r>
+          </w:p>
         </w:tc>
       </w:tr>
     </w:tbl>
@@ -1059,6 +1073,62 @@
           </w:p>
         </w:tc>
       </w:tr>
+      <w:tr>
+        <w:tc>
+          <w:tcPr>
+            <w:tcW w:w="1188" w:type="dxa"/>
+          </w:tcPr>
+          <w:p>
+            <w:pPr>
+              <w:pStyle w:val="TableText"/>
+              <w:ind w:left="90"/>
+              <w:rPr>
+                <w:sz w:val="18"/>
+                <w:szCs w:val="18"/>
+              </w:rPr>
+            </w:pPr>
+            <w:r>
+              <w:rPr>
+                <w:sz w:val="18"/>
+                <w:szCs w:val="18"/>
+              </w:rPr>
+              <w:t>09/18/2018</w:t>
+            </w:r>
+          </w:p>
+        </w:tc>
+        <w:tc>
+          <w:tcPr>
+            <w:tcW w:w="6120" w:type="dxa"/>
+          </w:tcPr>
+          <w:p>
+            <w:r>
+              <w:t>TFS 12168 – Submission page issue with selected employees whose emp IDs have letter(s)</w:t>
+            </w:r>
+          </w:p>
+        </w:tc>
+        <w:tc>
+          <w:tcPr>
+            <w:tcW w:w="2268" w:type="dxa"/>
+          </w:tcPr>
+          <w:p>
+            <w:pPr>
+              <w:pStyle w:val="TableText"/>
+              <w:ind w:left="162"/>
+              <w:rPr>
+                <w:sz w:val="18"/>
+                <w:szCs w:val="18"/>
+              </w:rPr>
+            </w:pPr>
+            <w:r>
+              <w:rPr>
+                <w:sz w:val="18"/>
+                <w:szCs w:val="18"/>
+              </w:rPr>
+              <w:t>Lili Huang</w:t>
+            </w:r>
+          </w:p>
+        </w:tc>
+      </w:tr>
     </w:tbl>
     <w:p/>
     <w:p/>
@@ -1198,6 +1268,9 @@
             </w:r>
             <w:r>
               <w:t>, 12059</w:t>
+            </w:r>
+            <w:r>
+              <w:t>, 12168</w:t>
             </w:r>
             <w:r>
               <w:t>.</w:t>
@@ -1755,7 +1828,7 @@
               <w:rPr>
                 <w:b/>
               </w:rPr>
-              <w:t>823</w:t>
+              <w:t>881</w:t>
             </w:r>
             <w:bookmarkStart w:id="2" w:name="_GoBack"/>
             <w:bookmarkEnd w:id="2"/>
@@ -3153,7 +3226,7 @@
         <w:sz w:val="18"/>
         <w:szCs w:val="18"/>
       </w:rPr>
-      <w:t>3</w:t>
+      <w:t>1</w:t>
     </w:r>
     <w:r>
       <w:rPr>
@@ -3501,7 +3574,7 @@
         </mc:Choice>
         <mc:Fallback>
           <w:pict>
-            <v:line w14:anchorId="5DD35424" id="Line 7" o:spid="_x0000_s1026" style="position:absolute;z-index:251656704;visibility:visible;mso-wrap-style:square;mso-width-percent:0;mso-height-percent:0;mso-wrap-distance-left:9pt;mso-wrap-distance-top:-3e-5mm;mso-wrap-distance-right:9pt;mso-wrap-distance-bottom:-3e-5mm;mso-position-horizontal:absolute;mso-position-horizontal-relative:text;mso-position-vertical:absolute;mso-position-vertical-relative:text;mso-width-percent:0;mso-height-percent:0;mso-width-relative:page;mso-height-relative:page" from="-2.25pt,12.9pt" to="465.75pt,12.9pt" o:gfxdata="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" strokecolor="#5b7d96" strokeweight="2.25pt"/>
+            <v:line w14:anchorId="3AF00675" id="Line 7" o:spid="_x0000_s1026" style="position:absolute;z-index:251656704;visibility:visible;mso-wrap-style:square;mso-width-percent:0;mso-height-percent:0;mso-wrap-distance-left:9pt;mso-wrap-distance-top:-3e-5mm;mso-wrap-distance-right:9pt;mso-wrap-distance-bottom:-3e-5mm;mso-position-horizontal:absolute;mso-position-horizontal-relative:text;mso-position-vertical:absolute;mso-position-vertical-relative:text;mso-width-percent:0;mso-height-percent:0;mso-width-relative:page;mso-height-relative:page" from="-2.25pt,12.9pt" to="465.75pt,12.9pt" o:gfxdata="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" strokecolor="#5b7d96" strokeweight="2.25pt"/>
           </w:pict>
         </mc:Fallback>
       </mc:AlternateContent>
@@ -8636,6 +8709,14 @@
 </file>
 
 <file path=customXml/item2.xml><?xml version="1.0" encoding="utf-8"?>
+<p:properties xmlns:p="http://schemas.microsoft.com/office/2006/metadata/properties" xmlns:xsi="http://www.w3.org/2001/XMLSchema-instance">
+  <documentManagement>
+    <_DCDateModified xmlns="http://schemas.microsoft.com/sharepoint/v3/fields" xsi:nil="true"/>
+  </documentManagement>
+</p:properties>
+</file>
+
+<file path=customXml/item3.xml><?xml version="1.0" encoding="utf-8"?>
 <ct:contentTypeSchema xmlns:ct="http://schemas.microsoft.com/office/2006/metadata/contentType" xmlns:ma="http://schemas.microsoft.com/office/2006/metadata/properties/metaAttributes" ct:_="" ma:_="" ma:contentTypeName="Document" ma:contentTypeID="0x01010030BD7732B7E9D546895B9CFEB89AE1DA" ma:contentTypeVersion="2" ma:contentTypeDescription="Create a new document." ma:contentTypeScope="" ma:versionID="4a52a66f97c8a8cc0b4275e183da2dbb">
   <xsd:schema xmlns:xsd="http://www.w3.org/2001/XMLSchema" xmlns:xs="http://www.w3.org/2001/XMLSchema" xmlns:p="http://schemas.microsoft.com/office/2006/metadata/properties" xmlns:ns2="http://schemas.microsoft.com/sharepoint/v3/fields" targetNamespace="http://schemas.microsoft.com/office/2006/metadata/properties" ma:root="true" ma:fieldsID="032493956d71b98ad7ed2527eb986e98" ns2:_="">
     <xsd:import namespace="http://schemas.microsoft.com/sharepoint/v3/fields"/>
@@ -8761,14 +8842,6 @@
 </ct:contentTypeSchema>
 </file>
 
-<file path=customXml/item3.xml><?xml version="1.0" encoding="utf-8"?>
-<p:properties xmlns:p="http://schemas.microsoft.com/office/2006/metadata/properties" xmlns:xsi="http://www.w3.org/2001/XMLSchema-instance">
-  <documentManagement>
-    <_DCDateModified xmlns="http://schemas.microsoft.com/sharepoint/v3/fields" xsi:nil="true"/>
-  </documentManagement>
-</p:properties>
-</file>
-
 <file path=customXml/item4.xml><?xml version="1.0" encoding="utf-8"?>
 <?mso-contentType ?>
 <FormTemplates xmlns="http://schemas.microsoft.com/sharepoint/v3/contenttype/forms">
@@ -8791,6 +8864,15 @@
 </file>
 
 <file path=customXml/itemProps2.xml><?xml version="1.0" encoding="utf-8"?>
+<ds:datastoreItem xmlns:ds="http://schemas.openxmlformats.org/officeDocument/2006/customXml" ds:itemID="{47853092-453F-4761-BB4F-9437077E6946}">
+  <ds:schemaRefs>
+    <ds:schemaRef ds:uri="http://schemas.microsoft.com/office/2006/metadata/properties"/>
+    <ds:schemaRef ds:uri="http://schemas.microsoft.com/sharepoint/v3/fields"/>
+  </ds:schemaRefs>
+</ds:datastoreItem>
+</file>
+
+<file path=customXml/itemProps3.xml><?xml version="1.0" encoding="utf-8"?>
 <ds:datastoreItem xmlns:ds="http://schemas.openxmlformats.org/officeDocument/2006/customXml" ds:itemID="{C20E51C4-559D-47CC-9854-22650DD0FC25}">
   <ds:schemaRefs>
     <ds:schemaRef ds:uri="http://schemas.microsoft.com/office/2006/metadata/contentType"/>
@@ -8808,15 +8890,6 @@
 </ds:datastoreItem>
 </file>
 
-<file path=customXml/itemProps3.xml><?xml version="1.0" encoding="utf-8"?>
-<ds:datastoreItem xmlns:ds="http://schemas.openxmlformats.org/officeDocument/2006/customXml" ds:itemID="{47853092-453F-4761-BB4F-9437077E6946}">
-  <ds:schemaRefs>
-    <ds:schemaRef ds:uri="http://schemas.microsoft.com/office/2006/metadata/properties"/>
-    <ds:schemaRef ds:uri="http://schemas.microsoft.com/sharepoint/v3/fields"/>
-  </ds:schemaRefs>
-</ds:datastoreItem>
-</file>
-
 <file path=customXml/itemProps4.xml><?xml version="1.0" encoding="utf-8"?>
 <ds:datastoreItem xmlns:ds="http://schemas.openxmlformats.org/officeDocument/2006/customXml" ds:itemID="{6E0243D2-C2E7-4C17-98A3-48E63A4A14E3}">
   <ds:schemaRefs>
@@ -8826,7 +8899,7 @@
 </file>
 
 <file path=customXml/itemProps5.xml><?xml version="1.0" encoding="utf-8"?>
-<ds:datastoreItem xmlns:ds="http://schemas.openxmlformats.org/officeDocument/2006/customXml" ds:itemID="{3F12F7AD-75E7-4293-BC47-5EBE205C7025}">
+<ds:datastoreItem xmlns:ds="http://schemas.openxmlformats.org/officeDocument/2006/customXml" ds:itemID="{CB993F8A-A3C8-4354-8C84-F8593EFF1F84}">
   <ds:schemaRefs>
     <ds:schemaRef ds:uri="http://schemas.openxmlformats.org/officeDocument/2006/bibliography"/>
   </ds:schemaRefs>

</xml_diff>

<commit_message>
TFS 12168 - New Submission page: selected employees issue with alpha letter(s) in Emp IDs; TFS 12182 - Survey page: database duplicate key errors;
git-tfs-id: [https://tfs.omnicloud.local/tfs/cco%20program/]$/eCoaching_V2;C40941
</commit_message>
<xml_diff>
--- a/Runbook/Web/CCO_eCoaching_Log_Runbook.docx
+++ b/Runbook/Web/CCO_eCoaching_Log_Runbook.docx
@@ -172,8 +172,13 @@
       <w:pPr>
         <w:pStyle w:val="CoverPageTitles"/>
       </w:pPr>
+      <w:proofErr w:type="gramStart"/>
       <w:r>
-        <w:t>eCoaching Log Web</w:t>
+        <w:t>eCoaching</w:t>
+      </w:r>
+      <w:proofErr w:type="gramEnd"/>
+      <w:r>
+        <w:t xml:space="preserve"> Log Web</w:t>
       </w:r>
       <w:r>
         <w:t xml:space="preserve"> </w:t>
@@ -247,7 +252,21 @@
               <w:rPr>
                 <w:b/>
               </w:rPr>
-              <w:t>TFS 11983 – Include a link to ecl sharepoint site to report issues;</w:t>
+              <w:t xml:space="preserve">TFS 12168 – Submission page issue with selected employees whose </w:t>
+            </w:r>
+            <w:proofErr w:type="spellStart"/>
+            <w:r>
+              <w:rPr>
+                <w:b/>
+              </w:rPr>
+              <w:t>emp</w:t>
+            </w:r>
+            <w:proofErr w:type="spellEnd"/>
+            <w:r>
+              <w:rPr>
+                <w:b/>
+              </w:rPr>
+              <w:t xml:space="preserve"> IDs have letter(s);</w:t>
             </w:r>
           </w:p>
           <w:p>
@@ -261,21 +280,7 @@
               <w:rPr>
                 <w:b/>
               </w:rPr>
-              <w:t>TFS 12059 – Employee IDs need to be case insensitive;</w:t>
-            </w:r>
-          </w:p>
-          <w:p>
-            <w:pPr>
-              <w:cnfStyle w:val="100000000000" w:firstRow="1" w:lastRow="0" w:firstColumn="0" w:lastColumn="0" w:oddVBand="0" w:evenVBand="0" w:oddHBand="0" w:evenHBand="0" w:firstRowFirstColumn="0" w:firstRowLastColumn="0" w:lastRowFirstColumn="0" w:lastRowLastColumn="0"/>
-              <w:rPr>
-                <w:b/>
-              </w:rPr>
-            </w:pPr>
-            <w:r>
-              <w:rPr>
-                <w:b/>
-              </w:rPr>
-              <w:t>TFS 12168 – Submission page issue with selected employees whose emp IDs have letter(s);</w:t>
+              <w:t>TFS 12182 – Survey submission duplicate key error;</w:t>
             </w:r>
           </w:p>
         </w:tc>
@@ -919,7 +924,15 @@
           </w:p>
           <w:p>
             <w:r>
-              <w:t>TFS 11841- Multiple clicks on Survey submit btn;</w:t>
+              <w:t xml:space="preserve">TFS 11841- Multiple clicks on Survey submit </w:t>
+            </w:r>
+            <w:proofErr w:type="spellStart"/>
+            <w:r>
+              <w:t>btn</w:t>
+            </w:r>
+            <w:proofErr w:type="spellEnd"/>
+            <w:r>
+              <w:t>;</w:t>
             </w:r>
           </w:p>
           <w:p>
@@ -990,7 +1003,23 @@
           </w:tcPr>
           <w:p>
             <w:r>
-              <w:t>TFS 11983 – Include a link to ecl sharepoint site to report issues;</w:t>
+              <w:t xml:space="preserve">TFS 11983 – Include a link to </w:t>
+            </w:r>
+            <w:proofErr w:type="spellStart"/>
+            <w:r>
+              <w:t>ecl</w:t>
+            </w:r>
+            <w:proofErr w:type="spellEnd"/>
+            <w:r>
+              <w:t xml:space="preserve"> </w:t>
+            </w:r>
+            <w:proofErr w:type="spellStart"/>
+            <w:r>
+              <w:t>sharepoint</w:t>
+            </w:r>
+            <w:proofErr w:type="spellEnd"/>
+            <w:r>
+              <w:t xml:space="preserve"> site to report issues;</w:t>
             </w:r>
           </w:p>
         </w:tc>
@@ -1102,7 +1131,71 @@
           </w:tcPr>
           <w:p>
             <w:r>
-              <w:t>TFS 12168 – Submission page issue with selected employees whose emp IDs have letter(s)</w:t>
+              <w:t xml:space="preserve">TFS 12168 – Submission page issue with selected employees whose </w:t>
+            </w:r>
+            <w:proofErr w:type="spellStart"/>
+            <w:r>
+              <w:t>emp</w:t>
+            </w:r>
+            <w:proofErr w:type="spellEnd"/>
+            <w:r>
+              <w:t xml:space="preserve"> IDs have letter(s)</w:t>
+            </w:r>
+          </w:p>
+        </w:tc>
+        <w:tc>
+          <w:tcPr>
+            <w:tcW w:w="2268" w:type="dxa"/>
+          </w:tcPr>
+          <w:p>
+            <w:pPr>
+              <w:pStyle w:val="TableText"/>
+              <w:ind w:left="162"/>
+              <w:rPr>
+                <w:sz w:val="18"/>
+                <w:szCs w:val="18"/>
+              </w:rPr>
+            </w:pPr>
+            <w:r>
+              <w:rPr>
+                <w:sz w:val="18"/>
+                <w:szCs w:val="18"/>
+              </w:rPr>
+              <w:t>Lili Huang</w:t>
+            </w:r>
+          </w:p>
+        </w:tc>
+      </w:tr>
+      <w:tr>
+        <w:tc>
+          <w:tcPr>
+            <w:tcW w:w="1188" w:type="dxa"/>
+          </w:tcPr>
+          <w:p>
+            <w:pPr>
+              <w:pStyle w:val="TableText"/>
+              <w:ind w:left="90"/>
+              <w:rPr>
+                <w:sz w:val="18"/>
+                <w:szCs w:val="18"/>
+              </w:rPr>
+            </w:pPr>
+            <w:r>
+              <w:rPr>
+                <w:sz w:val="18"/>
+                <w:szCs w:val="18"/>
+              </w:rPr>
+              <w:t>09/25/2018</w:t>
+            </w:r>
+          </w:p>
+        </w:tc>
+        <w:tc>
+          <w:tcPr>
+            <w:tcW w:w="6120" w:type="dxa"/>
+          </w:tcPr>
+          <w:p>
+            <w:r>
+              <w:t>TFS 12182 – Survey submission duplicate key error</w:t>
             </w:r>
           </w:p>
         </w:tc>
@@ -1264,13 +1357,10 @@
               <w:t>TFS</w:t>
             </w:r>
             <w:r>
-              <w:t>11983</w:t>
-            </w:r>
-            <w:r>
-              <w:t>, 12059</w:t>
-            </w:r>
-            <w:r>
-              <w:t>, 12168</w:t>
+              <w:t xml:space="preserve"> 12168</w:t>
+            </w:r>
+            <w:r>
+              <w:t>, 12182</w:t>
             </w:r>
             <w:r>
               <w:t>.</w:t>
@@ -1812,26 +1902,32 @@
             <w:r>
               <w:t xml:space="preserve">- </w:t>
             </w:r>
+            <w:proofErr w:type="spellStart"/>
             <w:r>
               <w:rPr>
                 <w:b/>
               </w:rPr>
-              <w:t xml:space="preserve">Changeset </w:t>
-            </w:r>
+              <w:t>Changeset</w:t>
+            </w:r>
+            <w:proofErr w:type="spellEnd"/>
             <w:r>
               <w:rPr>
                 <w:b/>
               </w:rPr>
+              <w:t xml:space="preserve"> </w:t>
+            </w:r>
+            <w:r>
+              <w:rPr>
+                <w:b/>
+              </w:rPr>
               <w:t>40</w:t>
             </w:r>
             <w:r>
               <w:rPr>
                 <w:b/>
               </w:rPr>
-              <w:t>881</w:t>
-            </w:r>
-            <w:bookmarkStart w:id="2" w:name="_GoBack"/>
-            <w:bookmarkEnd w:id="2"/>
+              <w:t>940</w:t>
+            </w:r>
           </w:p>
         </w:tc>
       </w:tr>
@@ -1968,36 +2064,27 @@
                 <w:ilvl w:val="0"/>
                 <w:numId w:val="33"/>
               </w:numPr>
-              <w:spacing w:before="120" w:after="0"/>
+              <w:spacing w:before="120"/>
             </w:pPr>
             <w:r>
-              <w:t>Delete all files under D:\inetpub\wwwroot\</w:t>
-            </w:r>
-            <w:r>
-              <w:t>eCoachingLog</w:t>
-            </w:r>
-            <w:r>
-              <w:t xml:space="preserve"> except:</w:t>
-            </w:r>
-          </w:p>
-          <w:p>
-            <w:pPr>
-              <w:pStyle w:val="SOPBodyText"/>
-              <w:numPr>
-                <w:ilvl w:val="1"/>
-                <w:numId w:val="33"/>
-              </w:numPr>
-              <w:spacing w:before="0" w:after="0"/>
-              <w:ind w:left="1498"/>
+              <w:t xml:space="preserve">Go to </w:t>
+            </w:r>
+            <w:hyperlink r:id="rId15" w:history="1">
+              <w:r>
+                <w:rPr>
+                  <w:rStyle w:val="Hyperlink"/>
+                </w:rPr>
+                <w:t>https://f3420-mwbp11.vangent.local/eCoachingLog</w:t>
+              </w:r>
+            </w:hyperlink>
+            <w:r>
+              <w:t xml:space="preserve">, maintenance page should </w:t>
+            </w:r>
+            <w:r>
               <w:rPr>
                 <w:b/>
               </w:rPr>
-            </w:pPr>
-            <w:r>
-              <w:rPr>
-                <w:b/>
-              </w:rPr>
-              <w:t>index.html</w:t>
+              <w:t>display</w:t>
             </w:r>
           </w:p>
           <w:p>
@@ -2010,41 +2097,124 @@
               <w:spacing w:before="120"/>
             </w:pPr>
             <w:r>
-              <w:t xml:space="preserve">Go to </w:t>
-            </w:r>
-            <w:hyperlink r:id="rId15" w:history="1">
-              <w:r>
-                <w:rPr>
-                  <w:rStyle w:val="Hyperlink"/>
-                </w:rPr>
-                <w:t>https://f3420-mwbp11.vangent.local/eCoachingLog</w:t>
-              </w:r>
-            </w:hyperlink>
-            <w:r>
-              <w:t xml:space="preserve">, maintenance page should </w:t>
+              <w:t>Delete all files under folder</w:t>
             </w:r>
             <w:r>
               <w:rPr>
                 <w:b/>
               </w:rPr>
-              <w:t>display</w:t>
+              <w:t xml:space="preserve"> </w:t>
+            </w:r>
+            <w:r>
+              <w:t>D:\inetpub\wwwroot\eCoachingLog</w:t>
+            </w:r>
+            <w:r>
+              <w:t xml:space="preserve"> except for </w:t>
+            </w:r>
+            <w:r>
+              <w:rPr>
+                <w:b/>
+              </w:rPr>
+              <w:t xml:space="preserve">index.html </w:t>
+            </w:r>
+            <w:r>
+              <w:t xml:space="preserve">and </w:t>
+            </w:r>
+            <w:proofErr w:type="spellStart"/>
+            <w:r>
+              <w:rPr>
+                <w:b/>
+              </w:rPr>
+              <w:t>web.config</w:t>
+            </w:r>
+            <w:proofErr w:type="spellEnd"/>
+            <w:r>
+              <w:t>.</w:t>
             </w:r>
           </w:p>
           <w:p>
             <w:pPr>
-              <w:pStyle w:val="ListParagraph"/>
+              <w:pStyle w:val="SOPBodyText"/>
               <w:numPr>
                 <w:ilvl w:val="0"/>
-                <w:numId w:val="34"/>
+                <w:numId w:val="33"/>
               </w:numPr>
+              <w:spacing w:before="120"/>
+            </w:pPr>
+            <w:r>
+              <w:t xml:space="preserve">Edit </w:t>
+            </w:r>
+            <w:proofErr w:type="spellStart"/>
+            <w:r>
               <w:rPr>
                 <w:b/>
-                <w:sz w:val="22"/>
-                <w:szCs w:val="22"/>
-                <w:u w:val="single"/>
-              </w:rPr>
+              </w:rPr>
+              <w:t>web.config</w:t>
+            </w:r>
+            <w:proofErr w:type="spellEnd"/>
+            <w:r>
+              <w:t>:</w:t>
+            </w:r>
+          </w:p>
+          <w:p>
+            <w:pPr>
+              <w:pStyle w:val="SOPBodyText"/>
+              <w:spacing w:before="120"/>
+              <w:ind w:left="780"/>
             </w:pPr>
             <w:r>
+              <w:t>“</w:t>
+            </w:r>
+            <w:proofErr w:type="spellStart"/>
+            <w:r>
+              <w:rPr>
+                <w:b/>
+              </w:rPr>
+              <w:t>Prod.VnV.IPs</w:t>
+            </w:r>
+            <w:proofErr w:type="spellEnd"/>
+            <w:r>
+              <w:t>”, add/update the testers’ I</w:t>
+            </w:r>
+            <w:r>
+              <w:t>P</w:t>
+            </w:r>
+            <w:r>
+              <w:t>s, separated by comma</w:t>
+            </w:r>
+            <w:r>
+              <w:t>.</w:t>
+            </w:r>
+          </w:p>
+          <w:p>
+            <w:pPr>
+              <w:pStyle w:val="SOPBodyText"/>
+              <w:numPr>
+                <w:ilvl w:val="0"/>
+                <w:numId w:val="33"/>
+              </w:numPr>
+              <w:spacing w:before="120"/>
+            </w:pPr>
+            <w:r>
+              <w:t>Testers should see the site is up.</w:t>
+            </w:r>
+            <w:r>
+              <w:t xml:space="preserve"> Check with testers to confirm</w:t>
+            </w:r>
+            <w:r>
+              <w:t>.</w:t>
+            </w:r>
+          </w:p>
+          <w:p>
+            <w:pPr>
+              <w:pStyle w:val="SOPBodyText"/>
+              <w:numPr>
+                <w:ilvl w:val="0"/>
+                <w:numId w:val="33"/>
+              </w:numPr>
+              <w:spacing w:before="120"/>
+            </w:pPr>
+            <w:r>
               <w:t xml:space="preserve">Unzip </w:t>
             </w:r>
             <w:r>
@@ -2057,26 +2227,37 @@
               <w:t xml:space="preserve"> from Step 1 to folder </w:t>
             </w:r>
             <w:r>
+              <w:t>D:\inetpub\wwwroot\eCoachingLog</w:t>
+            </w:r>
+            <w:r>
+              <w:t xml:space="preserve">, </w:t>
+            </w:r>
+            <w:r>
               <w:rPr>
                 <w:b/>
               </w:rPr>
-              <w:t>D:\inetpub\wwwroot\</w:t>
+              <w:t xml:space="preserve">do </w:t>
             </w:r>
             <w:r>
               <w:rPr>
                 <w:b/>
               </w:rPr>
-              <w:t>eCoachingLog</w:t>
-            </w:r>
-            <w:r>
-              <w:t xml:space="preserve">, </w:t>
+              <w:t>NOT</w:t>
             </w:r>
             <w:r>
               <w:rPr>
                 <w:b/>
               </w:rPr>
-              <w:t>do not overwrite web.config</w:t>
-            </w:r>
+              <w:t xml:space="preserve"> overwrite </w:t>
+            </w:r>
+            <w:proofErr w:type="spellStart"/>
+            <w:r>
+              <w:rPr>
+                <w:b/>
+              </w:rPr>
+              <w:t>web.config</w:t>
+            </w:r>
+            <w:proofErr w:type="spellEnd"/>
           </w:p>
         </w:tc>
       </w:tr>
@@ -2325,13 +2506,22 @@
           <w:p>
             <w:pPr>
               <w:pStyle w:val="SOPBodyText"/>
+              <w:numPr>
+                <w:ilvl w:val="0"/>
+                <w:numId w:val="22"/>
+              </w:numPr>
               <w:rPr>
                 <w:b/>
                 <w:color w:val="00B050"/>
               </w:rPr>
             </w:pPr>
-            <w:r>
-              <w:t>The site should be up</w:t>
+            <w:bookmarkStart w:id="2" w:name="_GoBack"/>
+            <w:bookmarkEnd w:id="2"/>
+            <w:r>
+              <w:t>Site</w:t>
+            </w:r>
+            <w:r>
+              <w:t xml:space="preserve"> should be up</w:t>
             </w:r>
           </w:p>
         </w:tc>
@@ -2638,6 +2828,7 @@
               <w:pStyle w:val="TextRowLeaders"/>
             </w:pPr>
             <w:r>
+              <w:lastRenderedPageBreak/>
               <w:t xml:space="preserve">Note </w:t>
             </w:r>
             <w:r>
@@ -2784,13 +2975,23 @@
         <w:szCs w:val="18"/>
       </w:rPr>
     </w:pPr>
+    <w:proofErr w:type="spellStart"/>
     <w:r>
       <w:rPr>
         <w:b/>
         <w:sz w:val="18"/>
         <w:szCs w:val="18"/>
       </w:rPr>
-      <w:t xml:space="preserve">Vangent, Inc. - Confidential </w:t>
+      <w:t>Vangent</w:t>
+    </w:r>
+    <w:proofErr w:type="spellEnd"/>
+    <w:r>
+      <w:rPr>
+        <w:b/>
+        <w:sz w:val="18"/>
+        <w:szCs w:val="18"/>
+      </w:rPr>
+      <w:t xml:space="preserve">, Inc. - Confidential </w:t>
     </w:r>
     <w:r>
       <w:rPr>
@@ -3226,7 +3427,7 @@
         <w:sz w:val="18"/>
         <w:szCs w:val="18"/>
       </w:rPr>
-      <w:t>1</w:t>
+      <w:t>3</w:t>
     </w:r>
     <w:r>
       <w:rPr>
@@ -3574,7 +3775,7 @@
         </mc:Choice>
         <mc:Fallback>
           <w:pict>
-            <v:line w14:anchorId="3AF00675" id="Line 7" o:spid="_x0000_s1026" style="position:absolute;z-index:251656704;visibility:visible;mso-wrap-style:square;mso-width-percent:0;mso-height-percent:0;mso-wrap-distance-left:9pt;mso-wrap-distance-top:-3e-5mm;mso-wrap-distance-right:9pt;mso-wrap-distance-bottom:-3e-5mm;mso-position-horizontal:absolute;mso-position-horizontal-relative:text;mso-position-vertical:absolute;mso-position-vertical-relative:text;mso-width-percent:0;mso-height-percent:0;mso-width-relative:page;mso-height-relative:page" from="-2.25pt,12.9pt" to="465.75pt,12.9pt" o:gfxdata="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" strokecolor="#5b7d96" strokeweight="2.25pt"/>
+            <v:line w14:anchorId="4A9C3FE3" id="Line 7" o:spid="_x0000_s1026" style="position:absolute;z-index:251656704;visibility:visible;mso-wrap-style:square;mso-width-percent:0;mso-height-percent:0;mso-wrap-distance-left:9pt;mso-wrap-distance-top:-3e-5mm;mso-wrap-distance-right:9pt;mso-wrap-distance-bottom:-3e-5mm;mso-position-horizontal:absolute;mso-position-horizontal-relative:text;mso-position-vertical:absolute;mso-position-vertical-relative:text;mso-width-percent:0;mso-height-percent:0;mso-width-relative:page;mso-height-relative:page" from="-2.25pt,12.9pt" to="465.75pt,12.9pt" o:gfxdata="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" strokecolor="#5b7d96" strokeweight="2.25pt"/>
           </w:pict>
         </mc:Fallback>
       </mc:AlternateContent>
@@ -3916,7 +4117,7 @@
   <w:abstractNum w:abstractNumId="3" w15:restartNumberingAfterBreak="0">
     <w:nsid w:val="06A809C1"/>
     <w:multiLevelType w:val="hybridMultilevel"/>
-    <w:tmpl w:val="6CA8008C"/>
+    <w:tmpl w:val="B46E5698"/>
     <w:lvl w:ilvl="0" w:tplc="04090001">
       <w:start w:val="1"/>
       <w:numFmt w:val="bullet"/>
@@ -6605,7 +6806,7 @@
   <w:abstractNum w:abstractNumId="26" w15:restartNumberingAfterBreak="0">
     <w:nsid w:val="72E468BB"/>
     <w:multiLevelType w:val="hybridMultilevel"/>
-    <w:tmpl w:val="EBC8F0AA"/>
+    <w:tmpl w:val="1A48B002"/>
     <w:lvl w:ilvl="0" w:tplc="04090001">
       <w:start w:val="1"/>
       <w:numFmt w:val="bullet"/>
@@ -8709,14 +8910,6 @@
 </file>
 
 <file path=customXml/item2.xml><?xml version="1.0" encoding="utf-8"?>
-<p:properties xmlns:p="http://schemas.microsoft.com/office/2006/metadata/properties" xmlns:xsi="http://www.w3.org/2001/XMLSchema-instance">
-  <documentManagement>
-    <_DCDateModified xmlns="http://schemas.microsoft.com/sharepoint/v3/fields" xsi:nil="true"/>
-  </documentManagement>
-</p:properties>
-</file>
-
-<file path=customXml/item3.xml><?xml version="1.0" encoding="utf-8"?>
 <ct:contentTypeSchema xmlns:ct="http://schemas.microsoft.com/office/2006/metadata/contentType" xmlns:ma="http://schemas.microsoft.com/office/2006/metadata/properties/metaAttributes" ct:_="" ma:_="" ma:contentTypeName="Document" ma:contentTypeID="0x01010030BD7732B7E9D546895B9CFEB89AE1DA" ma:contentTypeVersion="2" ma:contentTypeDescription="Create a new document." ma:contentTypeScope="" ma:versionID="4a52a66f97c8a8cc0b4275e183da2dbb">
   <xsd:schema xmlns:xsd="http://www.w3.org/2001/XMLSchema" xmlns:xs="http://www.w3.org/2001/XMLSchema" xmlns:p="http://schemas.microsoft.com/office/2006/metadata/properties" xmlns:ns2="http://schemas.microsoft.com/sharepoint/v3/fields" targetNamespace="http://schemas.microsoft.com/office/2006/metadata/properties" ma:root="true" ma:fieldsID="032493956d71b98ad7ed2527eb986e98" ns2:_="">
     <xsd:import namespace="http://schemas.microsoft.com/sharepoint/v3/fields"/>
@@ -8842,6 +9035,14 @@
 </ct:contentTypeSchema>
 </file>
 
+<file path=customXml/item3.xml><?xml version="1.0" encoding="utf-8"?>
+<p:properties xmlns:p="http://schemas.microsoft.com/office/2006/metadata/properties" xmlns:xsi="http://www.w3.org/2001/XMLSchema-instance">
+  <documentManagement>
+    <_DCDateModified xmlns="http://schemas.microsoft.com/sharepoint/v3/fields" xsi:nil="true"/>
+  </documentManagement>
+</p:properties>
+</file>
+
 <file path=customXml/item4.xml><?xml version="1.0" encoding="utf-8"?>
 <?mso-contentType ?>
 <FormTemplates xmlns="http://schemas.microsoft.com/sharepoint/v3/contenttype/forms">
@@ -8864,15 +9065,6 @@
 </file>
 
 <file path=customXml/itemProps2.xml><?xml version="1.0" encoding="utf-8"?>
-<ds:datastoreItem xmlns:ds="http://schemas.openxmlformats.org/officeDocument/2006/customXml" ds:itemID="{47853092-453F-4761-BB4F-9437077E6946}">
-  <ds:schemaRefs>
-    <ds:schemaRef ds:uri="http://schemas.microsoft.com/office/2006/metadata/properties"/>
-    <ds:schemaRef ds:uri="http://schemas.microsoft.com/sharepoint/v3/fields"/>
-  </ds:schemaRefs>
-</ds:datastoreItem>
-</file>
-
-<file path=customXml/itemProps3.xml><?xml version="1.0" encoding="utf-8"?>
 <ds:datastoreItem xmlns:ds="http://schemas.openxmlformats.org/officeDocument/2006/customXml" ds:itemID="{C20E51C4-559D-47CC-9854-22650DD0FC25}">
   <ds:schemaRefs>
     <ds:schemaRef ds:uri="http://schemas.microsoft.com/office/2006/metadata/contentType"/>
@@ -8890,6 +9082,15 @@
 </ds:datastoreItem>
 </file>
 
+<file path=customXml/itemProps3.xml><?xml version="1.0" encoding="utf-8"?>
+<ds:datastoreItem xmlns:ds="http://schemas.openxmlformats.org/officeDocument/2006/customXml" ds:itemID="{47853092-453F-4761-BB4F-9437077E6946}">
+  <ds:schemaRefs>
+    <ds:schemaRef ds:uri="http://schemas.microsoft.com/office/2006/metadata/properties"/>
+    <ds:schemaRef ds:uri="http://schemas.microsoft.com/sharepoint/v3/fields"/>
+  </ds:schemaRefs>
+</ds:datastoreItem>
+</file>
+
 <file path=customXml/itemProps4.xml><?xml version="1.0" encoding="utf-8"?>
 <ds:datastoreItem xmlns:ds="http://schemas.openxmlformats.org/officeDocument/2006/customXml" ds:itemID="{6E0243D2-C2E7-4C17-98A3-48E63A4A14E3}">
   <ds:schemaRefs>
@@ -8899,7 +9100,7 @@
 </file>
 
 <file path=customXml/itemProps5.xml><?xml version="1.0" encoding="utf-8"?>
-<ds:datastoreItem xmlns:ds="http://schemas.openxmlformats.org/officeDocument/2006/customXml" ds:itemID="{CB993F8A-A3C8-4354-8C84-F8593EFF1F84}">
+<ds:datastoreItem xmlns:ds="http://schemas.openxmlformats.org/officeDocument/2006/customXml" ds:itemID="{85BF4DF5-BA95-42AE-A70E-C35501225B30}">
   <ds:schemaRefs>
     <ds:schemaRef ds:uri="http://schemas.openxmlformats.org/officeDocument/2006/bibliography"/>
   </ds:schemaRefs>

</xml_diff>

<commit_message>
TFS 12447 - Typo on New Submission page;
git-tfs-id: [https://tfs.omnicloud.local/tfs/cco%20program/]$/eCoaching_V2;C41080
</commit_message>
<xml_diff>
--- a/Runbook/Web/CCO_eCoaching_Log_Runbook.docx
+++ b/Runbook/Web/CCO_eCoaching_Log_Runbook.docx
@@ -283,6 +283,20 @@
               <w:t>TFS 12182 – Survey submission duplicate key error;</w:t>
             </w:r>
           </w:p>
+          <w:p>
+            <w:pPr>
+              <w:cnfStyle w:val="100000000000" w:firstRow="1" w:lastRow="0" w:firstColumn="0" w:lastColumn="0" w:oddVBand="0" w:evenVBand="0" w:oddHBand="0" w:evenHBand="0" w:firstRowFirstColumn="0" w:firstRowLastColumn="0" w:lastRowFirstColumn="0" w:lastRowLastColumn="0"/>
+              <w:rPr>
+                <w:b/>
+              </w:rPr>
+            </w:pPr>
+            <w:r>
+              <w:rPr>
+                <w:b/>
+              </w:rPr>
+              <w:t>TFS 12447 – Typo on New Submission page;</w:t>
+            </w:r>
+          </w:p>
         </w:tc>
       </w:tr>
     </w:tbl>
@@ -1222,6 +1236,62 @@
           </w:p>
         </w:tc>
       </w:tr>
+      <w:tr>
+        <w:tc>
+          <w:tcPr>
+            <w:tcW w:w="1188" w:type="dxa"/>
+          </w:tcPr>
+          <w:p>
+            <w:pPr>
+              <w:pStyle w:val="TableText"/>
+              <w:ind w:left="90"/>
+              <w:rPr>
+                <w:sz w:val="18"/>
+                <w:szCs w:val="18"/>
+              </w:rPr>
+            </w:pPr>
+            <w:r>
+              <w:rPr>
+                <w:sz w:val="18"/>
+                <w:szCs w:val="18"/>
+              </w:rPr>
+              <w:t>10/22/2018</w:t>
+            </w:r>
+          </w:p>
+        </w:tc>
+        <w:tc>
+          <w:tcPr>
+            <w:tcW w:w="6120" w:type="dxa"/>
+          </w:tcPr>
+          <w:p>
+            <w:r>
+              <w:t>TFS 12447 – Typo on New Submission page</w:t>
+            </w:r>
+          </w:p>
+        </w:tc>
+        <w:tc>
+          <w:tcPr>
+            <w:tcW w:w="2268" w:type="dxa"/>
+          </w:tcPr>
+          <w:p>
+            <w:pPr>
+              <w:pStyle w:val="TableText"/>
+              <w:ind w:left="162"/>
+              <w:rPr>
+                <w:sz w:val="18"/>
+                <w:szCs w:val="18"/>
+              </w:rPr>
+            </w:pPr>
+            <w:r>
+              <w:rPr>
+                <w:sz w:val="18"/>
+                <w:szCs w:val="18"/>
+              </w:rPr>
+              <w:t>Lili Huang</w:t>
+            </w:r>
+          </w:p>
+        </w:tc>
+      </w:tr>
     </w:tbl>
     <w:p/>
     <w:p/>
@@ -1362,6 +1432,11 @@
             <w:r>
               <w:t>, 12182</w:t>
             </w:r>
+            <w:r>
+              <w:t>, and 12447</w:t>
+            </w:r>
+            <w:bookmarkStart w:id="1" w:name="_GoBack"/>
+            <w:bookmarkEnd w:id="1"/>
             <w:r>
               <w:t>.</w:t>
             </w:r>
@@ -1616,11 +1691,11 @@
             <w:pPr>
               <w:pStyle w:val="ProcessHeaders"/>
             </w:pPr>
-            <w:bookmarkStart w:id="1" w:name="_Toc520873126"/>
+            <w:bookmarkStart w:id="2" w:name="_Toc520873126"/>
             <w:r>
               <w:t>Implementation Steps</w:t>
             </w:r>
-            <w:bookmarkEnd w:id="1"/>
+            <w:bookmarkEnd w:id="2"/>
           </w:p>
         </w:tc>
       </w:tr>
@@ -1920,13 +1995,13 @@
               <w:rPr>
                 <w:b/>
               </w:rPr>
-              <w:t>40</w:t>
+              <w:t>4</w:t>
             </w:r>
             <w:r>
               <w:rPr>
                 <w:b/>
               </w:rPr>
-              <w:t>940</w:t>
+              <w:t>1077</w:t>
             </w:r>
           </w:p>
         </w:tc>
@@ -2097,37 +2172,46 @@
               <w:spacing w:before="120"/>
             </w:pPr>
             <w:r>
-              <w:t>Delete all files under folder</w:t>
-            </w:r>
+              <w:t xml:space="preserve">Edit </w:t>
+            </w:r>
+            <w:proofErr w:type="spellStart"/>
             <w:r>
               <w:rPr>
                 <w:b/>
               </w:rPr>
-              <w:t xml:space="preserve"> </w:t>
-            </w:r>
-            <w:r>
-              <w:t>D:\inetpub\wwwroot\eCoachingLog</w:t>
-            </w:r>
-            <w:r>
-              <w:t xml:space="preserve"> except for </w:t>
-            </w:r>
+              <w:t>web.config</w:t>
+            </w:r>
+            <w:proofErr w:type="spellEnd"/>
+            <w:r>
+              <w:t>:</w:t>
+            </w:r>
+          </w:p>
+          <w:p>
+            <w:pPr>
+              <w:pStyle w:val="SOPBodyText"/>
+              <w:spacing w:before="120"/>
+              <w:ind w:left="780"/>
+            </w:pPr>
+            <w:r>
+              <w:t>“</w:t>
+            </w:r>
+            <w:proofErr w:type="spellStart"/>
             <w:r>
               <w:rPr>
                 <w:b/>
               </w:rPr>
-              <w:t xml:space="preserve">index.html </w:t>
-            </w:r>
-            <w:r>
-              <w:t xml:space="preserve">and </w:t>
-            </w:r>
-            <w:proofErr w:type="spellStart"/>
-            <w:r>
-              <w:rPr>
-                <w:b/>
-              </w:rPr>
-              <w:t>web.config</w:t>
+              <w:t>Prod.VnV.IPs</w:t>
             </w:r>
             <w:proofErr w:type="spellEnd"/>
+            <w:r>
+              <w:t>”, add/update the testers’ I</w:t>
+            </w:r>
+            <w:r>
+              <w:t>P</w:t>
+            </w:r>
+            <w:r>
+              <w:t>s, separated by comma</w:t>
+            </w:r>
             <w:r>
               <w:t>.</w:t>
             </w:r>
@@ -2142,45 +2226,10 @@
               <w:spacing w:before="120"/>
             </w:pPr>
             <w:r>
-              <w:t xml:space="preserve">Edit </w:t>
-            </w:r>
-            <w:proofErr w:type="spellStart"/>
-            <w:r>
-              <w:rPr>
-                <w:b/>
-              </w:rPr>
-              <w:t>web.config</w:t>
-            </w:r>
-            <w:proofErr w:type="spellEnd"/>
-            <w:r>
-              <w:t>:</w:t>
-            </w:r>
-          </w:p>
-          <w:p>
-            <w:pPr>
-              <w:pStyle w:val="SOPBodyText"/>
-              <w:spacing w:before="120"/>
-              <w:ind w:left="780"/>
-            </w:pPr>
-            <w:r>
-              <w:t>“</w:t>
-            </w:r>
-            <w:proofErr w:type="spellStart"/>
-            <w:r>
-              <w:rPr>
-                <w:b/>
-              </w:rPr>
-              <w:t>Prod.VnV.IPs</w:t>
-            </w:r>
-            <w:proofErr w:type="spellEnd"/>
-            <w:r>
-              <w:t>”, add/update the testers’ I</w:t>
-            </w:r>
-            <w:r>
-              <w:t>P</w:t>
-            </w:r>
-            <w:r>
-              <w:t>s, separated by comma</w:t>
+              <w:t>Testers should see the site is up.</w:t>
+            </w:r>
+            <w:r>
+              <w:t xml:space="preserve"> Check with testers to confirm</w:t>
             </w:r>
             <w:r>
               <w:t>.</w:t>
@@ -2196,11 +2245,34 @@
               <w:spacing w:before="120"/>
             </w:pPr>
             <w:r>
-              <w:t>Testers should see the site is up.</w:t>
-            </w:r>
-            <w:r>
-              <w:t xml:space="preserve"> Check with testers to confirm</w:t>
-            </w:r>
+              <w:t>Delete all files under folder</w:t>
+            </w:r>
+            <w:r>
+              <w:rPr>
+                <w:b/>
+              </w:rPr>
+              <w:t xml:space="preserve"> </w:t>
+            </w:r>
+            <w:r>
+              <w:t xml:space="preserve">D:\inetpub\wwwroot\eCoachingLog except for </w:t>
+            </w:r>
+            <w:r>
+              <w:rPr>
+                <w:b/>
+              </w:rPr>
+              <w:t xml:space="preserve">index.html </w:t>
+            </w:r>
+            <w:r>
+              <w:t xml:space="preserve">and </w:t>
+            </w:r>
+            <w:proofErr w:type="spellStart"/>
+            <w:r>
+              <w:rPr>
+                <w:b/>
+              </w:rPr>
+              <w:t>web.config</w:t>
+            </w:r>
+            <w:proofErr w:type="spellEnd"/>
             <w:r>
               <w:t>.</w:t>
             </w:r>
@@ -2515,8 +2587,6 @@
                 <w:color w:val="00B050"/>
               </w:rPr>
             </w:pPr>
-            <w:bookmarkStart w:id="2" w:name="_GoBack"/>
-            <w:bookmarkEnd w:id="2"/>
             <w:r>
               <w:t>Site</w:t>
             </w:r>
@@ -3427,7 +3497,7 @@
         <w:sz w:val="18"/>
         <w:szCs w:val="18"/>
       </w:rPr>
-      <w:t>3</w:t>
+      <w:t>2</w:t>
     </w:r>
     <w:r>
       <w:rPr>
@@ -3775,7 +3845,7 @@
         </mc:Choice>
         <mc:Fallback>
           <w:pict>
-            <v:line w14:anchorId="4A9C3FE3" id="Line 7" o:spid="_x0000_s1026" style="position:absolute;z-index:251656704;visibility:visible;mso-wrap-style:square;mso-width-percent:0;mso-height-percent:0;mso-wrap-distance-left:9pt;mso-wrap-distance-top:-3e-5mm;mso-wrap-distance-right:9pt;mso-wrap-distance-bottom:-3e-5mm;mso-position-horizontal:absolute;mso-position-horizontal-relative:text;mso-position-vertical:absolute;mso-position-vertical-relative:text;mso-width-percent:0;mso-height-percent:0;mso-width-relative:page;mso-height-relative:page" from="-2.25pt,12.9pt" to="465.75pt,12.9pt" o:gfxdata="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" strokecolor="#5b7d96" strokeweight="2.25pt"/>
+            <v:line w14:anchorId="043E5FAD" id="Line 7" o:spid="_x0000_s1026" style="position:absolute;z-index:251656704;visibility:visible;mso-wrap-style:square;mso-width-percent:0;mso-height-percent:0;mso-wrap-distance-left:9pt;mso-wrap-distance-top:-3e-5mm;mso-wrap-distance-right:9pt;mso-wrap-distance-bottom:-3e-5mm;mso-position-horizontal:absolute;mso-position-horizontal-relative:text;mso-position-vertical:absolute;mso-position-vertical-relative:text;mso-width-percent:0;mso-height-percent:0;mso-width-relative:page;mso-height-relative:page" from="-2.25pt,12.9pt" to="465.75pt,12.9pt" o:gfxdata="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" strokecolor="#5b7d96" strokeweight="2.25pt"/>
           </w:pict>
         </mc:Fallback>
       </mc:AlternateContent>
@@ -8910,6 +8980,14 @@
 </file>
 
 <file path=customXml/item2.xml><?xml version="1.0" encoding="utf-8"?>
+<p:properties xmlns:p="http://schemas.microsoft.com/office/2006/metadata/properties" xmlns:xsi="http://www.w3.org/2001/XMLSchema-instance">
+  <documentManagement>
+    <_DCDateModified xmlns="http://schemas.microsoft.com/sharepoint/v3/fields" xsi:nil="true"/>
+  </documentManagement>
+</p:properties>
+</file>
+
+<file path=customXml/item3.xml><?xml version="1.0" encoding="utf-8"?>
 <ct:contentTypeSchema xmlns:ct="http://schemas.microsoft.com/office/2006/metadata/contentType" xmlns:ma="http://schemas.microsoft.com/office/2006/metadata/properties/metaAttributes" ct:_="" ma:_="" ma:contentTypeName="Document" ma:contentTypeID="0x01010030BD7732B7E9D546895B9CFEB89AE1DA" ma:contentTypeVersion="2" ma:contentTypeDescription="Create a new document." ma:contentTypeScope="" ma:versionID="4a52a66f97c8a8cc0b4275e183da2dbb">
   <xsd:schema xmlns:xsd="http://www.w3.org/2001/XMLSchema" xmlns:xs="http://www.w3.org/2001/XMLSchema" xmlns:p="http://schemas.microsoft.com/office/2006/metadata/properties" xmlns:ns2="http://schemas.microsoft.com/sharepoint/v3/fields" targetNamespace="http://schemas.microsoft.com/office/2006/metadata/properties" ma:root="true" ma:fieldsID="032493956d71b98ad7ed2527eb986e98" ns2:_="">
     <xsd:import namespace="http://schemas.microsoft.com/sharepoint/v3/fields"/>
@@ -9035,14 +9113,6 @@
 </ct:contentTypeSchema>
 </file>
 
-<file path=customXml/item3.xml><?xml version="1.0" encoding="utf-8"?>
-<p:properties xmlns:p="http://schemas.microsoft.com/office/2006/metadata/properties" xmlns:xsi="http://www.w3.org/2001/XMLSchema-instance">
-  <documentManagement>
-    <_DCDateModified xmlns="http://schemas.microsoft.com/sharepoint/v3/fields" xsi:nil="true"/>
-  </documentManagement>
-</p:properties>
-</file>
-
 <file path=customXml/item4.xml><?xml version="1.0" encoding="utf-8"?>
 <?mso-contentType ?>
 <FormTemplates xmlns="http://schemas.microsoft.com/sharepoint/v3/contenttype/forms">
@@ -9065,6 +9135,15 @@
 </file>
 
 <file path=customXml/itemProps2.xml><?xml version="1.0" encoding="utf-8"?>
+<ds:datastoreItem xmlns:ds="http://schemas.openxmlformats.org/officeDocument/2006/customXml" ds:itemID="{47853092-453F-4761-BB4F-9437077E6946}">
+  <ds:schemaRefs>
+    <ds:schemaRef ds:uri="http://schemas.microsoft.com/office/2006/metadata/properties"/>
+    <ds:schemaRef ds:uri="http://schemas.microsoft.com/sharepoint/v3/fields"/>
+  </ds:schemaRefs>
+</ds:datastoreItem>
+</file>
+
+<file path=customXml/itemProps3.xml><?xml version="1.0" encoding="utf-8"?>
 <ds:datastoreItem xmlns:ds="http://schemas.openxmlformats.org/officeDocument/2006/customXml" ds:itemID="{C20E51C4-559D-47CC-9854-22650DD0FC25}">
   <ds:schemaRefs>
     <ds:schemaRef ds:uri="http://schemas.microsoft.com/office/2006/metadata/contentType"/>
@@ -9082,15 +9161,6 @@
 </ds:datastoreItem>
 </file>
 
-<file path=customXml/itemProps3.xml><?xml version="1.0" encoding="utf-8"?>
-<ds:datastoreItem xmlns:ds="http://schemas.openxmlformats.org/officeDocument/2006/customXml" ds:itemID="{47853092-453F-4761-BB4F-9437077E6946}">
-  <ds:schemaRefs>
-    <ds:schemaRef ds:uri="http://schemas.microsoft.com/office/2006/metadata/properties"/>
-    <ds:schemaRef ds:uri="http://schemas.microsoft.com/sharepoint/v3/fields"/>
-  </ds:schemaRefs>
-</ds:datastoreItem>
-</file>
-
 <file path=customXml/itemProps4.xml><?xml version="1.0" encoding="utf-8"?>
 <ds:datastoreItem xmlns:ds="http://schemas.openxmlformats.org/officeDocument/2006/customXml" ds:itemID="{6E0243D2-C2E7-4C17-98A3-48E63A4A14E3}">
   <ds:schemaRefs>
@@ -9100,7 +9170,7 @@
 </file>
 
 <file path=customXml/itemProps5.xml><?xml version="1.0" encoding="utf-8"?>
-<ds:datastoreItem xmlns:ds="http://schemas.openxmlformats.org/officeDocument/2006/customXml" ds:itemID="{85BF4DF5-BA95-42AE-A70E-C35501225B30}">
+<ds:datastoreItem xmlns:ds="http://schemas.openxmlformats.org/officeDocument/2006/customXml" ds:itemID="{EF2042B3-4662-4F44-AEA2-BA6182365609}">
   <ds:schemaRefs>
     <ds:schemaRef ds:uri="http://schemas.openxmlformats.org/officeDocument/2006/bibliography"/>
   </ds:schemaRefs>

</xml_diff>

<commit_message>
TFS 12836 - OverTurned quality Appeal coaching logs; Updated zip changeset#.
git-tfs-id: [https://tfs.omnicloud.local/tfs/cco%20program/]$/eCoaching_V2;C41340
</commit_message>
<xml_diff>
--- a/Runbook/Web/CCO_eCoaching_Log_Runbook.docx
+++ b/Runbook/Web/CCO_eCoaching_Log_Runbook.docx
@@ -1409,8 +1409,6 @@
             <w:r>
               <w:t>12835</w:t>
             </w:r>
-            <w:bookmarkStart w:id="1" w:name="_GoBack"/>
-            <w:bookmarkEnd w:id="1"/>
             <w:r>
               <w:t>.</w:t>
             </w:r>
@@ -1665,11 +1663,11 @@
             <w:pPr>
               <w:pStyle w:val="ProcessHeaders"/>
             </w:pPr>
-            <w:bookmarkStart w:id="2" w:name="_Toc520873126"/>
+            <w:bookmarkStart w:id="1" w:name="_Toc520873126"/>
             <w:r>
               <w:t>Implementation Steps</w:t>
             </w:r>
-            <w:bookmarkEnd w:id="2"/>
+            <w:bookmarkEnd w:id="1"/>
           </w:p>
         </w:tc>
       </w:tr>
@@ -1961,8 +1959,10 @@
               <w:rPr>
                 <w:b/>
               </w:rPr>
-              <w:t>41323</w:t>
-            </w:r>
+              <w:t>41339</w:t>
+            </w:r>
+            <w:bookmarkStart w:id="2" w:name="_GoBack"/>
+            <w:bookmarkEnd w:id="2"/>
           </w:p>
         </w:tc>
       </w:tr>
@@ -3433,7 +3433,7 @@
         <w:sz w:val="18"/>
         <w:szCs w:val="18"/>
       </w:rPr>
-      <w:t>3</w:t>
+      <w:t>1</w:t>
     </w:r>
     <w:r>
       <w:rPr>
@@ -3781,7 +3781,7 @@
         </mc:Choice>
         <mc:Fallback>
           <w:pict>
-            <v:line w14:anchorId="6194A5AA" id="Line 7" o:spid="_x0000_s1026" style="position:absolute;z-index:251656704;visibility:visible;mso-wrap-style:square;mso-width-percent:0;mso-height-percent:0;mso-wrap-distance-left:9pt;mso-wrap-distance-top:-3e-5mm;mso-wrap-distance-right:9pt;mso-wrap-distance-bottom:-3e-5mm;mso-position-horizontal:absolute;mso-position-horizontal-relative:text;mso-position-vertical:absolute;mso-position-vertical-relative:text;mso-width-percent:0;mso-height-percent:0;mso-width-relative:page;mso-height-relative:page" from="-2.25pt,12.9pt" to="465.75pt,12.9pt" o:gfxdata="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" strokecolor="#5b7d96" strokeweight="2.25pt"/>
+            <v:line w14:anchorId="0388CFDD" id="Line 7" o:spid="_x0000_s1026" style="position:absolute;z-index:251656704;visibility:visible;mso-wrap-style:square;mso-width-percent:0;mso-height-percent:0;mso-wrap-distance-left:9pt;mso-wrap-distance-top:-3e-5mm;mso-wrap-distance-right:9pt;mso-wrap-distance-bottom:-3e-5mm;mso-position-horizontal:absolute;mso-position-horizontal-relative:text;mso-position-vertical:absolute;mso-position-vertical-relative:text;mso-width-percent:0;mso-height-percent:0;mso-width-relative:page;mso-height-relative:page" from="-2.25pt,12.9pt" to="465.75pt,12.9pt" o:gfxdata="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" strokecolor="#5b7d96" strokeweight="2.25pt"/>
           </w:pict>
         </mc:Fallback>
       </mc:AlternateContent>
@@ -8916,15 +8916,6 @@
 </file>
 
 <file path=customXml/item2.xml><?xml version="1.0" encoding="utf-8"?>
-<?mso-contentType ?>
-<FormTemplates xmlns="http://schemas.microsoft.com/sharepoint/v3/contenttype/forms">
-  <Display>DocumentLibraryForm</Display>
-  <Edit>DocumentLibraryForm</Edit>
-  <New>DocumentLibraryForm</New>
-</FormTemplates>
-</file>
-
-<file path=customXml/item3.xml><?xml version="1.0" encoding="utf-8"?>
 <ct:contentTypeSchema xmlns:ct="http://schemas.microsoft.com/office/2006/metadata/contentType" xmlns:ma="http://schemas.microsoft.com/office/2006/metadata/properties/metaAttributes" ct:_="" ma:_="" ma:contentTypeName="Document" ma:contentTypeID="0x01010030BD7732B7E9D546895B9CFEB89AE1DA" ma:contentTypeVersion="2" ma:contentTypeDescription="Create a new document." ma:contentTypeScope="" ma:versionID="4a52a66f97c8a8cc0b4275e183da2dbb">
   <xsd:schema xmlns:xsd="http://www.w3.org/2001/XMLSchema" xmlns:xs="http://www.w3.org/2001/XMLSchema" xmlns:p="http://schemas.microsoft.com/office/2006/metadata/properties" xmlns:ns2="http://schemas.microsoft.com/sharepoint/v3/fields" targetNamespace="http://schemas.microsoft.com/office/2006/metadata/properties" ma:root="true" ma:fieldsID="032493956d71b98ad7ed2527eb986e98" ns2:_="">
     <xsd:import namespace="http://schemas.microsoft.com/sharepoint/v3/fields"/>
@@ -9050,6 +9041,15 @@
 </ct:contentTypeSchema>
 </file>
 
+<file path=customXml/item3.xml><?xml version="1.0" encoding="utf-8"?>
+<?mso-contentType ?>
+<FormTemplates xmlns="http://schemas.microsoft.com/sharepoint/v3/contenttype/forms">
+  <Display>DocumentLibraryForm</Display>
+  <Edit>DocumentLibraryForm</Edit>
+  <New>DocumentLibraryForm</New>
+</FormTemplates>
+</file>
+
 <file path=customXml/item4.xml><?xml version="1.0" encoding="utf-8"?>
 <p:properties xmlns:p="http://schemas.microsoft.com/office/2006/metadata/properties" xmlns:xsi="http://www.w3.org/2001/XMLSchema-instance">
   <documentManagement>
@@ -9071,14 +9071,6 @@
 </file>
 
 <file path=customXml/itemProps2.xml><?xml version="1.0" encoding="utf-8"?>
-<ds:datastoreItem xmlns:ds="http://schemas.openxmlformats.org/officeDocument/2006/customXml" ds:itemID="{6E0243D2-C2E7-4C17-98A3-48E63A4A14E3}">
-  <ds:schemaRefs>
-    <ds:schemaRef ds:uri="http://schemas.microsoft.com/sharepoint/v3/contenttype/forms"/>
-  </ds:schemaRefs>
-</ds:datastoreItem>
-</file>
-
-<file path=customXml/itemProps3.xml><?xml version="1.0" encoding="utf-8"?>
 <ds:datastoreItem xmlns:ds="http://schemas.openxmlformats.org/officeDocument/2006/customXml" ds:itemID="{C20E51C4-559D-47CC-9854-22650DD0FC25}">
   <ds:schemaRefs>
     <ds:schemaRef ds:uri="http://schemas.microsoft.com/office/2006/metadata/contentType"/>
@@ -9096,6 +9088,14 @@
 </ds:datastoreItem>
 </file>
 
+<file path=customXml/itemProps3.xml><?xml version="1.0" encoding="utf-8"?>
+<ds:datastoreItem xmlns:ds="http://schemas.openxmlformats.org/officeDocument/2006/customXml" ds:itemID="{6E0243D2-C2E7-4C17-98A3-48E63A4A14E3}">
+  <ds:schemaRefs>
+    <ds:schemaRef ds:uri="http://schemas.microsoft.com/sharepoint/v3/contenttype/forms"/>
+  </ds:schemaRefs>
+</ds:datastoreItem>
+</file>
+
 <file path=customXml/itemProps4.xml><?xml version="1.0" encoding="utf-8"?>
 <ds:datastoreItem xmlns:ds="http://schemas.openxmlformats.org/officeDocument/2006/customXml" ds:itemID="{47853092-453F-4761-BB4F-9437077E6946}">
   <ds:schemaRefs>
@@ -9106,7 +9106,7 @@
 </file>
 
 <file path=customXml/itemProps5.xml><?xml version="1.0" encoding="utf-8"?>
-<ds:datastoreItem xmlns:ds="http://schemas.openxmlformats.org/officeDocument/2006/customXml" ds:itemID="{F20F0448-69D0-4B54-9714-AAF94FE1F8DF}">
+<ds:datastoreItem xmlns:ds="http://schemas.openxmlformats.org/officeDocument/2006/customXml" ds:itemID="{72FE4496-57BC-4279-B2FE-9D5B492E5260}">
   <ds:schemaRefs>
     <ds:schemaRef ds:uri="http://schemas.openxmlformats.org/officeDocument/2006/bibliography"/>
   </ds:schemaRefs>

</xml_diff>

<commit_message>
TFS 12964 - Review Page: "Failed to update the log [xxxxxx]." displays incorrectly;
git-tfs-id: [https://tfs.omnicloud.local/tfs/cco%20program/]$/eCoaching_V2;C41414
</commit_message>
<xml_diff>
--- a/Runbook/Web/CCO_eCoaching_Log_Runbook.docx
+++ b/Runbook/Web/CCO_eCoaching_Log_Runbook.docx
@@ -250,6 +250,20 @@
               <w:t>TFS 12835 – OverTurned quality Appeal logs;</w:t>
             </w:r>
           </w:p>
+          <w:p>
+            <w:pPr>
+              <w:cnfStyle w:val="100000000000" w:firstRow="1" w:lastRow="0" w:firstColumn="0" w:lastColumn="0" w:oddVBand="0" w:evenVBand="0" w:oddHBand="0" w:evenHBand="0" w:firstRowFirstColumn="0" w:firstRowLastColumn="0" w:lastRowFirstColumn="0" w:lastRowLastColumn="0"/>
+              <w:rPr>
+                <w:b/>
+              </w:rPr>
+            </w:pPr>
+            <w:r>
+              <w:rPr>
+                <w:b/>
+              </w:rPr>
+              <w:t>TFS 12964 – Review Page: “Failed to update the log [xxxxxx].” displays incorrectly;</w:t>
+            </w:r>
+          </w:p>
         </w:tc>
       </w:tr>
     </w:tbl>
@@ -1269,6 +1283,62 @@
           </w:p>
         </w:tc>
       </w:tr>
+      <w:tr>
+        <w:tc>
+          <w:tcPr>
+            <w:tcW w:w="1188" w:type="dxa"/>
+          </w:tcPr>
+          <w:p>
+            <w:pPr>
+              <w:pStyle w:val="TableText"/>
+              <w:ind w:left="90"/>
+              <w:rPr>
+                <w:sz w:val="18"/>
+                <w:szCs w:val="18"/>
+              </w:rPr>
+            </w:pPr>
+            <w:r>
+              <w:rPr>
+                <w:sz w:val="18"/>
+                <w:szCs w:val="18"/>
+              </w:rPr>
+              <w:t>12/18/2018</w:t>
+            </w:r>
+          </w:p>
+        </w:tc>
+        <w:tc>
+          <w:tcPr>
+            <w:tcW w:w="6120" w:type="dxa"/>
+          </w:tcPr>
+          <w:p>
+            <w:r>
+              <w:t>TFS 12964 – Review Page: “Failed to update the log [xxxxxx].” displays incorrectly;</w:t>
+            </w:r>
+          </w:p>
+        </w:tc>
+        <w:tc>
+          <w:tcPr>
+            <w:tcW w:w="2268" w:type="dxa"/>
+          </w:tcPr>
+          <w:p>
+            <w:pPr>
+              <w:pStyle w:val="TableText"/>
+              <w:ind w:left="162"/>
+              <w:rPr>
+                <w:sz w:val="18"/>
+                <w:szCs w:val="18"/>
+              </w:rPr>
+            </w:pPr>
+            <w:r>
+              <w:rPr>
+                <w:sz w:val="18"/>
+                <w:szCs w:val="18"/>
+              </w:rPr>
+              <w:t>Lili Huang</w:t>
+            </w:r>
+          </w:p>
+        </w:tc>
+      </w:tr>
     </w:tbl>
     <w:p/>
     <w:p/>
@@ -1408,6 +1478,9 @@
             </w:r>
             <w:r>
               <w:t>12835</w:t>
+            </w:r>
+            <w:r>
+              <w:t xml:space="preserve"> and 12964</w:t>
             </w:r>
             <w:r>
               <w:t>.</w:t>
@@ -1959,7 +2032,7 @@
               <w:rPr>
                 <w:b/>
               </w:rPr>
-              <w:t>41339</w:t>
+              <w:t>41413</w:t>
             </w:r>
             <w:bookmarkStart w:id="2" w:name="_GoBack"/>
             <w:bookmarkEnd w:id="2"/>
@@ -3212,7 +3285,7 @@
         <w:sz w:val="18"/>
         <w:szCs w:val="18"/>
       </w:rPr>
-      <w:t>i</w:t>
+      <w:t>ii</w:t>
     </w:r>
     <w:r>
       <w:rPr>
@@ -3781,7 +3854,7 @@
         </mc:Choice>
         <mc:Fallback>
           <w:pict>
-            <v:line w14:anchorId="0388CFDD" id="Line 7" o:spid="_x0000_s1026" style="position:absolute;z-index:251656704;visibility:visible;mso-wrap-style:square;mso-width-percent:0;mso-height-percent:0;mso-wrap-distance-left:9pt;mso-wrap-distance-top:-3e-5mm;mso-wrap-distance-right:9pt;mso-wrap-distance-bottom:-3e-5mm;mso-position-horizontal:absolute;mso-position-horizontal-relative:text;mso-position-vertical:absolute;mso-position-vertical-relative:text;mso-width-percent:0;mso-height-percent:0;mso-width-relative:page;mso-height-relative:page" from="-2.25pt,12.9pt" to="465.75pt,12.9pt" o:gfxdata="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" strokecolor="#5b7d96" strokeweight="2.25pt"/>
+            <v:line w14:anchorId="516B02D1" id="Line 7" o:spid="_x0000_s1026" style="position:absolute;z-index:251656704;visibility:visible;mso-wrap-style:square;mso-width-percent:0;mso-height-percent:0;mso-wrap-distance-left:9pt;mso-wrap-distance-top:-3e-5mm;mso-wrap-distance-right:9pt;mso-wrap-distance-bottom:-3e-5mm;mso-position-horizontal:absolute;mso-position-horizontal-relative:text;mso-position-vertical:absolute;mso-position-vertical-relative:text;mso-width-percent:0;mso-height-percent:0;mso-width-relative:page;mso-height-relative:page" from="-2.25pt,12.9pt" to="465.75pt,12.9pt" o:gfxdata="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" strokecolor="#5b7d96" strokeweight="2.25pt"/>
           </w:pict>
         </mc:Fallback>
       </mc:AlternateContent>
@@ -8916,6 +8989,15 @@
 </file>
 
 <file path=customXml/item2.xml><?xml version="1.0" encoding="utf-8"?>
+<?mso-contentType ?>
+<FormTemplates xmlns="http://schemas.microsoft.com/sharepoint/v3/contenttype/forms">
+  <Display>DocumentLibraryForm</Display>
+  <Edit>DocumentLibraryForm</Edit>
+  <New>DocumentLibraryForm</New>
+</FormTemplates>
+</file>
+
+<file path=customXml/item3.xml><?xml version="1.0" encoding="utf-8"?>
 <ct:contentTypeSchema xmlns:ct="http://schemas.microsoft.com/office/2006/metadata/contentType" xmlns:ma="http://schemas.microsoft.com/office/2006/metadata/properties/metaAttributes" ct:_="" ma:_="" ma:contentTypeName="Document" ma:contentTypeID="0x01010030BD7732B7E9D546895B9CFEB89AE1DA" ma:contentTypeVersion="2" ma:contentTypeDescription="Create a new document." ma:contentTypeScope="" ma:versionID="4a52a66f97c8a8cc0b4275e183da2dbb">
   <xsd:schema xmlns:xsd="http://www.w3.org/2001/XMLSchema" xmlns:xs="http://www.w3.org/2001/XMLSchema" xmlns:p="http://schemas.microsoft.com/office/2006/metadata/properties" xmlns:ns2="http://schemas.microsoft.com/sharepoint/v3/fields" targetNamespace="http://schemas.microsoft.com/office/2006/metadata/properties" ma:root="true" ma:fieldsID="032493956d71b98ad7ed2527eb986e98" ns2:_="">
     <xsd:import namespace="http://schemas.microsoft.com/sharepoint/v3/fields"/>
@@ -9041,15 +9123,6 @@
 </ct:contentTypeSchema>
 </file>
 
-<file path=customXml/item3.xml><?xml version="1.0" encoding="utf-8"?>
-<?mso-contentType ?>
-<FormTemplates xmlns="http://schemas.microsoft.com/sharepoint/v3/contenttype/forms">
-  <Display>DocumentLibraryForm</Display>
-  <Edit>DocumentLibraryForm</Edit>
-  <New>DocumentLibraryForm</New>
-</FormTemplates>
-</file>
-
 <file path=customXml/item4.xml><?xml version="1.0" encoding="utf-8"?>
 <p:properties xmlns:p="http://schemas.microsoft.com/office/2006/metadata/properties" xmlns:xsi="http://www.w3.org/2001/XMLSchema-instance">
   <documentManagement>
@@ -9071,6 +9144,14 @@
 </file>
 
 <file path=customXml/itemProps2.xml><?xml version="1.0" encoding="utf-8"?>
+<ds:datastoreItem xmlns:ds="http://schemas.openxmlformats.org/officeDocument/2006/customXml" ds:itemID="{6E0243D2-C2E7-4C17-98A3-48E63A4A14E3}">
+  <ds:schemaRefs>
+    <ds:schemaRef ds:uri="http://schemas.microsoft.com/sharepoint/v3/contenttype/forms"/>
+  </ds:schemaRefs>
+</ds:datastoreItem>
+</file>
+
+<file path=customXml/itemProps3.xml><?xml version="1.0" encoding="utf-8"?>
 <ds:datastoreItem xmlns:ds="http://schemas.openxmlformats.org/officeDocument/2006/customXml" ds:itemID="{C20E51C4-559D-47CC-9854-22650DD0FC25}">
   <ds:schemaRefs>
     <ds:schemaRef ds:uri="http://schemas.microsoft.com/office/2006/metadata/contentType"/>
@@ -9088,14 +9169,6 @@
 </ds:datastoreItem>
 </file>
 
-<file path=customXml/itemProps3.xml><?xml version="1.0" encoding="utf-8"?>
-<ds:datastoreItem xmlns:ds="http://schemas.openxmlformats.org/officeDocument/2006/customXml" ds:itemID="{6E0243D2-C2E7-4C17-98A3-48E63A4A14E3}">
-  <ds:schemaRefs>
-    <ds:schemaRef ds:uri="http://schemas.microsoft.com/sharepoint/v3/contenttype/forms"/>
-  </ds:schemaRefs>
-</ds:datastoreItem>
-</file>
-
 <file path=customXml/itemProps4.xml><?xml version="1.0" encoding="utf-8"?>
 <ds:datastoreItem xmlns:ds="http://schemas.openxmlformats.org/officeDocument/2006/customXml" ds:itemID="{47853092-453F-4761-BB4F-9437077E6946}">
   <ds:schemaRefs>
@@ -9106,7 +9179,7 @@
 </file>
 
 <file path=customXml/itemProps5.xml><?xml version="1.0" encoding="utf-8"?>
-<ds:datastoreItem xmlns:ds="http://schemas.openxmlformats.org/officeDocument/2006/customXml" ds:itemID="{72FE4496-57BC-4279-B2FE-9D5B492E5260}">
+<ds:datastoreItem xmlns:ds="http://schemas.openxmlformats.org/officeDocument/2006/customXml" ds:itemID="{741ADD2A-15B1-4247-8719-AE41353FEDE5}">
   <ds:schemaRefs>
     <ds:schemaRef ds:uri="http://schemas.openxmlformats.org/officeDocument/2006/bibliography"/>
   </ds:schemaRefs>

</xml_diff>

<commit_message>
TFS 13511; Updated zip changeset number.
git-tfs-id: [https://tfs.omnicloud.local/tfs/cco%20program/]$/eCoaching_V2;C41751
</commit_message>
<xml_diff>
--- a/Runbook/Web/CCO_eCoaching_Log_Runbook.docx
+++ b/Runbook/Web/CCO_eCoaching_Log_Runbook.docx
@@ -172,13 +172,8 @@
       <w:pPr>
         <w:pStyle w:val="CoverPageTitles"/>
       </w:pPr>
-      <w:proofErr w:type="gramStart"/>
       <w:r>
-        <w:t>eCoaching</w:t>
-      </w:r>
-      <w:proofErr w:type="gramEnd"/>
-      <w:r>
-        <w:t xml:space="preserve"> Log Web</w:t>
+        <w:t>eCoaching Log Web</w:t>
       </w:r>
       <w:r>
         <w:t xml:space="preserve"> </w:t>
@@ -908,15 +903,7 @@
           </w:p>
           <w:p>
             <w:r>
-              <w:t xml:space="preserve">TFS 11841- Multiple clicks on Survey submit </w:t>
-            </w:r>
-            <w:proofErr w:type="spellStart"/>
-            <w:r>
-              <w:t>btn</w:t>
-            </w:r>
-            <w:proofErr w:type="spellEnd"/>
-            <w:r>
-              <w:t>;</w:t>
+              <w:t>TFS 11841- Multiple clicks on Survey submit btn;</w:t>
             </w:r>
           </w:p>
           <w:p>
@@ -987,23 +974,7 @@
           </w:tcPr>
           <w:p>
             <w:r>
-              <w:t xml:space="preserve">TFS 11983 – Include a link to </w:t>
-            </w:r>
-            <w:proofErr w:type="spellStart"/>
-            <w:r>
-              <w:t>ecl</w:t>
-            </w:r>
-            <w:proofErr w:type="spellEnd"/>
-            <w:r>
-              <w:t xml:space="preserve"> </w:t>
-            </w:r>
-            <w:proofErr w:type="spellStart"/>
-            <w:r>
-              <w:t>sharepoint</w:t>
-            </w:r>
-            <w:proofErr w:type="spellEnd"/>
-            <w:r>
-              <w:t xml:space="preserve"> site to report issues;</w:t>
+              <w:t>TFS 11983 – Include a link to ecl sharepoint site to report issues;</w:t>
             </w:r>
           </w:p>
         </w:tc>
@@ -1115,15 +1086,7 @@
           </w:tcPr>
           <w:p>
             <w:r>
-              <w:t xml:space="preserve">TFS 12168 – Submission page issue with selected employees whose </w:t>
-            </w:r>
-            <w:proofErr w:type="spellStart"/>
-            <w:r>
-              <w:t>emp</w:t>
-            </w:r>
-            <w:proofErr w:type="spellEnd"/>
-            <w:r>
-              <w:t xml:space="preserve"> IDs have letter(s)</w:t>
+              <w:t>TFS 12168 – Submission page issue with selected employees whose emp IDs have letter(s)</w:t>
             </w:r>
           </w:p>
         </w:tc>
@@ -1291,15 +1254,7 @@
           </w:tcPr>
           <w:p>
             <w:r>
-              <w:t xml:space="preserve">TFS 12835 – </w:t>
-            </w:r>
-            <w:proofErr w:type="spellStart"/>
-            <w:r>
-              <w:t>OverTurned</w:t>
-            </w:r>
-            <w:proofErr w:type="spellEnd"/>
-            <w:r>
-              <w:t xml:space="preserve"> quality Appeal coaching logs;</w:t>
+              <w:t>TFS 12835 – OverTurned quality Appeal coaching logs;</w:t>
             </w:r>
           </w:p>
         </w:tc>
@@ -1355,15 +1310,7 @@
           </w:tcPr>
           <w:p>
             <w:r>
-              <w:t>TFS 12964 – Review Page: “Failed to update the log [</w:t>
-            </w:r>
-            <w:proofErr w:type="spellStart"/>
-            <w:r>
-              <w:t>xxxxxx</w:t>
-            </w:r>
-            <w:proofErr w:type="spellEnd"/>
-            <w:r>
-              <w:t>].” displays incorrectly;</w:t>
+              <w:t>TFS 12964 – Review Page: “Failed to update the log [xxxxxx].” displays incorrectly;</w:t>
             </w:r>
           </w:p>
         </w:tc>
@@ -1705,8 +1652,6 @@
             <w:r>
               <w:t>f3420-mwbp11</w:t>
             </w:r>
-            <w:bookmarkStart w:id="1" w:name="_GoBack"/>
-            <w:bookmarkEnd w:id="1"/>
           </w:p>
         </w:tc>
       </w:tr>
@@ -1850,11 +1795,11 @@
             <w:pPr>
               <w:pStyle w:val="ProcessHeaders"/>
             </w:pPr>
-            <w:bookmarkStart w:id="2" w:name="_Toc520873126"/>
+            <w:bookmarkStart w:id="1" w:name="_Toc520873126"/>
             <w:r>
               <w:t>Implementation Steps</w:t>
             </w:r>
-            <w:bookmarkEnd w:id="2"/>
+            <w:bookmarkEnd w:id="1"/>
           </w:p>
         </w:tc>
       </w:tr>
@@ -2136,26 +2081,20 @@
             <w:r>
               <w:t xml:space="preserve">- </w:t>
             </w:r>
-            <w:proofErr w:type="spellStart"/>
             <w:r>
               <w:rPr>
                 <w:b/>
               </w:rPr>
-              <w:t>Changeset</w:t>
-            </w:r>
-            <w:proofErr w:type="spellEnd"/>
+              <w:t xml:space="preserve">Changeset </w:t>
+            </w:r>
             <w:r>
               <w:rPr>
                 <w:b/>
               </w:rPr>
-              <w:t xml:space="preserve"> </w:t>
-            </w:r>
-            <w:r>
-              <w:rPr>
-                <w:b/>
-              </w:rPr>
-              <w:t>41743</w:t>
-            </w:r>
+              <w:t>41750</w:t>
+            </w:r>
+            <w:bookmarkStart w:id="2" w:name="_GoBack"/>
+            <w:bookmarkEnd w:id="2"/>
           </w:p>
         </w:tc>
       </w:tr>
@@ -2327,14 +2266,12 @@
             <w:r>
               <w:t xml:space="preserve">Edit </w:t>
             </w:r>
-            <w:proofErr w:type="spellStart"/>
             <w:r>
               <w:rPr>
                 <w:b/>
               </w:rPr>
               <w:t>web.config</w:t>
             </w:r>
-            <w:proofErr w:type="spellEnd"/>
             <w:r>
               <w:t>:</w:t>
             </w:r>
@@ -2348,14 +2285,12 @@
             <w:r>
               <w:t>“</w:t>
             </w:r>
-            <w:proofErr w:type="spellStart"/>
             <w:r>
               <w:rPr>
                 <w:b/>
               </w:rPr>
               <w:t>Prod.VnV.IPs</w:t>
             </w:r>
-            <w:proofErr w:type="spellEnd"/>
             <w:r>
               <w:t>”, add/update the testers’ I</w:t>
             </w:r>
@@ -2418,14 +2353,12 @@
             <w:r>
               <w:t xml:space="preserve">and </w:t>
             </w:r>
-            <w:proofErr w:type="spellStart"/>
             <w:r>
               <w:rPr>
                 <w:b/>
               </w:rPr>
               <w:t>web.config</w:t>
             </w:r>
-            <w:proofErr w:type="spellEnd"/>
             <w:r>
               <w:t>.</w:t>
             </w:r>
@@ -2473,16 +2406,8 @@
               <w:rPr>
                 <w:b/>
               </w:rPr>
-              <w:t xml:space="preserve"> overwrite </w:t>
-            </w:r>
-            <w:proofErr w:type="spellStart"/>
-            <w:r>
-              <w:rPr>
-                <w:b/>
-              </w:rPr>
-              <w:t>web.config</w:t>
-            </w:r>
-            <w:proofErr w:type="spellEnd"/>
+              <w:t xml:space="preserve"> overwrite web.config</w:t>
+            </w:r>
           </w:p>
         </w:tc>
       </w:tr>
@@ -3198,23 +3123,13 @@
         <w:szCs w:val="18"/>
       </w:rPr>
     </w:pPr>
-    <w:proofErr w:type="spellStart"/>
     <w:r>
       <w:rPr>
         <w:b/>
         <w:sz w:val="18"/>
         <w:szCs w:val="18"/>
       </w:rPr>
-      <w:t>Vangent</w:t>
-    </w:r>
-    <w:proofErr w:type="spellEnd"/>
-    <w:r>
-      <w:rPr>
-        <w:b/>
-        <w:sz w:val="18"/>
-        <w:szCs w:val="18"/>
-      </w:rPr>
-      <w:t xml:space="preserve">, Inc. - Confidential </w:t>
+      <w:t xml:space="preserve">Vangent, Inc. - Confidential </w:t>
     </w:r>
     <w:r>
       <w:rPr>
@@ -3650,7 +3565,7 @@
         <w:sz w:val="18"/>
         <w:szCs w:val="18"/>
       </w:rPr>
-      <w:t>3</w:t>
+      <w:t>1</w:t>
     </w:r>
     <w:r>
       <w:rPr>
@@ -3998,7 +3913,7 @@
         </mc:Choice>
         <mc:Fallback>
           <w:pict>
-            <v:line w14:anchorId="0E9F1B18" id="Line 7" o:spid="_x0000_s1026" style="position:absolute;z-index:251656704;visibility:visible;mso-wrap-style:square;mso-width-percent:0;mso-height-percent:0;mso-wrap-distance-left:9pt;mso-wrap-distance-top:-3e-5mm;mso-wrap-distance-right:9pt;mso-wrap-distance-bottom:-3e-5mm;mso-position-horizontal:absolute;mso-position-horizontal-relative:text;mso-position-vertical:absolute;mso-position-vertical-relative:text;mso-width-percent:0;mso-height-percent:0;mso-width-relative:page;mso-height-relative:page" from="-2.25pt,12.9pt" to="465.75pt,12.9pt" o:gfxdata="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" strokecolor="#5b7d96" strokeweight="2.25pt"/>
+            <v:line w14:anchorId="1D591005" id="Line 7" o:spid="_x0000_s1026" style="position:absolute;z-index:251656704;visibility:visible;mso-wrap-style:square;mso-width-percent:0;mso-height-percent:0;mso-wrap-distance-left:9pt;mso-wrap-distance-top:-3e-5mm;mso-wrap-distance-right:9pt;mso-wrap-distance-bottom:-3e-5mm;mso-position-horizontal:absolute;mso-position-horizontal-relative:text;mso-position-vertical:absolute;mso-position-vertical-relative:text;mso-width-percent:0;mso-height-percent:0;mso-width-relative:page;mso-height-relative:page" from="-2.25pt,12.9pt" to="465.75pt,12.9pt" o:gfxdata="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" strokecolor="#5b7d96" strokeweight="2.25pt"/>
           </w:pict>
         </mc:Fallback>
       </mc:AlternateContent>
@@ -9133,6 +9048,15 @@
 </file>
 
 <file path=customXml/item2.xml><?xml version="1.0" encoding="utf-8"?>
+<?mso-contentType ?>
+<FormTemplates xmlns="http://schemas.microsoft.com/sharepoint/v3/contenttype/forms">
+  <Display>DocumentLibraryForm</Display>
+  <Edit>DocumentLibraryForm</Edit>
+  <New>DocumentLibraryForm</New>
+</FormTemplates>
+</file>
+
+<file path=customXml/item3.xml><?xml version="1.0" encoding="utf-8"?>
 <ct:contentTypeSchema xmlns:ct="http://schemas.microsoft.com/office/2006/metadata/contentType" xmlns:ma="http://schemas.microsoft.com/office/2006/metadata/properties/metaAttributes" ct:_="" ma:_="" ma:contentTypeName="Document" ma:contentTypeID="0x01010030BD7732B7E9D546895B9CFEB89AE1DA" ma:contentTypeVersion="2" ma:contentTypeDescription="Create a new document." ma:contentTypeScope="" ma:versionID="4a52a66f97c8a8cc0b4275e183da2dbb">
   <xsd:schema xmlns:xsd="http://www.w3.org/2001/XMLSchema" xmlns:xs="http://www.w3.org/2001/XMLSchema" xmlns:p="http://schemas.microsoft.com/office/2006/metadata/properties" xmlns:ns2="http://schemas.microsoft.com/sharepoint/v3/fields" targetNamespace="http://schemas.microsoft.com/office/2006/metadata/properties" ma:root="true" ma:fieldsID="032493956d71b98ad7ed2527eb986e98" ns2:_="">
     <xsd:import namespace="http://schemas.microsoft.com/sharepoint/v3/fields"/>
@@ -9258,15 +9182,6 @@
 </ct:contentTypeSchema>
 </file>
 
-<file path=customXml/item3.xml><?xml version="1.0" encoding="utf-8"?>
-<?mso-contentType ?>
-<FormTemplates xmlns="http://schemas.microsoft.com/sharepoint/v3/contenttype/forms">
-  <Display>DocumentLibraryForm</Display>
-  <Edit>DocumentLibraryForm</Edit>
-  <New>DocumentLibraryForm</New>
-</FormTemplates>
-</file>
-
 <file path=customXml/item4.xml><?xml version="1.0" encoding="utf-8"?>
 <p:properties xmlns:p="http://schemas.microsoft.com/office/2006/metadata/properties" xmlns:xsi="http://www.w3.org/2001/XMLSchema-instance">
   <documentManagement>
@@ -9288,6 +9203,14 @@
 </file>
 
 <file path=customXml/itemProps2.xml><?xml version="1.0" encoding="utf-8"?>
+<ds:datastoreItem xmlns:ds="http://schemas.openxmlformats.org/officeDocument/2006/customXml" ds:itemID="{6E0243D2-C2E7-4C17-98A3-48E63A4A14E3}">
+  <ds:schemaRefs>
+    <ds:schemaRef ds:uri="http://schemas.microsoft.com/sharepoint/v3/contenttype/forms"/>
+  </ds:schemaRefs>
+</ds:datastoreItem>
+</file>
+
+<file path=customXml/itemProps3.xml><?xml version="1.0" encoding="utf-8"?>
 <ds:datastoreItem xmlns:ds="http://schemas.openxmlformats.org/officeDocument/2006/customXml" ds:itemID="{C20E51C4-559D-47CC-9854-22650DD0FC25}">
   <ds:schemaRefs>
     <ds:schemaRef ds:uri="http://schemas.microsoft.com/office/2006/metadata/contentType"/>
@@ -9305,14 +9228,6 @@
 </ds:datastoreItem>
 </file>
 
-<file path=customXml/itemProps3.xml><?xml version="1.0" encoding="utf-8"?>
-<ds:datastoreItem xmlns:ds="http://schemas.openxmlformats.org/officeDocument/2006/customXml" ds:itemID="{6E0243D2-C2E7-4C17-98A3-48E63A4A14E3}">
-  <ds:schemaRefs>
-    <ds:schemaRef ds:uri="http://schemas.microsoft.com/sharepoint/v3/contenttype/forms"/>
-  </ds:schemaRefs>
-</ds:datastoreItem>
-</file>
-
 <file path=customXml/itemProps4.xml><?xml version="1.0" encoding="utf-8"?>
 <ds:datastoreItem xmlns:ds="http://schemas.openxmlformats.org/officeDocument/2006/customXml" ds:itemID="{47853092-453F-4761-BB4F-9437077E6946}">
   <ds:schemaRefs>
@@ -9323,7 +9238,7 @@
 </file>
 
 <file path=customXml/itemProps5.xml><?xml version="1.0" encoding="utf-8"?>
-<ds:datastoreItem xmlns:ds="http://schemas.openxmlformats.org/officeDocument/2006/customXml" ds:itemID="{E7792BC3-E503-406A-8678-6A7943EAAE7F}">
+<ds:datastoreItem xmlns:ds="http://schemas.openxmlformats.org/officeDocument/2006/customXml" ds:itemID="{7BCFA52D-712B-4701-B571-67CD0E9F6132}">
   <ds:schemaRefs>
     <ds:schemaRef ds:uri="http://schemas.openxmlformats.org/officeDocument/2006/bibliography"/>
   </ds:schemaRefs>

</xml_diff>

<commit_message>
TFS 13809 - New Submission: Changing Program resets Direct/Indirect radio btn;
git-tfs-id: [https://tfs.omnicloud.local/tfs/cco%20program/]$/eCoaching_V2;C41894
</commit_message>
<xml_diff>
--- a/Runbook/Web/CCO_eCoaching_Log_Runbook.docx
+++ b/Runbook/Web/CCO_eCoaching_Log_Runbook.docx
@@ -2291,7 +2291,7 @@
               <w:rPr>
                 <w:b/>
               </w:rPr>
-              <w:t>41887</w:t>
+              <w:t>41893</w:t>
             </w:r>
             <w:bookmarkStart w:id="2" w:name="_GoBack"/>
             <w:bookmarkEnd w:id="2"/>
@@ -3765,7 +3765,7 @@
         <w:sz w:val="18"/>
         <w:szCs w:val="18"/>
       </w:rPr>
-      <w:t>3</w:t>
+      <w:t>1</w:t>
     </w:r>
     <w:r>
       <w:rPr>
@@ -4113,7 +4113,7 @@
         </mc:Choice>
         <mc:Fallback>
           <w:pict>
-            <v:line w14:anchorId="7AFA9F77" id="Line 7" o:spid="_x0000_s1026" style="position:absolute;z-index:251656704;visibility:visible;mso-wrap-style:square;mso-width-percent:0;mso-height-percent:0;mso-wrap-distance-left:9pt;mso-wrap-distance-top:-3e-5mm;mso-wrap-distance-right:9pt;mso-wrap-distance-bottom:-3e-5mm;mso-position-horizontal:absolute;mso-position-horizontal-relative:text;mso-position-vertical:absolute;mso-position-vertical-relative:text;mso-width-percent:0;mso-height-percent:0;mso-width-relative:page;mso-height-relative:page" from="-2.25pt,12.9pt" to="465.75pt,12.9pt" o:gfxdata="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" strokecolor="#5b7d96" strokeweight="2.25pt"/>
+            <v:line w14:anchorId="47DAF7C8" id="Line 7" o:spid="_x0000_s1026" style="position:absolute;z-index:251656704;visibility:visible;mso-wrap-style:square;mso-width-percent:0;mso-height-percent:0;mso-wrap-distance-left:9pt;mso-wrap-distance-top:-3e-5mm;mso-wrap-distance-right:9pt;mso-wrap-distance-bottom:-3e-5mm;mso-position-horizontal:absolute;mso-position-horizontal-relative:text;mso-position-vertical:absolute;mso-position-vertical-relative:text;mso-width-percent:0;mso-height-percent:0;mso-width-relative:page;mso-height-relative:page" from="-2.25pt,12.9pt" to="465.75pt,12.9pt" o:gfxdata="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" strokecolor="#5b7d96" strokeweight="2.25pt"/>
           </w:pict>
         </mc:Fallback>
       </mc:AlternateContent>
@@ -9248,6 +9248,15 @@
 </file>
 
 <file path=customXml/item2.xml><?xml version="1.0" encoding="utf-8"?>
+<?mso-contentType ?>
+<FormTemplates xmlns="http://schemas.microsoft.com/sharepoint/v3/contenttype/forms">
+  <Display>DocumentLibraryForm</Display>
+  <Edit>DocumentLibraryForm</Edit>
+  <New>DocumentLibraryForm</New>
+</FormTemplates>
+</file>
+
+<file path=customXml/item3.xml><?xml version="1.0" encoding="utf-8"?>
 <ct:contentTypeSchema xmlns:ct="http://schemas.microsoft.com/office/2006/metadata/contentType" xmlns:ma="http://schemas.microsoft.com/office/2006/metadata/properties/metaAttributes" ct:_="" ma:_="" ma:contentTypeName="Document" ma:contentTypeID="0x01010030BD7732B7E9D546895B9CFEB89AE1DA" ma:contentTypeVersion="2" ma:contentTypeDescription="Create a new document." ma:contentTypeScope="" ma:versionID="4a52a66f97c8a8cc0b4275e183da2dbb">
   <xsd:schema xmlns:xsd="http://www.w3.org/2001/XMLSchema" xmlns:xs="http://www.w3.org/2001/XMLSchema" xmlns:p="http://schemas.microsoft.com/office/2006/metadata/properties" xmlns:ns2="http://schemas.microsoft.com/sharepoint/v3/fields" targetNamespace="http://schemas.microsoft.com/office/2006/metadata/properties" ma:root="true" ma:fieldsID="032493956d71b98ad7ed2527eb986e98" ns2:_="">
     <xsd:import namespace="http://schemas.microsoft.com/sharepoint/v3/fields"/>
@@ -9373,15 +9382,6 @@
 </ct:contentTypeSchema>
 </file>
 
-<file path=customXml/item3.xml><?xml version="1.0" encoding="utf-8"?>
-<?mso-contentType ?>
-<FormTemplates xmlns="http://schemas.microsoft.com/sharepoint/v3/contenttype/forms">
-  <Display>DocumentLibraryForm</Display>
-  <Edit>DocumentLibraryForm</Edit>
-  <New>DocumentLibraryForm</New>
-</FormTemplates>
-</file>
-
 <file path=customXml/item4.xml><?xml version="1.0" encoding="utf-8"?>
 <p:properties xmlns:p="http://schemas.microsoft.com/office/2006/metadata/properties" xmlns:xsi="http://www.w3.org/2001/XMLSchema-instance">
   <documentManagement>
@@ -9403,6 +9403,14 @@
 </file>
 
 <file path=customXml/itemProps2.xml><?xml version="1.0" encoding="utf-8"?>
+<ds:datastoreItem xmlns:ds="http://schemas.openxmlformats.org/officeDocument/2006/customXml" ds:itemID="{6E0243D2-C2E7-4C17-98A3-48E63A4A14E3}">
+  <ds:schemaRefs>
+    <ds:schemaRef ds:uri="http://schemas.microsoft.com/sharepoint/v3/contenttype/forms"/>
+  </ds:schemaRefs>
+</ds:datastoreItem>
+</file>
+
+<file path=customXml/itemProps3.xml><?xml version="1.0" encoding="utf-8"?>
 <ds:datastoreItem xmlns:ds="http://schemas.openxmlformats.org/officeDocument/2006/customXml" ds:itemID="{C20E51C4-559D-47CC-9854-22650DD0FC25}">
   <ds:schemaRefs>
     <ds:schemaRef ds:uri="http://schemas.microsoft.com/office/2006/metadata/contentType"/>
@@ -9420,14 +9428,6 @@
 </ds:datastoreItem>
 </file>
 
-<file path=customXml/itemProps3.xml><?xml version="1.0" encoding="utf-8"?>
-<ds:datastoreItem xmlns:ds="http://schemas.openxmlformats.org/officeDocument/2006/customXml" ds:itemID="{6E0243D2-C2E7-4C17-98A3-48E63A4A14E3}">
-  <ds:schemaRefs>
-    <ds:schemaRef ds:uri="http://schemas.microsoft.com/sharepoint/v3/contenttype/forms"/>
-  </ds:schemaRefs>
-</ds:datastoreItem>
-</file>
-
 <file path=customXml/itemProps4.xml><?xml version="1.0" encoding="utf-8"?>
 <ds:datastoreItem xmlns:ds="http://schemas.openxmlformats.org/officeDocument/2006/customXml" ds:itemID="{47853092-453F-4761-BB4F-9437077E6946}">
   <ds:schemaRefs>
@@ -9438,7 +9438,7 @@
 </file>
 
 <file path=customXml/itemProps5.xml><?xml version="1.0" encoding="utf-8"?>
-<ds:datastoreItem xmlns:ds="http://schemas.openxmlformats.org/officeDocument/2006/customXml" ds:itemID="{018752A3-829D-4417-9BB6-42A7A9599E6D}">
+<ds:datastoreItem xmlns:ds="http://schemas.openxmlformats.org/officeDocument/2006/customXml" ds:itemID="{1544B700-52AD-4D08-AB58-5ECEF0589691}">
   <ds:schemaRefs>
     <ds:schemaRef ds:uri="http://schemas.openxmlformats.org/officeDocument/2006/bibliography"/>
   </ds:schemaRefs>

</xml_diff>

<commit_message>
TFS 13661 - Quality Now;
git-tfs-id: [https://tfs.omnicloud.local/tfs/cco%20program/]$/eCoaching_V2;C42113
</commit_message>
<xml_diff>
--- a/Runbook/Web/CCO_eCoaching_Log_Runbook.docx
+++ b/Runbook/Web/CCO_eCoaching_Log_Runbook.docx
@@ -247,51 +247,7 @@
               <w:rPr>
                 <w:b/>
               </w:rPr>
-              <w:t>TFS 13</w:t>
-            </w:r>
-            <w:r>
-              <w:rPr>
-                <w:b/>
-              </w:rPr>
-              <w:t>716</w:t>
-            </w:r>
-            <w:r>
-              <w:rPr>
-                <w:b/>
-              </w:rPr>
-              <w:t xml:space="preserve"> </w:t>
-            </w:r>
-            <w:r>
-              <w:rPr>
-                <w:b/>
-              </w:rPr>
-              <w:t>–</w:t>
-            </w:r>
-            <w:r>
-              <w:rPr>
-                <w:b/>
-              </w:rPr>
-              <w:t xml:space="preserve"> </w:t>
-            </w:r>
-            <w:r>
-              <w:rPr>
-                <w:b/>
-              </w:rPr>
-              <w:t>Add Dual as a Program and change Module label;</w:t>
-            </w:r>
-          </w:p>
-          <w:p>
-            <w:pPr>
-              <w:cnfStyle w:val="100000000000" w:firstRow="1" w:lastRow="0" w:firstColumn="0" w:lastColumn="0" w:oddVBand="0" w:evenVBand="0" w:oddHBand="0" w:evenHBand="0" w:firstRowFirstColumn="0" w:firstRowLastColumn="0" w:lastRowFirstColumn="0" w:lastRowLastColumn="0"/>
-              <w:rPr>
-                <w:b/>
-              </w:rPr>
-            </w:pPr>
-            <w:r>
-              <w:rPr>
-                <w:b/>
-              </w:rPr>
-              <w:t>TFS 13808 – New Submission: Changing Program resets Direct/Indirect btn;</w:t>
+              <w:t>TFS 13661 – Quality Now;</w:t>
             </w:r>
           </w:p>
         </w:tc>
@@ -1610,6 +1566,62 @@
           </w:p>
         </w:tc>
       </w:tr>
+      <w:tr>
+        <w:tc>
+          <w:tcPr>
+            <w:tcW w:w="1188" w:type="dxa"/>
+          </w:tcPr>
+          <w:p>
+            <w:pPr>
+              <w:pStyle w:val="TableText"/>
+              <w:ind w:left="90"/>
+              <w:rPr>
+                <w:sz w:val="18"/>
+                <w:szCs w:val="18"/>
+              </w:rPr>
+            </w:pPr>
+            <w:r>
+              <w:rPr>
+                <w:sz w:val="18"/>
+                <w:szCs w:val="18"/>
+              </w:rPr>
+              <w:t>04/15/2019</w:t>
+            </w:r>
+          </w:p>
+        </w:tc>
+        <w:tc>
+          <w:tcPr>
+            <w:tcW w:w="6120" w:type="dxa"/>
+          </w:tcPr>
+          <w:p>
+            <w:r>
+              <w:t>TFS 13661 – Quality Now;</w:t>
+            </w:r>
+          </w:p>
+        </w:tc>
+        <w:tc>
+          <w:tcPr>
+            <w:tcW w:w="2268" w:type="dxa"/>
+          </w:tcPr>
+          <w:p>
+            <w:pPr>
+              <w:pStyle w:val="TableText"/>
+              <w:ind w:left="162"/>
+              <w:rPr>
+                <w:sz w:val="18"/>
+                <w:szCs w:val="18"/>
+              </w:rPr>
+            </w:pPr>
+            <w:r>
+              <w:rPr>
+                <w:sz w:val="18"/>
+                <w:szCs w:val="18"/>
+              </w:rPr>
+              <w:t>Lili Huang</w:t>
+            </w:r>
+          </w:p>
+        </w:tc>
+      </w:tr>
     </w:tbl>
     <w:p/>
     <w:p/>
@@ -1742,7 +1754,7 @@
               <w:t xml:space="preserve"> </w:t>
             </w:r>
             <w:r>
-              <w:t>13450</w:t>
+              <w:t>13661</w:t>
             </w:r>
             <w:r>
               <w:t>.</w:t>
@@ -2291,10 +2303,8 @@
               <w:rPr>
                 <w:b/>
               </w:rPr>
-              <w:t>41893</w:t>
-            </w:r>
-            <w:bookmarkStart w:id="2" w:name="_GoBack"/>
-            <w:bookmarkEnd w:id="2"/>
+              <w:t>42110</w:t>
+            </w:r>
           </w:p>
         </w:tc>
       </w:tr>
@@ -2382,7 +2392,19 @@
               <w:rPr>
                 <w:b/>
               </w:rPr>
-              <w:t>D:\inetpub\wwwroot\</w:t>
+              <w:t>D:\</w:t>
+            </w:r>
+            <w:r>
+              <w:rPr>
+                <w:b/>
+              </w:rPr>
+              <w:t>Sites</w:t>
+            </w:r>
+            <w:r>
+              <w:rPr>
+                <w:b/>
+              </w:rPr>
+              <w:t>\</w:t>
             </w:r>
             <w:r>
               <w:rPr>
@@ -2405,7 +2427,13 @@
               <w:ind w:left="778"/>
             </w:pPr>
             <w:r>
-              <w:t>Under folder D:\inetpub\wwwroot\eCoachingLog:</w:t>
+              <w:t>Under folder D:\</w:t>
+            </w:r>
+            <w:r>
+              <w:t>Sites</w:t>
+            </w:r>
+            <w:r>
+              <w:t>\eCoachingLog:</w:t>
             </w:r>
           </w:p>
           <w:p>
@@ -2448,10 +2476,10 @@
               <w:t xml:space="preserve">, maintenance page should </w:t>
             </w:r>
             <w:r>
-              <w:rPr>
-                <w:b/>
-              </w:rPr>
               <w:t>display</w:t>
+            </w:r>
+            <w:r>
+              <w:t>;</w:t>
             </w:r>
           </w:p>
           <w:p>
@@ -2542,7 +2570,13 @@
               <w:t xml:space="preserve"> </w:t>
             </w:r>
             <w:r>
-              <w:t xml:space="preserve">D:\inetpub\wwwroot\eCoachingLog except for </w:t>
+              <w:t>D:\</w:t>
+            </w:r>
+            <w:r>
+              <w:t>sites</w:t>
+            </w:r>
+            <w:r>
+              <w:t xml:space="preserve">\eCoachingLog except for </w:t>
             </w:r>
             <w:r>
               <w:rPr>
@@ -2582,10 +2616,16 @@
               <w:t>eCoaching.zip</w:t>
             </w:r>
             <w:r>
-              <w:t xml:space="preserve"> from Step 1 to folder </w:t>
-            </w:r>
-            <w:r>
-              <w:t>D:\inetpub\wwwroot\eCoachingLog</w:t>
+              <w:t xml:space="preserve"> to folder </w:t>
+            </w:r>
+            <w:r>
+              <w:t>D:\</w:t>
+            </w:r>
+            <w:r>
+              <w:t>Sites</w:t>
+            </w:r>
+            <w:r>
+              <w:t>\eCoachingLog</w:t>
             </w:r>
             <w:r>
               <w:t xml:space="preserve">, </w:t>
@@ -2789,7 +2829,21 @@
               <w:rPr>
                 <w:b/>
               </w:rPr>
-              <w:t>D:\inetpub\wwwroot\eCoachingLog</w:t>
+              <w:t>D:\</w:t>
+            </w:r>
+            <w:r>
+              <w:rPr>
+                <w:b/>
+              </w:rPr>
+              <w:t>Sites</w:t>
+            </w:r>
+            <w:bookmarkStart w:id="2" w:name="_GoBack"/>
+            <w:bookmarkEnd w:id="2"/>
+            <w:r>
+              <w:rPr>
+                <w:b/>
+              </w:rPr>
+              <w:t>\eCoachingLog</w:t>
             </w:r>
           </w:p>
         </w:tc>
@@ -3765,7 +3819,7 @@
         <w:sz w:val="18"/>
         <w:szCs w:val="18"/>
       </w:rPr>
-      <w:t>1</w:t>
+      <w:t>3</w:t>
     </w:r>
     <w:r>
       <w:rPr>
@@ -4113,7 +4167,7 @@
         </mc:Choice>
         <mc:Fallback>
           <w:pict>
-            <v:line w14:anchorId="47DAF7C8" id="Line 7" o:spid="_x0000_s1026" style="position:absolute;z-index:251656704;visibility:visible;mso-wrap-style:square;mso-width-percent:0;mso-height-percent:0;mso-wrap-distance-left:9pt;mso-wrap-distance-top:-3e-5mm;mso-wrap-distance-right:9pt;mso-wrap-distance-bottom:-3e-5mm;mso-position-horizontal:absolute;mso-position-horizontal-relative:text;mso-position-vertical:absolute;mso-position-vertical-relative:text;mso-width-percent:0;mso-height-percent:0;mso-width-relative:page;mso-height-relative:page" from="-2.25pt,12.9pt" to="465.75pt,12.9pt" o:gfxdata="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" strokecolor="#5b7d96" strokeweight="2.25pt"/>
+            <v:line w14:anchorId="6E53D566" id="Line 7" o:spid="_x0000_s1026" style="position:absolute;z-index:251656704;visibility:visible;mso-wrap-style:square;mso-width-percent:0;mso-height-percent:0;mso-wrap-distance-left:9pt;mso-wrap-distance-top:-3e-5mm;mso-wrap-distance-right:9pt;mso-wrap-distance-bottom:-3e-5mm;mso-position-horizontal:absolute;mso-position-horizontal-relative:text;mso-position-vertical:absolute;mso-position-vertical-relative:text;mso-width-percent:0;mso-height-percent:0;mso-width-relative:page;mso-height-relative:page" from="-2.25pt,12.9pt" to="465.75pt,12.9pt" o:gfxdata="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" strokecolor="#5b7d96" strokeweight="2.25pt"/>
           </w:pict>
         </mc:Fallback>
       </mc:AlternateContent>
@@ -9248,15 +9302,6 @@
 </file>
 
 <file path=customXml/item2.xml><?xml version="1.0" encoding="utf-8"?>
-<?mso-contentType ?>
-<FormTemplates xmlns="http://schemas.microsoft.com/sharepoint/v3/contenttype/forms">
-  <Display>DocumentLibraryForm</Display>
-  <Edit>DocumentLibraryForm</Edit>
-  <New>DocumentLibraryForm</New>
-</FormTemplates>
-</file>
-
-<file path=customXml/item3.xml><?xml version="1.0" encoding="utf-8"?>
 <ct:contentTypeSchema xmlns:ct="http://schemas.microsoft.com/office/2006/metadata/contentType" xmlns:ma="http://schemas.microsoft.com/office/2006/metadata/properties/metaAttributes" ct:_="" ma:_="" ma:contentTypeName="Document" ma:contentTypeID="0x01010030BD7732B7E9D546895B9CFEB89AE1DA" ma:contentTypeVersion="2" ma:contentTypeDescription="Create a new document." ma:contentTypeScope="" ma:versionID="4a52a66f97c8a8cc0b4275e183da2dbb">
   <xsd:schema xmlns:xsd="http://www.w3.org/2001/XMLSchema" xmlns:xs="http://www.w3.org/2001/XMLSchema" xmlns:p="http://schemas.microsoft.com/office/2006/metadata/properties" xmlns:ns2="http://schemas.microsoft.com/sharepoint/v3/fields" targetNamespace="http://schemas.microsoft.com/office/2006/metadata/properties" ma:root="true" ma:fieldsID="032493956d71b98ad7ed2527eb986e98" ns2:_="">
     <xsd:import namespace="http://schemas.microsoft.com/sharepoint/v3/fields"/>
@@ -9382,6 +9427,15 @@
 </ct:contentTypeSchema>
 </file>
 
+<file path=customXml/item3.xml><?xml version="1.0" encoding="utf-8"?>
+<?mso-contentType ?>
+<FormTemplates xmlns="http://schemas.microsoft.com/sharepoint/v3/contenttype/forms">
+  <Display>DocumentLibraryForm</Display>
+  <Edit>DocumentLibraryForm</Edit>
+  <New>DocumentLibraryForm</New>
+</FormTemplates>
+</file>
+
 <file path=customXml/item4.xml><?xml version="1.0" encoding="utf-8"?>
 <p:properties xmlns:p="http://schemas.microsoft.com/office/2006/metadata/properties" xmlns:xsi="http://www.w3.org/2001/XMLSchema-instance">
   <documentManagement>
@@ -9403,14 +9457,6 @@
 </file>
 
 <file path=customXml/itemProps2.xml><?xml version="1.0" encoding="utf-8"?>
-<ds:datastoreItem xmlns:ds="http://schemas.openxmlformats.org/officeDocument/2006/customXml" ds:itemID="{6E0243D2-C2E7-4C17-98A3-48E63A4A14E3}">
-  <ds:schemaRefs>
-    <ds:schemaRef ds:uri="http://schemas.microsoft.com/sharepoint/v3/contenttype/forms"/>
-  </ds:schemaRefs>
-</ds:datastoreItem>
-</file>
-
-<file path=customXml/itemProps3.xml><?xml version="1.0" encoding="utf-8"?>
 <ds:datastoreItem xmlns:ds="http://schemas.openxmlformats.org/officeDocument/2006/customXml" ds:itemID="{C20E51C4-559D-47CC-9854-22650DD0FC25}">
   <ds:schemaRefs>
     <ds:schemaRef ds:uri="http://schemas.microsoft.com/office/2006/metadata/contentType"/>
@@ -9428,6 +9474,14 @@
 </ds:datastoreItem>
 </file>
 
+<file path=customXml/itemProps3.xml><?xml version="1.0" encoding="utf-8"?>
+<ds:datastoreItem xmlns:ds="http://schemas.openxmlformats.org/officeDocument/2006/customXml" ds:itemID="{6E0243D2-C2E7-4C17-98A3-48E63A4A14E3}">
+  <ds:schemaRefs>
+    <ds:schemaRef ds:uri="http://schemas.microsoft.com/sharepoint/v3/contenttype/forms"/>
+  </ds:schemaRefs>
+</ds:datastoreItem>
+</file>
+
 <file path=customXml/itemProps4.xml><?xml version="1.0" encoding="utf-8"?>
 <ds:datastoreItem xmlns:ds="http://schemas.openxmlformats.org/officeDocument/2006/customXml" ds:itemID="{47853092-453F-4761-BB4F-9437077E6946}">
   <ds:schemaRefs>
@@ -9438,7 +9492,7 @@
 </file>
 
 <file path=customXml/itemProps5.xml><?xml version="1.0" encoding="utf-8"?>
-<ds:datastoreItem xmlns:ds="http://schemas.openxmlformats.org/officeDocument/2006/customXml" ds:itemID="{1544B700-52AD-4D08-AB58-5ECEF0589691}">
+<ds:datastoreItem xmlns:ds="http://schemas.openxmlformats.org/officeDocument/2006/customXml" ds:itemID="{0A5560E2-0619-45AF-8AFD-3F846FE7EFF1}">
   <ds:schemaRefs>
     <ds:schemaRef ds:uri="http://schemas.openxmlformats.org/officeDocument/2006/bibliography"/>
   </ds:schemaRefs>

</xml_diff>

<commit_message>
TFS 13661 - Quality Now; TFS 14226 - Add Hot Topic on Survey Page;
git-tfs-id: [https://tfs.omnicloud.local/tfs/cco%20program/]$/eCoaching_V2;C42162
</commit_message>
<xml_diff>
--- a/Runbook/Web/CCO_eCoaching_Log_Runbook.docx
+++ b/Runbook/Web/CCO_eCoaching_Log_Runbook.docx
@@ -250,6 +250,20 @@
               <w:t>TFS 13661 – Quality Now;</w:t>
             </w:r>
           </w:p>
+          <w:p>
+            <w:pPr>
+              <w:cnfStyle w:val="100000000000" w:firstRow="1" w:lastRow="0" w:firstColumn="0" w:lastColumn="0" w:oddVBand="0" w:evenVBand="0" w:oddHBand="0" w:evenHBand="0" w:firstRowFirstColumn="0" w:firstRowLastColumn="0" w:lastRowFirstColumn="0" w:lastRowLastColumn="0"/>
+              <w:rPr>
+                <w:b/>
+              </w:rPr>
+            </w:pPr>
+            <w:r>
+              <w:rPr>
+                <w:b/>
+              </w:rPr>
+              <w:t>TFS 14226 – Add Hot Topic on Survey Page;</w:t>
+            </w:r>
+          </w:p>
         </w:tc>
       </w:tr>
     </w:tbl>
@@ -1622,6 +1636,62 @@
           </w:p>
         </w:tc>
       </w:tr>
+      <w:tr>
+        <w:tc>
+          <w:tcPr>
+            <w:tcW w:w="1188" w:type="dxa"/>
+          </w:tcPr>
+          <w:p>
+            <w:pPr>
+              <w:pStyle w:val="TableText"/>
+              <w:ind w:left="90"/>
+              <w:rPr>
+                <w:sz w:val="18"/>
+                <w:szCs w:val="18"/>
+              </w:rPr>
+            </w:pPr>
+            <w:r>
+              <w:rPr>
+                <w:sz w:val="18"/>
+                <w:szCs w:val="18"/>
+              </w:rPr>
+              <w:t>04/19/2019</w:t>
+            </w:r>
+          </w:p>
+        </w:tc>
+        <w:tc>
+          <w:tcPr>
+            <w:tcW w:w="6120" w:type="dxa"/>
+          </w:tcPr>
+          <w:p>
+            <w:r>
+              <w:t>TFS 14226 – Add Hot Topic on Survey Page;</w:t>
+            </w:r>
+          </w:p>
+        </w:tc>
+        <w:tc>
+          <w:tcPr>
+            <w:tcW w:w="2268" w:type="dxa"/>
+          </w:tcPr>
+          <w:p>
+            <w:pPr>
+              <w:pStyle w:val="TableText"/>
+              <w:ind w:left="162"/>
+              <w:rPr>
+                <w:sz w:val="18"/>
+                <w:szCs w:val="18"/>
+              </w:rPr>
+            </w:pPr>
+            <w:r>
+              <w:rPr>
+                <w:sz w:val="18"/>
+                <w:szCs w:val="18"/>
+              </w:rPr>
+              <w:t>Lili Huang</w:t>
+            </w:r>
+          </w:p>
+        </w:tc>
+      </w:tr>
     </w:tbl>
     <w:p/>
     <w:p/>
@@ -1755,6 +1825,9 @@
             </w:r>
             <w:r>
               <w:t>13661</w:t>
+            </w:r>
+            <w:r>
+              <w:t xml:space="preserve"> and 14226</w:t>
             </w:r>
             <w:r>
               <w:t>.</w:t>
@@ -2303,8 +2376,10 @@
               <w:rPr>
                 <w:b/>
               </w:rPr>
-              <w:t>42110</w:t>
-            </w:r>
+              <w:t>42161</w:t>
+            </w:r>
+            <w:bookmarkStart w:id="2" w:name="_GoBack"/>
+            <w:bookmarkEnd w:id="2"/>
           </w:p>
         </w:tc>
       </w:tr>
@@ -2837,8 +2912,6 @@
               </w:rPr>
               <w:t>Sites</w:t>
             </w:r>
-            <w:bookmarkStart w:id="2" w:name="_GoBack"/>
-            <w:bookmarkEnd w:id="2"/>
             <w:r>
               <w:rPr>
                 <w:b/>
@@ -4167,7 +4240,7 @@
         </mc:Choice>
         <mc:Fallback>
           <w:pict>
-            <v:line w14:anchorId="6E53D566" id="Line 7" o:spid="_x0000_s1026" style="position:absolute;z-index:251656704;visibility:visible;mso-wrap-style:square;mso-width-percent:0;mso-height-percent:0;mso-wrap-distance-left:9pt;mso-wrap-distance-top:-3e-5mm;mso-wrap-distance-right:9pt;mso-wrap-distance-bottom:-3e-5mm;mso-position-horizontal:absolute;mso-position-horizontal-relative:text;mso-position-vertical:absolute;mso-position-vertical-relative:text;mso-width-percent:0;mso-height-percent:0;mso-width-relative:page;mso-height-relative:page" from="-2.25pt,12.9pt" to="465.75pt,12.9pt" o:gfxdata="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" strokecolor="#5b7d96" strokeweight="2.25pt"/>
+            <v:line w14:anchorId="505C3C98" id="Line 7" o:spid="_x0000_s1026" style="position:absolute;z-index:251656704;visibility:visible;mso-wrap-style:square;mso-width-percent:0;mso-height-percent:0;mso-wrap-distance-left:9pt;mso-wrap-distance-top:-3e-5mm;mso-wrap-distance-right:9pt;mso-wrap-distance-bottom:-3e-5mm;mso-position-horizontal:absolute;mso-position-horizontal-relative:text;mso-position-vertical:absolute;mso-position-vertical-relative:text;mso-width-percent:0;mso-height-percent:0;mso-width-relative:page;mso-height-relative:page" from="-2.25pt,12.9pt" to="465.75pt,12.9pt" o:gfxdata="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" strokecolor="#5b7d96" strokeweight="2.25pt"/>
           </w:pict>
         </mc:Fallback>
       </mc:AlternateContent>
@@ -9302,6 +9375,15 @@
 </file>
 
 <file path=customXml/item2.xml><?xml version="1.0" encoding="utf-8"?>
+<?mso-contentType ?>
+<FormTemplates xmlns="http://schemas.microsoft.com/sharepoint/v3/contenttype/forms">
+  <Display>DocumentLibraryForm</Display>
+  <Edit>DocumentLibraryForm</Edit>
+  <New>DocumentLibraryForm</New>
+</FormTemplates>
+</file>
+
+<file path=customXml/item3.xml><?xml version="1.0" encoding="utf-8"?>
 <ct:contentTypeSchema xmlns:ct="http://schemas.microsoft.com/office/2006/metadata/contentType" xmlns:ma="http://schemas.microsoft.com/office/2006/metadata/properties/metaAttributes" ct:_="" ma:_="" ma:contentTypeName="Document" ma:contentTypeID="0x01010030BD7732B7E9D546895B9CFEB89AE1DA" ma:contentTypeVersion="2" ma:contentTypeDescription="Create a new document." ma:contentTypeScope="" ma:versionID="4a52a66f97c8a8cc0b4275e183da2dbb">
   <xsd:schema xmlns:xsd="http://www.w3.org/2001/XMLSchema" xmlns:xs="http://www.w3.org/2001/XMLSchema" xmlns:p="http://schemas.microsoft.com/office/2006/metadata/properties" xmlns:ns2="http://schemas.microsoft.com/sharepoint/v3/fields" targetNamespace="http://schemas.microsoft.com/office/2006/metadata/properties" ma:root="true" ma:fieldsID="032493956d71b98ad7ed2527eb986e98" ns2:_="">
     <xsd:import namespace="http://schemas.microsoft.com/sharepoint/v3/fields"/>
@@ -9427,15 +9509,6 @@
 </ct:contentTypeSchema>
 </file>
 
-<file path=customXml/item3.xml><?xml version="1.0" encoding="utf-8"?>
-<?mso-contentType ?>
-<FormTemplates xmlns="http://schemas.microsoft.com/sharepoint/v3/contenttype/forms">
-  <Display>DocumentLibraryForm</Display>
-  <Edit>DocumentLibraryForm</Edit>
-  <New>DocumentLibraryForm</New>
-</FormTemplates>
-</file>
-
 <file path=customXml/item4.xml><?xml version="1.0" encoding="utf-8"?>
 <p:properties xmlns:p="http://schemas.microsoft.com/office/2006/metadata/properties" xmlns:xsi="http://www.w3.org/2001/XMLSchema-instance">
   <documentManagement>
@@ -9457,6 +9530,14 @@
 </file>
 
 <file path=customXml/itemProps2.xml><?xml version="1.0" encoding="utf-8"?>
+<ds:datastoreItem xmlns:ds="http://schemas.openxmlformats.org/officeDocument/2006/customXml" ds:itemID="{6E0243D2-C2E7-4C17-98A3-48E63A4A14E3}">
+  <ds:schemaRefs>
+    <ds:schemaRef ds:uri="http://schemas.microsoft.com/sharepoint/v3/contenttype/forms"/>
+  </ds:schemaRefs>
+</ds:datastoreItem>
+</file>
+
+<file path=customXml/itemProps3.xml><?xml version="1.0" encoding="utf-8"?>
 <ds:datastoreItem xmlns:ds="http://schemas.openxmlformats.org/officeDocument/2006/customXml" ds:itemID="{C20E51C4-559D-47CC-9854-22650DD0FC25}">
   <ds:schemaRefs>
     <ds:schemaRef ds:uri="http://schemas.microsoft.com/office/2006/metadata/contentType"/>
@@ -9474,14 +9555,6 @@
 </ds:datastoreItem>
 </file>
 
-<file path=customXml/itemProps3.xml><?xml version="1.0" encoding="utf-8"?>
-<ds:datastoreItem xmlns:ds="http://schemas.openxmlformats.org/officeDocument/2006/customXml" ds:itemID="{6E0243D2-C2E7-4C17-98A3-48E63A4A14E3}">
-  <ds:schemaRefs>
-    <ds:schemaRef ds:uri="http://schemas.microsoft.com/sharepoint/v3/contenttype/forms"/>
-  </ds:schemaRefs>
-</ds:datastoreItem>
-</file>
-
 <file path=customXml/itemProps4.xml><?xml version="1.0" encoding="utf-8"?>
 <ds:datastoreItem xmlns:ds="http://schemas.openxmlformats.org/officeDocument/2006/customXml" ds:itemID="{47853092-453F-4761-BB4F-9437077E6946}">
   <ds:schemaRefs>
@@ -9492,7 +9565,7 @@
 </file>
 
 <file path=customXml/itemProps5.xml><?xml version="1.0" encoding="utf-8"?>
-<ds:datastoreItem xmlns:ds="http://schemas.openxmlformats.org/officeDocument/2006/customXml" ds:itemID="{0A5560E2-0619-45AF-8AFD-3F846FE7EFF1}">
+<ds:datastoreItem xmlns:ds="http://schemas.openxmlformats.org/officeDocument/2006/customXml" ds:itemID="{F065FFE3-3F18-4594-9584-2A72B7A38A92}">
   <ds:schemaRefs>
     <ds:schemaRef ds:uri="http://schemas.openxmlformats.org/officeDocument/2006/bibliography"/>
   </ds:schemaRefs>

</xml_diff>

<commit_message>
TFS 14124 - CSE Display Issue on Review page.
git-tfs-id: [https://tfs.omnicloud.local/tfs/cco%20program/]$/eCoaching_V2;C42312
</commit_message>
<xml_diff>
--- a/Runbook/Web/CCO_eCoaching_Log_Runbook.docx
+++ b/Runbook/Web/CCO_eCoaching_Log_Runbook.docx
@@ -247,21 +247,25 @@
               <w:rPr>
                 <w:b/>
               </w:rPr>
-              <w:t>TFS 13661 – Quality Now;</w:t>
-            </w:r>
-          </w:p>
-          <w:p>
-            <w:pPr>
-              <w:cnfStyle w:val="100000000000" w:firstRow="1" w:lastRow="0" w:firstColumn="0" w:lastColumn="0" w:oddVBand="0" w:evenVBand="0" w:oddHBand="0" w:evenHBand="0" w:firstRowFirstColumn="0" w:firstRowLastColumn="0" w:lastRowFirstColumn="0" w:lastRowLastColumn="0"/>
+              <w:t xml:space="preserve">TFS 14124 </w:t>
+            </w:r>
+            <w:r>
               <w:rPr>
                 <w:b/>
               </w:rPr>
-            </w:pPr>
+              <w:t>–</w:t>
+            </w:r>
             <w:r>
               <w:rPr>
                 <w:b/>
               </w:rPr>
-              <w:t>TFS 14226 – Add Hot Topic on Survey Page;</w:t>
+              <w:t xml:space="preserve"> </w:t>
+            </w:r>
+            <w:r>
+              <w:rPr>
+                <w:b/>
+              </w:rPr>
+              <w:t>CSE Display Issue on Review page;</w:t>
             </w:r>
           </w:p>
         </w:tc>
@@ -1824,13 +1828,7 @@
               <w:t xml:space="preserve"> </w:t>
             </w:r>
             <w:r>
-              <w:t>13661</w:t>
-            </w:r>
-            <w:r>
-              <w:t xml:space="preserve"> and 14226</w:t>
-            </w:r>
-            <w:r>
-              <w:t>.</w:t>
+              <w:t>14124.</w:t>
             </w:r>
           </w:p>
         </w:tc>
@@ -2376,7 +2374,7 @@
               <w:rPr>
                 <w:b/>
               </w:rPr>
-              <w:t>42161</w:t>
+              <w:t>42306</w:t>
             </w:r>
             <w:bookmarkStart w:id="2" w:name="_GoBack"/>
             <w:bookmarkEnd w:id="2"/>
@@ -4240,7 +4238,7 @@
         </mc:Choice>
         <mc:Fallback>
           <w:pict>
-            <v:line w14:anchorId="505C3C98" id="Line 7" o:spid="_x0000_s1026" style="position:absolute;z-index:251656704;visibility:visible;mso-wrap-style:square;mso-width-percent:0;mso-height-percent:0;mso-wrap-distance-left:9pt;mso-wrap-distance-top:-3e-5mm;mso-wrap-distance-right:9pt;mso-wrap-distance-bottom:-3e-5mm;mso-position-horizontal:absolute;mso-position-horizontal-relative:text;mso-position-vertical:absolute;mso-position-vertical-relative:text;mso-width-percent:0;mso-height-percent:0;mso-width-relative:page;mso-height-relative:page" from="-2.25pt,12.9pt" to="465.75pt,12.9pt" o:gfxdata="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" strokecolor="#5b7d96" strokeweight="2.25pt"/>
+            <v:line w14:anchorId="6AAAFDC8" id="Line 7" o:spid="_x0000_s1026" style="position:absolute;z-index:251656704;visibility:visible;mso-wrap-style:square;mso-width-percent:0;mso-height-percent:0;mso-wrap-distance-left:9pt;mso-wrap-distance-top:-3e-5mm;mso-wrap-distance-right:9pt;mso-wrap-distance-bottom:-3e-5mm;mso-position-horizontal:absolute;mso-position-horizontal-relative:text;mso-position-vertical:absolute;mso-position-vertical-relative:text;mso-width-percent:0;mso-height-percent:0;mso-width-relative:page;mso-height-relative:page" from="-2.25pt,12.9pt" to="465.75pt,12.9pt" o:gfxdata="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" strokecolor="#5b7d96" strokeweight="2.25pt"/>
           </w:pict>
         </mc:Fallback>
       </mc:AlternateContent>
@@ -9375,15 +9373,6 @@
 </file>
 
 <file path=customXml/item2.xml><?xml version="1.0" encoding="utf-8"?>
-<?mso-contentType ?>
-<FormTemplates xmlns="http://schemas.microsoft.com/sharepoint/v3/contenttype/forms">
-  <Display>DocumentLibraryForm</Display>
-  <Edit>DocumentLibraryForm</Edit>
-  <New>DocumentLibraryForm</New>
-</FormTemplates>
-</file>
-
-<file path=customXml/item3.xml><?xml version="1.0" encoding="utf-8"?>
 <ct:contentTypeSchema xmlns:ct="http://schemas.microsoft.com/office/2006/metadata/contentType" xmlns:ma="http://schemas.microsoft.com/office/2006/metadata/properties/metaAttributes" ct:_="" ma:_="" ma:contentTypeName="Document" ma:contentTypeID="0x01010030BD7732B7E9D546895B9CFEB89AE1DA" ma:contentTypeVersion="2" ma:contentTypeDescription="Create a new document." ma:contentTypeScope="" ma:versionID="4a52a66f97c8a8cc0b4275e183da2dbb">
   <xsd:schema xmlns:xsd="http://www.w3.org/2001/XMLSchema" xmlns:xs="http://www.w3.org/2001/XMLSchema" xmlns:p="http://schemas.microsoft.com/office/2006/metadata/properties" xmlns:ns2="http://schemas.microsoft.com/sharepoint/v3/fields" targetNamespace="http://schemas.microsoft.com/office/2006/metadata/properties" ma:root="true" ma:fieldsID="032493956d71b98ad7ed2527eb986e98" ns2:_="">
     <xsd:import namespace="http://schemas.microsoft.com/sharepoint/v3/fields"/>
@@ -9509,6 +9498,15 @@
 </ct:contentTypeSchema>
 </file>
 
+<file path=customXml/item3.xml><?xml version="1.0" encoding="utf-8"?>
+<?mso-contentType ?>
+<FormTemplates xmlns="http://schemas.microsoft.com/sharepoint/v3/contenttype/forms">
+  <Display>DocumentLibraryForm</Display>
+  <Edit>DocumentLibraryForm</Edit>
+  <New>DocumentLibraryForm</New>
+</FormTemplates>
+</file>
+
 <file path=customXml/item4.xml><?xml version="1.0" encoding="utf-8"?>
 <p:properties xmlns:p="http://schemas.microsoft.com/office/2006/metadata/properties" xmlns:xsi="http://www.w3.org/2001/XMLSchema-instance">
   <documentManagement>
@@ -9530,14 +9528,6 @@
 </file>
 
 <file path=customXml/itemProps2.xml><?xml version="1.0" encoding="utf-8"?>
-<ds:datastoreItem xmlns:ds="http://schemas.openxmlformats.org/officeDocument/2006/customXml" ds:itemID="{6E0243D2-C2E7-4C17-98A3-48E63A4A14E3}">
-  <ds:schemaRefs>
-    <ds:schemaRef ds:uri="http://schemas.microsoft.com/sharepoint/v3/contenttype/forms"/>
-  </ds:schemaRefs>
-</ds:datastoreItem>
-</file>
-
-<file path=customXml/itemProps3.xml><?xml version="1.0" encoding="utf-8"?>
 <ds:datastoreItem xmlns:ds="http://schemas.openxmlformats.org/officeDocument/2006/customXml" ds:itemID="{C20E51C4-559D-47CC-9854-22650DD0FC25}">
   <ds:schemaRefs>
     <ds:schemaRef ds:uri="http://schemas.microsoft.com/office/2006/metadata/contentType"/>
@@ -9555,6 +9545,14 @@
 </ds:datastoreItem>
 </file>
 
+<file path=customXml/itemProps3.xml><?xml version="1.0" encoding="utf-8"?>
+<ds:datastoreItem xmlns:ds="http://schemas.openxmlformats.org/officeDocument/2006/customXml" ds:itemID="{6E0243D2-C2E7-4C17-98A3-48E63A4A14E3}">
+  <ds:schemaRefs>
+    <ds:schemaRef ds:uri="http://schemas.microsoft.com/sharepoint/v3/contenttype/forms"/>
+  </ds:schemaRefs>
+</ds:datastoreItem>
+</file>
+
 <file path=customXml/itemProps4.xml><?xml version="1.0" encoding="utf-8"?>
 <ds:datastoreItem xmlns:ds="http://schemas.openxmlformats.org/officeDocument/2006/customXml" ds:itemID="{47853092-453F-4761-BB4F-9437077E6946}">
   <ds:schemaRefs>
@@ -9565,7 +9563,7 @@
 </file>
 
 <file path=customXml/itemProps5.xml><?xml version="1.0" encoding="utf-8"?>
-<ds:datastoreItem xmlns:ds="http://schemas.openxmlformats.org/officeDocument/2006/customXml" ds:itemID="{F065FFE3-3F18-4594-9584-2A72B7A38A92}">
+<ds:datastoreItem xmlns:ds="http://schemas.openxmlformats.org/officeDocument/2006/customXml" ds:itemID="{0CAD5360-0BF7-47AF-A6AB-420A350CAA21}">
   <ds:schemaRefs>
     <ds:schemaRef ds:uri="http://schemas.openxmlformats.org/officeDocument/2006/bibliography"/>
   </ds:schemaRefs>

</xml_diff>

<commit_message>
TFS 14441 - Review Page: MSR logs display static text based on sources.
git-tfs-id: [https://tfs.omnicloud.local/tfs/cco%20program/]$/eCoaching_V2;C42378
</commit_message>
<xml_diff>
--- a/Runbook/Web/CCO_eCoaching_Log_Runbook.docx
+++ b/Runbook/Web/CCO_eCoaching_Log_Runbook.docx
@@ -247,12 +247,24 @@
               <w:rPr>
                 <w:b/>
               </w:rPr>
-              <w:t xml:space="preserve">TFS 14124 </w:t>
+              <w:t xml:space="preserve">TFS </w:t>
             </w:r>
             <w:r>
               <w:rPr>
                 <w:b/>
               </w:rPr>
+              <w:t>14441</w:t>
+            </w:r>
+            <w:r>
+              <w:rPr>
+                <w:b/>
+              </w:rPr>
+              <w:t xml:space="preserve"> </w:t>
+            </w:r>
+            <w:r>
+              <w:rPr>
+                <w:b/>
+              </w:rPr>
               <w:t>–</w:t>
             </w:r>
             <w:r>
@@ -265,7 +277,13 @@
               <w:rPr>
                 <w:b/>
               </w:rPr>
-              <w:t>CSE Display Issue on Review page;</w:t>
+              <w:t>Review Page: MSR logs display static text based on sources</w:t>
+            </w:r>
+            <w:r>
+              <w:rPr>
+                <w:b/>
+              </w:rPr>
+              <w:t>;</w:t>
             </w:r>
           </w:p>
         </w:tc>
@@ -1696,6 +1714,62 @@
           </w:p>
         </w:tc>
       </w:tr>
+      <w:tr>
+        <w:tc>
+          <w:tcPr>
+            <w:tcW w:w="1188" w:type="dxa"/>
+          </w:tcPr>
+          <w:p>
+            <w:pPr>
+              <w:pStyle w:val="TableText"/>
+              <w:ind w:left="90"/>
+              <w:rPr>
+                <w:sz w:val="18"/>
+                <w:szCs w:val="18"/>
+              </w:rPr>
+            </w:pPr>
+            <w:r>
+              <w:rPr>
+                <w:sz w:val="18"/>
+                <w:szCs w:val="18"/>
+              </w:rPr>
+              <w:t>05/15/2019</w:t>
+            </w:r>
+          </w:p>
+        </w:tc>
+        <w:tc>
+          <w:tcPr>
+            <w:tcW w:w="6120" w:type="dxa"/>
+          </w:tcPr>
+          <w:p>
+            <w:r>
+              <w:t>TFS 14441 – Review Page: MSR logs display static text based on sources.</w:t>
+            </w:r>
+          </w:p>
+        </w:tc>
+        <w:tc>
+          <w:tcPr>
+            <w:tcW w:w="2268" w:type="dxa"/>
+          </w:tcPr>
+          <w:p>
+            <w:pPr>
+              <w:pStyle w:val="TableText"/>
+              <w:ind w:left="162"/>
+              <w:rPr>
+                <w:sz w:val="18"/>
+                <w:szCs w:val="18"/>
+              </w:rPr>
+            </w:pPr>
+            <w:r>
+              <w:rPr>
+                <w:sz w:val="18"/>
+                <w:szCs w:val="18"/>
+              </w:rPr>
+              <w:t>Lili Huang</w:t>
+            </w:r>
+          </w:p>
+        </w:tc>
+      </w:tr>
     </w:tbl>
     <w:p/>
     <w:p/>
@@ -1828,7 +1902,10 @@
               <w:t xml:space="preserve"> </w:t>
             </w:r>
             <w:r>
-              <w:t>14124.</w:t>
+              <w:t>14441</w:t>
+            </w:r>
+            <w:r>
+              <w:t>.</w:t>
             </w:r>
           </w:p>
         </w:tc>
@@ -2374,7 +2451,7 @@
               <w:rPr>
                 <w:b/>
               </w:rPr>
-              <w:t>42306</w:t>
+              <w:t>42377.</w:t>
             </w:r>
             <w:bookmarkStart w:id="2" w:name="_GoBack"/>
             <w:bookmarkEnd w:id="2"/>
@@ -4238,7 +4315,7 @@
         </mc:Choice>
         <mc:Fallback>
           <w:pict>
-            <v:line w14:anchorId="6AAAFDC8" id="Line 7" o:spid="_x0000_s1026" style="position:absolute;z-index:251656704;visibility:visible;mso-wrap-style:square;mso-width-percent:0;mso-height-percent:0;mso-wrap-distance-left:9pt;mso-wrap-distance-top:-3e-5mm;mso-wrap-distance-right:9pt;mso-wrap-distance-bottom:-3e-5mm;mso-position-horizontal:absolute;mso-position-horizontal-relative:text;mso-position-vertical:absolute;mso-position-vertical-relative:text;mso-width-percent:0;mso-height-percent:0;mso-width-relative:page;mso-height-relative:page" from="-2.25pt,12.9pt" to="465.75pt,12.9pt" o:gfxdata="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" strokecolor="#5b7d96" strokeweight="2.25pt"/>
+            <v:line w14:anchorId="569E937B" id="Line 7" o:spid="_x0000_s1026" style="position:absolute;z-index:251656704;visibility:visible;mso-wrap-style:square;mso-width-percent:0;mso-height-percent:0;mso-wrap-distance-left:9pt;mso-wrap-distance-top:-3e-5mm;mso-wrap-distance-right:9pt;mso-wrap-distance-bottom:-3e-5mm;mso-position-horizontal:absolute;mso-position-horizontal-relative:text;mso-position-vertical:absolute;mso-position-vertical-relative:text;mso-width-percent:0;mso-height-percent:0;mso-width-relative:page;mso-height-relative:page" from="-2.25pt,12.9pt" to="465.75pt,12.9pt" o:gfxdata="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" strokecolor="#5b7d96" strokeweight="2.25pt"/>
           </w:pict>
         </mc:Fallback>
       </mc:AlternateContent>
@@ -9373,6 +9450,15 @@
 </file>
 
 <file path=customXml/item2.xml><?xml version="1.0" encoding="utf-8"?>
+<?mso-contentType ?>
+<FormTemplates xmlns="http://schemas.microsoft.com/sharepoint/v3/contenttype/forms">
+  <Display>DocumentLibraryForm</Display>
+  <Edit>DocumentLibraryForm</Edit>
+  <New>DocumentLibraryForm</New>
+</FormTemplates>
+</file>
+
+<file path=customXml/item3.xml><?xml version="1.0" encoding="utf-8"?>
 <ct:contentTypeSchema xmlns:ct="http://schemas.microsoft.com/office/2006/metadata/contentType" xmlns:ma="http://schemas.microsoft.com/office/2006/metadata/properties/metaAttributes" ct:_="" ma:_="" ma:contentTypeName="Document" ma:contentTypeID="0x01010030BD7732B7E9D546895B9CFEB89AE1DA" ma:contentTypeVersion="2" ma:contentTypeDescription="Create a new document." ma:contentTypeScope="" ma:versionID="4a52a66f97c8a8cc0b4275e183da2dbb">
   <xsd:schema xmlns:xsd="http://www.w3.org/2001/XMLSchema" xmlns:xs="http://www.w3.org/2001/XMLSchema" xmlns:p="http://schemas.microsoft.com/office/2006/metadata/properties" xmlns:ns2="http://schemas.microsoft.com/sharepoint/v3/fields" targetNamespace="http://schemas.microsoft.com/office/2006/metadata/properties" ma:root="true" ma:fieldsID="032493956d71b98ad7ed2527eb986e98" ns2:_="">
     <xsd:import namespace="http://schemas.microsoft.com/sharepoint/v3/fields"/>
@@ -9498,15 +9584,6 @@
 </ct:contentTypeSchema>
 </file>
 
-<file path=customXml/item3.xml><?xml version="1.0" encoding="utf-8"?>
-<?mso-contentType ?>
-<FormTemplates xmlns="http://schemas.microsoft.com/sharepoint/v3/contenttype/forms">
-  <Display>DocumentLibraryForm</Display>
-  <Edit>DocumentLibraryForm</Edit>
-  <New>DocumentLibraryForm</New>
-</FormTemplates>
-</file>
-
 <file path=customXml/item4.xml><?xml version="1.0" encoding="utf-8"?>
 <p:properties xmlns:p="http://schemas.microsoft.com/office/2006/metadata/properties" xmlns:xsi="http://www.w3.org/2001/XMLSchema-instance">
   <documentManagement>
@@ -9528,6 +9605,14 @@
 </file>
 
 <file path=customXml/itemProps2.xml><?xml version="1.0" encoding="utf-8"?>
+<ds:datastoreItem xmlns:ds="http://schemas.openxmlformats.org/officeDocument/2006/customXml" ds:itemID="{6E0243D2-C2E7-4C17-98A3-48E63A4A14E3}">
+  <ds:schemaRefs>
+    <ds:schemaRef ds:uri="http://schemas.microsoft.com/sharepoint/v3/contenttype/forms"/>
+  </ds:schemaRefs>
+</ds:datastoreItem>
+</file>
+
+<file path=customXml/itemProps3.xml><?xml version="1.0" encoding="utf-8"?>
 <ds:datastoreItem xmlns:ds="http://schemas.openxmlformats.org/officeDocument/2006/customXml" ds:itemID="{C20E51C4-559D-47CC-9854-22650DD0FC25}">
   <ds:schemaRefs>
     <ds:schemaRef ds:uri="http://schemas.microsoft.com/office/2006/metadata/contentType"/>
@@ -9545,14 +9630,6 @@
 </ds:datastoreItem>
 </file>
 
-<file path=customXml/itemProps3.xml><?xml version="1.0" encoding="utf-8"?>
-<ds:datastoreItem xmlns:ds="http://schemas.openxmlformats.org/officeDocument/2006/customXml" ds:itemID="{6E0243D2-C2E7-4C17-98A3-48E63A4A14E3}">
-  <ds:schemaRefs>
-    <ds:schemaRef ds:uri="http://schemas.microsoft.com/sharepoint/v3/contenttype/forms"/>
-  </ds:schemaRefs>
-</ds:datastoreItem>
-</file>
-
 <file path=customXml/itemProps4.xml><?xml version="1.0" encoding="utf-8"?>
 <ds:datastoreItem xmlns:ds="http://schemas.openxmlformats.org/officeDocument/2006/customXml" ds:itemID="{47853092-453F-4761-BB4F-9437077E6946}">
   <ds:schemaRefs>
@@ -9563,7 +9640,7 @@
 </file>
 
 <file path=customXml/itemProps5.xml><?xml version="1.0" encoding="utf-8"?>
-<ds:datastoreItem xmlns:ds="http://schemas.openxmlformats.org/officeDocument/2006/customXml" ds:itemID="{0CAD5360-0BF7-47AF-A6AB-420A350CAA21}">
+<ds:datastoreItem xmlns:ds="http://schemas.openxmlformats.org/officeDocument/2006/customXml" ds:itemID="{FA806DB5-3457-4BAF-A13A-305D50886630}">
   <ds:schemaRefs>
     <ds:schemaRef ds:uri="http://schemas.openxmlformats.org/officeDocument/2006/bibliography"/>
   </ds:schemaRefs>

</xml_diff>

<commit_message>
TFS 14787 - SMTP updated to Maximus;
git-tfs-id: [https://tfs.omnicloud.local/tfs/cco%20program/]$/eCoaching_V2;C42794
</commit_message>
<xml_diff>
--- a/Runbook/Web/CCO_eCoaching_Log_Runbook.docx
+++ b/Runbook/Web/CCO_eCoaching_Log_Runbook.docx
@@ -2578,8 +2578,10 @@
               <w:rPr>
                 <w:b/>
               </w:rPr>
-              <w:t>772</w:t>
-            </w:r>
+              <w:t>793</w:t>
+            </w:r>
+            <w:bookmarkStart w:id="2" w:name="_GoBack"/>
+            <w:bookmarkEnd w:id="2"/>
           </w:p>
         </w:tc>
       </w:tr>
@@ -2663,12 +2665,7 @@
               </w:rPr>
             </w:pPr>
             <w:r>
-              <w:t>Back</w:t>
-            </w:r>
-            <w:bookmarkStart w:id="2" w:name="_GoBack"/>
-            <w:bookmarkEnd w:id="2"/>
-            <w:r>
-              <w:t>up folder D:\Sites\eCoachingLog;</w:t>
+              <w:t>Backup folder D:\Sites\eCoachingLog;</w:t>
             </w:r>
           </w:p>
           <w:p>
@@ -4413,7 +4410,7 @@
         </mc:Choice>
         <mc:Fallback>
           <w:pict>
-            <v:line w14:anchorId="762068A1" id="Line 7" o:spid="_x0000_s1026" style="position:absolute;z-index:251656704;visibility:visible;mso-wrap-style:square;mso-width-percent:0;mso-height-percent:0;mso-wrap-distance-left:9pt;mso-wrap-distance-top:-3e-5mm;mso-wrap-distance-right:9pt;mso-wrap-distance-bottom:-3e-5mm;mso-position-horizontal:absolute;mso-position-horizontal-relative:text;mso-position-vertical:absolute;mso-position-vertical-relative:text;mso-width-percent:0;mso-height-percent:0;mso-width-relative:page;mso-height-relative:page" from="-2.25pt,12.9pt" to="465.75pt,12.9pt" o:gfxdata="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" strokecolor="#5b7d96" strokeweight="2.25pt"/>
+            <v:line w14:anchorId="5A09ACB5" id="Line 7" o:spid="_x0000_s1026" style="position:absolute;z-index:251656704;visibility:visible;mso-wrap-style:square;mso-width-percent:0;mso-height-percent:0;mso-wrap-distance-left:9pt;mso-wrap-distance-top:-3e-5mm;mso-wrap-distance-right:9pt;mso-wrap-distance-bottom:-3e-5mm;mso-position-horizontal:absolute;mso-position-horizontal-relative:text;mso-position-vertical:absolute;mso-position-vertical-relative:text;mso-width-percent:0;mso-height-percent:0;mso-width-relative:page;mso-height-relative:page" from="-2.25pt,12.9pt" to="465.75pt,12.9pt" o:gfxdata="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" strokecolor="#5b7d96" strokeweight="2.25pt"/>
           </w:pict>
         </mc:Fallback>
       </mc:AlternateContent>
@@ -9548,15 +9545,6 @@
 </file>
 
 <file path=customXml/item2.xml><?xml version="1.0" encoding="utf-8"?>
-<?mso-contentType ?>
-<FormTemplates xmlns="http://schemas.microsoft.com/sharepoint/v3/contenttype/forms">
-  <Display>DocumentLibraryForm</Display>
-  <Edit>DocumentLibraryForm</Edit>
-  <New>DocumentLibraryForm</New>
-</FormTemplates>
-</file>
-
-<file path=customXml/item3.xml><?xml version="1.0" encoding="utf-8"?>
 <ct:contentTypeSchema xmlns:ct="http://schemas.microsoft.com/office/2006/metadata/contentType" xmlns:ma="http://schemas.microsoft.com/office/2006/metadata/properties/metaAttributes" ct:_="" ma:_="" ma:contentTypeName="Document" ma:contentTypeID="0x01010030BD7732B7E9D546895B9CFEB89AE1DA" ma:contentTypeVersion="2" ma:contentTypeDescription="Create a new document." ma:contentTypeScope="" ma:versionID="4a52a66f97c8a8cc0b4275e183da2dbb">
   <xsd:schema xmlns:xsd="http://www.w3.org/2001/XMLSchema" xmlns:xs="http://www.w3.org/2001/XMLSchema" xmlns:p="http://schemas.microsoft.com/office/2006/metadata/properties" xmlns:ns2="http://schemas.microsoft.com/sharepoint/v3/fields" targetNamespace="http://schemas.microsoft.com/office/2006/metadata/properties" ma:root="true" ma:fieldsID="032493956d71b98ad7ed2527eb986e98" ns2:_="">
     <xsd:import namespace="http://schemas.microsoft.com/sharepoint/v3/fields"/>
@@ -9682,6 +9670,15 @@
 </ct:contentTypeSchema>
 </file>
 
+<file path=customXml/item3.xml><?xml version="1.0" encoding="utf-8"?>
+<?mso-contentType ?>
+<FormTemplates xmlns="http://schemas.microsoft.com/sharepoint/v3/contenttype/forms">
+  <Display>DocumentLibraryForm</Display>
+  <Edit>DocumentLibraryForm</Edit>
+  <New>DocumentLibraryForm</New>
+</FormTemplates>
+</file>
+
 <file path=customXml/item4.xml><?xml version="1.0" encoding="utf-8"?>
 <p:properties xmlns:p="http://schemas.microsoft.com/office/2006/metadata/properties" xmlns:xsi="http://www.w3.org/2001/XMLSchema-instance">
   <documentManagement>
@@ -9703,14 +9700,6 @@
 </file>
 
 <file path=customXml/itemProps2.xml><?xml version="1.0" encoding="utf-8"?>
-<ds:datastoreItem xmlns:ds="http://schemas.openxmlformats.org/officeDocument/2006/customXml" ds:itemID="{6E0243D2-C2E7-4C17-98A3-48E63A4A14E3}">
-  <ds:schemaRefs>
-    <ds:schemaRef ds:uri="http://schemas.microsoft.com/sharepoint/v3/contenttype/forms"/>
-  </ds:schemaRefs>
-</ds:datastoreItem>
-</file>
-
-<file path=customXml/itemProps3.xml><?xml version="1.0" encoding="utf-8"?>
 <ds:datastoreItem xmlns:ds="http://schemas.openxmlformats.org/officeDocument/2006/customXml" ds:itemID="{C20E51C4-559D-47CC-9854-22650DD0FC25}">
   <ds:schemaRefs>
     <ds:schemaRef ds:uri="http://schemas.microsoft.com/office/2006/metadata/contentType"/>
@@ -9728,6 +9717,14 @@
 </ds:datastoreItem>
 </file>
 
+<file path=customXml/itemProps3.xml><?xml version="1.0" encoding="utf-8"?>
+<ds:datastoreItem xmlns:ds="http://schemas.openxmlformats.org/officeDocument/2006/customXml" ds:itemID="{6E0243D2-C2E7-4C17-98A3-48E63A4A14E3}">
+  <ds:schemaRefs>
+    <ds:schemaRef ds:uri="http://schemas.microsoft.com/sharepoint/v3/contenttype/forms"/>
+  </ds:schemaRefs>
+</ds:datastoreItem>
+</file>
+
 <file path=customXml/itemProps4.xml><?xml version="1.0" encoding="utf-8"?>
 <ds:datastoreItem xmlns:ds="http://schemas.openxmlformats.org/officeDocument/2006/customXml" ds:itemID="{47853092-453F-4761-BB4F-9437077E6946}">
   <ds:schemaRefs>
@@ -9738,7 +9735,7 @@
 </file>
 
 <file path=customXml/itemProps5.xml><?xml version="1.0" encoding="utf-8"?>
-<ds:datastoreItem xmlns:ds="http://schemas.openxmlformats.org/officeDocument/2006/customXml" ds:itemID="{F8ED7EBA-0B57-4214-8371-A24A5FE42B26}">
+<ds:datastoreItem xmlns:ds="http://schemas.openxmlformats.org/officeDocument/2006/customXml" ds:itemID="{74F309AE-A046-4894-9049-56CEABBC02C4}">
   <ds:schemaRefs>
     <ds:schemaRef ds:uri="http://schemas.openxmlformats.org/officeDocument/2006/bibliography"/>
   </ds:schemaRefs>

</xml_diff>

<commit_message>
TFS 14699 - Short Calls;
git-tfs-id: [https://tfs.omnicloud.local/tfs/cco%20program/]$/eCoaching_V2;C42914
</commit_message>
<xml_diff>
--- a/Runbook/Web/CCO_eCoaching_Log_Runbook.docx
+++ b/Runbook/Web/CCO_eCoaching_Log_Runbook.docx
@@ -247,57 +247,31 @@
               <w:rPr>
                 <w:b/>
               </w:rPr>
-              <w:t>TFS 14787 – Update SMTP mail relay to Maximus server;</w:t>
-            </w:r>
-          </w:p>
-          <w:p>
-            <w:pPr>
-              <w:cnfStyle w:val="100000000000" w:firstRow="1" w:lastRow="0" w:firstColumn="0" w:lastColumn="0" w:oddVBand="0" w:evenVBand="0" w:oddHBand="0" w:evenHBand="0" w:firstRowFirstColumn="0" w:firstRowLastColumn="0" w:lastRowFirstColumn="0" w:lastRowLastColumn="0"/>
+              <w:t>TFS 14</w:t>
+            </w:r>
+            <w:r>
               <w:rPr>
                 <w:b/>
               </w:rPr>
-            </w:pPr>
+              <w:t>699</w:t>
+            </w:r>
             <w:r>
               <w:rPr>
                 <w:b/>
               </w:rPr>
-              <w:t xml:space="preserve">TFS </w:t>
+              <w:t xml:space="preserve"> – </w:t>
             </w:r>
             <w:r>
               <w:rPr>
                 <w:b/>
               </w:rPr>
-              <w:t>14849</w:t>
+              <w:t>Short Calls</w:t>
             </w:r>
             <w:r>
               <w:rPr>
                 <w:b/>
               </w:rPr>
-              <w:t xml:space="preserve"> </w:t>
-            </w:r>
-            <w:r>
-              <w:rPr>
-                <w:b/>
-              </w:rPr>
-              <w:t>–</w:t>
-            </w:r>
-            <w:r>
-              <w:rPr>
-                <w:b/>
-              </w:rPr>
-              <w:t xml:space="preserve"> </w:t>
-            </w:r>
-            <w:r>
-              <w:rPr>
-                <w:b/>
-              </w:rPr>
-              <w:t xml:space="preserve">Update </w:t>
-            </w:r>
-            <w:r>
-              <w:rPr>
-                <w:b/>
-              </w:rPr>
-              <w:t>GDIT links to Maximus ones;</w:t>
+              <w:t>;</w:t>
             </w:r>
           </w:p>
         </w:tc>
@@ -1915,6 +1889,62 @@
           </w:p>
         </w:tc>
       </w:tr>
+      <w:tr>
+        <w:tc>
+          <w:tcPr>
+            <w:tcW w:w="1188" w:type="dxa"/>
+          </w:tcPr>
+          <w:p>
+            <w:pPr>
+              <w:pStyle w:val="TableText"/>
+              <w:ind w:left="90"/>
+              <w:rPr>
+                <w:sz w:val="18"/>
+                <w:szCs w:val="18"/>
+              </w:rPr>
+            </w:pPr>
+            <w:r>
+              <w:rPr>
+                <w:sz w:val="18"/>
+                <w:szCs w:val="18"/>
+              </w:rPr>
+              <w:t>07/30/2019</w:t>
+            </w:r>
+          </w:p>
+        </w:tc>
+        <w:tc>
+          <w:tcPr>
+            <w:tcW w:w="6120" w:type="dxa"/>
+          </w:tcPr>
+          <w:p>
+            <w:r>
+              <w:t>TFS 14699 – Short Calls</w:t>
+            </w:r>
+          </w:p>
+        </w:tc>
+        <w:tc>
+          <w:tcPr>
+            <w:tcW w:w="2268" w:type="dxa"/>
+          </w:tcPr>
+          <w:p>
+            <w:pPr>
+              <w:pStyle w:val="TableText"/>
+              <w:ind w:left="162"/>
+              <w:rPr>
+                <w:sz w:val="18"/>
+                <w:szCs w:val="18"/>
+              </w:rPr>
+            </w:pPr>
+            <w:r>
+              <w:rPr>
+                <w:sz w:val="18"/>
+                <w:szCs w:val="18"/>
+              </w:rPr>
+              <w:t>Lili Huang</w:t>
+            </w:r>
+          </w:p>
+        </w:tc>
+      </w:tr>
     </w:tbl>
     <w:p/>
     <w:p/>
@@ -2047,13 +2077,7 @@
               <w:t xml:space="preserve"> </w:t>
             </w:r>
             <w:r>
-              <w:t>14849</w:t>
-            </w:r>
-            <w:r>
-              <w:t xml:space="preserve"> and 14787</w:t>
-            </w:r>
-            <w:r>
-              <w:t>.</w:t>
+              <w:t>14699.</w:t>
             </w:r>
           </w:p>
         </w:tc>
@@ -2155,7 +2179,15 @@
               <w:pStyle w:val="SOPBodyText"/>
             </w:pPr>
             <w:r>
-              <w:t xml:space="preserve">PROD SERVER: </w:t>
+              <w:t xml:space="preserve">PROD </w:t>
+            </w:r>
+            <w:r>
+              <w:t xml:space="preserve">WEB </w:t>
+            </w:r>
+            <w:bookmarkStart w:id="1" w:name="_GoBack"/>
+            <w:bookmarkEnd w:id="1"/>
+            <w:r>
+              <w:t xml:space="preserve">SERVER: </w:t>
             </w:r>
             <w:r>
               <w:t>f3420-mwbp11</w:t>
@@ -2303,11 +2335,11 @@
             <w:pPr>
               <w:pStyle w:val="ProcessHeaders"/>
             </w:pPr>
-            <w:bookmarkStart w:id="1" w:name="_Toc520873126"/>
+            <w:bookmarkStart w:id="2" w:name="_Toc520873126"/>
             <w:r>
               <w:t>Implementation Steps</w:t>
             </w:r>
-            <w:bookmarkEnd w:id="1"/>
+            <w:bookmarkEnd w:id="2"/>
           </w:p>
         </w:tc>
       </w:tr>
@@ -2572,16 +2604,14 @@
               <w:rPr>
                 <w:b/>
               </w:rPr>
-              <w:t>Changeset 42</w:t>
+              <w:t xml:space="preserve">Changeset </w:t>
             </w:r>
             <w:r>
               <w:rPr>
                 <w:b/>
               </w:rPr>
-              <w:t>793</w:t>
-            </w:r>
-            <w:bookmarkStart w:id="2" w:name="_GoBack"/>
-            <w:bookmarkEnd w:id="2"/>
+              <w:t>42913</w:t>
+            </w:r>
           </w:p>
         </w:tc>
       </w:tr>
@@ -4062,7 +4092,7 @@
         <w:sz w:val="18"/>
         <w:szCs w:val="18"/>
       </w:rPr>
-      <w:t>1</w:t>
+      <w:t>3</w:t>
     </w:r>
     <w:r>
       <w:rPr>
@@ -4410,7 +4440,7 @@
         </mc:Choice>
         <mc:Fallback>
           <w:pict>
-            <v:line w14:anchorId="5A09ACB5" id="Line 7" o:spid="_x0000_s1026" style="position:absolute;z-index:251656704;visibility:visible;mso-wrap-style:square;mso-width-percent:0;mso-height-percent:0;mso-wrap-distance-left:9pt;mso-wrap-distance-top:-3e-5mm;mso-wrap-distance-right:9pt;mso-wrap-distance-bottom:-3e-5mm;mso-position-horizontal:absolute;mso-position-horizontal-relative:text;mso-position-vertical:absolute;mso-position-vertical-relative:text;mso-width-percent:0;mso-height-percent:0;mso-width-relative:page;mso-height-relative:page" from="-2.25pt,12.9pt" to="465.75pt,12.9pt" o:gfxdata="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" strokecolor="#5b7d96" strokeweight="2.25pt"/>
+            <v:line w14:anchorId="4A589430" id="Line 7" o:spid="_x0000_s1026" style="position:absolute;z-index:251656704;visibility:visible;mso-wrap-style:square;mso-width-percent:0;mso-height-percent:0;mso-wrap-distance-left:9pt;mso-wrap-distance-top:-3e-5mm;mso-wrap-distance-right:9pt;mso-wrap-distance-bottom:-3e-5mm;mso-position-horizontal:absolute;mso-position-horizontal-relative:text;mso-position-vertical:absolute;mso-position-vertical-relative:text;mso-width-percent:0;mso-height-percent:0;mso-width-relative:page;mso-height-relative:page" from="-2.25pt,12.9pt" to="465.75pt,12.9pt" o:gfxdata="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" strokecolor="#5b7d96" strokeweight="2.25pt"/>
           </w:pict>
         </mc:Fallback>
       </mc:AlternateContent>
@@ -9735,7 +9765,7 @@
 </file>
 
 <file path=customXml/itemProps5.xml><?xml version="1.0" encoding="utf-8"?>
-<ds:datastoreItem xmlns:ds="http://schemas.openxmlformats.org/officeDocument/2006/customXml" ds:itemID="{74F309AE-A046-4894-9049-56CEABBC02C4}">
+<ds:datastoreItem xmlns:ds="http://schemas.openxmlformats.org/officeDocument/2006/customXml" ds:itemID="{FC742EE7-3C82-4AD9-AB53-266F33860A9A}">
   <ds:schemaRefs>
     <ds:schemaRef ds:uri="http://schemas.openxmlformats.org/officeDocument/2006/bibliography"/>
   </ds:schemaRefs>

</xml_diff>

<commit_message>
TFS 14699 - Short Calls; Updated Supervisor Review Page - Added CoachingDate and CoachingNotes.
git-tfs-id: [https://tfs.omnicloud.local/tfs/cco%20program/]$/eCoaching_V2;C42944
</commit_message>
<xml_diff>
--- a/Runbook/Web/CCO_eCoaching_Log_Runbook.docx
+++ b/Runbook/Web/CCO_eCoaching_Log_Runbook.docx
@@ -2184,8 +2184,6 @@
             <w:r>
               <w:t xml:space="preserve">WEB </w:t>
             </w:r>
-            <w:bookmarkStart w:id="1" w:name="_GoBack"/>
-            <w:bookmarkEnd w:id="1"/>
             <w:r>
               <w:t xml:space="preserve">SERVER: </w:t>
             </w:r>
@@ -2335,11 +2333,11 @@
             <w:pPr>
               <w:pStyle w:val="ProcessHeaders"/>
             </w:pPr>
-            <w:bookmarkStart w:id="2" w:name="_Toc520873126"/>
+            <w:bookmarkStart w:id="1" w:name="_Toc520873126"/>
             <w:r>
               <w:t>Implementation Steps</w:t>
             </w:r>
-            <w:bookmarkEnd w:id="2"/>
+            <w:bookmarkEnd w:id="1"/>
           </w:p>
         </w:tc>
       </w:tr>
@@ -2610,8 +2608,10 @@
               <w:rPr>
                 <w:b/>
               </w:rPr>
-              <w:t>42913</w:t>
-            </w:r>
+              <w:t>42943</w:t>
+            </w:r>
+            <w:bookmarkStart w:id="2" w:name="_GoBack"/>
+            <w:bookmarkEnd w:id="2"/>
           </w:p>
         </w:tc>
       </w:tr>
@@ -4092,7 +4092,7 @@
         <w:sz w:val="18"/>
         <w:szCs w:val="18"/>
       </w:rPr>
-      <w:t>3</w:t>
+      <w:t>1</w:t>
     </w:r>
     <w:r>
       <w:rPr>
@@ -4440,7 +4440,7 @@
         </mc:Choice>
         <mc:Fallback>
           <w:pict>
-            <v:line w14:anchorId="4A589430" id="Line 7" o:spid="_x0000_s1026" style="position:absolute;z-index:251656704;visibility:visible;mso-wrap-style:square;mso-width-percent:0;mso-height-percent:0;mso-wrap-distance-left:9pt;mso-wrap-distance-top:-3e-5mm;mso-wrap-distance-right:9pt;mso-wrap-distance-bottom:-3e-5mm;mso-position-horizontal:absolute;mso-position-horizontal-relative:text;mso-position-vertical:absolute;mso-position-vertical-relative:text;mso-width-percent:0;mso-height-percent:0;mso-width-relative:page;mso-height-relative:page" from="-2.25pt,12.9pt" to="465.75pt,12.9pt" o:gfxdata="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" strokecolor="#5b7d96" strokeweight="2.25pt"/>
+            <v:line w14:anchorId="6625B6D0" id="Line 7" o:spid="_x0000_s1026" style="position:absolute;z-index:251656704;visibility:visible;mso-wrap-style:square;mso-width-percent:0;mso-height-percent:0;mso-wrap-distance-left:9pt;mso-wrap-distance-top:-3e-5mm;mso-wrap-distance-right:9pt;mso-wrap-distance-bottom:-3e-5mm;mso-position-horizontal:absolute;mso-position-horizontal-relative:text;mso-position-vertical:absolute;mso-position-vertical-relative:text;mso-width-percent:0;mso-height-percent:0;mso-width-relative:page;mso-height-relative:page" from="-2.25pt,12.9pt" to="465.75pt,12.9pt" o:gfxdata="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" strokecolor="#5b7d96" strokeweight="2.25pt"/>
           </w:pict>
         </mc:Fallback>
       </mc:AlternateContent>
@@ -9575,6 +9575,15 @@
 </file>
 
 <file path=customXml/item2.xml><?xml version="1.0" encoding="utf-8"?>
+<?mso-contentType ?>
+<FormTemplates xmlns="http://schemas.microsoft.com/sharepoint/v3/contenttype/forms">
+  <Display>DocumentLibraryForm</Display>
+  <Edit>DocumentLibraryForm</Edit>
+  <New>DocumentLibraryForm</New>
+</FormTemplates>
+</file>
+
+<file path=customXml/item3.xml><?xml version="1.0" encoding="utf-8"?>
 <ct:contentTypeSchema xmlns:ct="http://schemas.microsoft.com/office/2006/metadata/contentType" xmlns:ma="http://schemas.microsoft.com/office/2006/metadata/properties/metaAttributes" ct:_="" ma:_="" ma:contentTypeName="Document" ma:contentTypeID="0x01010030BD7732B7E9D546895B9CFEB89AE1DA" ma:contentTypeVersion="2" ma:contentTypeDescription="Create a new document." ma:contentTypeScope="" ma:versionID="4a52a66f97c8a8cc0b4275e183da2dbb">
   <xsd:schema xmlns:xsd="http://www.w3.org/2001/XMLSchema" xmlns:xs="http://www.w3.org/2001/XMLSchema" xmlns:p="http://schemas.microsoft.com/office/2006/metadata/properties" xmlns:ns2="http://schemas.microsoft.com/sharepoint/v3/fields" targetNamespace="http://schemas.microsoft.com/office/2006/metadata/properties" ma:root="true" ma:fieldsID="032493956d71b98ad7ed2527eb986e98" ns2:_="">
     <xsd:import namespace="http://schemas.microsoft.com/sharepoint/v3/fields"/>
@@ -9700,15 +9709,6 @@
 </ct:contentTypeSchema>
 </file>
 
-<file path=customXml/item3.xml><?xml version="1.0" encoding="utf-8"?>
-<?mso-contentType ?>
-<FormTemplates xmlns="http://schemas.microsoft.com/sharepoint/v3/contenttype/forms">
-  <Display>DocumentLibraryForm</Display>
-  <Edit>DocumentLibraryForm</Edit>
-  <New>DocumentLibraryForm</New>
-</FormTemplates>
-</file>
-
 <file path=customXml/item4.xml><?xml version="1.0" encoding="utf-8"?>
 <p:properties xmlns:p="http://schemas.microsoft.com/office/2006/metadata/properties" xmlns:xsi="http://www.w3.org/2001/XMLSchema-instance">
   <documentManagement>
@@ -9730,6 +9730,14 @@
 </file>
 
 <file path=customXml/itemProps2.xml><?xml version="1.0" encoding="utf-8"?>
+<ds:datastoreItem xmlns:ds="http://schemas.openxmlformats.org/officeDocument/2006/customXml" ds:itemID="{6E0243D2-C2E7-4C17-98A3-48E63A4A14E3}">
+  <ds:schemaRefs>
+    <ds:schemaRef ds:uri="http://schemas.microsoft.com/sharepoint/v3/contenttype/forms"/>
+  </ds:schemaRefs>
+</ds:datastoreItem>
+</file>
+
+<file path=customXml/itemProps3.xml><?xml version="1.0" encoding="utf-8"?>
 <ds:datastoreItem xmlns:ds="http://schemas.openxmlformats.org/officeDocument/2006/customXml" ds:itemID="{C20E51C4-559D-47CC-9854-22650DD0FC25}">
   <ds:schemaRefs>
     <ds:schemaRef ds:uri="http://schemas.microsoft.com/office/2006/metadata/contentType"/>
@@ -9747,14 +9755,6 @@
 </ds:datastoreItem>
 </file>
 
-<file path=customXml/itemProps3.xml><?xml version="1.0" encoding="utf-8"?>
-<ds:datastoreItem xmlns:ds="http://schemas.openxmlformats.org/officeDocument/2006/customXml" ds:itemID="{6E0243D2-C2E7-4C17-98A3-48E63A4A14E3}">
-  <ds:schemaRefs>
-    <ds:schemaRef ds:uri="http://schemas.microsoft.com/sharepoint/v3/contenttype/forms"/>
-  </ds:schemaRefs>
-</ds:datastoreItem>
-</file>
-
 <file path=customXml/itemProps4.xml><?xml version="1.0" encoding="utf-8"?>
 <ds:datastoreItem xmlns:ds="http://schemas.openxmlformats.org/officeDocument/2006/customXml" ds:itemID="{47853092-453F-4761-BB4F-9437077E6946}">
   <ds:schemaRefs>
@@ -9765,7 +9765,7 @@
 </file>
 
 <file path=customXml/itemProps5.xml><?xml version="1.0" encoding="utf-8"?>
-<ds:datastoreItem xmlns:ds="http://schemas.openxmlformats.org/officeDocument/2006/customXml" ds:itemID="{FC742EE7-3C82-4AD9-AB53-266F33860A9A}">
+<ds:datastoreItem xmlns:ds="http://schemas.openxmlformats.org/officeDocument/2006/customXml" ds:itemID="{84B128BD-DE2E-495F-AA86-5E9879CC212A}">
   <ds:schemaRefs>
     <ds:schemaRef ds:uri="http://schemas.openxmlformats.org/officeDocument/2006/bibliography"/>
   </ds:schemaRefs>

</xml_diff>

<commit_message>
TFS 15231 - Attendance Policy Earnback; TFS 15358 - Quality Now Bingo;
git-tfs-id: [https://tfs.omnicloud.local/tfs/cco%20program/]$/eCoaching_V2;C43220
</commit_message>
<xml_diff>
--- a/Runbook/Web/CCO_eCoaching_Log_Runbook.docx
+++ b/Runbook/Web/CCO_eCoaching_Log_Runbook.docx
@@ -172,8 +172,13 @@
       <w:pPr>
         <w:pStyle w:val="CoverPageTitles"/>
       </w:pPr>
+      <w:proofErr w:type="gramStart"/>
       <w:r>
-        <w:t>eCoaching Log Web</w:t>
+        <w:t>eCoaching</w:t>
+      </w:r>
+      <w:proofErr w:type="gramEnd"/>
+      <w:r>
+        <w:t xml:space="preserve"> Log Web</w:t>
       </w:r>
       <w:r>
         <w:t xml:space="preserve"> </w:t>
@@ -247,31 +252,47 @@
               <w:rPr>
                 <w:b/>
               </w:rPr>
-              <w:t>TFS 14</w:t>
+              <w:t>TFS 15231</w:t>
             </w:r>
             <w:r>
               <w:rPr>
                 <w:b/>
               </w:rPr>
-              <w:t>699</w:t>
+              <w:t xml:space="preserve"> – </w:t>
             </w:r>
             <w:r>
               <w:rPr>
                 <w:b/>
               </w:rPr>
-              <w:t xml:space="preserve"> – </w:t>
-            </w:r>
+              <w:t xml:space="preserve">Attendance Policy </w:t>
+            </w:r>
+            <w:proofErr w:type="spellStart"/>
             <w:r>
               <w:rPr>
                 <w:b/>
               </w:rPr>
-              <w:t>Short Calls</w:t>
-            </w:r>
+              <w:t>Earnback</w:t>
+            </w:r>
+            <w:proofErr w:type="spellEnd"/>
             <w:r>
               <w:rPr>
                 <w:b/>
               </w:rPr>
               <w:t>;</w:t>
+            </w:r>
+          </w:p>
+          <w:p>
+            <w:pPr>
+              <w:cnfStyle w:val="100000000000" w:firstRow="1" w:lastRow="0" w:firstColumn="0" w:lastColumn="0" w:oddVBand="0" w:evenVBand="0" w:oddHBand="0" w:evenHBand="0" w:firstRowFirstColumn="0" w:firstRowLastColumn="0" w:lastRowFirstColumn="0" w:lastRowLastColumn="0"/>
+              <w:rPr>
+                <w:b/>
+              </w:rPr>
+            </w:pPr>
+            <w:r>
+              <w:rPr>
+                <w:b/>
+              </w:rPr>
+              <w:t>TFS 15358 – Quality Now Bingo;</w:t>
             </w:r>
           </w:p>
         </w:tc>
@@ -915,7 +936,15 @@
           </w:p>
           <w:p>
             <w:r>
-              <w:t>TFS 11841- Multiple clicks on Survey submit btn;</w:t>
+              <w:t xml:space="preserve">TFS 11841- Multiple clicks on Survey submit </w:t>
+            </w:r>
+            <w:proofErr w:type="spellStart"/>
+            <w:r>
+              <w:t>btn</w:t>
+            </w:r>
+            <w:proofErr w:type="spellEnd"/>
+            <w:r>
+              <w:t>;</w:t>
             </w:r>
           </w:p>
           <w:p>
@@ -986,7 +1015,23 @@
           </w:tcPr>
           <w:p>
             <w:r>
-              <w:t>TFS 11983 – Include a link to ecl sharepoint site to report issues;</w:t>
+              <w:t xml:space="preserve">TFS 11983 – Include a link to </w:t>
+            </w:r>
+            <w:proofErr w:type="spellStart"/>
+            <w:r>
+              <w:t>ecl</w:t>
+            </w:r>
+            <w:proofErr w:type="spellEnd"/>
+            <w:r>
+              <w:t xml:space="preserve"> </w:t>
+            </w:r>
+            <w:proofErr w:type="spellStart"/>
+            <w:r>
+              <w:t>sharepoint</w:t>
+            </w:r>
+            <w:proofErr w:type="spellEnd"/>
+            <w:r>
+              <w:t xml:space="preserve"> site to report issues;</w:t>
             </w:r>
           </w:p>
         </w:tc>
@@ -1098,7 +1143,15 @@
           </w:tcPr>
           <w:p>
             <w:r>
-              <w:t>TFS 12168 – Submission page issue with selected employees whose emp IDs have letter(s)</w:t>
+              <w:t xml:space="preserve">TFS 12168 – Submission page issue with selected employees whose </w:t>
+            </w:r>
+            <w:proofErr w:type="spellStart"/>
+            <w:r>
+              <w:t>emp</w:t>
+            </w:r>
+            <w:proofErr w:type="spellEnd"/>
+            <w:r>
+              <w:t xml:space="preserve"> IDs have letter(s)</w:t>
             </w:r>
           </w:p>
         </w:tc>
@@ -1266,7 +1319,15 @@
           </w:tcPr>
           <w:p>
             <w:r>
-              <w:t>TFS 12835 – OverTurned quality Appeal coaching logs;</w:t>
+              <w:t xml:space="preserve">TFS 12835 – </w:t>
+            </w:r>
+            <w:proofErr w:type="spellStart"/>
+            <w:r>
+              <w:t>OverTurned</w:t>
+            </w:r>
+            <w:proofErr w:type="spellEnd"/>
+            <w:r>
+              <w:t xml:space="preserve"> quality Appeal coaching logs;</w:t>
             </w:r>
           </w:p>
         </w:tc>
@@ -1322,7 +1383,15 @@
           </w:tcPr>
           <w:p>
             <w:r>
-              <w:t>TFS 12964 – Review Page: “Failed to update the log [xxxxxx].” displays incorrectly;</w:t>
+              <w:t>TFS 12964 – Review Page: “Failed to update the log [</w:t>
+            </w:r>
+            <w:proofErr w:type="spellStart"/>
+            <w:r>
+              <w:t>xxxxxx</w:t>
+            </w:r>
+            <w:proofErr w:type="spellEnd"/>
+            <w:r>
+              <w:t>].” displays incorrectly;</w:t>
             </w:r>
           </w:p>
         </w:tc>
@@ -1451,7 +1520,15 @@
           </w:tcPr>
           <w:p>
             <w:r>
-              <w:t>TFS 13450 – Migrate Dev web server to ad.local domain</w:t>
+              <w:t xml:space="preserve">TFS 13450 – Migrate Dev web server to </w:t>
+            </w:r>
+            <w:proofErr w:type="spellStart"/>
+            <w:r>
+              <w:t>ad.local</w:t>
+            </w:r>
+            <w:proofErr w:type="spellEnd"/>
+            <w:r>
+              <w:t xml:space="preserve"> domain</w:t>
             </w:r>
           </w:p>
         </w:tc>
@@ -1563,7 +1640,15 @@
           </w:tcPr>
           <w:p>
             <w:r>
-              <w:t>TSF 13808 – New Submission: Changing Program resets Direct/Indirect btn;</w:t>
+              <w:t xml:space="preserve">TSF 13808 – New Submission: Changing Program resets Direct/Indirect </w:t>
+            </w:r>
+            <w:proofErr w:type="spellStart"/>
+            <w:r>
+              <w:t>btn</w:t>
+            </w:r>
+            <w:proofErr w:type="spellEnd"/>
+            <w:r>
+              <w:t>;</w:t>
             </w:r>
           </w:p>
         </w:tc>
@@ -1919,6 +2004,75 @@
           <w:p>
             <w:r>
               <w:t>TFS 14699 – Short Calls</w:t>
+            </w:r>
+          </w:p>
+        </w:tc>
+        <w:tc>
+          <w:tcPr>
+            <w:tcW w:w="2268" w:type="dxa"/>
+          </w:tcPr>
+          <w:p>
+            <w:pPr>
+              <w:pStyle w:val="TableText"/>
+              <w:ind w:left="162"/>
+              <w:rPr>
+                <w:sz w:val="18"/>
+                <w:szCs w:val="18"/>
+              </w:rPr>
+            </w:pPr>
+            <w:r>
+              <w:rPr>
+                <w:sz w:val="18"/>
+                <w:szCs w:val="18"/>
+              </w:rPr>
+              <w:t>Lili Huang</w:t>
+            </w:r>
+          </w:p>
+        </w:tc>
+      </w:tr>
+      <w:tr>
+        <w:tc>
+          <w:tcPr>
+            <w:tcW w:w="1188" w:type="dxa"/>
+          </w:tcPr>
+          <w:p>
+            <w:pPr>
+              <w:pStyle w:val="TableText"/>
+              <w:ind w:left="90"/>
+              <w:rPr>
+                <w:sz w:val="18"/>
+                <w:szCs w:val="18"/>
+              </w:rPr>
+            </w:pPr>
+            <w:r>
+              <w:rPr>
+                <w:sz w:val="18"/>
+                <w:szCs w:val="18"/>
+              </w:rPr>
+              <w:t>08/29/2019</w:t>
+            </w:r>
+          </w:p>
+        </w:tc>
+        <w:tc>
+          <w:tcPr>
+            <w:tcW w:w="6120" w:type="dxa"/>
+          </w:tcPr>
+          <w:p>
+            <w:r>
+              <w:t xml:space="preserve">TFS 15231 – Attendance Policy </w:t>
+            </w:r>
+            <w:proofErr w:type="spellStart"/>
+            <w:r>
+              <w:t>Earnback</w:t>
+            </w:r>
+            <w:proofErr w:type="spellEnd"/>
+            <w:r>
+              <w:t>;</w:t>
+            </w:r>
+          </w:p>
+          <w:p>
+            <w:r>
+              <w:t>TFS 15358 – Quality Now Bingo;</w:t>
             </w:r>
           </w:p>
         </w:tc>
@@ -2598,20 +2752,26 @@
             <w:r>
               <w:t xml:space="preserve"> </w:t>
             </w:r>
+            <w:proofErr w:type="spellStart"/>
             <w:r>
               <w:rPr>
                 <w:b/>
               </w:rPr>
-              <w:t xml:space="preserve">Changeset </w:t>
-            </w:r>
+              <w:t>Changeset</w:t>
+            </w:r>
+            <w:proofErr w:type="spellEnd"/>
             <w:r>
               <w:rPr>
                 <w:b/>
               </w:rPr>
-              <w:t>42943</w:t>
-            </w:r>
-            <w:bookmarkStart w:id="2" w:name="_GoBack"/>
-            <w:bookmarkEnd w:id="2"/>
+              <w:t xml:space="preserve"> </w:t>
+            </w:r>
+            <w:r>
+              <w:rPr>
+                <w:b/>
+              </w:rPr>
+              <w:t>43219</w:t>
+            </w:r>
           </w:p>
         </w:tc>
       </w:tr>
@@ -2774,7 +2934,20 @@
               <w:spacing w:before="120" w:after="0"/>
             </w:pPr>
             <w:r>
-              <w:t>Delete all files under D:\Sites\ eCoachingLog except:</w:t>
+              <w:t xml:space="preserve">Delete all files under D:\Sites\ </w:t>
+            </w:r>
+            <w:proofErr w:type="spellStart"/>
+            <w:r>
+              <w:t>eCoachingLog</w:t>
+            </w:r>
+            <w:proofErr w:type="spellEnd"/>
+            <w:r>
+              <w:t xml:space="preserve"> </w:t>
+            </w:r>
+            <w:bookmarkStart w:id="2" w:name="_GoBack"/>
+            <w:bookmarkEnd w:id="2"/>
+            <w:r>
+              <w:t>except:</w:t>
             </w:r>
           </w:p>
           <w:p>
@@ -2801,59 +2974,23 @@
             <w:pPr>
               <w:pStyle w:val="SOPBodyText"/>
               <w:numPr>
-                <w:ilvl w:val="0"/>
+                <w:ilvl w:val="1"/>
                 <w:numId w:val="33"/>
               </w:numPr>
-              <w:spacing w:before="120"/>
-            </w:pPr>
-            <w:r>
-              <w:t xml:space="preserve">Unzip </w:t>
-            </w:r>
-            <w:r>
+              <w:spacing w:before="0" w:after="0"/>
+              <w:ind w:left="1498"/>
               <w:rPr>
                 <w:b/>
               </w:rPr>
-              <w:t>eCoaching</w:t>
-            </w:r>
+            </w:pPr>
+            <w:proofErr w:type="spellStart"/>
             <w:r>
               <w:rPr>
                 <w:b/>
               </w:rPr>
-              <w:t>.zip</w:t>
-            </w:r>
-            <w:r>
-              <w:rPr>
-                <w:b/>
-              </w:rPr>
-              <w:t xml:space="preserve"> from step 1</w:t>
-            </w:r>
-            <w:r>
-              <w:t xml:space="preserve"> to folder </w:t>
-            </w:r>
-            <w:r>
-              <w:rPr>
-                <w:b/>
-              </w:rPr>
-              <w:t>D:\</w:t>
-            </w:r>
-            <w:r>
-              <w:rPr>
-                <w:b/>
-              </w:rPr>
-              <w:t>Sites\</w:t>
-            </w:r>
-            <w:r>
-              <w:rPr>
-                <w:b/>
-              </w:rPr>
-              <w:t>eCoachingLog</w:t>
-            </w:r>
-            <w:r>
-              <w:rPr>
-                <w:b/>
-              </w:rPr>
-              <w:t>;</w:t>
-            </w:r>
+              <w:t>web.config</w:t>
+            </w:r>
+            <w:proofErr w:type="spellEnd"/>
           </w:p>
           <w:p>
             <w:pPr>
@@ -2865,14 +3002,74 @@
               <w:spacing w:before="120"/>
             </w:pPr>
             <w:r>
+              <w:t xml:space="preserve">Unzip </w:t>
+            </w:r>
+            <w:r>
+              <w:rPr>
+                <w:b/>
+              </w:rPr>
+              <w:t>eCoaching</w:t>
+            </w:r>
+            <w:r>
+              <w:rPr>
+                <w:b/>
+              </w:rPr>
+              <w:t>.zip</w:t>
+            </w:r>
+            <w:r>
+              <w:rPr>
+                <w:b/>
+              </w:rPr>
+              <w:t xml:space="preserve"> from step 1</w:t>
+            </w:r>
+            <w:r>
+              <w:t xml:space="preserve"> to folder </w:t>
+            </w:r>
+            <w:r>
+              <w:rPr>
+                <w:b/>
+              </w:rPr>
+              <w:t>D:\</w:t>
+            </w:r>
+            <w:r>
+              <w:rPr>
+                <w:b/>
+              </w:rPr>
+              <w:t>Sites\</w:t>
+            </w:r>
+            <w:r>
+              <w:rPr>
+                <w:b/>
+              </w:rPr>
+              <w:t>eCoachingLog</w:t>
+            </w:r>
+            <w:r>
+              <w:rPr>
+                <w:b/>
+              </w:rPr>
+              <w:t>;</w:t>
+            </w:r>
+          </w:p>
+          <w:p>
+            <w:pPr>
+              <w:pStyle w:val="SOPBodyText"/>
+              <w:numPr>
+                <w:ilvl w:val="0"/>
+                <w:numId w:val="33"/>
+              </w:numPr>
+              <w:spacing w:before="120"/>
+            </w:pPr>
+            <w:r>
               <w:t xml:space="preserve">Edit </w:t>
             </w:r>
+            <w:proofErr w:type="spellStart"/>
             <w:r>
               <w:rPr>
                 <w:b/>
               </w:rPr>
               <w:t>web.config</w:t>
             </w:r>
+            <w:proofErr w:type="spellEnd"/>
             <w:r>
               <w:t>:</w:t>
             </w:r>
@@ -2886,12 +3083,14 @@
             <w:r>
               <w:t>“</w:t>
             </w:r>
+            <w:proofErr w:type="spellStart"/>
             <w:r>
               <w:rPr>
                 <w:b/>
               </w:rPr>
               <w:t>Prod.VnV.IPs</w:t>
             </w:r>
+            <w:proofErr w:type="spellEnd"/>
             <w:r>
               <w:t>”, add/update the testers’ I</w:t>
             </w:r>
@@ -3503,6 +3702,7 @@
               <w:pStyle w:val="TextRowLeaders"/>
             </w:pPr>
             <w:r>
+              <w:lastRenderedPageBreak/>
               <w:t xml:space="preserve">Note </w:t>
             </w:r>
             <w:r>
@@ -3534,7 +3734,6 @@
               <w:pStyle w:val="TextRowLeaders"/>
             </w:pPr>
             <w:r>
-              <w:lastRenderedPageBreak/>
               <w:t>Note</w:t>
             </w:r>
             <w:r>
@@ -3650,13 +3849,23 @@
         <w:szCs w:val="18"/>
       </w:rPr>
     </w:pPr>
+    <w:proofErr w:type="spellStart"/>
     <w:r>
       <w:rPr>
         <w:b/>
         <w:sz w:val="18"/>
         <w:szCs w:val="18"/>
       </w:rPr>
-      <w:t xml:space="preserve">Vangent, Inc. - Confidential </w:t>
+      <w:t>Vangent</w:t>
+    </w:r>
+    <w:proofErr w:type="spellEnd"/>
+    <w:r>
+      <w:rPr>
+        <w:b/>
+        <w:sz w:val="18"/>
+        <w:szCs w:val="18"/>
+      </w:rPr>
+      <w:t xml:space="preserve">, Inc. - Confidential </w:t>
     </w:r>
     <w:r>
       <w:rPr>
@@ -4092,7 +4301,7 @@
         <w:sz w:val="18"/>
         <w:szCs w:val="18"/>
       </w:rPr>
-      <w:t>1</w:t>
+      <w:t>3</w:t>
     </w:r>
     <w:r>
       <w:rPr>
@@ -4440,7 +4649,7 @@
         </mc:Choice>
         <mc:Fallback>
           <w:pict>
-            <v:line w14:anchorId="6625B6D0" id="Line 7" o:spid="_x0000_s1026" style="position:absolute;z-index:251656704;visibility:visible;mso-wrap-style:square;mso-width-percent:0;mso-height-percent:0;mso-wrap-distance-left:9pt;mso-wrap-distance-top:-3e-5mm;mso-wrap-distance-right:9pt;mso-wrap-distance-bottom:-3e-5mm;mso-position-horizontal:absolute;mso-position-horizontal-relative:text;mso-position-vertical:absolute;mso-position-vertical-relative:text;mso-width-percent:0;mso-height-percent:0;mso-width-relative:page;mso-height-relative:page" from="-2.25pt,12.9pt" to="465.75pt,12.9pt" o:gfxdata="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" strokecolor="#5b7d96" strokeweight="2.25pt"/>
+            <v:line w14:anchorId="33A0D088" id="Line 7" o:spid="_x0000_s1026" style="position:absolute;z-index:251656704;visibility:visible;mso-wrap-style:square;mso-width-percent:0;mso-height-percent:0;mso-wrap-distance-left:9pt;mso-wrap-distance-top:-3e-5mm;mso-wrap-distance-right:9pt;mso-wrap-distance-bottom:-3e-5mm;mso-position-horizontal:absolute;mso-position-horizontal-relative:text;mso-position-vertical:absolute;mso-position-vertical-relative:text;mso-width-percent:0;mso-height-percent:0;mso-width-relative:page;mso-height-relative:page" from="-2.25pt,12.9pt" to="465.75pt,12.9pt" o:gfxdata="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" strokecolor="#5b7d96" strokeweight="2.25pt"/>
           </w:pict>
         </mc:Fallback>
       </mc:AlternateContent>
@@ -9575,6 +9784,14 @@
 </file>
 
 <file path=customXml/item2.xml><?xml version="1.0" encoding="utf-8"?>
+<p:properties xmlns:p="http://schemas.microsoft.com/office/2006/metadata/properties" xmlns:xsi="http://www.w3.org/2001/XMLSchema-instance">
+  <documentManagement>
+    <_DCDateModified xmlns="http://schemas.microsoft.com/sharepoint/v3/fields" xsi:nil="true"/>
+  </documentManagement>
+</p:properties>
+</file>
+
+<file path=customXml/item3.xml><?xml version="1.0" encoding="utf-8"?>
 <?mso-contentType ?>
 <FormTemplates xmlns="http://schemas.microsoft.com/sharepoint/v3/contenttype/forms">
   <Display>DocumentLibraryForm</Display>
@@ -9583,7 +9800,7 @@
 </FormTemplates>
 </file>
 
-<file path=customXml/item3.xml><?xml version="1.0" encoding="utf-8"?>
+<file path=customXml/item4.xml><?xml version="1.0" encoding="utf-8"?>
 <ct:contentTypeSchema xmlns:ct="http://schemas.microsoft.com/office/2006/metadata/contentType" xmlns:ma="http://schemas.microsoft.com/office/2006/metadata/properties/metaAttributes" ct:_="" ma:_="" ma:contentTypeName="Document" ma:contentTypeID="0x01010030BD7732B7E9D546895B9CFEB89AE1DA" ma:contentTypeVersion="2" ma:contentTypeDescription="Create a new document." ma:contentTypeScope="" ma:versionID="4a52a66f97c8a8cc0b4275e183da2dbb">
   <xsd:schema xmlns:xsd="http://www.w3.org/2001/XMLSchema" xmlns:xs="http://www.w3.org/2001/XMLSchema" xmlns:p="http://schemas.microsoft.com/office/2006/metadata/properties" xmlns:ns2="http://schemas.microsoft.com/sharepoint/v3/fields" targetNamespace="http://schemas.microsoft.com/office/2006/metadata/properties" ma:root="true" ma:fieldsID="032493956d71b98ad7ed2527eb986e98" ns2:_="">
     <xsd:import namespace="http://schemas.microsoft.com/sharepoint/v3/fields"/>
@@ -9709,14 +9926,6 @@
 </ct:contentTypeSchema>
 </file>
 
-<file path=customXml/item4.xml><?xml version="1.0" encoding="utf-8"?>
-<p:properties xmlns:p="http://schemas.microsoft.com/office/2006/metadata/properties" xmlns:xsi="http://www.w3.org/2001/XMLSchema-instance">
-  <documentManagement>
-    <_DCDateModified xmlns="http://schemas.microsoft.com/sharepoint/v3/fields" xsi:nil="true"/>
-  </documentManagement>
-</p:properties>
-</file>
-
 <file path=customXml/item5.xml><?xml version="1.0" encoding="utf-8"?>
 <b:Sources xmlns:b="http://schemas.openxmlformats.org/officeDocument/2006/bibliography" xmlns="http://schemas.openxmlformats.org/officeDocument/2006/bibliography" SelectedStyle="\APA.XSL" StyleName="APA"/>
 </file>
@@ -9730,6 +9939,15 @@
 </file>
 
 <file path=customXml/itemProps2.xml><?xml version="1.0" encoding="utf-8"?>
+<ds:datastoreItem xmlns:ds="http://schemas.openxmlformats.org/officeDocument/2006/customXml" ds:itemID="{47853092-453F-4761-BB4F-9437077E6946}">
+  <ds:schemaRefs>
+    <ds:schemaRef ds:uri="http://schemas.microsoft.com/office/2006/metadata/properties"/>
+    <ds:schemaRef ds:uri="http://schemas.microsoft.com/sharepoint/v3/fields"/>
+  </ds:schemaRefs>
+</ds:datastoreItem>
+</file>
+
+<file path=customXml/itemProps3.xml><?xml version="1.0" encoding="utf-8"?>
 <ds:datastoreItem xmlns:ds="http://schemas.openxmlformats.org/officeDocument/2006/customXml" ds:itemID="{6E0243D2-C2E7-4C17-98A3-48E63A4A14E3}">
   <ds:schemaRefs>
     <ds:schemaRef ds:uri="http://schemas.microsoft.com/sharepoint/v3/contenttype/forms"/>
@@ -9737,7 +9955,7 @@
 </ds:datastoreItem>
 </file>
 
-<file path=customXml/itemProps3.xml><?xml version="1.0" encoding="utf-8"?>
+<file path=customXml/itemProps4.xml><?xml version="1.0" encoding="utf-8"?>
 <ds:datastoreItem xmlns:ds="http://schemas.openxmlformats.org/officeDocument/2006/customXml" ds:itemID="{C20E51C4-559D-47CC-9854-22650DD0FC25}">
   <ds:schemaRefs>
     <ds:schemaRef ds:uri="http://schemas.microsoft.com/office/2006/metadata/contentType"/>
@@ -9755,17 +9973,8 @@
 </ds:datastoreItem>
 </file>
 
-<file path=customXml/itemProps4.xml><?xml version="1.0" encoding="utf-8"?>
-<ds:datastoreItem xmlns:ds="http://schemas.openxmlformats.org/officeDocument/2006/customXml" ds:itemID="{47853092-453F-4761-BB4F-9437077E6946}">
-  <ds:schemaRefs>
-    <ds:schemaRef ds:uri="http://schemas.microsoft.com/office/2006/metadata/properties"/>
-    <ds:schemaRef ds:uri="http://schemas.microsoft.com/sharepoint/v3/fields"/>
-  </ds:schemaRefs>
-</ds:datastoreItem>
-</file>
-
 <file path=customXml/itemProps5.xml><?xml version="1.0" encoding="utf-8"?>
-<ds:datastoreItem xmlns:ds="http://schemas.openxmlformats.org/officeDocument/2006/customXml" ds:itemID="{84B128BD-DE2E-495F-AA86-5E9879CC212A}">
+<ds:datastoreItem xmlns:ds="http://schemas.openxmlformats.org/officeDocument/2006/customXml" ds:itemID="{8210B9B7-AC07-4835-8756-56E202834B13}">
   <ds:schemaRefs>
     <ds:schemaRef ds:uri="http://schemas.openxmlformats.org/officeDocument/2006/bibliography"/>
   </ds:schemaRefs>

</xml_diff>

<commit_message>
TFS 15834 - Warning Log Workflow Change;
git-tfs-id: [https://tfs.omnicloud.local/tfs/cco%20program/]$/eCoaching_V2;C44176
</commit_message>
<xml_diff>
--- a/Runbook/Web/CCO_eCoaching_Log_Runbook.docx
+++ b/Runbook/Web/CCO_eCoaching_Log_Runbook.docx
@@ -247,35 +247,7 @@
               <w:rPr>
                 <w:b/>
               </w:rPr>
-              <w:t>TFS 14679 - Followup;</w:t>
-            </w:r>
-          </w:p>
-          <w:p>
-            <w:pPr>
-              <w:cnfStyle w:val="100000000000" w:firstRow="1" w:lastRow="0" w:firstColumn="0" w:lastColumn="0" w:oddVBand="0" w:evenVBand="0" w:oddHBand="0" w:evenHBand="0" w:firstRowFirstColumn="0" w:firstRowLastColumn="0" w:lastRowFirstColumn="0" w:lastRowLastColumn="0"/>
-              <w:rPr>
-                <w:b/>
-              </w:rPr>
-            </w:pPr>
-            <w:r>
-              <w:rPr>
-                <w:b/>
-              </w:rPr>
-              <w:t>TFS 15600 - London Alternate Channels Bingo;</w:t>
-            </w:r>
-          </w:p>
-          <w:p>
-            <w:pPr>
-              <w:cnfStyle w:val="100000000000" w:firstRow="1" w:lastRow="0" w:firstColumn="0" w:lastColumn="0" w:oddVBand="0" w:evenVBand="0" w:oddHBand="0" w:evenHBand="0" w:firstRowFirstColumn="0" w:firstRowLastColumn="0" w:lastRowFirstColumn="0" w:lastRowLastColumn="0"/>
-              <w:rPr>
-                <w:b/>
-              </w:rPr>
-            </w:pPr>
-            <w:r>
-              <w:rPr>
-                <w:b/>
-              </w:rPr>
-              <w:t>TFS 15653 - Display Pending Follow-up logs on CSRs dashboard;</w:t>
+              <w:t>TFS 15833 – Warning Log Workflow Change</w:t>
             </w:r>
           </w:p>
         </w:tc>
@@ -2076,6 +2048,62 @@
           </w:p>
         </w:tc>
       </w:tr>
+      <w:tr>
+        <w:tc>
+          <w:tcPr>
+            <w:tcW w:w="1188" w:type="dxa"/>
+          </w:tcPr>
+          <w:p>
+            <w:pPr>
+              <w:pStyle w:val="TableText"/>
+              <w:ind w:left="90"/>
+              <w:rPr>
+                <w:sz w:val="18"/>
+                <w:szCs w:val="18"/>
+              </w:rPr>
+            </w:pPr>
+            <w:r>
+              <w:rPr>
+                <w:sz w:val="18"/>
+                <w:szCs w:val="18"/>
+              </w:rPr>
+              <w:t>12/09/2019</w:t>
+            </w:r>
+          </w:p>
+        </w:tc>
+        <w:tc>
+          <w:tcPr>
+            <w:tcW w:w="6120" w:type="dxa"/>
+          </w:tcPr>
+          <w:p>
+            <w:r>
+              <w:t>TFS 15833 – Warning Log Workflow Change</w:t>
+            </w:r>
+          </w:p>
+        </w:tc>
+        <w:tc>
+          <w:tcPr>
+            <w:tcW w:w="2268" w:type="dxa"/>
+          </w:tcPr>
+          <w:p>
+            <w:pPr>
+              <w:pStyle w:val="TableText"/>
+              <w:ind w:left="162"/>
+              <w:rPr>
+                <w:sz w:val="18"/>
+                <w:szCs w:val="18"/>
+              </w:rPr>
+            </w:pPr>
+            <w:r>
+              <w:rPr>
+                <w:sz w:val="18"/>
+                <w:szCs w:val="18"/>
+              </w:rPr>
+              <w:t>Lili Huang</w:t>
+            </w:r>
+          </w:p>
+        </w:tc>
+      </w:tr>
     </w:tbl>
     <w:p/>
     <w:p/>
@@ -2742,7 +2770,7 @@
               <w:rPr>
                 <w:b/>
               </w:rPr>
-              <w:t>43659</w:t>
+              <w:t>44175</w:t>
             </w:r>
             <w:bookmarkStart w:id="2" w:name="_GoBack"/>
             <w:bookmarkEnd w:id="2"/>
@@ -4594,7 +4622,7 @@
         </mc:Choice>
         <mc:Fallback>
           <w:pict>
-            <v:line w14:anchorId="559616A4" id="Line 7" o:spid="_x0000_s1026" style="position:absolute;z-index:251656704;visibility:visible;mso-wrap-style:square;mso-width-percent:0;mso-height-percent:0;mso-wrap-distance-left:9pt;mso-wrap-distance-top:-3e-5mm;mso-wrap-distance-right:9pt;mso-wrap-distance-bottom:-3e-5mm;mso-position-horizontal:absolute;mso-position-horizontal-relative:text;mso-position-vertical:absolute;mso-position-vertical-relative:text;mso-width-percent:0;mso-height-percent:0;mso-width-relative:page;mso-height-relative:page" from="-2.25pt,12.9pt" to="465.75pt,12.9pt" o:gfxdata="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" strokecolor="#5b7d96" strokeweight="2.25pt"/>
+            <v:line w14:anchorId="39327FED" id="Line 7" o:spid="_x0000_s1026" style="position:absolute;z-index:251656704;visibility:visible;mso-wrap-style:square;mso-width-percent:0;mso-height-percent:0;mso-wrap-distance-left:9pt;mso-wrap-distance-top:-3e-5mm;mso-wrap-distance-right:9pt;mso-wrap-distance-bottom:-3e-5mm;mso-position-horizontal:absolute;mso-position-horizontal-relative:text;mso-position-vertical:absolute;mso-position-vertical-relative:text;mso-width-percent:0;mso-height-percent:0;mso-width-relative:page;mso-height-relative:page" from="-2.25pt,12.9pt" to="465.75pt,12.9pt" o:gfxdata="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" strokecolor="#5b7d96" strokeweight="2.25pt"/>
           </w:pict>
         </mc:Fallback>
       </mc:AlternateContent>
@@ -9729,20 +9757,20 @@
 </file>
 
 <file path=customXml/item2.xml><?xml version="1.0" encoding="utf-8"?>
+<p:properties xmlns:p="http://schemas.microsoft.com/office/2006/metadata/properties" xmlns:xsi="http://www.w3.org/2001/XMLSchema-instance">
+  <documentManagement>
+    <_DCDateModified xmlns="http://schemas.microsoft.com/sharepoint/v3/fields" xsi:nil="true"/>
+  </documentManagement>
+</p:properties>
+</file>
+
+<file path=customXml/item3.xml><?xml version="1.0" encoding="utf-8"?>
 <?mso-contentType ?>
 <FormTemplates xmlns="http://schemas.microsoft.com/sharepoint/v3/contenttype/forms">
   <Display>DocumentLibraryForm</Display>
   <Edit>DocumentLibraryForm</Edit>
   <New>DocumentLibraryForm</New>
 </FormTemplates>
-</file>
-
-<file path=customXml/item3.xml><?xml version="1.0" encoding="utf-8"?>
-<p:properties xmlns:p="http://schemas.microsoft.com/office/2006/metadata/properties" xmlns:xsi="http://www.w3.org/2001/XMLSchema-instance">
-  <documentManagement>
-    <_DCDateModified xmlns="http://schemas.microsoft.com/sharepoint/v3/fields" xsi:nil="true"/>
-  </documentManagement>
-</p:properties>
 </file>
 
 <file path=customXml/item4.xml><?xml version="1.0" encoding="utf-8"?>
@@ -9884,18 +9912,18 @@
 </file>
 
 <file path=customXml/itemProps2.xml><?xml version="1.0" encoding="utf-8"?>
-<ds:datastoreItem xmlns:ds="http://schemas.openxmlformats.org/officeDocument/2006/customXml" ds:itemID="{6E0243D2-C2E7-4C17-98A3-48E63A4A14E3}">
+<ds:datastoreItem xmlns:ds="http://schemas.openxmlformats.org/officeDocument/2006/customXml" ds:itemID="{47853092-453F-4761-BB4F-9437077E6946}">
   <ds:schemaRefs>
-    <ds:schemaRef ds:uri="http://schemas.microsoft.com/sharepoint/v3/contenttype/forms"/>
+    <ds:schemaRef ds:uri="http://schemas.microsoft.com/office/2006/metadata/properties"/>
+    <ds:schemaRef ds:uri="http://schemas.microsoft.com/sharepoint/v3/fields"/>
   </ds:schemaRefs>
 </ds:datastoreItem>
 </file>
 
 <file path=customXml/itemProps3.xml><?xml version="1.0" encoding="utf-8"?>
-<ds:datastoreItem xmlns:ds="http://schemas.openxmlformats.org/officeDocument/2006/customXml" ds:itemID="{47853092-453F-4761-BB4F-9437077E6946}">
+<ds:datastoreItem xmlns:ds="http://schemas.openxmlformats.org/officeDocument/2006/customXml" ds:itemID="{6E0243D2-C2E7-4C17-98A3-48E63A4A14E3}">
   <ds:schemaRefs>
-    <ds:schemaRef ds:uri="http://schemas.microsoft.com/office/2006/metadata/properties"/>
-    <ds:schemaRef ds:uri="http://schemas.microsoft.com/sharepoint/v3/fields"/>
+    <ds:schemaRef ds:uri="http://schemas.microsoft.com/sharepoint/v3/contenttype/forms"/>
   </ds:schemaRefs>
 </ds:datastoreItem>
 </file>
@@ -9919,7 +9947,7 @@
 </file>
 
 <file path=customXml/itemProps5.xml><?xml version="1.0" encoding="utf-8"?>
-<ds:datastoreItem xmlns:ds="http://schemas.openxmlformats.org/officeDocument/2006/customXml" ds:itemID="{4CF6BF4F-FF04-44E6-8D10-279C33F2B388}">
+<ds:datastoreItem xmlns:ds="http://schemas.openxmlformats.org/officeDocument/2006/customXml" ds:itemID="{066BCB11-AD10-4F72-BC84-D9857EA892D7}">
   <ds:schemaRefs>
     <ds:schemaRef ds:uri="http://schemas.openxmlformats.org/officeDocument/2006/bibliography"/>
   </ds:schemaRefs>

</xml_diff>

<commit_message>
TFS 16370 - Director dashboard error due to follow-up code change
git-tfs-id: [https://tfs.omnicloud.local/tfs/cco%20program/]$/eCoaching_V2;C44348
</commit_message>
<xml_diff>
--- a/Runbook/Web/CCO_eCoaching_Log_Runbook.docx
+++ b/Runbook/Web/CCO_eCoaching_Log_Runbook.docx
@@ -1,6 +1,6 @@
 
 <file path=word/document.xml><?xml version="1.0" encoding="utf-8"?>
-<w:document xmlns:wpc="http://schemas.microsoft.com/office/word/2010/wordprocessingCanvas" xmlns:mc="http://schemas.openxmlformats.org/markup-compatibility/2006" xmlns:o="urn:schemas-microsoft-com:office:office" xmlns:r="http://schemas.openxmlformats.org/officeDocument/2006/relationships" xmlns:m="http://schemas.openxmlformats.org/officeDocument/2006/math" xmlns:v="urn:schemas-microsoft-com:vml" xmlns:wp14="http://schemas.microsoft.com/office/word/2010/wordprocessingDrawing" xmlns:wp="http://schemas.openxmlformats.org/drawingml/2006/wordprocessingDrawing" xmlns:w10="urn:schemas-microsoft-com:office:word" xmlns:w="http://schemas.openxmlformats.org/wordprocessingml/2006/main" xmlns:w14="http://schemas.microsoft.com/office/word/2010/wordml" xmlns:w15="http://schemas.microsoft.com/office/word/2012/wordml" xmlns:wpg="http://schemas.microsoft.com/office/word/2010/wordprocessingGroup" xmlns:wpi="http://schemas.microsoft.com/office/word/2010/wordprocessingInk" xmlns:wne="http://schemas.microsoft.com/office/word/2006/wordml" xmlns:wps="http://schemas.microsoft.com/office/word/2010/wordprocessingShape" mc:Ignorable="w14 w15 wp14">
+<w:document xmlns:wpc="http://schemas.microsoft.com/office/word/2010/wordprocessingCanvas" xmlns:cx="http://schemas.microsoft.com/office/drawing/2014/chartex" xmlns:cx1="http://schemas.microsoft.com/office/drawing/2015/9/8/chartex" xmlns:mc="http://schemas.openxmlformats.org/markup-compatibility/2006" xmlns:o="urn:schemas-microsoft-com:office:office" xmlns:r="http://schemas.openxmlformats.org/officeDocument/2006/relationships" xmlns:m="http://schemas.openxmlformats.org/officeDocument/2006/math" xmlns:v="urn:schemas-microsoft-com:vml" xmlns:wp14="http://schemas.microsoft.com/office/word/2010/wordprocessingDrawing" xmlns:wp="http://schemas.openxmlformats.org/drawingml/2006/wordprocessingDrawing" xmlns:w10="urn:schemas-microsoft-com:office:word" xmlns:w="http://schemas.openxmlformats.org/wordprocessingml/2006/main" xmlns:w14="http://schemas.microsoft.com/office/word/2010/wordml" xmlns:w15="http://schemas.microsoft.com/office/word/2012/wordml" xmlns:w16se="http://schemas.microsoft.com/office/word/2015/wordml/symex" xmlns:wpg="http://schemas.microsoft.com/office/word/2010/wordprocessingGroup" xmlns:wpi="http://schemas.microsoft.com/office/word/2010/wordprocessingInk" xmlns:wne="http://schemas.microsoft.com/office/word/2006/wordml" xmlns:wps="http://schemas.microsoft.com/office/word/2010/wordprocessingShape" mc:Ignorable="w14 w15 w16se wp14">
   <w:body>
     <w:p>
       <w:pPr>
@@ -247,7 +247,25 @@
               <w:rPr>
                 <w:b/>
               </w:rPr>
-              <w:t>TFS 15833 – Warning Log Workflow Change</w:t>
+              <w:t>TFS 1</w:t>
+            </w:r>
+            <w:r>
+              <w:rPr>
+                <w:b/>
+              </w:rPr>
+              <w:t>6370</w:t>
+            </w:r>
+            <w:r>
+              <w:rPr>
+                <w:b/>
+              </w:rPr>
+              <w:t xml:space="preserve"> – </w:t>
+            </w:r>
+            <w:r>
+              <w:rPr>
+                <w:b/>
+              </w:rPr>
+              <w:t>Director dashboard error due to follow-up code change</w:t>
             </w:r>
           </w:p>
         </w:tc>
@@ -2104,6 +2122,65 @@
           </w:p>
         </w:tc>
       </w:tr>
+      <w:tr>
+        <w:tc>
+          <w:tcPr>
+            <w:tcW w:w="1188" w:type="dxa"/>
+          </w:tcPr>
+          <w:p>
+            <w:pPr>
+              <w:pStyle w:val="TableText"/>
+              <w:ind w:left="90"/>
+              <w:rPr>
+                <w:sz w:val="18"/>
+                <w:szCs w:val="18"/>
+              </w:rPr>
+            </w:pPr>
+            <w:r>
+              <w:rPr>
+                <w:sz w:val="18"/>
+                <w:szCs w:val="18"/>
+              </w:rPr>
+              <w:t>01/08/2020</w:t>
+            </w:r>
+          </w:p>
+        </w:tc>
+        <w:tc>
+          <w:tcPr>
+            <w:tcW w:w="6120" w:type="dxa"/>
+          </w:tcPr>
+          <w:p>
+            <w:r>
+              <w:t xml:space="preserve">TFS 16370 - </w:t>
+            </w:r>
+            <w:r>
+              <w:t>Director dashboard error due to follow-up code change</w:t>
+            </w:r>
+          </w:p>
+        </w:tc>
+        <w:tc>
+          <w:tcPr>
+            <w:tcW w:w="2268" w:type="dxa"/>
+          </w:tcPr>
+          <w:p>
+            <w:pPr>
+              <w:pStyle w:val="TableText"/>
+              <w:ind w:left="162"/>
+              <w:rPr>
+                <w:sz w:val="18"/>
+                <w:szCs w:val="18"/>
+              </w:rPr>
+            </w:pPr>
+            <w:r>
+              <w:rPr>
+                <w:sz w:val="18"/>
+                <w:szCs w:val="18"/>
+              </w:rPr>
+              <w:t>Lili Huang</w:t>
+            </w:r>
+          </w:p>
+        </w:tc>
+      </w:tr>
     </w:tbl>
     <w:p/>
     <w:p/>
@@ -2236,10 +2313,7 @@
               <w:t xml:space="preserve"> </w:t>
             </w:r>
             <w:r>
-              <w:t>14679, 15600, and 15653</w:t>
-            </w:r>
-            <w:r>
-              <w:t>.</w:t>
+              <w:t>16370.</w:t>
             </w:r>
           </w:p>
         </w:tc>
@@ -2770,7 +2844,7 @@
               <w:rPr>
                 <w:b/>
               </w:rPr>
-              <w:t>44175</w:t>
+              <w:t>44347</w:t>
             </w:r>
             <w:bookmarkStart w:id="2" w:name="_GoBack"/>
             <w:bookmarkEnd w:id="2"/>
@@ -3795,7 +3869,7 @@
 </file>
 
 <file path=word/endnotes.xml><?xml version="1.0" encoding="utf-8"?>
-<w:endnotes xmlns:wpc="http://schemas.microsoft.com/office/word/2010/wordprocessingCanvas" xmlns:mc="http://schemas.openxmlformats.org/markup-compatibility/2006" xmlns:o="urn:schemas-microsoft-com:office:office" xmlns:r="http://schemas.openxmlformats.org/officeDocument/2006/relationships" xmlns:m="http://schemas.openxmlformats.org/officeDocument/2006/math" xmlns:v="urn:schemas-microsoft-com:vml" xmlns:wp14="http://schemas.microsoft.com/office/word/2010/wordprocessingDrawing" xmlns:wp="http://schemas.openxmlformats.org/drawingml/2006/wordprocessingDrawing" xmlns:w10="urn:schemas-microsoft-com:office:word" xmlns:w="http://schemas.openxmlformats.org/wordprocessingml/2006/main" xmlns:w14="http://schemas.microsoft.com/office/word/2010/wordml" xmlns:w15="http://schemas.microsoft.com/office/word/2012/wordml" xmlns:wpg="http://schemas.microsoft.com/office/word/2010/wordprocessingGroup" xmlns:wpi="http://schemas.microsoft.com/office/word/2010/wordprocessingInk" xmlns:wne="http://schemas.microsoft.com/office/word/2006/wordml" xmlns:wps="http://schemas.microsoft.com/office/word/2010/wordprocessingShape" mc:Ignorable="w14 w15 wp14">
+<w:endnotes xmlns:wpc="http://schemas.microsoft.com/office/word/2010/wordprocessingCanvas" xmlns:cx="http://schemas.microsoft.com/office/drawing/2014/chartex" xmlns:cx1="http://schemas.microsoft.com/office/drawing/2015/9/8/chartex" xmlns:mc="http://schemas.openxmlformats.org/markup-compatibility/2006" xmlns:o="urn:schemas-microsoft-com:office:office" xmlns:r="http://schemas.openxmlformats.org/officeDocument/2006/relationships" xmlns:m="http://schemas.openxmlformats.org/officeDocument/2006/math" xmlns:v="urn:schemas-microsoft-com:vml" xmlns:wp14="http://schemas.microsoft.com/office/word/2010/wordprocessingDrawing" xmlns:wp="http://schemas.openxmlformats.org/drawingml/2006/wordprocessingDrawing" xmlns:w10="urn:schemas-microsoft-com:office:word" xmlns:w="http://schemas.openxmlformats.org/wordprocessingml/2006/main" xmlns:w14="http://schemas.microsoft.com/office/word/2010/wordml" xmlns:w15="http://schemas.microsoft.com/office/word/2012/wordml" xmlns:w16se="http://schemas.microsoft.com/office/word/2015/wordml/symex" xmlns:wpg="http://schemas.microsoft.com/office/word/2010/wordprocessingGroup" xmlns:wpi="http://schemas.microsoft.com/office/word/2010/wordprocessingInk" xmlns:wne="http://schemas.microsoft.com/office/word/2006/wordml" xmlns:wps="http://schemas.microsoft.com/office/word/2010/wordprocessingShape" mc:Ignorable="w14 w15 w16se wp14">
   <w:endnote w:type="separator" w:id="-1">
     <w:p>
       <w:r>
@@ -3814,7 +3888,7 @@
 </file>
 
 <file path=word/footer1.xml><?xml version="1.0" encoding="utf-8"?>
-<w:ftr xmlns:wpc="http://schemas.microsoft.com/office/word/2010/wordprocessingCanvas" xmlns:mc="http://schemas.openxmlformats.org/markup-compatibility/2006" xmlns:o="urn:schemas-microsoft-com:office:office" xmlns:r="http://schemas.openxmlformats.org/officeDocument/2006/relationships" xmlns:m="http://schemas.openxmlformats.org/officeDocument/2006/math" xmlns:v="urn:schemas-microsoft-com:vml" xmlns:wp14="http://schemas.microsoft.com/office/word/2010/wordprocessingDrawing" xmlns:wp="http://schemas.openxmlformats.org/drawingml/2006/wordprocessingDrawing" xmlns:w10="urn:schemas-microsoft-com:office:word" xmlns:w="http://schemas.openxmlformats.org/wordprocessingml/2006/main" xmlns:w14="http://schemas.microsoft.com/office/word/2010/wordml" xmlns:w15="http://schemas.microsoft.com/office/word/2012/wordml" xmlns:wpg="http://schemas.microsoft.com/office/word/2010/wordprocessingGroup" xmlns:wpi="http://schemas.microsoft.com/office/word/2010/wordprocessingInk" xmlns:wne="http://schemas.microsoft.com/office/word/2006/wordml" xmlns:wps="http://schemas.microsoft.com/office/word/2010/wordprocessingShape" mc:Ignorable="w14 w15 wp14">
+<w:ftr xmlns:wpc="http://schemas.microsoft.com/office/word/2010/wordprocessingCanvas" xmlns:cx="http://schemas.microsoft.com/office/drawing/2014/chartex" xmlns:cx1="http://schemas.microsoft.com/office/drawing/2015/9/8/chartex" xmlns:mc="http://schemas.openxmlformats.org/markup-compatibility/2006" xmlns:o="urn:schemas-microsoft-com:office:office" xmlns:r="http://schemas.openxmlformats.org/officeDocument/2006/relationships" xmlns:m="http://schemas.openxmlformats.org/officeDocument/2006/math" xmlns:v="urn:schemas-microsoft-com:vml" xmlns:wp14="http://schemas.microsoft.com/office/word/2010/wordprocessingDrawing" xmlns:wp="http://schemas.openxmlformats.org/drawingml/2006/wordprocessingDrawing" xmlns:w10="urn:schemas-microsoft-com:office:word" xmlns:w="http://schemas.openxmlformats.org/wordprocessingml/2006/main" xmlns:w14="http://schemas.microsoft.com/office/word/2010/wordml" xmlns:w15="http://schemas.microsoft.com/office/word/2012/wordml" xmlns:w16se="http://schemas.microsoft.com/office/word/2015/wordml/symex" xmlns:wpg="http://schemas.microsoft.com/office/word/2010/wordprocessingGroup" xmlns:wpi="http://schemas.microsoft.com/office/word/2010/wordprocessingInk" xmlns:wne="http://schemas.microsoft.com/office/word/2006/wordml" xmlns:wps="http://schemas.microsoft.com/office/word/2010/wordprocessingShape" mc:Ignorable="w14 w15 w16se wp14">
   <w:p>
     <w:pPr>
       <w:pStyle w:val="Footer"/>
@@ -3942,7 +4016,7 @@
 </file>
 
 <file path=word/footer2.xml><?xml version="1.0" encoding="utf-8"?>
-<w:ftr xmlns:wpc="http://schemas.microsoft.com/office/word/2010/wordprocessingCanvas" xmlns:mc="http://schemas.openxmlformats.org/markup-compatibility/2006" xmlns:o="urn:schemas-microsoft-com:office:office" xmlns:r="http://schemas.openxmlformats.org/officeDocument/2006/relationships" xmlns:m="http://schemas.openxmlformats.org/officeDocument/2006/math" xmlns:v="urn:schemas-microsoft-com:vml" xmlns:wp14="http://schemas.microsoft.com/office/word/2010/wordprocessingDrawing" xmlns:wp="http://schemas.openxmlformats.org/drawingml/2006/wordprocessingDrawing" xmlns:w10="urn:schemas-microsoft-com:office:word" xmlns:w="http://schemas.openxmlformats.org/wordprocessingml/2006/main" xmlns:w14="http://schemas.microsoft.com/office/word/2010/wordml" xmlns:w15="http://schemas.microsoft.com/office/word/2012/wordml" xmlns:wpg="http://schemas.microsoft.com/office/word/2010/wordprocessingGroup" xmlns:wpi="http://schemas.microsoft.com/office/word/2010/wordprocessingInk" xmlns:wne="http://schemas.microsoft.com/office/word/2006/wordml" xmlns:wps="http://schemas.microsoft.com/office/word/2010/wordprocessingShape" mc:Ignorable="w14 w15 wp14">
+<w:ftr xmlns:wpc="http://schemas.microsoft.com/office/word/2010/wordprocessingCanvas" xmlns:cx="http://schemas.microsoft.com/office/drawing/2014/chartex" xmlns:cx1="http://schemas.microsoft.com/office/drawing/2015/9/8/chartex" xmlns:mc="http://schemas.openxmlformats.org/markup-compatibility/2006" xmlns:o="urn:schemas-microsoft-com:office:office" xmlns:r="http://schemas.openxmlformats.org/officeDocument/2006/relationships" xmlns:m="http://schemas.openxmlformats.org/officeDocument/2006/math" xmlns:v="urn:schemas-microsoft-com:vml" xmlns:wp14="http://schemas.microsoft.com/office/word/2010/wordprocessingDrawing" xmlns:wp="http://schemas.openxmlformats.org/drawingml/2006/wordprocessingDrawing" xmlns:w10="urn:schemas-microsoft-com:office:word" xmlns:w="http://schemas.openxmlformats.org/wordprocessingml/2006/main" xmlns:w14="http://schemas.microsoft.com/office/word/2010/wordml" xmlns:w15="http://schemas.microsoft.com/office/word/2012/wordml" xmlns:w16se="http://schemas.microsoft.com/office/word/2015/wordml/symex" xmlns:wpg="http://schemas.microsoft.com/office/word/2010/wordprocessingGroup" xmlns:wpi="http://schemas.microsoft.com/office/word/2010/wordprocessingInk" xmlns:wne="http://schemas.microsoft.com/office/word/2006/wordml" xmlns:wps="http://schemas.microsoft.com/office/word/2010/wordprocessingShape" mc:Ignorable="w14 w15 w16se wp14">
   <w:p>
     <w:pPr>
       <w:pStyle w:val="Footer"/>
@@ -4174,7 +4248,7 @@
 </file>
 
 <file path=word/footer3.xml><?xml version="1.0" encoding="utf-8"?>
-<w:ftr xmlns:wpc="http://schemas.microsoft.com/office/word/2010/wordprocessingCanvas" xmlns:mc="http://schemas.openxmlformats.org/markup-compatibility/2006" xmlns:o="urn:schemas-microsoft-com:office:office" xmlns:r="http://schemas.openxmlformats.org/officeDocument/2006/relationships" xmlns:m="http://schemas.openxmlformats.org/officeDocument/2006/math" xmlns:v="urn:schemas-microsoft-com:vml" xmlns:wp14="http://schemas.microsoft.com/office/word/2010/wordprocessingDrawing" xmlns:wp="http://schemas.openxmlformats.org/drawingml/2006/wordprocessingDrawing" xmlns:w10="urn:schemas-microsoft-com:office:word" xmlns:w="http://schemas.openxmlformats.org/wordprocessingml/2006/main" xmlns:w14="http://schemas.microsoft.com/office/word/2010/wordml" xmlns:w15="http://schemas.microsoft.com/office/word/2012/wordml" xmlns:wpg="http://schemas.microsoft.com/office/word/2010/wordprocessingGroup" xmlns:wpi="http://schemas.microsoft.com/office/word/2010/wordprocessingInk" xmlns:wne="http://schemas.microsoft.com/office/word/2006/wordml" xmlns:wps="http://schemas.microsoft.com/office/word/2010/wordprocessingShape" mc:Ignorable="w14 w15 wp14">
+<w:ftr xmlns:wpc="http://schemas.microsoft.com/office/word/2010/wordprocessingCanvas" xmlns:cx="http://schemas.microsoft.com/office/drawing/2014/chartex" xmlns:cx1="http://schemas.microsoft.com/office/drawing/2015/9/8/chartex" xmlns:mc="http://schemas.openxmlformats.org/markup-compatibility/2006" xmlns:o="urn:schemas-microsoft-com:office:office" xmlns:r="http://schemas.openxmlformats.org/officeDocument/2006/relationships" xmlns:m="http://schemas.openxmlformats.org/officeDocument/2006/math" xmlns:v="urn:schemas-microsoft-com:vml" xmlns:wp14="http://schemas.microsoft.com/office/word/2010/wordprocessingDrawing" xmlns:wp="http://schemas.openxmlformats.org/drawingml/2006/wordprocessingDrawing" xmlns:w10="urn:schemas-microsoft-com:office:word" xmlns:w="http://schemas.openxmlformats.org/wordprocessingml/2006/main" xmlns:w14="http://schemas.microsoft.com/office/word/2010/wordml" xmlns:w15="http://schemas.microsoft.com/office/word/2012/wordml" xmlns:w16se="http://schemas.microsoft.com/office/word/2015/wordml/symex" xmlns:wpg="http://schemas.microsoft.com/office/word/2010/wordprocessingGroup" xmlns:wpi="http://schemas.microsoft.com/office/word/2010/wordprocessingInk" xmlns:wne="http://schemas.microsoft.com/office/word/2006/wordml" xmlns:wps="http://schemas.microsoft.com/office/word/2010/wordprocessingShape" mc:Ignorable="w14 w15 w16se wp14">
   <w:p>
     <w:pPr>
       <w:pStyle w:val="Footer"/>
@@ -4274,7 +4348,7 @@
         <w:sz w:val="18"/>
         <w:szCs w:val="18"/>
       </w:rPr>
-      <w:t>3</w:t>
+      <w:t>2</w:t>
     </w:r>
     <w:r>
       <w:rPr>
@@ -4394,7 +4468,7 @@
 </file>
 
 <file path=word/footnotes.xml><?xml version="1.0" encoding="utf-8"?>
-<w:footnotes xmlns:wpc="http://schemas.microsoft.com/office/word/2010/wordprocessingCanvas" xmlns:mc="http://schemas.openxmlformats.org/markup-compatibility/2006" xmlns:o="urn:schemas-microsoft-com:office:office" xmlns:r="http://schemas.openxmlformats.org/officeDocument/2006/relationships" xmlns:m="http://schemas.openxmlformats.org/officeDocument/2006/math" xmlns:v="urn:schemas-microsoft-com:vml" xmlns:wp14="http://schemas.microsoft.com/office/word/2010/wordprocessingDrawing" xmlns:wp="http://schemas.openxmlformats.org/drawingml/2006/wordprocessingDrawing" xmlns:w10="urn:schemas-microsoft-com:office:word" xmlns:w="http://schemas.openxmlformats.org/wordprocessingml/2006/main" xmlns:w14="http://schemas.microsoft.com/office/word/2010/wordml" xmlns:w15="http://schemas.microsoft.com/office/word/2012/wordml" xmlns:wpg="http://schemas.microsoft.com/office/word/2010/wordprocessingGroup" xmlns:wpi="http://schemas.microsoft.com/office/word/2010/wordprocessingInk" xmlns:wne="http://schemas.microsoft.com/office/word/2006/wordml" xmlns:wps="http://schemas.microsoft.com/office/word/2010/wordprocessingShape" mc:Ignorable="w14 w15 wp14">
+<w:footnotes xmlns:wpc="http://schemas.microsoft.com/office/word/2010/wordprocessingCanvas" xmlns:cx="http://schemas.microsoft.com/office/drawing/2014/chartex" xmlns:cx1="http://schemas.microsoft.com/office/drawing/2015/9/8/chartex" xmlns:mc="http://schemas.openxmlformats.org/markup-compatibility/2006" xmlns:o="urn:schemas-microsoft-com:office:office" xmlns:r="http://schemas.openxmlformats.org/officeDocument/2006/relationships" xmlns:m="http://schemas.openxmlformats.org/officeDocument/2006/math" xmlns:v="urn:schemas-microsoft-com:vml" xmlns:wp14="http://schemas.microsoft.com/office/word/2010/wordprocessingDrawing" xmlns:wp="http://schemas.openxmlformats.org/drawingml/2006/wordprocessingDrawing" xmlns:w10="urn:schemas-microsoft-com:office:word" xmlns:w="http://schemas.openxmlformats.org/wordprocessingml/2006/main" xmlns:w14="http://schemas.microsoft.com/office/word/2010/wordml" xmlns:w15="http://schemas.microsoft.com/office/word/2012/wordml" xmlns:w16se="http://schemas.microsoft.com/office/word/2015/wordml/symex" xmlns:wpg="http://schemas.microsoft.com/office/word/2010/wordprocessingGroup" xmlns:wpi="http://schemas.microsoft.com/office/word/2010/wordprocessingInk" xmlns:wne="http://schemas.microsoft.com/office/word/2006/wordml" xmlns:wps="http://schemas.microsoft.com/office/word/2010/wordprocessingShape" mc:Ignorable="w14 w15 w16se wp14">
   <w:footnote w:type="separator" w:id="-1">
     <w:p>
       <w:r>
@@ -4413,7 +4487,7 @@
 </file>
 
 <file path=word/header1.xml><?xml version="1.0" encoding="utf-8"?>
-<w:hdr xmlns:wpc="http://schemas.microsoft.com/office/word/2010/wordprocessingCanvas" xmlns:mc="http://schemas.openxmlformats.org/markup-compatibility/2006" xmlns:o="urn:schemas-microsoft-com:office:office" xmlns:r="http://schemas.openxmlformats.org/officeDocument/2006/relationships" xmlns:m="http://schemas.openxmlformats.org/officeDocument/2006/math" xmlns:v="urn:schemas-microsoft-com:vml" xmlns:wp14="http://schemas.microsoft.com/office/word/2010/wordprocessingDrawing" xmlns:wp="http://schemas.openxmlformats.org/drawingml/2006/wordprocessingDrawing" xmlns:w10="urn:schemas-microsoft-com:office:word" xmlns:w="http://schemas.openxmlformats.org/wordprocessingml/2006/main" xmlns:w14="http://schemas.microsoft.com/office/word/2010/wordml" xmlns:w15="http://schemas.microsoft.com/office/word/2012/wordml" xmlns:wpg="http://schemas.microsoft.com/office/word/2010/wordprocessingGroup" xmlns:wpi="http://schemas.microsoft.com/office/word/2010/wordprocessingInk" xmlns:wne="http://schemas.microsoft.com/office/word/2006/wordml" xmlns:wps="http://schemas.microsoft.com/office/word/2010/wordprocessingShape" mc:Ignorable="w14 w15 wp14">
+<w:hdr xmlns:wpc="http://schemas.microsoft.com/office/word/2010/wordprocessingCanvas" xmlns:cx="http://schemas.microsoft.com/office/drawing/2014/chartex" xmlns:cx1="http://schemas.microsoft.com/office/drawing/2015/9/8/chartex" xmlns:mc="http://schemas.openxmlformats.org/markup-compatibility/2006" xmlns:o="urn:schemas-microsoft-com:office:office" xmlns:r="http://schemas.openxmlformats.org/officeDocument/2006/relationships" xmlns:m="http://schemas.openxmlformats.org/officeDocument/2006/math" xmlns:v="urn:schemas-microsoft-com:vml" xmlns:wp14="http://schemas.microsoft.com/office/word/2010/wordprocessingDrawing" xmlns:wp="http://schemas.openxmlformats.org/drawingml/2006/wordprocessingDrawing" xmlns:w10="urn:schemas-microsoft-com:office:word" xmlns:w="http://schemas.openxmlformats.org/wordprocessingml/2006/main" xmlns:w14="http://schemas.microsoft.com/office/word/2010/wordml" xmlns:w15="http://schemas.microsoft.com/office/word/2012/wordml" xmlns:w16se="http://schemas.microsoft.com/office/word/2015/wordml/symex" xmlns:wpg="http://schemas.microsoft.com/office/word/2010/wordprocessingGroup" xmlns:wpi="http://schemas.microsoft.com/office/word/2010/wordprocessingInk" xmlns:wne="http://schemas.microsoft.com/office/word/2006/wordml" xmlns:wps="http://schemas.microsoft.com/office/word/2010/wordprocessingShape" mc:Ignorable="w14 w15 w16se wp14">
   <w:p>
     <w:pPr>
       <w:pStyle w:val="headingstuff"/>
@@ -4622,7 +4696,7 @@
         </mc:Choice>
         <mc:Fallback>
           <w:pict>
-            <v:line w14:anchorId="39327FED" id="Line 7" o:spid="_x0000_s1026" style="position:absolute;z-index:251656704;visibility:visible;mso-wrap-style:square;mso-width-percent:0;mso-height-percent:0;mso-wrap-distance-left:9pt;mso-wrap-distance-top:-3e-5mm;mso-wrap-distance-right:9pt;mso-wrap-distance-bottom:-3e-5mm;mso-position-horizontal:absolute;mso-position-horizontal-relative:text;mso-position-vertical:absolute;mso-position-vertical-relative:text;mso-width-percent:0;mso-height-percent:0;mso-width-relative:page;mso-height-relative:page" from="-2.25pt,12.9pt" to="465.75pt,12.9pt" o:gfxdata="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" strokecolor="#5b7d96" strokeweight="2.25pt"/>
+            <v:line w14:anchorId="59A7B542" id="Line 7" o:spid="_x0000_s1026" style="position:absolute;z-index:251656704;visibility:visible;mso-wrap-style:square;mso-width-percent:0;mso-height-percent:0;mso-wrap-distance-left:9pt;mso-wrap-distance-top:-3e-5mm;mso-wrap-distance-right:9pt;mso-wrap-distance-bottom:-3e-5mm;mso-position-horizontal:absolute;mso-position-horizontal-relative:text;mso-position-vertical:absolute;mso-position-vertical-relative:text;mso-width-percent:0;mso-height-percent:0;mso-width-relative:page;mso-height-relative:page" from="-2.25pt,12.9pt" to="465.75pt,12.9pt" o:gfxdata="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" strokecolor="#5b7d96" strokeweight="2.25pt"/>
           </w:pict>
         </mc:Fallback>
       </mc:AlternateContent>
@@ -4682,7 +4756,7 @@
 </file>
 
 <file path=word/numbering.xml><?xml version="1.0" encoding="utf-8"?>
-<w:numbering xmlns:wpc="http://schemas.microsoft.com/office/word/2010/wordprocessingCanvas" xmlns:mc="http://schemas.openxmlformats.org/markup-compatibility/2006" xmlns:o="urn:schemas-microsoft-com:office:office" xmlns:r="http://schemas.openxmlformats.org/officeDocument/2006/relationships" xmlns:m="http://schemas.openxmlformats.org/officeDocument/2006/math" xmlns:v="urn:schemas-microsoft-com:vml" xmlns:wp14="http://schemas.microsoft.com/office/word/2010/wordprocessingDrawing" xmlns:wp="http://schemas.openxmlformats.org/drawingml/2006/wordprocessingDrawing" xmlns:w10="urn:schemas-microsoft-com:office:word" xmlns:w="http://schemas.openxmlformats.org/wordprocessingml/2006/main" xmlns:w14="http://schemas.microsoft.com/office/word/2010/wordml" xmlns:w15="http://schemas.microsoft.com/office/word/2012/wordml" xmlns:wpg="http://schemas.microsoft.com/office/word/2010/wordprocessingGroup" xmlns:wpi="http://schemas.microsoft.com/office/word/2010/wordprocessingInk" xmlns:wne="http://schemas.microsoft.com/office/word/2006/wordml" xmlns:wps="http://schemas.microsoft.com/office/word/2010/wordprocessingShape" mc:Ignorable="w14 w15 wp14">
+<w:numbering xmlns:wpc="http://schemas.microsoft.com/office/word/2010/wordprocessingCanvas" xmlns:cx="http://schemas.microsoft.com/office/drawing/2014/chartex" xmlns:cx1="http://schemas.microsoft.com/office/drawing/2015/9/8/chartex" xmlns:mc="http://schemas.openxmlformats.org/markup-compatibility/2006" xmlns:o="urn:schemas-microsoft-com:office:office" xmlns:r="http://schemas.openxmlformats.org/officeDocument/2006/relationships" xmlns:m="http://schemas.openxmlformats.org/officeDocument/2006/math" xmlns:v="urn:schemas-microsoft-com:vml" xmlns:wp14="http://schemas.microsoft.com/office/word/2010/wordprocessingDrawing" xmlns:wp="http://schemas.openxmlformats.org/drawingml/2006/wordprocessingDrawing" xmlns:w10="urn:schemas-microsoft-com:office:word" xmlns:w="http://schemas.openxmlformats.org/wordprocessingml/2006/main" xmlns:w14="http://schemas.microsoft.com/office/word/2010/wordml" xmlns:w15="http://schemas.microsoft.com/office/word/2012/wordml" xmlns:w16se="http://schemas.microsoft.com/office/word/2015/wordml/symex" xmlns:wpg="http://schemas.microsoft.com/office/word/2010/wordprocessingGroup" xmlns:wpi="http://schemas.microsoft.com/office/word/2010/wordprocessingInk" xmlns:wne="http://schemas.microsoft.com/office/word/2006/wordml" xmlns:wps="http://schemas.microsoft.com/office/word/2010/wordprocessingShape" mc:Ignorable="w14 w15 w16se wp14">
   <w:abstractNum w:abstractNumId="0" w15:restartNumberingAfterBreak="0">
     <w:nsid w:val="FFFFFF89"/>
     <w:multiLevelType w:val="singleLevel"/>
@@ -8297,7 +8371,7 @@
 </file>
 
 <file path=word/styles.xml><?xml version="1.0" encoding="utf-8"?>
-<w:styles xmlns:mc="http://schemas.openxmlformats.org/markup-compatibility/2006" xmlns:r="http://schemas.openxmlformats.org/officeDocument/2006/relationships" xmlns:w="http://schemas.openxmlformats.org/wordprocessingml/2006/main" xmlns:w14="http://schemas.microsoft.com/office/word/2010/wordml" xmlns:w15="http://schemas.microsoft.com/office/word/2012/wordml" mc:Ignorable="w14 w15">
+<w:styles xmlns:mc="http://schemas.openxmlformats.org/markup-compatibility/2006" xmlns:r="http://schemas.openxmlformats.org/officeDocument/2006/relationships" xmlns:w="http://schemas.openxmlformats.org/wordprocessingml/2006/main" xmlns:w14="http://schemas.microsoft.com/office/word/2010/wordml" xmlns:w15="http://schemas.microsoft.com/office/word/2012/wordml" xmlns:w16se="http://schemas.microsoft.com/office/word/2015/wordml/symex" mc:Ignorable="w14 w15 w16se">
   <w:docDefaults>
     <w:rPrDefault>
       <w:rPr>
@@ -9757,20 +9831,20 @@
 </file>
 
 <file path=customXml/item2.xml><?xml version="1.0" encoding="utf-8"?>
-<p:properties xmlns:p="http://schemas.microsoft.com/office/2006/metadata/properties" xmlns:xsi="http://www.w3.org/2001/XMLSchema-instance">
-  <documentManagement>
-    <_DCDateModified xmlns="http://schemas.microsoft.com/sharepoint/v3/fields" xsi:nil="true"/>
-  </documentManagement>
-</p:properties>
-</file>
-
-<file path=customXml/item3.xml><?xml version="1.0" encoding="utf-8"?>
 <?mso-contentType ?>
 <FormTemplates xmlns="http://schemas.microsoft.com/sharepoint/v3/contenttype/forms">
   <Display>DocumentLibraryForm</Display>
   <Edit>DocumentLibraryForm</Edit>
   <New>DocumentLibraryForm</New>
 </FormTemplates>
+</file>
+
+<file path=customXml/item3.xml><?xml version="1.0" encoding="utf-8"?>
+<p:properties xmlns:p="http://schemas.microsoft.com/office/2006/metadata/properties" xmlns:xsi="http://www.w3.org/2001/XMLSchema-instance">
+  <documentManagement>
+    <_DCDateModified xmlns="http://schemas.microsoft.com/sharepoint/v3/fields" xsi:nil="true"/>
+  </documentManagement>
+</p:properties>
 </file>
 
 <file path=customXml/item4.xml><?xml version="1.0" encoding="utf-8"?>
@@ -9912,18 +9986,18 @@
 </file>
 
 <file path=customXml/itemProps2.xml><?xml version="1.0" encoding="utf-8"?>
-<ds:datastoreItem xmlns:ds="http://schemas.openxmlformats.org/officeDocument/2006/customXml" ds:itemID="{47853092-453F-4761-BB4F-9437077E6946}">
+<ds:datastoreItem xmlns:ds="http://schemas.openxmlformats.org/officeDocument/2006/customXml" ds:itemID="{6E0243D2-C2E7-4C17-98A3-48E63A4A14E3}">
   <ds:schemaRefs>
-    <ds:schemaRef ds:uri="http://schemas.microsoft.com/office/2006/metadata/properties"/>
-    <ds:schemaRef ds:uri="http://schemas.microsoft.com/sharepoint/v3/fields"/>
+    <ds:schemaRef ds:uri="http://schemas.microsoft.com/sharepoint/v3/contenttype/forms"/>
   </ds:schemaRefs>
 </ds:datastoreItem>
 </file>
 
 <file path=customXml/itemProps3.xml><?xml version="1.0" encoding="utf-8"?>
-<ds:datastoreItem xmlns:ds="http://schemas.openxmlformats.org/officeDocument/2006/customXml" ds:itemID="{6E0243D2-C2E7-4C17-98A3-48E63A4A14E3}">
+<ds:datastoreItem xmlns:ds="http://schemas.openxmlformats.org/officeDocument/2006/customXml" ds:itemID="{47853092-453F-4761-BB4F-9437077E6946}">
   <ds:schemaRefs>
-    <ds:schemaRef ds:uri="http://schemas.microsoft.com/sharepoint/v3/contenttype/forms"/>
+    <ds:schemaRef ds:uri="http://schemas.microsoft.com/office/2006/metadata/properties"/>
+    <ds:schemaRef ds:uri="http://schemas.microsoft.com/sharepoint/v3/fields"/>
   </ds:schemaRefs>
 </ds:datastoreItem>
 </file>
@@ -9947,7 +10021,7 @@
 </file>
 
 <file path=customXml/itemProps5.xml><?xml version="1.0" encoding="utf-8"?>
-<ds:datastoreItem xmlns:ds="http://schemas.openxmlformats.org/officeDocument/2006/customXml" ds:itemID="{066BCB11-AD10-4F72-BC84-D9857EA892D7}">
+<ds:datastoreItem xmlns:ds="http://schemas.openxmlformats.org/officeDocument/2006/customXml" ds:itemID="{BFA9A5B3-5D1E-4864-B9E8-E5752DA767B8}">
   <ds:schemaRefs>
     <ds:schemaRef ds:uri="http://schemas.openxmlformats.org/officeDocument/2006/bibliography"/>
   </ds:schemaRefs>

</xml_diff>

<commit_message>
#17037 - Unique identifier needed to display evaluations with duplicate Verint Id
git-tfs-id: [https://tfs.omnicloud.local/tfs/cco%20program/]$/eCoaching_V2;C45615
</commit_message>
<xml_diff>
--- a/Runbook/Web/CCO_eCoaching_Log_Runbook.docx
+++ b/Runbook/Web/CCO_eCoaching_Log_Runbook.docx
@@ -247,59 +247,13 @@
               <w:rPr>
                 <w:b/>
               </w:rPr>
-              <w:t>TFS 1</w:t>
+              <w:t xml:space="preserve">TFS </w:t>
             </w:r>
             <w:r>
               <w:rPr>
                 <w:b/>
               </w:rPr>
-              <w:t>6</w:t>
-            </w:r>
-            <w:r>
-              <w:rPr>
-                <w:b/>
-              </w:rPr>
-              <w:t>892</w:t>
-            </w:r>
-            <w:r>
-              <w:rPr>
-                <w:b/>
-              </w:rPr>
-              <w:t xml:space="preserve"> – </w:t>
-            </w:r>
-            <w:r>
-              <w:rPr>
-                <w:b/>
-              </w:rPr>
-              <w:t>Warning: allow employees to enter comments;</w:t>
-            </w:r>
-          </w:p>
-          <w:p>
-            <w:pPr>
-              <w:cnfStyle w:val="100000000000" w:firstRow="1" w:lastRow="0" w:firstColumn="0" w:lastColumn="0" w:oddVBand="0" w:evenVBand="0" w:oddHBand="0" w:evenHBand="0" w:firstRowFirstColumn="0" w:firstRowLastColumn="0" w:lastRowFirstColumn="0" w:lastRowLastColumn="0"/>
-              <w:rPr>
-                <w:b/>
-              </w:rPr>
-            </w:pPr>
-            <w:r>
-              <w:rPr>
-                <w:b/>
-              </w:rPr>
-              <w:t>TFS 158</w:t>
-            </w:r>
-            <w:r>
-              <w:rPr>
-                <w:b/>
-              </w:rPr>
-              <w:t>3</w:t>
-            </w:r>
-            <w:bookmarkStart w:id="0" w:name="_GoBack"/>
-            <w:bookmarkEnd w:id="0"/>
-            <w:r>
-              <w:rPr>
-                <w:b/>
-              </w:rPr>
-              <w:t>3 – Warning: change work flow;</w:t>
+              <w:t>17037 – Unique identifier needed to display evaluations with duplicate verint id</w:t>
             </w:r>
           </w:p>
         </w:tc>
@@ -2276,6 +2230,62 @@
           </w:p>
         </w:tc>
       </w:tr>
+      <w:tr>
+        <w:tc>
+          <w:tcPr>
+            <w:tcW w:w="1188" w:type="dxa"/>
+          </w:tcPr>
+          <w:p>
+            <w:pPr>
+              <w:pStyle w:val="TableText"/>
+              <w:ind w:left="90"/>
+              <w:rPr>
+                <w:sz w:val="18"/>
+                <w:szCs w:val="18"/>
+              </w:rPr>
+            </w:pPr>
+            <w:r>
+              <w:rPr>
+                <w:sz w:val="18"/>
+                <w:szCs w:val="18"/>
+              </w:rPr>
+              <w:t>04/21/2020</w:t>
+            </w:r>
+          </w:p>
+        </w:tc>
+        <w:tc>
+          <w:tcPr>
+            <w:tcW w:w="6120" w:type="dxa"/>
+          </w:tcPr>
+          <w:p>
+            <w:r>
+              <w:t>TFS 17037 – Unique identifier needed to display evaluations with duplicate verint id</w:t>
+            </w:r>
+          </w:p>
+        </w:tc>
+        <w:tc>
+          <w:tcPr>
+            <w:tcW w:w="2268" w:type="dxa"/>
+          </w:tcPr>
+          <w:p>
+            <w:pPr>
+              <w:pStyle w:val="TableText"/>
+              <w:ind w:left="162"/>
+              <w:rPr>
+                <w:sz w:val="18"/>
+                <w:szCs w:val="18"/>
+              </w:rPr>
+            </w:pPr>
+            <w:r>
+              <w:rPr>
+                <w:sz w:val="18"/>
+                <w:szCs w:val="18"/>
+              </w:rPr>
+              <w:t>Lili Huang</w:t>
+            </w:r>
+          </w:p>
+        </w:tc>
+      </w:tr>
     </w:tbl>
     <w:p/>
     <w:p/>
@@ -2320,11 +2330,11 @@
             <w:pPr>
               <w:pStyle w:val="ProcessHeaders"/>
             </w:pPr>
-            <w:bookmarkStart w:id="1" w:name="_Toc520873125"/>
+            <w:bookmarkStart w:id="0" w:name="_Toc520873125"/>
             <w:r>
               <w:t>Overview</w:t>
             </w:r>
-            <w:bookmarkEnd w:id="1"/>
+            <w:bookmarkEnd w:id="0"/>
           </w:p>
         </w:tc>
       </w:tr>
@@ -2408,11 +2418,10 @@
               <w:t xml:space="preserve"> </w:t>
             </w:r>
             <w:r>
-              <w:t>15833 and 16892</w:t>
-            </w:r>
-            <w:r>
-              <w:t>.</w:t>
-            </w:r>
+              <w:t>17037.</w:t>
+            </w:r>
+            <w:bookmarkStart w:id="1" w:name="_GoBack"/>
+            <w:bookmarkEnd w:id="1"/>
           </w:p>
         </w:tc>
       </w:tr>
@@ -2942,7 +2951,7 @@
               <w:rPr>
                 <w:b/>
               </w:rPr>
-              <w:t>45303</w:t>
+              <w:t>45614</w:t>
             </w:r>
           </w:p>
         </w:tc>
@@ -4223,7 +4232,7 @@
         <w:sz w:val="18"/>
         <w:szCs w:val="18"/>
       </w:rPr>
-      <w:t>i</w:t>
+      <w:t>ii</w:t>
     </w:r>
     <w:r>
       <w:rPr>
@@ -4444,7 +4453,7 @@
         <w:sz w:val="18"/>
         <w:szCs w:val="18"/>
       </w:rPr>
-      <w:t>3</w:t>
+      <w:t>1</w:t>
     </w:r>
     <w:r>
       <w:rPr>
@@ -4792,7 +4801,7 @@
         </mc:Choice>
         <mc:Fallback>
           <w:pict>
-            <v:line w14:anchorId="3AE0C505" id="Line 7" o:spid="_x0000_s1026" style="position:absolute;z-index:251656704;visibility:visible;mso-wrap-style:square;mso-width-percent:0;mso-height-percent:0;mso-wrap-distance-left:9pt;mso-wrap-distance-top:-3e-5mm;mso-wrap-distance-right:9pt;mso-wrap-distance-bottom:-3e-5mm;mso-position-horizontal:absolute;mso-position-horizontal-relative:text;mso-position-vertical:absolute;mso-position-vertical-relative:text;mso-width-percent:0;mso-height-percent:0;mso-width-relative:page;mso-height-relative:page" from="-2.25pt,12.9pt" to="465.75pt,12.9pt" o:gfxdata="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" strokecolor="#5b7d96" strokeweight="2.25pt"/>
+            <v:line w14:anchorId="70B6AFBB" id="Line 7" o:spid="_x0000_s1026" style="position:absolute;z-index:251656704;visibility:visible;mso-wrap-style:square;mso-width-percent:0;mso-height-percent:0;mso-wrap-distance-left:9pt;mso-wrap-distance-top:-3e-5mm;mso-wrap-distance-right:9pt;mso-wrap-distance-bottom:-3e-5mm;mso-position-horizontal:absolute;mso-position-horizontal-relative:text;mso-position-vertical:absolute;mso-position-vertical-relative:text;mso-width-percent:0;mso-height-percent:0;mso-width-relative:page;mso-height-relative:page" from="-2.25pt,12.9pt" to="465.75pt,12.9pt" o:gfxdata="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" strokecolor="#5b7d96" strokeweight="2.25pt"/>
           </w:pict>
         </mc:Fallback>
       </mc:AlternateContent>
@@ -9936,6 +9945,14 @@
 </file>
 
 <file path=customXml/item3.xml><?xml version="1.0" encoding="utf-8"?>
+<p:properties xmlns:p="http://schemas.microsoft.com/office/2006/metadata/properties" xmlns:xsi="http://www.w3.org/2001/XMLSchema-instance">
+  <documentManagement>
+    <_DCDateModified xmlns="http://schemas.microsoft.com/sharepoint/v3/fields" xsi:nil="true"/>
+  </documentManagement>
+</p:properties>
+</file>
+
+<file path=customXml/item4.xml><?xml version="1.0" encoding="utf-8"?>
 <ct:contentTypeSchema xmlns:ct="http://schemas.microsoft.com/office/2006/metadata/contentType" xmlns:ma="http://schemas.microsoft.com/office/2006/metadata/properties/metaAttributes" ct:_="" ma:_="" ma:contentTypeName="Document" ma:contentTypeID="0x01010030BD7732B7E9D546895B9CFEB89AE1DA" ma:contentTypeVersion="2" ma:contentTypeDescription="Create a new document." ma:contentTypeScope="" ma:versionID="4a52a66f97c8a8cc0b4275e183da2dbb">
   <xsd:schema xmlns:xsd="http://www.w3.org/2001/XMLSchema" xmlns:xs="http://www.w3.org/2001/XMLSchema" xmlns:p="http://schemas.microsoft.com/office/2006/metadata/properties" xmlns:ns2="http://schemas.microsoft.com/sharepoint/v3/fields" targetNamespace="http://schemas.microsoft.com/office/2006/metadata/properties" ma:root="true" ma:fieldsID="032493956d71b98ad7ed2527eb986e98" ns2:_="">
     <xsd:import namespace="http://schemas.microsoft.com/sharepoint/v3/fields"/>
@@ -10061,14 +10078,6 @@
 </ct:contentTypeSchema>
 </file>
 
-<file path=customXml/item4.xml><?xml version="1.0" encoding="utf-8"?>
-<p:properties xmlns:p="http://schemas.microsoft.com/office/2006/metadata/properties" xmlns:xsi="http://www.w3.org/2001/XMLSchema-instance">
-  <documentManagement>
-    <_DCDateModified xmlns="http://schemas.microsoft.com/sharepoint/v3/fields" xsi:nil="true"/>
-  </documentManagement>
-</p:properties>
-</file>
-
 <file path=customXml/item5.xml><?xml version="1.0" encoding="utf-8"?>
 <b:Sources xmlns:b="http://schemas.openxmlformats.org/officeDocument/2006/bibliography" xmlns="http://schemas.openxmlformats.org/officeDocument/2006/bibliography" SelectedStyle="\APA.XSL" StyleName="APA"/>
 </file>
@@ -10090,6 +10099,15 @@
 </file>
 
 <file path=customXml/itemProps3.xml><?xml version="1.0" encoding="utf-8"?>
+<ds:datastoreItem xmlns:ds="http://schemas.openxmlformats.org/officeDocument/2006/customXml" ds:itemID="{47853092-453F-4761-BB4F-9437077E6946}">
+  <ds:schemaRefs>
+    <ds:schemaRef ds:uri="http://schemas.microsoft.com/office/2006/metadata/properties"/>
+    <ds:schemaRef ds:uri="http://schemas.microsoft.com/sharepoint/v3/fields"/>
+  </ds:schemaRefs>
+</ds:datastoreItem>
+</file>
+
+<file path=customXml/itemProps4.xml><?xml version="1.0" encoding="utf-8"?>
 <ds:datastoreItem xmlns:ds="http://schemas.openxmlformats.org/officeDocument/2006/customXml" ds:itemID="{C20E51C4-559D-47CC-9854-22650DD0FC25}">
   <ds:schemaRefs>
     <ds:schemaRef ds:uri="http://schemas.microsoft.com/office/2006/metadata/contentType"/>
@@ -10107,17 +10125,8 @@
 </ds:datastoreItem>
 </file>
 
-<file path=customXml/itemProps4.xml><?xml version="1.0" encoding="utf-8"?>
-<ds:datastoreItem xmlns:ds="http://schemas.openxmlformats.org/officeDocument/2006/customXml" ds:itemID="{47853092-453F-4761-BB4F-9437077E6946}">
-  <ds:schemaRefs>
-    <ds:schemaRef ds:uri="http://schemas.microsoft.com/office/2006/metadata/properties"/>
-    <ds:schemaRef ds:uri="http://schemas.microsoft.com/sharepoint/v3/fields"/>
-  </ds:schemaRefs>
-</ds:datastoreItem>
-</file>
-
 <file path=customXml/itemProps5.xml><?xml version="1.0" encoding="utf-8"?>
-<ds:datastoreItem xmlns:ds="http://schemas.openxmlformats.org/officeDocument/2006/customXml" ds:itemID="{35428B06-ABAD-4058-BE00-681A60B210E6}">
+<ds:datastoreItem xmlns:ds="http://schemas.openxmlformats.org/officeDocument/2006/customXml" ds:itemID="{748CB909-4961-444D-9AF1-7A669EDE20D4}">
   <ds:schemaRefs>
     <ds:schemaRef ds:uri="http://schemas.openxmlformats.org/officeDocument/2006/bibliography"/>
   </ds:schemaRefs>

</xml_diff>

<commit_message>
#18321 - Work at Home (Return to Site Only)
git-tfs-id: [https://tfs.omnicloud.local/tfs/cco%20program/]$/eCoaching_V2;C46950
</commit_message>
<xml_diff>
--- a/Runbook/Web/CCO_eCoaching_Log_Runbook.docx
+++ b/Runbook/Web/CCO_eCoaching_Log_Runbook.docx
@@ -255,7 +255,19 @@
               <w:rPr>
                 <w:b/>
               </w:rPr>
-              <w:t>17123 – Add “ad.local” in application url</w:t>
+              <w:t>18175</w:t>
+            </w:r>
+            <w:r>
+              <w:rPr>
+                <w:b/>
+              </w:rPr>
+              <w:t xml:space="preserve"> – </w:t>
+            </w:r>
+            <w:r>
+              <w:rPr>
+                <w:b/>
+              </w:rPr>
+              <w:t>Allow senior managers to view log details.</w:t>
             </w:r>
           </w:p>
         </w:tc>
@@ -2363,7 +2375,7 @@
                 <w:sz w:val="18"/>
                 <w:szCs w:val="18"/>
               </w:rPr>
-              <w:t>07/24/2020</w:t>
+              <w:t>08/18/2020</w:t>
             </w:r>
           </w:p>
         </w:tc>
@@ -2373,7 +2385,68 @@
           </w:tcPr>
           <w:p>
             <w:r>
-              <w:t>TFS 17803 – GDIT to MAXIMUS</w:t>
+              <w:t>TFS 18175 – Allow senior managers to view log details</w:t>
+            </w:r>
+          </w:p>
+        </w:tc>
+        <w:tc>
+          <w:tcPr>
+            <w:tcW w:w="2268" w:type="dxa"/>
+          </w:tcPr>
+          <w:p>
+            <w:pPr>
+              <w:pStyle w:val="TableText"/>
+              <w:ind w:left="162"/>
+              <w:rPr>
+                <w:sz w:val="18"/>
+                <w:szCs w:val="18"/>
+              </w:rPr>
+            </w:pPr>
+            <w:r>
+              <w:rPr>
+                <w:sz w:val="18"/>
+                <w:szCs w:val="18"/>
+              </w:rPr>
+              <w:t>Lili Huang</w:t>
+            </w:r>
+          </w:p>
+        </w:tc>
+      </w:tr>
+      <w:tr>
+        <w:tc>
+          <w:tcPr>
+            <w:tcW w:w="1188" w:type="dxa"/>
+          </w:tcPr>
+          <w:p>
+            <w:pPr>
+              <w:pStyle w:val="TableText"/>
+              <w:ind w:left="90"/>
+              <w:rPr>
+                <w:sz w:val="18"/>
+                <w:szCs w:val="18"/>
+              </w:rPr>
+            </w:pPr>
+            <w:r>
+              <w:rPr>
+                <w:sz w:val="18"/>
+                <w:szCs w:val="18"/>
+              </w:rPr>
+              <w:t>08/28/2020</w:t>
+            </w:r>
+          </w:p>
+        </w:tc>
+        <w:tc>
+          <w:tcPr>
+            <w:tcW w:w="6120" w:type="dxa"/>
+          </w:tcPr>
+          <w:p>
+            <w:r>
+              <w:t>TFS 18321 – Work at Home (Return to Site Only)</w:t>
+            </w:r>
+          </w:p>
+          <w:p>
+            <w:r>
+              <w:t>(eCL_UI_20200827)</w:t>
             </w:r>
           </w:p>
         </w:tc>
@@ -2532,10 +2605,7 @@
               <w:t xml:space="preserve"> </w:t>
             </w:r>
             <w:r>
-              <w:t>17</w:t>
-            </w:r>
-            <w:r>
-              <w:t>123</w:t>
+              <w:t>18321</w:t>
             </w:r>
             <w:r>
               <w:t>.</w:t>
@@ -3069,7 +3139,7 @@
               <w:rPr>
                 <w:b/>
               </w:rPr>
-              <w:t>45747</w:t>
+              <w:t>46949</w:t>
             </w:r>
           </w:p>
         </w:tc>
@@ -3361,78 +3431,9 @@
               <w:pStyle w:val="SOPBodyText"/>
               <w:spacing w:before="120"/>
               <w:ind w:left="780"/>
-              <w:rPr>
-                <w:highlight w:val="yellow"/>
-              </w:rPr>
-            </w:pPr>
-            <w:r>
-              <w:rPr>
-                <w:highlight w:val="yellow"/>
-              </w:rPr>
-              <w:t>Change this line from:</w:t>
-            </w:r>
-          </w:p>
-          <w:p>
-            <w:pPr>
-              <w:pStyle w:val="SOPBodyText"/>
-              <w:spacing w:before="120"/>
-              <w:ind w:left="780"/>
-              <w:rPr>
-                <w:sz w:val="18"/>
-                <w:szCs w:val="18"/>
-                <w:highlight w:val="yellow"/>
-              </w:rPr>
-            </w:pPr>
-            <w:r>
-              <w:rPr>
-                <w:sz w:val="18"/>
-                <w:szCs w:val="18"/>
-                <w:highlight w:val="yellow"/>
-              </w:rPr>
-              <w:t>&lt;add key="App.Url" value="https://f3420-mwbp11/eCoachingLog" /&gt;</w:t>
-            </w:r>
-          </w:p>
-          <w:p>
-            <w:pPr>
-              <w:pStyle w:val="SOPBodyText"/>
-              <w:spacing w:before="120"/>
-              <w:ind w:left="780"/>
-              <w:rPr>
-                <w:highlight w:val="yellow"/>
-              </w:rPr>
-            </w:pPr>
-            <w:r>
-              <w:rPr>
-                <w:highlight w:val="yellow"/>
-              </w:rPr>
-              <w:t>To:</w:t>
-            </w:r>
-          </w:p>
-          <w:p>
-            <w:pPr>
-              <w:pStyle w:val="SOPBodyText"/>
-              <w:spacing w:before="120"/>
-              <w:ind w:left="780"/>
-              <w:rPr>
-                <w:sz w:val="18"/>
-                <w:szCs w:val="18"/>
-              </w:rPr>
-            </w:pPr>
-            <w:r>
-              <w:rPr>
-                <w:sz w:val="18"/>
-                <w:szCs w:val="18"/>
-                <w:highlight w:val="yellow"/>
-              </w:rPr>
-              <w:t xml:space="preserve"> &lt;add key="App.Url" value="https://f3420-mwbp11.ad.local/eCoachingLog" /&gt;</w:t>
-            </w:r>
-          </w:p>
-          <w:p>
-            <w:pPr>
-              <w:pStyle w:val="SOPBodyText"/>
-              <w:spacing w:before="120"/>
-              <w:ind w:left="780"/>
-            </w:pPr>
+            </w:pPr>
+            <w:bookmarkStart w:id="2" w:name="_GoBack"/>
+            <w:bookmarkEnd w:id="2"/>
             <w:r>
               <w:t>“</w:t>
             </w:r>
@@ -3977,11 +3978,11 @@
             <w:pPr>
               <w:pStyle w:val="ProcessHeaders"/>
             </w:pPr>
-            <w:bookmarkStart w:id="2" w:name="_Toc520873127"/>
+            <w:bookmarkStart w:id="3" w:name="_Toc520873127"/>
             <w:r>
               <w:t>Important Notes</w:t>
             </w:r>
-            <w:bookmarkEnd w:id="2"/>
+            <w:bookmarkEnd w:id="3"/>
           </w:p>
         </w:tc>
       </w:tr>
@@ -4010,7 +4011,6 @@
               <w:pStyle w:val="TextRowLeaders"/>
             </w:pPr>
             <w:r>
-              <w:lastRenderedPageBreak/>
               <w:t>Purpose/Scope</w:t>
             </w:r>
             <w:r>
@@ -4501,8 +4501,6 @@
       </w:rPr>
       <w:t>MAXIMUS</w:t>
     </w:r>
-    <w:bookmarkStart w:id="3" w:name="_GoBack"/>
-    <w:bookmarkEnd w:id="3"/>
     <w:r>
       <w:rPr>
         <w:sz w:val="18"/>
@@ -4587,7 +4585,7 @@
         <w:sz w:val="18"/>
         <w:szCs w:val="18"/>
       </w:rPr>
-      <w:t>1</w:t>
+      <w:t>2</w:t>
     </w:r>
     <w:r>
       <w:rPr>
@@ -4861,7 +4859,7 @@
         </mc:Choice>
         <mc:Fallback>
           <w:pict>
-            <v:line w14:anchorId="73EB9F2E" id="Line 7" o:spid="_x0000_s1026" style="position:absolute;z-index:251656704;visibility:visible;mso-wrap-style:square;mso-width-percent:0;mso-height-percent:0;mso-wrap-distance-left:9pt;mso-wrap-distance-top:-3e-5mm;mso-wrap-distance-right:9pt;mso-wrap-distance-bottom:-3e-5mm;mso-position-horizontal:absolute;mso-position-horizontal-relative:text;mso-position-vertical:absolute;mso-position-vertical-relative:text;mso-width-percent:0;mso-height-percent:0;mso-width-relative:page;mso-height-relative:page" from="-2.25pt,12.9pt" to="465.75pt,12.9pt" o:gfxdata="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" strokecolor="#5b7d96" strokeweight="2.25pt"/>
+            <v:line w14:anchorId="19079AAD" id="Line 7" o:spid="_x0000_s1026" style="position:absolute;z-index:251656704;visibility:visible;mso-wrap-style:square;mso-width-percent:0;mso-height-percent:0;mso-wrap-distance-left:9pt;mso-wrap-distance-top:-3e-5mm;mso-wrap-distance-right:9pt;mso-wrap-distance-bottom:-3e-5mm;mso-position-horizontal:absolute;mso-position-horizontal-relative:text;mso-position-vertical:absolute;mso-position-vertical-relative:text;mso-width-percent:0;mso-height-percent:0;mso-width-relative:page;mso-height-relative:page" from="-2.25pt,12.9pt" to="465.75pt,12.9pt" o:gfxdata="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" strokecolor="#5b7d96" strokeweight="2.25pt"/>
           </w:pict>
         </mc:Fallback>
       </mc:AlternateContent>
@@ -10196,7 +10194,7 @@
 </file>
 
 <file path=customXml/itemProps5.xml><?xml version="1.0" encoding="utf-8"?>
-<ds:datastoreItem xmlns:ds="http://schemas.openxmlformats.org/officeDocument/2006/customXml" ds:itemID="{36D47978-119E-4058-AF1D-977AB60C0E37}">
+<ds:datastoreItem xmlns:ds="http://schemas.openxmlformats.org/officeDocument/2006/customXml" ds:itemID="{F1B4C0B9-CBFD-4233-9281-E68D1159E8B4}">
   <ds:schemaRefs>
     <ds:schemaRef ds:uri="http://schemas.openxmlformats.org/officeDocument/2006/bibliography"/>
   </ds:schemaRefs>

</xml_diff>

<commit_message>
#18448 - CSR Incentive Data Feed;
git-tfs-id: [https://tfs.omnicloud.local/tfs/cco%20program/]$/eCoaching_V2;C47209
</commit_message>
<xml_diff>
--- a/Runbook/Web/CCO_eCoaching_Log_Runbook.docx
+++ b/Runbook/Web/CCO_eCoaching_Log_Runbook.docx
@@ -255,7 +255,7 @@
               <w:rPr>
                 <w:b/>
               </w:rPr>
-              <w:t>18175</w:t>
+              <w:t>18448</w:t>
             </w:r>
             <w:r>
               <w:rPr>
@@ -267,7 +267,7 @@
               <w:rPr>
                 <w:b/>
               </w:rPr>
-              <w:t>Allow senior managers to view log details.</w:t>
+              <w:t>CSR Incentive Data Feed (IDD)</w:t>
             </w:r>
           </w:p>
         </w:tc>
@@ -2473,6 +2473,62 @@
           </w:p>
         </w:tc>
       </w:tr>
+      <w:tr>
+        <w:tc>
+          <w:tcPr>
+            <w:tcW w:w="1188" w:type="dxa"/>
+          </w:tcPr>
+          <w:p>
+            <w:pPr>
+              <w:pStyle w:val="TableText"/>
+              <w:ind w:left="90"/>
+              <w:rPr>
+                <w:sz w:val="18"/>
+                <w:szCs w:val="18"/>
+              </w:rPr>
+            </w:pPr>
+            <w:r>
+              <w:rPr>
+                <w:sz w:val="18"/>
+                <w:szCs w:val="18"/>
+              </w:rPr>
+              <w:t>09/24/2020</w:t>
+            </w:r>
+          </w:p>
+        </w:tc>
+        <w:tc>
+          <w:tcPr>
+            <w:tcW w:w="6120" w:type="dxa"/>
+          </w:tcPr>
+          <w:p>
+            <w:r>
+              <w:t>TFS 18448 – CSR Incentive Data Feed (IDD)</w:t>
+            </w:r>
+          </w:p>
+        </w:tc>
+        <w:tc>
+          <w:tcPr>
+            <w:tcW w:w="2268" w:type="dxa"/>
+          </w:tcPr>
+          <w:p>
+            <w:pPr>
+              <w:pStyle w:val="TableText"/>
+              <w:ind w:left="162"/>
+              <w:rPr>
+                <w:sz w:val="18"/>
+                <w:szCs w:val="18"/>
+              </w:rPr>
+            </w:pPr>
+            <w:r>
+              <w:rPr>
+                <w:sz w:val="18"/>
+                <w:szCs w:val="18"/>
+              </w:rPr>
+              <w:t>Lili Huang</w:t>
+            </w:r>
+          </w:p>
+        </w:tc>
+      </w:tr>
     </w:tbl>
     <w:p/>
     <w:p/>
@@ -2605,7 +2661,7 @@
               <w:t xml:space="preserve"> </w:t>
             </w:r>
             <w:r>
-              <w:t>18321</w:t>
+              <w:t>18448</w:t>
             </w:r>
             <w:r>
               <w:t>.</w:t>
@@ -3139,7 +3195,7 @@
               <w:rPr>
                 <w:b/>
               </w:rPr>
-              <w:t>46949</w:t>
+              <w:t>47208</w:t>
             </w:r>
           </w:p>
         </w:tc>
@@ -3432,19 +3488,28 @@
               <w:spacing w:before="120"/>
               <w:ind w:left="780"/>
             </w:pPr>
+            <w:r>
+              <w:t>“</w:t>
+            </w:r>
+            <w:r>
+              <w:rPr>
+                <w:b/>
+              </w:rPr>
+              <w:t>Prod.VnV.IPs</w:t>
+            </w:r>
+            <w:r>
+              <w:t xml:space="preserve">”, </w:t>
+            </w:r>
+            <w:r>
+              <w:t xml:space="preserve"> remove all exiting IPs, then </w:t>
+            </w:r>
+            <w:r>
+              <w:t xml:space="preserve">add </w:t>
+            </w:r>
             <w:bookmarkStart w:id="2" w:name="_GoBack"/>
             <w:bookmarkEnd w:id="2"/>
             <w:r>
-              <w:t>“</w:t>
-            </w:r>
-            <w:r>
-              <w:rPr>
-                <w:b/>
-              </w:rPr>
-              <w:t>Prod.VnV.IPs</w:t>
-            </w:r>
-            <w:r>
-              <w:t>”, add/update the testers’ I</w:t>
+              <w:t>testers’ I</w:t>
             </w:r>
             <w:r>
               <w:t>P</w:t>
@@ -4859,7 +4924,7 @@
         </mc:Choice>
         <mc:Fallback>
           <w:pict>
-            <v:line w14:anchorId="19079AAD" id="Line 7" o:spid="_x0000_s1026" style="position:absolute;z-index:251656704;visibility:visible;mso-wrap-style:square;mso-width-percent:0;mso-height-percent:0;mso-wrap-distance-left:9pt;mso-wrap-distance-top:-3e-5mm;mso-wrap-distance-right:9pt;mso-wrap-distance-bottom:-3e-5mm;mso-position-horizontal:absolute;mso-position-horizontal-relative:text;mso-position-vertical:absolute;mso-position-vertical-relative:text;mso-width-percent:0;mso-height-percent:0;mso-width-relative:page;mso-height-relative:page" from="-2.25pt,12.9pt" to="465.75pt,12.9pt" o:gfxdata="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" strokecolor="#5b7d96" strokeweight="2.25pt"/>
+            <v:line w14:anchorId="78B5BAD9" id="Line 7" o:spid="_x0000_s1026" style="position:absolute;z-index:251656704;visibility:visible;mso-wrap-style:square;mso-width-percent:0;mso-height-percent:0;mso-wrap-distance-left:9pt;mso-wrap-distance-top:-3e-5mm;mso-wrap-distance-right:9pt;mso-wrap-distance-bottom:-3e-5mm;mso-position-horizontal:absolute;mso-position-horizontal-relative:text;mso-position-vertical:absolute;mso-position-vertical-relative:text;mso-width-percent:0;mso-height-percent:0;mso-width-relative:page;mso-height-relative:page" from="-2.25pt,12.9pt" to="465.75pt,12.9pt" o:gfxdata="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" strokecolor="#5b7d96" strokeweight="2.25pt"/>
           </w:pict>
         </mc:Fallback>
       </mc:AlternateContent>
@@ -10004,11 +10069,12 @@
 </file>
 
 <file path=customXml/item2.xml><?xml version="1.0" encoding="utf-8"?>
-<p:properties xmlns:p="http://schemas.microsoft.com/office/2006/metadata/properties" xmlns:xsi="http://www.w3.org/2001/XMLSchema-instance">
-  <documentManagement>
-    <_DCDateModified xmlns="http://schemas.microsoft.com/sharepoint/v3/fields" xsi:nil="true"/>
-  </documentManagement>
-</p:properties>
+<?mso-contentType ?>
+<FormTemplates xmlns="http://schemas.microsoft.com/sharepoint/v3/contenttype/forms">
+  <Display>DocumentLibraryForm</Display>
+  <Edit>DocumentLibraryForm</Edit>
+  <New>DocumentLibraryForm</New>
+</FormTemplates>
 </file>
 
 <file path=customXml/item3.xml><?xml version="1.0" encoding="utf-8"?>
@@ -10138,12 +10204,11 @@
 </file>
 
 <file path=customXml/item4.xml><?xml version="1.0" encoding="utf-8"?>
-<?mso-contentType ?>
-<FormTemplates xmlns="http://schemas.microsoft.com/sharepoint/v3/contenttype/forms">
-  <Display>DocumentLibraryForm</Display>
-  <Edit>DocumentLibraryForm</Edit>
-  <New>DocumentLibraryForm</New>
-</FormTemplates>
+<p:properties xmlns:p="http://schemas.microsoft.com/office/2006/metadata/properties" xmlns:xsi="http://www.w3.org/2001/XMLSchema-instance">
+  <documentManagement>
+    <_DCDateModified xmlns="http://schemas.microsoft.com/sharepoint/v3/fields" xsi:nil="true"/>
+  </documentManagement>
+</p:properties>
 </file>
 
 <file path=customXml/item5.xml><?xml version="1.0" encoding="utf-8"?>
@@ -10159,10 +10224,9 @@
 </file>
 
 <file path=customXml/itemProps2.xml><?xml version="1.0" encoding="utf-8"?>
-<ds:datastoreItem xmlns:ds="http://schemas.openxmlformats.org/officeDocument/2006/customXml" ds:itemID="{47853092-453F-4761-BB4F-9437077E6946}">
+<ds:datastoreItem xmlns:ds="http://schemas.openxmlformats.org/officeDocument/2006/customXml" ds:itemID="{6E0243D2-C2E7-4C17-98A3-48E63A4A14E3}">
   <ds:schemaRefs>
-    <ds:schemaRef ds:uri="http://schemas.microsoft.com/office/2006/metadata/properties"/>
-    <ds:schemaRef ds:uri="http://schemas.microsoft.com/sharepoint/v3/fields"/>
+    <ds:schemaRef ds:uri="http://schemas.microsoft.com/sharepoint/v3/contenttype/forms"/>
   </ds:schemaRefs>
 </ds:datastoreItem>
 </file>
@@ -10186,15 +10250,16 @@
 </file>
 
 <file path=customXml/itemProps4.xml><?xml version="1.0" encoding="utf-8"?>
-<ds:datastoreItem xmlns:ds="http://schemas.openxmlformats.org/officeDocument/2006/customXml" ds:itemID="{6E0243D2-C2E7-4C17-98A3-48E63A4A14E3}">
+<ds:datastoreItem xmlns:ds="http://schemas.openxmlformats.org/officeDocument/2006/customXml" ds:itemID="{47853092-453F-4761-BB4F-9437077E6946}">
   <ds:schemaRefs>
-    <ds:schemaRef ds:uri="http://schemas.microsoft.com/sharepoint/v3/contenttype/forms"/>
+    <ds:schemaRef ds:uri="http://schemas.microsoft.com/office/2006/metadata/properties"/>
+    <ds:schemaRef ds:uri="http://schemas.microsoft.com/sharepoint/v3/fields"/>
   </ds:schemaRefs>
 </ds:datastoreItem>
 </file>
 
 <file path=customXml/itemProps5.xml><?xml version="1.0" encoding="utf-8"?>
-<ds:datastoreItem xmlns:ds="http://schemas.openxmlformats.org/officeDocument/2006/customXml" ds:itemID="{F1B4C0B9-CBFD-4233-9281-E68D1159E8B4}">
+<ds:datastoreItem xmlns:ds="http://schemas.openxmlformats.org/officeDocument/2006/customXml" ds:itemID="{FCC5859E-D5ED-40D4-B12F-A516666E390B}">
   <ds:schemaRefs>
     <ds:schemaRef ds:uri="http://schemas.openxmlformats.org/officeDocument/2006/bibliography"/>
   </ds:schemaRefs>

</xml_diff>

<commit_message>
21484 - update alternate channel quality now compliance and mastery levels
git-tfs-id: [https://tfs.omnicloud.local/tfs/cco%20program/]$/eCoaching_V2;C49461
</commit_message>
<xml_diff>
--- a/Runbook/Web/CCO_eCoaching_Log_Runbook.docx
+++ b/Runbook/Web/CCO_eCoaching_Log_Runbook.docx
@@ -1,6 +1,6 @@
 
 <file path=word/document.xml><?xml version="1.0" encoding="utf-8"?>
-<w:document xmlns:wpc="http://schemas.microsoft.com/office/word/2010/wordprocessingCanvas" xmlns:cx="http://schemas.microsoft.com/office/drawing/2014/chartex" xmlns:cx1="http://schemas.microsoft.com/office/drawing/2015/9/8/chartex" xmlns:cx2="http://schemas.microsoft.com/office/drawing/2015/10/21/chartex" xmlns:cx3="http://schemas.microsoft.com/office/drawing/2016/5/9/chartex" xmlns:cx4="http://schemas.microsoft.com/office/drawing/2016/5/10/chartex" xmlns:cx5="http://schemas.microsoft.com/office/drawing/2016/5/11/chartex" xmlns:cx6="http://schemas.microsoft.com/office/drawing/2016/5/12/chartex" xmlns:cx7="http://schemas.microsoft.com/office/drawing/2016/5/13/chartex" xmlns:cx8="http://schemas.microsoft.com/office/drawing/2016/5/14/chartex" xmlns:mc="http://schemas.openxmlformats.org/markup-compatibility/2006" xmlns:aink="http://schemas.microsoft.com/office/drawing/2016/ink" xmlns:am3d="http://schemas.microsoft.com/office/drawing/2017/model3d" xmlns:o="urn:schemas-microsoft-com:office:office" xmlns:r="http://schemas.openxmlformats.org/officeDocument/2006/relationships" xmlns:m="http://schemas.openxmlformats.org/officeDocument/2006/math" xmlns:v="urn:schemas-microsoft-com:vml" xmlns:wp14="http://schemas.microsoft.com/office/word/2010/wordprocessingDrawing" xmlns:wp="http://schemas.openxmlformats.org/drawingml/2006/wordprocessingDrawing" xmlns:w10="urn:schemas-microsoft-com:office:word" xmlns:w="http://schemas.openxmlformats.org/wordprocessingml/2006/main" xmlns:w14="http://schemas.microsoft.com/office/word/2010/wordml" xmlns:w15="http://schemas.microsoft.com/office/word/2012/wordml" xmlns:w16cex="http://schemas.microsoft.com/office/word/2018/wordml/cex" xmlns:w16cid="http://schemas.microsoft.com/office/word/2016/wordml/cid" xmlns:w16="http://schemas.microsoft.com/office/word/2018/wordml" xmlns:w16se="http://schemas.microsoft.com/office/word/2015/wordml/symex" xmlns:wpg="http://schemas.microsoft.com/office/word/2010/wordprocessingGroup" xmlns:wpi="http://schemas.microsoft.com/office/word/2010/wordprocessingInk" xmlns:wne="http://schemas.microsoft.com/office/word/2006/wordml" xmlns:wps="http://schemas.microsoft.com/office/word/2010/wordprocessingShape" mc:Ignorable="w14 w15 w16se w16cid w16 w16cex wp14">
+<w:document xmlns:wpc="http://schemas.microsoft.com/office/word/2010/wordprocessingCanvas" xmlns:cx="http://schemas.microsoft.com/office/drawing/2014/chartex" xmlns:cx1="http://schemas.microsoft.com/office/drawing/2015/9/8/chartex" xmlns:cx2="http://schemas.microsoft.com/office/drawing/2015/10/21/chartex" xmlns:cx3="http://schemas.microsoft.com/office/drawing/2016/5/9/chartex" xmlns:cx4="http://schemas.microsoft.com/office/drawing/2016/5/10/chartex" xmlns:cx5="http://schemas.microsoft.com/office/drawing/2016/5/11/chartex" xmlns:cx6="http://schemas.microsoft.com/office/drawing/2016/5/12/chartex" xmlns:cx7="http://schemas.microsoft.com/office/drawing/2016/5/13/chartex" xmlns:cx8="http://schemas.microsoft.com/office/drawing/2016/5/14/chartex" xmlns:mc="http://schemas.openxmlformats.org/markup-compatibility/2006" xmlns:aink="http://schemas.microsoft.com/office/drawing/2016/ink" xmlns:am3d="http://schemas.microsoft.com/office/drawing/2017/model3d" xmlns:o="urn:schemas-microsoft-com:office:office" xmlns:r="http://schemas.openxmlformats.org/officeDocument/2006/relationships" xmlns:m="http://schemas.openxmlformats.org/officeDocument/2006/math" xmlns:v="urn:schemas-microsoft-com:vml" xmlns:wp14="http://schemas.microsoft.com/office/word/2010/wordprocessingDrawing" xmlns:wp="http://schemas.openxmlformats.org/drawingml/2006/wordprocessingDrawing" xmlns:w10="urn:schemas-microsoft-com:office:word" xmlns:w="http://schemas.openxmlformats.org/wordprocessingml/2006/main" xmlns:w14="http://schemas.microsoft.com/office/word/2010/wordml" xmlns:w15="http://schemas.microsoft.com/office/word/2012/wordml" xmlns:w16cex="http://schemas.microsoft.com/office/word/2018/wordml/cex" xmlns:w16cid="http://schemas.microsoft.com/office/word/2016/wordml/cid" xmlns:w16="http://schemas.microsoft.com/office/word/2018/wordml" xmlns:w16sdtdh="http://schemas.microsoft.com/office/word/2020/wordml/sdtdatahash" xmlns:w16se="http://schemas.microsoft.com/office/word/2015/wordml/symex" xmlns:wpg="http://schemas.microsoft.com/office/word/2010/wordprocessingGroup" xmlns:wpi="http://schemas.microsoft.com/office/word/2010/wordprocessingInk" xmlns:wne="http://schemas.microsoft.com/office/word/2006/wordml" xmlns:wps="http://schemas.microsoft.com/office/word/2010/wordprocessingShape" mc:Ignorable="w14 w15 w16se w16cid w16 w16cex w16sdtdh wp14">
   <w:body>
     <w:p>
       <w:pPr>
@@ -255,19 +255,25 @@
               <w:rPr>
                 <w:b/>
               </w:rPr>
-              <w:t>20973</w:t>
+              <w:t>2</w:t>
             </w:r>
             <w:r>
               <w:rPr>
                 <w:b/>
               </w:rPr>
+              <w:t>1484</w:t>
+            </w:r>
+            <w:r>
+              <w:rPr>
+                <w:b/>
+              </w:rPr>
               <w:t xml:space="preserve"> – </w:t>
             </w:r>
             <w:r>
               <w:rPr>
                 <w:b/>
               </w:rPr>
-              <w:t>New servers</w:t>
+              <w:t>update alternate channel quality now compliance and mastery levels</w:t>
             </w:r>
           </w:p>
         </w:tc>
@@ -2585,6 +2591,65 @@
           </w:p>
         </w:tc>
       </w:tr>
+      <w:tr>
+        <w:tc>
+          <w:tcPr>
+            <w:tcW w:w="1188" w:type="dxa"/>
+          </w:tcPr>
+          <w:p>
+            <w:pPr>
+              <w:pStyle w:val="TableText"/>
+              <w:ind w:left="90"/>
+              <w:rPr>
+                <w:sz w:val="18"/>
+                <w:szCs w:val="18"/>
+              </w:rPr>
+            </w:pPr>
+            <w:r>
+              <w:rPr>
+                <w:sz w:val="18"/>
+                <w:szCs w:val="18"/>
+              </w:rPr>
+              <w:t>05/24/2021</w:t>
+            </w:r>
+          </w:p>
+        </w:tc>
+        <w:tc>
+          <w:tcPr>
+            <w:tcW w:w="6120" w:type="dxa"/>
+          </w:tcPr>
+          <w:p>
+            <w:r>
+              <w:t xml:space="preserve">TFS 21484 - </w:t>
+            </w:r>
+            <w:r>
+              <w:t>update alternate channel quality now compliance and mastery levels</w:t>
+            </w:r>
+          </w:p>
+        </w:tc>
+        <w:tc>
+          <w:tcPr>
+            <w:tcW w:w="2268" w:type="dxa"/>
+          </w:tcPr>
+          <w:p>
+            <w:pPr>
+              <w:pStyle w:val="TableText"/>
+              <w:ind w:left="162"/>
+              <w:rPr>
+                <w:sz w:val="18"/>
+                <w:szCs w:val="18"/>
+              </w:rPr>
+            </w:pPr>
+            <w:r>
+              <w:rPr>
+                <w:sz w:val="18"/>
+                <w:szCs w:val="18"/>
+              </w:rPr>
+              <w:t>Lili Huang</w:t>
+            </w:r>
+          </w:p>
+        </w:tc>
+      </w:tr>
     </w:tbl>
     <w:p/>
     <w:p/>
@@ -2717,7 +2782,7 @@
               <w:t xml:space="preserve"> </w:t>
             </w:r>
             <w:r>
-              <w:t>18448</w:t>
+              <w:t>21484</w:t>
             </w:r>
             <w:r>
               <w:t>.</w:t>
@@ -3260,7 +3325,13 @@
               <w:rPr>
                 <w:b/>
               </w:rPr>
-              <w:t>49177</w:t>
+              <w:t>49</w:t>
+            </w:r>
+            <w:r>
+              <w:rPr>
+                <w:b/>
+              </w:rPr>
+              <w:t>460</w:t>
             </w:r>
           </w:p>
         </w:tc>
@@ -4306,7 +4377,7 @@
 </file>
 
 <file path=word/endnotes.xml><?xml version="1.0" encoding="utf-8"?>
-<w:endnotes xmlns:wpc="http://schemas.microsoft.com/office/word/2010/wordprocessingCanvas" xmlns:cx="http://schemas.microsoft.com/office/drawing/2014/chartex" xmlns:cx1="http://schemas.microsoft.com/office/drawing/2015/9/8/chartex" xmlns:cx2="http://schemas.microsoft.com/office/drawing/2015/10/21/chartex" xmlns:cx3="http://schemas.microsoft.com/office/drawing/2016/5/9/chartex" xmlns:cx4="http://schemas.microsoft.com/office/drawing/2016/5/10/chartex" xmlns:cx5="http://schemas.microsoft.com/office/drawing/2016/5/11/chartex" xmlns:cx6="http://schemas.microsoft.com/office/drawing/2016/5/12/chartex" xmlns:cx7="http://schemas.microsoft.com/office/drawing/2016/5/13/chartex" xmlns:cx8="http://schemas.microsoft.com/office/drawing/2016/5/14/chartex" xmlns:mc="http://schemas.openxmlformats.org/markup-compatibility/2006" xmlns:aink="http://schemas.microsoft.com/office/drawing/2016/ink" xmlns:am3d="http://schemas.microsoft.com/office/drawing/2017/model3d" xmlns:o="urn:schemas-microsoft-com:office:office" xmlns:r="http://schemas.openxmlformats.org/officeDocument/2006/relationships" xmlns:m="http://schemas.openxmlformats.org/officeDocument/2006/math" xmlns:v="urn:schemas-microsoft-com:vml" xmlns:wp14="http://schemas.microsoft.com/office/word/2010/wordprocessingDrawing" xmlns:wp="http://schemas.openxmlformats.org/drawingml/2006/wordprocessingDrawing" xmlns:w10="urn:schemas-microsoft-com:office:word" xmlns:w="http://schemas.openxmlformats.org/wordprocessingml/2006/main" xmlns:w14="http://schemas.microsoft.com/office/word/2010/wordml" xmlns:w15="http://schemas.microsoft.com/office/word/2012/wordml" xmlns:w16cex="http://schemas.microsoft.com/office/word/2018/wordml/cex" xmlns:w16cid="http://schemas.microsoft.com/office/word/2016/wordml/cid" xmlns:w16="http://schemas.microsoft.com/office/word/2018/wordml" xmlns:w16se="http://schemas.microsoft.com/office/word/2015/wordml/symex" xmlns:wpg="http://schemas.microsoft.com/office/word/2010/wordprocessingGroup" xmlns:wpi="http://schemas.microsoft.com/office/word/2010/wordprocessingInk" xmlns:wne="http://schemas.microsoft.com/office/word/2006/wordml" xmlns:wps="http://schemas.microsoft.com/office/word/2010/wordprocessingShape" mc:Ignorable="w14 w15 w16se w16cid w16 w16cex wp14">
+<w:endnotes xmlns:wpc="http://schemas.microsoft.com/office/word/2010/wordprocessingCanvas" xmlns:cx="http://schemas.microsoft.com/office/drawing/2014/chartex" xmlns:cx1="http://schemas.microsoft.com/office/drawing/2015/9/8/chartex" xmlns:cx2="http://schemas.microsoft.com/office/drawing/2015/10/21/chartex" xmlns:cx3="http://schemas.microsoft.com/office/drawing/2016/5/9/chartex" xmlns:cx4="http://schemas.microsoft.com/office/drawing/2016/5/10/chartex" xmlns:cx5="http://schemas.microsoft.com/office/drawing/2016/5/11/chartex" xmlns:cx6="http://schemas.microsoft.com/office/drawing/2016/5/12/chartex" xmlns:cx7="http://schemas.microsoft.com/office/drawing/2016/5/13/chartex" xmlns:cx8="http://schemas.microsoft.com/office/drawing/2016/5/14/chartex" xmlns:mc="http://schemas.openxmlformats.org/markup-compatibility/2006" xmlns:aink="http://schemas.microsoft.com/office/drawing/2016/ink" xmlns:am3d="http://schemas.microsoft.com/office/drawing/2017/model3d" xmlns:o="urn:schemas-microsoft-com:office:office" xmlns:r="http://schemas.openxmlformats.org/officeDocument/2006/relationships" xmlns:m="http://schemas.openxmlformats.org/officeDocument/2006/math" xmlns:v="urn:schemas-microsoft-com:vml" xmlns:wp14="http://schemas.microsoft.com/office/word/2010/wordprocessingDrawing" xmlns:wp="http://schemas.openxmlformats.org/drawingml/2006/wordprocessingDrawing" xmlns:w10="urn:schemas-microsoft-com:office:word" xmlns:w="http://schemas.openxmlformats.org/wordprocessingml/2006/main" xmlns:w14="http://schemas.microsoft.com/office/word/2010/wordml" xmlns:w15="http://schemas.microsoft.com/office/word/2012/wordml" xmlns:w16cex="http://schemas.microsoft.com/office/word/2018/wordml/cex" xmlns:w16cid="http://schemas.microsoft.com/office/word/2016/wordml/cid" xmlns:w16="http://schemas.microsoft.com/office/word/2018/wordml" xmlns:w16sdtdh="http://schemas.microsoft.com/office/word/2020/wordml/sdtdatahash" xmlns:w16se="http://schemas.microsoft.com/office/word/2015/wordml/symex" xmlns:wpg="http://schemas.microsoft.com/office/word/2010/wordprocessingGroup" xmlns:wpi="http://schemas.microsoft.com/office/word/2010/wordprocessingInk" xmlns:wne="http://schemas.microsoft.com/office/word/2006/wordml" xmlns:wps="http://schemas.microsoft.com/office/word/2010/wordprocessingShape" mc:Ignorable="w14 w15 w16se w16cid w16 w16cex w16sdtdh wp14">
   <w:endnote w:type="separator" w:id="-1">
     <w:p>
       <w:r>
@@ -4325,7 +4396,7 @@
 </file>
 
 <file path=word/footer1.xml><?xml version="1.0" encoding="utf-8"?>
-<w:ftr xmlns:wpc="http://schemas.microsoft.com/office/word/2010/wordprocessingCanvas" xmlns:cx="http://schemas.microsoft.com/office/drawing/2014/chartex" xmlns:cx1="http://schemas.microsoft.com/office/drawing/2015/9/8/chartex" xmlns:cx2="http://schemas.microsoft.com/office/drawing/2015/10/21/chartex" xmlns:cx3="http://schemas.microsoft.com/office/drawing/2016/5/9/chartex" xmlns:cx4="http://schemas.microsoft.com/office/drawing/2016/5/10/chartex" xmlns:cx5="http://schemas.microsoft.com/office/drawing/2016/5/11/chartex" xmlns:cx6="http://schemas.microsoft.com/office/drawing/2016/5/12/chartex" xmlns:cx7="http://schemas.microsoft.com/office/drawing/2016/5/13/chartex" xmlns:cx8="http://schemas.microsoft.com/office/drawing/2016/5/14/chartex" xmlns:mc="http://schemas.openxmlformats.org/markup-compatibility/2006" xmlns:aink="http://schemas.microsoft.com/office/drawing/2016/ink" xmlns:am3d="http://schemas.microsoft.com/office/drawing/2017/model3d" xmlns:o="urn:schemas-microsoft-com:office:office" xmlns:r="http://schemas.openxmlformats.org/officeDocument/2006/relationships" xmlns:m="http://schemas.openxmlformats.org/officeDocument/2006/math" xmlns:v="urn:schemas-microsoft-com:vml" xmlns:wp14="http://schemas.microsoft.com/office/word/2010/wordprocessingDrawing" xmlns:wp="http://schemas.openxmlformats.org/drawingml/2006/wordprocessingDrawing" xmlns:w10="urn:schemas-microsoft-com:office:word" xmlns:w="http://schemas.openxmlformats.org/wordprocessingml/2006/main" xmlns:w14="http://schemas.microsoft.com/office/word/2010/wordml" xmlns:w15="http://schemas.microsoft.com/office/word/2012/wordml" xmlns:w16cex="http://schemas.microsoft.com/office/word/2018/wordml/cex" xmlns:w16cid="http://schemas.microsoft.com/office/word/2016/wordml/cid" xmlns:w16="http://schemas.microsoft.com/office/word/2018/wordml" xmlns:w16se="http://schemas.microsoft.com/office/word/2015/wordml/symex" xmlns:wpg="http://schemas.microsoft.com/office/word/2010/wordprocessingGroup" xmlns:wpi="http://schemas.microsoft.com/office/word/2010/wordprocessingInk" xmlns:wne="http://schemas.microsoft.com/office/word/2006/wordml" xmlns:wps="http://schemas.microsoft.com/office/word/2010/wordprocessingShape" mc:Ignorable="w14 w15 w16se w16cid w16 w16cex wp14">
+<w:ftr xmlns:wpc="http://schemas.microsoft.com/office/word/2010/wordprocessingCanvas" xmlns:cx="http://schemas.microsoft.com/office/drawing/2014/chartex" xmlns:cx1="http://schemas.microsoft.com/office/drawing/2015/9/8/chartex" xmlns:cx2="http://schemas.microsoft.com/office/drawing/2015/10/21/chartex" xmlns:cx3="http://schemas.microsoft.com/office/drawing/2016/5/9/chartex" xmlns:cx4="http://schemas.microsoft.com/office/drawing/2016/5/10/chartex" xmlns:cx5="http://schemas.microsoft.com/office/drawing/2016/5/11/chartex" xmlns:cx6="http://schemas.microsoft.com/office/drawing/2016/5/12/chartex" xmlns:cx7="http://schemas.microsoft.com/office/drawing/2016/5/13/chartex" xmlns:cx8="http://schemas.microsoft.com/office/drawing/2016/5/14/chartex" xmlns:mc="http://schemas.openxmlformats.org/markup-compatibility/2006" xmlns:aink="http://schemas.microsoft.com/office/drawing/2016/ink" xmlns:am3d="http://schemas.microsoft.com/office/drawing/2017/model3d" xmlns:o="urn:schemas-microsoft-com:office:office" xmlns:r="http://schemas.openxmlformats.org/officeDocument/2006/relationships" xmlns:m="http://schemas.openxmlformats.org/officeDocument/2006/math" xmlns:v="urn:schemas-microsoft-com:vml" xmlns:wp14="http://schemas.microsoft.com/office/word/2010/wordprocessingDrawing" xmlns:wp="http://schemas.openxmlformats.org/drawingml/2006/wordprocessingDrawing" xmlns:w10="urn:schemas-microsoft-com:office:word" xmlns:w="http://schemas.openxmlformats.org/wordprocessingml/2006/main" xmlns:w14="http://schemas.microsoft.com/office/word/2010/wordml" xmlns:w15="http://schemas.microsoft.com/office/word/2012/wordml" xmlns:w16cex="http://schemas.microsoft.com/office/word/2018/wordml/cex" xmlns:w16cid="http://schemas.microsoft.com/office/word/2016/wordml/cid" xmlns:w16="http://schemas.microsoft.com/office/word/2018/wordml" xmlns:w16sdtdh="http://schemas.microsoft.com/office/word/2020/wordml/sdtdatahash" xmlns:w16se="http://schemas.microsoft.com/office/word/2015/wordml/symex" xmlns:wpg="http://schemas.microsoft.com/office/word/2010/wordprocessingGroup" xmlns:wpi="http://schemas.microsoft.com/office/word/2010/wordprocessingInk" xmlns:wne="http://schemas.microsoft.com/office/word/2006/wordml" xmlns:wps="http://schemas.microsoft.com/office/word/2010/wordprocessingShape" mc:Ignorable="w14 w15 w16se w16cid w16 w16cex w16sdtdh wp14">
   <w:p>
     <w:pPr>
       <w:pStyle w:val="Footer"/>
@@ -4335,7 +4406,7 @@
 </file>
 
 <file path=word/footer2.xml><?xml version="1.0" encoding="utf-8"?>
-<w:ftr xmlns:wpc="http://schemas.microsoft.com/office/word/2010/wordprocessingCanvas" xmlns:cx="http://schemas.microsoft.com/office/drawing/2014/chartex" xmlns:cx1="http://schemas.microsoft.com/office/drawing/2015/9/8/chartex" xmlns:cx2="http://schemas.microsoft.com/office/drawing/2015/10/21/chartex" xmlns:cx3="http://schemas.microsoft.com/office/drawing/2016/5/9/chartex" xmlns:cx4="http://schemas.microsoft.com/office/drawing/2016/5/10/chartex" xmlns:cx5="http://schemas.microsoft.com/office/drawing/2016/5/11/chartex" xmlns:cx6="http://schemas.microsoft.com/office/drawing/2016/5/12/chartex" xmlns:cx7="http://schemas.microsoft.com/office/drawing/2016/5/13/chartex" xmlns:cx8="http://schemas.microsoft.com/office/drawing/2016/5/14/chartex" xmlns:mc="http://schemas.openxmlformats.org/markup-compatibility/2006" xmlns:aink="http://schemas.microsoft.com/office/drawing/2016/ink" xmlns:am3d="http://schemas.microsoft.com/office/drawing/2017/model3d" xmlns:o="urn:schemas-microsoft-com:office:office" xmlns:r="http://schemas.openxmlformats.org/officeDocument/2006/relationships" xmlns:m="http://schemas.openxmlformats.org/officeDocument/2006/math" xmlns:v="urn:schemas-microsoft-com:vml" xmlns:wp14="http://schemas.microsoft.com/office/word/2010/wordprocessingDrawing" xmlns:wp="http://schemas.openxmlformats.org/drawingml/2006/wordprocessingDrawing" xmlns:w10="urn:schemas-microsoft-com:office:word" xmlns:w="http://schemas.openxmlformats.org/wordprocessingml/2006/main" xmlns:w14="http://schemas.microsoft.com/office/word/2010/wordml" xmlns:w15="http://schemas.microsoft.com/office/word/2012/wordml" xmlns:w16cex="http://schemas.microsoft.com/office/word/2018/wordml/cex" xmlns:w16cid="http://schemas.microsoft.com/office/word/2016/wordml/cid" xmlns:w16="http://schemas.microsoft.com/office/word/2018/wordml" xmlns:w16se="http://schemas.microsoft.com/office/word/2015/wordml/symex" xmlns:wpg="http://schemas.microsoft.com/office/word/2010/wordprocessingGroup" xmlns:wpi="http://schemas.microsoft.com/office/word/2010/wordprocessingInk" xmlns:wne="http://schemas.microsoft.com/office/word/2006/wordml" xmlns:wps="http://schemas.microsoft.com/office/word/2010/wordprocessingShape" mc:Ignorable="w14 w15 w16se w16cid w16 w16cex wp14">
+<w:ftr xmlns:wpc="http://schemas.microsoft.com/office/word/2010/wordprocessingCanvas" xmlns:cx="http://schemas.microsoft.com/office/drawing/2014/chartex" xmlns:cx1="http://schemas.microsoft.com/office/drawing/2015/9/8/chartex" xmlns:cx2="http://schemas.microsoft.com/office/drawing/2015/10/21/chartex" xmlns:cx3="http://schemas.microsoft.com/office/drawing/2016/5/9/chartex" xmlns:cx4="http://schemas.microsoft.com/office/drawing/2016/5/10/chartex" xmlns:cx5="http://schemas.microsoft.com/office/drawing/2016/5/11/chartex" xmlns:cx6="http://schemas.microsoft.com/office/drawing/2016/5/12/chartex" xmlns:cx7="http://schemas.microsoft.com/office/drawing/2016/5/13/chartex" xmlns:cx8="http://schemas.microsoft.com/office/drawing/2016/5/14/chartex" xmlns:mc="http://schemas.openxmlformats.org/markup-compatibility/2006" xmlns:aink="http://schemas.microsoft.com/office/drawing/2016/ink" xmlns:am3d="http://schemas.microsoft.com/office/drawing/2017/model3d" xmlns:o="urn:schemas-microsoft-com:office:office" xmlns:r="http://schemas.openxmlformats.org/officeDocument/2006/relationships" xmlns:m="http://schemas.openxmlformats.org/officeDocument/2006/math" xmlns:v="urn:schemas-microsoft-com:vml" xmlns:wp14="http://schemas.microsoft.com/office/word/2010/wordprocessingDrawing" xmlns:wp="http://schemas.openxmlformats.org/drawingml/2006/wordprocessingDrawing" xmlns:w10="urn:schemas-microsoft-com:office:word" xmlns:w="http://schemas.openxmlformats.org/wordprocessingml/2006/main" xmlns:w14="http://schemas.microsoft.com/office/word/2010/wordml" xmlns:w15="http://schemas.microsoft.com/office/word/2012/wordml" xmlns:w16cex="http://schemas.microsoft.com/office/word/2018/wordml/cex" xmlns:w16cid="http://schemas.microsoft.com/office/word/2016/wordml/cid" xmlns:w16="http://schemas.microsoft.com/office/word/2018/wordml" xmlns:w16sdtdh="http://schemas.microsoft.com/office/word/2020/wordml/sdtdatahash" xmlns:w16se="http://schemas.microsoft.com/office/word/2015/wordml/symex" xmlns:wpg="http://schemas.microsoft.com/office/word/2010/wordprocessingGroup" xmlns:wpi="http://schemas.microsoft.com/office/word/2010/wordprocessingInk" xmlns:wne="http://schemas.microsoft.com/office/word/2006/wordml" xmlns:wps="http://schemas.microsoft.com/office/word/2010/wordprocessingShape" mc:Ignorable="w14 w15 w16se w16cid w16 w16cex w16sdtdh wp14">
   <w:p>
     <w:pPr>
       <w:pStyle w:val="Footer"/>
@@ -4463,7 +4534,7 @@
 </file>
 
 <file path=word/footer3.xml><?xml version="1.0" encoding="utf-8"?>
-<w:ftr xmlns:wpc="http://schemas.microsoft.com/office/word/2010/wordprocessingCanvas" xmlns:cx="http://schemas.microsoft.com/office/drawing/2014/chartex" xmlns:cx1="http://schemas.microsoft.com/office/drawing/2015/9/8/chartex" xmlns:cx2="http://schemas.microsoft.com/office/drawing/2015/10/21/chartex" xmlns:cx3="http://schemas.microsoft.com/office/drawing/2016/5/9/chartex" xmlns:cx4="http://schemas.microsoft.com/office/drawing/2016/5/10/chartex" xmlns:cx5="http://schemas.microsoft.com/office/drawing/2016/5/11/chartex" xmlns:cx6="http://schemas.microsoft.com/office/drawing/2016/5/12/chartex" xmlns:cx7="http://schemas.microsoft.com/office/drawing/2016/5/13/chartex" xmlns:cx8="http://schemas.microsoft.com/office/drawing/2016/5/14/chartex" xmlns:mc="http://schemas.openxmlformats.org/markup-compatibility/2006" xmlns:aink="http://schemas.microsoft.com/office/drawing/2016/ink" xmlns:am3d="http://schemas.microsoft.com/office/drawing/2017/model3d" xmlns:o="urn:schemas-microsoft-com:office:office" xmlns:r="http://schemas.openxmlformats.org/officeDocument/2006/relationships" xmlns:m="http://schemas.openxmlformats.org/officeDocument/2006/math" xmlns:v="urn:schemas-microsoft-com:vml" xmlns:wp14="http://schemas.microsoft.com/office/word/2010/wordprocessingDrawing" xmlns:wp="http://schemas.openxmlformats.org/drawingml/2006/wordprocessingDrawing" xmlns:w10="urn:schemas-microsoft-com:office:word" xmlns:w="http://schemas.openxmlformats.org/wordprocessingml/2006/main" xmlns:w14="http://schemas.microsoft.com/office/word/2010/wordml" xmlns:w15="http://schemas.microsoft.com/office/word/2012/wordml" xmlns:w16cex="http://schemas.microsoft.com/office/word/2018/wordml/cex" xmlns:w16cid="http://schemas.microsoft.com/office/word/2016/wordml/cid" xmlns:w16="http://schemas.microsoft.com/office/word/2018/wordml" xmlns:w16se="http://schemas.microsoft.com/office/word/2015/wordml/symex" xmlns:wpg="http://schemas.microsoft.com/office/word/2010/wordprocessingGroup" xmlns:wpi="http://schemas.microsoft.com/office/word/2010/wordprocessingInk" xmlns:wne="http://schemas.microsoft.com/office/word/2006/wordml" xmlns:wps="http://schemas.microsoft.com/office/word/2010/wordprocessingShape" mc:Ignorable="w14 w15 w16se w16cid w16 w16cex wp14">
+<w:ftr xmlns:wpc="http://schemas.microsoft.com/office/word/2010/wordprocessingCanvas" xmlns:cx="http://schemas.microsoft.com/office/drawing/2014/chartex" xmlns:cx1="http://schemas.microsoft.com/office/drawing/2015/9/8/chartex" xmlns:cx2="http://schemas.microsoft.com/office/drawing/2015/10/21/chartex" xmlns:cx3="http://schemas.microsoft.com/office/drawing/2016/5/9/chartex" xmlns:cx4="http://schemas.microsoft.com/office/drawing/2016/5/10/chartex" xmlns:cx5="http://schemas.microsoft.com/office/drawing/2016/5/11/chartex" xmlns:cx6="http://schemas.microsoft.com/office/drawing/2016/5/12/chartex" xmlns:cx7="http://schemas.microsoft.com/office/drawing/2016/5/13/chartex" xmlns:cx8="http://schemas.microsoft.com/office/drawing/2016/5/14/chartex" xmlns:mc="http://schemas.openxmlformats.org/markup-compatibility/2006" xmlns:aink="http://schemas.microsoft.com/office/drawing/2016/ink" xmlns:am3d="http://schemas.microsoft.com/office/drawing/2017/model3d" xmlns:o="urn:schemas-microsoft-com:office:office" xmlns:r="http://schemas.openxmlformats.org/officeDocument/2006/relationships" xmlns:m="http://schemas.openxmlformats.org/officeDocument/2006/math" xmlns:v="urn:schemas-microsoft-com:vml" xmlns:wp14="http://schemas.microsoft.com/office/word/2010/wordprocessingDrawing" xmlns:wp="http://schemas.openxmlformats.org/drawingml/2006/wordprocessingDrawing" xmlns:w10="urn:schemas-microsoft-com:office:word" xmlns:w="http://schemas.openxmlformats.org/wordprocessingml/2006/main" xmlns:w14="http://schemas.microsoft.com/office/word/2010/wordml" xmlns:w15="http://schemas.microsoft.com/office/word/2012/wordml" xmlns:w16cex="http://schemas.microsoft.com/office/word/2018/wordml/cex" xmlns:w16cid="http://schemas.microsoft.com/office/word/2016/wordml/cid" xmlns:w16="http://schemas.microsoft.com/office/word/2018/wordml" xmlns:w16sdtdh="http://schemas.microsoft.com/office/word/2020/wordml/sdtdatahash" xmlns:w16se="http://schemas.microsoft.com/office/word/2015/wordml/symex" xmlns:wpg="http://schemas.microsoft.com/office/word/2010/wordprocessingGroup" xmlns:wpi="http://schemas.microsoft.com/office/word/2010/wordprocessingInk" xmlns:wne="http://schemas.microsoft.com/office/word/2006/wordml" xmlns:wps="http://schemas.microsoft.com/office/word/2010/wordprocessingShape" mc:Ignorable="w14 w15 w16se w16cid w16 w16cex w16sdtdh wp14">
   <w:p>
     <w:pPr>
       <w:pStyle w:val="Footer"/>
@@ -4473,7 +4544,7 @@
 </file>
 
 <file path=word/footer4.xml><?xml version="1.0" encoding="utf-8"?>
-<w:ftr xmlns:wpc="http://schemas.microsoft.com/office/word/2010/wordprocessingCanvas" xmlns:cx="http://schemas.microsoft.com/office/drawing/2014/chartex" xmlns:cx1="http://schemas.microsoft.com/office/drawing/2015/9/8/chartex" xmlns:cx2="http://schemas.microsoft.com/office/drawing/2015/10/21/chartex" xmlns:cx3="http://schemas.microsoft.com/office/drawing/2016/5/9/chartex" xmlns:cx4="http://schemas.microsoft.com/office/drawing/2016/5/10/chartex" xmlns:cx5="http://schemas.microsoft.com/office/drawing/2016/5/11/chartex" xmlns:cx6="http://schemas.microsoft.com/office/drawing/2016/5/12/chartex" xmlns:cx7="http://schemas.microsoft.com/office/drawing/2016/5/13/chartex" xmlns:cx8="http://schemas.microsoft.com/office/drawing/2016/5/14/chartex" xmlns:mc="http://schemas.openxmlformats.org/markup-compatibility/2006" xmlns:aink="http://schemas.microsoft.com/office/drawing/2016/ink" xmlns:am3d="http://schemas.microsoft.com/office/drawing/2017/model3d" xmlns:o="urn:schemas-microsoft-com:office:office" xmlns:r="http://schemas.openxmlformats.org/officeDocument/2006/relationships" xmlns:m="http://schemas.openxmlformats.org/officeDocument/2006/math" xmlns:v="urn:schemas-microsoft-com:vml" xmlns:wp14="http://schemas.microsoft.com/office/word/2010/wordprocessingDrawing" xmlns:wp="http://schemas.openxmlformats.org/drawingml/2006/wordprocessingDrawing" xmlns:w10="urn:schemas-microsoft-com:office:word" xmlns:w="http://schemas.openxmlformats.org/wordprocessingml/2006/main" xmlns:w14="http://schemas.microsoft.com/office/word/2010/wordml" xmlns:w15="http://schemas.microsoft.com/office/word/2012/wordml" xmlns:w16cex="http://schemas.microsoft.com/office/word/2018/wordml/cex" xmlns:w16cid="http://schemas.microsoft.com/office/word/2016/wordml/cid" xmlns:w16="http://schemas.microsoft.com/office/word/2018/wordml" xmlns:w16se="http://schemas.microsoft.com/office/word/2015/wordml/symex" xmlns:wpg="http://schemas.microsoft.com/office/word/2010/wordprocessingGroup" xmlns:wpi="http://schemas.microsoft.com/office/word/2010/wordprocessingInk" xmlns:wne="http://schemas.microsoft.com/office/word/2006/wordml" xmlns:wps="http://schemas.microsoft.com/office/word/2010/wordprocessingShape" mc:Ignorable="w14 w15 w16se w16cid w16 w16cex wp14">
+<w:ftr xmlns:wpc="http://schemas.microsoft.com/office/word/2010/wordprocessingCanvas" xmlns:cx="http://schemas.microsoft.com/office/drawing/2014/chartex" xmlns:cx1="http://schemas.microsoft.com/office/drawing/2015/9/8/chartex" xmlns:cx2="http://schemas.microsoft.com/office/drawing/2015/10/21/chartex" xmlns:cx3="http://schemas.microsoft.com/office/drawing/2016/5/9/chartex" xmlns:cx4="http://schemas.microsoft.com/office/drawing/2016/5/10/chartex" xmlns:cx5="http://schemas.microsoft.com/office/drawing/2016/5/11/chartex" xmlns:cx6="http://schemas.microsoft.com/office/drawing/2016/5/12/chartex" xmlns:cx7="http://schemas.microsoft.com/office/drawing/2016/5/13/chartex" xmlns:cx8="http://schemas.microsoft.com/office/drawing/2016/5/14/chartex" xmlns:mc="http://schemas.openxmlformats.org/markup-compatibility/2006" xmlns:aink="http://schemas.microsoft.com/office/drawing/2016/ink" xmlns:am3d="http://schemas.microsoft.com/office/drawing/2017/model3d" xmlns:o="urn:schemas-microsoft-com:office:office" xmlns:r="http://schemas.openxmlformats.org/officeDocument/2006/relationships" xmlns:m="http://schemas.openxmlformats.org/officeDocument/2006/math" xmlns:v="urn:schemas-microsoft-com:vml" xmlns:wp14="http://schemas.microsoft.com/office/word/2010/wordprocessingDrawing" xmlns:wp="http://schemas.openxmlformats.org/drawingml/2006/wordprocessingDrawing" xmlns:w10="urn:schemas-microsoft-com:office:word" xmlns:w="http://schemas.openxmlformats.org/wordprocessingml/2006/main" xmlns:w14="http://schemas.microsoft.com/office/word/2010/wordml" xmlns:w15="http://schemas.microsoft.com/office/word/2012/wordml" xmlns:w16cex="http://schemas.microsoft.com/office/word/2018/wordml/cex" xmlns:w16cid="http://schemas.microsoft.com/office/word/2016/wordml/cid" xmlns:w16="http://schemas.microsoft.com/office/word/2018/wordml" xmlns:w16sdtdh="http://schemas.microsoft.com/office/word/2020/wordml/sdtdatahash" xmlns:w16se="http://schemas.microsoft.com/office/word/2015/wordml/symex" xmlns:wpg="http://schemas.microsoft.com/office/word/2010/wordprocessingGroup" xmlns:wpi="http://schemas.microsoft.com/office/word/2010/wordprocessingInk" xmlns:wne="http://schemas.microsoft.com/office/word/2006/wordml" xmlns:wps="http://schemas.microsoft.com/office/word/2010/wordprocessingShape" mc:Ignorable="w14 w15 w16se w16cid w16 w16cex w16sdtdh wp14">
   <w:p>
     <w:pPr>
       <w:pStyle w:val="Footer"/>
@@ -4621,7 +4692,7 @@
 </file>
 
 <file path=word/footer5.xml><?xml version="1.0" encoding="utf-8"?>
-<w:ftr xmlns:wpc="http://schemas.microsoft.com/office/word/2010/wordprocessingCanvas" xmlns:cx="http://schemas.microsoft.com/office/drawing/2014/chartex" xmlns:cx1="http://schemas.microsoft.com/office/drawing/2015/9/8/chartex" xmlns:cx2="http://schemas.microsoft.com/office/drawing/2015/10/21/chartex" xmlns:cx3="http://schemas.microsoft.com/office/drawing/2016/5/9/chartex" xmlns:cx4="http://schemas.microsoft.com/office/drawing/2016/5/10/chartex" xmlns:cx5="http://schemas.microsoft.com/office/drawing/2016/5/11/chartex" xmlns:cx6="http://schemas.microsoft.com/office/drawing/2016/5/12/chartex" xmlns:cx7="http://schemas.microsoft.com/office/drawing/2016/5/13/chartex" xmlns:cx8="http://schemas.microsoft.com/office/drawing/2016/5/14/chartex" xmlns:mc="http://schemas.openxmlformats.org/markup-compatibility/2006" xmlns:aink="http://schemas.microsoft.com/office/drawing/2016/ink" xmlns:am3d="http://schemas.microsoft.com/office/drawing/2017/model3d" xmlns:o="urn:schemas-microsoft-com:office:office" xmlns:r="http://schemas.openxmlformats.org/officeDocument/2006/relationships" xmlns:m="http://schemas.openxmlformats.org/officeDocument/2006/math" xmlns:v="urn:schemas-microsoft-com:vml" xmlns:wp14="http://schemas.microsoft.com/office/word/2010/wordprocessingDrawing" xmlns:wp="http://schemas.openxmlformats.org/drawingml/2006/wordprocessingDrawing" xmlns:w10="urn:schemas-microsoft-com:office:word" xmlns:w="http://schemas.openxmlformats.org/wordprocessingml/2006/main" xmlns:w14="http://schemas.microsoft.com/office/word/2010/wordml" xmlns:w15="http://schemas.microsoft.com/office/word/2012/wordml" xmlns:w16cex="http://schemas.microsoft.com/office/word/2018/wordml/cex" xmlns:w16cid="http://schemas.microsoft.com/office/word/2016/wordml/cid" xmlns:w16="http://schemas.microsoft.com/office/word/2018/wordml" xmlns:w16se="http://schemas.microsoft.com/office/word/2015/wordml/symex" xmlns:wpg="http://schemas.microsoft.com/office/word/2010/wordprocessingGroup" xmlns:wpi="http://schemas.microsoft.com/office/word/2010/wordprocessingInk" xmlns:wne="http://schemas.microsoft.com/office/word/2006/wordml" xmlns:wps="http://schemas.microsoft.com/office/word/2010/wordprocessingShape" mc:Ignorable="w14 w15 w16se w16cid w16 w16cex wp14">
+<w:ftr xmlns:wpc="http://schemas.microsoft.com/office/word/2010/wordprocessingCanvas" xmlns:cx="http://schemas.microsoft.com/office/drawing/2014/chartex" xmlns:cx1="http://schemas.microsoft.com/office/drawing/2015/9/8/chartex" xmlns:cx2="http://schemas.microsoft.com/office/drawing/2015/10/21/chartex" xmlns:cx3="http://schemas.microsoft.com/office/drawing/2016/5/9/chartex" xmlns:cx4="http://schemas.microsoft.com/office/drawing/2016/5/10/chartex" xmlns:cx5="http://schemas.microsoft.com/office/drawing/2016/5/11/chartex" xmlns:cx6="http://schemas.microsoft.com/office/drawing/2016/5/12/chartex" xmlns:cx7="http://schemas.microsoft.com/office/drawing/2016/5/13/chartex" xmlns:cx8="http://schemas.microsoft.com/office/drawing/2016/5/14/chartex" xmlns:mc="http://schemas.openxmlformats.org/markup-compatibility/2006" xmlns:aink="http://schemas.microsoft.com/office/drawing/2016/ink" xmlns:am3d="http://schemas.microsoft.com/office/drawing/2017/model3d" xmlns:o="urn:schemas-microsoft-com:office:office" xmlns:r="http://schemas.openxmlformats.org/officeDocument/2006/relationships" xmlns:m="http://schemas.openxmlformats.org/officeDocument/2006/math" xmlns:v="urn:schemas-microsoft-com:vml" xmlns:wp14="http://schemas.microsoft.com/office/word/2010/wordprocessingDrawing" xmlns:wp="http://schemas.openxmlformats.org/drawingml/2006/wordprocessingDrawing" xmlns:w10="urn:schemas-microsoft-com:office:word" xmlns:w="http://schemas.openxmlformats.org/wordprocessingml/2006/main" xmlns:w14="http://schemas.microsoft.com/office/word/2010/wordml" xmlns:w15="http://schemas.microsoft.com/office/word/2012/wordml" xmlns:w16cex="http://schemas.microsoft.com/office/word/2018/wordml/cex" xmlns:w16cid="http://schemas.microsoft.com/office/word/2016/wordml/cid" xmlns:w16="http://schemas.microsoft.com/office/word/2018/wordml" xmlns:w16sdtdh="http://schemas.microsoft.com/office/word/2020/wordml/sdtdatahash" xmlns:w16se="http://schemas.microsoft.com/office/word/2015/wordml/symex" xmlns:wpg="http://schemas.microsoft.com/office/word/2010/wordprocessingGroup" xmlns:wpi="http://schemas.microsoft.com/office/word/2010/wordprocessingInk" xmlns:wne="http://schemas.microsoft.com/office/word/2006/wordml" xmlns:wps="http://schemas.microsoft.com/office/word/2010/wordprocessingShape" mc:Ignorable="w14 w15 w16se w16cid w16 w16cex w16sdtdh wp14">
   <w:p>
     <w:pPr>
       <w:pStyle w:val="Footer"/>
@@ -4764,7 +4835,7 @@
 </file>
 
 <file path=word/footnotes.xml><?xml version="1.0" encoding="utf-8"?>
-<w:footnotes xmlns:wpc="http://schemas.microsoft.com/office/word/2010/wordprocessingCanvas" xmlns:cx="http://schemas.microsoft.com/office/drawing/2014/chartex" xmlns:cx1="http://schemas.microsoft.com/office/drawing/2015/9/8/chartex" xmlns:cx2="http://schemas.microsoft.com/office/drawing/2015/10/21/chartex" xmlns:cx3="http://schemas.microsoft.com/office/drawing/2016/5/9/chartex" xmlns:cx4="http://schemas.microsoft.com/office/drawing/2016/5/10/chartex" xmlns:cx5="http://schemas.microsoft.com/office/drawing/2016/5/11/chartex" xmlns:cx6="http://schemas.microsoft.com/office/drawing/2016/5/12/chartex" xmlns:cx7="http://schemas.microsoft.com/office/drawing/2016/5/13/chartex" xmlns:cx8="http://schemas.microsoft.com/office/drawing/2016/5/14/chartex" xmlns:mc="http://schemas.openxmlformats.org/markup-compatibility/2006" xmlns:aink="http://schemas.microsoft.com/office/drawing/2016/ink" xmlns:am3d="http://schemas.microsoft.com/office/drawing/2017/model3d" xmlns:o="urn:schemas-microsoft-com:office:office" xmlns:r="http://schemas.openxmlformats.org/officeDocument/2006/relationships" xmlns:m="http://schemas.openxmlformats.org/officeDocument/2006/math" xmlns:v="urn:schemas-microsoft-com:vml" xmlns:wp14="http://schemas.microsoft.com/office/word/2010/wordprocessingDrawing" xmlns:wp="http://schemas.openxmlformats.org/drawingml/2006/wordprocessingDrawing" xmlns:w10="urn:schemas-microsoft-com:office:word" xmlns:w="http://schemas.openxmlformats.org/wordprocessingml/2006/main" xmlns:w14="http://schemas.microsoft.com/office/word/2010/wordml" xmlns:w15="http://schemas.microsoft.com/office/word/2012/wordml" xmlns:w16cex="http://schemas.microsoft.com/office/word/2018/wordml/cex" xmlns:w16cid="http://schemas.microsoft.com/office/word/2016/wordml/cid" xmlns:w16="http://schemas.microsoft.com/office/word/2018/wordml" xmlns:w16se="http://schemas.microsoft.com/office/word/2015/wordml/symex" xmlns:wpg="http://schemas.microsoft.com/office/word/2010/wordprocessingGroup" xmlns:wpi="http://schemas.microsoft.com/office/word/2010/wordprocessingInk" xmlns:wne="http://schemas.microsoft.com/office/word/2006/wordml" xmlns:wps="http://schemas.microsoft.com/office/word/2010/wordprocessingShape" mc:Ignorable="w14 w15 w16se w16cid w16 w16cex wp14">
+<w:footnotes xmlns:wpc="http://schemas.microsoft.com/office/word/2010/wordprocessingCanvas" xmlns:cx="http://schemas.microsoft.com/office/drawing/2014/chartex" xmlns:cx1="http://schemas.microsoft.com/office/drawing/2015/9/8/chartex" xmlns:cx2="http://schemas.microsoft.com/office/drawing/2015/10/21/chartex" xmlns:cx3="http://schemas.microsoft.com/office/drawing/2016/5/9/chartex" xmlns:cx4="http://schemas.microsoft.com/office/drawing/2016/5/10/chartex" xmlns:cx5="http://schemas.microsoft.com/office/drawing/2016/5/11/chartex" xmlns:cx6="http://schemas.microsoft.com/office/drawing/2016/5/12/chartex" xmlns:cx7="http://schemas.microsoft.com/office/drawing/2016/5/13/chartex" xmlns:cx8="http://schemas.microsoft.com/office/drawing/2016/5/14/chartex" xmlns:mc="http://schemas.openxmlformats.org/markup-compatibility/2006" xmlns:aink="http://schemas.microsoft.com/office/drawing/2016/ink" xmlns:am3d="http://schemas.microsoft.com/office/drawing/2017/model3d" xmlns:o="urn:schemas-microsoft-com:office:office" xmlns:r="http://schemas.openxmlformats.org/officeDocument/2006/relationships" xmlns:m="http://schemas.openxmlformats.org/officeDocument/2006/math" xmlns:v="urn:schemas-microsoft-com:vml" xmlns:wp14="http://schemas.microsoft.com/office/word/2010/wordprocessingDrawing" xmlns:wp="http://schemas.openxmlformats.org/drawingml/2006/wordprocessingDrawing" xmlns:w10="urn:schemas-microsoft-com:office:word" xmlns:w="http://schemas.openxmlformats.org/wordprocessingml/2006/main" xmlns:w14="http://schemas.microsoft.com/office/word/2010/wordml" xmlns:w15="http://schemas.microsoft.com/office/word/2012/wordml" xmlns:w16cex="http://schemas.microsoft.com/office/word/2018/wordml/cex" xmlns:w16cid="http://schemas.microsoft.com/office/word/2016/wordml/cid" xmlns:w16="http://schemas.microsoft.com/office/word/2018/wordml" xmlns:w16sdtdh="http://schemas.microsoft.com/office/word/2020/wordml/sdtdatahash" xmlns:w16se="http://schemas.microsoft.com/office/word/2015/wordml/symex" xmlns:wpg="http://schemas.microsoft.com/office/word/2010/wordprocessingGroup" xmlns:wpi="http://schemas.microsoft.com/office/word/2010/wordprocessingInk" xmlns:wne="http://schemas.microsoft.com/office/word/2006/wordml" xmlns:wps="http://schemas.microsoft.com/office/word/2010/wordprocessingShape" mc:Ignorable="w14 w15 w16se w16cid w16 w16cex w16sdtdh wp14">
   <w:footnote w:type="separator" w:id="-1">
     <w:p>
       <w:r>
@@ -4783,7 +4854,7 @@
 </file>
 
 <file path=word/header1.xml><?xml version="1.0" encoding="utf-8"?>
-<w:hdr xmlns:wpc="http://schemas.microsoft.com/office/word/2010/wordprocessingCanvas" xmlns:cx="http://schemas.microsoft.com/office/drawing/2014/chartex" xmlns:cx1="http://schemas.microsoft.com/office/drawing/2015/9/8/chartex" xmlns:cx2="http://schemas.microsoft.com/office/drawing/2015/10/21/chartex" xmlns:cx3="http://schemas.microsoft.com/office/drawing/2016/5/9/chartex" xmlns:cx4="http://schemas.microsoft.com/office/drawing/2016/5/10/chartex" xmlns:cx5="http://schemas.microsoft.com/office/drawing/2016/5/11/chartex" xmlns:cx6="http://schemas.microsoft.com/office/drawing/2016/5/12/chartex" xmlns:cx7="http://schemas.microsoft.com/office/drawing/2016/5/13/chartex" xmlns:cx8="http://schemas.microsoft.com/office/drawing/2016/5/14/chartex" xmlns:mc="http://schemas.openxmlformats.org/markup-compatibility/2006" xmlns:aink="http://schemas.microsoft.com/office/drawing/2016/ink" xmlns:am3d="http://schemas.microsoft.com/office/drawing/2017/model3d" xmlns:o="urn:schemas-microsoft-com:office:office" xmlns:r="http://schemas.openxmlformats.org/officeDocument/2006/relationships" xmlns:m="http://schemas.openxmlformats.org/officeDocument/2006/math" xmlns:v="urn:schemas-microsoft-com:vml" xmlns:wp14="http://schemas.microsoft.com/office/word/2010/wordprocessingDrawing" xmlns:wp="http://schemas.openxmlformats.org/drawingml/2006/wordprocessingDrawing" xmlns:w10="urn:schemas-microsoft-com:office:word" xmlns:w="http://schemas.openxmlformats.org/wordprocessingml/2006/main" xmlns:w14="http://schemas.microsoft.com/office/word/2010/wordml" xmlns:w15="http://schemas.microsoft.com/office/word/2012/wordml" xmlns:w16cex="http://schemas.microsoft.com/office/word/2018/wordml/cex" xmlns:w16cid="http://schemas.microsoft.com/office/word/2016/wordml/cid" xmlns:w16="http://schemas.microsoft.com/office/word/2018/wordml" xmlns:w16se="http://schemas.microsoft.com/office/word/2015/wordml/symex" xmlns:wpg="http://schemas.microsoft.com/office/word/2010/wordprocessingGroup" xmlns:wpi="http://schemas.microsoft.com/office/word/2010/wordprocessingInk" xmlns:wne="http://schemas.microsoft.com/office/word/2006/wordml" xmlns:wps="http://schemas.microsoft.com/office/word/2010/wordprocessingShape" mc:Ignorable="w14 w15 w16se w16cid w16 w16cex wp14">
+<w:hdr xmlns:wpc="http://schemas.microsoft.com/office/word/2010/wordprocessingCanvas" xmlns:cx="http://schemas.microsoft.com/office/drawing/2014/chartex" xmlns:cx1="http://schemas.microsoft.com/office/drawing/2015/9/8/chartex" xmlns:cx2="http://schemas.microsoft.com/office/drawing/2015/10/21/chartex" xmlns:cx3="http://schemas.microsoft.com/office/drawing/2016/5/9/chartex" xmlns:cx4="http://schemas.microsoft.com/office/drawing/2016/5/10/chartex" xmlns:cx5="http://schemas.microsoft.com/office/drawing/2016/5/11/chartex" xmlns:cx6="http://schemas.microsoft.com/office/drawing/2016/5/12/chartex" xmlns:cx7="http://schemas.microsoft.com/office/drawing/2016/5/13/chartex" xmlns:cx8="http://schemas.microsoft.com/office/drawing/2016/5/14/chartex" xmlns:mc="http://schemas.openxmlformats.org/markup-compatibility/2006" xmlns:aink="http://schemas.microsoft.com/office/drawing/2016/ink" xmlns:am3d="http://schemas.microsoft.com/office/drawing/2017/model3d" xmlns:o="urn:schemas-microsoft-com:office:office" xmlns:r="http://schemas.openxmlformats.org/officeDocument/2006/relationships" xmlns:m="http://schemas.openxmlformats.org/officeDocument/2006/math" xmlns:v="urn:schemas-microsoft-com:vml" xmlns:wp14="http://schemas.microsoft.com/office/word/2010/wordprocessingDrawing" xmlns:wp="http://schemas.openxmlformats.org/drawingml/2006/wordprocessingDrawing" xmlns:w10="urn:schemas-microsoft-com:office:word" xmlns:w="http://schemas.openxmlformats.org/wordprocessingml/2006/main" xmlns:w14="http://schemas.microsoft.com/office/word/2010/wordml" xmlns:w15="http://schemas.microsoft.com/office/word/2012/wordml" xmlns:w16cex="http://schemas.microsoft.com/office/word/2018/wordml/cex" xmlns:w16cid="http://schemas.microsoft.com/office/word/2016/wordml/cid" xmlns:w16="http://schemas.microsoft.com/office/word/2018/wordml" xmlns:w16sdtdh="http://schemas.microsoft.com/office/word/2020/wordml/sdtdatahash" xmlns:w16se="http://schemas.microsoft.com/office/word/2015/wordml/symex" xmlns:wpg="http://schemas.microsoft.com/office/word/2010/wordprocessingGroup" xmlns:wpi="http://schemas.microsoft.com/office/word/2010/wordprocessingInk" xmlns:wne="http://schemas.microsoft.com/office/word/2006/wordml" xmlns:wps="http://schemas.microsoft.com/office/word/2010/wordprocessingShape" mc:Ignorable="w14 w15 w16se w16cid w16 w16cex w16sdtdh wp14">
   <w:p>
     <w:pPr>
       <w:pStyle w:val="Header"/>
@@ -4793,7 +4864,7 @@
 </file>
 
 <file path=word/header2.xml><?xml version="1.0" encoding="utf-8"?>
-<w:hdr xmlns:wpc="http://schemas.microsoft.com/office/word/2010/wordprocessingCanvas" xmlns:cx="http://schemas.microsoft.com/office/drawing/2014/chartex" xmlns:cx1="http://schemas.microsoft.com/office/drawing/2015/9/8/chartex" xmlns:cx2="http://schemas.microsoft.com/office/drawing/2015/10/21/chartex" xmlns:cx3="http://schemas.microsoft.com/office/drawing/2016/5/9/chartex" xmlns:cx4="http://schemas.microsoft.com/office/drawing/2016/5/10/chartex" xmlns:cx5="http://schemas.microsoft.com/office/drawing/2016/5/11/chartex" xmlns:cx6="http://schemas.microsoft.com/office/drawing/2016/5/12/chartex" xmlns:cx7="http://schemas.microsoft.com/office/drawing/2016/5/13/chartex" xmlns:cx8="http://schemas.microsoft.com/office/drawing/2016/5/14/chartex" xmlns:mc="http://schemas.openxmlformats.org/markup-compatibility/2006" xmlns:aink="http://schemas.microsoft.com/office/drawing/2016/ink" xmlns:am3d="http://schemas.microsoft.com/office/drawing/2017/model3d" xmlns:o="urn:schemas-microsoft-com:office:office" xmlns:r="http://schemas.openxmlformats.org/officeDocument/2006/relationships" xmlns:m="http://schemas.openxmlformats.org/officeDocument/2006/math" xmlns:v="urn:schemas-microsoft-com:vml" xmlns:wp14="http://schemas.microsoft.com/office/word/2010/wordprocessingDrawing" xmlns:wp="http://schemas.openxmlformats.org/drawingml/2006/wordprocessingDrawing" xmlns:w10="urn:schemas-microsoft-com:office:word" xmlns:w="http://schemas.openxmlformats.org/wordprocessingml/2006/main" xmlns:w14="http://schemas.microsoft.com/office/word/2010/wordml" xmlns:w15="http://schemas.microsoft.com/office/word/2012/wordml" xmlns:w16cex="http://schemas.microsoft.com/office/word/2018/wordml/cex" xmlns:w16cid="http://schemas.microsoft.com/office/word/2016/wordml/cid" xmlns:w16="http://schemas.microsoft.com/office/word/2018/wordml" xmlns:w16se="http://schemas.microsoft.com/office/word/2015/wordml/symex" xmlns:wpg="http://schemas.microsoft.com/office/word/2010/wordprocessingGroup" xmlns:wpi="http://schemas.microsoft.com/office/word/2010/wordprocessingInk" xmlns:wne="http://schemas.microsoft.com/office/word/2006/wordml" xmlns:wps="http://schemas.microsoft.com/office/word/2010/wordprocessingShape" mc:Ignorable="w14 w15 w16se w16cid w16 w16cex wp14">
+<w:hdr xmlns:wpc="http://schemas.microsoft.com/office/word/2010/wordprocessingCanvas" xmlns:cx="http://schemas.microsoft.com/office/drawing/2014/chartex" xmlns:cx1="http://schemas.microsoft.com/office/drawing/2015/9/8/chartex" xmlns:cx2="http://schemas.microsoft.com/office/drawing/2015/10/21/chartex" xmlns:cx3="http://schemas.microsoft.com/office/drawing/2016/5/9/chartex" xmlns:cx4="http://schemas.microsoft.com/office/drawing/2016/5/10/chartex" xmlns:cx5="http://schemas.microsoft.com/office/drawing/2016/5/11/chartex" xmlns:cx6="http://schemas.microsoft.com/office/drawing/2016/5/12/chartex" xmlns:cx7="http://schemas.microsoft.com/office/drawing/2016/5/13/chartex" xmlns:cx8="http://schemas.microsoft.com/office/drawing/2016/5/14/chartex" xmlns:mc="http://schemas.openxmlformats.org/markup-compatibility/2006" xmlns:aink="http://schemas.microsoft.com/office/drawing/2016/ink" xmlns:am3d="http://schemas.microsoft.com/office/drawing/2017/model3d" xmlns:o="urn:schemas-microsoft-com:office:office" xmlns:r="http://schemas.openxmlformats.org/officeDocument/2006/relationships" xmlns:m="http://schemas.openxmlformats.org/officeDocument/2006/math" xmlns:v="urn:schemas-microsoft-com:vml" xmlns:wp14="http://schemas.microsoft.com/office/word/2010/wordprocessingDrawing" xmlns:wp="http://schemas.openxmlformats.org/drawingml/2006/wordprocessingDrawing" xmlns:w10="urn:schemas-microsoft-com:office:word" xmlns:w="http://schemas.openxmlformats.org/wordprocessingml/2006/main" xmlns:w14="http://schemas.microsoft.com/office/word/2010/wordml" xmlns:w15="http://schemas.microsoft.com/office/word/2012/wordml" xmlns:w16cex="http://schemas.microsoft.com/office/word/2018/wordml/cex" xmlns:w16cid="http://schemas.microsoft.com/office/word/2016/wordml/cid" xmlns:w16="http://schemas.microsoft.com/office/word/2018/wordml" xmlns:w16sdtdh="http://schemas.microsoft.com/office/word/2020/wordml/sdtdatahash" xmlns:w16se="http://schemas.microsoft.com/office/word/2015/wordml/symex" xmlns:wpg="http://schemas.microsoft.com/office/word/2010/wordprocessingGroup" xmlns:wpi="http://schemas.microsoft.com/office/word/2010/wordprocessingInk" xmlns:wne="http://schemas.microsoft.com/office/word/2006/wordml" xmlns:wps="http://schemas.microsoft.com/office/word/2010/wordprocessingShape" mc:Ignorable="w14 w15 w16se w16cid w16 w16cex w16sdtdh wp14">
   <w:p>
     <w:pPr>
       <w:pStyle w:val="headingstuff"/>
@@ -5002,7 +5073,7 @@
         </mc:Choice>
         <mc:Fallback>
           <w:pict>
-            <v:line w14:anchorId="281CF14E" id="Line 7" o:spid="_x0000_s1026" style="position:absolute;z-index:251656704;visibility:visible;mso-wrap-style:square;mso-width-percent:0;mso-height-percent:0;mso-wrap-distance-left:9pt;mso-wrap-distance-top:-3e-5mm;mso-wrap-distance-right:9pt;mso-wrap-distance-bottom:-3e-5mm;mso-position-horizontal:absolute;mso-position-horizontal-relative:text;mso-position-vertical:absolute;mso-position-vertical-relative:text;mso-width-percent:0;mso-height-percent:0;mso-width-relative:page;mso-height-relative:page" from="-2.25pt,12.9pt" to="465.75pt,12.9pt" o:gfxdata="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" strokecolor="#5b7d96" strokeweight="2.25pt"/>
+            <v:line w14:anchorId="6F1FDE93" id="Line 7" o:spid="_x0000_s1026" style="position:absolute;z-index:251656704;visibility:visible;mso-wrap-style:square;mso-width-percent:0;mso-height-percent:0;mso-wrap-distance-left:9pt;mso-wrap-distance-top:-3e-5mm;mso-wrap-distance-right:9pt;mso-wrap-distance-bottom:-3e-5mm;mso-position-horizontal:absolute;mso-position-horizontal-relative:text;mso-position-vertical:absolute;mso-position-vertical-relative:text;mso-width-percent:0;mso-height-percent:0;mso-width-relative:page;mso-height-relative:page" from="-2.25pt,12.9pt" to="465.75pt,12.9pt" o:gfxdata="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" strokecolor="#5b7d96" strokeweight="2.25pt"/>
           </w:pict>
         </mc:Fallback>
       </mc:AlternateContent>
@@ -5062,7 +5133,7 @@
 </file>
 
 <file path=word/header3.xml><?xml version="1.0" encoding="utf-8"?>
-<w:hdr xmlns:wpc="http://schemas.microsoft.com/office/word/2010/wordprocessingCanvas" xmlns:cx="http://schemas.microsoft.com/office/drawing/2014/chartex" xmlns:cx1="http://schemas.microsoft.com/office/drawing/2015/9/8/chartex" xmlns:cx2="http://schemas.microsoft.com/office/drawing/2015/10/21/chartex" xmlns:cx3="http://schemas.microsoft.com/office/drawing/2016/5/9/chartex" xmlns:cx4="http://schemas.microsoft.com/office/drawing/2016/5/10/chartex" xmlns:cx5="http://schemas.microsoft.com/office/drawing/2016/5/11/chartex" xmlns:cx6="http://schemas.microsoft.com/office/drawing/2016/5/12/chartex" xmlns:cx7="http://schemas.microsoft.com/office/drawing/2016/5/13/chartex" xmlns:cx8="http://schemas.microsoft.com/office/drawing/2016/5/14/chartex" xmlns:mc="http://schemas.openxmlformats.org/markup-compatibility/2006" xmlns:aink="http://schemas.microsoft.com/office/drawing/2016/ink" xmlns:am3d="http://schemas.microsoft.com/office/drawing/2017/model3d" xmlns:o="urn:schemas-microsoft-com:office:office" xmlns:r="http://schemas.openxmlformats.org/officeDocument/2006/relationships" xmlns:m="http://schemas.openxmlformats.org/officeDocument/2006/math" xmlns:v="urn:schemas-microsoft-com:vml" xmlns:wp14="http://schemas.microsoft.com/office/word/2010/wordprocessingDrawing" xmlns:wp="http://schemas.openxmlformats.org/drawingml/2006/wordprocessingDrawing" xmlns:w10="urn:schemas-microsoft-com:office:word" xmlns:w="http://schemas.openxmlformats.org/wordprocessingml/2006/main" xmlns:w14="http://schemas.microsoft.com/office/word/2010/wordml" xmlns:w15="http://schemas.microsoft.com/office/word/2012/wordml" xmlns:w16cex="http://schemas.microsoft.com/office/word/2018/wordml/cex" xmlns:w16cid="http://schemas.microsoft.com/office/word/2016/wordml/cid" xmlns:w16="http://schemas.microsoft.com/office/word/2018/wordml" xmlns:w16se="http://schemas.microsoft.com/office/word/2015/wordml/symex" xmlns:wpg="http://schemas.microsoft.com/office/word/2010/wordprocessingGroup" xmlns:wpi="http://schemas.microsoft.com/office/word/2010/wordprocessingInk" xmlns:wne="http://schemas.microsoft.com/office/word/2006/wordml" xmlns:wps="http://schemas.microsoft.com/office/word/2010/wordprocessingShape" mc:Ignorable="w14 w15 w16se w16cid w16 w16cex wp14">
+<w:hdr xmlns:wpc="http://schemas.microsoft.com/office/word/2010/wordprocessingCanvas" xmlns:cx="http://schemas.microsoft.com/office/drawing/2014/chartex" xmlns:cx1="http://schemas.microsoft.com/office/drawing/2015/9/8/chartex" xmlns:cx2="http://schemas.microsoft.com/office/drawing/2015/10/21/chartex" xmlns:cx3="http://schemas.microsoft.com/office/drawing/2016/5/9/chartex" xmlns:cx4="http://schemas.microsoft.com/office/drawing/2016/5/10/chartex" xmlns:cx5="http://schemas.microsoft.com/office/drawing/2016/5/11/chartex" xmlns:cx6="http://schemas.microsoft.com/office/drawing/2016/5/12/chartex" xmlns:cx7="http://schemas.microsoft.com/office/drawing/2016/5/13/chartex" xmlns:cx8="http://schemas.microsoft.com/office/drawing/2016/5/14/chartex" xmlns:mc="http://schemas.openxmlformats.org/markup-compatibility/2006" xmlns:aink="http://schemas.microsoft.com/office/drawing/2016/ink" xmlns:am3d="http://schemas.microsoft.com/office/drawing/2017/model3d" xmlns:o="urn:schemas-microsoft-com:office:office" xmlns:r="http://schemas.openxmlformats.org/officeDocument/2006/relationships" xmlns:m="http://schemas.openxmlformats.org/officeDocument/2006/math" xmlns:v="urn:schemas-microsoft-com:vml" xmlns:wp14="http://schemas.microsoft.com/office/word/2010/wordprocessingDrawing" xmlns:wp="http://schemas.openxmlformats.org/drawingml/2006/wordprocessingDrawing" xmlns:w10="urn:schemas-microsoft-com:office:word" xmlns:w="http://schemas.openxmlformats.org/wordprocessingml/2006/main" xmlns:w14="http://schemas.microsoft.com/office/word/2010/wordml" xmlns:w15="http://schemas.microsoft.com/office/word/2012/wordml" xmlns:w16cex="http://schemas.microsoft.com/office/word/2018/wordml/cex" xmlns:w16cid="http://schemas.microsoft.com/office/word/2016/wordml/cid" xmlns:w16="http://schemas.microsoft.com/office/word/2018/wordml" xmlns:w16sdtdh="http://schemas.microsoft.com/office/word/2020/wordml/sdtdatahash" xmlns:w16se="http://schemas.microsoft.com/office/word/2015/wordml/symex" xmlns:wpg="http://schemas.microsoft.com/office/word/2010/wordprocessingGroup" xmlns:wpi="http://schemas.microsoft.com/office/word/2010/wordprocessingInk" xmlns:wne="http://schemas.microsoft.com/office/word/2006/wordml" xmlns:wps="http://schemas.microsoft.com/office/word/2010/wordprocessingShape" mc:Ignorable="w14 w15 w16se w16cid w16 w16cex w16sdtdh wp14">
   <w:p>
     <w:pPr>
       <w:pStyle w:val="Header"/>
@@ -5072,7 +5143,7 @@
 </file>
 
 <file path=word/numbering.xml><?xml version="1.0" encoding="utf-8"?>
-<w:numbering xmlns:wpc="http://schemas.microsoft.com/office/word/2010/wordprocessingCanvas" xmlns:cx="http://schemas.microsoft.com/office/drawing/2014/chartex" xmlns:cx1="http://schemas.microsoft.com/office/drawing/2015/9/8/chartex" xmlns:cx2="http://schemas.microsoft.com/office/drawing/2015/10/21/chartex" xmlns:cx3="http://schemas.microsoft.com/office/drawing/2016/5/9/chartex" xmlns:cx4="http://schemas.microsoft.com/office/drawing/2016/5/10/chartex" xmlns:cx5="http://schemas.microsoft.com/office/drawing/2016/5/11/chartex" xmlns:cx6="http://schemas.microsoft.com/office/drawing/2016/5/12/chartex" xmlns:cx7="http://schemas.microsoft.com/office/drawing/2016/5/13/chartex" xmlns:cx8="http://schemas.microsoft.com/office/drawing/2016/5/14/chartex" xmlns:mc="http://schemas.openxmlformats.org/markup-compatibility/2006" xmlns:aink="http://schemas.microsoft.com/office/drawing/2016/ink" xmlns:am3d="http://schemas.microsoft.com/office/drawing/2017/model3d" xmlns:o="urn:schemas-microsoft-com:office:office" xmlns:r="http://schemas.openxmlformats.org/officeDocument/2006/relationships" xmlns:m="http://schemas.openxmlformats.org/officeDocument/2006/math" xmlns:v="urn:schemas-microsoft-com:vml" xmlns:wp14="http://schemas.microsoft.com/office/word/2010/wordprocessingDrawing" xmlns:wp="http://schemas.openxmlformats.org/drawingml/2006/wordprocessingDrawing" xmlns:w10="urn:schemas-microsoft-com:office:word" xmlns:w="http://schemas.openxmlformats.org/wordprocessingml/2006/main" xmlns:w14="http://schemas.microsoft.com/office/word/2010/wordml" xmlns:w15="http://schemas.microsoft.com/office/word/2012/wordml" xmlns:w16cex="http://schemas.microsoft.com/office/word/2018/wordml/cex" xmlns:w16cid="http://schemas.microsoft.com/office/word/2016/wordml/cid" xmlns:w16="http://schemas.microsoft.com/office/word/2018/wordml" xmlns:w16se="http://schemas.microsoft.com/office/word/2015/wordml/symex" xmlns:wpg="http://schemas.microsoft.com/office/word/2010/wordprocessingGroup" xmlns:wpi="http://schemas.microsoft.com/office/word/2010/wordprocessingInk" xmlns:wne="http://schemas.microsoft.com/office/word/2006/wordml" xmlns:wps="http://schemas.microsoft.com/office/word/2010/wordprocessingShape" mc:Ignorable="w14 w15 w16se w16cid w16 w16cex wp14">
+<w:numbering xmlns:wpc="http://schemas.microsoft.com/office/word/2010/wordprocessingCanvas" xmlns:cx="http://schemas.microsoft.com/office/drawing/2014/chartex" xmlns:cx1="http://schemas.microsoft.com/office/drawing/2015/9/8/chartex" xmlns:cx2="http://schemas.microsoft.com/office/drawing/2015/10/21/chartex" xmlns:cx3="http://schemas.microsoft.com/office/drawing/2016/5/9/chartex" xmlns:cx4="http://schemas.microsoft.com/office/drawing/2016/5/10/chartex" xmlns:cx5="http://schemas.microsoft.com/office/drawing/2016/5/11/chartex" xmlns:cx6="http://schemas.microsoft.com/office/drawing/2016/5/12/chartex" xmlns:cx7="http://schemas.microsoft.com/office/drawing/2016/5/13/chartex" xmlns:cx8="http://schemas.microsoft.com/office/drawing/2016/5/14/chartex" xmlns:mc="http://schemas.openxmlformats.org/markup-compatibility/2006" xmlns:aink="http://schemas.microsoft.com/office/drawing/2016/ink" xmlns:am3d="http://schemas.microsoft.com/office/drawing/2017/model3d" xmlns:o="urn:schemas-microsoft-com:office:office" xmlns:r="http://schemas.openxmlformats.org/officeDocument/2006/relationships" xmlns:m="http://schemas.openxmlformats.org/officeDocument/2006/math" xmlns:v="urn:schemas-microsoft-com:vml" xmlns:wp14="http://schemas.microsoft.com/office/word/2010/wordprocessingDrawing" xmlns:wp="http://schemas.openxmlformats.org/drawingml/2006/wordprocessingDrawing" xmlns:w10="urn:schemas-microsoft-com:office:word" xmlns:w="http://schemas.openxmlformats.org/wordprocessingml/2006/main" xmlns:w14="http://schemas.microsoft.com/office/word/2010/wordml" xmlns:w15="http://schemas.microsoft.com/office/word/2012/wordml" xmlns:w16cex="http://schemas.microsoft.com/office/word/2018/wordml/cex" xmlns:w16cid="http://schemas.microsoft.com/office/word/2016/wordml/cid" xmlns:w16="http://schemas.microsoft.com/office/word/2018/wordml" xmlns:w16sdtdh="http://schemas.microsoft.com/office/word/2020/wordml/sdtdatahash" xmlns:w16se="http://schemas.microsoft.com/office/word/2015/wordml/symex" xmlns:wpg="http://schemas.microsoft.com/office/word/2010/wordprocessingGroup" xmlns:wpi="http://schemas.microsoft.com/office/word/2010/wordprocessingInk" xmlns:wne="http://schemas.microsoft.com/office/word/2006/wordml" xmlns:wps="http://schemas.microsoft.com/office/word/2010/wordprocessingShape" mc:Ignorable="w14 w15 w16se w16cid w16 w16cex w16sdtdh wp14">
   <w:abstractNum w:abstractNumId="0" w15:restartNumberingAfterBreak="0">
     <w:nsid w:val="FFFFFF89"/>
     <w:multiLevelType w:val="singleLevel"/>
@@ -8687,7 +8758,7 @@
 </file>
 
 <file path=word/styles.xml><?xml version="1.0" encoding="utf-8"?>
-<w:styles xmlns:mc="http://schemas.openxmlformats.org/markup-compatibility/2006" xmlns:r="http://schemas.openxmlformats.org/officeDocument/2006/relationships" xmlns:w="http://schemas.openxmlformats.org/wordprocessingml/2006/main" xmlns:w14="http://schemas.microsoft.com/office/word/2010/wordml" xmlns:w15="http://schemas.microsoft.com/office/word/2012/wordml" xmlns:w16cex="http://schemas.microsoft.com/office/word/2018/wordml/cex" xmlns:w16cid="http://schemas.microsoft.com/office/word/2016/wordml/cid" xmlns:w16="http://schemas.microsoft.com/office/word/2018/wordml" xmlns:w16se="http://schemas.microsoft.com/office/word/2015/wordml/symex" mc:Ignorable="w14 w15 w16se w16cid w16 w16cex">
+<w:styles xmlns:mc="http://schemas.openxmlformats.org/markup-compatibility/2006" xmlns:r="http://schemas.openxmlformats.org/officeDocument/2006/relationships" xmlns:w="http://schemas.openxmlformats.org/wordprocessingml/2006/main" xmlns:w14="http://schemas.microsoft.com/office/word/2010/wordml" xmlns:w15="http://schemas.microsoft.com/office/word/2012/wordml" xmlns:w16cex="http://schemas.microsoft.com/office/word/2018/wordml/cex" xmlns:w16cid="http://schemas.microsoft.com/office/word/2016/wordml/cid" xmlns:w16="http://schemas.microsoft.com/office/word/2018/wordml" xmlns:w16sdtdh="http://schemas.microsoft.com/office/word/2020/wordml/sdtdatahash" xmlns:w16se="http://schemas.microsoft.com/office/word/2015/wordml/symex" mc:Ignorable="w14 w15 w16se w16cid w16 w16cex w16sdtdh">
   <w:docDefaults>
     <w:rPrDefault>
       <w:rPr>
@@ -10173,6 +10244,18 @@
 </file>
 
 <file path=customXml/item3.xml><?xml version="1.0" encoding="utf-8"?>
+<b:Sources xmlns:b="http://schemas.openxmlformats.org/officeDocument/2006/bibliography" xmlns="http://schemas.openxmlformats.org/officeDocument/2006/bibliography" SelectedStyle="\APA.XSL" StyleName="APA"/>
+</file>
+
+<file path=customXml/item4.xml><?xml version="1.0" encoding="utf-8"?>
+<p:properties xmlns:p="http://schemas.microsoft.com/office/2006/metadata/properties" xmlns:xsi="http://www.w3.org/2001/XMLSchema-instance">
+  <documentManagement>
+    <_DCDateModified xmlns="http://schemas.microsoft.com/sharepoint/v3/fields" xsi:nil="true"/>
+  </documentManagement>
+</p:properties>
+</file>
+
+<file path=customXml/item5.xml><?xml version="1.0" encoding="utf-8"?>
 <ct:contentTypeSchema xmlns:ct="http://schemas.microsoft.com/office/2006/metadata/contentType" xmlns:ma="http://schemas.microsoft.com/office/2006/metadata/properties/metaAttributes" ct:_="" ma:_="" ma:contentTypeName="Document" ma:contentTypeID="0x01010030BD7732B7E9D546895B9CFEB89AE1DA" ma:contentTypeVersion="2" ma:contentTypeDescription="Create a new document." ma:contentTypeScope="" ma:versionID="4a52a66f97c8a8cc0b4275e183da2dbb">
   <xsd:schema xmlns:xsd="http://www.w3.org/2001/XMLSchema" xmlns:xs="http://www.w3.org/2001/XMLSchema" xmlns:p="http://schemas.microsoft.com/office/2006/metadata/properties" xmlns:ns2="http://schemas.microsoft.com/sharepoint/v3/fields" targetNamespace="http://schemas.microsoft.com/office/2006/metadata/properties" ma:root="true" ma:fieldsID="032493956d71b98ad7ed2527eb986e98" ns2:_="">
     <xsd:import namespace="http://schemas.microsoft.com/sharepoint/v3/fields"/>
@@ -10298,18 +10381,6 @@
 </ct:contentTypeSchema>
 </file>
 
-<file path=customXml/item4.xml><?xml version="1.0" encoding="utf-8"?>
-<p:properties xmlns:p="http://schemas.microsoft.com/office/2006/metadata/properties" xmlns:xsi="http://www.w3.org/2001/XMLSchema-instance">
-  <documentManagement>
-    <_DCDateModified xmlns="http://schemas.microsoft.com/sharepoint/v3/fields" xsi:nil="true"/>
-  </documentManagement>
-</p:properties>
-</file>
-
-<file path=customXml/item5.xml><?xml version="1.0" encoding="utf-8"?>
-<b:Sources xmlns:b="http://schemas.openxmlformats.org/officeDocument/2006/bibliography" xmlns="http://schemas.openxmlformats.org/officeDocument/2006/bibliography" SelectedStyle="\APA.XSL" StyleName="APA"/>
-</file>
-
 <file path=customXml/itemProps1.xml><?xml version="1.0" encoding="utf-8"?>
 <ds:datastoreItem xmlns:ds="http://schemas.openxmlformats.org/officeDocument/2006/customXml" ds:itemID="{55AF091B-3C7A-41E3-B477-F2FDAA23CFDA}">
   <ds:schemaRefs>
@@ -10327,6 +10398,23 @@
 </file>
 
 <file path=customXml/itemProps3.xml><?xml version="1.0" encoding="utf-8"?>
+<ds:datastoreItem xmlns:ds="http://schemas.openxmlformats.org/officeDocument/2006/customXml" ds:itemID="{FCC5859E-D5ED-40D4-B12F-A516666E390B}">
+  <ds:schemaRefs>
+    <ds:schemaRef ds:uri="http://schemas.openxmlformats.org/officeDocument/2006/bibliography"/>
+  </ds:schemaRefs>
+</ds:datastoreItem>
+</file>
+
+<file path=customXml/itemProps4.xml><?xml version="1.0" encoding="utf-8"?>
+<ds:datastoreItem xmlns:ds="http://schemas.openxmlformats.org/officeDocument/2006/customXml" ds:itemID="{47853092-453F-4761-BB4F-9437077E6946}">
+  <ds:schemaRefs>
+    <ds:schemaRef ds:uri="http://schemas.microsoft.com/office/2006/metadata/properties"/>
+    <ds:schemaRef ds:uri="http://schemas.microsoft.com/sharepoint/v3/fields"/>
+  </ds:schemaRefs>
+</ds:datastoreItem>
+</file>
+
+<file path=customXml/itemProps5.xml><?xml version="1.0" encoding="utf-8"?>
 <ds:datastoreItem xmlns:ds="http://schemas.openxmlformats.org/officeDocument/2006/customXml" ds:itemID="{C20E51C4-559D-47CC-9854-22650DD0FC25}">
   <ds:schemaRefs>
     <ds:schemaRef ds:uri="http://schemas.microsoft.com/office/2006/metadata/contentType"/>
@@ -10342,21 +10430,4 @@
     <ds:schemaRef ds:uri="http://schemas.microsoft.com/internal/obd"/>
   </ds:schemaRefs>
 </ds:datastoreItem>
-</file>
-
-<file path=customXml/itemProps4.xml><?xml version="1.0" encoding="utf-8"?>
-<ds:datastoreItem xmlns:ds="http://schemas.openxmlformats.org/officeDocument/2006/customXml" ds:itemID="{47853092-453F-4761-BB4F-9437077E6946}">
-  <ds:schemaRefs>
-    <ds:schemaRef ds:uri="http://schemas.microsoft.com/office/2006/metadata/properties"/>
-    <ds:schemaRef ds:uri="http://schemas.microsoft.com/sharepoint/v3/fields"/>
-  </ds:schemaRefs>
-</ds:datastoreItem>
-</file>
-
-<file path=customXml/itemProps5.xml><?xml version="1.0" encoding="utf-8"?>
-<ds:datastoreItem xmlns:ds="http://schemas.openxmlformats.org/officeDocument/2006/customXml" ds:itemID="{FCC5859E-D5ED-40D4-B12F-A516666E390B}">
-  <ds:schemaRefs>
-    <ds:schemaRef ds:uri="http://schemas.openxmlformats.org/officeDocument/2006/bibliography"/>
-  </ds:schemaRefs>
-</ds:datastoreItem>
 </file>
</xml_diff>

<commit_message>
21484; Updated zip changeset
git-tfs-id: [https://tfs.omnicloud.local/tfs/cco%20program/]$/eCoaching_V2;C49474
</commit_message>
<xml_diff>
--- a/Runbook/Web/CCO_eCoaching_Log_Runbook.docx
+++ b/Runbook/Web/CCO_eCoaching_Log_Runbook.docx
@@ -3331,7 +3331,13 @@
               <w:rPr>
                 <w:b/>
               </w:rPr>
-              <w:t>460</w:t>
+              <w:t>4</w:t>
+            </w:r>
+            <w:r>
+              <w:rPr>
+                <w:b/>
+              </w:rPr>
+              <w:t>73</w:t>
             </w:r>
           </w:p>
         </w:tc>
@@ -5073,7 +5079,7 @@
         </mc:Choice>
         <mc:Fallback>
           <w:pict>
-            <v:line w14:anchorId="6F1FDE93" id="Line 7" o:spid="_x0000_s1026" style="position:absolute;z-index:251656704;visibility:visible;mso-wrap-style:square;mso-width-percent:0;mso-height-percent:0;mso-wrap-distance-left:9pt;mso-wrap-distance-top:-3e-5mm;mso-wrap-distance-right:9pt;mso-wrap-distance-bottom:-3e-5mm;mso-position-horizontal:absolute;mso-position-horizontal-relative:text;mso-position-vertical:absolute;mso-position-vertical-relative:text;mso-width-percent:0;mso-height-percent:0;mso-width-relative:page;mso-height-relative:page" from="-2.25pt,12.9pt" to="465.75pt,12.9pt" o:gfxdata="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" strokecolor="#5b7d96" strokeweight="2.25pt"/>
+            <v:line w14:anchorId="668E6FCA" id="Line 7" o:spid="_x0000_s1026" style="position:absolute;z-index:251656704;visibility:visible;mso-wrap-style:square;mso-width-percent:0;mso-height-percent:0;mso-wrap-distance-left:9pt;mso-wrap-distance-top:-3e-5mm;mso-wrap-distance-right:9pt;mso-wrap-distance-bottom:-3e-5mm;mso-position-horizontal:absolute;mso-position-horizontal-relative:text;mso-position-vertical:absolute;mso-position-vertical-relative:text;mso-width-percent:0;mso-height-percent:0;mso-width-relative:page;mso-height-relative:page" from="-2.25pt,12.9pt" to="465.75pt,12.9pt" o:gfxdata="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" strokecolor="#5b7d96" strokeweight="2.25pt"/>
           </w:pict>
         </mc:Fallback>
       </mc:AlternateContent>
@@ -10244,18 +10250,6 @@
 </file>
 
 <file path=customXml/item3.xml><?xml version="1.0" encoding="utf-8"?>
-<b:Sources xmlns:b="http://schemas.openxmlformats.org/officeDocument/2006/bibliography" xmlns="http://schemas.openxmlformats.org/officeDocument/2006/bibliography" SelectedStyle="\APA.XSL" StyleName="APA"/>
-</file>
-
-<file path=customXml/item4.xml><?xml version="1.0" encoding="utf-8"?>
-<p:properties xmlns:p="http://schemas.microsoft.com/office/2006/metadata/properties" xmlns:xsi="http://www.w3.org/2001/XMLSchema-instance">
-  <documentManagement>
-    <_DCDateModified xmlns="http://schemas.microsoft.com/sharepoint/v3/fields" xsi:nil="true"/>
-  </documentManagement>
-</p:properties>
-</file>
-
-<file path=customXml/item5.xml><?xml version="1.0" encoding="utf-8"?>
 <ct:contentTypeSchema xmlns:ct="http://schemas.microsoft.com/office/2006/metadata/contentType" xmlns:ma="http://schemas.microsoft.com/office/2006/metadata/properties/metaAttributes" ct:_="" ma:_="" ma:contentTypeName="Document" ma:contentTypeID="0x01010030BD7732B7E9D546895B9CFEB89AE1DA" ma:contentTypeVersion="2" ma:contentTypeDescription="Create a new document." ma:contentTypeScope="" ma:versionID="4a52a66f97c8a8cc0b4275e183da2dbb">
   <xsd:schema xmlns:xsd="http://www.w3.org/2001/XMLSchema" xmlns:xs="http://www.w3.org/2001/XMLSchema" xmlns:p="http://schemas.microsoft.com/office/2006/metadata/properties" xmlns:ns2="http://schemas.microsoft.com/sharepoint/v3/fields" targetNamespace="http://schemas.microsoft.com/office/2006/metadata/properties" ma:root="true" ma:fieldsID="032493956d71b98ad7ed2527eb986e98" ns2:_="">
     <xsd:import namespace="http://schemas.microsoft.com/sharepoint/v3/fields"/>
@@ -10381,6 +10375,18 @@
 </ct:contentTypeSchema>
 </file>
 
+<file path=customXml/item4.xml><?xml version="1.0" encoding="utf-8"?>
+<p:properties xmlns:p="http://schemas.microsoft.com/office/2006/metadata/properties" xmlns:xsi="http://www.w3.org/2001/XMLSchema-instance">
+  <documentManagement>
+    <_DCDateModified xmlns="http://schemas.microsoft.com/sharepoint/v3/fields" xsi:nil="true"/>
+  </documentManagement>
+</p:properties>
+</file>
+
+<file path=customXml/item5.xml><?xml version="1.0" encoding="utf-8"?>
+<b:Sources xmlns:b="http://schemas.openxmlformats.org/officeDocument/2006/bibliography" xmlns="http://schemas.openxmlformats.org/officeDocument/2006/bibliography" SelectedStyle="\APA.XSL" StyleName="APA"/>
+</file>
+
 <file path=customXml/itemProps1.xml><?xml version="1.0" encoding="utf-8"?>
 <ds:datastoreItem xmlns:ds="http://schemas.openxmlformats.org/officeDocument/2006/customXml" ds:itemID="{55AF091B-3C7A-41E3-B477-F2FDAA23CFDA}">
   <ds:schemaRefs>
@@ -10398,23 +10404,6 @@
 </file>
 
 <file path=customXml/itemProps3.xml><?xml version="1.0" encoding="utf-8"?>
-<ds:datastoreItem xmlns:ds="http://schemas.openxmlformats.org/officeDocument/2006/customXml" ds:itemID="{FCC5859E-D5ED-40D4-B12F-A516666E390B}">
-  <ds:schemaRefs>
-    <ds:schemaRef ds:uri="http://schemas.openxmlformats.org/officeDocument/2006/bibliography"/>
-  </ds:schemaRefs>
-</ds:datastoreItem>
-</file>
-
-<file path=customXml/itemProps4.xml><?xml version="1.0" encoding="utf-8"?>
-<ds:datastoreItem xmlns:ds="http://schemas.openxmlformats.org/officeDocument/2006/customXml" ds:itemID="{47853092-453F-4761-BB4F-9437077E6946}">
-  <ds:schemaRefs>
-    <ds:schemaRef ds:uri="http://schemas.microsoft.com/office/2006/metadata/properties"/>
-    <ds:schemaRef ds:uri="http://schemas.microsoft.com/sharepoint/v3/fields"/>
-  </ds:schemaRefs>
-</ds:datastoreItem>
-</file>
-
-<file path=customXml/itemProps5.xml><?xml version="1.0" encoding="utf-8"?>
 <ds:datastoreItem xmlns:ds="http://schemas.openxmlformats.org/officeDocument/2006/customXml" ds:itemID="{C20E51C4-559D-47CC-9854-22650DD0FC25}">
   <ds:schemaRefs>
     <ds:schemaRef ds:uri="http://schemas.microsoft.com/office/2006/metadata/contentType"/>
@@ -10430,4 +10419,21 @@
     <ds:schemaRef ds:uri="http://schemas.microsoft.com/internal/obd"/>
   </ds:schemaRefs>
 </ds:datastoreItem>
+</file>
+
+<file path=customXml/itemProps4.xml><?xml version="1.0" encoding="utf-8"?>
+<ds:datastoreItem xmlns:ds="http://schemas.openxmlformats.org/officeDocument/2006/customXml" ds:itemID="{47853092-453F-4761-BB4F-9437077E6946}">
+  <ds:schemaRefs>
+    <ds:schemaRef ds:uri="http://schemas.microsoft.com/office/2006/metadata/properties"/>
+    <ds:schemaRef ds:uri="http://schemas.microsoft.com/sharepoint/v3/fields"/>
+  </ds:schemaRefs>
+</ds:datastoreItem>
+</file>
+
+<file path=customXml/itemProps5.xml><?xml version="1.0" encoding="utf-8"?>
+<ds:datastoreItem xmlns:ds="http://schemas.openxmlformats.org/officeDocument/2006/customXml" ds:itemID="{FCC5859E-D5ED-40D4-B12F-A516666E390B}">
+  <ds:schemaRefs>
+    <ds:schemaRef ds:uri="http://schemas.openxmlformats.org/officeDocument/2006/bibliography"/>
+  </ds:schemaRefs>
+</ds:datastoreItem>
 </file>
</xml_diff>

<commit_message>
21484 - Updated zip#
git-tfs-id: [https://tfs.omnicloud.local/tfs/cco%20program/]$/eCoaching_V2;C49534
</commit_message>
<xml_diff>
--- a/Runbook/Web/CCO_eCoaching_Log_Runbook.docx
+++ b/Runbook/Web/CCO_eCoaching_Log_Runbook.docx
@@ -3331,13 +3331,7 @@
               <w:rPr>
                 <w:b/>
               </w:rPr>
-              <w:t>4</w:t>
-            </w:r>
-            <w:r>
-              <w:rPr>
-                <w:b/>
-              </w:rPr>
-              <w:t>73</w:t>
+              <w:t>511</w:t>
             </w:r>
           </w:p>
         </w:tc>
@@ -5079,7 +5073,7 @@
         </mc:Choice>
         <mc:Fallback>
           <w:pict>
-            <v:line w14:anchorId="668E6FCA" id="Line 7" o:spid="_x0000_s1026" style="position:absolute;z-index:251656704;visibility:visible;mso-wrap-style:square;mso-width-percent:0;mso-height-percent:0;mso-wrap-distance-left:9pt;mso-wrap-distance-top:-3e-5mm;mso-wrap-distance-right:9pt;mso-wrap-distance-bottom:-3e-5mm;mso-position-horizontal:absolute;mso-position-horizontal-relative:text;mso-position-vertical:absolute;mso-position-vertical-relative:text;mso-width-percent:0;mso-height-percent:0;mso-width-relative:page;mso-height-relative:page" from="-2.25pt,12.9pt" to="465.75pt,12.9pt" o:gfxdata="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" strokecolor="#5b7d96" strokeweight="2.25pt"/>
+            <v:line w14:anchorId="024516BF" id="Line 7" o:spid="_x0000_s1026" style="position:absolute;z-index:251656704;visibility:visible;mso-wrap-style:square;mso-width-percent:0;mso-height-percent:0;mso-wrap-distance-left:9pt;mso-wrap-distance-top:-3e-5mm;mso-wrap-distance-right:9pt;mso-wrap-distance-bottom:-3e-5mm;mso-position-horizontal:absolute;mso-position-horizontal-relative:text;mso-position-vertical:absolute;mso-position-vertical-relative:text;mso-width-percent:0;mso-height-percent:0;mso-width-relative:page;mso-height-relative:page" from="-2.25pt,12.9pt" to="465.75pt,12.9pt" o:gfxdata="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" strokecolor="#5b7d96" strokeweight="2.25pt"/>
           </w:pict>
         </mc:Fallback>
       </mc:AlternateContent>
@@ -10250,6 +10244,18 @@
 </file>
 
 <file path=customXml/item3.xml><?xml version="1.0" encoding="utf-8"?>
+<b:Sources xmlns:b="http://schemas.openxmlformats.org/officeDocument/2006/bibliography" xmlns="http://schemas.openxmlformats.org/officeDocument/2006/bibliography" SelectedStyle="\APA.XSL" StyleName="APA"/>
+</file>
+
+<file path=customXml/item4.xml><?xml version="1.0" encoding="utf-8"?>
+<p:properties xmlns:p="http://schemas.microsoft.com/office/2006/metadata/properties" xmlns:xsi="http://www.w3.org/2001/XMLSchema-instance">
+  <documentManagement>
+    <_DCDateModified xmlns="http://schemas.microsoft.com/sharepoint/v3/fields" xsi:nil="true"/>
+  </documentManagement>
+</p:properties>
+</file>
+
+<file path=customXml/item5.xml><?xml version="1.0" encoding="utf-8"?>
 <ct:contentTypeSchema xmlns:ct="http://schemas.microsoft.com/office/2006/metadata/contentType" xmlns:ma="http://schemas.microsoft.com/office/2006/metadata/properties/metaAttributes" ct:_="" ma:_="" ma:contentTypeName="Document" ma:contentTypeID="0x01010030BD7732B7E9D546895B9CFEB89AE1DA" ma:contentTypeVersion="2" ma:contentTypeDescription="Create a new document." ma:contentTypeScope="" ma:versionID="4a52a66f97c8a8cc0b4275e183da2dbb">
   <xsd:schema xmlns:xsd="http://www.w3.org/2001/XMLSchema" xmlns:xs="http://www.w3.org/2001/XMLSchema" xmlns:p="http://schemas.microsoft.com/office/2006/metadata/properties" xmlns:ns2="http://schemas.microsoft.com/sharepoint/v3/fields" targetNamespace="http://schemas.microsoft.com/office/2006/metadata/properties" ma:root="true" ma:fieldsID="032493956d71b98ad7ed2527eb986e98" ns2:_="">
     <xsd:import namespace="http://schemas.microsoft.com/sharepoint/v3/fields"/>
@@ -10375,18 +10381,6 @@
 </ct:contentTypeSchema>
 </file>
 
-<file path=customXml/item4.xml><?xml version="1.0" encoding="utf-8"?>
-<p:properties xmlns:p="http://schemas.microsoft.com/office/2006/metadata/properties" xmlns:xsi="http://www.w3.org/2001/XMLSchema-instance">
-  <documentManagement>
-    <_DCDateModified xmlns="http://schemas.microsoft.com/sharepoint/v3/fields" xsi:nil="true"/>
-  </documentManagement>
-</p:properties>
-</file>
-
-<file path=customXml/item5.xml><?xml version="1.0" encoding="utf-8"?>
-<b:Sources xmlns:b="http://schemas.openxmlformats.org/officeDocument/2006/bibliography" xmlns="http://schemas.openxmlformats.org/officeDocument/2006/bibliography" SelectedStyle="\APA.XSL" StyleName="APA"/>
-</file>
-
 <file path=customXml/itemProps1.xml><?xml version="1.0" encoding="utf-8"?>
 <ds:datastoreItem xmlns:ds="http://schemas.openxmlformats.org/officeDocument/2006/customXml" ds:itemID="{55AF091B-3C7A-41E3-B477-F2FDAA23CFDA}">
   <ds:schemaRefs>
@@ -10404,6 +10398,23 @@
 </file>
 
 <file path=customXml/itemProps3.xml><?xml version="1.0" encoding="utf-8"?>
+<ds:datastoreItem xmlns:ds="http://schemas.openxmlformats.org/officeDocument/2006/customXml" ds:itemID="{FCC5859E-D5ED-40D4-B12F-A516666E390B}">
+  <ds:schemaRefs>
+    <ds:schemaRef ds:uri="http://schemas.openxmlformats.org/officeDocument/2006/bibliography"/>
+  </ds:schemaRefs>
+</ds:datastoreItem>
+</file>
+
+<file path=customXml/itemProps4.xml><?xml version="1.0" encoding="utf-8"?>
+<ds:datastoreItem xmlns:ds="http://schemas.openxmlformats.org/officeDocument/2006/customXml" ds:itemID="{47853092-453F-4761-BB4F-9437077E6946}">
+  <ds:schemaRefs>
+    <ds:schemaRef ds:uri="http://schemas.microsoft.com/office/2006/metadata/properties"/>
+    <ds:schemaRef ds:uri="http://schemas.microsoft.com/sharepoint/v3/fields"/>
+  </ds:schemaRefs>
+</ds:datastoreItem>
+</file>
+
+<file path=customXml/itemProps5.xml><?xml version="1.0" encoding="utf-8"?>
 <ds:datastoreItem xmlns:ds="http://schemas.openxmlformats.org/officeDocument/2006/customXml" ds:itemID="{C20E51C4-559D-47CC-9854-22650DD0FC25}">
   <ds:schemaRefs>
     <ds:schemaRef ds:uri="http://schemas.microsoft.com/office/2006/metadata/contentType"/>
@@ -10419,21 +10430,4 @@
     <ds:schemaRef ds:uri="http://schemas.microsoft.com/internal/obd"/>
   </ds:schemaRefs>
 </ds:datastoreItem>
-</file>
-
-<file path=customXml/itemProps4.xml><?xml version="1.0" encoding="utf-8"?>
-<ds:datastoreItem xmlns:ds="http://schemas.openxmlformats.org/officeDocument/2006/customXml" ds:itemID="{47853092-453F-4761-BB4F-9437077E6946}">
-  <ds:schemaRefs>
-    <ds:schemaRef ds:uri="http://schemas.microsoft.com/office/2006/metadata/properties"/>
-    <ds:schemaRef ds:uri="http://schemas.microsoft.com/sharepoint/v3/fields"/>
-  </ds:schemaRefs>
-</ds:datastoreItem>
-</file>
-
-<file path=customXml/itemProps5.xml><?xml version="1.0" encoding="utf-8"?>
-<ds:datastoreItem xmlns:ds="http://schemas.openxmlformats.org/officeDocument/2006/customXml" ds:itemID="{FCC5859E-D5ED-40D4-B12F-A516666E390B}">
-  <ds:schemaRefs>
-    <ds:schemaRef ds:uri="http://schemas.openxmlformats.org/officeDocument/2006/bibliography"/>
-  </ds:schemaRefs>
-</ds:datastoreItem>
 </file>
</xml_diff>

<commit_message>
22056 - APS static text change
git-tfs-id: [https://tfs.omnicloud.local/tfs/cco%20program/]$/eCoaching_V2;C49774
</commit_message>
<xml_diff>
--- a/Runbook/Web/CCO_eCoaching_Log_Runbook.docx
+++ b/Runbook/Web/CCO_eCoaching_Log_Runbook.docx
@@ -255,31 +255,25 @@
               <w:rPr>
                 <w:b/>
               </w:rPr>
-              <w:t>2</w:t>
+              <w:t>220</w:t>
             </w:r>
             <w:r>
               <w:rPr>
                 <w:b/>
               </w:rPr>
-              <w:t>1</w:t>
+              <w:t>56</w:t>
             </w:r>
             <w:r>
               <w:rPr>
                 <w:b/>
               </w:rPr>
-              <w:t>991</w:t>
+              <w:t xml:space="preserve"> – </w:t>
             </w:r>
             <w:r>
               <w:rPr>
                 <w:b/>
               </w:rPr>
-              <w:t xml:space="preserve"> – </w:t>
-            </w:r>
-            <w:r>
-              <w:rPr>
-                <w:b/>
-              </w:rPr>
-              <w:t>smtp switch from ironport to maxcorp</w:t>
+              <w:t>APS static text change</w:t>
             </w:r>
           </w:p>
         </w:tc>
@@ -2675,7 +2669,7 @@
                 <w:sz w:val="18"/>
                 <w:szCs w:val="18"/>
               </w:rPr>
-              <w:t>06/21/2021</w:t>
+              <w:t>06/29/2021</w:t>
             </w:r>
           </w:p>
         </w:tc>
@@ -2685,7 +2679,19 @@
           </w:tcPr>
           <w:p>
             <w:r>
-              <w:t>TFS 21991 – smtp switch from ironport to maxcorp</w:t>
+              <w:t>TFS 220</w:t>
+            </w:r>
+            <w:r>
+              <w:t>56</w:t>
+            </w:r>
+            <w:r>
+              <w:t xml:space="preserve"> - </w:t>
+            </w:r>
+            <w:r>
+              <w:rPr>
+                <w:bCs/>
+              </w:rPr>
+              <w:t>APS static text change</w:t>
             </w:r>
           </w:p>
         </w:tc>
@@ -2844,7 +2850,10 @@
               <w:t xml:space="preserve"> </w:t>
             </w:r>
             <w:r>
-              <w:t>21991</w:t>
+              <w:t>220</w:t>
+            </w:r>
+            <w:r>
+              <w:t>56</w:t>
             </w:r>
             <w:r>
               <w:t>.</w:t>
@@ -3387,13 +3396,7 @@
               <w:rPr>
                 <w:b/>
               </w:rPr>
-              <w:t>49</w:t>
-            </w:r>
-            <w:r>
-              <w:rPr>
-                <w:b/>
-              </w:rPr>
-              <w:t>702</w:t>
+              <w:t>49768</w:t>
             </w:r>
           </w:p>
         </w:tc>
@@ -3584,6 +3587,26 @@
                 <w:b/>
               </w:rPr>
               <w:t>index.html</w:t>
+            </w:r>
+          </w:p>
+          <w:p>
+            <w:pPr>
+              <w:pStyle w:val="SOPBodyText"/>
+              <w:numPr>
+                <w:ilvl w:val="1"/>
+                <w:numId w:val="33"/>
+              </w:numPr>
+              <w:spacing w:before="0" w:after="0"/>
+              <w:ind w:left="1498"/>
+              <w:rPr>
+                <w:b/>
+              </w:rPr>
+            </w:pPr>
+            <w:r>
+              <w:rPr>
+                <w:b/>
+              </w:rPr>
+              <w:t>web.config</w:t>
             </w:r>
           </w:p>
           <w:p>
@@ -5115,7 +5138,7 @@
         </mc:Choice>
         <mc:Fallback>
           <w:pict>
-            <v:line w14:anchorId="3BAF0862" id="Line 7" o:spid="_x0000_s1026" style="position:absolute;z-index:251656704;visibility:visible;mso-wrap-style:square;mso-width-percent:0;mso-height-percent:0;mso-wrap-distance-left:9pt;mso-wrap-distance-top:-3e-5mm;mso-wrap-distance-right:9pt;mso-wrap-distance-bottom:-3e-5mm;mso-position-horizontal:absolute;mso-position-horizontal-relative:text;mso-position-vertical:absolute;mso-position-vertical-relative:text;mso-width-percent:0;mso-height-percent:0;mso-width-relative:page;mso-height-relative:page" from="-2.25pt,12.9pt" to="465.75pt,12.9pt" o:gfxdata="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" strokecolor="#5b7d96" strokeweight="2.25pt"/>
+            <v:line w14:anchorId="293DAB28" id="Line 7" o:spid="_x0000_s1026" style="position:absolute;z-index:251656704;visibility:visible;mso-wrap-style:square;mso-width-percent:0;mso-height-percent:0;mso-wrap-distance-left:9pt;mso-wrap-distance-top:-3e-5mm;mso-wrap-distance-right:9pt;mso-wrap-distance-bottom:-3e-5mm;mso-position-horizontal:absolute;mso-position-horizontal-relative:text;mso-position-vertical:absolute;mso-position-vertical-relative:text;mso-width-percent:0;mso-height-percent:0;mso-width-relative:page;mso-height-relative:page" from="-2.25pt,12.9pt" to="465.75pt,12.9pt" o:gfxdata="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" strokecolor="#5b7d96" strokeweight="2.25pt"/>
           </w:pict>
         </mc:Fallback>
       </mc:AlternateContent>
@@ -10277,15 +10300,18 @@
 </file>
 
 <file path=customXml/item2.xml><?xml version="1.0" encoding="utf-8"?>
-<?mso-contentType ?>
-<FormTemplates xmlns="http://schemas.microsoft.com/sharepoint/v3/contenttype/forms">
-  <Display>DocumentLibraryForm</Display>
-  <Edit>DocumentLibraryForm</Edit>
-  <New>DocumentLibraryForm</New>
-</FormTemplates>
+<b:Sources xmlns:b="http://schemas.openxmlformats.org/officeDocument/2006/bibliography" xmlns="http://schemas.openxmlformats.org/officeDocument/2006/bibliography" SelectedStyle="\APA.XSL" StyleName="APA"/>
 </file>
 
 <file path=customXml/item3.xml><?xml version="1.0" encoding="utf-8"?>
+<p:properties xmlns:p="http://schemas.microsoft.com/office/2006/metadata/properties" xmlns:xsi="http://www.w3.org/2001/XMLSchema-instance">
+  <documentManagement>
+    <_DCDateModified xmlns="http://schemas.microsoft.com/sharepoint/v3/fields" xsi:nil="true"/>
+  </documentManagement>
+</p:properties>
+</file>
+
+<file path=customXml/item4.xml><?xml version="1.0" encoding="utf-8"?>
 <ct:contentTypeSchema xmlns:ct="http://schemas.microsoft.com/office/2006/metadata/contentType" xmlns:ma="http://schemas.microsoft.com/office/2006/metadata/properties/metaAttributes" ct:_="" ma:_="" ma:contentTypeName="Document" ma:contentTypeID="0x01010030BD7732B7E9D546895B9CFEB89AE1DA" ma:contentTypeVersion="2" ma:contentTypeDescription="Create a new document." ma:contentTypeScope="" ma:versionID="4a52a66f97c8a8cc0b4275e183da2dbb">
   <xsd:schema xmlns:xsd="http://www.w3.org/2001/XMLSchema" xmlns:xs="http://www.w3.org/2001/XMLSchema" xmlns:p="http://schemas.microsoft.com/office/2006/metadata/properties" xmlns:ns2="http://schemas.microsoft.com/sharepoint/v3/fields" targetNamespace="http://schemas.microsoft.com/office/2006/metadata/properties" ma:root="true" ma:fieldsID="032493956d71b98ad7ed2527eb986e98" ns2:_="">
     <xsd:import namespace="http://schemas.microsoft.com/sharepoint/v3/fields"/>
@@ -10411,16 +10437,13 @@
 </ct:contentTypeSchema>
 </file>
 
-<file path=customXml/item4.xml><?xml version="1.0" encoding="utf-8"?>
-<p:properties xmlns:p="http://schemas.microsoft.com/office/2006/metadata/properties" xmlns:xsi="http://www.w3.org/2001/XMLSchema-instance">
-  <documentManagement>
-    <_DCDateModified xmlns="http://schemas.microsoft.com/sharepoint/v3/fields" xsi:nil="true"/>
-  </documentManagement>
-</p:properties>
-</file>
-
 <file path=customXml/item5.xml><?xml version="1.0" encoding="utf-8"?>
-<b:Sources xmlns:b="http://schemas.openxmlformats.org/officeDocument/2006/bibliography" xmlns="http://schemas.openxmlformats.org/officeDocument/2006/bibliography" SelectedStyle="\APA.XSL" StyleName="APA"/>
+<?mso-contentType ?>
+<FormTemplates xmlns="http://schemas.microsoft.com/sharepoint/v3/contenttype/forms">
+  <Display>DocumentLibraryForm</Display>
+  <Edit>DocumentLibraryForm</Edit>
+  <New>DocumentLibraryForm</New>
+</FormTemplates>
 </file>
 
 <file path=customXml/itemProps1.xml><?xml version="1.0" encoding="utf-8"?>
@@ -10432,14 +10455,23 @@
 </file>
 
 <file path=customXml/itemProps2.xml><?xml version="1.0" encoding="utf-8"?>
-<ds:datastoreItem xmlns:ds="http://schemas.openxmlformats.org/officeDocument/2006/customXml" ds:itemID="{6E0243D2-C2E7-4C17-98A3-48E63A4A14E3}">
+<ds:datastoreItem xmlns:ds="http://schemas.openxmlformats.org/officeDocument/2006/customXml" ds:itemID="{FCC5859E-D5ED-40D4-B12F-A516666E390B}">
   <ds:schemaRefs>
-    <ds:schemaRef ds:uri="http://schemas.microsoft.com/sharepoint/v3/contenttype/forms"/>
+    <ds:schemaRef ds:uri="http://schemas.openxmlformats.org/officeDocument/2006/bibliography"/>
   </ds:schemaRefs>
 </ds:datastoreItem>
 </file>
 
 <file path=customXml/itemProps3.xml><?xml version="1.0" encoding="utf-8"?>
+<ds:datastoreItem xmlns:ds="http://schemas.openxmlformats.org/officeDocument/2006/customXml" ds:itemID="{47853092-453F-4761-BB4F-9437077E6946}">
+  <ds:schemaRefs>
+    <ds:schemaRef ds:uri="http://schemas.microsoft.com/office/2006/metadata/properties"/>
+    <ds:schemaRef ds:uri="http://schemas.microsoft.com/sharepoint/v3/fields"/>
+  </ds:schemaRefs>
+</ds:datastoreItem>
+</file>
+
+<file path=customXml/itemProps4.xml><?xml version="1.0" encoding="utf-8"?>
 <ds:datastoreItem xmlns:ds="http://schemas.openxmlformats.org/officeDocument/2006/customXml" ds:itemID="{C20E51C4-559D-47CC-9854-22650DD0FC25}">
   <ds:schemaRefs>
     <ds:schemaRef ds:uri="http://schemas.microsoft.com/office/2006/metadata/contentType"/>
@@ -10457,19 +10489,10 @@
 </ds:datastoreItem>
 </file>
 
-<file path=customXml/itemProps4.xml><?xml version="1.0" encoding="utf-8"?>
-<ds:datastoreItem xmlns:ds="http://schemas.openxmlformats.org/officeDocument/2006/customXml" ds:itemID="{47853092-453F-4761-BB4F-9437077E6946}">
+<file path=customXml/itemProps5.xml><?xml version="1.0" encoding="utf-8"?>
+<ds:datastoreItem xmlns:ds="http://schemas.openxmlformats.org/officeDocument/2006/customXml" ds:itemID="{6E0243D2-C2E7-4C17-98A3-48E63A4A14E3}">
   <ds:schemaRefs>
-    <ds:schemaRef ds:uri="http://schemas.microsoft.com/office/2006/metadata/properties"/>
-    <ds:schemaRef ds:uri="http://schemas.microsoft.com/sharepoint/v3/fields"/>
-  </ds:schemaRefs>
-</ds:datastoreItem>
-</file>
-
-<file path=customXml/itemProps5.xml><?xml version="1.0" encoding="utf-8"?>
-<ds:datastoreItem xmlns:ds="http://schemas.openxmlformats.org/officeDocument/2006/customXml" ds:itemID="{FCC5859E-D5ED-40D4-B12F-A516666E390B}">
-  <ds:schemaRefs>
-    <ds:schemaRef ds:uri="http://schemas.openxmlformats.org/officeDocument/2006/bibliography"/>
+    <ds:schemaRef ds:uri="http://schemas.microsoft.com/sharepoint/v3/contenttype/forms"/>
   </ds:schemaRefs>
 </ds:datastoreItem>
 </file>
</xml_diff>

<commit_message>
21991 - smtp server change; Rechecked in since another TFS went in before this one.
git-tfs-id: [https://tfs.omnicloud.local/tfs/cco%20program/]$/eCoaching_V2;C49839
</commit_message>
<xml_diff>
--- a/Runbook/Web/CCO_eCoaching_Log_Runbook.docx
+++ b/Runbook/Web/CCO_eCoaching_Log_Runbook.docx
@@ -205,13 +205,14 @@
     <w:tbl>
       <w:tblPr>
         <w:tblStyle w:val="TableClassic1"/>
-        <w:tblW w:w="0" w:type="auto"/>
+        <w:tblW w:w="9630" w:type="dxa"/>
         <w:tblInd w:w="2358" w:type="dxa"/>
         <w:tblLook w:val="04A0" w:firstRow="1" w:lastRow="0" w:firstColumn="1" w:lastColumn="0" w:noHBand="0" w:noVBand="1"/>
       </w:tblPr>
       <w:tblGrid>
         <w:gridCol w:w="1170"/>
         <w:gridCol w:w="4230"/>
+        <w:gridCol w:w="4230"/>
       </w:tblGrid>
       <w:tr>
         <w:trPr>
@@ -249,32 +250,21 @@
               <w:rPr>
                 <w:b/>
               </w:rPr>
-              <w:t xml:space="preserve">TFS </w:t>
-            </w:r>
-            <w:r>
+              <w:t>TFS 21991 – smtp switch from ironport to maxcorp</w:t>
+            </w:r>
+          </w:p>
+        </w:tc>
+        <w:tc>
+          <w:tcPr>
+            <w:tcW w:w="4230" w:type="dxa"/>
+          </w:tcPr>
+          <w:p>
+            <w:pPr>
+              <w:cnfStyle w:val="100000000000" w:firstRow="1" w:lastRow="0" w:firstColumn="0" w:lastColumn="0" w:oddVBand="0" w:evenVBand="0" w:oddHBand="0" w:evenHBand="0" w:firstRowFirstColumn="0" w:firstRowLastColumn="0" w:lastRowFirstColumn="0" w:lastRowLastColumn="0"/>
               <w:rPr>
                 <w:b/>
               </w:rPr>
-              <w:t>220</w:t>
-            </w:r>
-            <w:r>
-              <w:rPr>
-                <w:b/>
-              </w:rPr>
-              <w:t>56</w:t>
-            </w:r>
-            <w:r>
-              <w:rPr>
-                <w:b/>
-              </w:rPr>
-              <w:t xml:space="preserve"> – </w:t>
-            </w:r>
-            <w:r>
-              <w:rPr>
-                <w:b/>
-              </w:rPr>
-              <w:t>APS static text change</w:t>
-            </w:r>
+            </w:pPr>
           </w:p>
         </w:tc>
       </w:tr>
@@ -2718,6 +2708,70 @@
           </w:p>
         </w:tc>
       </w:tr>
+      <w:tr>
+        <w:tc>
+          <w:tcPr>
+            <w:tcW w:w="1188" w:type="dxa"/>
+          </w:tcPr>
+          <w:p>
+            <w:pPr>
+              <w:pStyle w:val="TableText"/>
+              <w:ind w:left="90"/>
+              <w:rPr>
+                <w:sz w:val="18"/>
+                <w:szCs w:val="18"/>
+              </w:rPr>
+            </w:pPr>
+            <w:r>
+              <w:rPr>
+                <w:sz w:val="18"/>
+                <w:szCs w:val="18"/>
+              </w:rPr>
+              <w:t>07/08/2021</w:t>
+            </w:r>
+          </w:p>
+        </w:tc>
+        <w:tc>
+          <w:tcPr>
+            <w:tcW w:w="6120" w:type="dxa"/>
+          </w:tcPr>
+          <w:p>
+            <w:pPr>
+              <w:rPr>
+                <w:bCs/>
+              </w:rPr>
+            </w:pPr>
+            <w:r>
+              <w:rPr>
+                <w:bCs/>
+              </w:rPr>
+              <w:t>TFS 21991 – smtp switch from ironport to maxcorp</w:t>
+            </w:r>
+          </w:p>
+        </w:tc>
+        <w:tc>
+          <w:tcPr>
+            <w:tcW w:w="2268" w:type="dxa"/>
+          </w:tcPr>
+          <w:p>
+            <w:pPr>
+              <w:pStyle w:val="TableText"/>
+              <w:ind w:left="162"/>
+              <w:rPr>
+                <w:sz w:val="18"/>
+                <w:szCs w:val="18"/>
+              </w:rPr>
+            </w:pPr>
+            <w:r>
+              <w:rPr>
+                <w:sz w:val="18"/>
+                <w:szCs w:val="18"/>
+              </w:rPr>
+              <w:t>Lili Huang</w:t>
+            </w:r>
+          </w:p>
+        </w:tc>
+      </w:tr>
     </w:tbl>
     <w:p/>
     <w:p/>
@@ -2850,10 +2904,7 @@
               <w:t xml:space="preserve"> </w:t>
             </w:r>
             <w:r>
-              <w:t>220</w:t>
-            </w:r>
-            <w:r>
-              <w:t>56</w:t>
+              <w:t>21991</w:t>
             </w:r>
             <w:r>
               <w:t>.</w:t>
@@ -3587,26 +3638,6 @@
                 <w:b/>
               </w:rPr>
               <w:t>index.html</w:t>
-            </w:r>
-          </w:p>
-          <w:p>
-            <w:pPr>
-              <w:pStyle w:val="SOPBodyText"/>
-              <w:numPr>
-                <w:ilvl w:val="1"/>
-                <w:numId w:val="33"/>
-              </w:numPr>
-              <w:spacing w:before="0" w:after="0"/>
-              <w:ind w:left="1498"/>
-              <w:rPr>
-                <w:b/>
-              </w:rPr>
-            </w:pPr>
-            <w:r>
-              <w:rPr>
-                <w:b/>
-              </w:rPr>
-              <w:t>web.config</w:t>
             </w:r>
           </w:p>
           <w:p>
@@ -5138,7 +5169,7 @@
         </mc:Choice>
         <mc:Fallback>
           <w:pict>
-            <v:line w14:anchorId="293DAB28" id="Line 7" o:spid="_x0000_s1026" style="position:absolute;z-index:251656704;visibility:visible;mso-wrap-style:square;mso-width-percent:0;mso-height-percent:0;mso-wrap-distance-left:9pt;mso-wrap-distance-top:-3e-5mm;mso-wrap-distance-right:9pt;mso-wrap-distance-bottom:-3e-5mm;mso-position-horizontal:absolute;mso-position-horizontal-relative:text;mso-position-vertical:absolute;mso-position-vertical-relative:text;mso-width-percent:0;mso-height-percent:0;mso-width-relative:page;mso-height-relative:page" from="-2.25pt,12.9pt" to="465.75pt,12.9pt" o:gfxdata="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" strokecolor="#5b7d96" strokeweight="2.25pt"/>
+            <v:line w14:anchorId="687558E8" id="Line 7" o:spid="_x0000_s1026" style="position:absolute;z-index:251656704;visibility:visible;mso-wrap-style:square;mso-width-percent:0;mso-height-percent:0;mso-wrap-distance-left:9pt;mso-wrap-distance-top:-3e-5mm;mso-wrap-distance-right:9pt;mso-wrap-distance-bottom:-3e-5mm;mso-position-horizontal:absolute;mso-position-horizontal-relative:text;mso-position-vertical:absolute;mso-position-vertical-relative:text;mso-width-percent:0;mso-height-percent:0;mso-width-relative:page;mso-height-relative:page" from="-2.25pt,12.9pt" to="465.75pt,12.9pt" o:gfxdata="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" strokecolor="#5b7d96" strokeweight="2.25pt"/>
           </w:pict>
         </mc:Fallback>
       </mc:AlternateContent>
@@ -10304,11 +10335,12 @@
 </file>
 
 <file path=customXml/item3.xml><?xml version="1.0" encoding="utf-8"?>
-<p:properties xmlns:p="http://schemas.microsoft.com/office/2006/metadata/properties" xmlns:xsi="http://www.w3.org/2001/XMLSchema-instance">
-  <documentManagement>
-    <_DCDateModified xmlns="http://schemas.microsoft.com/sharepoint/v3/fields" xsi:nil="true"/>
-  </documentManagement>
-</p:properties>
+<?mso-contentType ?>
+<FormTemplates xmlns="http://schemas.microsoft.com/sharepoint/v3/contenttype/forms">
+  <Display>DocumentLibraryForm</Display>
+  <Edit>DocumentLibraryForm</Edit>
+  <New>DocumentLibraryForm</New>
+</FormTemplates>
 </file>
 
 <file path=customXml/item4.xml><?xml version="1.0" encoding="utf-8"?>
@@ -10438,12 +10470,11 @@
 </file>
 
 <file path=customXml/item5.xml><?xml version="1.0" encoding="utf-8"?>
-<?mso-contentType ?>
-<FormTemplates xmlns="http://schemas.microsoft.com/sharepoint/v3/contenttype/forms">
-  <Display>DocumentLibraryForm</Display>
-  <Edit>DocumentLibraryForm</Edit>
-  <New>DocumentLibraryForm</New>
-</FormTemplates>
+<p:properties xmlns:p="http://schemas.microsoft.com/office/2006/metadata/properties" xmlns:xsi="http://www.w3.org/2001/XMLSchema-instance">
+  <documentManagement>
+    <_DCDateModified xmlns="http://schemas.microsoft.com/sharepoint/v3/fields" xsi:nil="true"/>
+  </documentManagement>
+</p:properties>
 </file>
 
 <file path=customXml/itemProps1.xml><?xml version="1.0" encoding="utf-8"?>
@@ -10463,10 +10494,9 @@
 </file>
 
 <file path=customXml/itemProps3.xml><?xml version="1.0" encoding="utf-8"?>
-<ds:datastoreItem xmlns:ds="http://schemas.openxmlformats.org/officeDocument/2006/customXml" ds:itemID="{47853092-453F-4761-BB4F-9437077E6946}">
+<ds:datastoreItem xmlns:ds="http://schemas.openxmlformats.org/officeDocument/2006/customXml" ds:itemID="{6E0243D2-C2E7-4C17-98A3-48E63A4A14E3}">
   <ds:schemaRefs>
-    <ds:schemaRef ds:uri="http://schemas.microsoft.com/office/2006/metadata/properties"/>
-    <ds:schemaRef ds:uri="http://schemas.microsoft.com/sharepoint/v3/fields"/>
+    <ds:schemaRef ds:uri="http://schemas.microsoft.com/sharepoint/v3/contenttype/forms"/>
   </ds:schemaRefs>
 </ds:datastoreItem>
 </file>
@@ -10490,9 +10520,10 @@
 </file>
 
 <file path=customXml/itemProps5.xml><?xml version="1.0" encoding="utf-8"?>
-<ds:datastoreItem xmlns:ds="http://schemas.openxmlformats.org/officeDocument/2006/customXml" ds:itemID="{6E0243D2-C2E7-4C17-98A3-48E63A4A14E3}">
+<ds:datastoreItem xmlns:ds="http://schemas.openxmlformats.org/officeDocument/2006/customXml" ds:itemID="{47853092-453F-4761-BB4F-9437077E6946}">
   <ds:schemaRefs>
-    <ds:schemaRef ds:uri="http://schemas.microsoft.com/sharepoint/v3/contenttype/forms"/>
+    <ds:schemaRef ds:uri="http://schemas.microsoft.com/office/2006/metadata/properties"/>
+    <ds:schemaRef ds:uri="http://schemas.microsoft.com/sharepoint/v3/fields"/>
   </ds:schemaRefs>
 </ds:datastoreItem>
 </file>
</xml_diff>

<commit_message>
21991 - smtp server change; updated zip changset #.
git-tfs-id: [https://tfs.omnicloud.local/tfs/cco%20program/]$/eCoaching_V2;C49842
</commit_message>
<xml_diff>
--- a/Runbook/Web/CCO_eCoaching_Log_Runbook.docx
+++ b/Runbook/Web/CCO_eCoaching_Log_Runbook.docx
@@ -3447,7 +3447,13 @@
               <w:rPr>
                 <w:b/>
               </w:rPr>
-              <w:t>49768</w:t>
+              <w:t>49</w:t>
+            </w:r>
+            <w:r>
+              <w:rPr>
+                <w:b/>
+              </w:rPr>
+              <w:t>841</w:t>
             </w:r>
           </w:p>
         </w:tc>
@@ -5169,7 +5175,7 @@
         </mc:Choice>
         <mc:Fallback>
           <w:pict>
-            <v:line w14:anchorId="687558E8" id="Line 7" o:spid="_x0000_s1026" style="position:absolute;z-index:251656704;visibility:visible;mso-wrap-style:square;mso-width-percent:0;mso-height-percent:0;mso-wrap-distance-left:9pt;mso-wrap-distance-top:-3e-5mm;mso-wrap-distance-right:9pt;mso-wrap-distance-bottom:-3e-5mm;mso-position-horizontal:absolute;mso-position-horizontal-relative:text;mso-position-vertical:absolute;mso-position-vertical-relative:text;mso-width-percent:0;mso-height-percent:0;mso-width-relative:page;mso-height-relative:page" from="-2.25pt,12.9pt" to="465.75pt,12.9pt" o:gfxdata="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" strokecolor="#5b7d96" strokeweight="2.25pt"/>
+            <v:line w14:anchorId="5889CBD2" id="Line 7" o:spid="_x0000_s1026" style="position:absolute;z-index:251656704;visibility:visible;mso-wrap-style:square;mso-width-percent:0;mso-height-percent:0;mso-wrap-distance-left:9pt;mso-wrap-distance-top:-3e-5mm;mso-wrap-distance-right:9pt;mso-wrap-distance-bottom:-3e-5mm;mso-position-horizontal:absolute;mso-position-horizontal-relative:text;mso-position-vertical:absolute;mso-position-vertical-relative:text;mso-width-percent:0;mso-height-percent:0;mso-width-relative:page;mso-height-relative:page" from="-2.25pt,12.9pt" to="465.75pt,12.9pt" o:gfxdata="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" strokecolor="#5b7d96" strokeweight="2.25pt"/>
           </w:pict>
         </mc:Fallback>
       </mc:AlternateContent>
@@ -10335,12 +10341,11 @@
 </file>
 
 <file path=customXml/item3.xml><?xml version="1.0" encoding="utf-8"?>
-<?mso-contentType ?>
-<FormTemplates xmlns="http://schemas.microsoft.com/sharepoint/v3/contenttype/forms">
-  <Display>DocumentLibraryForm</Display>
-  <Edit>DocumentLibraryForm</Edit>
-  <New>DocumentLibraryForm</New>
-</FormTemplates>
+<p:properties xmlns:p="http://schemas.microsoft.com/office/2006/metadata/properties" xmlns:xsi="http://www.w3.org/2001/XMLSchema-instance">
+  <documentManagement>
+    <_DCDateModified xmlns="http://schemas.microsoft.com/sharepoint/v3/fields" xsi:nil="true"/>
+  </documentManagement>
+</p:properties>
 </file>
 
 <file path=customXml/item4.xml><?xml version="1.0" encoding="utf-8"?>
@@ -10470,11 +10475,12 @@
 </file>
 
 <file path=customXml/item5.xml><?xml version="1.0" encoding="utf-8"?>
-<p:properties xmlns:p="http://schemas.microsoft.com/office/2006/metadata/properties" xmlns:xsi="http://www.w3.org/2001/XMLSchema-instance">
-  <documentManagement>
-    <_DCDateModified xmlns="http://schemas.microsoft.com/sharepoint/v3/fields" xsi:nil="true"/>
-  </documentManagement>
-</p:properties>
+<?mso-contentType ?>
+<FormTemplates xmlns="http://schemas.microsoft.com/sharepoint/v3/contenttype/forms">
+  <Display>DocumentLibraryForm</Display>
+  <Edit>DocumentLibraryForm</Edit>
+  <New>DocumentLibraryForm</New>
+</FormTemplates>
 </file>
 
 <file path=customXml/itemProps1.xml><?xml version="1.0" encoding="utf-8"?>
@@ -10494,9 +10500,10 @@
 </file>
 
 <file path=customXml/itemProps3.xml><?xml version="1.0" encoding="utf-8"?>
-<ds:datastoreItem xmlns:ds="http://schemas.openxmlformats.org/officeDocument/2006/customXml" ds:itemID="{6E0243D2-C2E7-4C17-98A3-48E63A4A14E3}">
+<ds:datastoreItem xmlns:ds="http://schemas.openxmlformats.org/officeDocument/2006/customXml" ds:itemID="{47853092-453F-4761-BB4F-9437077E6946}">
   <ds:schemaRefs>
-    <ds:schemaRef ds:uri="http://schemas.microsoft.com/sharepoint/v3/contenttype/forms"/>
+    <ds:schemaRef ds:uri="http://schemas.microsoft.com/office/2006/metadata/properties"/>
+    <ds:schemaRef ds:uri="http://schemas.microsoft.com/sharepoint/v3/fields"/>
   </ds:schemaRefs>
 </ds:datastoreItem>
 </file>
@@ -10520,10 +10527,9 @@
 </file>
 
 <file path=customXml/itemProps5.xml><?xml version="1.0" encoding="utf-8"?>
-<ds:datastoreItem xmlns:ds="http://schemas.openxmlformats.org/officeDocument/2006/customXml" ds:itemID="{47853092-453F-4761-BB4F-9437077E6946}">
+<ds:datastoreItem xmlns:ds="http://schemas.openxmlformats.org/officeDocument/2006/customXml" ds:itemID="{6E0243D2-C2E7-4C17-98A3-48E63A4A14E3}">
   <ds:schemaRefs>
-    <ds:schemaRef ds:uri="http://schemas.microsoft.com/office/2006/metadata/properties"/>
-    <ds:schemaRef ds:uri="http://schemas.microsoft.com/sharepoint/v3/fields"/>
+    <ds:schemaRef ds:uri="http://schemas.microsoft.com/sharepoint/v3/contenttype/forms"/>
   </ds:schemaRefs>
 </ds:datastoreItem>
 </file>
</xml_diff>

<commit_message>
21991 - smtp server change; updated zip file chanset #.
git-tfs-id: [https://tfs.omnicloud.local/tfs/cco%20program/]$/eCoaching_V2;C49846
</commit_message>
<xml_diff>
--- a/Runbook/Web/CCO_eCoaching_Log_Runbook.docx
+++ b/Runbook/Web/CCO_eCoaching_Log_Runbook.docx
@@ -3453,7 +3453,13 @@
               <w:rPr>
                 <w:b/>
               </w:rPr>
-              <w:t>841</w:t>
+              <w:t>84</w:t>
+            </w:r>
+            <w:r>
+              <w:rPr>
+                <w:b/>
+              </w:rPr>
+              <w:t>5</w:t>
             </w:r>
           </w:p>
         </w:tc>
@@ -5175,7 +5181,7 @@
         </mc:Choice>
         <mc:Fallback>
           <w:pict>
-            <v:line w14:anchorId="5889CBD2" id="Line 7" o:spid="_x0000_s1026" style="position:absolute;z-index:251656704;visibility:visible;mso-wrap-style:square;mso-width-percent:0;mso-height-percent:0;mso-wrap-distance-left:9pt;mso-wrap-distance-top:-3e-5mm;mso-wrap-distance-right:9pt;mso-wrap-distance-bottom:-3e-5mm;mso-position-horizontal:absolute;mso-position-horizontal-relative:text;mso-position-vertical:absolute;mso-position-vertical-relative:text;mso-width-percent:0;mso-height-percent:0;mso-width-relative:page;mso-height-relative:page" from="-2.25pt,12.9pt" to="465.75pt,12.9pt" o:gfxdata="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" strokecolor="#5b7d96" strokeweight="2.25pt"/>
+            <v:line w14:anchorId="4620F8D6" id="Line 7" o:spid="_x0000_s1026" style="position:absolute;z-index:251656704;visibility:visible;mso-wrap-style:square;mso-width-percent:0;mso-height-percent:0;mso-wrap-distance-left:9pt;mso-wrap-distance-top:-3e-5mm;mso-wrap-distance-right:9pt;mso-wrap-distance-bottom:-3e-5mm;mso-position-horizontal:absolute;mso-position-horizontal-relative:text;mso-position-vertical:absolute;mso-position-vertical-relative:text;mso-width-percent:0;mso-height-percent:0;mso-width-relative:page;mso-height-relative:page" from="-2.25pt,12.9pt" to="465.75pt,12.9pt" o:gfxdata="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" strokecolor="#5b7d96" strokeweight="2.25pt"/>
           </w:pict>
         </mc:Fallback>
       </mc:AlternateContent>
@@ -10341,11 +10347,12 @@
 </file>
 
 <file path=customXml/item3.xml><?xml version="1.0" encoding="utf-8"?>
-<p:properties xmlns:p="http://schemas.microsoft.com/office/2006/metadata/properties" xmlns:xsi="http://www.w3.org/2001/XMLSchema-instance">
-  <documentManagement>
-    <_DCDateModified xmlns="http://schemas.microsoft.com/sharepoint/v3/fields" xsi:nil="true"/>
-  </documentManagement>
-</p:properties>
+<?mso-contentType ?>
+<FormTemplates xmlns="http://schemas.microsoft.com/sharepoint/v3/contenttype/forms">
+  <Display>DocumentLibraryForm</Display>
+  <Edit>DocumentLibraryForm</Edit>
+  <New>DocumentLibraryForm</New>
+</FormTemplates>
 </file>
 
 <file path=customXml/item4.xml><?xml version="1.0" encoding="utf-8"?>
@@ -10475,12 +10482,11 @@
 </file>
 
 <file path=customXml/item5.xml><?xml version="1.0" encoding="utf-8"?>
-<?mso-contentType ?>
-<FormTemplates xmlns="http://schemas.microsoft.com/sharepoint/v3/contenttype/forms">
-  <Display>DocumentLibraryForm</Display>
-  <Edit>DocumentLibraryForm</Edit>
-  <New>DocumentLibraryForm</New>
-</FormTemplates>
+<p:properties xmlns:p="http://schemas.microsoft.com/office/2006/metadata/properties" xmlns:xsi="http://www.w3.org/2001/XMLSchema-instance">
+  <documentManagement>
+    <_DCDateModified xmlns="http://schemas.microsoft.com/sharepoint/v3/fields" xsi:nil="true"/>
+  </documentManagement>
+</p:properties>
 </file>
 
 <file path=customXml/itemProps1.xml><?xml version="1.0" encoding="utf-8"?>
@@ -10500,10 +10506,9 @@
 </file>
 
 <file path=customXml/itemProps3.xml><?xml version="1.0" encoding="utf-8"?>
-<ds:datastoreItem xmlns:ds="http://schemas.openxmlformats.org/officeDocument/2006/customXml" ds:itemID="{47853092-453F-4761-BB4F-9437077E6946}">
+<ds:datastoreItem xmlns:ds="http://schemas.openxmlformats.org/officeDocument/2006/customXml" ds:itemID="{6E0243D2-C2E7-4C17-98A3-48E63A4A14E3}">
   <ds:schemaRefs>
-    <ds:schemaRef ds:uri="http://schemas.microsoft.com/office/2006/metadata/properties"/>
-    <ds:schemaRef ds:uri="http://schemas.microsoft.com/sharepoint/v3/fields"/>
+    <ds:schemaRef ds:uri="http://schemas.microsoft.com/sharepoint/v3/contenttype/forms"/>
   </ds:schemaRefs>
 </ds:datastoreItem>
 </file>
@@ -10527,9 +10532,10 @@
 </file>
 
 <file path=customXml/itemProps5.xml><?xml version="1.0" encoding="utf-8"?>
-<ds:datastoreItem xmlns:ds="http://schemas.openxmlformats.org/officeDocument/2006/customXml" ds:itemID="{6E0243D2-C2E7-4C17-98A3-48E63A4A14E3}">
+<ds:datastoreItem xmlns:ds="http://schemas.openxmlformats.org/officeDocument/2006/customXml" ds:itemID="{47853092-453F-4761-BB4F-9437077E6946}">
   <ds:schemaRefs>
-    <ds:schemaRef ds:uri="http://schemas.microsoft.com/sharepoint/v3/contenttype/forms"/>
+    <ds:schemaRef ds:uri="http://schemas.microsoft.com/office/2006/metadata/properties"/>
+    <ds:schemaRef ds:uri="http://schemas.microsoft.com/sharepoint/v3/fields"/>
   </ds:schemaRefs>
 </ds:datastoreItem>
 </file>
</xml_diff>

<commit_message>
23488 - update email process in user interface;
git-tfs-id: [https://tfs.omnicloud.local/tfs/cco%20program/]$/eCoaching_V2;C50736
</commit_message>
<xml_diff>
--- a/Runbook/Web/CCO_eCoaching_Log_Runbook.docx
+++ b/Runbook/Web/CCO_eCoaching_Log_Runbook.docx
@@ -183,13 +183,8 @@
       <w:pPr>
         <w:pStyle w:val="CoverPageTitles"/>
       </w:pPr>
-      <w:proofErr w:type="spellStart"/>
       <w:r>
-        <w:t>eCoaching</w:t>
-      </w:r>
-      <w:proofErr w:type="spellEnd"/>
-      <w:r>
-        <w:t xml:space="preserve"> Log Portal</w:t>
+        <w:t>eCoaching Log Portal</w:t>
       </w:r>
     </w:p>
     <w:p>
@@ -286,13 +281,8 @@
               </w:rPr>
             </w:pPr>
             <w:r>
-              <w:t xml:space="preserve">22255 – QN </w:t>
-            </w:r>
-            <w:proofErr w:type="gramStart"/>
-            <w:r>
-              <w:t>Enhancement;</w:t>
-            </w:r>
-            <w:proofErr w:type="gramEnd"/>
+              <w:t>22255 – QN Enhancement;</w:t>
+            </w:r>
           </w:p>
           <w:p>
             <w:pPr>
@@ -303,20 +293,48 @@
               </w:rPr>
             </w:pPr>
             <w:r>
-              <w:t xml:space="preserve">22642 – Resolve Security Scan </w:t>
-            </w:r>
-            <w:proofErr w:type="gramStart"/>
-            <w:r>
-              <w:t>Findings;</w:t>
-            </w:r>
-            <w:proofErr w:type="gramEnd"/>
+              <w:t>22642 – Resolve Security Scan Findings;</w:t>
+            </w:r>
           </w:p>
           <w:p>
             <w:pPr>
               <w:cnfStyle w:val="100000000000" w:firstRow="1" w:lastRow="0" w:firstColumn="0" w:lastColumn="0" w:oddVBand="0" w:evenVBand="0" w:oddHBand="0" w:evenHBand="0" w:firstRowFirstColumn="0" w:firstRowLastColumn="0" w:lastRowFirstColumn="0" w:lastRowLastColumn="0"/>
+              <w:rPr>
+                <w:i w:val="0"/>
+                <w:iCs w:val="0"/>
+              </w:rPr>
             </w:pPr>
             <w:r>
               <w:t>23137 – Quality new coaching reason (PFD) and PFD date;</w:t>
+            </w:r>
+          </w:p>
+          <w:p>
+            <w:pPr>
+              <w:cnfStyle w:val="100000000000" w:firstRow="1" w:lastRow="0" w:firstColumn="0" w:lastColumn="0" w:oddVBand="0" w:evenVBand="0" w:oddHBand="0" w:evenHBand="0" w:firstRowFirstColumn="0" w:firstRowLastColumn="0" w:lastRowFirstColumn="0" w:lastRowLastColumn="0"/>
+            </w:pPr>
+            <w:r>
+              <w:t>234</w:t>
+            </w:r>
+            <w:r>
+              <w:t xml:space="preserve">88 </w:t>
+            </w:r>
+            <w:r>
+              <w:t>–</w:t>
+            </w:r>
+            <w:r>
+              <w:t xml:space="preserve"> U</w:t>
+            </w:r>
+            <w:r>
+              <w:t xml:space="preserve">pdate email process in user </w:t>
+            </w:r>
+            <w:r>
+              <w:t>interfac</w:t>
+            </w:r>
+            <w:r>
+              <w:t>e</w:t>
+            </w:r>
+            <w:r>
+              <w:t>;</w:t>
             </w:r>
           </w:p>
         </w:tc>
@@ -480,36 +498,18 @@
           </w:tcPr>
           <w:p>
             <w:r>
-              <w:t xml:space="preserve">TFS 7136 </w:t>
-            </w:r>
-            <w:proofErr w:type="gramStart"/>
-            <w:r>
-              <w:t>–  New</w:t>
-            </w:r>
-            <w:proofErr w:type="gramEnd"/>
-            <w:r>
-              <w:t xml:space="preserve"> Submission;</w:t>
-            </w:r>
-          </w:p>
-          <w:p>
-            <w:r>
-              <w:t xml:space="preserve">TFS 7137 – My </w:t>
-            </w:r>
-            <w:proofErr w:type="gramStart"/>
-            <w:r>
-              <w:t>Dashboard;</w:t>
-            </w:r>
-            <w:proofErr w:type="gramEnd"/>
-          </w:p>
-          <w:p>
-            <w:r>
-              <w:t xml:space="preserve">TFS 7138 – Historical </w:t>
-            </w:r>
-            <w:proofErr w:type="gramStart"/>
-            <w:r>
-              <w:t>Dashboard;</w:t>
-            </w:r>
-            <w:proofErr w:type="gramEnd"/>
+              <w:t>TFS 7136 –  New Submission;</w:t>
+            </w:r>
+          </w:p>
+          <w:p>
+            <w:r>
+              <w:t>TFS 7137 – My Dashboard;</w:t>
+            </w:r>
+          </w:p>
+          <w:p>
+            <w:r>
+              <w:t>TFS 7138 – Historical Dashboard;</w:t>
+            </w:r>
           </w:p>
           <w:p>
             <w:r>
@@ -569,13 +569,8 @@
           </w:tcPr>
           <w:p>
             <w:r>
-              <w:t>TFS 11576 – New feed (PBH</w:t>
-            </w:r>
-            <w:proofErr w:type="gramStart"/>
-            <w:r>
-              <w:t>);</w:t>
-            </w:r>
-            <w:proofErr w:type="gramEnd"/>
+              <w:t>TFS 11576 – New feed (PBH);</w:t>
+            </w:r>
           </w:p>
           <w:p>
             <w:r>
@@ -647,48 +642,23 @@
           </w:tcPr>
           <w:p>
             <w:r>
-              <w:t xml:space="preserve">TFS 11839 – Add maintenance </w:t>
-            </w:r>
-            <w:proofErr w:type="gramStart"/>
-            <w:r>
-              <w:t>page;</w:t>
-            </w:r>
-            <w:proofErr w:type="gramEnd"/>
-          </w:p>
-          <w:p>
-            <w:r>
-              <w:t xml:space="preserve">TFS 11841- Multiple clicks on Survey submit </w:t>
-            </w:r>
-            <w:proofErr w:type="spellStart"/>
-            <w:proofErr w:type="gramStart"/>
-            <w:r>
-              <w:t>btn</w:t>
-            </w:r>
-            <w:proofErr w:type="spellEnd"/>
-            <w:r>
-              <w:t>;</w:t>
-            </w:r>
-            <w:proofErr w:type="gramEnd"/>
-          </w:p>
-          <w:p>
-            <w:r>
-              <w:t xml:space="preserve">TFS 11843 – Use bootstrap locally instead of from </w:t>
-            </w:r>
-            <w:proofErr w:type="gramStart"/>
-            <w:r>
-              <w:t>CDN;</w:t>
-            </w:r>
-            <w:proofErr w:type="gramEnd"/>
-          </w:p>
-          <w:p>
-            <w:r>
-              <w:t xml:space="preserve">TFS 11743 – Limit the number of records to be exported to </w:t>
-            </w:r>
-            <w:proofErr w:type="gramStart"/>
-            <w:r>
-              <w:t>excel;</w:t>
-            </w:r>
-            <w:proofErr w:type="gramEnd"/>
+              <w:t>TFS 11839 – Add maintenance page;</w:t>
+            </w:r>
+          </w:p>
+          <w:p>
+            <w:r>
+              <w:t>TFS 11841- Multiple clicks on Survey submit btn;</w:t>
+            </w:r>
+          </w:p>
+          <w:p>
+            <w:r>
+              <w:t>TFS 11843 – Use bootstrap locally instead of from CDN;</w:t>
+            </w:r>
+          </w:p>
+          <w:p>
+            <w:r>
+              <w:t>TFS 11743 – Limit the number of records to be exported to excel;</w:t>
+            </w:r>
           </w:p>
           <w:p>
             <w:r>
@@ -748,23 +718,7 @@
           </w:tcPr>
           <w:p>
             <w:r>
-              <w:t xml:space="preserve">TFS 11983 – Include a link to </w:t>
-            </w:r>
-            <w:proofErr w:type="spellStart"/>
-            <w:r>
-              <w:t>ecl</w:t>
-            </w:r>
-            <w:proofErr w:type="spellEnd"/>
-            <w:r>
-              <w:t xml:space="preserve"> </w:t>
-            </w:r>
-            <w:proofErr w:type="spellStart"/>
-            <w:r>
-              <w:t>sharepoint</w:t>
-            </w:r>
-            <w:proofErr w:type="spellEnd"/>
-            <w:r>
-              <w:t xml:space="preserve"> site to report issues;</w:t>
+              <w:t>TFS 11983 – Include a link to ecl sharepoint site to report issues;</w:t>
             </w:r>
           </w:p>
         </w:tc>
@@ -1044,15 +998,7 @@
           </w:tcPr>
           <w:p>
             <w:r>
-              <w:t xml:space="preserve">TFS 12835 – </w:t>
-            </w:r>
-            <w:proofErr w:type="spellStart"/>
-            <w:r>
-              <w:t>OverTurned</w:t>
-            </w:r>
-            <w:proofErr w:type="spellEnd"/>
-            <w:r>
-              <w:t xml:space="preserve"> quality Appeal coaching logs;</w:t>
+              <w:t>TFS 12835 – OverTurned quality Appeal coaching logs;</w:t>
             </w:r>
           </w:p>
         </w:tc>
@@ -1108,15 +1054,7 @@
           </w:tcPr>
           <w:p>
             <w:r>
-              <w:t>TFS 12964 – Review Page: “Failed to update the log [</w:t>
-            </w:r>
-            <w:proofErr w:type="spellStart"/>
-            <w:r>
-              <w:t>xxxxxx</w:t>
-            </w:r>
-            <w:proofErr w:type="spellEnd"/>
-            <w:r>
-              <w:t>].” displays incorrectly;</w:t>
+              <w:t>TFS 12964 – Review Page: “Failed to update the log [xxxxxx].” displays incorrectly;</w:t>
             </w:r>
           </w:p>
         </w:tc>
@@ -1172,11 +1110,7 @@
           </w:tcPr>
           <w:p>
             <w:r>
-              <w:t xml:space="preserve">TFS 13512 </w:t>
-            </w:r>
-            <w:proofErr w:type="gramStart"/>
-            <w:r>
-              <w:t xml:space="preserve">- </w:t>
+              <w:t xml:space="preserve">TFS 13512 - </w:t>
             </w:r>
             <w:r>
               <w:t xml:space="preserve"> </w:t>
@@ -1185,11 +1119,7 @@
               <w:t>C</w:t>
             </w:r>
             <w:r>
-              <w:t>oaching</w:t>
-            </w:r>
-            <w:proofErr w:type="gramEnd"/>
-            <w:r>
-              <w:t xml:space="preserve"> entry field appear for supervisor when in pending manager review status</w:t>
+              <w:t>oaching entry field appear for supervisor when in pending manager review status</w:t>
             </w:r>
             <w:r>
               <w:t>;</w:t>
@@ -1248,17 +1178,7 @@
           </w:tcPr>
           <w:p>
             <w:r>
-              <w:t xml:space="preserve">TFS 13450 – Migrate Dev web server to </w:t>
-            </w:r>
-            <w:proofErr w:type="spellStart"/>
-            <w:proofErr w:type="gramStart"/>
-            <w:r>
-              <w:t>ad.local</w:t>
-            </w:r>
-            <w:proofErr w:type="spellEnd"/>
-            <w:proofErr w:type="gramEnd"/>
-            <w:r>
-              <w:t xml:space="preserve"> domain</w:t>
+              <w:t>TFS 13450 – Migrate Dev web server to ad.local domain</w:t>
             </w:r>
           </w:p>
         </w:tc>
@@ -1370,15 +1290,7 @@
           </w:tcPr>
           <w:p>
             <w:r>
-              <w:t xml:space="preserve">TSF 13808 – New Submission: Changing Program resets Direct/Indirect </w:t>
-            </w:r>
-            <w:proofErr w:type="spellStart"/>
-            <w:r>
-              <w:t>btn</w:t>
-            </w:r>
-            <w:proofErr w:type="spellEnd"/>
-            <w:r>
-              <w:t>;</w:t>
+              <w:t>TSF 13808 – New Submission: Changing Program resets Direct/Indirect btn;</w:t>
             </w:r>
           </w:p>
         </w:tc>
@@ -1658,13 +1570,8 @@
           </w:tcPr>
           <w:p>
             <w:r>
-              <w:t xml:space="preserve">TFS 14849 – Update GDIT links to Maximus </w:t>
-            </w:r>
-            <w:proofErr w:type="gramStart"/>
-            <w:r>
-              <w:t>ones;</w:t>
-            </w:r>
-            <w:proofErr w:type="gramEnd"/>
+              <w:t>TFS 14849 – Update GDIT links to Maximus ones;</w:t>
+            </w:r>
           </w:p>
           <w:p>
             <w:r>
@@ -1780,18 +1687,8 @@
           </w:tcPr>
           <w:p>
             <w:r>
-              <w:t xml:space="preserve">TFS 15231 – Attendance Policy </w:t>
-            </w:r>
-            <w:proofErr w:type="spellStart"/>
-            <w:proofErr w:type="gramStart"/>
-            <w:r>
-              <w:t>Earnback</w:t>
-            </w:r>
-            <w:proofErr w:type="spellEnd"/>
-            <w:r>
-              <w:t>;</w:t>
-            </w:r>
-            <w:proofErr w:type="gramEnd"/>
+              <w:t>TFS 15231 – Attendance Policy Earnback;</w:t>
+            </w:r>
           </w:p>
           <w:p>
             <w:r>
@@ -1851,28 +1748,13 @@
           </w:tcPr>
           <w:p>
             <w:r>
-              <w:t xml:space="preserve">TFS 14679 - </w:t>
-            </w:r>
-            <w:proofErr w:type="spellStart"/>
-            <w:proofErr w:type="gramStart"/>
-            <w:r>
-              <w:t>Followup</w:t>
-            </w:r>
-            <w:proofErr w:type="spellEnd"/>
-            <w:r>
-              <w:t>;</w:t>
-            </w:r>
-            <w:proofErr w:type="gramEnd"/>
-          </w:p>
-          <w:p>
-            <w:r>
-              <w:t xml:space="preserve">TFS 15600 - London Alternate Channels </w:t>
-            </w:r>
-            <w:proofErr w:type="gramStart"/>
-            <w:r>
-              <w:t>Bingo;</w:t>
-            </w:r>
-            <w:proofErr w:type="gramEnd"/>
+              <w:t>TFS 14679 - Followup;</w:t>
+            </w:r>
+          </w:p>
+          <w:p>
+            <w:r>
+              <w:t>TFS 15600 - London Alternate Channels Bingo;</w:t>
+            </w:r>
           </w:p>
           <w:p>
             <w:r>
@@ -2048,13 +1930,8 @@
           </w:tcPr>
           <w:p>
             <w:r>
-              <w:t xml:space="preserve">TFS 15883 – Warning: change work </w:t>
-            </w:r>
-            <w:proofErr w:type="gramStart"/>
-            <w:r>
-              <w:t>flow;</w:t>
-            </w:r>
-            <w:proofErr w:type="gramEnd"/>
+              <w:t>TFS 15883 – Warning: change work flow;</w:t>
+            </w:r>
           </w:p>
           <w:p>
             <w:r>
@@ -2114,15 +1991,7 @@
           </w:tcPr>
           <w:p>
             <w:r>
-              <w:t xml:space="preserve">TFS 17037 – Unique identifier needed to display evaluations with duplicate </w:t>
-            </w:r>
-            <w:proofErr w:type="spellStart"/>
-            <w:r>
-              <w:t>verint</w:t>
-            </w:r>
-            <w:proofErr w:type="spellEnd"/>
-            <w:r>
-              <w:t xml:space="preserve"> id</w:t>
+              <w:t>TFS 17037 – Unique identifier needed to display evaluations with duplicate verint id</w:t>
             </w:r>
           </w:p>
         </w:tc>
@@ -2178,23 +2047,8 @@
           </w:tcPr>
           <w:p>
             <w:r>
-              <w:t>TFS 17123 – Add “</w:t>
-            </w:r>
-            <w:proofErr w:type="spellStart"/>
-            <w:proofErr w:type="gramStart"/>
-            <w:r>
-              <w:t>ad.local</w:t>
-            </w:r>
-            <w:proofErr w:type="spellEnd"/>
-            <w:proofErr w:type="gramEnd"/>
-            <w:r>
-              <w:t xml:space="preserve">” in application </w:t>
-            </w:r>
-            <w:proofErr w:type="spellStart"/>
-            <w:r>
-              <w:t>url</w:t>
-            </w:r>
-            <w:proofErr w:type="spellEnd"/>
+              <w:t>TFS 17123 – Add “ad.local” in application url</w:t>
+            </w:r>
           </w:p>
         </w:tc>
         <w:tc>
@@ -2607,30 +2461,8 @@
               <w:rPr>
                 <w:bCs/>
               </w:rPr>
-              <w:t xml:space="preserve">TFS 21991 – smtp switch from </w:t>
-            </w:r>
-            <w:proofErr w:type="spellStart"/>
-            <w:r>
-              <w:rPr>
-                <w:bCs/>
-              </w:rPr>
-              <w:t>ironport</w:t>
-            </w:r>
-            <w:proofErr w:type="spellEnd"/>
-            <w:r>
-              <w:rPr>
-                <w:bCs/>
-              </w:rPr>
-              <w:t xml:space="preserve"> to </w:t>
-            </w:r>
-            <w:proofErr w:type="spellStart"/>
-            <w:r>
-              <w:rPr>
-                <w:bCs/>
-              </w:rPr>
-              <w:t>maxcorp</w:t>
-            </w:r>
-            <w:proofErr w:type="spellEnd"/>
+              <w:t>TFS 21991 – smtp switch from ironport to maxcorp</w:t>
+            </w:r>
           </w:p>
         </w:tc>
         <w:tc>
@@ -2691,13 +2523,8 @@
               </w:rPr>
             </w:pPr>
             <w:r>
-              <w:t xml:space="preserve">TFS 22255 – QN </w:t>
-            </w:r>
-            <w:proofErr w:type="gramStart"/>
-            <w:r>
-              <w:t>Enhancement;</w:t>
-            </w:r>
-            <w:proofErr w:type="gramEnd"/>
+              <w:t>TFS 22255 – QN Enhancement;</w:t>
+            </w:r>
           </w:p>
           <w:p>
             <w:pPr>
@@ -2707,13 +2534,8 @@
               </w:rPr>
             </w:pPr>
             <w:r>
-              <w:t xml:space="preserve">TFS 22642 – Resolve Security Scan </w:t>
-            </w:r>
-            <w:proofErr w:type="gramStart"/>
-            <w:r>
-              <w:t>Findings;</w:t>
-            </w:r>
-            <w:proofErr w:type="gramEnd"/>
+              <w:t>TFS 22642 – Resolve Security Scan Findings;</w:t>
+            </w:r>
           </w:p>
           <w:p>
             <w:pPr>
@@ -2723,6 +2545,77 @@
             </w:pPr>
             <w:r>
               <w:t>TFS 23137 – Quality new coaching reason (PFD) and PFD date;</w:t>
+            </w:r>
+          </w:p>
+        </w:tc>
+        <w:tc>
+          <w:tcPr>
+            <w:tcW w:w="2214" w:type="dxa"/>
+          </w:tcPr>
+          <w:p>
+            <w:pPr>
+              <w:pStyle w:val="TableText"/>
+              <w:ind w:left="162"/>
+              <w:rPr>
+                <w:sz w:val="18"/>
+                <w:szCs w:val="18"/>
+              </w:rPr>
+            </w:pPr>
+            <w:r>
+              <w:rPr>
+                <w:sz w:val="18"/>
+                <w:szCs w:val="18"/>
+              </w:rPr>
+              <w:t>Lili Huang</w:t>
+            </w:r>
+          </w:p>
+        </w:tc>
+      </w:tr>
+      <w:tr>
+        <w:tc>
+          <w:tcPr>
+            <w:tcW w:w="1186" w:type="dxa"/>
+          </w:tcPr>
+          <w:p>
+            <w:pPr>
+              <w:pStyle w:val="TableText"/>
+              <w:ind w:left="90"/>
+              <w:rPr>
+                <w:sz w:val="18"/>
+                <w:szCs w:val="18"/>
+              </w:rPr>
+            </w:pPr>
+            <w:r>
+              <w:rPr>
+                <w:sz w:val="18"/>
+                <w:szCs w:val="18"/>
+              </w:rPr>
+              <w:t>11/09/2021</w:t>
+            </w:r>
+          </w:p>
+        </w:tc>
+        <w:tc>
+          <w:tcPr>
+            <w:tcW w:w="5950" w:type="dxa"/>
+          </w:tcPr>
+          <w:p>
+            <w:r>
+              <w:t xml:space="preserve">TFS </w:t>
+            </w:r>
+            <w:r>
+              <w:t xml:space="preserve">23488 </w:t>
+            </w:r>
+            <w:r>
+              <w:t>–</w:t>
+            </w:r>
+            <w:r>
+              <w:t xml:space="preserve"> </w:t>
+            </w:r>
+            <w:r>
+              <w:t>U</w:t>
+            </w:r>
+            <w:r>
+              <w:t>pdate email process in user interface</w:t>
             </w:r>
           </w:p>
         </w:tc>
@@ -2934,7 +2827,7 @@
                 <w:sz w:val="32"/>
                 <w:szCs w:val="32"/>
               </w:rPr>
-              <w:t>50622</w:t>
+              <w:t>50735</w:t>
             </w:r>
           </w:p>
         </w:tc>
@@ -3404,15 +3297,7 @@
               <w:contextualSpacing/>
             </w:pPr>
             <w:r>
-              <w:t>Enter “</w:t>
-            </w:r>
-            <w:proofErr w:type="gramStart"/>
-            <w:r>
-              <w:t>(.*</w:t>
-            </w:r>
-            <w:proofErr w:type="gramEnd"/>
-            <w:r>
-              <w:t>)” in the Pattern text box</w:t>
+              <w:t>Enter “(.*)” in the Pattern text box</w:t>
             </w:r>
             <w:r>
               <w:t>.</w:t>
@@ -4542,15 +4427,7 @@
               <w:contextualSpacing/>
             </w:pPr>
             <w:r>
-              <w:t xml:space="preserve">Enter </w:t>
-            </w:r>
-            <w:proofErr w:type="gramStart"/>
-            <w:r>
-              <w:t>“.*</w:t>
-            </w:r>
-            <w:proofErr w:type="gramEnd"/>
-            <w:r>
-              <w:t>” in the Pattern text box</w:t>
+              <w:t>Enter “.*” in the Pattern text box</w:t>
             </w:r>
             <w:r>
               <w:t>.</w:t>
@@ -5016,23 +4893,7 @@
                 <w:bCs/>
                 <w:sz w:val="20"/>
               </w:rPr>
-              <w:t xml:space="preserve">files under D:\Sites\ </w:t>
-            </w:r>
-            <w:proofErr w:type="spellStart"/>
-            <w:r>
-              <w:rPr>
-                <w:bCs/>
-                <w:sz w:val="20"/>
-              </w:rPr>
-              <w:t>eCoachingLog</w:t>
-            </w:r>
-            <w:proofErr w:type="spellEnd"/>
-            <w:r>
-              <w:rPr>
-                <w:bCs/>
-                <w:sz w:val="20"/>
-              </w:rPr>
-              <w:t xml:space="preserve"> </w:t>
+              <w:t xml:space="preserve">files under D:\Sites\ eCoachingLog </w:t>
             </w:r>
             <w:r>
               <w:rPr>
@@ -5100,37 +4961,7 @@
               <w:rPr>
                 <w:bCs/>
               </w:rPr>
-              <w:t xml:space="preserve">Edit </w:t>
-            </w:r>
-            <w:proofErr w:type="spellStart"/>
-            <w:r>
-              <w:rPr>
-                <w:bCs/>
-              </w:rPr>
-              <w:t>web.config</w:t>
-            </w:r>
-            <w:proofErr w:type="spellEnd"/>
-            <w:r>
-              <w:rPr>
-                <w:bCs/>
-              </w:rPr>
-              <w:t xml:space="preserve"> “</w:t>
-            </w:r>
-            <w:proofErr w:type="spellStart"/>
-            <w:proofErr w:type="gramStart"/>
-            <w:r>
-              <w:rPr>
-                <w:bCs/>
-              </w:rPr>
-              <w:t>Prod.VnV.IPs</w:t>
-            </w:r>
-            <w:proofErr w:type="spellEnd"/>
-            <w:proofErr w:type="gramEnd"/>
-            <w:r>
-              <w:rPr>
-                <w:bCs/>
-              </w:rPr>
-              <w:t>” section,  remove all exiting IPs, then add testers’ IPs, separated by comma.</w:t>
+              <w:t>Edit web.config “Prod.VnV.IPs” section,  remove all exiting IPs, then add testers’ IPs, separated by comma.</w:t>
             </w:r>
           </w:p>
           <w:p>
@@ -9986,11 +9817,7 @@
 </file>
 
 <file path=customXml/item3.xml><?xml version="1.0" encoding="utf-8"?>
-<p:properties xmlns:p="http://schemas.microsoft.com/office/2006/metadata/properties" xmlns:xsi="http://www.w3.org/2001/XMLSchema-instance">
-  <documentManagement>
-    <_DCDateModified xmlns="http://schemas.microsoft.com/sharepoint/v3/fields" xsi:nil="true"/>
-  </documentManagement>
-</p:properties>
+<b:Sources xmlns:b="http://schemas.openxmlformats.org/officeDocument/2006/bibliography" xmlns="http://schemas.openxmlformats.org/officeDocument/2006/bibliography" SelectedStyle="\APA.XSL" StyleName="APA"/>
 </file>
 
 <file path=customXml/item4.xml><?xml version="1.0" encoding="utf-8"?>
@@ -10120,7 +9947,11 @@
 </file>
 
 <file path=customXml/item5.xml><?xml version="1.0" encoding="utf-8"?>
-<b:Sources xmlns:b="http://schemas.openxmlformats.org/officeDocument/2006/bibliography" xmlns="http://schemas.openxmlformats.org/officeDocument/2006/bibliography" SelectedStyle="\APA.XSL" StyleName="APA"/>
+<p:properties xmlns:p="http://schemas.microsoft.com/office/2006/metadata/properties" xmlns:xsi="http://www.w3.org/2001/XMLSchema-instance">
+  <documentManagement>
+    <_DCDateModified xmlns="http://schemas.microsoft.com/sharepoint/v3/fields" xsi:nil="true"/>
+  </documentManagement>
+</p:properties>
 </file>
 
 <file path=customXml/itemProps1.xml><?xml version="1.0" encoding="utf-8"?>
@@ -10140,10 +9971,9 @@
 </file>
 
 <file path=customXml/itemProps3.xml><?xml version="1.0" encoding="utf-8"?>
-<ds:datastoreItem xmlns:ds="http://schemas.openxmlformats.org/officeDocument/2006/customXml" ds:itemID="{47853092-453F-4761-BB4F-9437077E6946}">
+<ds:datastoreItem xmlns:ds="http://schemas.openxmlformats.org/officeDocument/2006/customXml" ds:itemID="{50F57755-D7E2-4FAE-A2E3-EADC35185201}">
   <ds:schemaRefs>
-    <ds:schemaRef ds:uri="http://schemas.microsoft.com/office/2006/metadata/properties"/>
-    <ds:schemaRef ds:uri="http://schemas.microsoft.com/sharepoint/v3/fields"/>
+    <ds:schemaRef ds:uri="http://schemas.openxmlformats.org/officeDocument/2006/bibliography"/>
   </ds:schemaRefs>
 </ds:datastoreItem>
 </file>
@@ -10167,9 +9997,10 @@
 </file>
 
 <file path=customXml/itemProps5.xml><?xml version="1.0" encoding="utf-8"?>
-<ds:datastoreItem xmlns:ds="http://schemas.openxmlformats.org/officeDocument/2006/customXml" ds:itemID="{50F57755-D7E2-4FAE-A2E3-EADC35185201}">
+<ds:datastoreItem xmlns:ds="http://schemas.openxmlformats.org/officeDocument/2006/customXml" ds:itemID="{47853092-453F-4761-BB4F-9437077E6946}">
   <ds:schemaRefs>
-    <ds:schemaRef ds:uri="http://schemas.openxmlformats.org/officeDocument/2006/bibliography"/>
+    <ds:schemaRef ds:uri="http://schemas.microsoft.com/office/2006/metadata/properties"/>
+    <ds:schemaRef ds:uri="http://schemas.microsoft.com/sharepoint/v3/fields"/>
   </ds:schemaRefs>
 </ds:datastoreItem>
 </file>
</xml_diff>

<commit_message>
23488 - update email process in user interface; updated zip changeset number.
git-tfs-id: [https://tfs.omnicloud.local/tfs/cco%20program/]$/eCoaching_V2;C50750
</commit_message>
<xml_diff>
--- a/Runbook/Web/CCO_eCoaching_Log_Runbook.docx
+++ b/Runbook/Web/CCO_eCoaching_Log_Runbook.docx
@@ -316,10 +316,7 @@
               <w:t>234</w:t>
             </w:r>
             <w:r>
-              <w:t xml:space="preserve">88 </w:t>
-            </w:r>
-            <w:r>
-              <w:t>–</w:t>
+              <w:t>88 –</w:t>
             </w:r>
             <w:r>
               <w:t xml:space="preserve"> U</w:t>
@@ -2827,7 +2824,15 @@
                 <w:sz w:val="32"/>
                 <w:szCs w:val="32"/>
               </w:rPr>
-              <w:t>50735</w:t>
+              <w:t>507</w:t>
+            </w:r>
+            <w:r>
+              <w:rPr>
+                <w:b/>
+                <w:sz w:val="32"/>
+                <w:szCs w:val="32"/>
+              </w:rPr>
+              <w:t>49</w:t>
             </w:r>
           </w:p>
         </w:tc>
@@ -9808,19 +9813,14 @@
 </file>
 
 <file path=customXml/item2.xml><?xml version="1.0" encoding="utf-8"?>
-<?mso-contentType ?>
-<FormTemplates xmlns="http://schemas.microsoft.com/sharepoint/v3/contenttype/forms">
-  <Display>DocumentLibraryForm</Display>
-  <Edit>DocumentLibraryForm</Edit>
-  <New>DocumentLibraryForm</New>
-</FormTemplates>
+<p:properties xmlns:p="http://schemas.microsoft.com/office/2006/metadata/properties" xmlns:xsi="http://www.w3.org/2001/XMLSchema-instance">
+  <documentManagement>
+    <_DCDateModified xmlns="http://schemas.microsoft.com/sharepoint/v3/fields" xsi:nil="true"/>
+  </documentManagement>
+</p:properties>
 </file>
 
 <file path=customXml/item3.xml><?xml version="1.0" encoding="utf-8"?>
-<b:Sources xmlns:b="http://schemas.openxmlformats.org/officeDocument/2006/bibliography" xmlns="http://schemas.openxmlformats.org/officeDocument/2006/bibliography" SelectedStyle="\APA.XSL" StyleName="APA"/>
-</file>
-
-<file path=customXml/item4.xml><?xml version="1.0" encoding="utf-8"?>
 <ct:contentTypeSchema xmlns:ct="http://schemas.microsoft.com/office/2006/metadata/contentType" xmlns:ma="http://schemas.microsoft.com/office/2006/metadata/properties/metaAttributes" ct:_="" ma:_="" ma:contentTypeName="Document" ma:contentTypeID="0x01010030BD7732B7E9D546895B9CFEB89AE1DA" ma:contentTypeVersion="2" ma:contentTypeDescription="Create a new document." ma:contentTypeScope="" ma:versionID="4a52a66f97c8a8cc0b4275e183da2dbb">
   <xsd:schema xmlns:xsd="http://www.w3.org/2001/XMLSchema" xmlns:xs="http://www.w3.org/2001/XMLSchema" xmlns:p="http://schemas.microsoft.com/office/2006/metadata/properties" xmlns:ns2="http://schemas.microsoft.com/sharepoint/v3/fields" targetNamespace="http://schemas.microsoft.com/office/2006/metadata/properties" ma:root="true" ma:fieldsID="032493956d71b98ad7ed2527eb986e98" ns2:_="">
     <xsd:import namespace="http://schemas.microsoft.com/sharepoint/v3/fields"/>
@@ -9946,12 +9946,17 @@
 </ct:contentTypeSchema>
 </file>
 
+<file path=customXml/item4.xml><?xml version="1.0" encoding="utf-8"?>
+<b:Sources xmlns:b="http://schemas.openxmlformats.org/officeDocument/2006/bibliography" xmlns="http://schemas.openxmlformats.org/officeDocument/2006/bibliography" SelectedStyle="\APA.XSL" StyleName="APA"/>
+</file>
+
 <file path=customXml/item5.xml><?xml version="1.0" encoding="utf-8"?>
-<p:properties xmlns:p="http://schemas.microsoft.com/office/2006/metadata/properties" xmlns:xsi="http://www.w3.org/2001/XMLSchema-instance">
-  <documentManagement>
-    <_DCDateModified xmlns="http://schemas.microsoft.com/sharepoint/v3/fields" xsi:nil="true"/>
-  </documentManagement>
-</p:properties>
+<?mso-contentType ?>
+<FormTemplates xmlns="http://schemas.microsoft.com/sharepoint/v3/contenttype/forms">
+  <Display>DocumentLibraryForm</Display>
+  <Edit>DocumentLibraryForm</Edit>
+  <New>DocumentLibraryForm</New>
+</FormTemplates>
 </file>
 
 <file path=customXml/itemProps1.xml><?xml version="1.0" encoding="utf-8"?>
@@ -9963,22 +9968,15 @@
 </file>
 
 <file path=customXml/itemProps2.xml><?xml version="1.0" encoding="utf-8"?>
-<ds:datastoreItem xmlns:ds="http://schemas.openxmlformats.org/officeDocument/2006/customXml" ds:itemID="{6E0243D2-C2E7-4C17-98A3-48E63A4A14E3}">
+<ds:datastoreItem xmlns:ds="http://schemas.openxmlformats.org/officeDocument/2006/customXml" ds:itemID="{47853092-453F-4761-BB4F-9437077E6946}">
   <ds:schemaRefs>
-    <ds:schemaRef ds:uri="http://schemas.microsoft.com/sharepoint/v3/contenttype/forms"/>
+    <ds:schemaRef ds:uri="http://schemas.microsoft.com/office/2006/metadata/properties"/>
+    <ds:schemaRef ds:uri="http://schemas.microsoft.com/sharepoint/v3/fields"/>
   </ds:schemaRefs>
 </ds:datastoreItem>
 </file>
 
 <file path=customXml/itemProps3.xml><?xml version="1.0" encoding="utf-8"?>
-<ds:datastoreItem xmlns:ds="http://schemas.openxmlformats.org/officeDocument/2006/customXml" ds:itemID="{50F57755-D7E2-4FAE-A2E3-EADC35185201}">
-  <ds:schemaRefs>
-    <ds:schemaRef ds:uri="http://schemas.openxmlformats.org/officeDocument/2006/bibliography"/>
-  </ds:schemaRefs>
-</ds:datastoreItem>
-</file>
-
-<file path=customXml/itemProps4.xml><?xml version="1.0" encoding="utf-8"?>
 <ds:datastoreItem xmlns:ds="http://schemas.openxmlformats.org/officeDocument/2006/customXml" ds:itemID="{C20E51C4-559D-47CC-9854-22650DD0FC25}">
   <ds:schemaRefs>
     <ds:schemaRef ds:uri="http://schemas.microsoft.com/office/2006/metadata/contentType"/>
@@ -9996,11 +9994,18 @@
 </ds:datastoreItem>
 </file>
 
+<file path=customXml/itemProps4.xml><?xml version="1.0" encoding="utf-8"?>
+<ds:datastoreItem xmlns:ds="http://schemas.openxmlformats.org/officeDocument/2006/customXml" ds:itemID="{50F57755-D7E2-4FAE-A2E3-EADC35185201}">
+  <ds:schemaRefs>
+    <ds:schemaRef ds:uri="http://schemas.openxmlformats.org/officeDocument/2006/bibliography"/>
+  </ds:schemaRefs>
+</ds:datastoreItem>
+</file>
+
 <file path=customXml/itemProps5.xml><?xml version="1.0" encoding="utf-8"?>
-<ds:datastoreItem xmlns:ds="http://schemas.openxmlformats.org/officeDocument/2006/customXml" ds:itemID="{47853092-453F-4761-BB4F-9437077E6946}">
+<ds:datastoreItem xmlns:ds="http://schemas.openxmlformats.org/officeDocument/2006/customXml" ds:itemID="{6E0243D2-C2E7-4C17-98A3-48E63A4A14E3}">
   <ds:schemaRefs>
-    <ds:schemaRef ds:uri="http://schemas.microsoft.com/office/2006/metadata/properties"/>
-    <ds:schemaRef ds:uri="http://schemas.microsoft.com/sharepoint/v3/fields"/>
+    <ds:schemaRef ds:uri="http://schemas.microsoft.com/sharepoint/v3/contenttype/forms"/>
   </ds:schemaRefs>
 </ds:datastoreItem>
 </file>
</xml_diff>

<commit_message>
22255 - QN Enhancement; Updated zip changeset number.
git-tfs-id: [https://tfs.omnicloud.local/tfs/cco%20program/]$/eCoaching_V2;C50771
</commit_message>
<xml_diff>
--- a/Runbook/Web/CCO_eCoaching_Log_Runbook.docx
+++ b/Runbook/Web/CCO_eCoaching_Log_Runbook.docx
@@ -2832,7 +2832,7 @@
                 <w:sz w:val="32"/>
                 <w:szCs w:val="32"/>
               </w:rPr>
-              <w:t>49</w:t>
+              <w:t>70</w:t>
             </w:r>
           </w:p>
         </w:tc>
@@ -9821,6 +9821,19 @@
 </file>
 
 <file path=customXml/item3.xml><?xml version="1.0" encoding="utf-8"?>
+<?mso-contentType ?>
+<FormTemplates xmlns="http://schemas.microsoft.com/sharepoint/v3/contenttype/forms">
+  <Display>DocumentLibraryForm</Display>
+  <Edit>DocumentLibraryForm</Edit>
+  <New>DocumentLibraryForm</New>
+</FormTemplates>
+</file>
+
+<file path=customXml/item4.xml><?xml version="1.0" encoding="utf-8"?>
+<b:Sources xmlns:b="http://schemas.openxmlformats.org/officeDocument/2006/bibliography" xmlns="http://schemas.openxmlformats.org/officeDocument/2006/bibliography" SelectedStyle="\APA.XSL" StyleName="APA"/>
+</file>
+
+<file path=customXml/item5.xml><?xml version="1.0" encoding="utf-8"?>
 <ct:contentTypeSchema xmlns:ct="http://schemas.microsoft.com/office/2006/metadata/contentType" xmlns:ma="http://schemas.microsoft.com/office/2006/metadata/properties/metaAttributes" ct:_="" ma:_="" ma:contentTypeName="Document" ma:contentTypeID="0x01010030BD7732B7E9D546895B9CFEB89AE1DA" ma:contentTypeVersion="2" ma:contentTypeDescription="Create a new document." ma:contentTypeScope="" ma:versionID="4a52a66f97c8a8cc0b4275e183da2dbb">
   <xsd:schema xmlns:xsd="http://www.w3.org/2001/XMLSchema" xmlns:xs="http://www.w3.org/2001/XMLSchema" xmlns:p="http://schemas.microsoft.com/office/2006/metadata/properties" xmlns:ns2="http://schemas.microsoft.com/sharepoint/v3/fields" targetNamespace="http://schemas.microsoft.com/office/2006/metadata/properties" ma:root="true" ma:fieldsID="032493956d71b98ad7ed2527eb986e98" ns2:_="">
     <xsd:import namespace="http://schemas.microsoft.com/sharepoint/v3/fields"/>
@@ -9946,19 +9959,6 @@
 </ct:contentTypeSchema>
 </file>
 
-<file path=customXml/item4.xml><?xml version="1.0" encoding="utf-8"?>
-<b:Sources xmlns:b="http://schemas.openxmlformats.org/officeDocument/2006/bibliography" xmlns="http://schemas.openxmlformats.org/officeDocument/2006/bibliography" SelectedStyle="\APA.XSL" StyleName="APA"/>
-</file>
-
-<file path=customXml/item5.xml><?xml version="1.0" encoding="utf-8"?>
-<?mso-contentType ?>
-<FormTemplates xmlns="http://schemas.microsoft.com/sharepoint/v3/contenttype/forms">
-  <Display>DocumentLibraryForm</Display>
-  <Edit>DocumentLibraryForm</Edit>
-  <New>DocumentLibraryForm</New>
-</FormTemplates>
-</file>
-
 <file path=customXml/itemProps1.xml><?xml version="1.0" encoding="utf-8"?>
 <ds:datastoreItem xmlns:ds="http://schemas.openxmlformats.org/officeDocument/2006/customXml" ds:itemID="{55AF091B-3C7A-41E3-B477-F2FDAA23CFDA}">
   <ds:schemaRefs>
@@ -9977,6 +9977,22 @@
 </file>
 
 <file path=customXml/itemProps3.xml><?xml version="1.0" encoding="utf-8"?>
+<ds:datastoreItem xmlns:ds="http://schemas.openxmlformats.org/officeDocument/2006/customXml" ds:itemID="{6E0243D2-C2E7-4C17-98A3-48E63A4A14E3}">
+  <ds:schemaRefs>
+    <ds:schemaRef ds:uri="http://schemas.microsoft.com/sharepoint/v3/contenttype/forms"/>
+  </ds:schemaRefs>
+</ds:datastoreItem>
+</file>
+
+<file path=customXml/itemProps4.xml><?xml version="1.0" encoding="utf-8"?>
+<ds:datastoreItem xmlns:ds="http://schemas.openxmlformats.org/officeDocument/2006/customXml" ds:itemID="{50F57755-D7E2-4FAE-A2E3-EADC35185201}">
+  <ds:schemaRefs>
+    <ds:schemaRef ds:uri="http://schemas.openxmlformats.org/officeDocument/2006/bibliography"/>
+  </ds:schemaRefs>
+</ds:datastoreItem>
+</file>
+
+<file path=customXml/itemProps5.xml><?xml version="1.0" encoding="utf-8"?>
 <ds:datastoreItem xmlns:ds="http://schemas.openxmlformats.org/officeDocument/2006/customXml" ds:itemID="{C20E51C4-559D-47CC-9854-22650DD0FC25}">
   <ds:schemaRefs>
     <ds:schemaRef ds:uri="http://schemas.microsoft.com/office/2006/metadata/contentType"/>
@@ -9992,20 +10008,4 @@
     <ds:schemaRef ds:uri="http://schemas.microsoft.com/internal/obd"/>
   </ds:schemaRefs>
 </ds:datastoreItem>
-</file>
-
-<file path=customXml/itemProps4.xml><?xml version="1.0" encoding="utf-8"?>
-<ds:datastoreItem xmlns:ds="http://schemas.openxmlformats.org/officeDocument/2006/customXml" ds:itemID="{50F57755-D7E2-4FAE-A2E3-EADC35185201}">
-  <ds:schemaRefs>
-    <ds:schemaRef ds:uri="http://schemas.openxmlformats.org/officeDocument/2006/bibliography"/>
-  </ds:schemaRefs>
-</ds:datastoreItem>
-</file>
-
-<file path=customXml/itemProps5.xml><?xml version="1.0" encoding="utf-8"?>
-<ds:datastoreItem xmlns:ds="http://schemas.openxmlformats.org/officeDocument/2006/customXml" ds:itemID="{6E0243D2-C2E7-4C17-98A3-48E63A4A14E3}">
-  <ds:schemaRefs>
-    <ds:schemaRef ds:uri="http://schemas.microsoft.com/sharepoint/v3/contenttype/forms"/>
-  </ds:schemaRefs>
-</ds:datastoreItem>
 </file>
</xml_diff>

<commit_message>
22255 - QN Enhancement; Updated zip changeset number - fixed unable to view warning logs
git-tfs-id: [https://tfs.omnicloud.local/tfs/cco%20program/]$/eCoaching_V2;C50776
</commit_message>
<xml_diff>
--- a/Runbook/Web/CCO_eCoaching_Log_Runbook.docx
+++ b/Runbook/Web/CCO_eCoaching_Log_Runbook.docx
@@ -2832,7 +2832,15 @@
                 <w:sz w:val="32"/>
                 <w:szCs w:val="32"/>
               </w:rPr>
-              <w:t>70</w:t>
+              <w:t>7</w:t>
+            </w:r>
+            <w:r>
+              <w:rPr>
+                <w:b/>
+                <w:sz w:val="32"/>
+                <w:szCs w:val="32"/>
+              </w:rPr>
+              <w:t>5</w:t>
             </w:r>
           </w:p>
         </w:tc>
@@ -9813,14 +9821,6 @@
 </file>
 
 <file path=customXml/item2.xml><?xml version="1.0" encoding="utf-8"?>
-<p:properties xmlns:p="http://schemas.microsoft.com/office/2006/metadata/properties" xmlns:xsi="http://www.w3.org/2001/XMLSchema-instance">
-  <documentManagement>
-    <_DCDateModified xmlns="http://schemas.microsoft.com/sharepoint/v3/fields" xsi:nil="true"/>
-  </documentManagement>
-</p:properties>
-</file>
-
-<file path=customXml/item3.xml><?xml version="1.0" encoding="utf-8"?>
 <?mso-contentType ?>
 <FormTemplates xmlns="http://schemas.microsoft.com/sharepoint/v3/contenttype/forms">
   <Display>DocumentLibraryForm</Display>
@@ -9829,11 +9829,15 @@
 </FormTemplates>
 </file>
 
-<file path=customXml/item4.xml><?xml version="1.0" encoding="utf-8"?>
-<b:Sources xmlns:b="http://schemas.openxmlformats.org/officeDocument/2006/bibliography" xmlns="http://schemas.openxmlformats.org/officeDocument/2006/bibliography" SelectedStyle="\APA.XSL" StyleName="APA"/>
+<file path=customXml/item3.xml><?xml version="1.0" encoding="utf-8"?>
+<p:properties xmlns:p="http://schemas.microsoft.com/office/2006/metadata/properties" xmlns:xsi="http://www.w3.org/2001/XMLSchema-instance">
+  <documentManagement>
+    <_DCDateModified xmlns="http://schemas.microsoft.com/sharepoint/v3/fields" xsi:nil="true"/>
+  </documentManagement>
+</p:properties>
 </file>
 
-<file path=customXml/item5.xml><?xml version="1.0" encoding="utf-8"?>
+<file path=customXml/item4.xml><?xml version="1.0" encoding="utf-8"?>
 <ct:contentTypeSchema xmlns:ct="http://schemas.microsoft.com/office/2006/metadata/contentType" xmlns:ma="http://schemas.microsoft.com/office/2006/metadata/properties/metaAttributes" ct:_="" ma:_="" ma:contentTypeName="Document" ma:contentTypeID="0x01010030BD7732B7E9D546895B9CFEB89AE1DA" ma:contentTypeVersion="2" ma:contentTypeDescription="Create a new document." ma:contentTypeScope="" ma:versionID="4a52a66f97c8a8cc0b4275e183da2dbb">
   <xsd:schema xmlns:xsd="http://www.w3.org/2001/XMLSchema" xmlns:xs="http://www.w3.org/2001/XMLSchema" xmlns:p="http://schemas.microsoft.com/office/2006/metadata/properties" xmlns:ns2="http://schemas.microsoft.com/sharepoint/v3/fields" targetNamespace="http://schemas.microsoft.com/office/2006/metadata/properties" ma:root="true" ma:fieldsID="032493956d71b98ad7ed2527eb986e98" ns2:_="">
     <xsd:import namespace="http://schemas.microsoft.com/sharepoint/v3/fields"/>
@@ -9959,6 +9963,10 @@
 </ct:contentTypeSchema>
 </file>
 
+<file path=customXml/item5.xml><?xml version="1.0" encoding="utf-8"?>
+<b:Sources xmlns:b="http://schemas.openxmlformats.org/officeDocument/2006/bibliography" xmlns="http://schemas.openxmlformats.org/officeDocument/2006/bibliography" SelectedStyle="\APA.XSL" StyleName="APA"/>
+</file>
+
 <file path=customXml/itemProps1.xml><?xml version="1.0" encoding="utf-8"?>
 <ds:datastoreItem xmlns:ds="http://schemas.openxmlformats.org/officeDocument/2006/customXml" ds:itemID="{55AF091B-3C7A-41E3-B477-F2FDAA23CFDA}">
   <ds:schemaRefs>
@@ -9968,6 +9976,14 @@
 </file>
 
 <file path=customXml/itemProps2.xml><?xml version="1.0" encoding="utf-8"?>
+<ds:datastoreItem xmlns:ds="http://schemas.openxmlformats.org/officeDocument/2006/customXml" ds:itemID="{6E0243D2-C2E7-4C17-98A3-48E63A4A14E3}">
+  <ds:schemaRefs>
+    <ds:schemaRef ds:uri="http://schemas.microsoft.com/sharepoint/v3/contenttype/forms"/>
+  </ds:schemaRefs>
+</ds:datastoreItem>
+</file>
+
+<file path=customXml/itemProps3.xml><?xml version="1.0" encoding="utf-8"?>
 <ds:datastoreItem xmlns:ds="http://schemas.openxmlformats.org/officeDocument/2006/customXml" ds:itemID="{47853092-453F-4761-BB4F-9437077E6946}">
   <ds:schemaRefs>
     <ds:schemaRef ds:uri="http://schemas.microsoft.com/office/2006/metadata/properties"/>
@@ -9976,23 +9992,7 @@
 </ds:datastoreItem>
 </file>
 
-<file path=customXml/itemProps3.xml><?xml version="1.0" encoding="utf-8"?>
-<ds:datastoreItem xmlns:ds="http://schemas.openxmlformats.org/officeDocument/2006/customXml" ds:itemID="{6E0243D2-C2E7-4C17-98A3-48E63A4A14E3}">
-  <ds:schemaRefs>
-    <ds:schemaRef ds:uri="http://schemas.microsoft.com/sharepoint/v3/contenttype/forms"/>
-  </ds:schemaRefs>
-</ds:datastoreItem>
-</file>
-
 <file path=customXml/itemProps4.xml><?xml version="1.0" encoding="utf-8"?>
-<ds:datastoreItem xmlns:ds="http://schemas.openxmlformats.org/officeDocument/2006/customXml" ds:itemID="{50F57755-D7E2-4FAE-A2E3-EADC35185201}">
-  <ds:schemaRefs>
-    <ds:schemaRef ds:uri="http://schemas.openxmlformats.org/officeDocument/2006/bibliography"/>
-  </ds:schemaRefs>
-</ds:datastoreItem>
-</file>
-
-<file path=customXml/itemProps5.xml><?xml version="1.0" encoding="utf-8"?>
 <ds:datastoreItem xmlns:ds="http://schemas.openxmlformats.org/officeDocument/2006/customXml" ds:itemID="{C20E51C4-559D-47CC-9854-22650DD0FC25}">
   <ds:schemaRefs>
     <ds:schemaRef ds:uri="http://schemas.microsoft.com/office/2006/metadata/contentType"/>
@@ -10008,4 +10008,12 @@
     <ds:schemaRef ds:uri="http://schemas.microsoft.com/internal/obd"/>
   </ds:schemaRefs>
 </ds:datastoreItem>
+</file>
+
+<file path=customXml/itemProps5.xml><?xml version="1.0" encoding="utf-8"?>
+<ds:datastoreItem xmlns:ds="http://schemas.openxmlformats.org/officeDocument/2006/customXml" ds:itemID="{50F57755-D7E2-4FAE-A2E3-EADC35185201}">
+  <ds:schemaRefs>
+    <ds:schemaRef ds:uri="http://schemas.openxmlformats.org/officeDocument/2006/bibliography"/>
+  </ds:schemaRefs>
+</ds:datastoreItem>
 </file>
</xml_diff>

<commit_message>
22255 - QN Enhancement; updated zip changeset number (fixed unable to view warning logs)
git-tfs-id: [https://tfs.omnicloud.local/tfs/cco%20program/]$/eCoaching_V2;C50778
</commit_message>
<xml_diff>
--- a/Runbook/Web/CCO_eCoaching_Log_Runbook.docx
+++ b/Runbook/Web/CCO_eCoaching_Log_Runbook.docx
@@ -2840,7 +2840,7 @@
                 <w:sz w:val="32"/>
                 <w:szCs w:val="32"/>
               </w:rPr>
-              <w:t>5</w:t>
+              <w:t>7</w:t>
             </w:r>
           </w:p>
         </w:tc>
@@ -9830,11 +9830,7 @@
 </file>
 
 <file path=customXml/item3.xml><?xml version="1.0" encoding="utf-8"?>
-<p:properties xmlns:p="http://schemas.microsoft.com/office/2006/metadata/properties" xmlns:xsi="http://www.w3.org/2001/XMLSchema-instance">
-  <documentManagement>
-    <_DCDateModified xmlns="http://schemas.microsoft.com/sharepoint/v3/fields" xsi:nil="true"/>
-  </documentManagement>
-</p:properties>
+<b:Sources xmlns:b="http://schemas.openxmlformats.org/officeDocument/2006/bibliography" xmlns="http://schemas.openxmlformats.org/officeDocument/2006/bibliography" SelectedStyle="\APA.XSL" StyleName="APA"/>
 </file>
 
 <file path=customXml/item4.xml><?xml version="1.0" encoding="utf-8"?>
@@ -9964,7 +9960,11 @@
 </file>
 
 <file path=customXml/item5.xml><?xml version="1.0" encoding="utf-8"?>
-<b:Sources xmlns:b="http://schemas.openxmlformats.org/officeDocument/2006/bibliography" xmlns="http://schemas.openxmlformats.org/officeDocument/2006/bibliography" SelectedStyle="\APA.XSL" StyleName="APA"/>
+<p:properties xmlns:p="http://schemas.microsoft.com/office/2006/metadata/properties" xmlns:xsi="http://www.w3.org/2001/XMLSchema-instance">
+  <documentManagement>
+    <_DCDateModified xmlns="http://schemas.microsoft.com/sharepoint/v3/fields" xsi:nil="true"/>
+  </documentManagement>
+</p:properties>
 </file>
 
 <file path=customXml/itemProps1.xml><?xml version="1.0" encoding="utf-8"?>
@@ -9984,10 +9984,9 @@
 </file>
 
 <file path=customXml/itemProps3.xml><?xml version="1.0" encoding="utf-8"?>
-<ds:datastoreItem xmlns:ds="http://schemas.openxmlformats.org/officeDocument/2006/customXml" ds:itemID="{47853092-453F-4761-BB4F-9437077E6946}">
+<ds:datastoreItem xmlns:ds="http://schemas.openxmlformats.org/officeDocument/2006/customXml" ds:itemID="{50F57755-D7E2-4FAE-A2E3-EADC35185201}">
   <ds:schemaRefs>
-    <ds:schemaRef ds:uri="http://schemas.microsoft.com/office/2006/metadata/properties"/>
-    <ds:schemaRef ds:uri="http://schemas.microsoft.com/sharepoint/v3/fields"/>
+    <ds:schemaRef ds:uri="http://schemas.openxmlformats.org/officeDocument/2006/bibliography"/>
   </ds:schemaRefs>
 </ds:datastoreItem>
 </file>
@@ -10011,9 +10010,10 @@
 </file>
 
 <file path=customXml/itemProps5.xml><?xml version="1.0" encoding="utf-8"?>
-<ds:datastoreItem xmlns:ds="http://schemas.openxmlformats.org/officeDocument/2006/customXml" ds:itemID="{50F57755-D7E2-4FAE-A2E3-EADC35185201}">
+<ds:datastoreItem xmlns:ds="http://schemas.openxmlformats.org/officeDocument/2006/customXml" ds:itemID="{47853092-453F-4761-BB4F-9437077E6946}">
   <ds:schemaRefs>
-    <ds:schemaRef ds:uri="http://schemas.openxmlformats.org/officeDocument/2006/bibliography"/>
+    <ds:schemaRef ds:uri="http://schemas.microsoft.com/office/2006/metadata/properties"/>
+    <ds:schemaRef ds:uri="http://schemas.microsoft.com/sharepoint/v3/fields"/>
   </ds:schemaRefs>
 </ds:datastoreItem>
 </file>
</xml_diff>

<commit_message>
22255- QN Enhancement; 23488 - Update email process in UI; 23137 - New coaching reason for Quality (PFD); 22642 - Resolve findings from security scan.
git-tfs-id: [https://tfs.omnicloud.local/tfs/cco%20program/]$/eCoaching_V2;C50831
</commit_message>
<xml_diff>
--- a/Runbook/Web/CCO_eCoaching_Log_Runbook.docx
+++ b/Runbook/Web/CCO_eCoaching_Log_Runbook.docx
@@ -183,8 +183,13 @@
       <w:pPr>
         <w:pStyle w:val="CoverPageTitles"/>
       </w:pPr>
+      <w:proofErr w:type="spellStart"/>
       <w:r>
-        <w:t>eCoaching Log Portal</w:t>
+        <w:t>eCoaching</w:t>
+      </w:r>
+      <w:proofErr w:type="spellEnd"/>
+      <w:r>
+        <w:t xml:space="preserve"> Log Portal</w:t>
       </w:r>
     </w:p>
     <w:p>
@@ -281,8 +286,13 @@
               </w:rPr>
             </w:pPr>
             <w:r>
-              <w:t>22255 – QN Enhancement;</w:t>
-            </w:r>
+              <w:t xml:space="preserve">22255 – QN </w:t>
+            </w:r>
+            <w:proofErr w:type="gramStart"/>
+            <w:r>
+              <w:t>Enhancement;</w:t>
+            </w:r>
+            <w:proofErr w:type="gramEnd"/>
           </w:p>
           <w:p>
             <w:pPr>
@@ -293,8 +303,13 @@
               </w:rPr>
             </w:pPr>
             <w:r>
-              <w:t>22642 – Resolve Security Scan Findings;</w:t>
-            </w:r>
+              <w:t xml:space="preserve">22642 – Resolve Security Scan </w:t>
+            </w:r>
+            <w:proofErr w:type="gramStart"/>
+            <w:r>
+              <w:t>Findings;</w:t>
+            </w:r>
+            <w:proofErr w:type="gramEnd"/>
           </w:p>
           <w:p>
             <w:pPr>
@@ -305,8 +320,13 @@
               </w:rPr>
             </w:pPr>
             <w:r>
-              <w:t>23137 – Quality new coaching reason (PFD) and PFD date;</w:t>
-            </w:r>
+              <w:t xml:space="preserve">23137 – Quality new coaching reason (PFD) and PFD </w:t>
+            </w:r>
+            <w:proofErr w:type="gramStart"/>
+            <w:r>
+              <w:t>date;</w:t>
+            </w:r>
+            <w:proofErr w:type="gramEnd"/>
           </w:p>
           <w:p>
             <w:pPr>
@@ -495,18 +515,36 @@
           </w:tcPr>
           <w:p>
             <w:r>
-              <w:t>TFS 7136 –  New Submission;</w:t>
-            </w:r>
-          </w:p>
-          <w:p>
-            <w:r>
-              <w:t>TFS 7137 – My Dashboard;</w:t>
-            </w:r>
-          </w:p>
-          <w:p>
-            <w:r>
-              <w:t>TFS 7138 – Historical Dashboard;</w:t>
-            </w:r>
+              <w:t xml:space="preserve">TFS 7136 </w:t>
+            </w:r>
+            <w:proofErr w:type="gramStart"/>
+            <w:r>
+              <w:t>–  New</w:t>
+            </w:r>
+            <w:proofErr w:type="gramEnd"/>
+            <w:r>
+              <w:t xml:space="preserve"> Submission;</w:t>
+            </w:r>
+          </w:p>
+          <w:p>
+            <w:r>
+              <w:t xml:space="preserve">TFS 7137 – My </w:t>
+            </w:r>
+            <w:proofErr w:type="gramStart"/>
+            <w:r>
+              <w:t>Dashboard;</w:t>
+            </w:r>
+            <w:proofErr w:type="gramEnd"/>
+          </w:p>
+          <w:p>
+            <w:r>
+              <w:t xml:space="preserve">TFS 7138 – Historical </w:t>
+            </w:r>
+            <w:proofErr w:type="gramStart"/>
+            <w:r>
+              <w:t>Dashboard;</w:t>
+            </w:r>
+            <w:proofErr w:type="gramEnd"/>
           </w:p>
           <w:p>
             <w:r>
@@ -566,8 +604,13 @@
           </w:tcPr>
           <w:p>
             <w:r>
-              <w:t>TFS 11576 – New feed (PBH);</w:t>
-            </w:r>
+              <w:t>TFS 11576 – New feed (PBH</w:t>
+            </w:r>
+            <w:proofErr w:type="gramStart"/>
+            <w:r>
+              <w:t>);</w:t>
+            </w:r>
+            <w:proofErr w:type="gramEnd"/>
           </w:p>
           <w:p>
             <w:r>
@@ -639,23 +682,48 @@
           </w:tcPr>
           <w:p>
             <w:r>
-              <w:t>TFS 11839 – Add maintenance page;</w:t>
-            </w:r>
-          </w:p>
-          <w:p>
-            <w:r>
-              <w:t>TFS 11841- Multiple clicks on Survey submit btn;</w:t>
-            </w:r>
-          </w:p>
-          <w:p>
-            <w:r>
-              <w:t>TFS 11843 – Use bootstrap locally instead of from CDN;</w:t>
-            </w:r>
-          </w:p>
-          <w:p>
-            <w:r>
-              <w:t>TFS 11743 – Limit the number of records to be exported to excel;</w:t>
-            </w:r>
+              <w:t xml:space="preserve">TFS 11839 – Add maintenance </w:t>
+            </w:r>
+            <w:proofErr w:type="gramStart"/>
+            <w:r>
+              <w:t>page;</w:t>
+            </w:r>
+            <w:proofErr w:type="gramEnd"/>
+          </w:p>
+          <w:p>
+            <w:r>
+              <w:t xml:space="preserve">TFS 11841- Multiple clicks on Survey submit </w:t>
+            </w:r>
+            <w:proofErr w:type="spellStart"/>
+            <w:proofErr w:type="gramStart"/>
+            <w:r>
+              <w:t>btn</w:t>
+            </w:r>
+            <w:proofErr w:type="spellEnd"/>
+            <w:r>
+              <w:t>;</w:t>
+            </w:r>
+            <w:proofErr w:type="gramEnd"/>
+          </w:p>
+          <w:p>
+            <w:r>
+              <w:t xml:space="preserve">TFS 11843 – Use bootstrap locally instead of from </w:t>
+            </w:r>
+            <w:proofErr w:type="gramStart"/>
+            <w:r>
+              <w:t>CDN;</w:t>
+            </w:r>
+            <w:proofErr w:type="gramEnd"/>
+          </w:p>
+          <w:p>
+            <w:r>
+              <w:t xml:space="preserve">TFS 11743 – Limit the number of records to be exported to </w:t>
+            </w:r>
+            <w:proofErr w:type="gramStart"/>
+            <w:r>
+              <w:t>excel;</w:t>
+            </w:r>
+            <w:proofErr w:type="gramEnd"/>
           </w:p>
           <w:p>
             <w:r>
@@ -715,7 +783,23 @@
           </w:tcPr>
           <w:p>
             <w:r>
-              <w:t>TFS 11983 – Include a link to ecl sharepoint site to report issues;</w:t>
+              <w:t xml:space="preserve">TFS 11983 – Include a link to </w:t>
+            </w:r>
+            <w:proofErr w:type="spellStart"/>
+            <w:r>
+              <w:t>ecl</w:t>
+            </w:r>
+            <w:proofErr w:type="spellEnd"/>
+            <w:r>
+              <w:t xml:space="preserve"> </w:t>
+            </w:r>
+            <w:proofErr w:type="spellStart"/>
+            <w:r>
+              <w:t>sharepoint</w:t>
+            </w:r>
+            <w:proofErr w:type="spellEnd"/>
+            <w:r>
+              <w:t xml:space="preserve"> site to report issues;</w:t>
             </w:r>
           </w:p>
         </w:tc>
@@ -995,7 +1079,15 @@
           </w:tcPr>
           <w:p>
             <w:r>
-              <w:t>TFS 12835 – OverTurned quality Appeal coaching logs;</w:t>
+              <w:t xml:space="preserve">TFS 12835 – </w:t>
+            </w:r>
+            <w:proofErr w:type="spellStart"/>
+            <w:r>
+              <w:t>OverTurned</w:t>
+            </w:r>
+            <w:proofErr w:type="spellEnd"/>
+            <w:r>
+              <w:t xml:space="preserve"> quality Appeal coaching logs;</w:t>
             </w:r>
           </w:p>
         </w:tc>
@@ -1051,7 +1143,15 @@
           </w:tcPr>
           <w:p>
             <w:r>
-              <w:t>TFS 12964 – Review Page: “Failed to update the log [xxxxxx].” displays incorrectly;</w:t>
+              <w:t>TFS 12964 – Review Page: “Failed to update the log [</w:t>
+            </w:r>
+            <w:proofErr w:type="spellStart"/>
+            <w:r>
+              <w:t>xxxxxx</w:t>
+            </w:r>
+            <w:proofErr w:type="spellEnd"/>
+            <w:r>
+              <w:t>].” displays incorrectly;</w:t>
             </w:r>
           </w:p>
         </w:tc>
@@ -1107,7 +1207,11 @@
           </w:tcPr>
           <w:p>
             <w:r>
-              <w:t xml:space="preserve">TFS 13512 - </w:t>
+              <w:t xml:space="preserve">TFS 13512 </w:t>
+            </w:r>
+            <w:proofErr w:type="gramStart"/>
+            <w:r>
+              <w:t xml:space="preserve">- </w:t>
             </w:r>
             <w:r>
               <w:t xml:space="preserve"> </w:t>
@@ -1116,7 +1220,11 @@
               <w:t>C</w:t>
             </w:r>
             <w:r>
-              <w:t>oaching entry field appear for supervisor when in pending manager review status</w:t>
+              <w:t>oaching</w:t>
+            </w:r>
+            <w:proofErr w:type="gramEnd"/>
+            <w:r>
+              <w:t xml:space="preserve"> entry field appear for supervisor when in pending manager review status</w:t>
             </w:r>
             <w:r>
               <w:t>;</w:t>
@@ -1175,7 +1283,17 @@
           </w:tcPr>
           <w:p>
             <w:r>
-              <w:t>TFS 13450 – Migrate Dev web server to ad.local domain</w:t>
+              <w:t xml:space="preserve">TFS 13450 – Migrate Dev web server to </w:t>
+            </w:r>
+            <w:proofErr w:type="spellStart"/>
+            <w:proofErr w:type="gramStart"/>
+            <w:r>
+              <w:t>ad.local</w:t>
+            </w:r>
+            <w:proofErr w:type="spellEnd"/>
+            <w:proofErr w:type="gramEnd"/>
+            <w:r>
+              <w:t xml:space="preserve"> domain</w:t>
             </w:r>
           </w:p>
         </w:tc>
@@ -1287,7 +1405,15 @@
           </w:tcPr>
           <w:p>
             <w:r>
-              <w:t>TSF 13808 – New Submission: Changing Program resets Direct/Indirect btn;</w:t>
+              <w:t xml:space="preserve">TSF 13808 – New Submission: Changing Program resets Direct/Indirect </w:t>
+            </w:r>
+            <w:proofErr w:type="spellStart"/>
+            <w:r>
+              <w:t>btn</w:t>
+            </w:r>
+            <w:proofErr w:type="spellEnd"/>
+            <w:r>
+              <w:t>;</w:t>
             </w:r>
           </w:p>
         </w:tc>
@@ -1567,8 +1693,13 @@
           </w:tcPr>
           <w:p>
             <w:r>
-              <w:t>TFS 14849 – Update GDIT links to Maximus ones;</w:t>
-            </w:r>
+              <w:t xml:space="preserve">TFS 14849 – Update GDIT links to Maximus </w:t>
+            </w:r>
+            <w:proofErr w:type="gramStart"/>
+            <w:r>
+              <w:t>ones;</w:t>
+            </w:r>
+            <w:proofErr w:type="gramEnd"/>
           </w:p>
           <w:p>
             <w:r>
@@ -1684,8 +1815,18 @@
           </w:tcPr>
           <w:p>
             <w:r>
-              <w:t>TFS 15231 – Attendance Policy Earnback;</w:t>
-            </w:r>
+              <w:t xml:space="preserve">TFS 15231 – Attendance Policy </w:t>
+            </w:r>
+            <w:proofErr w:type="spellStart"/>
+            <w:proofErr w:type="gramStart"/>
+            <w:r>
+              <w:t>Earnback</w:t>
+            </w:r>
+            <w:proofErr w:type="spellEnd"/>
+            <w:r>
+              <w:t>;</w:t>
+            </w:r>
+            <w:proofErr w:type="gramEnd"/>
           </w:p>
           <w:p>
             <w:r>
@@ -1745,13 +1886,28 @@
           </w:tcPr>
           <w:p>
             <w:r>
-              <w:t>TFS 14679 - Followup;</w:t>
-            </w:r>
-          </w:p>
-          <w:p>
-            <w:r>
-              <w:t>TFS 15600 - London Alternate Channels Bingo;</w:t>
-            </w:r>
+              <w:t xml:space="preserve">TFS 14679 - </w:t>
+            </w:r>
+            <w:proofErr w:type="spellStart"/>
+            <w:proofErr w:type="gramStart"/>
+            <w:r>
+              <w:t>Followup</w:t>
+            </w:r>
+            <w:proofErr w:type="spellEnd"/>
+            <w:r>
+              <w:t>;</w:t>
+            </w:r>
+            <w:proofErr w:type="gramEnd"/>
+          </w:p>
+          <w:p>
+            <w:r>
+              <w:t xml:space="preserve">TFS 15600 - London Alternate Channels </w:t>
+            </w:r>
+            <w:proofErr w:type="gramStart"/>
+            <w:r>
+              <w:t>Bingo;</w:t>
+            </w:r>
+            <w:proofErr w:type="gramEnd"/>
           </w:p>
           <w:p>
             <w:r>
@@ -1927,8 +2083,13 @@
           </w:tcPr>
           <w:p>
             <w:r>
-              <w:t>TFS 15883 – Warning: change work flow;</w:t>
-            </w:r>
+              <w:t xml:space="preserve">TFS 15883 – Warning: change work </w:t>
+            </w:r>
+            <w:proofErr w:type="gramStart"/>
+            <w:r>
+              <w:t>flow;</w:t>
+            </w:r>
+            <w:proofErr w:type="gramEnd"/>
           </w:p>
           <w:p>
             <w:r>
@@ -1988,7 +2149,15 @@
           </w:tcPr>
           <w:p>
             <w:r>
-              <w:t>TFS 17037 – Unique identifier needed to display evaluations with duplicate verint id</w:t>
+              <w:t xml:space="preserve">TFS 17037 – Unique identifier needed to display evaluations with duplicate </w:t>
+            </w:r>
+            <w:proofErr w:type="spellStart"/>
+            <w:r>
+              <w:t>verint</w:t>
+            </w:r>
+            <w:proofErr w:type="spellEnd"/>
+            <w:r>
+              <w:t xml:space="preserve"> id</w:t>
             </w:r>
           </w:p>
         </w:tc>
@@ -2044,8 +2213,23 @@
           </w:tcPr>
           <w:p>
             <w:r>
-              <w:t>TFS 17123 – Add “ad.local” in application url</w:t>
-            </w:r>
+              <w:t>TFS 17123 – Add “</w:t>
+            </w:r>
+            <w:proofErr w:type="spellStart"/>
+            <w:proofErr w:type="gramStart"/>
+            <w:r>
+              <w:t>ad.local</w:t>
+            </w:r>
+            <w:proofErr w:type="spellEnd"/>
+            <w:proofErr w:type="gramEnd"/>
+            <w:r>
+              <w:t xml:space="preserve">” in application </w:t>
+            </w:r>
+            <w:proofErr w:type="spellStart"/>
+            <w:r>
+              <w:t>url</w:t>
+            </w:r>
+            <w:proofErr w:type="spellEnd"/>
           </w:p>
         </w:tc>
         <w:tc>
@@ -2458,8 +2642,30 @@
               <w:rPr>
                 <w:bCs/>
               </w:rPr>
-              <w:t>TFS 21991 – smtp switch from ironport to maxcorp</w:t>
-            </w:r>
+              <w:t xml:space="preserve">TFS 21991 – smtp switch from </w:t>
+            </w:r>
+            <w:proofErr w:type="spellStart"/>
+            <w:r>
+              <w:rPr>
+                <w:bCs/>
+              </w:rPr>
+              <w:t>ironport</w:t>
+            </w:r>
+            <w:proofErr w:type="spellEnd"/>
+            <w:r>
+              <w:rPr>
+                <w:bCs/>
+              </w:rPr>
+              <w:t xml:space="preserve"> to </w:t>
+            </w:r>
+            <w:proofErr w:type="spellStart"/>
+            <w:r>
+              <w:rPr>
+                <w:bCs/>
+              </w:rPr>
+              <w:t>maxcorp</w:t>
+            </w:r>
+            <w:proofErr w:type="spellEnd"/>
           </w:p>
         </w:tc>
         <w:tc>
@@ -2520,8 +2726,13 @@
               </w:rPr>
             </w:pPr>
             <w:r>
-              <w:t>TFS 22255 – QN Enhancement;</w:t>
-            </w:r>
+              <w:t xml:space="preserve">TFS 22255 – QN </w:t>
+            </w:r>
+            <w:proofErr w:type="gramStart"/>
+            <w:r>
+              <w:t>Enhancement;</w:t>
+            </w:r>
+            <w:proofErr w:type="gramEnd"/>
           </w:p>
           <w:p>
             <w:pPr>
@@ -2531,8 +2742,13 @@
               </w:rPr>
             </w:pPr>
             <w:r>
-              <w:t>TFS 22642 – Resolve Security Scan Findings;</w:t>
-            </w:r>
+              <w:t xml:space="preserve">TFS 22642 – Resolve Security Scan </w:t>
+            </w:r>
+            <w:proofErr w:type="gramStart"/>
+            <w:r>
+              <w:t>Findings;</w:t>
+            </w:r>
+            <w:proofErr w:type="gramEnd"/>
           </w:p>
           <w:p>
             <w:pPr>
@@ -2824,7 +3040,7 @@
                 <w:sz w:val="32"/>
                 <w:szCs w:val="32"/>
               </w:rPr>
-              <w:t>507</w:t>
+              <w:t>50</w:t>
             </w:r>
             <w:r>
               <w:rPr>
@@ -2832,15 +3048,7 @@
                 <w:sz w:val="32"/>
                 <w:szCs w:val="32"/>
               </w:rPr>
-              <w:t>7</w:t>
-            </w:r>
-            <w:r>
-              <w:rPr>
-                <w:b/>
-                <w:sz w:val="32"/>
-                <w:szCs w:val="32"/>
-              </w:rPr>
-              <w:t>7</w:t>
+              <w:t>830</w:t>
             </w:r>
           </w:p>
         </w:tc>
@@ -3310,7 +3518,15 @@
               <w:contextualSpacing/>
             </w:pPr>
             <w:r>
-              <w:t>Enter “(.*)” in the Pattern text box</w:t>
+              <w:t>Enter “</w:t>
+            </w:r>
+            <w:proofErr w:type="gramStart"/>
+            <w:r>
+              <w:t>(.*</w:t>
+            </w:r>
+            <w:proofErr w:type="gramEnd"/>
+            <w:r>
+              <w:t>)” in the Pattern text box</w:t>
             </w:r>
             <w:r>
               <w:t>.</w:t>
@@ -4440,7 +4656,15 @@
               <w:contextualSpacing/>
             </w:pPr>
             <w:r>
-              <w:t>Enter “.*” in the Pattern text box</w:t>
+              <w:t xml:space="preserve">Enter </w:t>
+            </w:r>
+            <w:proofErr w:type="gramStart"/>
+            <w:r>
+              <w:t>“.*</w:t>
+            </w:r>
+            <w:proofErr w:type="gramEnd"/>
+            <w:r>
+              <w:t>” in the Pattern text box</w:t>
             </w:r>
             <w:r>
               <w:t>.</w:t>
@@ -4906,7 +5130,23 @@
                 <w:bCs/>
                 <w:sz w:val="20"/>
               </w:rPr>
-              <w:t xml:space="preserve">files under D:\Sites\ eCoachingLog </w:t>
+              <w:t xml:space="preserve">files under D:\Sites\ </w:t>
+            </w:r>
+            <w:proofErr w:type="spellStart"/>
+            <w:r>
+              <w:rPr>
+                <w:bCs/>
+                <w:sz w:val="20"/>
+              </w:rPr>
+              <w:t>eCoachingLog</w:t>
+            </w:r>
+            <w:proofErr w:type="spellEnd"/>
+            <w:r>
+              <w:rPr>
+                <w:bCs/>
+                <w:sz w:val="20"/>
+              </w:rPr>
+              <w:t xml:space="preserve"> </w:t>
             </w:r>
             <w:r>
               <w:rPr>
@@ -4974,7 +5214,37 @@
               <w:rPr>
                 <w:bCs/>
               </w:rPr>
-              <w:t>Edit web.config “Prod.VnV.IPs” section,  remove all exiting IPs, then add testers’ IPs, separated by comma.</w:t>
+              <w:t xml:space="preserve">Edit </w:t>
+            </w:r>
+            <w:proofErr w:type="spellStart"/>
+            <w:r>
+              <w:rPr>
+                <w:bCs/>
+              </w:rPr>
+              <w:t>web.config</w:t>
+            </w:r>
+            <w:proofErr w:type="spellEnd"/>
+            <w:r>
+              <w:rPr>
+                <w:bCs/>
+              </w:rPr>
+              <w:t xml:space="preserve"> “</w:t>
+            </w:r>
+            <w:proofErr w:type="spellStart"/>
+            <w:proofErr w:type="gramStart"/>
+            <w:r>
+              <w:rPr>
+                <w:bCs/>
+              </w:rPr>
+              <w:t>Prod.VnV.IPs</w:t>
+            </w:r>
+            <w:proofErr w:type="spellEnd"/>
+            <w:proofErr w:type="gramEnd"/>
+            <w:r>
+              <w:rPr>
+                <w:bCs/>
+              </w:rPr>
+              <w:t>” section,  remove all exiting IPs, then add testers’ IPs, separated by comma.</w:t>
             </w:r>
           </w:p>
           <w:p>
@@ -5569,6 +5839,7 @@
       </w:rPr>
       <w:fldChar w:fldCharType="separate"/>
     </w:r>
+    <w:proofErr w:type="spellStart"/>
     <w:r>
       <w:rPr>
         <w:rStyle w:val="PageNumber"/>
@@ -5577,6 +5848,7 @@
       </w:rPr>
       <w:t>i</w:t>
     </w:r>
+    <w:proofErr w:type="spellEnd"/>
     <w:r>
       <w:rPr>
         <w:rStyle w:val="PageNumber"/>
@@ -9830,7 +10102,11 @@
 </file>
 
 <file path=customXml/item3.xml><?xml version="1.0" encoding="utf-8"?>
-<b:Sources xmlns:b="http://schemas.openxmlformats.org/officeDocument/2006/bibliography" xmlns="http://schemas.openxmlformats.org/officeDocument/2006/bibliography" SelectedStyle="\APA.XSL" StyleName="APA"/>
+<p:properties xmlns:p="http://schemas.microsoft.com/office/2006/metadata/properties" xmlns:xsi="http://www.w3.org/2001/XMLSchema-instance">
+  <documentManagement>
+    <_DCDateModified xmlns="http://schemas.microsoft.com/sharepoint/v3/fields" xsi:nil="true"/>
+  </documentManagement>
+</p:properties>
 </file>
 
 <file path=customXml/item4.xml><?xml version="1.0" encoding="utf-8"?>
@@ -9960,11 +10236,7 @@
 </file>
 
 <file path=customXml/item5.xml><?xml version="1.0" encoding="utf-8"?>
-<p:properties xmlns:p="http://schemas.microsoft.com/office/2006/metadata/properties" xmlns:xsi="http://www.w3.org/2001/XMLSchema-instance">
-  <documentManagement>
-    <_DCDateModified xmlns="http://schemas.microsoft.com/sharepoint/v3/fields" xsi:nil="true"/>
-  </documentManagement>
-</p:properties>
+<b:Sources xmlns:b="http://schemas.openxmlformats.org/officeDocument/2006/bibliography" xmlns="http://schemas.openxmlformats.org/officeDocument/2006/bibliography" SelectedStyle="\APA.XSL" StyleName="APA"/>
 </file>
 
 <file path=customXml/itemProps1.xml><?xml version="1.0" encoding="utf-8"?>
@@ -9984,9 +10256,10 @@
 </file>
 
 <file path=customXml/itemProps3.xml><?xml version="1.0" encoding="utf-8"?>
-<ds:datastoreItem xmlns:ds="http://schemas.openxmlformats.org/officeDocument/2006/customXml" ds:itemID="{50F57755-D7E2-4FAE-A2E3-EADC35185201}">
+<ds:datastoreItem xmlns:ds="http://schemas.openxmlformats.org/officeDocument/2006/customXml" ds:itemID="{47853092-453F-4761-BB4F-9437077E6946}">
   <ds:schemaRefs>
-    <ds:schemaRef ds:uri="http://schemas.openxmlformats.org/officeDocument/2006/bibliography"/>
+    <ds:schemaRef ds:uri="http://schemas.microsoft.com/office/2006/metadata/properties"/>
+    <ds:schemaRef ds:uri="http://schemas.microsoft.com/sharepoint/v3/fields"/>
   </ds:schemaRefs>
 </ds:datastoreItem>
 </file>
@@ -10010,10 +10283,9 @@
 </file>
 
 <file path=customXml/itemProps5.xml><?xml version="1.0" encoding="utf-8"?>
-<ds:datastoreItem xmlns:ds="http://schemas.openxmlformats.org/officeDocument/2006/customXml" ds:itemID="{47853092-453F-4761-BB4F-9437077E6946}">
+<ds:datastoreItem xmlns:ds="http://schemas.openxmlformats.org/officeDocument/2006/customXml" ds:itemID="{50F57755-D7E2-4FAE-A2E3-EADC35185201}">
   <ds:schemaRefs>
-    <ds:schemaRef ds:uri="http://schemas.microsoft.com/office/2006/metadata/properties"/>
-    <ds:schemaRef ds:uri="http://schemas.microsoft.com/sharepoint/v3/fields"/>
+    <ds:schemaRef ds:uri="http://schemas.openxmlformats.org/officeDocument/2006/bibliography"/>
   </ds:schemaRefs>
 </ds:datastoreItem>
 </file>
</xml_diff>

<commit_message>
23844 - Error with Pending Mgr Review logs; (Managers not able to enter review info when logs @ Pending Manager Review)
git-tfs-id: [https://tfs.omnicloud.local/tfs/cco%20program/]$/eCoaching_V2;C51012
</commit_message>
<xml_diff>
--- a/Runbook/Web/CCO_eCoaching_Log_Runbook.docx
+++ b/Runbook/Web/CCO_eCoaching_Log_Runbook.docx
@@ -1,6 +1,6 @@
 
 <file path=word/document.xml><?xml version="1.0" encoding="utf-8"?>
-<w:document xmlns:wpc="http://schemas.microsoft.com/office/word/2010/wordprocessingCanvas" xmlns:cx="http://schemas.microsoft.com/office/drawing/2014/chartex" xmlns:cx1="http://schemas.microsoft.com/office/drawing/2015/9/8/chartex" xmlns:cx2="http://schemas.microsoft.com/office/drawing/2015/10/21/chartex" xmlns:cx3="http://schemas.microsoft.com/office/drawing/2016/5/9/chartex" xmlns:cx4="http://schemas.microsoft.com/office/drawing/2016/5/10/chartex" xmlns:cx5="http://schemas.microsoft.com/office/drawing/2016/5/11/chartex" xmlns:cx6="http://schemas.microsoft.com/office/drawing/2016/5/12/chartex" xmlns:cx7="http://schemas.microsoft.com/office/drawing/2016/5/13/chartex" xmlns:cx8="http://schemas.microsoft.com/office/drawing/2016/5/14/chartex" xmlns:mc="http://schemas.openxmlformats.org/markup-compatibility/2006" xmlns:aink="http://schemas.microsoft.com/office/drawing/2016/ink" xmlns:am3d="http://schemas.microsoft.com/office/drawing/2017/model3d" xmlns:o="urn:schemas-microsoft-com:office:office" xmlns:r="http://schemas.openxmlformats.org/officeDocument/2006/relationships" xmlns:m="http://schemas.openxmlformats.org/officeDocument/2006/math" xmlns:v="urn:schemas-microsoft-com:vml" xmlns:wp14="http://schemas.microsoft.com/office/word/2010/wordprocessingDrawing" xmlns:wp="http://schemas.openxmlformats.org/drawingml/2006/wordprocessingDrawing" xmlns:w10="urn:schemas-microsoft-com:office:word" xmlns:w="http://schemas.openxmlformats.org/wordprocessingml/2006/main" xmlns:w14="http://schemas.microsoft.com/office/word/2010/wordml" xmlns:w15="http://schemas.microsoft.com/office/word/2012/wordml" xmlns:w16cex="http://schemas.microsoft.com/office/word/2018/wordml/cex" xmlns:w16cid="http://schemas.microsoft.com/office/word/2016/wordml/cid" xmlns:w16="http://schemas.microsoft.com/office/word/2018/wordml" xmlns:w16sdtdh="http://schemas.microsoft.com/office/word/2020/wordml/sdtdatahash" xmlns:w16se="http://schemas.microsoft.com/office/word/2015/wordml/symex" xmlns:wpg="http://schemas.microsoft.com/office/word/2010/wordprocessingGroup" xmlns:wpi="http://schemas.microsoft.com/office/word/2010/wordprocessingInk" xmlns:wne="http://schemas.microsoft.com/office/word/2006/wordml" xmlns:wps="http://schemas.microsoft.com/office/word/2010/wordprocessingShape" mc:Ignorable="w14 w15 w16se w16cid w16 w16cex w16sdtdh wp14">
+<w:document xmlns:wpc="http://schemas.microsoft.com/office/word/2010/wordprocessingCanvas" xmlns:cx="http://schemas.microsoft.com/office/drawing/2014/chartex" xmlns:cx1="http://schemas.microsoft.com/office/drawing/2015/9/8/chartex" xmlns:cx2="http://schemas.microsoft.com/office/drawing/2015/10/21/chartex" xmlns:cx3="http://schemas.microsoft.com/office/drawing/2016/5/9/chartex" xmlns:cx4="http://schemas.microsoft.com/office/drawing/2016/5/10/chartex" xmlns:cx5="http://schemas.microsoft.com/office/drawing/2016/5/11/chartex" xmlns:cx6="http://schemas.microsoft.com/office/drawing/2016/5/12/chartex" xmlns:cx7="http://schemas.microsoft.com/office/drawing/2016/5/13/chartex" xmlns:cx8="http://schemas.microsoft.com/office/drawing/2016/5/14/chartex" xmlns:mc="http://schemas.openxmlformats.org/markup-compatibility/2006" xmlns:aink="http://schemas.microsoft.com/office/drawing/2016/ink" xmlns:am3d="http://schemas.microsoft.com/office/drawing/2017/model3d" xmlns:o="urn:schemas-microsoft-com:office:office" xmlns:r="http://schemas.openxmlformats.org/officeDocument/2006/relationships" xmlns:m="http://schemas.openxmlformats.org/officeDocument/2006/math" xmlns:v="urn:schemas-microsoft-com:vml" xmlns:wp14="http://schemas.microsoft.com/office/word/2010/wordprocessingDrawing" xmlns:wp="http://schemas.openxmlformats.org/drawingml/2006/wordprocessingDrawing" xmlns:w10="urn:schemas-microsoft-com:office:word" xmlns:w="http://schemas.openxmlformats.org/wordprocessingml/2006/main" xmlns:w14="http://schemas.microsoft.com/office/word/2010/wordml" xmlns:w15="http://schemas.microsoft.com/office/word/2012/wordml" xmlns:w16cex="http://schemas.microsoft.com/office/word/2018/wordml/cex" xmlns:w16cid="http://schemas.microsoft.com/office/word/2016/wordml/cid" xmlns:w16="http://schemas.microsoft.com/office/word/2018/wordml" xmlns:w16se="http://schemas.microsoft.com/office/word/2015/wordml/symex" xmlns:wpg="http://schemas.microsoft.com/office/word/2010/wordprocessingGroup" xmlns:wpi="http://schemas.microsoft.com/office/word/2010/wordprocessingInk" xmlns:wne="http://schemas.microsoft.com/office/word/2006/wordml" xmlns:wps="http://schemas.microsoft.com/office/word/2010/wordprocessingShape" mc:Ignorable="w14 w15 w16se w16cid w16 w16cex wp14">
   <w:body>
     <w:p>
       <w:pPr>
@@ -183,13 +183,8 @@
       <w:pPr>
         <w:pStyle w:val="CoverPageTitles"/>
       </w:pPr>
-      <w:proofErr w:type="spellStart"/>
       <w:r>
-        <w:t>eCoaching</w:t>
-      </w:r>
-      <w:proofErr w:type="spellEnd"/>
-      <w:r>
-        <w:t xml:space="preserve"> Log Portal</w:t>
+        <w:t>eCoaching Log Portal</w:t>
       </w:r>
     </w:p>
     <w:p>
@@ -286,13 +281,8 @@
               </w:rPr>
             </w:pPr>
             <w:r>
-              <w:t xml:space="preserve">22255 – QN </w:t>
-            </w:r>
-            <w:proofErr w:type="gramStart"/>
-            <w:r>
-              <w:t>Enhancement;</w:t>
-            </w:r>
-            <w:proofErr w:type="gramEnd"/>
+              <w:t>22255 – QN Enhancement;</w:t>
+            </w:r>
           </w:p>
           <w:p>
             <w:pPr>
@@ -303,13 +293,8 @@
               </w:rPr>
             </w:pPr>
             <w:r>
-              <w:t xml:space="preserve">22642 – Resolve Security Scan </w:t>
-            </w:r>
-            <w:proofErr w:type="gramStart"/>
-            <w:r>
-              <w:t>Findings;</w:t>
-            </w:r>
-            <w:proofErr w:type="gramEnd"/>
+              <w:t>22642 – Resolve Security Scan Findings;</w:t>
+            </w:r>
           </w:p>
           <w:p>
             <w:pPr>
@@ -320,17 +305,16 @@
               </w:rPr>
             </w:pPr>
             <w:r>
-              <w:t xml:space="preserve">23137 – Quality new coaching reason (PFD) and PFD </w:t>
-            </w:r>
-            <w:proofErr w:type="gramStart"/>
-            <w:r>
-              <w:t>date;</w:t>
-            </w:r>
-            <w:proofErr w:type="gramEnd"/>
+              <w:t>23137 – Quality new coaching reason (PFD) and PFD date;</w:t>
+            </w:r>
           </w:p>
           <w:p>
             <w:pPr>
               <w:cnfStyle w:val="100000000000" w:firstRow="1" w:lastRow="0" w:firstColumn="0" w:lastColumn="0" w:oddVBand="0" w:evenVBand="0" w:oddHBand="0" w:evenHBand="0" w:firstRowFirstColumn="0" w:firstRowLastColumn="0" w:lastRowFirstColumn="0" w:lastRowLastColumn="0"/>
+              <w:rPr>
+                <w:i w:val="0"/>
+                <w:iCs w:val="0"/>
+              </w:rPr>
             </w:pPr>
             <w:r>
               <w:t>234</w:t>
@@ -352,6 +336,25 @@
             </w:r>
             <w:r>
               <w:t>;</w:t>
+            </w:r>
+          </w:p>
+          <w:p>
+            <w:pPr>
+              <w:cnfStyle w:val="100000000000" w:firstRow="1" w:lastRow="0" w:firstColumn="0" w:lastColumn="0" w:oddVBand="0" w:evenVBand="0" w:oddHBand="0" w:evenHBand="0" w:firstRowFirstColumn="0" w:firstRowLastColumn="0" w:lastRowFirstColumn="0" w:lastRowLastColumn="0"/>
+            </w:pPr>
+            <w:r>
+              <w:t xml:space="preserve">23844 – </w:t>
+            </w:r>
+            <w:r>
+              <w:t>Error with Pending Mgr Review logs;</w:t>
+            </w:r>
+          </w:p>
+          <w:p>
+            <w:pPr>
+              <w:cnfStyle w:val="100000000000" w:firstRow="1" w:lastRow="0" w:firstColumn="0" w:lastColumn="0" w:oddVBand="0" w:evenVBand="0" w:oddHBand="0" w:evenHBand="0" w:firstRowFirstColumn="0" w:firstRowLastColumn="0" w:lastRowFirstColumn="0" w:lastRowLastColumn="0"/>
+            </w:pPr>
+            <w:r>
+              <w:t>(Managers not able to enter review info when logs @ Pending Manager Review)</w:t>
             </w:r>
           </w:p>
         </w:tc>
@@ -515,36 +518,18 @@
           </w:tcPr>
           <w:p>
             <w:r>
-              <w:t xml:space="preserve">TFS 7136 </w:t>
-            </w:r>
-            <w:proofErr w:type="gramStart"/>
-            <w:r>
-              <w:t>–  New</w:t>
-            </w:r>
-            <w:proofErr w:type="gramEnd"/>
-            <w:r>
-              <w:t xml:space="preserve"> Submission;</w:t>
-            </w:r>
-          </w:p>
-          <w:p>
-            <w:r>
-              <w:t xml:space="preserve">TFS 7137 – My </w:t>
-            </w:r>
-            <w:proofErr w:type="gramStart"/>
-            <w:r>
-              <w:t>Dashboard;</w:t>
-            </w:r>
-            <w:proofErr w:type="gramEnd"/>
-          </w:p>
-          <w:p>
-            <w:r>
-              <w:t xml:space="preserve">TFS 7138 – Historical </w:t>
-            </w:r>
-            <w:proofErr w:type="gramStart"/>
-            <w:r>
-              <w:t>Dashboard;</w:t>
-            </w:r>
-            <w:proofErr w:type="gramEnd"/>
+              <w:t>TFS 7136 –  New Submission;</w:t>
+            </w:r>
+          </w:p>
+          <w:p>
+            <w:r>
+              <w:t>TFS 7137 – My Dashboard;</w:t>
+            </w:r>
+          </w:p>
+          <w:p>
+            <w:r>
+              <w:t>TFS 7138 – Historical Dashboard;</w:t>
+            </w:r>
           </w:p>
           <w:p>
             <w:r>
@@ -604,13 +589,8 @@
           </w:tcPr>
           <w:p>
             <w:r>
-              <w:t>TFS 11576 – New feed (PBH</w:t>
-            </w:r>
-            <w:proofErr w:type="gramStart"/>
-            <w:r>
-              <w:t>);</w:t>
-            </w:r>
-            <w:proofErr w:type="gramEnd"/>
+              <w:t>TFS 11576 – New feed (PBH);</w:t>
+            </w:r>
           </w:p>
           <w:p>
             <w:r>
@@ -682,48 +662,23 @@
           </w:tcPr>
           <w:p>
             <w:r>
-              <w:t xml:space="preserve">TFS 11839 – Add maintenance </w:t>
-            </w:r>
-            <w:proofErr w:type="gramStart"/>
-            <w:r>
-              <w:t>page;</w:t>
-            </w:r>
-            <w:proofErr w:type="gramEnd"/>
-          </w:p>
-          <w:p>
-            <w:r>
-              <w:t xml:space="preserve">TFS 11841- Multiple clicks on Survey submit </w:t>
-            </w:r>
-            <w:proofErr w:type="spellStart"/>
-            <w:proofErr w:type="gramStart"/>
-            <w:r>
-              <w:t>btn</w:t>
-            </w:r>
-            <w:proofErr w:type="spellEnd"/>
-            <w:r>
-              <w:t>;</w:t>
-            </w:r>
-            <w:proofErr w:type="gramEnd"/>
-          </w:p>
-          <w:p>
-            <w:r>
-              <w:t xml:space="preserve">TFS 11843 – Use bootstrap locally instead of from </w:t>
-            </w:r>
-            <w:proofErr w:type="gramStart"/>
-            <w:r>
-              <w:t>CDN;</w:t>
-            </w:r>
-            <w:proofErr w:type="gramEnd"/>
-          </w:p>
-          <w:p>
-            <w:r>
-              <w:t xml:space="preserve">TFS 11743 – Limit the number of records to be exported to </w:t>
-            </w:r>
-            <w:proofErr w:type="gramStart"/>
-            <w:r>
-              <w:t>excel;</w:t>
-            </w:r>
-            <w:proofErr w:type="gramEnd"/>
+              <w:t>TFS 11839 – Add maintenance page;</w:t>
+            </w:r>
+          </w:p>
+          <w:p>
+            <w:r>
+              <w:t>TFS 11841- Multiple clicks on Survey submit btn;</w:t>
+            </w:r>
+          </w:p>
+          <w:p>
+            <w:r>
+              <w:t>TFS 11843 – Use bootstrap locally instead of from CDN;</w:t>
+            </w:r>
+          </w:p>
+          <w:p>
+            <w:r>
+              <w:t>TFS 11743 – Limit the number of records to be exported to excel;</w:t>
+            </w:r>
           </w:p>
           <w:p>
             <w:r>
@@ -783,23 +738,7 @@
           </w:tcPr>
           <w:p>
             <w:r>
-              <w:t xml:space="preserve">TFS 11983 – Include a link to </w:t>
-            </w:r>
-            <w:proofErr w:type="spellStart"/>
-            <w:r>
-              <w:t>ecl</w:t>
-            </w:r>
-            <w:proofErr w:type="spellEnd"/>
-            <w:r>
-              <w:t xml:space="preserve"> </w:t>
-            </w:r>
-            <w:proofErr w:type="spellStart"/>
-            <w:r>
-              <w:t>sharepoint</w:t>
-            </w:r>
-            <w:proofErr w:type="spellEnd"/>
-            <w:r>
-              <w:t xml:space="preserve"> site to report issues;</w:t>
+              <w:t>TFS 11983 – Include a link to ecl sharepoint site to report issues;</w:t>
             </w:r>
           </w:p>
         </w:tc>
@@ -1079,15 +1018,7 @@
           </w:tcPr>
           <w:p>
             <w:r>
-              <w:t xml:space="preserve">TFS 12835 – </w:t>
-            </w:r>
-            <w:proofErr w:type="spellStart"/>
-            <w:r>
-              <w:t>OverTurned</w:t>
-            </w:r>
-            <w:proofErr w:type="spellEnd"/>
-            <w:r>
-              <w:t xml:space="preserve"> quality Appeal coaching logs;</w:t>
+              <w:t>TFS 12835 – OverTurned quality Appeal coaching logs;</w:t>
             </w:r>
           </w:p>
         </w:tc>
@@ -1143,15 +1074,7 @@
           </w:tcPr>
           <w:p>
             <w:r>
-              <w:t>TFS 12964 – Review Page: “Failed to update the log [</w:t>
-            </w:r>
-            <w:proofErr w:type="spellStart"/>
-            <w:r>
-              <w:t>xxxxxx</w:t>
-            </w:r>
-            <w:proofErr w:type="spellEnd"/>
-            <w:r>
-              <w:t>].” displays incorrectly;</w:t>
+              <w:t>TFS 12964 – Review Page: “Failed to update the log [xxxxxx].” displays incorrectly;</w:t>
             </w:r>
           </w:p>
         </w:tc>
@@ -1207,11 +1130,7 @@
           </w:tcPr>
           <w:p>
             <w:r>
-              <w:t xml:space="preserve">TFS 13512 </w:t>
-            </w:r>
-            <w:proofErr w:type="gramStart"/>
-            <w:r>
-              <w:t xml:space="preserve">- </w:t>
+              <w:t xml:space="preserve">TFS 13512 - </w:t>
             </w:r>
             <w:r>
               <w:t xml:space="preserve"> </w:t>
@@ -1220,11 +1139,7 @@
               <w:t>C</w:t>
             </w:r>
             <w:r>
-              <w:t>oaching</w:t>
-            </w:r>
-            <w:proofErr w:type="gramEnd"/>
-            <w:r>
-              <w:t xml:space="preserve"> entry field appear for supervisor when in pending manager review status</w:t>
+              <w:t>oaching entry field appear for supervisor when in pending manager review status</w:t>
             </w:r>
             <w:r>
               <w:t>;</w:t>
@@ -1283,17 +1198,7 @@
           </w:tcPr>
           <w:p>
             <w:r>
-              <w:t xml:space="preserve">TFS 13450 – Migrate Dev web server to </w:t>
-            </w:r>
-            <w:proofErr w:type="spellStart"/>
-            <w:proofErr w:type="gramStart"/>
-            <w:r>
-              <w:t>ad.local</w:t>
-            </w:r>
-            <w:proofErr w:type="spellEnd"/>
-            <w:proofErr w:type="gramEnd"/>
-            <w:r>
-              <w:t xml:space="preserve"> domain</w:t>
+              <w:t>TFS 13450 – Migrate Dev web server to ad.local domain</w:t>
             </w:r>
           </w:p>
         </w:tc>
@@ -1405,15 +1310,7 @@
           </w:tcPr>
           <w:p>
             <w:r>
-              <w:t xml:space="preserve">TSF 13808 – New Submission: Changing Program resets Direct/Indirect </w:t>
-            </w:r>
-            <w:proofErr w:type="spellStart"/>
-            <w:r>
-              <w:t>btn</w:t>
-            </w:r>
-            <w:proofErr w:type="spellEnd"/>
-            <w:r>
-              <w:t>;</w:t>
+              <w:t>TSF 13808 – New Submission: Changing Program resets Direct/Indirect btn;</w:t>
             </w:r>
           </w:p>
         </w:tc>
@@ -1693,13 +1590,8 @@
           </w:tcPr>
           <w:p>
             <w:r>
-              <w:t xml:space="preserve">TFS 14849 – Update GDIT links to Maximus </w:t>
-            </w:r>
-            <w:proofErr w:type="gramStart"/>
-            <w:r>
-              <w:t>ones;</w:t>
-            </w:r>
-            <w:proofErr w:type="gramEnd"/>
+              <w:t>TFS 14849 – Update GDIT links to Maximus ones;</w:t>
+            </w:r>
           </w:p>
           <w:p>
             <w:r>
@@ -1815,18 +1707,8 @@
           </w:tcPr>
           <w:p>
             <w:r>
-              <w:t xml:space="preserve">TFS 15231 – Attendance Policy </w:t>
-            </w:r>
-            <w:proofErr w:type="spellStart"/>
-            <w:proofErr w:type="gramStart"/>
-            <w:r>
-              <w:t>Earnback</w:t>
-            </w:r>
-            <w:proofErr w:type="spellEnd"/>
-            <w:r>
-              <w:t>;</w:t>
-            </w:r>
-            <w:proofErr w:type="gramEnd"/>
+              <w:t>TFS 15231 – Attendance Policy Earnback;</w:t>
+            </w:r>
           </w:p>
           <w:p>
             <w:r>
@@ -1886,28 +1768,13 @@
           </w:tcPr>
           <w:p>
             <w:r>
-              <w:t xml:space="preserve">TFS 14679 - </w:t>
-            </w:r>
-            <w:proofErr w:type="spellStart"/>
-            <w:proofErr w:type="gramStart"/>
-            <w:r>
-              <w:t>Followup</w:t>
-            </w:r>
-            <w:proofErr w:type="spellEnd"/>
-            <w:r>
-              <w:t>;</w:t>
-            </w:r>
-            <w:proofErr w:type="gramEnd"/>
-          </w:p>
-          <w:p>
-            <w:r>
-              <w:t xml:space="preserve">TFS 15600 - London Alternate Channels </w:t>
-            </w:r>
-            <w:proofErr w:type="gramStart"/>
-            <w:r>
-              <w:t>Bingo;</w:t>
-            </w:r>
-            <w:proofErr w:type="gramEnd"/>
+              <w:t>TFS 14679 - Followup;</w:t>
+            </w:r>
+          </w:p>
+          <w:p>
+            <w:r>
+              <w:t>TFS 15600 - London Alternate Channels Bingo;</w:t>
+            </w:r>
           </w:p>
           <w:p>
             <w:r>
@@ -2083,13 +1950,8 @@
           </w:tcPr>
           <w:p>
             <w:r>
-              <w:t xml:space="preserve">TFS 15883 – Warning: change work </w:t>
-            </w:r>
-            <w:proofErr w:type="gramStart"/>
-            <w:r>
-              <w:t>flow;</w:t>
-            </w:r>
-            <w:proofErr w:type="gramEnd"/>
+              <w:t>TFS 15883 – Warning: change work flow;</w:t>
+            </w:r>
           </w:p>
           <w:p>
             <w:r>
@@ -2149,15 +2011,7 @@
           </w:tcPr>
           <w:p>
             <w:r>
-              <w:t xml:space="preserve">TFS 17037 – Unique identifier needed to display evaluations with duplicate </w:t>
-            </w:r>
-            <w:proofErr w:type="spellStart"/>
-            <w:r>
-              <w:t>verint</w:t>
-            </w:r>
-            <w:proofErr w:type="spellEnd"/>
-            <w:r>
-              <w:t xml:space="preserve"> id</w:t>
+              <w:t>TFS 17037 – Unique identifier needed to display evaluations with duplicate verint id</w:t>
             </w:r>
           </w:p>
         </w:tc>
@@ -2213,23 +2067,8 @@
           </w:tcPr>
           <w:p>
             <w:r>
-              <w:t>TFS 17123 – Add “</w:t>
-            </w:r>
-            <w:proofErr w:type="spellStart"/>
-            <w:proofErr w:type="gramStart"/>
-            <w:r>
-              <w:t>ad.local</w:t>
-            </w:r>
-            <w:proofErr w:type="spellEnd"/>
-            <w:proofErr w:type="gramEnd"/>
-            <w:r>
-              <w:t xml:space="preserve">” in application </w:t>
-            </w:r>
-            <w:proofErr w:type="spellStart"/>
-            <w:r>
-              <w:t>url</w:t>
-            </w:r>
-            <w:proofErr w:type="spellEnd"/>
+              <w:t>TFS 17123 – Add “ad.local” in application url</w:t>
+            </w:r>
           </w:p>
         </w:tc>
         <w:tc>
@@ -2642,30 +2481,8 @@
               <w:rPr>
                 <w:bCs/>
               </w:rPr>
-              <w:t xml:space="preserve">TFS 21991 – smtp switch from </w:t>
-            </w:r>
-            <w:proofErr w:type="spellStart"/>
-            <w:r>
-              <w:rPr>
-                <w:bCs/>
-              </w:rPr>
-              <w:t>ironport</w:t>
-            </w:r>
-            <w:proofErr w:type="spellEnd"/>
-            <w:r>
-              <w:rPr>
-                <w:bCs/>
-              </w:rPr>
-              <w:t xml:space="preserve"> to </w:t>
-            </w:r>
-            <w:proofErr w:type="spellStart"/>
-            <w:r>
-              <w:rPr>
-                <w:bCs/>
-              </w:rPr>
-              <w:t>maxcorp</w:t>
-            </w:r>
-            <w:proofErr w:type="spellEnd"/>
+              <w:t>TFS 21991 – smtp switch from ironport to maxcorp</w:t>
+            </w:r>
           </w:p>
         </w:tc>
         <w:tc>
@@ -2726,13 +2543,8 @@
               </w:rPr>
             </w:pPr>
             <w:r>
-              <w:t xml:space="preserve">TFS 22255 – QN </w:t>
-            </w:r>
-            <w:proofErr w:type="gramStart"/>
-            <w:r>
-              <w:t>Enhancement;</w:t>
-            </w:r>
-            <w:proofErr w:type="gramEnd"/>
+              <w:t>TFS 22255 – QN Enhancement;</w:t>
+            </w:r>
           </w:p>
           <w:p>
             <w:pPr>
@@ -2742,13 +2554,8 @@
               </w:rPr>
             </w:pPr>
             <w:r>
-              <w:t xml:space="preserve">TFS 22642 – Resolve Security Scan </w:t>
-            </w:r>
-            <w:proofErr w:type="gramStart"/>
-            <w:r>
-              <w:t>Findings;</w:t>
-            </w:r>
-            <w:proofErr w:type="gramEnd"/>
+              <w:t>TFS 22642 – Resolve Security Scan Findings;</w:t>
+            </w:r>
           </w:p>
           <w:p>
             <w:pPr>
@@ -2829,6 +2636,70 @@
             </w:r>
             <w:r>
               <w:t>pdate email process in user interface</w:t>
+            </w:r>
+          </w:p>
+        </w:tc>
+        <w:tc>
+          <w:tcPr>
+            <w:tcW w:w="2214" w:type="dxa"/>
+          </w:tcPr>
+          <w:p>
+            <w:pPr>
+              <w:pStyle w:val="TableText"/>
+              <w:ind w:left="162"/>
+              <w:rPr>
+                <w:sz w:val="18"/>
+                <w:szCs w:val="18"/>
+              </w:rPr>
+            </w:pPr>
+            <w:r>
+              <w:rPr>
+                <w:sz w:val="18"/>
+                <w:szCs w:val="18"/>
+              </w:rPr>
+              <w:t>Lili Huang</w:t>
+            </w:r>
+          </w:p>
+        </w:tc>
+      </w:tr>
+      <w:tr>
+        <w:tc>
+          <w:tcPr>
+            <w:tcW w:w="1186" w:type="dxa"/>
+          </w:tcPr>
+          <w:p>
+            <w:pPr>
+              <w:pStyle w:val="TableText"/>
+              <w:ind w:left="90"/>
+              <w:rPr>
+                <w:sz w:val="18"/>
+                <w:szCs w:val="18"/>
+              </w:rPr>
+            </w:pPr>
+            <w:r>
+              <w:rPr>
+                <w:sz w:val="18"/>
+                <w:szCs w:val="18"/>
+              </w:rPr>
+              <w:t>01/03/2022</w:t>
+            </w:r>
+          </w:p>
+        </w:tc>
+        <w:tc>
+          <w:tcPr>
+            <w:tcW w:w="5950" w:type="dxa"/>
+          </w:tcPr>
+          <w:p>
+            <w:r>
+              <w:t xml:space="preserve">TFS 23844 - </w:t>
+            </w:r>
+            <w:r>
+              <w:t>Error with Pending Mgr Review logs;</w:t>
+            </w:r>
+          </w:p>
+          <w:p>
+            <w:r>
+              <w:t>(Managers not able to enter review info when logs @ Pending Manager Review)</w:t>
             </w:r>
           </w:p>
         </w:tc>
@@ -3040,7 +2911,7 @@
                 <w:sz w:val="32"/>
                 <w:szCs w:val="32"/>
               </w:rPr>
-              <w:t>50</w:t>
+              <w:t>5</w:t>
             </w:r>
             <w:r>
               <w:rPr>
@@ -3048,7 +2919,7 @@
                 <w:sz w:val="32"/>
                 <w:szCs w:val="32"/>
               </w:rPr>
-              <w:t>830</w:t>
+              <w:t>1011</w:t>
             </w:r>
           </w:p>
         </w:tc>
@@ -3518,15 +3389,7 @@
               <w:contextualSpacing/>
             </w:pPr>
             <w:r>
-              <w:t>Enter “</w:t>
-            </w:r>
-            <w:proofErr w:type="gramStart"/>
-            <w:r>
-              <w:t>(.*</w:t>
-            </w:r>
-            <w:proofErr w:type="gramEnd"/>
-            <w:r>
-              <w:t>)” in the Pattern text box</w:t>
+              <w:t>Enter “(.*)” in the Pattern text box</w:t>
             </w:r>
             <w:r>
               <w:t>.</w:t>
@@ -4656,15 +4519,7 @@
               <w:contextualSpacing/>
             </w:pPr>
             <w:r>
-              <w:t xml:space="preserve">Enter </w:t>
-            </w:r>
-            <w:proofErr w:type="gramStart"/>
-            <w:r>
-              <w:t>“.*</w:t>
-            </w:r>
-            <w:proofErr w:type="gramEnd"/>
-            <w:r>
-              <w:t>” in the Pattern text box</w:t>
+              <w:t>Enter “.*” in the Pattern text box</w:t>
             </w:r>
             <w:r>
               <w:t>.</w:t>
@@ -5130,23 +4985,7 @@
                 <w:bCs/>
                 <w:sz w:val="20"/>
               </w:rPr>
-              <w:t xml:space="preserve">files under D:\Sites\ </w:t>
-            </w:r>
-            <w:proofErr w:type="spellStart"/>
-            <w:r>
-              <w:rPr>
-                <w:bCs/>
-                <w:sz w:val="20"/>
-              </w:rPr>
-              <w:t>eCoachingLog</w:t>
-            </w:r>
-            <w:proofErr w:type="spellEnd"/>
-            <w:r>
-              <w:rPr>
-                <w:bCs/>
-                <w:sz w:val="20"/>
-              </w:rPr>
-              <w:t xml:space="preserve"> </w:t>
+              <w:t xml:space="preserve">files under D:\Sites\ eCoachingLog </w:t>
             </w:r>
             <w:r>
               <w:rPr>
@@ -5214,37 +5053,7 @@
               <w:rPr>
                 <w:bCs/>
               </w:rPr>
-              <w:t xml:space="preserve">Edit </w:t>
-            </w:r>
-            <w:proofErr w:type="spellStart"/>
-            <w:r>
-              <w:rPr>
-                <w:bCs/>
-              </w:rPr>
-              <w:t>web.config</w:t>
-            </w:r>
-            <w:proofErr w:type="spellEnd"/>
-            <w:r>
-              <w:rPr>
-                <w:bCs/>
-              </w:rPr>
-              <w:t xml:space="preserve"> “</w:t>
-            </w:r>
-            <w:proofErr w:type="spellStart"/>
-            <w:proofErr w:type="gramStart"/>
-            <w:r>
-              <w:rPr>
-                <w:bCs/>
-              </w:rPr>
-              <w:t>Prod.VnV.IPs</w:t>
-            </w:r>
-            <w:proofErr w:type="spellEnd"/>
-            <w:proofErr w:type="gramEnd"/>
-            <w:r>
-              <w:rPr>
-                <w:bCs/>
-              </w:rPr>
-              <w:t>” section,  remove all exiting IPs, then add testers’ IPs, separated by comma.</w:t>
+              <w:t>Edit web.config “Prod.VnV.IPs” section,  remove all exiting IPs, then add testers’ IPs, separated by comma.</w:t>
             </w:r>
           </w:p>
           <w:p>
@@ -5401,7 +5210,7 @@
 </file>
 
 <file path=word/endnotes.xml><?xml version="1.0" encoding="utf-8"?>
-<w:endnotes xmlns:wpc="http://schemas.microsoft.com/office/word/2010/wordprocessingCanvas" xmlns:cx="http://schemas.microsoft.com/office/drawing/2014/chartex" xmlns:cx1="http://schemas.microsoft.com/office/drawing/2015/9/8/chartex" xmlns:cx2="http://schemas.microsoft.com/office/drawing/2015/10/21/chartex" xmlns:cx3="http://schemas.microsoft.com/office/drawing/2016/5/9/chartex" xmlns:cx4="http://schemas.microsoft.com/office/drawing/2016/5/10/chartex" xmlns:cx5="http://schemas.microsoft.com/office/drawing/2016/5/11/chartex" xmlns:cx6="http://schemas.microsoft.com/office/drawing/2016/5/12/chartex" xmlns:cx7="http://schemas.microsoft.com/office/drawing/2016/5/13/chartex" xmlns:cx8="http://schemas.microsoft.com/office/drawing/2016/5/14/chartex" xmlns:mc="http://schemas.openxmlformats.org/markup-compatibility/2006" xmlns:aink="http://schemas.microsoft.com/office/drawing/2016/ink" xmlns:am3d="http://schemas.microsoft.com/office/drawing/2017/model3d" xmlns:o="urn:schemas-microsoft-com:office:office" xmlns:r="http://schemas.openxmlformats.org/officeDocument/2006/relationships" xmlns:m="http://schemas.openxmlformats.org/officeDocument/2006/math" xmlns:v="urn:schemas-microsoft-com:vml" xmlns:wp14="http://schemas.microsoft.com/office/word/2010/wordprocessingDrawing" xmlns:wp="http://schemas.openxmlformats.org/drawingml/2006/wordprocessingDrawing" xmlns:w10="urn:schemas-microsoft-com:office:word" xmlns:w="http://schemas.openxmlformats.org/wordprocessingml/2006/main" xmlns:w14="http://schemas.microsoft.com/office/word/2010/wordml" xmlns:w15="http://schemas.microsoft.com/office/word/2012/wordml" xmlns:w16cex="http://schemas.microsoft.com/office/word/2018/wordml/cex" xmlns:w16cid="http://schemas.microsoft.com/office/word/2016/wordml/cid" xmlns:w16="http://schemas.microsoft.com/office/word/2018/wordml" xmlns:w16sdtdh="http://schemas.microsoft.com/office/word/2020/wordml/sdtdatahash" xmlns:w16se="http://schemas.microsoft.com/office/word/2015/wordml/symex" xmlns:wpg="http://schemas.microsoft.com/office/word/2010/wordprocessingGroup" xmlns:wpi="http://schemas.microsoft.com/office/word/2010/wordprocessingInk" xmlns:wne="http://schemas.microsoft.com/office/word/2006/wordml" xmlns:wps="http://schemas.microsoft.com/office/word/2010/wordprocessingShape" mc:Ignorable="w14 w15 w16se w16cid w16 w16cex w16sdtdh wp14">
+<w:endnotes xmlns:wpc="http://schemas.microsoft.com/office/word/2010/wordprocessingCanvas" xmlns:cx="http://schemas.microsoft.com/office/drawing/2014/chartex" xmlns:cx1="http://schemas.microsoft.com/office/drawing/2015/9/8/chartex" xmlns:cx2="http://schemas.microsoft.com/office/drawing/2015/10/21/chartex" xmlns:cx3="http://schemas.microsoft.com/office/drawing/2016/5/9/chartex" xmlns:cx4="http://schemas.microsoft.com/office/drawing/2016/5/10/chartex" xmlns:cx5="http://schemas.microsoft.com/office/drawing/2016/5/11/chartex" xmlns:cx6="http://schemas.microsoft.com/office/drawing/2016/5/12/chartex" xmlns:cx7="http://schemas.microsoft.com/office/drawing/2016/5/13/chartex" xmlns:cx8="http://schemas.microsoft.com/office/drawing/2016/5/14/chartex" xmlns:mc="http://schemas.openxmlformats.org/markup-compatibility/2006" xmlns:aink="http://schemas.microsoft.com/office/drawing/2016/ink" xmlns:am3d="http://schemas.microsoft.com/office/drawing/2017/model3d" xmlns:o="urn:schemas-microsoft-com:office:office" xmlns:r="http://schemas.openxmlformats.org/officeDocument/2006/relationships" xmlns:m="http://schemas.openxmlformats.org/officeDocument/2006/math" xmlns:v="urn:schemas-microsoft-com:vml" xmlns:wp14="http://schemas.microsoft.com/office/word/2010/wordprocessingDrawing" xmlns:wp="http://schemas.openxmlformats.org/drawingml/2006/wordprocessingDrawing" xmlns:w10="urn:schemas-microsoft-com:office:word" xmlns:w="http://schemas.openxmlformats.org/wordprocessingml/2006/main" xmlns:w14="http://schemas.microsoft.com/office/word/2010/wordml" xmlns:w15="http://schemas.microsoft.com/office/word/2012/wordml" xmlns:w16cex="http://schemas.microsoft.com/office/word/2018/wordml/cex" xmlns:w16cid="http://schemas.microsoft.com/office/word/2016/wordml/cid" xmlns:w16="http://schemas.microsoft.com/office/word/2018/wordml" xmlns:w16se="http://schemas.microsoft.com/office/word/2015/wordml/symex" xmlns:wpg="http://schemas.microsoft.com/office/word/2010/wordprocessingGroup" xmlns:wpi="http://schemas.microsoft.com/office/word/2010/wordprocessingInk" xmlns:wne="http://schemas.microsoft.com/office/word/2006/wordml" xmlns:wps="http://schemas.microsoft.com/office/word/2010/wordprocessingShape" mc:Ignorable="w14 w15 w16se w16cid w16 w16cex wp14">
   <w:endnote w:type="separator" w:id="-1">
     <w:p>
       <w:r>
@@ -5420,7 +5229,7 @@
 </file>
 
 <file path=word/footer1.xml><?xml version="1.0" encoding="utf-8"?>
-<w:ftr xmlns:wpc="http://schemas.microsoft.com/office/word/2010/wordprocessingCanvas" xmlns:cx="http://schemas.microsoft.com/office/drawing/2014/chartex" xmlns:cx1="http://schemas.microsoft.com/office/drawing/2015/9/8/chartex" xmlns:cx2="http://schemas.microsoft.com/office/drawing/2015/10/21/chartex" xmlns:cx3="http://schemas.microsoft.com/office/drawing/2016/5/9/chartex" xmlns:cx4="http://schemas.microsoft.com/office/drawing/2016/5/10/chartex" xmlns:cx5="http://schemas.microsoft.com/office/drawing/2016/5/11/chartex" xmlns:cx6="http://schemas.microsoft.com/office/drawing/2016/5/12/chartex" xmlns:cx7="http://schemas.microsoft.com/office/drawing/2016/5/13/chartex" xmlns:cx8="http://schemas.microsoft.com/office/drawing/2016/5/14/chartex" xmlns:mc="http://schemas.openxmlformats.org/markup-compatibility/2006" xmlns:aink="http://schemas.microsoft.com/office/drawing/2016/ink" xmlns:am3d="http://schemas.microsoft.com/office/drawing/2017/model3d" xmlns:o="urn:schemas-microsoft-com:office:office" xmlns:r="http://schemas.openxmlformats.org/officeDocument/2006/relationships" xmlns:m="http://schemas.openxmlformats.org/officeDocument/2006/math" xmlns:v="urn:schemas-microsoft-com:vml" xmlns:wp14="http://schemas.microsoft.com/office/word/2010/wordprocessingDrawing" xmlns:wp="http://schemas.openxmlformats.org/drawingml/2006/wordprocessingDrawing" xmlns:w10="urn:schemas-microsoft-com:office:word" xmlns:w="http://schemas.openxmlformats.org/wordprocessingml/2006/main" xmlns:w14="http://schemas.microsoft.com/office/word/2010/wordml" xmlns:w15="http://schemas.microsoft.com/office/word/2012/wordml" xmlns:w16cex="http://schemas.microsoft.com/office/word/2018/wordml/cex" xmlns:w16cid="http://schemas.microsoft.com/office/word/2016/wordml/cid" xmlns:w16="http://schemas.microsoft.com/office/word/2018/wordml" xmlns:w16sdtdh="http://schemas.microsoft.com/office/word/2020/wordml/sdtdatahash" xmlns:w16se="http://schemas.microsoft.com/office/word/2015/wordml/symex" xmlns:wpg="http://schemas.microsoft.com/office/word/2010/wordprocessingGroup" xmlns:wpi="http://schemas.microsoft.com/office/word/2010/wordprocessingInk" xmlns:wne="http://schemas.microsoft.com/office/word/2006/wordml" xmlns:wps="http://schemas.microsoft.com/office/word/2010/wordprocessingShape" mc:Ignorable="w14 w15 w16se w16cid w16 w16cex w16sdtdh wp14">
+<w:ftr xmlns:wpc="http://schemas.microsoft.com/office/word/2010/wordprocessingCanvas" xmlns:cx="http://schemas.microsoft.com/office/drawing/2014/chartex" xmlns:cx1="http://schemas.microsoft.com/office/drawing/2015/9/8/chartex" xmlns:cx2="http://schemas.microsoft.com/office/drawing/2015/10/21/chartex" xmlns:cx3="http://schemas.microsoft.com/office/drawing/2016/5/9/chartex" xmlns:cx4="http://schemas.microsoft.com/office/drawing/2016/5/10/chartex" xmlns:cx5="http://schemas.microsoft.com/office/drawing/2016/5/11/chartex" xmlns:cx6="http://schemas.microsoft.com/office/drawing/2016/5/12/chartex" xmlns:cx7="http://schemas.microsoft.com/office/drawing/2016/5/13/chartex" xmlns:cx8="http://schemas.microsoft.com/office/drawing/2016/5/14/chartex" xmlns:mc="http://schemas.openxmlformats.org/markup-compatibility/2006" xmlns:aink="http://schemas.microsoft.com/office/drawing/2016/ink" xmlns:am3d="http://schemas.microsoft.com/office/drawing/2017/model3d" xmlns:o="urn:schemas-microsoft-com:office:office" xmlns:r="http://schemas.openxmlformats.org/officeDocument/2006/relationships" xmlns:m="http://schemas.openxmlformats.org/officeDocument/2006/math" xmlns:v="urn:schemas-microsoft-com:vml" xmlns:wp14="http://schemas.microsoft.com/office/word/2010/wordprocessingDrawing" xmlns:wp="http://schemas.openxmlformats.org/drawingml/2006/wordprocessingDrawing" xmlns:w10="urn:schemas-microsoft-com:office:word" xmlns:w="http://schemas.openxmlformats.org/wordprocessingml/2006/main" xmlns:w14="http://schemas.microsoft.com/office/word/2010/wordml" xmlns:w15="http://schemas.microsoft.com/office/word/2012/wordml" xmlns:w16cex="http://schemas.microsoft.com/office/word/2018/wordml/cex" xmlns:w16cid="http://schemas.microsoft.com/office/word/2016/wordml/cid" xmlns:w16="http://schemas.microsoft.com/office/word/2018/wordml" xmlns:w16se="http://schemas.microsoft.com/office/word/2015/wordml/symex" xmlns:wpg="http://schemas.microsoft.com/office/word/2010/wordprocessingGroup" xmlns:wpi="http://schemas.microsoft.com/office/word/2010/wordprocessingInk" xmlns:wne="http://schemas.microsoft.com/office/word/2006/wordml" xmlns:wps="http://schemas.microsoft.com/office/word/2010/wordprocessingShape" mc:Ignorable="w14 w15 w16se w16cid w16 w16cex wp14">
   <w:p>
     <w:pPr>
       <w:pStyle w:val="Footer"/>
@@ -5607,7 +5416,7 @@
 </file>
 
 <file path=word/footer2.xml><?xml version="1.0" encoding="utf-8"?>
-<w:ftr xmlns:wpc="http://schemas.microsoft.com/office/word/2010/wordprocessingCanvas" xmlns:cx="http://schemas.microsoft.com/office/drawing/2014/chartex" xmlns:cx1="http://schemas.microsoft.com/office/drawing/2015/9/8/chartex" xmlns:cx2="http://schemas.microsoft.com/office/drawing/2015/10/21/chartex" xmlns:cx3="http://schemas.microsoft.com/office/drawing/2016/5/9/chartex" xmlns:cx4="http://schemas.microsoft.com/office/drawing/2016/5/10/chartex" xmlns:cx5="http://schemas.microsoft.com/office/drawing/2016/5/11/chartex" xmlns:cx6="http://schemas.microsoft.com/office/drawing/2016/5/12/chartex" xmlns:cx7="http://schemas.microsoft.com/office/drawing/2016/5/13/chartex" xmlns:cx8="http://schemas.microsoft.com/office/drawing/2016/5/14/chartex" xmlns:mc="http://schemas.openxmlformats.org/markup-compatibility/2006" xmlns:aink="http://schemas.microsoft.com/office/drawing/2016/ink" xmlns:am3d="http://schemas.microsoft.com/office/drawing/2017/model3d" xmlns:o="urn:schemas-microsoft-com:office:office" xmlns:r="http://schemas.openxmlformats.org/officeDocument/2006/relationships" xmlns:m="http://schemas.openxmlformats.org/officeDocument/2006/math" xmlns:v="urn:schemas-microsoft-com:vml" xmlns:wp14="http://schemas.microsoft.com/office/word/2010/wordprocessingDrawing" xmlns:wp="http://schemas.openxmlformats.org/drawingml/2006/wordprocessingDrawing" xmlns:w10="urn:schemas-microsoft-com:office:word" xmlns:w="http://schemas.openxmlformats.org/wordprocessingml/2006/main" xmlns:w14="http://schemas.microsoft.com/office/word/2010/wordml" xmlns:w15="http://schemas.microsoft.com/office/word/2012/wordml" xmlns:w16cex="http://schemas.microsoft.com/office/word/2018/wordml/cex" xmlns:w16cid="http://schemas.microsoft.com/office/word/2016/wordml/cid" xmlns:w16="http://schemas.microsoft.com/office/word/2018/wordml" xmlns:w16sdtdh="http://schemas.microsoft.com/office/word/2020/wordml/sdtdatahash" xmlns:w16se="http://schemas.microsoft.com/office/word/2015/wordml/symex" xmlns:wpg="http://schemas.microsoft.com/office/word/2010/wordprocessingGroup" xmlns:wpi="http://schemas.microsoft.com/office/word/2010/wordprocessingInk" xmlns:wne="http://schemas.microsoft.com/office/word/2006/wordml" xmlns:wps="http://schemas.microsoft.com/office/word/2010/wordprocessingShape" mc:Ignorable="w14 w15 w16se w16cid w16 w16cex w16sdtdh wp14">
+<w:ftr xmlns:wpc="http://schemas.microsoft.com/office/word/2010/wordprocessingCanvas" xmlns:cx="http://schemas.microsoft.com/office/drawing/2014/chartex" xmlns:cx1="http://schemas.microsoft.com/office/drawing/2015/9/8/chartex" xmlns:cx2="http://schemas.microsoft.com/office/drawing/2015/10/21/chartex" xmlns:cx3="http://schemas.microsoft.com/office/drawing/2016/5/9/chartex" xmlns:cx4="http://schemas.microsoft.com/office/drawing/2016/5/10/chartex" xmlns:cx5="http://schemas.microsoft.com/office/drawing/2016/5/11/chartex" xmlns:cx6="http://schemas.microsoft.com/office/drawing/2016/5/12/chartex" xmlns:cx7="http://schemas.microsoft.com/office/drawing/2016/5/13/chartex" xmlns:cx8="http://schemas.microsoft.com/office/drawing/2016/5/14/chartex" xmlns:mc="http://schemas.openxmlformats.org/markup-compatibility/2006" xmlns:aink="http://schemas.microsoft.com/office/drawing/2016/ink" xmlns:am3d="http://schemas.microsoft.com/office/drawing/2017/model3d" xmlns:o="urn:schemas-microsoft-com:office:office" xmlns:r="http://schemas.openxmlformats.org/officeDocument/2006/relationships" xmlns:m="http://schemas.openxmlformats.org/officeDocument/2006/math" xmlns:v="urn:schemas-microsoft-com:vml" xmlns:wp14="http://schemas.microsoft.com/office/word/2010/wordprocessingDrawing" xmlns:wp="http://schemas.openxmlformats.org/drawingml/2006/wordprocessingDrawing" xmlns:w10="urn:schemas-microsoft-com:office:word" xmlns:w="http://schemas.openxmlformats.org/wordprocessingml/2006/main" xmlns:w14="http://schemas.microsoft.com/office/word/2010/wordml" xmlns:w15="http://schemas.microsoft.com/office/word/2012/wordml" xmlns:w16cex="http://schemas.microsoft.com/office/word/2018/wordml/cex" xmlns:w16cid="http://schemas.microsoft.com/office/word/2016/wordml/cid" xmlns:w16="http://schemas.microsoft.com/office/word/2018/wordml" xmlns:w16se="http://schemas.microsoft.com/office/word/2015/wordml/symex" xmlns:wpg="http://schemas.microsoft.com/office/word/2010/wordprocessingGroup" xmlns:wpi="http://schemas.microsoft.com/office/word/2010/wordprocessingInk" xmlns:wne="http://schemas.microsoft.com/office/word/2006/wordml" xmlns:wps="http://schemas.microsoft.com/office/word/2010/wordprocessingShape" mc:Ignorable="w14 w15 w16se w16cid w16 w16cex wp14">
   <w:p>
     <w:pPr>
       <w:pStyle w:val="Footer"/>
@@ -5749,7 +5558,7 @@
 </file>
 
 <file path=word/footer3.xml><?xml version="1.0" encoding="utf-8"?>
-<w:ftr xmlns:wpc="http://schemas.microsoft.com/office/word/2010/wordprocessingCanvas" xmlns:cx="http://schemas.microsoft.com/office/drawing/2014/chartex" xmlns:cx1="http://schemas.microsoft.com/office/drawing/2015/9/8/chartex" xmlns:cx2="http://schemas.microsoft.com/office/drawing/2015/10/21/chartex" xmlns:cx3="http://schemas.microsoft.com/office/drawing/2016/5/9/chartex" xmlns:cx4="http://schemas.microsoft.com/office/drawing/2016/5/10/chartex" xmlns:cx5="http://schemas.microsoft.com/office/drawing/2016/5/11/chartex" xmlns:cx6="http://schemas.microsoft.com/office/drawing/2016/5/12/chartex" xmlns:cx7="http://schemas.microsoft.com/office/drawing/2016/5/13/chartex" xmlns:cx8="http://schemas.microsoft.com/office/drawing/2016/5/14/chartex" xmlns:mc="http://schemas.openxmlformats.org/markup-compatibility/2006" xmlns:aink="http://schemas.microsoft.com/office/drawing/2016/ink" xmlns:am3d="http://schemas.microsoft.com/office/drawing/2017/model3d" xmlns:o="urn:schemas-microsoft-com:office:office" xmlns:r="http://schemas.openxmlformats.org/officeDocument/2006/relationships" xmlns:m="http://schemas.openxmlformats.org/officeDocument/2006/math" xmlns:v="urn:schemas-microsoft-com:vml" xmlns:wp14="http://schemas.microsoft.com/office/word/2010/wordprocessingDrawing" xmlns:wp="http://schemas.openxmlformats.org/drawingml/2006/wordprocessingDrawing" xmlns:w10="urn:schemas-microsoft-com:office:word" xmlns:w="http://schemas.openxmlformats.org/wordprocessingml/2006/main" xmlns:w14="http://schemas.microsoft.com/office/word/2010/wordml" xmlns:w15="http://schemas.microsoft.com/office/word/2012/wordml" xmlns:w16cex="http://schemas.microsoft.com/office/word/2018/wordml/cex" xmlns:w16cid="http://schemas.microsoft.com/office/word/2016/wordml/cid" xmlns:w16="http://schemas.microsoft.com/office/word/2018/wordml" xmlns:w16sdtdh="http://schemas.microsoft.com/office/word/2020/wordml/sdtdatahash" xmlns:w16se="http://schemas.microsoft.com/office/word/2015/wordml/symex" xmlns:wpg="http://schemas.microsoft.com/office/word/2010/wordprocessingGroup" xmlns:wpi="http://schemas.microsoft.com/office/word/2010/wordprocessingInk" xmlns:wne="http://schemas.microsoft.com/office/word/2006/wordml" xmlns:wps="http://schemas.microsoft.com/office/word/2010/wordprocessingShape" mc:Ignorable="w14 w15 w16se w16cid w16 w16cex w16sdtdh wp14">
+<w:ftr xmlns:wpc="http://schemas.microsoft.com/office/word/2010/wordprocessingCanvas" xmlns:cx="http://schemas.microsoft.com/office/drawing/2014/chartex" xmlns:cx1="http://schemas.microsoft.com/office/drawing/2015/9/8/chartex" xmlns:cx2="http://schemas.microsoft.com/office/drawing/2015/10/21/chartex" xmlns:cx3="http://schemas.microsoft.com/office/drawing/2016/5/9/chartex" xmlns:cx4="http://schemas.microsoft.com/office/drawing/2016/5/10/chartex" xmlns:cx5="http://schemas.microsoft.com/office/drawing/2016/5/11/chartex" xmlns:cx6="http://schemas.microsoft.com/office/drawing/2016/5/12/chartex" xmlns:cx7="http://schemas.microsoft.com/office/drawing/2016/5/13/chartex" xmlns:cx8="http://schemas.microsoft.com/office/drawing/2016/5/14/chartex" xmlns:mc="http://schemas.openxmlformats.org/markup-compatibility/2006" xmlns:aink="http://schemas.microsoft.com/office/drawing/2016/ink" xmlns:am3d="http://schemas.microsoft.com/office/drawing/2017/model3d" xmlns:o="urn:schemas-microsoft-com:office:office" xmlns:r="http://schemas.openxmlformats.org/officeDocument/2006/relationships" xmlns:m="http://schemas.openxmlformats.org/officeDocument/2006/math" xmlns:v="urn:schemas-microsoft-com:vml" xmlns:wp14="http://schemas.microsoft.com/office/word/2010/wordprocessingDrawing" xmlns:wp="http://schemas.openxmlformats.org/drawingml/2006/wordprocessingDrawing" xmlns:w10="urn:schemas-microsoft-com:office:word" xmlns:w="http://schemas.openxmlformats.org/wordprocessingml/2006/main" xmlns:w14="http://schemas.microsoft.com/office/word/2010/wordml" xmlns:w15="http://schemas.microsoft.com/office/word/2012/wordml" xmlns:w16cex="http://schemas.microsoft.com/office/word/2018/wordml/cex" xmlns:w16cid="http://schemas.microsoft.com/office/word/2016/wordml/cid" xmlns:w16="http://schemas.microsoft.com/office/word/2018/wordml" xmlns:w16se="http://schemas.microsoft.com/office/word/2015/wordml/symex" xmlns:wpg="http://schemas.microsoft.com/office/word/2010/wordprocessingGroup" xmlns:wpi="http://schemas.microsoft.com/office/word/2010/wordprocessingInk" xmlns:wne="http://schemas.microsoft.com/office/word/2006/wordml" xmlns:wps="http://schemas.microsoft.com/office/word/2010/wordprocessingShape" mc:Ignorable="w14 w15 w16se w16cid w16 w16cex wp14">
   <w:p>
     <w:pPr>
       <w:pStyle w:val="Footer"/>
@@ -5839,7 +5648,6 @@
       </w:rPr>
       <w:fldChar w:fldCharType="separate"/>
     </w:r>
-    <w:proofErr w:type="spellStart"/>
     <w:r>
       <w:rPr>
         <w:rStyle w:val="PageNumber"/>
@@ -5848,7 +5656,6 @@
       </w:rPr>
       <w:t>i</w:t>
     </w:r>
-    <w:proofErr w:type="spellEnd"/>
     <w:r>
       <w:rPr>
         <w:rStyle w:val="PageNumber"/>
@@ -5974,7 +5781,7 @@
 </file>
 
 <file path=word/footer4.xml><?xml version="1.0" encoding="utf-8"?>
-<w:ftr xmlns:wpc="http://schemas.microsoft.com/office/word/2010/wordprocessingCanvas" xmlns:cx="http://schemas.microsoft.com/office/drawing/2014/chartex" xmlns:cx1="http://schemas.microsoft.com/office/drawing/2015/9/8/chartex" xmlns:cx2="http://schemas.microsoft.com/office/drawing/2015/10/21/chartex" xmlns:cx3="http://schemas.microsoft.com/office/drawing/2016/5/9/chartex" xmlns:cx4="http://schemas.microsoft.com/office/drawing/2016/5/10/chartex" xmlns:cx5="http://schemas.microsoft.com/office/drawing/2016/5/11/chartex" xmlns:cx6="http://schemas.microsoft.com/office/drawing/2016/5/12/chartex" xmlns:cx7="http://schemas.microsoft.com/office/drawing/2016/5/13/chartex" xmlns:cx8="http://schemas.microsoft.com/office/drawing/2016/5/14/chartex" xmlns:mc="http://schemas.openxmlformats.org/markup-compatibility/2006" xmlns:aink="http://schemas.microsoft.com/office/drawing/2016/ink" xmlns:am3d="http://schemas.microsoft.com/office/drawing/2017/model3d" xmlns:o="urn:schemas-microsoft-com:office:office" xmlns:r="http://schemas.openxmlformats.org/officeDocument/2006/relationships" xmlns:m="http://schemas.openxmlformats.org/officeDocument/2006/math" xmlns:v="urn:schemas-microsoft-com:vml" xmlns:wp14="http://schemas.microsoft.com/office/word/2010/wordprocessingDrawing" xmlns:wp="http://schemas.openxmlformats.org/drawingml/2006/wordprocessingDrawing" xmlns:w10="urn:schemas-microsoft-com:office:word" xmlns:w="http://schemas.openxmlformats.org/wordprocessingml/2006/main" xmlns:w14="http://schemas.microsoft.com/office/word/2010/wordml" xmlns:w15="http://schemas.microsoft.com/office/word/2012/wordml" xmlns:w16cex="http://schemas.microsoft.com/office/word/2018/wordml/cex" xmlns:w16cid="http://schemas.microsoft.com/office/word/2016/wordml/cid" xmlns:w16="http://schemas.microsoft.com/office/word/2018/wordml" xmlns:w16sdtdh="http://schemas.microsoft.com/office/word/2020/wordml/sdtdatahash" xmlns:w16se="http://schemas.microsoft.com/office/word/2015/wordml/symex" xmlns:wpg="http://schemas.microsoft.com/office/word/2010/wordprocessingGroup" xmlns:wpi="http://schemas.microsoft.com/office/word/2010/wordprocessingInk" xmlns:wne="http://schemas.microsoft.com/office/word/2006/wordml" xmlns:wps="http://schemas.microsoft.com/office/word/2010/wordprocessingShape" mc:Ignorable="w14 w15 w16se w16cid w16 w16cex w16sdtdh wp14">
+<w:ftr xmlns:wpc="http://schemas.microsoft.com/office/word/2010/wordprocessingCanvas" xmlns:cx="http://schemas.microsoft.com/office/drawing/2014/chartex" xmlns:cx1="http://schemas.microsoft.com/office/drawing/2015/9/8/chartex" xmlns:cx2="http://schemas.microsoft.com/office/drawing/2015/10/21/chartex" xmlns:cx3="http://schemas.microsoft.com/office/drawing/2016/5/9/chartex" xmlns:cx4="http://schemas.microsoft.com/office/drawing/2016/5/10/chartex" xmlns:cx5="http://schemas.microsoft.com/office/drawing/2016/5/11/chartex" xmlns:cx6="http://schemas.microsoft.com/office/drawing/2016/5/12/chartex" xmlns:cx7="http://schemas.microsoft.com/office/drawing/2016/5/13/chartex" xmlns:cx8="http://schemas.microsoft.com/office/drawing/2016/5/14/chartex" xmlns:mc="http://schemas.openxmlformats.org/markup-compatibility/2006" xmlns:aink="http://schemas.microsoft.com/office/drawing/2016/ink" xmlns:am3d="http://schemas.microsoft.com/office/drawing/2017/model3d" xmlns:o="urn:schemas-microsoft-com:office:office" xmlns:r="http://schemas.openxmlformats.org/officeDocument/2006/relationships" xmlns:m="http://schemas.openxmlformats.org/officeDocument/2006/math" xmlns:v="urn:schemas-microsoft-com:vml" xmlns:wp14="http://schemas.microsoft.com/office/word/2010/wordprocessingDrawing" xmlns:wp="http://schemas.openxmlformats.org/drawingml/2006/wordprocessingDrawing" xmlns:w10="urn:schemas-microsoft-com:office:word" xmlns:w="http://schemas.openxmlformats.org/wordprocessingml/2006/main" xmlns:w14="http://schemas.microsoft.com/office/word/2010/wordml" xmlns:w15="http://schemas.microsoft.com/office/word/2012/wordml" xmlns:w16cex="http://schemas.microsoft.com/office/word/2018/wordml/cex" xmlns:w16cid="http://schemas.microsoft.com/office/word/2016/wordml/cid" xmlns:w16="http://schemas.microsoft.com/office/word/2018/wordml" xmlns:w16se="http://schemas.microsoft.com/office/word/2015/wordml/symex" xmlns:wpg="http://schemas.microsoft.com/office/word/2010/wordprocessingGroup" xmlns:wpi="http://schemas.microsoft.com/office/word/2010/wordprocessingInk" xmlns:wne="http://schemas.microsoft.com/office/word/2006/wordml" xmlns:wps="http://schemas.microsoft.com/office/word/2010/wordprocessingShape" mc:Ignorable="w14 w15 w16se w16cid w16 w16cex wp14">
   <w:p>
     <w:pPr>
       <w:pStyle w:val="Footer"/>
@@ -6171,7 +5978,7 @@
 </file>
 
 <file path=word/footnotes.xml><?xml version="1.0" encoding="utf-8"?>
-<w:footnotes xmlns:wpc="http://schemas.microsoft.com/office/word/2010/wordprocessingCanvas" xmlns:cx="http://schemas.microsoft.com/office/drawing/2014/chartex" xmlns:cx1="http://schemas.microsoft.com/office/drawing/2015/9/8/chartex" xmlns:cx2="http://schemas.microsoft.com/office/drawing/2015/10/21/chartex" xmlns:cx3="http://schemas.microsoft.com/office/drawing/2016/5/9/chartex" xmlns:cx4="http://schemas.microsoft.com/office/drawing/2016/5/10/chartex" xmlns:cx5="http://schemas.microsoft.com/office/drawing/2016/5/11/chartex" xmlns:cx6="http://schemas.microsoft.com/office/drawing/2016/5/12/chartex" xmlns:cx7="http://schemas.microsoft.com/office/drawing/2016/5/13/chartex" xmlns:cx8="http://schemas.microsoft.com/office/drawing/2016/5/14/chartex" xmlns:mc="http://schemas.openxmlformats.org/markup-compatibility/2006" xmlns:aink="http://schemas.microsoft.com/office/drawing/2016/ink" xmlns:am3d="http://schemas.microsoft.com/office/drawing/2017/model3d" xmlns:o="urn:schemas-microsoft-com:office:office" xmlns:r="http://schemas.openxmlformats.org/officeDocument/2006/relationships" xmlns:m="http://schemas.openxmlformats.org/officeDocument/2006/math" xmlns:v="urn:schemas-microsoft-com:vml" xmlns:wp14="http://schemas.microsoft.com/office/word/2010/wordprocessingDrawing" xmlns:wp="http://schemas.openxmlformats.org/drawingml/2006/wordprocessingDrawing" xmlns:w10="urn:schemas-microsoft-com:office:word" xmlns:w="http://schemas.openxmlformats.org/wordprocessingml/2006/main" xmlns:w14="http://schemas.microsoft.com/office/word/2010/wordml" xmlns:w15="http://schemas.microsoft.com/office/word/2012/wordml" xmlns:w16cex="http://schemas.microsoft.com/office/word/2018/wordml/cex" xmlns:w16cid="http://schemas.microsoft.com/office/word/2016/wordml/cid" xmlns:w16="http://schemas.microsoft.com/office/word/2018/wordml" xmlns:w16sdtdh="http://schemas.microsoft.com/office/word/2020/wordml/sdtdatahash" xmlns:w16se="http://schemas.microsoft.com/office/word/2015/wordml/symex" xmlns:wpg="http://schemas.microsoft.com/office/word/2010/wordprocessingGroup" xmlns:wpi="http://schemas.microsoft.com/office/word/2010/wordprocessingInk" xmlns:wne="http://schemas.microsoft.com/office/word/2006/wordml" xmlns:wps="http://schemas.microsoft.com/office/word/2010/wordprocessingShape" mc:Ignorable="w14 w15 w16se w16cid w16 w16cex w16sdtdh wp14">
+<w:footnotes xmlns:wpc="http://schemas.microsoft.com/office/word/2010/wordprocessingCanvas" xmlns:cx="http://schemas.microsoft.com/office/drawing/2014/chartex" xmlns:cx1="http://schemas.microsoft.com/office/drawing/2015/9/8/chartex" xmlns:cx2="http://schemas.microsoft.com/office/drawing/2015/10/21/chartex" xmlns:cx3="http://schemas.microsoft.com/office/drawing/2016/5/9/chartex" xmlns:cx4="http://schemas.microsoft.com/office/drawing/2016/5/10/chartex" xmlns:cx5="http://schemas.microsoft.com/office/drawing/2016/5/11/chartex" xmlns:cx6="http://schemas.microsoft.com/office/drawing/2016/5/12/chartex" xmlns:cx7="http://schemas.microsoft.com/office/drawing/2016/5/13/chartex" xmlns:cx8="http://schemas.microsoft.com/office/drawing/2016/5/14/chartex" xmlns:mc="http://schemas.openxmlformats.org/markup-compatibility/2006" xmlns:aink="http://schemas.microsoft.com/office/drawing/2016/ink" xmlns:am3d="http://schemas.microsoft.com/office/drawing/2017/model3d" xmlns:o="urn:schemas-microsoft-com:office:office" xmlns:r="http://schemas.openxmlformats.org/officeDocument/2006/relationships" xmlns:m="http://schemas.openxmlformats.org/officeDocument/2006/math" xmlns:v="urn:schemas-microsoft-com:vml" xmlns:wp14="http://schemas.microsoft.com/office/word/2010/wordprocessingDrawing" xmlns:wp="http://schemas.openxmlformats.org/drawingml/2006/wordprocessingDrawing" xmlns:w10="urn:schemas-microsoft-com:office:word" xmlns:w="http://schemas.openxmlformats.org/wordprocessingml/2006/main" xmlns:w14="http://schemas.microsoft.com/office/word/2010/wordml" xmlns:w15="http://schemas.microsoft.com/office/word/2012/wordml" xmlns:w16cex="http://schemas.microsoft.com/office/word/2018/wordml/cex" xmlns:w16cid="http://schemas.microsoft.com/office/word/2016/wordml/cid" xmlns:w16="http://schemas.microsoft.com/office/word/2018/wordml" xmlns:w16se="http://schemas.microsoft.com/office/word/2015/wordml/symex" xmlns:wpg="http://schemas.microsoft.com/office/word/2010/wordprocessingGroup" xmlns:wpi="http://schemas.microsoft.com/office/word/2010/wordprocessingInk" xmlns:wne="http://schemas.microsoft.com/office/word/2006/wordml" xmlns:wps="http://schemas.microsoft.com/office/word/2010/wordprocessingShape" mc:Ignorable="w14 w15 w16se w16cid w16 w16cex wp14">
   <w:footnote w:type="separator" w:id="-1">
     <w:p>
       <w:r>
@@ -6190,7 +5997,7 @@
 </file>
 
 <file path=word/header1.xml><?xml version="1.0" encoding="utf-8"?>
-<w:hdr xmlns:wpc="http://schemas.microsoft.com/office/word/2010/wordprocessingCanvas" xmlns:cx="http://schemas.microsoft.com/office/drawing/2014/chartex" xmlns:cx1="http://schemas.microsoft.com/office/drawing/2015/9/8/chartex" xmlns:cx2="http://schemas.microsoft.com/office/drawing/2015/10/21/chartex" xmlns:cx3="http://schemas.microsoft.com/office/drawing/2016/5/9/chartex" xmlns:cx4="http://schemas.microsoft.com/office/drawing/2016/5/10/chartex" xmlns:cx5="http://schemas.microsoft.com/office/drawing/2016/5/11/chartex" xmlns:cx6="http://schemas.microsoft.com/office/drawing/2016/5/12/chartex" xmlns:cx7="http://schemas.microsoft.com/office/drawing/2016/5/13/chartex" xmlns:cx8="http://schemas.microsoft.com/office/drawing/2016/5/14/chartex" xmlns:mc="http://schemas.openxmlformats.org/markup-compatibility/2006" xmlns:aink="http://schemas.microsoft.com/office/drawing/2016/ink" xmlns:am3d="http://schemas.microsoft.com/office/drawing/2017/model3d" xmlns:o="urn:schemas-microsoft-com:office:office" xmlns:r="http://schemas.openxmlformats.org/officeDocument/2006/relationships" xmlns:m="http://schemas.openxmlformats.org/officeDocument/2006/math" xmlns:v="urn:schemas-microsoft-com:vml" xmlns:wp14="http://schemas.microsoft.com/office/word/2010/wordprocessingDrawing" xmlns:wp="http://schemas.openxmlformats.org/drawingml/2006/wordprocessingDrawing" xmlns:w10="urn:schemas-microsoft-com:office:word" xmlns:w="http://schemas.openxmlformats.org/wordprocessingml/2006/main" xmlns:w14="http://schemas.microsoft.com/office/word/2010/wordml" xmlns:w15="http://schemas.microsoft.com/office/word/2012/wordml" xmlns:w16cex="http://schemas.microsoft.com/office/word/2018/wordml/cex" xmlns:w16cid="http://schemas.microsoft.com/office/word/2016/wordml/cid" xmlns:w16="http://schemas.microsoft.com/office/word/2018/wordml" xmlns:w16sdtdh="http://schemas.microsoft.com/office/word/2020/wordml/sdtdatahash" xmlns:w16se="http://schemas.microsoft.com/office/word/2015/wordml/symex" xmlns:wpg="http://schemas.microsoft.com/office/word/2010/wordprocessingGroup" xmlns:wpi="http://schemas.microsoft.com/office/word/2010/wordprocessingInk" xmlns:wne="http://schemas.microsoft.com/office/word/2006/wordml" xmlns:wps="http://schemas.microsoft.com/office/word/2010/wordprocessingShape" mc:Ignorable="w14 w15 w16se w16cid w16 w16cex w16sdtdh wp14">
+<w:hdr xmlns:wpc="http://schemas.microsoft.com/office/word/2010/wordprocessingCanvas" xmlns:cx="http://schemas.microsoft.com/office/drawing/2014/chartex" xmlns:cx1="http://schemas.microsoft.com/office/drawing/2015/9/8/chartex" xmlns:cx2="http://schemas.microsoft.com/office/drawing/2015/10/21/chartex" xmlns:cx3="http://schemas.microsoft.com/office/drawing/2016/5/9/chartex" xmlns:cx4="http://schemas.microsoft.com/office/drawing/2016/5/10/chartex" xmlns:cx5="http://schemas.microsoft.com/office/drawing/2016/5/11/chartex" xmlns:cx6="http://schemas.microsoft.com/office/drawing/2016/5/12/chartex" xmlns:cx7="http://schemas.microsoft.com/office/drawing/2016/5/13/chartex" xmlns:cx8="http://schemas.microsoft.com/office/drawing/2016/5/14/chartex" xmlns:mc="http://schemas.openxmlformats.org/markup-compatibility/2006" xmlns:aink="http://schemas.microsoft.com/office/drawing/2016/ink" xmlns:am3d="http://schemas.microsoft.com/office/drawing/2017/model3d" xmlns:o="urn:schemas-microsoft-com:office:office" xmlns:r="http://schemas.openxmlformats.org/officeDocument/2006/relationships" xmlns:m="http://schemas.openxmlformats.org/officeDocument/2006/math" xmlns:v="urn:schemas-microsoft-com:vml" xmlns:wp14="http://schemas.microsoft.com/office/word/2010/wordprocessingDrawing" xmlns:wp="http://schemas.openxmlformats.org/drawingml/2006/wordprocessingDrawing" xmlns:w10="urn:schemas-microsoft-com:office:word" xmlns:w="http://schemas.openxmlformats.org/wordprocessingml/2006/main" xmlns:w14="http://schemas.microsoft.com/office/word/2010/wordml" xmlns:w15="http://schemas.microsoft.com/office/word/2012/wordml" xmlns:w16cex="http://schemas.microsoft.com/office/word/2018/wordml/cex" xmlns:w16cid="http://schemas.microsoft.com/office/word/2016/wordml/cid" xmlns:w16="http://schemas.microsoft.com/office/word/2018/wordml" xmlns:w16se="http://schemas.microsoft.com/office/word/2015/wordml/symex" xmlns:wpg="http://schemas.microsoft.com/office/word/2010/wordprocessingGroup" xmlns:wpi="http://schemas.microsoft.com/office/word/2010/wordprocessingInk" xmlns:wne="http://schemas.microsoft.com/office/word/2006/wordml" xmlns:wps="http://schemas.microsoft.com/office/word/2010/wordprocessingShape" mc:Ignorable="w14 w15 w16se w16cid w16 w16cex wp14">
   <w:p>
     <w:pPr>
       <w:pStyle w:val="headingstuff"/>
@@ -6397,7 +6204,7 @@
             </wp:anchor>
           </w:drawing>
         </mc:Choice>
-        <mc:Fallback>
+        <mc:Fallback xmlns:w16sdtdh="http://schemas.microsoft.com/office/word/2020/wordml/sdtdatahash">
           <w:pict>
             <v:line w14:anchorId="5F250758" id="Line 7" o:spid="_x0000_s1026" style="position:absolute;z-index:251656704;visibility:visible;mso-wrap-style:square;mso-width-percent:0;mso-height-percent:0;mso-wrap-distance-left:9pt;mso-wrap-distance-top:-3e-5mm;mso-wrap-distance-right:9pt;mso-wrap-distance-bottom:-3e-5mm;mso-position-horizontal:absolute;mso-position-horizontal-relative:text;mso-position-vertical:absolute;mso-position-vertical-relative:text;mso-width-percent:0;mso-height-percent:0;mso-width-relative:page;mso-height-relative:page" from="-2.25pt,12.9pt" to="465.75pt,12.9pt" o:gfxdata="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" strokecolor="#5b7d96" strokeweight="2.25pt"/>
           </w:pict>
@@ -6459,7 +6266,7 @@
 </file>
 
 <file path=word/numbering.xml><?xml version="1.0" encoding="utf-8"?>
-<w:numbering xmlns:wpc="http://schemas.microsoft.com/office/word/2010/wordprocessingCanvas" xmlns:cx="http://schemas.microsoft.com/office/drawing/2014/chartex" xmlns:cx1="http://schemas.microsoft.com/office/drawing/2015/9/8/chartex" xmlns:cx2="http://schemas.microsoft.com/office/drawing/2015/10/21/chartex" xmlns:cx3="http://schemas.microsoft.com/office/drawing/2016/5/9/chartex" xmlns:cx4="http://schemas.microsoft.com/office/drawing/2016/5/10/chartex" xmlns:cx5="http://schemas.microsoft.com/office/drawing/2016/5/11/chartex" xmlns:cx6="http://schemas.microsoft.com/office/drawing/2016/5/12/chartex" xmlns:cx7="http://schemas.microsoft.com/office/drawing/2016/5/13/chartex" xmlns:cx8="http://schemas.microsoft.com/office/drawing/2016/5/14/chartex" xmlns:mc="http://schemas.openxmlformats.org/markup-compatibility/2006" xmlns:aink="http://schemas.microsoft.com/office/drawing/2016/ink" xmlns:am3d="http://schemas.microsoft.com/office/drawing/2017/model3d" xmlns:o="urn:schemas-microsoft-com:office:office" xmlns:r="http://schemas.openxmlformats.org/officeDocument/2006/relationships" xmlns:m="http://schemas.openxmlformats.org/officeDocument/2006/math" xmlns:v="urn:schemas-microsoft-com:vml" xmlns:wp14="http://schemas.microsoft.com/office/word/2010/wordprocessingDrawing" xmlns:wp="http://schemas.openxmlformats.org/drawingml/2006/wordprocessingDrawing" xmlns:w10="urn:schemas-microsoft-com:office:word" xmlns:w="http://schemas.openxmlformats.org/wordprocessingml/2006/main" xmlns:w14="http://schemas.microsoft.com/office/word/2010/wordml" xmlns:w15="http://schemas.microsoft.com/office/word/2012/wordml" xmlns:w16cex="http://schemas.microsoft.com/office/word/2018/wordml/cex" xmlns:w16cid="http://schemas.microsoft.com/office/word/2016/wordml/cid" xmlns:w16="http://schemas.microsoft.com/office/word/2018/wordml" xmlns:w16sdtdh="http://schemas.microsoft.com/office/word/2020/wordml/sdtdatahash" xmlns:w16se="http://schemas.microsoft.com/office/word/2015/wordml/symex" xmlns:wpg="http://schemas.microsoft.com/office/word/2010/wordprocessingGroup" xmlns:wpi="http://schemas.microsoft.com/office/word/2010/wordprocessingInk" xmlns:wne="http://schemas.microsoft.com/office/word/2006/wordml" xmlns:wps="http://schemas.microsoft.com/office/word/2010/wordprocessingShape" mc:Ignorable="w14 w15 w16se w16cid w16 w16cex w16sdtdh wp14">
+<w:numbering xmlns:wpc="http://schemas.microsoft.com/office/word/2010/wordprocessingCanvas" xmlns:cx="http://schemas.microsoft.com/office/drawing/2014/chartex" xmlns:cx1="http://schemas.microsoft.com/office/drawing/2015/9/8/chartex" xmlns:cx2="http://schemas.microsoft.com/office/drawing/2015/10/21/chartex" xmlns:cx3="http://schemas.microsoft.com/office/drawing/2016/5/9/chartex" xmlns:cx4="http://schemas.microsoft.com/office/drawing/2016/5/10/chartex" xmlns:cx5="http://schemas.microsoft.com/office/drawing/2016/5/11/chartex" xmlns:cx6="http://schemas.microsoft.com/office/drawing/2016/5/12/chartex" xmlns:cx7="http://schemas.microsoft.com/office/drawing/2016/5/13/chartex" xmlns:cx8="http://schemas.microsoft.com/office/drawing/2016/5/14/chartex" xmlns:mc="http://schemas.openxmlformats.org/markup-compatibility/2006" xmlns:aink="http://schemas.microsoft.com/office/drawing/2016/ink" xmlns:am3d="http://schemas.microsoft.com/office/drawing/2017/model3d" xmlns:o="urn:schemas-microsoft-com:office:office" xmlns:r="http://schemas.openxmlformats.org/officeDocument/2006/relationships" xmlns:m="http://schemas.openxmlformats.org/officeDocument/2006/math" xmlns:v="urn:schemas-microsoft-com:vml" xmlns:wp14="http://schemas.microsoft.com/office/word/2010/wordprocessingDrawing" xmlns:wp="http://schemas.openxmlformats.org/drawingml/2006/wordprocessingDrawing" xmlns:w10="urn:schemas-microsoft-com:office:word" xmlns:w="http://schemas.openxmlformats.org/wordprocessingml/2006/main" xmlns:w14="http://schemas.microsoft.com/office/word/2010/wordml" xmlns:w15="http://schemas.microsoft.com/office/word/2012/wordml" xmlns:w16cex="http://schemas.microsoft.com/office/word/2018/wordml/cex" xmlns:w16cid="http://schemas.microsoft.com/office/word/2016/wordml/cid" xmlns:w16="http://schemas.microsoft.com/office/word/2018/wordml" xmlns:w16se="http://schemas.microsoft.com/office/word/2015/wordml/symex" xmlns:wpg="http://schemas.microsoft.com/office/word/2010/wordprocessingGroup" xmlns:wpi="http://schemas.microsoft.com/office/word/2010/wordprocessingInk" xmlns:wne="http://schemas.microsoft.com/office/word/2006/wordml" xmlns:wps="http://schemas.microsoft.com/office/word/2010/wordprocessingShape" mc:Ignorable="w14 w15 w16se w16cid w16 w16cex wp14">
   <w:abstractNum w:abstractNumId="0" w15:restartNumberingAfterBreak="0">
     <w:nsid w:val="FFFFFF89"/>
     <w:multiLevelType w:val="singleLevel"/>
@@ -8637,7 +8444,7 @@
 </file>
 
 <file path=word/styles.xml><?xml version="1.0" encoding="utf-8"?>
-<w:styles xmlns:mc="http://schemas.openxmlformats.org/markup-compatibility/2006" xmlns:r="http://schemas.openxmlformats.org/officeDocument/2006/relationships" xmlns:w="http://schemas.openxmlformats.org/wordprocessingml/2006/main" xmlns:w14="http://schemas.microsoft.com/office/word/2010/wordml" xmlns:w15="http://schemas.microsoft.com/office/word/2012/wordml" xmlns:w16cex="http://schemas.microsoft.com/office/word/2018/wordml/cex" xmlns:w16cid="http://schemas.microsoft.com/office/word/2016/wordml/cid" xmlns:w16="http://schemas.microsoft.com/office/word/2018/wordml" xmlns:w16sdtdh="http://schemas.microsoft.com/office/word/2020/wordml/sdtdatahash" xmlns:w16se="http://schemas.microsoft.com/office/word/2015/wordml/symex" mc:Ignorable="w14 w15 w16se w16cid w16 w16cex w16sdtdh">
+<w:styles xmlns:mc="http://schemas.openxmlformats.org/markup-compatibility/2006" xmlns:r="http://schemas.openxmlformats.org/officeDocument/2006/relationships" xmlns:w="http://schemas.openxmlformats.org/wordprocessingml/2006/main" xmlns:w14="http://schemas.microsoft.com/office/word/2010/wordml" xmlns:w15="http://schemas.microsoft.com/office/word/2012/wordml" xmlns:w16cex="http://schemas.microsoft.com/office/word/2018/wordml/cex" xmlns:w16cid="http://schemas.microsoft.com/office/word/2016/wordml/cid" xmlns:w16="http://schemas.microsoft.com/office/word/2018/wordml" xmlns:w16se="http://schemas.microsoft.com/office/word/2015/wordml/symex" mc:Ignorable="w14 w15 w16se w16cid w16 w16cex">
   <w:docDefaults>
     <w:rPrDefault>
       <w:rPr>
@@ -10093,6 +9900,14 @@
 </file>
 
 <file path=customXml/item2.xml><?xml version="1.0" encoding="utf-8"?>
+<p:properties xmlns:p="http://schemas.microsoft.com/office/2006/metadata/properties" xmlns:xsi="http://www.w3.org/2001/XMLSchema-instance">
+  <documentManagement>
+    <_DCDateModified xmlns="http://schemas.microsoft.com/sharepoint/v3/fields" xsi:nil="true"/>
+  </documentManagement>
+</p:properties>
+</file>
+
+<file path=customXml/item3.xml><?xml version="1.0" encoding="utf-8"?>
 <?mso-contentType ?>
 <FormTemplates xmlns="http://schemas.microsoft.com/sharepoint/v3/contenttype/forms">
   <Display>DocumentLibraryForm</Display>
@@ -10101,15 +9916,11 @@
 </FormTemplates>
 </file>
 
-<file path=customXml/item3.xml><?xml version="1.0" encoding="utf-8"?>
-<p:properties xmlns:p="http://schemas.microsoft.com/office/2006/metadata/properties" xmlns:xsi="http://www.w3.org/2001/XMLSchema-instance">
-  <documentManagement>
-    <_DCDateModified xmlns="http://schemas.microsoft.com/sharepoint/v3/fields" xsi:nil="true"/>
-  </documentManagement>
-</p:properties>
+<file path=customXml/item4.xml><?xml version="1.0" encoding="utf-8"?>
+<b:Sources xmlns:b="http://schemas.openxmlformats.org/officeDocument/2006/bibliography" xmlns="http://schemas.openxmlformats.org/officeDocument/2006/bibliography" SelectedStyle="\APA.XSL" StyleName="APA"/>
 </file>
 
-<file path=customXml/item4.xml><?xml version="1.0" encoding="utf-8"?>
+<file path=customXml/item5.xml><?xml version="1.0" encoding="utf-8"?>
 <ct:contentTypeSchema xmlns:ct="http://schemas.microsoft.com/office/2006/metadata/contentType" xmlns:ma="http://schemas.microsoft.com/office/2006/metadata/properties/metaAttributes" ct:_="" ma:_="" ma:contentTypeName="Document" ma:contentTypeID="0x01010030BD7732B7E9D546895B9CFEB89AE1DA" ma:contentTypeVersion="2" ma:contentTypeDescription="Create a new document." ma:contentTypeScope="" ma:versionID="4a52a66f97c8a8cc0b4275e183da2dbb">
   <xsd:schema xmlns:xsd="http://www.w3.org/2001/XMLSchema" xmlns:xs="http://www.w3.org/2001/XMLSchema" xmlns:p="http://schemas.microsoft.com/office/2006/metadata/properties" xmlns:ns2="http://schemas.microsoft.com/sharepoint/v3/fields" targetNamespace="http://schemas.microsoft.com/office/2006/metadata/properties" ma:root="true" ma:fieldsID="032493956d71b98ad7ed2527eb986e98" ns2:_="">
     <xsd:import namespace="http://schemas.microsoft.com/sharepoint/v3/fields"/>
@@ -10235,10 +10046,6 @@
 </ct:contentTypeSchema>
 </file>
 
-<file path=customXml/item5.xml><?xml version="1.0" encoding="utf-8"?>
-<b:Sources xmlns:b="http://schemas.openxmlformats.org/officeDocument/2006/bibliography" xmlns="http://schemas.openxmlformats.org/officeDocument/2006/bibliography" SelectedStyle="\APA.XSL" StyleName="APA"/>
-</file>
-
 <file path=customXml/itemProps1.xml><?xml version="1.0" encoding="utf-8"?>
 <ds:datastoreItem xmlns:ds="http://schemas.openxmlformats.org/officeDocument/2006/customXml" ds:itemID="{55AF091B-3C7A-41E3-B477-F2FDAA23CFDA}">
   <ds:schemaRefs>
@@ -10248,14 +10055,6 @@
 </file>
 
 <file path=customXml/itemProps2.xml><?xml version="1.0" encoding="utf-8"?>
-<ds:datastoreItem xmlns:ds="http://schemas.openxmlformats.org/officeDocument/2006/customXml" ds:itemID="{6E0243D2-C2E7-4C17-98A3-48E63A4A14E3}">
-  <ds:schemaRefs>
-    <ds:schemaRef ds:uri="http://schemas.microsoft.com/sharepoint/v3/contenttype/forms"/>
-  </ds:schemaRefs>
-</ds:datastoreItem>
-</file>
-
-<file path=customXml/itemProps3.xml><?xml version="1.0" encoding="utf-8"?>
 <ds:datastoreItem xmlns:ds="http://schemas.openxmlformats.org/officeDocument/2006/customXml" ds:itemID="{47853092-453F-4761-BB4F-9437077E6946}">
   <ds:schemaRefs>
     <ds:schemaRef ds:uri="http://schemas.microsoft.com/office/2006/metadata/properties"/>
@@ -10264,7 +10063,23 @@
 </ds:datastoreItem>
 </file>
 
+<file path=customXml/itemProps3.xml><?xml version="1.0" encoding="utf-8"?>
+<ds:datastoreItem xmlns:ds="http://schemas.openxmlformats.org/officeDocument/2006/customXml" ds:itemID="{6E0243D2-C2E7-4C17-98A3-48E63A4A14E3}">
+  <ds:schemaRefs>
+    <ds:schemaRef ds:uri="http://schemas.microsoft.com/sharepoint/v3/contenttype/forms"/>
+  </ds:schemaRefs>
+</ds:datastoreItem>
+</file>
+
 <file path=customXml/itemProps4.xml><?xml version="1.0" encoding="utf-8"?>
+<ds:datastoreItem xmlns:ds="http://schemas.openxmlformats.org/officeDocument/2006/customXml" ds:itemID="{50F57755-D7E2-4FAE-A2E3-EADC35185201}">
+  <ds:schemaRefs>
+    <ds:schemaRef ds:uri="http://schemas.openxmlformats.org/officeDocument/2006/bibliography"/>
+  </ds:schemaRefs>
+</ds:datastoreItem>
+</file>
+
+<file path=customXml/itemProps5.xml><?xml version="1.0" encoding="utf-8"?>
 <ds:datastoreItem xmlns:ds="http://schemas.openxmlformats.org/officeDocument/2006/customXml" ds:itemID="{C20E51C4-559D-47CC-9854-22650DD0FC25}">
   <ds:schemaRefs>
     <ds:schemaRef ds:uri="http://schemas.microsoft.com/office/2006/metadata/contentType"/>
@@ -10280,12 +10095,4 @@
     <ds:schemaRef ds:uri="http://schemas.microsoft.com/internal/obd"/>
   </ds:schemaRefs>
 </ds:datastoreItem>
-</file>
-
-<file path=customXml/itemProps5.xml><?xml version="1.0" encoding="utf-8"?>
-<ds:datastoreItem xmlns:ds="http://schemas.openxmlformats.org/officeDocument/2006/customXml" ds:itemID="{50F57755-D7E2-4FAE-A2E3-EADC35185201}">
-  <ds:schemaRefs>
-    <ds:schemaRef ds:uri="http://schemas.openxmlformats.org/officeDocument/2006/bibliography"/>
-  </ds:schemaRefs>
-</ds:datastoreItem>
 </file>
</xml_diff>

<commit_message>
23844 - Error with Pending Mgr Review logs; Bug fix: allow reassigned manager to be able to enter notes;
git-tfs-id: [https://tfs.omnicloud.local/tfs/cco%20program/]$/eCoaching_V2;C51161
</commit_message>
<xml_diff>
--- a/Runbook/Web/CCO_eCoaching_Log_Runbook.docx
+++ b/Runbook/Web/CCO_eCoaching_Log_Runbook.docx
@@ -2909,7 +2909,15 @@
                 <w:sz w:val="32"/>
                 <w:szCs w:val="32"/>
               </w:rPr>
-              <w:t>155</w:t>
+              <w:t>1</w:t>
+            </w:r>
+            <w:r>
+              <w:rPr>
+                <w:b/>
+                <w:sz w:val="32"/>
+                <w:szCs w:val="32"/>
+              </w:rPr>
+              <w:t>60</w:t>
             </w:r>
           </w:p>
         </w:tc>
@@ -6144,7 +6152,7 @@
         </mc:Choice>
         <mc:Fallback>
           <w:pict>
-            <v:line w14:anchorId="43A955A8" id="Line 7" o:spid="_x0000_s1026" style="position:absolute;z-index:251659264;visibility:visible;mso-wrap-style:square;mso-width-percent:0;mso-height-percent:0;mso-wrap-distance-left:9pt;mso-wrap-distance-top:-3e-5mm;mso-wrap-distance-right:9pt;mso-wrap-distance-bottom:-3e-5mm;mso-position-horizontal:absolute;mso-position-horizontal-relative:text;mso-position-vertical:absolute;mso-position-vertical-relative:text;mso-width-percent:0;mso-height-percent:0;mso-width-relative:page;mso-height-relative:page" from="-2.25pt,12.9pt" to="465.75pt,12.9pt" o:gfxdata="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" strokecolor="#5b7d96" strokeweight="2.25pt"/>
+            <v:line w14:anchorId="38D56D2F" id="Line 7" o:spid="_x0000_s1026" style="position:absolute;z-index:251659264;visibility:visible;mso-wrap-style:square;mso-width-percent:0;mso-height-percent:0;mso-wrap-distance-left:9pt;mso-wrap-distance-top:-3e-5mm;mso-wrap-distance-right:9pt;mso-wrap-distance-bottom:-3e-5mm;mso-position-horizontal:absolute;mso-position-horizontal-relative:text;mso-position-vertical:absolute;mso-position-vertical-relative:text;mso-width-percent:0;mso-height-percent:0;mso-width-relative:page;mso-height-relative:page" from="-2.25pt,12.9pt" to="465.75pt,12.9pt" o:gfxdata="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" strokecolor="#5b7d96" strokeweight="2.25pt"/>
           </w:pict>
         </mc:Fallback>
       </mc:AlternateContent>
@@ -11863,18 +11871,6 @@
 </file>
 
 <file path=customXml/item3.xml><?xml version="1.0" encoding="utf-8"?>
-<b:Sources xmlns:b="http://schemas.openxmlformats.org/officeDocument/2006/bibliography" xmlns="http://schemas.openxmlformats.org/officeDocument/2006/bibliography" SelectedStyle="\APA.XSL" StyleName="APA"/>
-</file>
-
-<file path=customXml/item4.xml><?xml version="1.0" encoding="utf-8"?>
-<p:properties xmlns:p="http://schemas.microsoft.com/office/2006/metadata/properties" xmlns:xsi="http://www.w3.org/2001/XMLSchema-instance">
-  <documentManagement>
-    <_DCDateModified xmlns="http://schemas.microsoft.com/sharepoint/v3/fields" xsi:nil="true"/>
-  </documentManagement>
-</p:properties>
-</file>
-
-<file path=customXml/item5.xml><?xml version="1.0" encoding="utf-8"?>
 <ct:contentTypeSchema xmlns:ct="http://schemas.microsoft.com/office/2006/metadata/contentType" xmlns:ma="http://schemas.microsoft.com/office/2006/metadata/properties/metaAttributes" ct:_="" ma:_="" ma:contentTypeName="Document" ma:contentTypeID="0x01010030BD7732B7E9D546895B9CFEB89AE1DA" ma:contentTypeVersion="2" ma:contentTypeDescription="Create a new document." ma:contentTypeScope="" ma:versionID="4a52a66f97c8a8cc0b4275e183da2dbb">
   <xsd:schema xmlns:xsd="http://www.w3.org/2001/XMLSchema" xmlns:xs="http://www.w3.org/2001/XMLSchema" xmlns:p="http://schemas.microsoft.com/office/2006/metadata/properties" xmlns:ns2="http://schemas.microsoft.com/sharepoint/v3/fields" targetNamespace="http://schemas.microsoft.com/office/2006/metadata/properties" ma:root="true" ma:fieldsID="032493956d71b98ad7ed2527eb986e98" ns2:_="">
     <xsd:import namespace="http://schemas.microsoft.com/sharepoint/v3/fields"/>
@@ -12000,6 +11996,18 @@
 </ct:contentTypeSchema>
 </file>
 
+<file path=customXml/item4.xml><?xml version="1.0" encoding="utf-8"?>
+<p:properties xmlns:p="http://schemas.microsoft.com/office/2006/metadata/properties" xmlns:xsi="http://www.w3.org/2001/XMLSchema-instance">
+  <documentManagement>
+    <_DCDateModified xmlns="http://schemas.microsoft.com/sharepoint/v3/fields" xsi:nil="true"/>
+  </documentManagement>
+</p:properties>
+</file>
+
+<file path=customXml/item5.xml><?xml version="1.0" encoding="utf-8"?>
+<b:Sources xmlns:b="http://schemas.openxmlformats.org/officeDocument/2006/bibliography" xmlns="http://schemas.openxmlformats.org/officeDocument/2006/bibliography" SelectedStyle="\APA.XSL" StyleName="APA"/>
+</file>
+
 <file path=customXml/itemProps1.xml><?xml version="1.0" encoding="utf-8"?>
 <ds:datastoreItem xmlns:ds="http://schemas.openxmlformats.org/officeDocument/2006/customXml" ds:itemID="{55AF091B-3C7A-41E3-B477-F2FDAA23CFDA}">
   <ds:schemaRefs>
@@ -12017,23 +12025,6 @@
 </file>
 
 <file path=customXml/itemProps3.xml><?xml version="1.0" encoding="utf-8"?>
-<ds:datastoreItem xmlns:ds="http://schemas.openxmlformats.org/officeDocument/2006/customXml" ds:itemID="{FCC5859E-D5ED-40D4-B12F-A516666E390B}">
-  <ds:schemaRefs>
-    <ds:schemaRef ds:uri="http://schemas.openxmlformats.org/officeDocument/2006/bibliography"/>
-  </ds:schemaRefs>
-</ds:datastoreItem>
-</file>
-
-<file path=customXml/itemProps4.xml><?xml version="1.0" encoding="utf-8"?>
-<ds:datastoreItem xmlns:ds="http://schemas.openxmlformats.org/officeDocument/2006/customXml" ds:itemID="{47853092-453F-4761-BB4F-9437077E6946}">
-  <ds:schemaRefs>
-    <ds:schemaRef ds:uri="http://schemas.microsoft.com/office/2006/metadata/properties"/>
-    <ds:schemaRef ds:uri="http://schemas.microsoft.com/sharepoint/v3/fields"/>
-  </ds:schemaRefs>
-</ds:datastoreItem>
-</file>
-
-<file path=customXml/itemProps5.xml><?xml version="1.0" encoding="utf-8"?>
 <ds:datastoreItem xmlns:ds="http://schemas.openxmlformats.org/officeDocument/2006/customXml" ds:itemID="{C20E51C4-559D-47CC-9854-22650DD0FC25}">
   <ds:schemaRefs>
     <ds:schemaRef ds:uri="http://schemas.microsoft.com/office/2006/metadata/contentType"/>
@@ -12049,4 +12040,21 @@
     <ds:schemaRef ds:uri="http://schemas.microsoft.com/internal/obd"/>
   </ds:schemaRefs>
 </ds:datastoreItem>
+</file>
+
+<file path=customXml/itemProps4.xml><?xml version="1.0" encoding="utf-8"?>
+<ds:datastoreItem xmlns:ds="http://schemas.openxmlformats.org/officeDocument/2006/customXml" ds:itemID="{47853092-453F-4761-BB4F-9437077E6946}">
+  <ds:schemaRefs>
+    <ds:schemaRef ds:uri="http://schemas.microsoft.com/office/2006/metadata/properties"/>
+    <ds:schemaRef ds:uri="http://schemas.microsoft.com/sharepoint/v3/fields"/>
+  </ds:schemaRefs>
+</ds:datastoreItem>
+</file>
+
+<file path=customXml/itemProps5.xml><?xml version="1.0" encoding="utf-8"?>
+<ds:datastoreItem xmlns:ds="http://schemas.openxmlformats.org/officeDocument/2006/customXml" ds:itemID="{FCC5859E-D5ED-40D4-B12F-A516666E390B}">
+  <ds:schemaRefs>
+    <ds:schemaRef ds:uri="http://schemas.openxmlformats.org/officeDocument/2006/bibliography"/>
+  </ds:schemaRefs>
+</ds:datastoreItem>
 </file>
</xml_diff>

<commit_message>
22255 - QN Enhancement; Updated zip changeset.
git-tfs-id: [https://tfs.omnicloud.local/tfs/cco%20program/]$/eCoaching_V2;C51168
</commit_message>
<xml_diff>
--- a/Runbook/Web/CCO_eCoaching_Log_Runbook.docx
+++ b/Runbook/Web/CCO_eCoaching_Log_Runbook.docx
@@ -2917,7 +2917,15 @@
                 <w:sz w:val="32"/>
                 <w:szCs w:val="32"/>
               </w:rPr>
-              <w:t>60</w:t>
+              <w:t>6</w:t>
+            </w:r>
+            <w:r>
+              <w:rPr>
+                <w:b/>
+                <w:sz w:val="32"/>
+                <w:szCs w:val="32"/>
+              </w:rPr>
+              <w:t>7</w:t>
             </w:r>
           </w:p>
         </w:tc>
@@ -6152,7 +6160,7 @@
         </mc:Choice>
         <mc:Fallback>
           <w:pict>
-            <v:line w14:anchorId="38D56D2F" id="Line 7" o:spid="_x0000_s1026" style="position:absolute;z-index:251659264;visibility:visible;mso-wrap-style:square;mso-width-percent:0;mso-height-percent:0;mso-wrap-distance-left:9pt;mso-wrap-distance-top:-3e-5mm;mso-wrap-distance-right:9pt;mso-wrap-distance-bottom:-3e-5mm;mso-position-horizontal:absolute;mso-position-horizontal-relative:text;mso-position-vertical:absolute;mso-position-vertical-relative:text;mso-width-percent:0;mso-height-percent:0;mso-width-relative:page;mso-height-relative:page" from="-2.25pt,12.9pt" to="465.75pt,12.9pt" o:gfxdata="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" strokecolor="#5b7d96" strokeweight="2.25pt"/>
+            <v:line w14:anchorId="31635374" id="Line 7" o:spid="_x0000_s1026" style="position:absolute;z-index:251659264;visibility:visible;mso-wrap-style:square;mso-width-percent:0;mso-height-percent:0;mso-wrap-distance-left:9pt;mso-wrap-distance-top:-3e-5mm;mso-wrap-distance-right:9pt;mso-wrap-distance-bottom:-3e-5mm;mso-position-horizontal:absolute;mso-position-horizontal-relative:text;mso-position-vertical:absolute;mso-position-vertical-relative:text;mso-width-percent:0;mso-height-percent:0;mso-width-relative:page;mso-height-relative:page" from="-2.25pt,12.9pt" to="465.75pt,12.9pt" o:gfxdata="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" strokecolor="#5b7d96" strokeweight="2.25pt"/>
           </w:pict>
         </mc:Fallback>
       </mc:AlternateContent>
@@ -11871,6 +11879,18 @@
 </file>
 
 <file path=customXml/item3.xml><?xml version="1.0" encoding="utf-8"?>
+<b:Sources xmlns:b="http://schemas.openxmlformats.org/officeDocument/2006/bibliography" xmlns="http://schemas.openxmlformats.org/officeDocument/2006/bibliography" SelectedStyle="\APA.XSL" StyleName="APA"/>
+</file>
+
+<file path=customXml/item4.xml><?xml version="1.0" encoding="utf-8"?>
+<p:properties xmlns:p="http://schemas.microsoft.com/office/2006/metadata/properties" xmlns:xsi="http://www.w3.org/2001/XMLSchema-instance">
+  <documentManagement>
+    <_DCDateModified xmlns="http://schemas.microsoft.com/sharepoint/v3/fields" xsi:nil="true"/>
+  </documentManagement>
+</p:properties>
+</file>
+
+<file path=customXml/item5.xml><?xml version="1.0" encoding="utf-8"?>
 <ct:contentTypeSchema xmlns:ct="http://schemas.microsoft.com/office/2006/metadata/contentType" xmlns:ma="http://schemas.microsoft.com/office/2006/metadata/properties/metaAttributes" ct:_="" ma:_="" ma:contentTypeName="Document" ma:contentTypeID="0x01010030BD7732B7E9D546895B9CFEB89AE1DA" ma:contentTypeVersion="2" ma:contentTypeDescription="Create a new document." ma:contentTypeScope="" ma:versionID="4a52a66f97c8a8cc0b4275e183da2dbb">
   <xsd:schema xmlns:xsd="http://www.w3.org/2001/XMLSchema" xmlns:xs="http://www.w3.org/2001/XMLSchema" xmlns:p="http://schemas.microsoft.com/office/2006/metadata/properties" xmlns:ns2="http://schemas.microsoft.com/sharepoint/v3/fields" targetNamespace="http://schemas.microsoft.com/office/2006/metadata/properties" ma:root="true" ma:fieldsID="032493956d71b98ad7ed2527eb986e98" ns2:_="">
     <xsd:import namespace="http://schemas.microsoft.com/sharepoint/v3/fields"/>
@@ -11996,18 +12016,6 @@
 </ct:contentTypeSchema>
 </file>
 
-<file path=customXml/item4.xml><?xml version="1.0" encoding="utf-8"?>
-<p:properties xmlns:p="http://schemas.microsoft.com/office/2006/metadata/properties" xmlns:xsi="http://www.w3.org/2001/XMLSchema-instance">
-  <documentManagement>
-    <_DCDateModified xmlns="http://schemas.microsoft.com/sharepoint/v3/fields" xsi:nil="true"/>
-  </documentManagement>
-</p:properties>
-</file>
-
-<file path=customXml/item5.xml><?xml version="1.0" encoding="utf-8"?>
-<b:Sources xmlns:b="http://schemas.openxmlformats.org/officeDocument/2006/bibliography" xmlns="http://schemas.openxmlformats.org/officeDocument/2006/bibliography" SelectedStyle="\APA.XSL" StyleName="APA"/>
-</file>
-
 <file path=customXml/itemProps1.xml><?xml version="1.0" encoding="utf-8"?>
 <ds:datastoreItem xmlns:ds="http://schemas.openxmlformats.org/officeDocument/2006/customXml" ds:itemID="{55AF091B-3C7A-41E3-B477-F2FDAA23CFDA}">
   <ds:schemaRefs>
@@ -12025,6 +12033,23 @@
 </file>
 
 <file path=customXml/itemProps3.xml><?xml version="1.0" encoding="utf-8"?>
+<ds:datastoreItem xmlns:ds="http://schemas.openxmlformats.org/officeDocument/2006/customXml" ds:itemID="{FCC5859E-D5ED-40D4-B12F-A516666E390B}">
+  <ds:schemaRefs>
+    <ds:schemaRef ds:uri="http://schemas.openxmlformats.org/officeDocument/2006/bibliography"/>
+  </ds:schemaRefs>
+</ds:datastoreItem>
+</file>
+
+<file path=customXml/itemProps4.xml><?xml version="1.0" encoding="utf-8"?>
+<ds:datastoreItem xmlns:ds="http://schemas.openxmlformats.org/officeDocument/2006/customXml" ds:itemID="{47853092-453F-4761-BB4F-9437077E6946}">
+  <ds:schemaRefs>
+    <ds:schemaRef ds:uri="http://schemas.microsoft.com/office/2006/metadata/properties"/>
+    <ds:schemaRef ds:uri="http://schemas.microsoft.com/sharepoint/v3/fields"/>
+  </ds:schemaRefs>
+</ds:datastoreItem>
+</file>
+
+<file path=customXml/itemProps5.xml><?xml version="1.0" encoding="utf-8"?>
 <ds:datastoreItem xmlns:ds="http://schemas.openxmlformats.org/officeDocument/2006/customXml" ds:itemID="{C20E51C4-559D-47CC-9854-22650DD0FC25}">
   <ds:schemaRefs>
     <ds:schemaRef ds:uri="http://schemas.microsoft.com/office/2006/metadata/contentType"/>
@@ -12040,21 +12065,4 @@
     <ds:schemaRef ds:uri="http://schemas.microsoft.com/internal/obd"/>
   </ds:schemaRefs>
 </ds:datastoreItem>
-</file>
-
-<file path=customXml/itemProps4.xml><?xml version="1.0" encoding="utf-8"?>
-<ds:datastoreItem xmlns:ds="http://schemas.openxmlformats.org/officeDocument/2006/customXml" ds:itemID="{47853092-453F-4761-BB4F-9437077E6946}">
-  <ds:schemaRefs>
-    <ds:schemaRef ds:uri="http://schemas.microsoft.com/office/2006/metadata/properties"/>
-    <ds:schemaRef ds:uri="http://schemas.microsoft.com/sharepoint/v3/fields"/>
-  </ds:schemaRefs>
-</ds:datastoreItem>
-</file>
-
-<file path=customXml/itemProps5.xml><?xml version="1.0" encoding="utf-8"?>
-<ds:datastoreItem xmlns:ds="http://schemas.openxmlformats.org/officeDocument/2006/customXml" ds:itemID="{FCC5859E-D5ED-40D4-B12F-A516666E390B}">
-  <ds:schemaRefs>
-    <ds:schemaRef ds:uri="http://schemas.openxmlformats.org/officeDocument/2006/bibliography"/>
-  </ds:schemaRefs>
-</ds:datastoreItem>
 </file>
</xml_diff>

<commit_message>
24041 - PDT to EST; 24325 - logs not displaying certain fields properly.
git-tfs-id: [https://tfs.omnicloud.local/tfs/cco%20program/]$/eCoaching_V2;C51230
</commit_message>
<xml_diff>
--- a/Runbook/Web/CCO_eCoaching_Log_Runbook.docx
+++ b/Runbook/Web/CCO_eCoaching_Log_Runbook.docx
@@ -275,64 +275,9 @@
           <w:p>
             <w:pPr>
               <w:cnfStyle w:val="100000000000" w:firstRow="1" w:lastRow="0" w:firstColumn="0" w:lastColumn="0" w:oddVBand="0" w:evenVBand="0" w:oddHBand="0" w:evenHBand="0" w:firstRowFirstColumn="0" w:firstRowLastColumn="0" w:lastRowFirstColumn="0" w:lastRowLastColumn="0"/>
-              <w:rPr>
-                <w:i w:val="0"/>
-                <w:iCs w:val="0"/>
-              </w:rPr>
             </w:pPr>
             <w:r>
-              <w:t>22255 – QN Enhancement;</w:t>
-            </w:r>
-          </w:p>
-          <w:p>
-            <w:pPr>
-              <w:cnfStyle w:val="100000000000" w:firstRow="1" w:lastRow="0" w:firstColumn="0" w:lastColumn="0" w:oddVBand="0" w:evenVBand="0" w:oddHBand="0" w:evenHBand="0" w:firstRowFirstColumn="0" w:firstRowLastColumn="0" w:lastRowFirstColumn="0" w:lastRowLastColumn="0"/>
-              <w:rPr>
-                <w:i w:val="0"/>
-                <w:iCs w:val="0"/>
-              </w:rPr>
-            </w:pPr>
-            <w:r>
-              <w:t>22642 – Resolve Security Scan Findings;</w:t>
-            </w:r>
-          </w:p>
-          <w:p>
-            <w:pPr>
-              <w:cnfStyle w:val="100000000000" w:firstRow="1" w:lastRow="0" w:firstColumn="0" w:lastColumn="0" w:oddVBand="0" w:evenVBand="0" w:oddHBand="0" w:evenHBand="0" w:firstRowFirstColumn="0" w:firstRowLastColumn="0" w:lastRowFirstColumn="0" w:lastRowLastColumn="0"/>
-              <w:rPr>
-                <w:i w:val="0"/>
-                <w:iCs w:val="0"/>
-              </w:rPr>
-            </w:pPr>
-            <w:r>
-              <w:t>23137 – Quality new coaching reason (PFD) and PFD date;</w:t>
-            </w:r>
-          </w:p>
-          <w:p>
-            <w:pPr>
-              <w:cnfStyle w:val="100000000000" w:firstRow="1" w:lastRow="0" w:firstColumn="0" w:lastColumn="0" w:oddVBand="0" w:evenVBand="0" w:oddHBand="0" w:evenHBand="0" w:firstRowFirstColumn="0" w:firstRowLastColumn="0" w:lastRowFirstColumn="0" w:lastRowLastColumn="0"/>
-              <w:rPr>
-                <w:i w:val="0"/>
-                <w:iCs w:val="0"/>
-              </w:rPr>
-            </w:pPr>
-            <w:r>
-              <w:t>234</w:t>
-            </w:r>
-            <w:r>
-              <w:t>88 – U</w:t>
-            </w:r>
-            <w:r>
-              <w:t xml:space="preserve">pdate email process in user </w:t>
-            </w:r>
-            <w:r>
-              <w:t>interfac</w:t>
-            </w:r>
-            <w:r>
-              <w:t>e</w:t>
-            </w:r>
-            <w:r>
-              <w:t>;</w:t>
+              <w:t>24041 – PDT to EST.</w:t>
             </w:r>
           </w:p>
           <w:p>
@@ -340,15 +285,7 @@
               <w:cnfStyle w:val="100000000000" w:firstRow="1" w:lastRow="0" w:firstColumn="0" w:lastColumn="0" w:oddVBand="0" w:evenVBand="0" w:oddHBand="0" w:evenHBand="0" w:firstRowFirstColumn="0" w:firstRowLastColumn="0" w:lastRowFirstColumn="0" w:lastRowLastColumn="0"/>
             </w:pPr>
             <w:r>
-              <w:t>23844 – Error with Pending Mgr Review logs;</w:t>
-            </w:r>
-          </w:p>
-          <w:p>
-            <w:pPr>
-              <w:cnfStyle w:val="100000000000" w:firstRow="1" w:lastRow="0" w:firstColumn="0" w:lastColumn="0" w:oddVBand="0" w:evenVBand="0" w:oddHBand="0" w:evenHBand="0" w:firstRowFirstColumn="0" w:firstRowLastColumn="0" w:lastRowFirstColumn="0" w:lastRowLastColumn="0"/>
-            </w:pPr>
-            <w:r>
-              <w:t>(Managers not able to enter review info when logs @ Pending Manager Review)</w:t>
+              <w:t>24325 – Logs not displaying some fields properly.</w:t>
             </w:r>
           </w:p>
         </w:tc>
@@ -2690,6 +2627,73 @@
           <w:p>
             <w:r>
               <w:t>(Managers not able to enter review info when logs @ Pending Manager Review)</w:t>
+            </w:r>
+          </w:p>
+        </w:tc>
+        <w:tc>
+          <w:tcPr>
+            <w:tcW w:w="2214" w:type="dxa"/>
+          </w:tcPr>
+          <w:p>
+            <w:pPr>
+              <w:pStyle w:val="TableText"/>
+              <w:ind w:left="162"/>
+              <w:rPr>
+                <w:sz w:val="18"/>
+                <w:szCs w:val="18"/>
+              </w:rPr>
+            </w:pPr>
+            <w:r>
+              <w:rPr>
+                <w:sz w:val="18"/>
+                <w:szCs w:val="18"/>
+              </w:rPr>
+              <w:t>Lili Huang</w:t>
+            </w:r>
+          </w:p>
+        </w:tc>
+      </w:tr>
+      <w:tr>
+        <w:tc>
+          <w:tcPr>
+            <w:tcW w:w="1186" w:type="dxa"/>
+          </w:tcPr>
+          <w:p>
+            <w:pPr>
+              <w:pStyle w:val="TableText"/>
+              <w:ind w:left="90"/>
+              <w:rPr>
+                <w:sz w:val="18"/>
+                <w:szCs w:val="18"/>
+              </w:rPr>
+            </w:pPr>
+            <w:r>
+              <w:rPr>
+                <w:sz w:val="18"/>
+                <w:szCs w:val="18"/>
+              </w:rPr>
+              <w:t>03/11/2022</w:t>
+            </w:r>
+          </w:p>
+        </w:tc>
+        <w:tc>
+          <w:tcPr>
+            <w:tcW w:w="5950" w:type="dxa"/>
+          </w:tcPr>
+          <w:p>
+            <w:r>
+              <w:t xml:space="preserve">TFS </w:t>
+            </w:r>
+            <w:r>
+              <w:t>24041 – PDT to EST.</w:t>
+            </w:r>
+          </w:p>
+          <w:p>
+            <w:r>
+              <w:t xml:space="preserve">TFS </w:t>
+            </w:r>
+            <w:r>
+              <w:t>24325 – Logs not displaying some fields properly.</w:t>
             </w:r>
           </w:p>
         </w:tc>
@@ -2839,8 +2843,8 @@
         <w:tblLook w:val="04A0" w:firstRow="1" w:lastRow="0" w:firstColumn="1" w:lastColumn="0" w:noHBand="0" w:noVBand="1"/>
       </w:tblPr>
       <w:tblGrid>
-        <w:gridCol w:w="805"/>
-        <w:gridCol w:w="8545"/>
+        <w:gridCol w:w="918"/>
+        <w:gridCol w:w="8432"/>
       </w:tblGrid>
       <w:tr>
         <w:trPr>
@@ -2848,7 +2852,7 @@
         </w:trPr>
         <w:tc>
           <w:tcPr>
-            <w:tcW w:w="805" w:type="dxa"/>
+            <w:tcW w:w="918" w:type="dxa"/>
             <w:shd w:val="clear" w:color="auto" w:fill="FFFFFF" w:themeFill="background1"/>
           </w:tcPr>
           <w:p>
@@ -2868,7 +2872,7 @@
         </w:tc>
         <w:tc>
           <w:tcPr>
-            <w:tcW w:w="8545" w:type="dxa"/>
+            <w:tcW w:w="8432" w:type="dxa"/>
             <w:shd w:val="clear" w:color="auto" w:fill="FFFFFF" w:themeFill="background1"/>
           </w:tcPr>
           <w:p>
@@ -2909,23 +2913,7 @@
                 <w:sz w:val="32"/>
                 <w:szCs w:val="32"/>
               </w:rPr>
-              <w:t>1</w:t>
-            </w:r>
-            <w:r>
-              <w:rPr>
-                <w:b/>
-                <w:sz w:val="32"/>
-                <w:szCs w:val="32"/>
-              </w:rPr>
-              <w:t>6</w:t>
-            </w:r>
-            <w:r>
-              <w:rPr>
-                <w:b/>
-                <w:sz w:val="32"/>
-                <w:szCs w:val="32"/>
-              </w:rPr>
-              <w:t>7</w:t>
+              <w:t>229</w:t>
             </w:r>
           </w:p>
         </w:tc>
@@ -2936,7 +2924,7 @@
         </w:trPr>
         <w:tc>
           <w:tcPr>
-            <w:tcW w:w="805" w:type="dxa"/>
+            <w:tcW w:w="918" w:type="dxa"/>
           </w:tcPr>
           <w:p>
             <w:pPr>
@@ -2967,7 +2955,7 @@
         </w:tc>
         <w:tc>
           <w:tcPr>
-            <w:tcW w:w="8545" w:type="dxa"/>
+            <w:tcW w:w="8432" w:type="dxa"/>
           </w:tcPr>
           <w:p>
             <w:pPr>
@@ -3113,7 +3101,7 @@
         </w:trPr>
         <w:tc>
           <w:tcPr>
-            <w:tcW w:w="805" w:type="dxa"/>
+            <w:tcW w:w="918" w:type="dxa"/>
           </w:tcPr>
           <w:p>
             <w:pPr>
@@ -3125,1832 +3113,27 @@
             <w:r>
               <w:rPr>
                 <w:b/>
-                <w:highlight w:val="yellow"/>
               </w:rPr>
               <w:t>Step</w:t>
             </w:r>
             <w:r>
               <w:rPr>
                 <w:b/>
-                <w:highlight w:val="yellow"/>
               </w:rPr>
               <w:t>3</w:t>
             </w:r>
             <w:r>
               <w:rPr>
                 <w:b/>
-                <w:highlight w:val="yellow"/>
               </w:rPr>
               <w:t>:</w:t>
             </w:r>
-            <w:r>
-              <w:rPr>
-                <w:b/>
-              </w:rPr>
-              <w:t xml:space="preserve"> </w:t>
-            </w:r>
-          </w:p>
-        </w:tc>
-        <w:tc>
-          <w:tcPr>
-            <w:tcW w:w="8545" w:type="dxa"/>
-          </w:tcPr>
-          <w:p>
-            <w:pPr>
-              <w:pStyle w:val="SOPBodyText"/>
-              <w:rPr>
-                <w:b/>
-                <w:bCs/>
-                <w:i/>
-                <w:sz w:val="20"/>
-                <w:szCs w:val="20"/>
-                <w:u w:val="single"/>
-              </w:rPr>
-            </w:pPr>
-            <w:r>
-              <w:rPr>
-                <w:b/>
-                <w:bCs/>
-                <w:i/>
-                <w:sz w:val="20"/>
-                <w:szCs w:val="20"/>
-                <w:u w:val="single"/>
-              </w:rPr>
-              <w:t>Configure HTTP to HTTPS Redirect (via URL Rewrite)</w:t>
-            </w:r>
-            <w:r>
-              <w:rPr>
-                <w:b/>
-                <w:bCs/>
-                <w:i/>
-                <w:sz w:val="20"/>
-                <w:szCs w:val="20"/>
-                <w:u w:val="single"/>
-              </w:rPr>
-              <w:t>:</w:t>
-            </w:r>
-          </w:p>
-          <w:p>
-            <w:pPr>
-              <w:pStyle w:val="SOPBodyText"/>
-            </w:pPr>
-          </w:p>
-          <w:p>
-            <w:pPr>
-              <w:pStyle w:val="SOPBodyText"/>
-              <w:rPr>
-                <w:sz w:val="20"/>
-                <w:szCs w:val="20"/>
-              </w:rPr>
-            </w:pPr>
-            <w:r>
-              <w:rPr>
-                <w:sz w:val="20"/>
-                <w:szCs w:val="20"/>
-              </w:rPr>
-              <w:t>Before modifying settings ensure that the server has SSL Certificate and URL Rewrite installed.</w:t>
-            </w:r>
-          </w:p>
-          <w:p>
-            <w:pPr>
-              <w:pStyle w:val="SOPBodyText"/>
-              <w:rPr>
-                <w:i/>
-                <w:sz w:val="20"/>
-                <w:szCs w:val="20"/>
-              </w:rPr>
-            </w:pPr>
-            <w:r>
-              <w:rPr>
-                <w:sz w:val="20"/>
-                <w:szCs w:val="20"/>
-              </w:rPr>
-              <w:t xml:space="preserve"> </w:t>
-            </w:r>
-          </w:p>
-          <w:p>
-            <w:pPr>
-              <w:widowControl w:val="0"/>
-              <w:numPr>
-                <w:ilvl w:val="0"/>
-                <w:numId w:val="37"/>
-              </w:numPr>
-              <w:spacing w:line="240" w:lineRule="atLeast"/>
-              <w:contextualSpacing/>
-            </w:pPr>
-            <w:r>
-              <w:t>Open IIS</w:t>
-            </w:r>
-            <w:r>
-              <w:t>,</w:t>
-            </w:r>
-            <w:r>
-              <w:t xml:space="preserve"> select web site, click </w:t>
-            </w:r>
-            <w:r>
-              <w:rPr>
-                <w:b/>
-                <w:bCs/>
-              </w:rPr>
-              <w:t>URL Rewrite</w:t>
-            </w:r>
-            <w:r>
-              <w:t xml:space="preserve"> in main pane.</w:t>
-            </w:r>
-          </w:p>
-          <w:p>
-            <w:pPr>
-              <w:widowControl w:val="0"/>
-              <w:numPr>
-                <w:ilvl w:val="0"/>
-                <w:numId w:val="37"/>
-              </w:numPr>
-              <w:spacing w:line="240" w:lineRule="atLeast"/>
-              <w:contextualSpacing/>
-            </w:pPr>
-            <w:r>
-              <w:t xml:space="preserve">Click </w:t>
-            </w:r>
-            <w:r>
-              <w:rPr>
-                <w:b/>
-                <w:bCs/>
-              </w:rPr>
-              <w:t>Add Rules</w:t>
-            </w:r>
-            <w:r>
-              <w:rPr>
-                <w:b/>
-                <w:bCs/>
-              </w:rPr>
-              <w:t>.</w:t>
-            </w:r>
-          </w:p>
-          <w:p>
-            <w:pPr>
-              <w:widowControl w:val="0"/>
-              <w:numPr>
-                <w:ilvl w:val="0"/>
-                <w:numId w:val="37"/>
-              </w:numPr>
-              <w:spacing w:line="240" w:lineRule="atLeast"/>
-              <w:contextualSpacing/>
-            </w:pPr>
-            <w:r>
-              <w:t xml:space="preserve">Select </w:t>
-            </w:r>
-            <w:r>
-              <w:rPr>
-                <w:b/>
-                <w:bCs/>
-              </w:rPr>
-              <w:t>Blank rule</w:t>
-            </w:r>
-            <w:r>
-              <w:t>, click OK</w:t>
-            </w:r>
-            <w:r>
-              <w:t>.</w:t>
-            </w:r>
-          </w:p>
-          <w:p>
-            <w:pPr>
-              <w:widowControl w:val="0"/>
-              <w:numPr>
-                <w:ilvl w:val="0"/>
-                <w:numId w:val="37"/>
-              </w:numPr>
-              <w:spacing w:line="240" w:lineRule="atLeast"/>
-              <w:contextualSpacing/>
-            </w:pPr>
-            <w:r>
-              <w:t>Enter “HTTP Redirect” as the name of the rule</w:t>
-            </w:r>
-            <w:r>
-              <w:t>.</w:t>
-            </w:r>
-          </w:p>
-          <w:p>
-            <w:pPr>
-              <w:widowControl w:val="0"/>
-              <w:numPr>
-                <w:ilvl w:val="0"/>
-                <w:numId w:val="37"/>
-              </w:numPr>
-              <w:spacing w:line="240" w:lineRule="atLeast"/>
-              <w:contextualSpacing/>
-            </w:pPr>
-            <w:r>
-              <w:t xml:space="preserve">Choose </w:t>
-            </w:r>
-            <w:r>
-              <w:rPr>
-                <w:b/>
-                <w:bCs/>
-              </w:rPr>
-              <w:t>Matches the Pattern</w:t>
-            </w:r>
-            <w:r>
-              <w:t xml:space="preserve"> from the Requested URL dropdown of the Match URL section</w:t>
-            </w:r>
-            <w:r>
-              <w:t>.</w:t>
-            </w:r>
-          </w:p>
-          <w:p>
-            <w:pPr>
-              <w:widowControl w:val="0"/>
-              <w:numPr>
-                <w:ilvl w:val="0"/>
-                <w:numId w:val="37"/>
-              </w:numPr>
-              <w:spacing w:line="240" w:lineRule="atLeast"/>
-              <w:contextualSpacing/>
-            </w:pPr>
-            <w:r>
-              <w:t xml:space="preserve">Choose </w:t>
-            </w:r>
-            <w:r>
-              <w:rPr>
-                <w:b/>
-                <w:bCs/>
-              </w:rPr>
-              <w:t>Regular Expressions</w:t>
-            </w:r>
-            <w:r>
-              <w:t xml:space="preserve"> in the Using dropdown of the Match URL section</w:t>
-            </w:r>
-            <w:r>
-              <w:t>.</w:t>
-            </w:r>
-          </w:p>
-          <w:p>
-            <w:pPr>
-              <w:widowControl w:val="0"/>
-              <w:numPr>
-                <w:ilvl w:val="0"/>
-                <w:numId w:val="37"/>
-              </w:numPr>
-              <w:spacing w:line="240" w:lineRule="atLeast"/>
-              <w:contextualSpacing/>
-            </w:pPr>
-            <w:r>
-              <w:t>Enter “(.*)” in the Pattern text box</w:t>
-            </w:r>
-            <w:r>
-              <w:t>.</w:t>
-            </w:r>
-          </w:p>
-          <w:p>
-            <w:pPr>
-              <w:widowControl w:val="0"/>
-              <w:numPr>
-                <w:ilvl w:val="0"/>
-                <w:numId w:val="37"/>
-              </w:numPr>
-              <w:spacing w:line="240" w:lineRule="atLeast"/>
-              <w:contextualSpacing/>
-            </w:pPr>
-            <w:r>
-              <w:t>Mark the Ignore case checkbox</w:t>
-            </w:r>
-            <w:r>
-              <w:t>.</w:t>
-            </w:r>
-          </w:p>
-          <w:p>
-            <w:pPr>
-              <w:widowControl w:val="0"/>
-              <w:numPr>
-                <w:ilvl w:val="0"/>
-                <w:numId w:val="37"/>
-              </w:numPr>
-              <w:spacing w:line="240" w:lineRule="atLeast"/>
-              <w:contextualSpacing/>
-            </w:pPr>
-            <w:r>
-              <w:t>Scroll down to the Conditions section</w:t>
-            </w:r>
-            <w:r>
-              <w:t>.</w:t>
-            </w:r>
-          </w:p>
-          <w:p>
-            <w:pPr>
-              <w:widowControl w:val="0"/>
-              <w:numPr>
-                <w:ilvl w:val="0"/>
-                <w:numId w:val="37"/>
-              </w:numPr>
-              <w:spacing w:line="240" w:lineRule="atLeast"/>
-              <w:contextualSpacing/>
-            </w:pPr>
-            <w:r>
-              <w:t xml:space="preserve">Select </w:t>
-            </w:r>
-            <w:r>
-              <w:rPr>
-                <w:b/>
-                <w:bCs/>
-              </w:rPr>
-              <w:t>Match All</w:t>
-            </w:r>
-            <w:r>
-              <w:t xml:space="preserve"> from the Logical grouping dropdown</w:t>
-            </w:r>
-            <w:r>
-              <w:t>.</w:t>
-            </w:r>
-          </w:p>
-          <w:p>
-            <w:pPr>
-              <w:widowControl w:val="0"/>
-              <w:numPr>
-                <w:ilvl w:val="0"/>
-                <w:numId w:val="37"/>
-              </w:numPr>
-              <w:spacing w:line="240" w:lineRule="atLeast"/>
-              <w:contextualSpacing/>
-            </w:pPr>
-            <w:r>
-              <w:t xml:space="preserve">Click the </w:t>
-            </w:r>
-            <w:r>
-              <w:rPr>
-                <w:b/>
-                <w:bCs/>
-              </w:rPr>
-              <w:t>Add</w:t>
-            </w:r>
-            <w:r>
-              <w:t xml:space="preserve"> button</w:t>
-            </w:r>
-            <w:r>
-              <w:t>.</w:t>
-            </w:r>
-          </w:p>
-          <w:p>
-            <w:pPr>
-              <w:widowControl w:val="0"/>
-              <w:numPr>
-                <w:ilvl w:val="1"/>
-                <w:numId w:val="38"/>
-              </w:numPr>
-              <w:spacing w:line="240" w:lineRule="atLeast"/>
-              <w:contextualSpacing/>
-            </w:pPr>
-            <w:r>
-              <w:t xml:space="preserve">Enter </w:t>
-            </w:r>
-            <w:r>
-              <w:rPr>
-                <w:b/>
-                <w:bCs/>
-              </w:rPr>
-              <w:t>{HTTPS}</w:t>
-            </w:r>
-            <w:r>
-              <w:t xml:space="preserve"> in the Condition input textbox</w:t>
-            </w:r>
-            <w:r>
-              <w:t>.</w:t>
-            </w:r>
-          </w:p>
-          <w:p>
-            <w:pPr>
-              <w:widowControl w:val="0"/>
-              <w:numPr>
-                <w:ilvl w:val="1"/>
-                <w:numId w:val="38"/>
-              </w:numPr>
-              <w:spacing w:line="240" w:lineRule="atLeast"/>
-              <w:contextualSpacing/>
-            </w:pPr>
-            <w:r>
-              <w:t xml:space="preserve">Select </w:t>
-            </w:r>
-            <w:r>
-              <w:rPr>
-                <w:b/>
-                <w:bCs/>
-              </w:rPr>
-              <w:t>Matches the Pattern</w:t>
-            </w:r>
-            <w:r>
-              <w:t xml:space="preserve"> in the Check if input string dropdown</w:t>
-            </w:r>
-            <w:r>
-              <w:t>.</w:t>
-            </w:r>
-          </w:p>
-          <w:p>
-            <w:pPr>
-              <w:widowControl w:val="0"/>
-              <w:numPr>
-                <w:ilvl w:val="1"/>
-                <w:numId w:val="38"/>
-              </w:numPr>
-              <w:spacing w:line="240" w:lineRule="atLeast"/>
-              <w:contextualSpacing/>
-            </w:pPr>
-            <w:r>
-              <w:t xml:space="preserve">Enter </w:t>
-            </w:r>
-            <w:r>
-              <w:rPr>
-                <w:b/>
-                <w:bCs/>
-              </w:rPr>
-              <w:t>^OFF$</w:t>
-            </w:r>
-            <w:r>
-              <w:t xml:space="preserve"> in the Pattern textbox</w:t>
-            </w:r>
-            <w:r>
-              <w:t>.</w:t>
-            </w:r>
-          </w:p>
-          <w:p>
-            <w:pPr>
-              <w:widowControl w:val="0"/>
-              <w:numPr>
-                <w:ilvl w:val="1"/>
-                <w:numId w:val="38"/>
-              </w:numPr>
-              <w:spacing w:line="240" w:lineRule="atLeast"/>
-              <w:contextualSpacing/>
-            </w:pPr>
-            <w:r>
-              <w:t xml:space="preserve">Click </w:t>
-            </w:r>
-            <w:r>
-              <w:rPr>
-                <w:b/>
-                <w:bCs/>
-              </w:rPr>
-              <w:t>OK</w:t>
-            </w:r>
-            <w:r>
-              <w:rPr>
-                <w:b/>
-                <w:bCs/>
-              </w:rPr>
-              <w:t>.</w:t>
-            </w:r>
-          </w:p>
-          <w:p>
-            <w:pPr>
-              <w:widowControl w:val="0"/>
-              <w:numPr>
-                <w:ilvl w:val="0"/>
-                <w:numId w:val="37"/>
-              </w:numPr>
-              <w:spacing w:line="240" w:lineRule="atLeast"/>
-              <w:contextualSpacing/>
-            </w:pPr>
-            <w:r>
-              <w:t xml:space="preserve">Scroll down to the Action section and select </w:t>
-            </w:r>
-            <w:r>
-              <w:rPr>
-                <w:b/>
-                <w:bCs/>
-              </w:rPr>
-              <w:t>Redirect</w:t>
-            </w:r>
-            <w:r>
-              <w:t xml:space="preserve"> in the Action type dropdown</w:t>
-            </w:r>
-            <w:r>
-              <w:t>.</w:t>
-            </w:r>
-          </w:p>
-          <w:p>
-            <w:pPr>
-              <w:widowControl w:val="0"/>
-              <w:numPr>
-                <w:ilvl w:val="0"/>
-                <w:numId w:val="37"/>
-              </w:numPr>
-              <w:spacing w:line="240" w:lineRule="atLeast"/>
-              <w:contextualSpacing/>
-            </w:pPr>
-            <w:r>
-              <w:t xml:space="preserve">Enter </w:t>
-            </w:r>
-            <w:hyperlink w:history="1">
-              <w:r>
-                <w:rPr>
-                  <w:b/>
-                  <w:bCs/>
-                  <w:color w:val="0000FF"/>
-                  <w:u w:val="single"/>
-                </w:rPr>
-                <w:t>https://{HTTP_HOST}/{R:1}</w:t>
-              </w:r>
-            </w:hyperlink>
-            <w:r>
-              <w:t xml:space="preserve"> in the Redirect URL text box under Action Properties</w:t>
-            </w:r>
-            <w:r>
-              <w:t>.</w:t>
-            </w:r>
-          </w:p>
-          <w:p>
-            <w:pPr>
-              <w:widowControl w:val="0"/>
-              <w:numPr>
-                <w:ilvl w:val="0"/>
-                <w:numId w:val="37"/>
-              </w:numPr>
-              <w:spacing w:line="240" w:lineRule="atLeast"/>
-              <w:contextualSpacing/>
-            </w:pPr>
-            <w:r>
-              <w:t>Mark the Append query string checkbox</w:t>
-            </w:r>
-            <w:r>
-              <w:t>.</w:t>
-            </w:r>
-          </w:p>
-          <w:p>
-            <w:pPr>
-              <w:widowControl w:val="0"/>
-              <w:numPr>
-                <w:ilvl w:val="0"/>
-                <w:numId w:val="37"/>
-              </w:numPr>
-              <w:spacing w:line="240" w:lineRule="atLeast"/>
-              <w:contextualSpacing/>
-            </w:pPr>
-            <w:r>
-              <w:t xml:space="preserve">Choose </w:t>
-            </w:r>
-            <w:r>
-              <w:rPr>
-                <w:b/>
-                <w:bCs/>
-              </w:rPr>
-              <w:t>Permanent (301)</w:t>
-            </w:r>
-            <w:r>
-              <w:t xml:space="preserve"> from the Redirect type dropdown</w:t>
-            </w:r>
-            <w:r>
-              <w:t>.</w:t>
-            </w:r>
-          </w:p>
-          <w:p>
-            <w:pPr>
-              <w:widowControl w:val="0"/>
-              <w:numPr>
-                <w:ilvl w:val="0"/>
-                <w:numId w:val="37"/>
-              </w:numPr>
-              <w:spacing w:line="240" w:lineRule="atLeast"/>
-              <w:contextualSpacing/>
-            </w:pPr>
-            <w:r>
-              <w:t xml:space="preserve">Click </w:t>
-            </w:r>
-            <w:r>
-              <w:rPr>
-                <w:b/>
-                <w:bCs/>
-              </w:rPr>
-              <w:t>Apply</w:t>
-            </w:r>
-            <w:r>
-              <w:rPr>
-                <w:b/>
-                <w:bCs/>
-              </w:rPr>
-              <w:t>.</w:t>
-            </w:r>
-            <w:r>
-              <w:t xml:space="preserve"> </w:t>
-            </w:r>
-          </w:p>
-          <w:p>
-            <w:pPr>
-              <w:widowControl w:val="0"/>
-              <w:spacing w:line="240" w:lineRule="atLeast"/>
-              <w:ind w:left="360"/>
-              <w:contextualSpacing/>
-            </w:pPr>
-          </w:p>
-          <w:p>
-            <w:pPr>
-              <w:widowControl w:val="0"/>
-              <w:spacing w:line="240" w:lineRule="atLeast"/>
-              <w:ind w:left="360"/>
-              <w:contextualSpacing/>
-            </w:pPr>
-          </w:p>
-          <w:p>
-            <w:pPr>
-              <w:widowControl w:val="0"/>
-              <w:spacing w:line="240" w:lineRule="atLeast"/>
-              <w:contextualSpacing/>
-            </w:pPr>
-            <w:r>
-              <w:rPr>
-                <w:noProof/>
-              </w:rPr>
-              <w:drawing>
-                <wp:inline distT="0" distB="0" distL="0" distR="0" wp14:anchorId="5E909E0C" wp14:editId="6D0C10FE">
-                  <wp:extent cx="4506595" cy="1371600"/>
-                  <wp:effectExtent l="0" t="0" r="8255" b="0"/>
-                  <wp:docPr id="1" name="Picture 1"/>
-                  <wp:cNvGraphicFramePr>
-                    <a:graphicFrameLocks xmlns:a="http://schemas.openxmlformats.org/drawingml/2006/main" noChangeAspect="1"/>
-                  </wp:cNvGraphicFramePr>
-                  <a:graphic xmlns:a="http://schemas.openxmlformats.org/drawingml/2006/main">
-                    <a:graphicData uri="http://schemas.openxmlformats.org/drawingml/2006/picture">
-                      <pic:pic xmlns:pic="http://schemas.openxmlformats.org/drawingml/2006/picture">
-                        <pic:nvPicPr>
-                          <pic:cNvPr id="0" name="Picture 1"/>
-                          <pic:cNvPicPr>
-                            <a:picLocks noChangeAspect="1" noChangeArrowheads="1"/>
-                          </pic:cNvPicPr>
-                        </pic:nvPicPr>
-                        <pic:blipFill>
-                          <a:blip r:embed="rId16">
-                            <a:extLst>
-                              <a:ext uri="{28A0092B-C50C-407E-A947-70E740481C1C}">
-                                <a14:useLocalDpi xmlns:a14="http://schemas.microsoft.com/office/drawing/2010/main" val="0"/>
-                              </a:ext>
-                            </a:extLst>
-                          </a:blip>
-                          <a:srcRect/>
-                          <a:stretch>
-                            <a:fillRect/>
-                          </a:stretch>
-                        </pic:blipFill>
-                        <pic:spPr bwMode="auto">
-                          <a:xfrm>
-                            <a:off x="0" y="0"/>
-                            <a:ext cx="4506595" cy="1371600"/>
-                          </a:xfrm>
-                          <a:prstGeom prst="rect">
-                            <a:avLst/>
-                          </a:prstGeom>
-                          <a:noFill/>
-                          <a:ln>
-                            <a:noFill/>
-                          </a:ln>
-                        </pic:spPr>
-                      </pic:pic>
-                    </a:graphicData>
-                  </a:graphic>
-                </wp:inline>
-              </w:drawing>
-            </w:r>
-          </w:p>
-          <w:p>
-            <w:pPr>
-              <w:rPr>
-                <w:bCs/>
-              </w:rPr>
-            </w:pPr>
-          </w:p>
-          <w:p>
-            <w:pPr>
-              <w:rPr>
-                <w:bCs/>
-              </w:rPr>
-            </w:pPr>
-            <w:r>
-              <w:rPr>
-                <w:noProof/>
-              </w:rPr>
-              <w:lastRenderedPageBreak/>
-              <w:drawing>
-                <wp:inline distT="0" distB="0" distL="0" distR="0" wp14:anchorId="02F4C9ED" wp14:editId="03F34113">
-                  <wp:extent cx="4267200" cy="2844800"/>
-                  <wp:effectExtent l="0" t="0" r="0" b="0"/>
-                  <wp:docPr id="13" name="Picture 13"/>
-                  <wp:cNvGraphicFramePr>
-                    <a:graphicFrameLocks xmlns:a="http://schemas.openxmlformats.org/drawingml/2006/main" noChangeAspect="1"/>
-                  </wp:cNvGraphicFramePr>
-                  <a:graphic xmlns:a="http://schemas.openxmlformats.org/drawingml/2006/main">
-                    <a:graphicData uri="http://schemas.openxmlformats.org/drawingml/2006/picture">
-                      <pic:pic xmlns:pic="http://schemas.openxmlformats.org/drawingml/2006/picture">
-                        <pic:nvPicPr>
-                          <pic:cNvPr id="0" name="Picture 2"/>
-                          <pic:cNvPicPr>
-                            <a:picLocks noChangeAspect="1" noChangeArrowheads="1"/>
-                          </pic:cNvPicPr>
-                        </pic:nvPicPr>
-                        <pic:blipFill>
-                          <a:blip r:embed="rId17">
-                            <a:extLst>
-                              <a:ext uri="{28A0092B-C50C-407E-A947-70E740481C1C}">
-                                <a14:useLocalDpi xmlns:a14="http://schemas.microsoft.com/office/drawing/2010/main" val="0"/>
-                              </a:ext>
-                            </a:extLst>
-                          </a:blip>
-                          <a:srcRect/>
-                          <a:stretch>
-                            <a:fillRect/>
-                          </a:stretch>
-                        </pic:blipFill>
-                        <pic:spPr bwMode="auto">
-                          <a:xfrm>
-                            <a:off x="0" y="0"/>
-                            <a:ext cx="4267200" cy="2844800"/>
-                          </a:xfrm>
-                          <a:prstGeom prst="rect">
-                            <a:avLst/>
-                          </a:prstGeom>
-                          <a:noFill/>
-                          <a:ln>
-                            <a:noFill/>
-                          </a:ln>
-                        </pic:spPr>
-                      </pic:pic>
-                    </a:graphicData>
-                  </a:graphic>
-                </wp:inline>
-              </w:drawing>
-            </w:r>
-          </w:p>
-          <w:p>
-            <w:pPr>
-              <w:rPr>
-                <w:bCs/>
-              </w:rPr>
-            </w:pPr>
-          </w:p>
-          <w:p>
-            <w:pPr>
-              <w:rPr>
-                <w:bCs/>
-              </w:rPr>
-            </w:pPr>
-            <w:r>
-              <w:rPr>
-                <w:noProof/>
-              </w:rPr>
-              <w:drawing>
-                <wp:inline distT="0" distB="0" distL="0" distR="0" wp14:anchorId="26141D52" wp14:editId="6CB58BB9">
-                  <wp:extent cx="4470400" cy="1873250"/>
-                  <wp:effectExtent l="0" t="0" r="6350" b="0"/>
-                  <wp:docPr id="14" name="Picture 14"/>
-                  <wp:cNvGraphicFramePr>
-                    <a:graphicFrameLocks xmlns:a="http://schemas.openxmlformats.org/drawingml/2006/main" noChangeAspect="1"/>
-                  </wp:cNvGraphicFramePr>
-                  <a:graphic xmlns:a="http://schemas.openxmlformats.org/drawingml/2006/main">
-                    <a:graphicData uri="http://schemas.openxmlformats.org/drawingml/2006/picture">
-                      <pic:pic xmlns:pic="http://schemas.openxmlformats.org/drawingml/2006/picture">
-                        <pic:nvPicPr>
-                          <pic:cNvPr id="0" name="Picture 3"/>
-                          <pic:cNvPicPr>
-                            <a:picLocks noChangeAspect="1" noChangeArrowheads="1"/>
-                          </pic:cNvPicPr>
-                        </pic:nvPicPr>
-                        <pic:blipFill>
-                          <a:blip r:embed="rId18">
-                            <a:extLst>
-                              <a:ext uri="{28A0092B-C50C-407E-A947-70E740481C1C}">
-                                <a14:useLocalDpi xmlns:a14="http://schemas.microsoft.com/office/drawing/2010/main" val="0"/>
-                              </a:ext>
-                            </a:extLst>
-                          </a:blip>
-                          <a:srcRect/>
-                          <a:stretch>
-                            <a:fillRect/>
-                          </a:stretch>
-                        </pic:blipFill>
-                        <pic:spPr bwMode="auto">
-                          <a:xfrm>
-                            <a:off x="0" y="0"/>
-                            <a:ext cx="4470400" cy="1873250"/>
-                          </a:xfrm>
-                          <a:prstGeom prst="rect">
-                            <a:avLst/>
-                          </a:prstGeom>
-                          <a:noFill/>
-                          <a:ln>
-                            <a:noFill/>
-                          </a:ln>
-                        </pic:spPr>
-                      </pic:pic>
-                    </a:graphicData>
-                  </a:graphic>
-                </wp:inline>
-              </w:drawing>
-            </w:r>
-          </w:p>
-          <w:p>
-            <w:pPr>
-              <w:rPr>
-                <w:bCs/>
-              </w:rPr>
-            </w:pPr>
-            <w:r>
-              <w:rPr>
-                <w:noProof/>
-              </w:rPr>
-              <w:drawing>
-                <wp:inline distT="0" distB="0" distL="0" distR="0" wp14:anchorId="0BBE2AF7" wp14:editId="1982ED12">
-                  <wp:extent cx="5943600" cy="1816100"/>
-                  <wp:effectExtent l="0" t="0" r="0" b="0"/>
-                  <wp:docPr id="17" name="Picture 17"/>
-                  <wp:cNvGraphicFramePr>
-                    <a:graphicFrameLocks xmlns:a="http://schemas.openxmlformats.org/drawingml/2006/main" noChangeAspect="1"/>
-                  </wp:cNvGraphicFramePr>
-                  <a:graphic xmlns:a="http://schemas.openxmlformats.org/drawingml/2006/main">
-                    <a:graphicData uri="http://schemas.openxmlformats.org/drawingml/2006/picture">
-                      <pic:pic xmlns:pic="http://schemas.openxmlformats.org/drawingml/2006/picture">
-                        <pic:nvPicPr>
-                          <pic:cNvPr id="0" name="Picture 4"/>
-                          <pic:cNvPicPr>
-                            <a:picLocks noChangeAspect="1" noChangeArrowheads="1"/>
-                          </pic:cNvPicPr>
-                        </pic:nvPicPr>
-                        <pic:blipFill>
-                          <a:blip r:embed="rId19">
-                            <a:extLst>
-                              <a:ext uri="{28A0092B-C50C-407E-A947-70E740481C1C}">
-                                <a14:useLocalDpi xmlns:a14="http://schemas.microsoft.com/office/drawing/2010/main" val="0"/>
-                              </a:ext>
-                            </a:extLst>
-                          </a:blip>
-                          <a:srcRect/>
-                          <a:stretch>
-                            <a:fillRect/>
-                          </a:stretch>
-                        </pic:blipFill>
-                        <pic:spPr bwMode="auto">
-                          <a:xfrm>
-                            <a:off x="0" y="0"/>
-                            <a:ext cx="5943600" cy="1816100"/>
-                          </a:xfrm>
-                          <a:prstGeom prst="rect">
-                            <a:avLst/>
-                          </a:prstGeom>
-                          <a:noFill/>
-                          <a:ln>
-                            <a:noFill/>
-                          </a:ln>
-                        </pic:spPr>
-                      </pic:pic>
-                    </a:graphicData>
-                  </a:graphic>
-                </wp:inline>
-              </w:drawing>
-            </w:r>
-          </w:p>
-          <w:p>
-            <w:pPr>
-              <w:rPr>
-                <w:bCs/>
-              </w:rPr>
-            </w:pPr>
-          </w:p>
-          <w:p>
-            <w:pPr>
-              <w:rPr>
-                <w:bCs/>
-              </w:rPr>
-            </w:pPr>
-            <w:r>
-              <w:rPr>
-                <w:noProof/>
-              </w:rPr>
-              <w:lastRenderedPageBreak/>
-              <w:drawing>
-                <wp:inline distT="0" distB="0" distL="0" distR="0" wp14:anchorId="4ECD8CE0" wp14:editId="3EA25633">
-                  <wp:extent cx="4375785" cy="2025015"/>
-                  <wp:effectExtent l="0" t="0" r="5715" b="0"/>
-                  <wp:docPr id="18" name="Picture 18"/>
-                  <wp:cNvGraphicFramePr>
-                    <a:graphicFrameLocks xmlns:a="http://schemas.openxmlformats.org/drawingml/2006/main" noChangeAspect="1"/>
-                  </wp:cNvGraphicFramePr>
-                  <a:graphic xmlns:a="http://schemas.openxmlformats.org/drawingml/2006/main">
-                    <a:graphicData uri="http://schemas.openxmlformats.org/drawingml/2006/picture">
-                      <pic:pic xmlns:pic="http://schemas.openxmlformats.org/drawingml/2006/picture">
-                        <pic:nvPicPr>
-                          <pic:cNvPr id="0" name="Picture 5"/>
-                          <pic:cNvPicPr>
-                            <a:picLocks noChangeAspect="1" noChangeArrowheads="1"/>
-                          </pic:cNvPicPr>
-                        </pic:nvPicPr>
-                        <pic:blipFill>
-                          <a:blip r:embed="rId20">
-                            <a:extLst>
-                              <a:ext uri="{28A0092B-C50C-407E-A947-70E740481C1C}">
-                                <a14:useLocalDpi xmlns:a14="http://schemas.microsoft.com/office/drawing/2010/main" val="0"/>
-                              </a:ext>
-                            </a:extLst>
-                          </a:blip>
-                          <a:srcRect/>
-                          <a:stretch>
-                            <a:fillRect/>
-                          </a:stretch>
-                        </pic:blipFill>
-                        <pic:spPr bwMode="auto">
-                          <a:xfrm>
-                            <a:off x="0" y="0"/>
-                            <a:ext cx="4375785" cy="2025015"/>
-                          </a:xfrm>
-                          <a:prstGeom prst="rect">
-                            <a:avLst/>
-                          </a:prstGeom>
-                          <a:noFill/>
-                          <a:ln>
-                            <a:noFill/>
-                          </a:ln>
-                        </pic:spPr>
-                      </pic:pic>
-                    </a:graphicData>
-                  </a:graphic>
-                </wp:inline>
-              </w:drawing>
-            </w:r>
-          </w:p>
-        </w:tc>
-      </w:tr>
-      <w:tr>
-        <w:trPr>
-          <w:cnfStyle w:val="000000100000" w:firstRow="0" w:lastRow="0" w:firstColumn="0" w:lastColumn="0" w:oddVBand="0" w:evenVBand="0" w:oddHBand="1" w:evenHBand="0" w:firstRowFirstColumn="0" w:firstRowLastColumn="0" w:lastRowFirstColumn="0" w:lastRowLastColumn="0"/>
-        </w:trPr>
-        <w:tc>
-          <w:tcPr>
-            <w:tcW w:w="805" w:type="dxa"/>
-          </w:tcPr>
-          <w:p>
-            <w:pPr>
-              <w:jc w:val="right"/>
-              <w:rPr>
-                <w:b/>
-              </w:rPr>
-            </w:pPr>
-            <w:r>
-              <w:rPr>
-                <w:b/>
-                <w:highlight w:val="yellow"/>
-              </w:rPr>
-              <w:lastRenderedPageBreak/>
-              <w:t>Step</w:t>
-            </w:r>
-            <w:r>
-              <w:rPr>
-                <w:b/>
-                <w:highlight w:val="yellow"/>
-              </w:rPr>
-              <w:t>4</w:t>
-            </w:r>
-            <w:r>
-              <w:rPr>
-                <w:b/>
-                <w:highlight w:val="yellow"/>
-              </w:rPr>
-              <w:t>:</w:t>
-            </w:r>
-            <w:r>
-              <w:rPr>
-                <w:b/>
-              </w:rPr>
-              <w:t xml:space="preserve"> </w:t>
-            </w:r>
-          </w:p>
-        </w:tc>
-        <w:tc>
-          <w:tcPr>
-            <w:tcW w:w="8545" w:type="dxa"/>
-          </w:tcPr>
-          <w:p>
-            <w:pPr>
-              <w:rPr>
-                <w:b/>
-                <w:bCs/>
-                <w:i/>
-                <w:u w:val="single"/>
-              </w:rPr>
-            </w:pPr>
-            <w:r>
-              <w:rPr>
-                <w:b/>
-                <w:bCs/>
-                <w:i/>
-                <w:u w:val="single"/>
-              </w:rPr>
-              <w:t>Configure Remove Server Header Value (via URL Rewrite):</w:t>
-            </w:r>
-          </w:p>
-          <w:p>
-            <w:pPr>
-              <w:rPr>
-                <w:iCs/>
-              </w:rPr>
-            </w:pPr>
-          </w:p>
-          <w:p>
-            <w:pPr>
-              <w:pStyle w:val="SOPBodyText"/>
-              <w:rPr>
-                <w:sz w:val="20"/>
-                <w:szCs w:val="20"/>
-              </w:rPr>
-            </w:pPr>
-            <w:r>
-              <w:rPr>
-                <w:sz w:val="20"/>
-                <w:szCs w:val="20"/>
-              </w:rPr>
-              <w:t>Before modifying settings ensure that the server has SSL Certificate and URL Rewrite installed.</w:t>
-            </w:r>
-          </w:p>
-          <w:p>
-            <w:pPr>
-              <w:pStyle w:val="SOPBodyText"/>
-              <w:rPr>
-                <w:i/>
-                <w:sz w:val="20"/>
-                <w:szCs w:val="20"/>
-              </w:rPr>
-            </w:pPr>
-            <w:r>
-              <w:rPr>
-                <w:sz w:val="20"/>
-                <w:szCs w:val="20"/>
-              </w:rPr>
-              <w:t xml:space="preserve"> </w:t>
-            </w:r>
-          </w:p>
-          <w:p>
-            <w:pPr>
-              <w:widowControl w:val="0"/>
-              <w:numPr>
-                <w:ilvl w:val="0"/>
-                <w:numId w:val="39"/>
-              </w:numPr>
-              <w:spacing w:line="240" w:lineRule="atLeast"/>
-              <w:contextualSpacing/>
-            </w:pPr>
-            <w:r>
-              <w:t>Open IIS</w:t>
-            </w:r>
-            <w:r>
-              <w:t>,</w:t>
-            </w:r>
-            <w:r>
-              <w:t xml:space="preserve"> select web site</w:t>
-            </w:r>
-            <w:r>
-              <w:t>,</w:t>
-            </w:r>
-            <w:r>
-              <w:t xml:space="preserve"> click </w:t>
-            </w:r>
-            <w:r>
-              <w:rPr>
-                <w:b/>
-                <w:bCs/>
-              </w:rPr>
-              <w:t>URL Rewrite</w:t>
-            </w:r>
-            <w:r>
-              <w:t xml:space="preserve"> in main pane.</w:t>
-            </w:r>
-          </w:p>
-          <w:p>
-            <w:pPr>
-              <w:widowControl w:val="0"/>
-              <w:numPr>
-                <w:ilvl w:val="0"/>
-                <w:numId w:val="39"/>
-              </w:numPr>
-              <w:spacing w:line="240" w:lineRule="atLeast"/>
-              <w:contextualSpacing/>
-            </w:pPr>
-            <w:r>
-              <w:t xml:space="preserve">Click </w:t>
-            </w:r>
-            <w:r>
-              <w:rPr>
-                <w:b/>
-                <w:bCs/>
-              </w:rPr>
-              <w:t>View Server Variables…</w:t>
-            </w:r>
-            <w:r>
-              <w:t xml:space="preserve"> in the Actions pane in the right-hand side</w:t>
-            </w:r>
-            <w:r>
-              <w:t>.</w:t>
-            </w:r>
-          </w:p>
-          <w:p>
-            <w:pPr>
-              <w:widowControl w:val="0"/>
-              <w:numPr>
-                <w:ilvl w:val="1"/>
-                <w:numId w:val="39"/>
-              </w:numPr>
-              <w:spacing w:line="240" w:lineRule="atLeast"/>
-              <w:contextualSpacing/>
-            </w:pPr>
-            <w:r>
-              <w:t xml:space="preserve">Click </w:t>
-            </w:r>
-            <w:r>
-              <w:rPr>
-                <w:b/>
-                <w:bCs/>
-              </w:rPr>
-              <w:t>Add…</w:t>
-            </w:r>
-            <w:r>
-              <w:t xml:space="preserve"> and enter </w:t>
-            </w:r>
-            <w:r>
-              <w:rPr>
-                <w:b/>
-                <w:bCs/>
-              </w:rPr>
-              <w:t>RESPONSE_SERVER</w:t>
-            </w:r>
-            <w:r>
-              <w:t xml:space="preserve"> in the text box and click OK</w:t>
-            </w:r>
-            <w:r>
-              <w:t>.</w:t>
-            </w:r>
-          </w:p>
-          <w:p>
-            <w:pPr>
-              <w:widowControl w:val="0"/>
-              <w:numPr>
-                <w:ilvl w:val="1"/>
-                <w:numId w:val="39"/>
-              </w:numPr>
-              <w:spacing w:line="240" w:lineRule="atLeast"/>
-              <w:contextualSpacing/>
-            </w:pPr>
-            <w:r>
-              <w:t xml:space="preserve">Select </w:t>
-            </w:r>
-            <w:r>
-              <w:rPr>
-                <w:b/>
-                <w:bCs/>
-              </w:rPr>
-              <w:t>Back to Rules</w:t>
-            </w:r>
-            <w:r>
-              <w:rPr>
-                <w:b/>
-                <w:bCs/>
-              </w:rPr>
-              <w:t>.</w:t>
-            </w:r>
-          </w:p>
-          <w:p>
-            <w:pPr>
-              <w:widowControl w:val="0"/>
-              <w:numPr>
-                <w:ilvl w:val="0"/>
-                <w:numId w:val="39"/>
-              </w:numPr>
-              <w:spacing w:line="240" w:lineRule="atLeast"/>
-              <w:contextualSpacing/>
-            </w:pPr>
-            <w:r>
-              <w:t xml:space="preserve">Click </w:t>
-            </w:r>
-            <w:r>
-              <w:rPr>
-                <w:b/>
-                <w:bCs/>
-              </w:rPr>
-              <w:t>Add Rule(s)…</w:t>
-            </w:r>
-            <w:r>
-              <w:t xml:space="preserve"> in the Actions pane in the right-hand side</w:t>
-            </w:r>
-            <w:r>
-              <w:t>.</w:t>
-            </w:r>
-          </w:p>
-          <w:p>
-            <w:pPr>
-              <w:widowControl w:val="0"/>
-              <w:numPr>
-                <w:ilvl w:val="1"/>
-                <w:numId w:val="39"/>
-              </w:numPr>
-              <w:spacing w:line="240" w:lineRule="atLeast"/>
-              <w:contextualSpacing/>
-            </w:pPr>
-            <w:r>
-              <w:t xml:space="preserve">Select </w:t>
-            </w:r>
-            <w:r>
-              <w:rPr>
-                <w:b/>
-                <w:bCs/>
-              </w:rPr>
-              <w:t>Blank rule</w:t>
-            </w:r>
-            <w:r>
-              <w:t xml:space="preserve"> from Outbound rules</w:t>
-            </w:r>
-            <w:r>
-              <w:t>.</w:t>
-            </w:r>
-          </w:p>
-          <w:p>
-            <w:pPr>
-              <w:widowControl w:val="0"/>
-              <w:numPr>
-                <w:ilvl w:val="0"/>
-                <w:numId w:val="39"/>
-              </w:numPr>
-              <w:spacing w:line="240" w:lineRule="atLeast"/>
-              <w:contextualSpacing/>
-            </w:pPr>
-            <w:r>
-              <w:t>Enter “Remove Server” as the name of the rule</w:t>
-            </w:r>
-            <w:r>
-              <w:t>.</w:t>
-            </w:r>
-          </w:p>
-          <w:p>
-            <w:pPr>
-              <w:widowControl w:val="0"/>
-              <w:numPr>
-                <w:ilvl w:val="0"/>
-                <w:numId w:val="39"/>
-              </w:numPr>
-              <w:spacing w:line="240" w:lineRule="atLeast"/>
-              <w:contextualSpacing/>
-            </w:pPr>
-            <w:r>
-              <w:t xml:space="preserve">Select </w:t>
-            </w:r>
-            <w:r>
-              <w:rPr>
-                <w:b/>
-                <w:bCs/>
-              </w:rPr>
-              <w:t>&lt;None&gt;</w:t>
-            </w:r>
-            <w:r>
-              <w:t xml:space="preserve"> for Precondition</w:t>
-            </w:r>
-            <w:r>
-              <w:t>.</w:t>
-            </w:r>
-          </w:p>
-          <w:p>
-            <w:pPr>
-              <w:widowControl w:val="0"/>
-              <w:numPr>
-                <w:ilvl w:val="0"/>
-                <w:numId w:val="39"/>
-              </w:numPr>
-              <w:spacing w:line="240" w:lineRule="atLeast"/>
-              <w:contextualSpacing/>
-            </w:pPr>
-            <w:r>
-              <w:t xml:space="preserve">Choose </w:t>
-            </w:r>
-            <w:r>
-              <w:rPr>
-                <w:b/>
-                <w:bCs/>
-              </w:rPr>
-              <w:t>Server Variable</w:t>
-            </w:r>
-            <w:r>
-              <w:t xml:space="preserve"> from the Matching scope dropdown of the Match section</w:t>
-            </w:r>
-            <w:r>
-              <w:t>.</w:t>
-            </w:r>
-          </w:p>
-          <w:p>
-            <w:pPr>
-              <w:widowControl w:val="0"/>
-              <w:numPr>
-                <w:ilvl w:val="0"/>
-                <w:numId w:val="39"/>
-              </w:numPr>
-              <w:spacing w:line="240" w:lineRule="atLeast"/>
-              <w:contextualSpacing/>
-            </w:pPr>
-            <w:r>
-              <w:t xml:space="preserve">Enter the name of the created variable </w:t>
-            </w:r>
-            <w:r>
-              <w:rPr>
-                <w:b/>
-                <w:bCs/>
-              </w:rPr>
-              <w:t>RESPONSE_SERVER</w:t>
-            </w:r>
-            <w:r>
-              <w:t xml:space="preserve"> in the Variable name text box</w:t>
-            </w:r>
-            <w:r>
-              <w:t>.</w:t>
-            </w:r>
-          </w:p>
-          <w:p>
-            <w:pPr>
-              <w:widowControl w:val="0"/>
-              <w:numPr>
-                <w:ilvl w:val="0"/>
-                <w:numId w:val="39"/>
-              </w:numPr>
-              <w:spacing w:line="240" w:lineRule="atLeast"/>
-              <w:contextualSpacing/>
-            </w:pPr>
-            <w:r>
-              <w:t xml:space="preserve">Choose </w:t>
-            </w:r>
-            <w:r>
-              <w:rPr>
-                <w:b/>
-                <w:bCs/>
-              </w:rPr>
-              <w:t>Matches the Pattern</w:t>
-            </w:r>
-            <w:r>
-              <w:t xml:space="preserve"> from the Variable value dropdown</w:t>
-            </w:r>
-            <w:r>
-              <w:t>.</w:t>
-            </w:r>
-          </w:p>
-          <w:p>
-            <w:pPr>
-              <w:widowControl w:val="0"/>
-              <w:numPr>
-                <w:ilvl w:val="0"/>
-                <w:numId w:val="39"/>
-              </w:numPr>
-              <w:spacing w:line="240" w:lineRule="atLeast"/>
-              <w:contextualSpacing/>
-            </w:pPr>
-            <w:r>
-              <w:t xml:space="preserve">Choose </w:t>
-            </w:r>
-            <w:r>
-              <w:rPr>
-                <w:b/>
-                <w:bCs/>
-              </w:rPr>
-              <w:t>Regular Expressions</w:t>
-            </w:r>
-            <w:r>
-              <w:t xml:space="preserve"> from the Using dropdown</w:t>
-            </w:r>
-            <w:r>
-              <w:t>.</w:t>
-            </w:r>
-          </w:p>
-          <w:p>
-            <w:pPr>
-              <w:widowControl w:val="0"/>
-              <w:numPr>
-                <w:ilvl w:val="0"/>
-                <w:numId w:val="39"/>
-              </w:numPr>
-              <w:spacing w:line="240" w:lineRule="atLeast"/>
-              <w:contextualSpacing/>
-            </w:pPr>
-            <w:r>
-              <w:t>Enter “.*” in the Pattern text box</w:t>
-            </w:r>
-            <w:r>
-              <w:t>.</w:t>
-            </w:r>
-          </w:p>
-          <w:p>
-            <w:pPr>
-              <w:widowControl w:val="0"/>
-              <w:numPr>
-                <w:ilvl w:val="0"/>
-                <w:numId w:val="39"/>
-              </w:numPr>
-              <w:spacing w:line="240" w:lineRule="atLeast"/>
-              <w:contextualSpacing/>
-            </w:pPr>
-            <w:r>
-              <w:t>Mark the Ignore case checkbox</w:t>
-            </w:r>
-            <w:r>
-              <w:t>.</w:t>
-            </w:r>
-          </w:p>
-          <w:p>
-            <w:pPr>
-              <w:widowControl w:val="0"/>
-              <w:numPr>
-                <w:ilvl w:val="0"/>
-                <w:numId w:val="39"/>
-              </w:numPr>
-              <w:spacing w:line="240" w:lineRule="atLeast"/>
-              <w:contextualSpacing/>
-            </w:pPr>
-            <w:r>
-              <w:t xml:space="preserve">Choose </w:t>
-            </w:r>
-            <w:r>
-              <w:rPr>
-                <w:b/>
-                <w:bCs/>
-              </w:rPr>
-              <w:t>Rewrite</w:t>
-            </w:r>
-            <w:r>
-              <w:t xml:space="preserve"> from the Action type dropdown</w:t>
-            </w:r>
-            <w:r>
-              <w:t>.</w:t>
-            </w:r>
-          </w:p>
-          <w:p>
-            <w:pPr>
-              <w:widowControl w:val="0"/>
-              <w:numPr>
-                <w:ilvl w:val="0"/>
-                <w:numId w:val="39"/>
-              </w:numPr>
-              <w:spacing w:line="240" w:lineRule="atLeast"/>
-              <w:contextualSpacing/>
-            </w:pPr>
-            <w:r>
-              <w:t>Mark the Replace existing server variable value checkbox</w:t>
-            </w:r>
-            <w:r>
-              <w:t>.</w:t>
-            </w:r>
-          </w:p>
-          <w:p>
-            <w:pPr>
-              <w:widowControl w:val="0"/>
-              <w:numPr>
-                <w:ilvl w:val="0"/>
-                <w:numId w:val="39"/>
-              </w:numPr>
-              <w:spacing w:line="240" w:lineRule="atLeast"/>
-              <w:contextualSpacing/>
-            </w:pPr>
-            <w:r>
-              <w:t xml:space="preserve">Click </w:t>
-            </w:r>
-            <w:r>
-              <w:rPr>
-                <w:b/>
-                <w:bCs/>
-              </w:rPr>
-              <w:t>Apply</w:t>
-            </w:r>
-            <w:r>
-              <w:t xml:space="preserve"> from the Actions pane</w:t>
-            </w:r>
-            <w:r>
-              <w:t>.</w:t>
-            </w:r>
-          </w:p>
-          <w:p>
-            <w:pPr>
-              <w:rPr>
-                <w:iCs/>
-              </w:rPr>
-            </w:pPr>
-          </w:p>
-          <w:p>
-            <w:pPr>
-              <w:rPr>
-                <w:iCs/>
-              </w:rPr>
-            </w:pPr>
-            <w:r>
-              <w:rPr>
-                <w:noProof/>
-              </w:rPr>
-              <w:drawing>
-                <wp:inline distT="0" distB="0" distL="0" distR="0" wp14:anchorId="74D1C0C9" wp14:editId="2DDDCC31">
-                  <wp:extent cx="4506595" cy="1371600"/>
-                  <wp:effectExtent l="0" t="0" r="8255" b="0"/>
-                  <wp:docPr id="19" name="Picture 19"/>
-                  <wp:cNvGraphicFramePr>
-                    <a:graphicFrameLocks xmlns:a="http://schemas.openxmlformats.org/drawingml/2006/main" noChangeAspect="1"/>
-                  </wp:cNvGraphicFramePr>
-                  <a:graphic xmlns:a="http://schemas.openxmlformats.org/drawingml/2006/main">
-                    <a:graphicData uri="http://schemas.openxmlformats.org/drawingml/2006/picture">
-                      <pic:pic xmlns:pic="http://schemas.openxmlformats.org/drawingml/2006/picture">
-                        <pic:nvPicPr>
-                          <pic:cNvPr id="0" name="Picture 1"/>
-                          <pic:cNvPicPr>
-                            <a:picLocks noChangeAspect="1" noChangeArrowheads="1"/>
-                          </pic:cNvPicPr>
-                        </pic:nvPicPr>
-                        <pic:blipFill>
-                          <a:blip r:embed="rId16">
-                            <a:extLst>
-                              <a:ext uri="{28A0092B-C50C-407E-A947-70E740481C1C}">
-                                <a14:useLocalDpi xmlns:a14="http://schemas.microsoft.com/office/drawing/2010/main" val="0"/>
-                              </a:ext>
-                            </a:extLst>
-                          </a:blip>
-                          <a:srcRect/>
-                          <a:stretch>
-                            <a:fillRect/>
-                          </a:stretch>
-                        </pic:blipFill>
-                        <pic:spPr bwMode="auto">
-                          <a:xfrm>
-                            <a:off x="0" y="0"/>
-                            <a:ext cx="4506595" cy="1371600"/>
-                          </a:xfrm>
-                          <a:prstGeom prst="rect">
-                            <a:avLst/>
-                          </a:prstGeom>
-                          <a:noFill/>
-                          <a:ln>
-                            <a:noFill/>
-                          </a:ln>
-                        </pic:spPr>
-                      </pic:pic>
-                    </a:graphicData>
-                  </a:graphic>
-                </wp:inline>
-              </w:drawing>
-            </w:r>
-          </w:p>
-          <w:p>
-            <w:pPr>
-              <w:rPr>
-                <w:iCs/>
-              </w:rPr>
-            </w:pPr>
-          </w:p>
-          <w:p>
-            <w:pPr>
-              <w:rPr>
-                <w:iCs/>
-              </w:rPr>
-            </w:pPr>
-            <w:r>
-              <w:rPr>
-                <w:noProof/>
-              </w:rPr>
-              <w:lastRenderedPageBreak/>
-              <w:drawing>
-                <wp:inline distT="0" distB="0" distL="0" distR="0" wp14:anchorId="30EF404E" wp14:editId="6582B545">
-                  <wp:extent cx="5943600" cy="3265805"/>
-                  <wp:effectExtent l="0" t="0" r="0" b="0"/>
-                  <wp:docPr id="21" name="Picture 21"/>
-                  <wp:cNvGraphicFramePr>
-                    <a:graphicFrameLocks xmlns:a="http://schemas.openxmlformats.org/drawingml/2006/main" noChangeAspect="1"/>
-                  </wp:cNvGraphicFramePr>
-                  <a:graphic xmlns:a="http://schemas.openxmlformats.org/drawingml/2006/main">
-                    <a:graphicData uri="http://schemas.openxmlformats.org/drawingml/2006/picture">
-                      <pic:pic xmlns:pic="http://schemas.openxmlformats.org/drawingml/2006/picture">
-                        <pic:nvPicPr>
-                          <pic:cNvPr id="0" name="Picture 8"/>
-                          <pic:cNvPicPr>
-                            <a:picLocks noChangeAspect="1" noChangeArrowheads="1"/>
-                          </pic:cNvPicPr>
-                        </pic:nvPicPr>
-                        <pic:blipFill>
-                          <a:blip r:embed="rId21">
-                            <a:extLst>
-                              <a:ext uri="{28A0092B-C50C-407E-A947-70E740481C1C}">
-                                <a14:useLocalDpi xmlns:a14="http://schemas.microsoft.com/office/drawing/2010/main" val="0"/>
-                              </a:ext>
-                            </a:extLst>
-                          </a:blip>
-                          <a:srcRect/>
-                          <a:stretch>
-                            <a:fillRect/>
-                          </a:stretch>
-                        </pic:blipFill>
-                        <pic:spPr bwMode="auto">
-                          <a:xfrm>
-                            <a:off x="0" y="0"/>
-                            <a:ext cx="5943600" cy="3265805"/>
-                          </a:xfrm>
-                          <a:prstGeom prst="rect">
-                            <a:avLst/>
-                          </a:prstGeom>
-                          <a:noFill/>
-                          <a:ln>
-                            <a:noFill/>
-                          </a:ln>
-                        </pic:spPr>
-                      </pic:pic>
-                    </a:graphicData>
-                  </a:graphic>
-                </wp:inline>
-              </w:drawing>
-            </w:r>
-          </w:p>
-          <w:p>
-            <w:pPr>
-              <w:rPr>
-                <w:iCs/>
-              </w:rPr>
-            </w:pPr>
-          </w:p>
-          <w:p>
-            <w:pPr>
-              <w:rPr>
-                <w:iCs/>
-              </w:rPr>
-            </w:pPr>
-            <w:r>
-              <w:rPr>
-                <w:noProof/>
-              </w:rPr>
-              <w:drawing>
-                <wp:inline distT="0" distB="0" distL="0" distR="0" wp14:anchorId="6270F61A" wp14:editId="229E1BB7">
-                  <wp:extent cx="5943600" cy="3403600"/>
-                  <wp:effectExtent l="0" t="0" r="0" b="6350"/>
-                  <wp:docPr id="22" name="Picture 22"/>
-                  <wp:cNvGraphicFramePr>
-                    <a:graphicFrameLocks xmlns:a="http://schemas.openxmlformats.org/drawingml/2006/main" noChangeAspect="1"/>
-                  </wp:cNvGraphicFramePr>
-                  <a:graphic xmlns:a="http://schemas.openxmlformats.org/drawingml/2006/main">
-                    <a:graphicData uri="http://schemas.openxmlformats.org/drawingml/2006/picture">
-                      <pic:pic xmlns:pic="http://schemas.openxmlformats.org/drawingml/2006/picture">
-                        <pic:nvPicPr>
-                          <pic:cNvPr id="0" name="Picture 7"/>
-                          <pic:cNvPicPr>
-                            <a:picLocks noChangeAspect="1" noChangeArrowheads="1"/>
-                          </pic:cNvPicPr>
-                        </pic:nvPicPr>
-                        <pic:blipFill>
-                          <a:blip r:embed="rId22">
-                            <a:extLst>
-                              <a:ext uri="{28A0092B-C50C-407E-A947-70E740481C1C}">
-                                <a14:useLocalDpi xmlns:a14="http://schemas.microsoft.com/office/drawing/2010/main" val="0"/>
-                              </a:ext>
-                            </a:extLst>
-                          </a:blip>
-                          <a:srcRect/>
-                          <a:stretch>
-                            <a:fillRect/>
-                          </a:stretch>
-                        </pic:blipFill>
-                        <pic:spPr bwMode="auto">
-                          <a:xfrm>
-                            <a:off x="0" y="0"/>
-                            <a:ext cx="5943600" cy="3403600"/>
-                          </a:xfrm>
-                          <a:prstGeom prst="rect">
-                            <a:avLst/>
-                          </a:prstGeom>
-                          <a:noFill/>
-                          <a:ln>
-                            <a:noFill/>
-                          </a:ln>
-                        </pic:spPr>
-                      </pic:pic>
-                    </a:graphicData>
-                  </a:graphic>
-                </wp:inline>
-              </w:drawing>
-            </w:r>
-          </w:p>
-          <w:p>
-            <w:pPr>
-              <w:rPr>
-                <w:iCs/>
-              </w:rPr>
-            </w:pPr>
-          </w:p>
-          <w:p>
-            <w:pPr>
-              <w:rPr>
-                <w:iCs/>
-              </w:rPr>
-            </w:pPr>
-            <w:r>
-              <w:rPr>
-                <w:noProof/>
-              </w:rPr>
-              <w:lastRenderedPageBreak/>
-              <w:drawing>
-                <wp:inline distT="0" distB="0" distL="0" distR="0" wp14:anchorId="2699EDE9" wp14:editId="7A48C07C">
-                  <wp:extent cx="5937250" cy="7842250"/>
-                  <wp:effectExtent l="0" t="0" r="6350" b="6350"/>
-                  <wp:docPr id="25" name="Picture 25"/>
-                  <wp:cNvGraphicFramePr>
-                    <a:graphicFrameLocks xmlns:a="http://schemas.openxmlformats.org/drawingml/2006/main" noChangeAspect="1"/>
-                  </wp:cNvGraphicFramePr>
-                  <a:graphic xmlns:a="http://schemas.openxmlformats.org/drawingml/2006/main">
-                    <a:graphicData uri="http://schemas.openxmlformats.org/drawingml/2006/picture">
-                      <pic:pic xmlns:pic="http://schemas.openxmlformats.org/drawingml/2006/picture">
-                        <pic:nvPicPr>
-                          <pic:cNvPr id="0" name="Picture 9"/>
-                          <pic:cNvPicPr>
-                            <a:picLocks noChangeAspect="1" noChangeArrowheads="1"/>
-                          </pic:cNvPicPr>
-                        </pic:nvPicPr>
-                        <pic:blipFill>
-                          <a:blip r:embed="rId23">
-                            <a:extLst>
-                              <a:ext uri="{28A0092B-C50C-407E-A947-70E740481C1C}">
-                                <a14:useLocalDpi xmlns:a14="http://schemas.microsoft.com/office/drawing/2010/main" val="0"/>
-                              </a:ext>
-                            </a:extLst>
-                          </a:blip>
-                          <a:srcRect/>
-                          <a:stretch>
-                            <a:fillRect/>
-                          </a:stretch>
-                        </pic:blipFill>
-                        <pic:spPr bwMode="auto">
-                          <a:xfrm>
-                            <a:off x="0" y="0"/>
-                            <a:ext cx="5937250" cy="7842250"/>
-                          </a:xfrm>
-                          <a:prstGeom prst="rect">
-                            <a:avLst/>
-                          </a:prstGeom>
-                          <a:noFill/>
-                          <a:ln>
-                            <a:noFill/>
-                          </a:ln>
-                        </pic:spPr>
-                      </pic:pic>
-                    </a:graphicData>
-                  </a:graphic>
-                </wp:inline>
-              </w:drawing>
-            </w:r>
-          </w:p>
-        </w:tc>
-      </w:tr>
-      <w:tr>
-        <w:trPr>
-          <w:cnfStyle w:val="000000010000" w:firstRow="0" w:lastRow="0" w:firstColumn="0" w:lastColumn="0" w:oddVBand="0" w:evenVBand="0" w:oddHBand="0" w:evenHBand="1" w:firstRowFirstColumn="0" w:firstRowLastColumn="0" w:lastRowFirstColumn="0" w:lastRowLastColumn="0"/>
-        </w:trPr>
-        <w:tc>
-          <w:tcPr>
-            <w:tcW w:w="805" w:type="dxa"/>
-          </w:tcPr>
-          <w:p>
-            <w:pPr>
-              <w:jc w:val="right"/>
-              <w:rPr>
-                <w:b/>
-              </w:rPr>
-            </w:pPr>
-            <w:r>
-              <w:rPr>
-                <w:b/>
-              </w:rPr>
-              <w:lastRenderedPageBreak/>
-              <w:t>Step5:</w:t>
-            </w:r>
-          </w:p>
-        </w:tc>
-        <w:tc>
-          <w:tcPr>
-            <w:tcW w:w="8545" w:type="dxa"/>
-          </w:tcPr>
-          <w:p>
-            <w:pPr>
-              <w:rPr>
-                <w:bCs/>
-              </w:rPr>
-            </w:pPr>
-            <w:r>
-              <w:rPr>
-                <w:bCs/>
-              </w:rPr>
-              <w:t xml:space="preserve">Continue with </w:t>
-            </w:r>
-            <w:r>
-              <w:rPr>
-                <w:b/>
-              </w:rPr>
-              <w:t>Step2</w:t>
-            </w:r>
-            <w:r>
-              <w:rPr>
-                <w:bCs/>
-              </w:rPr>
-              <w:t>.</w:t>
-            </w:r>
-          </w:p>
-          <w:p>
-            <w:pPr>
-              <w:rPr>
-                <w:bCs/>
-              </w:rPr>
-            </w:pPr>
-          </w:p>
+          </w:p>
+        </w:tc>
+        <w:tc>
+          <w:tcPr>
+            <w:tcW w:w="8432" w:type="dxa"/>
+          </w:tcPr>
           <w:p>
             <w:pPr>
               <w:pStyle w:val="SOPBullets"/>
@@ -5016,6 +3199,13 @@
             </w:r>
             <w:r>
               <w:rPr>
+                <w:b/>
+                <w:sz w:val="20"/>
+              </w:rPr>
+              <w:t xml:space="preserve"> AND web.config</w:t>
+            </w:r>
+            <w:r>
+              <w:rPr>
                 <w:bCs/>
                 <w:sz w:val="20"/>
               </w:rPr>
@@ -5031,16 +3221,30 @@
               </w:numPr>
               <w:ind w:left="360"/>
               <w:rPr>
+                <w:b/>
+                <w:sz w:val="20"/>
+              </w:rPr>
+            </w:pPr>
+            <w:r>
+              <w:rPr>
                 <w:bCs/>
                 <w:sz w:val="20"/>
               </w:rPr>
-            </w:pPr>
+              <w:t>Unzip ecl_publish.zip from step 1 to folder D:\Sites\eCoachingLog.</w:t>
+            </w:r>
             <w:r>
               <w:rPr>
                 <w:bCs/>
                 <w:sz w:val="20"/>
               </w:rPr>
-              <w:t>Unzip ecl_publish.zip from step 1 to folder D:\Sites\eCoachingLog.</w:t>
+              <w:t xml:space="preserve"> </w:t>
+            </w:r>
+            <w:r>
+              <w:rPr>
+                <w:b/>
+                <w:sz w:val="20"/>
+              </w:rPr>
+              <w:t>Do NOT overwrite web.config.</w:t>
             </w:r>
           </w:p>
           <w:p>
@@ -5059,7 +3263,19 @@
               <w:rPr>
                 <w:bCs/>
               </w:rPr>
-              <w:t>Edit web.config “Prod.VnV.IPs” section,  remove all exiting IPs, then add testers’ IPs, separated by comma.</w:t>
+              <w:t>Edit web.config “Prod.VnV.IPs” section</w:t>
+            </w:r>
+            <w:r>
+              <w:rPr>
+                <w:bCs/>
+              </w:rPr>
+              <w:t>:</w:t>
+            </w:r>
+            <w:r>
+              <w:rPr>
+                <w:bCs/>
+              </w:rPr>
+              <w:t xml:space="preserve"> remove all exiting IPs, then add testers’ IPs, separated by comma.</w:t>
             </w:r>
           </w:p>
           <w:p>
@@ -5089,7 +3305,7 @@
         </w:trPr>
         <w:tc>
           <w:tcPr>
-            <w:tcW w:w="805" w:type="dxa"/>
+            <w:tcW w:w="918" w:type="dxa"/>
           </w:tcPr>
           <w:p>
             <w:pPr>
@@ -5102,14 +3318,13 @@
               <w:rPr>
                 <w:b/>
               </w:rPr>
-              <w:lastRenderedPageBreak/>
               <w:t>Step6:</w:t>
             </w:r>
           </w:p>
         </w:tc>
         <w:tc>
           <w:tcPr>
-            <w:tcW w:w="8545" w:type="dxa"/>
+            <w:tcW w:w="8432" w:type="dxa"/>
           </w:tcPr>
           <w:p>
             <w:pPr>
@@ -5207,7 +3422,7 @@
     </w:p>
     <w:p/>
     <w:sectPr>
-      <w:footerReference w:type="default" r:id="rId24"/>
+      <w:footerReference w:type="default" r:id="rId16"/>
       <w:pgSz w:w="12240" w:h="15840"/>
       <w:pgMar w:top="720" w:right="1440" w:bottom="720" w:left="1440" w:header="720" w:footer="504" w:gutter="0"/>
       <w:pgNumType w:start="1"/>
@@ -6160,7 +4375,7 @@
         </mc:Choice>
         <mc:Fallback>
           <w:pict>
-            <v:line w14:anchorId="31635374" id="Line 7" o:spid="_x0000_s1026" style="position:absolute;z-index:251659264;visibility:visible;mso-wrap-style:square;mso-width-percent:0;mso-height-percent:0;mso-wrap-distance-left:9pt;mso-wrap-distance-top:-3e-5mm;mso-wrap-distance-right:9pt;mso-wrap-distance-bottom:-3e-5mm;mso-position-horizontal:absolute;mso-position-horizontal-relative:text;mso-position-vertical:absolute;mso-position-vertical-relative:text;mso-width-percent:0;mso-height-percent:0;mso-width-relative:page;mso-height-relative:page" from="-2.25pt,12.9pt" to="465.75pt,12.9pt" o:gfxdata="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" strokecolor="#5b7d96" strokeweight="2.25pt"/>
+            <v:line w14:anchorId="2724EB8D" id="Line 7" o:spid="_x0000_s1026" style="position:absolute;z-index:251659264;visibility:visible;mso-wrap-style:square;mso-width-percent:0;mso-height-percent:0;mso-wrap-distance-left:9pt;mso-wrap-distance-top:-3e-5mm;mso-wrap-distance-right:9pt;mso-wrap-distance-bottom:-3e-5mm;mso-position-horizontal:absolute;mso-position-horizontal-relative:text;mso-position-vertical:absolute;mso-position-vertical-relative:text;mso-width-percent:0;mso-height-percent:0;mso-width-relative:page;mso-height-relative:page" from="-2.25pt,12.9pt" to="465.75pt,12.9pt" o:gfxdata="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" strokecolor="#5b7d96" strokeweight="2.25pt"/>
           </w:pict>
         </mc:Fallback>
       </mc:AlternateContent>

</xml_diff>

<commit_message>
24396 - Reverting back to 11 Shift Earn Back; 24370 - Survey Data Feed.
git-tfs-id: [https://tfs.omnicloud.local/tfs/cco%20program/]$/eCoaching_V2;C51332
</commit_message>
<xml_diff>
--- a/Runbook/Web/CCO_eCoaching_Log_Runbook.docx
+++ b/Runbook/Web/CCO_eCoaching_Log_Runbook.docx
@@ -277,7 +277,7 @@
               <w:cnfStyle w:val="100000000000" w:firstRow="1" w:lastRow="0" w:firstColumn="0" w:lastColumn="0" w:oddVBand="0" w:evenVBand="0" w:oddHBand="0" w:evenHBand="0" w:firstRowFirstColumn="0" w:firstRowLastColumn="0" w:lastRowFirstColumn="0" w:lastRowLastColumn="0"/>
             </w:pPr>
             <w:r>
-              <w:t>24041 – PDT to EST.</w:t>
+              <w:t>24396- Reverting back to 11 shift earn back;</w:t>
             </w:r>
           </w:p>
           <w:p>
@@ -285,7 +285,7 @@
               <w:cnfStyle w:val="100000000000" w:firstRow="1" w:lastRow="0" w:firstColumn="0" w:lastColumn="0" w:oddVBand="0" w:evenVBand="0" w:oddHBand="0" w:evenHBand="0" w:firstRowFirstColumn="0" w:firstRowLastColumn="0" w:lastRowFirstColumn="0" w:lastRowLastColumn="0"/>
             </w:pPr>
             <w:r>
-              <w:t>24325 – Logs not displaying some fields properly.</w:t>
+              <w:t>24370 - Survey data feed.</w:t>
             </w:r>
           </w:p>
         </w:tc>
@@ -2694,6 +2694,73 @@
             </w:r>
             <w:r>
               <w:t>24325 – Logs not displaying some fields properly.</w:t>
+            </w:r>
+          </w:p>
+        </w:tc>
+        <w:tc>
+          <w:tcPr>
+            <w:tcW w:w="2214" w:type="dxa"/>
+          </w:tcPr>
+          <w:p>
+            <w:pPr>
+              <w:pStyle w:val="TableText"/>
+              <w:ind w:left="162"/>
+              <w:rPr>
+                <w:sz w:val="18"/>
+                <w:szCs w:val="18"/>
+              </w:rPr>
+            </w:pPr>
+            <w:r>
+              <w:rPr>
+                <w:sz w:val="18"/>
+                <w:szCs w:val="18"/>
+              </w:rPr>
+              <w:t>Lili Huang</w:t>
+            </w:r>
+          </w:p>
+        </w:tc>
+      </w:tr>
+      <w:tr>
+        <w:tc>
+          <w:tcPr>
+            <w:tcW w:w="1186" w:type="dxa"/>
+          </w:tcPr>
+          <w:p>
+            <w:pPr>
+              <w:pStyle w:val="TableText"/>
+              <w:ind w:left="90"/>
+              <w:rPr>
+                <w:sz w:val="18"/>
+                <w:szCs w:val="18"/>
+              </w:rPr>
+            </w:pPr>
+            <w:r>
+              <w:rPr>
+                <w:sz w:val="18"/>
+                <w:szCs w:val="18"/>
+              </w:rPr>
+              <w:t>03/21/2022</w:t>
+            </w:r>
+          </w:p>
+        </w:tc>
+        <w:tc>
+          <w:tcPr>
+            <w:tcW w:w="5950" w:type="dxa"/>
+          </w:tcPr>
+          <w:p>
+            <w:r>
+              <w:t xml:space="preserve">TFS </w:t>
+            </w:r>
+            <w:r>
+              <w:t>24396- Reverting back to 11 shift earn back;</w:t>
+            </w:r>
+          </w:p>
+          <w:p>
+            <w:r>
+              <w:t xml:space="preserve">TFS </w:t>
+            </w:r>
+            <w:r>
+              <w:t>24370 - Survey data feed.</w:t>
             </w:r>
           </w:p>
         </w:tc>
@@ -2913,7 +2980,7 @@
                 <w:sz w:val="32"/>
                 <w:szCs w:val="32"/>
               </w:rPr>
-              <w:t>229</w:t>
+              <w:t>331</w:t>
             </w:r>
           </w:p>
         </w:tc>
@@ -4375,7 +4442,7 @@
         </mc:Choice>
         <mc:Fallback>
           <w:pict>
-            <v:line w14:anchorId="2724EB8D" id="Line 7" o:spid="_x0000_s1026" style="position:absolute;z-index:251659264;visibility:visible;mso-wrap-style:square;mso-width-percent:0;mso-height-percent:0;mso-wrap-distance-left:9pt;mso-wrap-distance-top:-3e-5mm;mso-wrap-distance-right:9pt;mso-wrap-distance-bottom:-3e-5mm;mso-position-horizontal:absolute;mso-position-horizontal-relative:text;mso-position-vertical:absolute;mso-position-vertical-relative:text;mso-width-percent:0;mso-height-percent:0;mso-width-relative:page;mso-height-relative:page" from="-2.25pt,12.9pt" to="465.75pt,12.9pt" o:gfxdata="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" strokecolor="#5b7d96" strokeweight="2.25pt"/>
+            <v:line w14:anchorId="6A35CC59" id="Line 7" o:spid="_x0000_s1026" style="position:absolute;z-index:251659264;visibility:visible;mso-wrap-style:square;mso-width-percent:0;mso-height-percent:0;mso-wrap-distance-left:9pt;mso-wrap-distance-top:-3e-5mm;mso-wrap-distance-right:9pt;mso-wrap-distance-bottom:-3e-5mm;mso-position-horizontal:absolute;mso-position-horizontal-relative:text;mso-position-vertical:absolute;mso-position-vertical-relative:text;mso-width-percent:0;mso-height-percent:0;mso-width-relative:page;mso-height-relative:page" from="-2.25pt,12.9pt" to="465.75pt,12.9pt" o:gfxdata="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" strokecolor="#5b7d96" strokeweight="2.25pt"/>
           </w:pict>
         </mc:Fallback>
       </mc:AlternateContent>
@@ -10094,18 +10161,6 @@
 </file>
 
 <file path=customXml/item3.xml><?xml version="1.0" encoding="utf-8"?>
-<b:Sources xmlns:b="http://schemas.openxmlformats.org/officeDocument/2006/bibliography" xmlns="http://schemas.openxmlformats.org/officeDocument/2006/bibliography" SelectedStyle="\APA.XSL" StyleName="APA"/>
-</file>
-
-<file path=customXml/item4.xml><?xml version="1.0" encoding="utf-8"?>
-<p:properties xmlns:p="http://schemas.microsoft.com/office/2006/metadata/properties" xmlns:xsi="http://www.w3.org/2001/XMLSchema-instance">
-  <documentManagement>
-    <_DCDateModified xmlns="http://schemas.microsoft.com/sharepoint/v3/fields" xsi:nil="true"/>
-  </documentManagement>
-</p:properties>
-</file>
-
-<file path=customXml/item5.xml><?xml version="1.0" encoding="utf-8"?>
 <ct:contentTypeSchema xmlns:ct="http://schemas.microsoft.com/office/2006/metadata/contentType" xmlns:ma="http://schemas.microsoft.com/office/2006/metadata/properties/metaAttributes" ct:_="" ma:_="" ma:contentTypeName="Document" ma:contentTypeID="0x01010030BD7732B7E9D546895B9CFEB89AE1DA" ma:contentTypeVersion="2" ma:contentTypeDescription="Create a new document." ma:contentTypeScope="" ma:versionID="4a52a66f97c8a8cc0b4275e183da2dbb">
   <xsd:schema xmlns:xsd="http://www.w3.org/2001/XMLSchema" xmlns:xs="http://www.w3.org/2001/XMLSchema" xmlns:p="http://schemas.microsoft.com/office/2006/metadata/properties" xmlns:ns2="http://schemas.microsoft.com/sharepoint/v3/fields" targetNamespace="http://schemas.microsoft.com/office/2006/metadata/properties" ma:root="true" ma:fieldsID="032493956d71b98ad7ed2527eb986e98" ns2:_="">
     <xsd:import namespace="http://schemas.microsoft.com/sharepoint/v3/fields"/>
@@ -10231,6 +10286,18 @@
 </ct:contentTypeSchema>
 </file>
 
+<file path=customXml/item4.xml><?xml version="1.0" encoding="utf-8"?>
+<p:properties xmlns:p="http://schemas.microsoft.com/office/2006/metadata/properties" xmlns:xsi="http://www.w3.org/2001/XMLSchema-instance">
+  <documentManagement>
+    <_DCDateModified xmlns="http://schemas.microsoft.com/sharepoint/v3/fields" xsi:nil="true"/>
+  </documentManagement>
+</p:properties>
+</file>
+
+<file path=customXml/item5.xml><?xml version="1.0" encoding="utf-8"?>
+<b:Sources xmlns:b="http://schemas.openxmlformats.org/officeDocument/2006/bibliography" xmlns="http://schemas.openxmlformats.org/officeDocument/2006/bibliography" SelectedStyle="\APA.XSL" StyleName="APA"/>
+</file>
+
 <file path=customXml/itemProps1.xml><?xml version="1.0" encoding="utf-8"?>
 <ds:datastoreItem xmlns:ds="http://schemas.openxmlformats.org/officeDocument/2006/customXml" ds:itemID="{55AF091B-3C7A-41E3-B477-F2FDAA23CFDA}">
   <ds:schemaRefs>
@@ -10248,23 +10315,6 @@
 </file>
 
 <file path=customXml/itemProps3.xml><?xml version="1.0" encoding="utf-8"?>
-<ds:datastoreItem xmlns:ds="http://schemas.openxmlformats.org/officeDocument/2006/customXml" ds:itemID="{FCC5859E-D5ED-40D4-B12F-A516666E390B}">
-  <ds:schemaRefs>
-    <ds:schemaRef ds:uri="http://schemas.openxmlformats.org/officeDocument/2006/bibliography"/>
-  </ds:schemaRefs>
-</ds:datastoreItem>
-</file>
-
-<file path=customXml/itemProps4.xml><?xml version="1.0" encoding="utf-8"?>
-<ds:datastoreItem xmlns:ds="http://schemas.openxmlformats.org/officeDocument/2006/customXml" ds:itemID="{47853092-453F-4761-BB4F-9437077E6946}">
-  <ds:schemaRefs>
-    <ds:schemaRef ds:uri="http://schemas.microsoft.com/office/2006/metadata/properties"/>
-    <ds:schemaRef ds:uri="http://schemas.microsoft.com/sharepoint/v3/fields"/>
-  </ds:schemaRefs>
-</ds:datastoreItem>
-</file>
-
-<file path=customXml/itemProps5.xml><?xml version="1.0" encoding="utf-8"?>
 <ds:datastoreItem xmlns:ds="http://schemas.openxmlformats.org/officeDocument/2006/customXml" ds:itemID="{C20E51C4-559D-47CC-9854-22650DD0FC25}">
   <ds:schemaRefs>
     <ds:schemaRef ds:uri="http://schemas.microsoft.com/office/2006/metadata/contentType"/>
@@ -10280,4 +10330,21 @@
     <ds:schemaRef ds:uri="http://schemas.microsoft.com/internal/obd"/>
   </ds:schemaRefs>
 </ds:datastoreItem>
+</file>
+
+<file path=customXml/itemProps4.xml><?xml version="1.0" encoding="utf-8"?>
+<ds:datastoreItem xmlns:ds="http://schemas.openxmlformats.org/officeDocument/2006/customXml" ds:itemID="{47853092-453F-4761-BB4F-9437077E6946}">
+  <ds:schemaRefs>
+    <ds:schemaRef ds:uri="http://schemas.microsoft.com/office/2006/metadata/properties"/>
+    <ds:schemaRef ds:uri="http://schemas.microsoft.com/sharepoint/v3/fields"/>
+  </ds:schemaRefs>
+</ds:datastoreItem>
+</file>
+
+<file path=customXml/itemProps5.xml><?xml version="1.0" encoding="utf-8"?>
+<ds:datastoreItem xmlns:ds="http://schemas.openxmlformats.org/officeDocument/2006/customXml" ds:itemID="{FCC5859E-D5ED-40D4-B12F-A516666E390B}">
+  <ds:schemaRefs>
+    <ds:schemaRef ds:uri="http://schemas.openxmlformats.org/officeDocument/2006/bibliography"/>
+  </ds:schemaRefs>
+</ds:datastoreItem>
 </file>
</xml_diff>

<commit_message>
24715 - Quality Warning Sub-Reason; 24586 - Security Scan 4/5/2022
git-tfs-id: [https://tfs.omnicloud.local/tfs/cco%20program/]$/eCoaching_V2;C51604
</commit_message>
<xml_diff>
--- a/Runbook/Web/CCO_eCoaching_Log_Runbook.docx
+++ b/Runbook/Web/CCO_eCoaching_Log_Runbook.docx
@@ -277,7 +277,19 @@
               <w:cnfStyle w:val="100000000000" w:firstRow="1" w:lastRow="0" w:firstColumn="0" w:lastColumn="0" w:oddVBand="0" w:evenVBand="0" w:oddHBand="0" w:evenHBand="0" w:firstRowFirstColumn="0" w:firstRowLastColumn="0" w:lastRowFirstColumn="0" w:lastRowLastColumn="0"/>
             </w:pPr>
             <w:r>
-              <w:t>24396- Reverting back to 11 shift earn back;</w:t>
+              <w:t>24</w:t>
+            </w:r>
+            <w:r>
+              <w:t>586 –</w:t>
+            </w:r>
+            <w:r>
+              <w:t xml:space="preserve"> </w:t>
+            </w:r>
+            <w:r>
+              <w:t xml:space="preserve">Web Security Scan 4/5/2022 </w:t>
+            </w:r>
+            <w:r>
+              <w:t>;</w:t>
             </w:r>
           </w:p>
           <w:p>
@@ -285,7 +297,16 @@
               <w:cnfStyle w:val="100000000000" w:firstRow="1" w:lastRow="0" w:firstColumn="0" w:lastColumn="0" w:oddVBand="0" w:evenVBand="0" w:oddHBand="0" w:evenHBand="0" w:firstRowFirstColumn="0" w:firstRowLastColumn="0" w:lastRowFirstColumn="0" w:lastRowLastColumn="0"/>
             </w:pPr>
             <w:r>
-              <w:t>24370 - Survey data feed.</w:t>
+              <w:t>24715 –</w:t>
+            </w:r>
+            <w:r>
+              <w:t xml:space="preserve"> </w:t>
+            </w:r>
+            <w:r>
+              <w:t>Quality Warning Sub-Reason</w:t>
+            </w:r>
+            <w:r>
+              <w:t>.</w:t>
             </w:r>
           </w:p>
         </w:tc>
@@ -2749,10 +2770,71 @@
           </w:tcPr>
           <w:p>
             <w:r>
+              <w:t>TFS 24396- Reverting back to 11 shift earn back;</w:t>
+            </w:r>
+          </w:p>
+          <w:p>
+            <w:r>
+              <w:t>TFS 24370 - Survey data feed.</w:t>
+            </w:r>
+          </w:p>
+        </w:tc>
+        <w:tc>
+          <w:tcPr>
+            <w:tcW w:w="2214" w:type="dxa"/>
+          </w:tcPr>
+          <w:p>
+            <w:pPr>
+              <w:pStyle w:val="TableText"/>
+              <w:ind w:left="162"/>
+              <w:rPr>
+                <w:sz w:val="18"/>
+                <w:szCs w:val="18"/>
+              </w:rPr>
+            </w:pPr>
+            <w:r>
+              <w:rPr>
+                <w:sz w:val="18"/>
+                <w:szCs w:val="18"/>
+              </w:rPr>
+              <w:t>Lili Huang</w:t>
+            </w:r>
+          </w:p>
+        </w:tc>
+      </w:tr>
+      <w:tr>
+        <w:tc>
+          <w:tcPr>
+            <w:tcW w:w="1186" w:type="dxa"/>
+          </w:tcPr>
+          <w:p>
+            <w:pPr>
+              <w:pStyle w:val="TableText"/>
+              <w:ind w:left="90"/>
+              <w:rPr>
+                <w:sz w:val="18"/>
+                <w:szCs w:val="18"/>
+              </w:rPr>
+            </w:pPr>
+            <w:r>
+              <w:rPr>
+                <w:sz w:val="18"/>
+                <w:szCs w:val="18"/>
+              </w:rPr>
+              <w:t>06/07/2022</w:t>
+            </w:r>
+          </w:p>
+        </w:tc>
+        <w:tc>
+          <w:tcPr>
+            <w:tcW w:w="5950" w:type="dxa"/>
+          </w:tcPr>
+          <w:p>
+            <w:r>
               <w:t xml:space="preserve">TFS </w:t>
             </w:r>
             <w:r>
-              <w:t>24396- Reverting back to 11 shift earn back;</w:t>
+              <w:t>24586 – Web Security Scan 4/5/2022;</w:t>
             </w:r>
           </w:p>
           <w:p>
@@ -2760,7 +2842,7 @@
               <w:t xml:space="preserve">TFS </w:t>
             </w:r>
             <w:r>
-              <w:t>24370 - Survey data feed.</w:t>
+              <w:t>24715 – Quality Warning Sub-Reason.</w:t>
             </w:r>
           </w:p>
         </w:tc>
@@ -2980,7 +3062,7 @@
                 <w:sz w:val="32"/>
                 <w:szCs w:val="32"/>
               </w:rPr>
-              <w:t>331</w:t>
+              <w:t>603</w:t>
             </w:r>
           </w:p>
         </w:tc>
@@ -4442,7 +4524,7 @@
         </mc:Choice>
         <mc:Fallback>
           <w:pict>
-            <v:line w14:anchorId="6A35CC59" id="Line 7" o:spid="_x0000_s1026" style="position:absolute;z-index:251659264;visibility:visible;mso-wrap-style:square;mso-width-percent:0;mso-height-percent:0;mso-wrap-distance-left:9pt;mso-wrap-distance-top:-3e-5mm;mso-wrap-distance-right:9pt;mso-wrap-distance-bottom:-3e-5mm;mso-position-horizontal:absolute;mso-position-horizontal-relative:text;mso-position-vertical:absolute;mso-position-vertical-relative:text;mso-width-percent:0;mso-height-percent:0;mso-width-relative:page;mso-height-relative:page" from="-2.25pt,12.9pt" to="465.75pt,12.9pt" o:gfxdata="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" strokecolor="#5b7d96" strokeweight="2.25pt"/>
+            <v:line w14:anchorId="1D5469DA" id="Line 7" o:spid="_x0000_s1026" style="position:absolute;z-index:251659264;visibility:visible;mso-wrap-style:square;mso-width-percent:0;mso-height-percent:0;mso-wrap-distance-left:9pt;mso-wrap-distance-top:-3e-5mm;mso-wrap-distance-right:9pt;mso-wrap-distance-bottom:-3e-5mm;mso-position-horizontal:absolute;mso-position-horizontal-relative:text;mso-position-vertical:absolute;mso-position-vertical-relative:text;mso-width-percent:0;mso-height-percent:0;mso-width-relative:page;mso-height-relative:page" from="-2.25pt,12.9pt" to="465.75pt,12.9pt" o:gfxdata="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" strokecolor="#5b7d96" strokeweight="2.25pt"/>
           </w:pict>
         </mc:Fallback>
       </mc:AlternateContent>
@@ -10161,6 +10243,18 @@
 </file>
 
 <file path=customXml/item3.xml><?xml version="1.0" encoding="utf-8"?>
+<b:Sources xmlns:b="http://schemas.openxmlformats.org/officeDocument/2006/bibliography" xmlns="http://schemas.openxmlformats.org/officeDocument/2006/bibliography" SelectedStyle="\APA.XSL" StyleName="APA"/>
+</file>
+
+<file path=customXml/item4.xml><?xml version="1.0" encoding="utf-8"?>
+<p:properties xmlns:p="http://schemas.microsoft.com/office/2006/metadata/properties" xmlns:xsi="http://www.w3.org/2001/XMLSchema-instance">
+  <documentManagement>
+    <_DCDateModified xmlns="http://schemas.microsoft.com/sharepoint/v3/fields" xsi:nil="true"/>
+  </documentManagement>
+</p:properties>
+</file>
+
+<file path=customXml/item5.xml><?xml version="1.0" encoding="utf-8"?>
 <ct:contentTypeSchema xmlns:ct="http://schemas.microsoft.com/office/2006/metadata/contentType" xmlns:ma="http://schemas.microsoft.com/office/2006/metadata/properties/metaAttributes" ct:_="" ma:_="" ma:contentTypeName="Document" ma:contentTypeID="0x01010030BD7732B7E9D546895B9CFEB89AE1DA" ma:contentTypeVersion="2" ma:contentTypeDescription="Create a new document." ma:contentTypeScope="" ma:versionID="4a52a66f97c8a8cc0b4275e183da2dbb">
   <xsd:schema xmlns:xsd="http://www.w3.org/2001/XMLSchema" xmlns:xs="http://www.w3.org/2001/XMLSchema" xmlns:p="http://schemas.microsoft.com/office/2006/metadata/properties" xmlns:ns2="http://schemas.microsoft.com/sharepoint/v3/fields" targetNamespace="http://schemas.microsoft.com/office/2006/metadata/properties" ma:root="true" ma:fieldsID="032493956d71b98ad7ed2527eb986e98" ns2:_="">
     <xsd:import namespace="http://schemas.microsoft.com/sharepoint/v3/fields"/>
@@ -10286,18 +10380,6 @@
 </ct:contentTypeSchema>
 </file>
 
-<file path=customXml/item4.xml><?xml version="1.0" encoding="utf-8"?>
-<p:properties xmlns:p="http://schemas.microsoft.com/office/2006/metadata/properties" xmlns:xsi="http://www.w3.org/2001/XMLSchema-instance">
-  <documentManagement>
-    <_DCDateModified xmlns="http://schemas.microsoft.com/sharepoint/v3/fields" xsi:nil="true"/>
-  </documentManagement>
-</p:properties>
-</file>
-
-<file path=customXml/item5.xml><?xml version="1.0" encoding="utf-8"?>
-<b:Sources xmlns:b="http://schemas.openxmlformats.org/officeDocument/2006/bibliography" xmlns="http://schemas.openxmlformats.org/officeDocument/2006/bibliography" SelectedStyle="\APA.XSL" StyleName="APA"/>
-</file>
-
 <file path=customXml/itemProps1.xml><?xml version="1.0" encoding="utf-8"?>
 <ds:datastoreItem xmlns:ds="http://schemas.openxmlformats.org/officeDocument/2006/customXml" ds:itemID="{55AF091B-3C7A-41E3-B477-F2FDAA23CFDA}">
   <ds:schemaRefs>
@@ -10315,6 +10397,23 @@
 </file>
 
 <file path=customXml/itemProps3.xml><?xml version="1.0" encoding="utf-8"?>
+<ds:datastoreItem xmlns:ds="http://schemas.openxmlformats.org/officeDocument/2006/customXml" ds:itemID="{FCC5859E-D5ED-40D4-B12F-A516666E390B}">
+  <ds:schemaRefs>
+    <ds:schemaRef ds:uri="http://schemas.openxmlformats.org/officeDocument/2006/bibliography"/>
+  </ds:schemaRefs>
+</ds:datastoreItem>
+</file>
+
+<file path=customXml/itemProps4.xml><?xml version="1.0" encoding="utf-8"?>
+<ds:datastoreItem xmlns:ds="http://schemas.openxmlformats.org/officeDocument/2006/customXml" ds:itemID="{47853092-453F-4761-BB4F-9437077E6946}">
+  <ds:schemaRefs>
+    <ds:schemaRef ds:uri="http://schemas.microsoft.com/office/2006/metadata/properties"/>
+    <ds:schemaRef ds:uri="http://schemas.microsoft.com/sharepoint/v3/fields"/>
+  </ds:schemaRefs>
+</ds:datastoreItem>
+</file>
+
+<file path=customXml/itemProps5.xml><?xml version="1.0" encoding="utf-8"?>
 <ds:datastoreItem xmlns:ds="http://schemas.openxmlformats.org/officeDocument/2006/customXml" ds:itemID="{C20E51C4-559D-47CC-9854-22650DD0FC25}">
   <ds:schemaRefs>
     <ds:schemaRef ds:uri="http://schemas.microsoft.com/office/2006/metadata/contentType"/>
@@ -10330,21 +10429,4 @@
     <ds:schemaRef ds:uri="http://schemas.microsoft.com/internal/obd"/>
   </ds:schemaRefs>
 </ds:datastoreItem>
-</file>
-
-<file path=customXml/itemProps4.xml><?xml version="1.0" encoding="utf-8"?>
-<ds:datastoreItem xmlns:ds="http://schemas.openxmlformats.org/officeDocument/2006/customXml" ds:itemID="{47853092-453F-4761-BB4F-9437077E6946}">
-  <ds:schemaRefs>
-    <ds:schemaRef ds:uri="http://schemas.microsoft.com/office/2006/metadata/properties"/>
-    <ds:schemaRef ds:uri="http://schemas.microsoft.com/sharepoint/v3/fields"/>
-  </ds:schemaRefs>
-</ds:datastoreItem>
-</file>
-
-<file path=customXml/itemProps5.xml><?xml version="1.0" encoding="utf-8"?>
-<ds:datastoreItem xmlns:ds="http://schemas.openxmlformats.org/officeDocument/2006/customXml" ds:itemID="{FCC5859E-D5ED-40D4-B12F-A516666E390B}">
-  <ds:schemaRefs>
-    <ds:schemaRef ds:uri="http://schemas.openxmlformats.org/officeDocument/2006/bibliography"/>
-  </ds:schemaRefs>
-</ds:datastoreItem>
 </file>
</xml_diff>

<commit_message>
24732 - Team submission; 24867 - Resolve findings from "Test Server Security Scan 6/7/2022"
git-tfs-id: [https://tfs.omnicloud.local/tfs/cco%20program/]$/eCoaching_V2;C51682
</commit_message>
<xml_diff>
--- a/Runbook/Web/CCO_eCoaching_Log_Runbook.docx
+++ b/Runbook/Web/CCO_eCoaching_Log_Runbook.docx
@@ -280,13 +280,28 @@
               <w:t>24</w:t>
             </w:r>
             <w:r>
-              <w:t>586 –</w:t>
+              <w:t>867</w:t>
+            </w:r>
+            <w:r>
+              <w:t xml:space="preserve"> –</w:t>
             </w:r>
             <w:r>
               <w:t xml:space="preserve"> </w:t>
             </w:r>
             <w:r>
-              <w:t xml:space="preserve">Web Security Scan 4/5/2022 </w:t>
+              <w:t xml:space="preserve">Web Security Scan </w:t>
+            </w:r>
+            <w:r>
+              <w:t>6</w:t>
+            </w:r>
+            <w:r>
+              <w:t>/</w:t>
+            </w:r>
+            <w:r>
+              <w:t>7</w:t>
+            </w:r>
+            <w:r>
+              <w:t xml:space="preserve">/2022 </w:t>
             </w:r>
             <w:r>
               <w:t>;</w:t>
@@ -297,16 +312,19 @@
               <w:cnfStyle w:val="100000000000" w:firstRow="1" w:lastRow="0" w:firstColumn="0" w:lastColumn="0" w:oddVBand="0" w:evenVBand="0" w:oddHBand="0" w:evenHBand="0" w:firstRowFirstColumn="0" w:firstRowLastColumn="0" w:lastRowFirstColumn="0" w:lastRowLastColumn="0"/>
             </w:pPr>
             <w:r>
-              <w:t>24715 –</w:t>
+              <w:t>247</w:t>
+            </w:r>
+            <w:r>
+              <w:t>32</w:t>
+            </w:r>
+            <w:r>
+              <w:t xml:space="preserve"> –</w:t>
             </w:r>
             <w:r>
               <w:t xml:space="preserve"> </w:t>
             </w:r>
             <w:r>
-              <w:t>Quality Warning Sub-Reason</w:t>
-            </w:r>
-            <w:r>
-              <w:t>.</w:t>
+              <w:t>CSR Team Submission.</w:t>
             </w:r>
           </w:p>
         </w:tc>
@@ -2831,10 +2849,71 @@
           </w:tcPr>
           <w:p>
             <w:r>
+              <w:t>TFS 24586 – Web Security Scan 4/5/2022;</w:t>
+            </w:r>
+          </w:p>
+          <w:p>
+            <w:r>
+              <w:t>TFS 24715 – Quality Warning Sub-Reason.</w:t>
+            </w:r>
+          </w:p>
+        </w:tc>
+        <w:tc>
+          <w:tcPr>
+            <w:tcW w:w="2214" w:type="dxa"/>
+          </w:tcPr>
+          <w:p>
+            <w:pPr>
+              <w:pStyle w:val="TableText"/>
+              <w:ind w:left="162"/>
+              <w:rPr>
+                <w:sz w:val="18"/>
+                <w:szCs w:val="18"/>
+              </w:rPr>
+            </w:pPr>
+            <w:r>
+              <w:rPr>
+                <w:sz w:val="18"/>
+                <w:szCs w:val="18"/>
+              </w:rPr>
+              <w:t>Lili Huang</w:t>
+            </w:r>
+          </w:p>
+        </w:tc>
+      </w:tr>
+      <w:tr>
+        <w:tc>
+          <w:tcPr>
+            <w:tcW w:w="1186" w:type="dxa"/>
+          </w:tcPr>
+          <w:p>
+            <w:pPr>
+              <w:pStyle w:val="TableText"/>
+              <w:ind w:left="90"/>
+              <w:rPr>
+                <w:sz w:val="18"/>
+                <w:szCs w:val="18"/>
+              </w:rPr>
+            </w:pPr>
+            <w:r>
+              <w:rPr>
+                <w:sz w:val="18"/>
+                <w:szCs w:val="18"/>
+              </w:rPr>
+              <w:t>06/21/2022</w:t>
+            </w:r>
+          </w:p>
+        </w:tc>
+        <w:tc>
+          <w:tcPr>
+            <w:tcW w:w="5950" w:type="dxa"/>
+          </w:tcPr>
+          <w:p>
+            <w:r>
               <w:t xml:space="preserve">TFS </w:t>
             </w:r>
             <w:r>
-              <w:t>24586 – Web Security Scan 4/5/2022;</w:t>
+              <w:t>24867 – Web Security Scan 6/7/2022 ;</w:t>
             </w:r>
           </w:p>
           <w:p>
@@ -2842,7 +2921,7 @@
               <w:t xml:space="preserve">TFS </w:t>
             </w:r>
             <w:r>
-              <w:t>24715 – Quality Warning Sub-Reason.</w:t>
+              <w:t>24732 – CSR Team Submission.</w:t>
             </w:r>
           </w:p>
         </w:tc>
@@ -3015,7 +3094,19 @@
               <w:rPr>
                 <w:b/>
               </w:rPr>
-              <w:t xml:space="preserve">Step1: </w:t>
+              <w:t>Step</w:t>
+            </w:r>
+            <w:r>
+              <w:rPr>
+                <w:b/>
+              </w:rPr>
+              <w:t>0</w:t>
+            </w:r>
+            <w:r>
+              <w:rPr>
+                <w:b/>
+              </w:rPr>
+              <w:t xml:space="preserve">: </w:t>
             </w:r>
           </w:p>
         </w:tc>
@@ -3054,7 +3145,7 @@
                 <w:sz w:val="32"/>
                 <w:szCs w:val="32"/>
               </w:rPr>
-              <w:t>51</w:t>
+              <w:t>5</w:t>
             </w:r>
             <w:r>
               <w:rPr>
@@ -3062,7 +3153,7 @@
                 <w:sz w:val="32"/>
                 <w:szCs w:val="32"/>
               </w:rPr>
-              <w:t>603</w:t>
+              <w:t>1680</w:t>
             </w:r>
           </w:p>
         </w:tc>
@@ -3074,6 +3165,7 @@
         <w:tc>
           <w:tcPr>
             <w:tcW w:w="918" w:type="dxa"/>
+            <w:shd w:val="clear" w:color="auto" w:fill="FFFFFF" w:themeFill="background1"/>
           </w:tcPr>
           <w:p>
             <w:pPr>
@@ -3086,25 +3178,14 @@
               <w:rPr>
                 <w:b/>
               </w:rPr>
-              <w:t>Step</w:t>
-            </w:r>
-            <w:r>
-              <w:rPr>
-                <w:b/>
-              </w:rPr>
-              <w:t>2:</w:t>
-            </w:r>
-            <w:r>
-              <w:rPr>
-                <w:b/>
-              </w:rPr>
-              <w:t xml:space="preserve"> </w:t>
+              <w:t>Step1:</w:t>
             </w:r>
           </w:p>
         </w:tc>
         <w:tc>
           <w:tcPr>
             <w:tcW w:w="8432" w:type="dxa"/>
+            <w:shd w:val="clear" w:color="auto" w:fill="FFFFFF" w:themeFill="background1"/>
           </w:tcPr>
           <w:p>
             <w:pPr>
@@ -3121,31 +3202,29 @@
               <w:rPr>
                 <w:sz w:val="20"/>
               </w:rPr>
-              <w:t xml:space="preserve">RDP to </w:t>
-            </w:r>
-            <w:r>
-              <w:rPr>
+              <w:t xml:space="preserve">Open PostScript as </w:t>
+            </w:r>
+            <w:r>
+              <w:rPr>
+                <w:b/>
+                <w:bCs/>
                 <w:sz w:val="20"/>
               </w:rPr>
-              <w:t>production</w:t>
-            </w:r>
-            <w:r>
-              <w:rPr>
+              <w:t>Admin</w:t>
+            </w:r>
+            <w:r>
+              <w:rPr>
+                <w:b/>
+                <w:bCs/>
                 <w:sz w:val="20"/>
               </w:rPr>
-              <w:t xml:space="preserve"> web server with your </w:t>
+              <w:t>istrator</w:t>
             </w:r>
             <w:r>
               <w:rPr>
                 <w:sz w:val="20"/>
               </w:rPr>
-              <w:t>SA</w:t>
-            </w:r>
-            <w:r>
-              <w:rPr>
-                <w:sz w:val="20"/>
-              </w:rPr>
-              <w:t xml:space="preserve"> account.</w:t>
+              <w:t>.</w:t>
             </w:r>
           </w:p>
           <w:p>
@@ -3163,21 +3242,96 @@
               <w:rPr>
                 <w:sz w:val="20"/>
               </w:rPr>
-              <w:t xml:space="preserve">Backup folder </w:t>
-            </w:r>
-            <w:r>
+              <w:t>Run the following:</w:t>
+            </w:r>
+          </w:p>
+          <w:p>
+            <w:pPr>
+              <w:pStyle w:val="SOPBodyText"/>
               <w:rPr>
                 <w:sz w:val="20"/>
-              </w:rPr>
-              <w:t>D:\Sites\eCoachingLog</w:t>
-            </w:r>
+                <w:szCs w:val="20"/>
+              </w:rPr>
+            </w:pPr>
             <w:r>
               <w:rPr>
                 <w:sz w:val="20"/>
-              </w:rPr>
-              <w:t>.</w:t>
-            </w:r>
-          </w:p>
+                <w:szCs w:val="20"/>
+              </w:rPr>
+              <w:t xml:space="preserve">       </w:t>
+            </w:r>
+            <w:r>
+              <w:rPr>
+                <w:sz w:val="20"/>
+                <w:szCs w:val="20"/>
+              </w:rPr>
+              <w:t>Disable-TlsCipherSuite -Name "TLS_RSA_WITH_AES_256_GCM_SHA384"</w:t>
+            </w:r>
+          </w:p>
+          <w:p>
+            <w:pPr>
+              <w:pStyle w:val="SOPBodyText"/>
+              <w:rPr>
+                <w:sz w:val="20"/>
+                <w:szCs w:val="20"/>
+              </w:rPr>
+            </w:pPr>
+            <w:r>
+              <w:rPr>
+                <w:sz w:val="20"/>
+                <w:szCs w:val="20"/>
+              </w:rPr>
+              <w:t xml:space="preserve">       </w:t>
+            </w:r>
+            <w:r>
+              <w:rPr>
+                <w:sz w:val="20"/>
+                <w:szCs w:val="20"/>
+              </w:rPr>
+              <w:t>Disable-TlsCipherSuite -Name "TLS_RSA_WITH_AES_128_GCM_SHA256"</w:t>
+            </w:r>
+          </w:p>
+        </w:tc>
+      </w:tr>
+      <w:tr>
+        <w:trPr>
+          <w:cnfStyle w:val="000000010000" w:firstRow="0" w:lastRow="0" w:firstColumn="0" w:lastColumn="0" w:oddVBand="0" w:evenVBand="0" w:oddHBand="0" w:evenHBand="1" w:firstRowFirstColumn="0" w:firstRowLastColumn="0" w:lastRowFirstColumn="0" w:lastRowLastColumn="0"/>
+        </w:trPr>
+        <w:tc>
+          <w:tcPr>
+            <w:tcW w:w="918" w:type="dxa"/>
+          </w:tcPr>
+          <w:p>
+            <w:pPr>
+              <w:jc w:val="right"/>
+              <w:rPr>
+                <w:b/>
+              </w:rPr>
+            </w:pPr>
+            <w:r>
+              <w:rPr>
+                <w:b/>
+              </w:rPr>
+              <w:t>Step</w:t>
+            </w:r>
+            <w:r>
+              <w:rPr>
+                <w:b/>
+              </w:rPr>
+              <w:t>2:</w:t>
+            </w:r>
+            <w:r>
+              <w:rPr>
+                <w:b/>
+              </w:rPr>
+              <w:t xml:space="preserve"> </w:t>
+            </w:r>
+          </w:p>
+        </w:tc>
+        <w:tc>
+          <w:tcPr>
+            <w:tcW w:w="8432" w:type="dxa"/>
+          </w:tcPr>
           <w:p>
             <w:pPr>
               <w:pStyle w:val="SOPBullets"/>
@@ -3186,7 +3340,6 @@
                 <w:numId w:val="36"/>
               </w:numPr>
               <w:rPr>
-                <w:bCs/>
                 <w:sz w:val="20"/>
               </w:rPr>
             </w:pPr>
@@ -3194,25 +3347,31 @@
               <w:rPr>
                 <w:sz w:val="20"/>
               </w:rPr>
-              <w:t>Under folder D:\Sites\eCoachingLog</w:t>
+              <w:t xml:space="preserve">RDP to </w:t>
             </w:r>
             <w:r>
               <w:rPr>
                 <w:sz w:val="20"/>
               </w:rPr>
-              <w:t>, m</w:t>
+              <w:t>production</w:t>
             </w:r>
             <w:r>
               <w:rPr>
                 <w:sz w:val="20"/>
               </w:rPr>
-              <w:t>ake a copy of maintenance.html, and rename the copy to index.html</w:t>
+              <w:t xml:space="preserve"> web server with your </w:t>
             </w:r>
             <w:r>
               <w:rPr>
                 <w:sz w:val="20"/>
               </w:rPr>
-              <w:t>.</w:t>
+              <w:t>SA</w:t>
+            </w:r>
+            <w:r>
+              <w:rPr>
+                <w:sz w:val="20"/>
+              </w:rPr>
+              <w:t xml:space="preserve"> account.</w:t>
             </w:r>
           </w:p>
           <w:p>
@@ -3223,6 +3382,73 @@
                 <w:numId w:val="36"/>
               </w:numPr>
               <w:rPr>
+                <w:sz w:val="20"/>
+              </w:rPr>
+            </w:pPr>
+            <w:r>
+              <w:rPr>
+                <w:sz w:val="20"/>
+              </w:rPr>
+              <w:t xml:space="preserve">Backup folder </w:t>
+            </w:r>
+            <w:r>
+              <w:rPr>
+                <w:sz w:val="20"/>
+              </w:rPr>
+              <w:t>D:\Sites\eCoachingLog</w:t>
+            </w:r>
+            <w:r>
+              <w:rPr>
+                <w:sz w:val="20"/>
+              </w:rPr>
+              <w:t>.</w:t>
+            </w:r>
+          </w:p>
+          <w:p>
+            <w:pPr>
+              <w:pStyle w:val="SOPBullets"/>
+              <w:numPr>
+                <w:ilvl w:val="0"/>
+                <w:numId w:val="36"/>
+              </w:numPr>
+              <w:rPr>
+                <w:bCs/>
+                <w:sz w:val="20"/>
+              </w:rPr>
+            </w:pPr>
+            <w:r>
+              <w:rPr>
+                <w:sz w:val="20"/>
+              </w:rPr>
+              <w:t>Under folder D:\Sites\eCoachingLog</w:t>
+            </w:r>
+            <w:r>
+              <w:rPr>
+                <w:sz w:val="20"/>
+              </w:rPr>
+              <w:t>, m</w:t>
+            </w:r>
+            <w:r>
+              <w:rPr>
+                <w:sz w:val="20"/>
+              </w:rPr>
+              <w:t>ake a copy of maintenance.html, and rename the copy to index.html</w:t>
+            </w:r>
+            <w:r>
+              <w:rPr>
+                <w:sz w:val="20"/>
+              </w:rPr>
+              <w:t>.</w:t>
+            </w:r>
+          </w:p>
+          <w:p>
+            <w:pPr>
+              <w:pStyle w:val="SOPBullets"/>
+              <w:numPr>
+                <w:ilvl w:val="0"/>
+                <w:numId w:val="36"/>
+              </w:numPr>
+              <w:rPr>
                 <w:bCs/>
                 <w:sz w:val="20"/>
               </w:rPr>
@@ -3246,7 +3472,7 @@
       </w:tr>
       <w:tr>
         <w:trPr>
-          <w:cnfStyle w:val="000000010000" w:firstRow="0" w:lastRow="0" w:firstColumn="0" w:lastColumn="0" w:oddVBand="0" w:evenVBand="0" w:oddHBand="0" w:evenHBand="1" w:firstRowFirstColumn="0" w:firstRowLastColumn="0" w:lastRowFirstColumn="0" w:lastRowLastColumn="0"/>
+          <w:cnfStyle w:val="000000100000" w:firstRow="0" w:lastRow="0" w:firstColumn="0" w:lastColumn="0" w:oddVBand="0" w:evenVBand="0" w:oddHBand="1" w:evenHBand="0" w:firstRowFirstColumn="0" w:firstRowLastColumn="0" w:lastRowFirstColumn="0" w:lastRowLastColumn="0"/>
         </w:trPr>
         <w:tc>
           <w:tcPr>
@@ -3450,7 +3676,7 @@
       </w:tr>
       <w:tr>
         <w:trPr>
-          <w:cnfStyle w:val="000000100000" w:firstRow="0" w:lastRow="0" w:firstColumn="0" w:lastColumn="0" w:oddVBand="0" w:evenVBand="0" w:oddHBand="1" w:evenHBand="0" w:firstRowFirstColumn="0" w:firstRowLastColumn="0" w:lastRowFirstColumn="0" w:lastRowLastColumn="0"/>
+          <w:cnfStyle w:val="000000010000" w:firstRow="0" w:lastRow="0" w:firstColumn="0" w:lastColumn="0" w:oddVBand="0" w:evenVBand="0" w:oddHBand="0" w:evenHBand="1" w:firstRowFirstColumn="0" w:firstRowLastColumn="0" w:lastRowFirstColumn="0" w:lastRowLastColumn="0"/>
         </w:trPr>
         <w:tc>
           <w:tcPr>
@@ -4524,7 +4750,7 @@
         </mc:Choice>
         <mc:Fallback>
           <w:pict>
-            <v:line w14:anchorId="1D5469DA" id="Line 7" o:spid="_x0000_s1026" style="position:absolute;z-index:251659264;visibility:visible;mso-wrap-style:square;mso-width-percent:0;mso-height-percent:0;mso-wrap-distance-left:9pt;mso-wrap-distance-top:-3e-5mm;mso-wrap-distance-right:9pt;mso-wrap-distance-bottom:-3e-5mm;mso-position-horizontal:absolute;mso-position-horizontal-relative:text;mso-position-vertical:absolute;mso-position-vertical-relative:text;mso-width-percent:0;mso-height-percent:0;mso-width-relative:page;mso-height-relative:page" from="-2.25pt,12.9pt" to="465.75pt,12.9pt" o:gfxdata="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" strokecolor="#5b7d96" strokeweight="2.25pt"/>
+            <v:line w14:anchorId="006D4EDC" id="Line 7" o:spid="_x0000_s1026" style="position:absolute;z-index:251659264;visibility:visible;mso-wrap-style:square;mso-width-percent:0;mso-height-percent:0;mso-wrap-distance-left:9pt;mso-wrap-distance-top:-3e-5mm;mso-wrap-distance-right:9pt;mso-wrap-distance-bottom:-3e-5mm;mso-position-horizontal:absolute;mso-position-horizontal-relative:text;mso-position-vertical:absolute;mso-position-vertical-relative:text;mso-width-percent:0;mso-height-percent:0;mso-width-relative:page;mso-height-relative:page" from="-2.25pt,12.9pt" to="465.75pt,12.9pt" o:gfxdata="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" strokecolor="#5b7d96" strokeweight="2.25pt"/>
           </w:pict>
         </mc:Fallback>
       </mc:AlternateContent>
@@ -5784,6 +6010,95 @@
     </w:lvl>
   </w:abstractNum>
   <w:abstractNum w:abstractNumId="11" w15:restartNumberingAfterBreak="0">
+    <w:nsid w:val="277B5F25"/>
+    <w:multiLevelType w:val="hybridMultilevel"/>
+    <w:tmpl w:val="542A291E"/>
+    <w:lvl w:ilvl="0" w:tplc="0409000F">
+      <w:start w:val="1"/>
+      <w:numFmt w:val="decimal"/>
+      <w:lvlText w:val="%1."/>
+      <w:lvlJc w:val="left"/>
+      <w:pPr>
+        <w:ind w:left="720" w:hanging="360"/>
+      </w:pPr>
+      <w:rPr>
+        <w:rFonts w:hint="default"/>
+      </w:rPr>
+    </w:lvl>
+    <w:lvl w:ilvl="1" w:tplc="04090019" w:tentative="1">
+      <w:start w:val="1"/>
+      <w:numFmt w:val="lowerLetter"/>
+      <w:lvlText w:val="%2."/>
+      <w:lvlJc w:val="left"/>
+      <w:pPr>
+        <w:ind w:left="1440" w:hanging="360"/>
+      </w:pPr>
+    </w:lvl>
+    <w:lvl w:ilvl="2" w:tplc="0409001B" w:tentative="1">
+      <w:start w:val="1"/>
+      <w:numFmt w:val="lowerRoman"/>
+      <w:lvlText w:val="%3."/>
+      <w:lvlJc w:val="right"/>
+      <w:pPr>
+        <w:ind w:left="2160" w:hanging="180"/>
+      </w:pPr>
+    </w:lvl>
+    <w:lvl w:ilvl="3" w:tplc="0409000F" w:tentative="1">
+      <w:start w:val="1"/>
+      <w:numFmt w:val="decimal"/>
+      <w:lvlText w:val="%4."/>
+      <w:lvlJc w:val="left"/>
+      <w:pPr>
+        <w:ind w:left="2880" w:hanging="360"/>
+      </w:pPr>
+    </w:lvl>
+    <w:lvl w:ilvl="4" w:tplc="04090019" w:tentative="1">
+      <w:start w:val="1"/>
+      <w:numFmt w:val="lowerLetter"/>
+      <w:lvlText w:val="%5."/>
+      <w:lvlJc w:val="left"/>
+      <w:pPr>
+        <w:ind w:left="3600" w:hanging="360"/>
+      </w:pPr>
+    </w:lvl>
+    <w:lvl w:ilvl="5" w:tplc="0409001B" w:tentative="1">
+      <w:start w:val="1"/>
+      <w:numFmt w:val="lowerRoman"/>
+      <w:lvlText w:val="%6."/>
+      <w:lvlJc w:val="right"/>
+      <w:pPr>
+        <w:ind w:left="4320" w:hanging="180"/>
+      </w:pPr>
+    </w:lvl>
+    <w:lvl w:ilvl="6" w:tplc="0409000F" w:tentative="1">
+      <w:start w:val="1"/>
+      <w:numFmt w:val="decimal"/>
+      <w:lvlText w:val="%7."/>
+      <w:lvlJc w:val="left"/>
+      <w:pPr>
+        <w:ind w:left="5040" w:hanging="360"/>
+      </w:pPr>
+    </w:lvl>
+    <w:lvl w:ilvl="7" w:tplc="04090019" w:tentative="1">
+      <w:start w:val="1"/>
+      <w:numFmt w:val="lowerLetter"/>
+      <w:lvlText w:val="%8."/>
+      <w:lvlJc w:val="left"/>
+      <w:pPr>
+        <w:ind w:left="5760" w:hanging="360"/>
+      </w:pPr>
+    </w:lvl>
+    <w:lvl w:ilvl="8" w:tplc="0409001B" w:tentative="1">
+      <w:start w:val="1"/>
+      <w:numFmt w:val="lowerRoman"/>
+      <w:lvlText w:val="%9."/>
+      <w:lvlJc w:val="right"/>
+      <w:pPr>
+        <w:ind w:left="6480" w:hanging="180"/>
+      </w:pPr>
+    </w:lvl>
+  </w:abstractNum>
+  <w:abstractNum w:abstractNumId="12" w15:restartNumberingAfterBreak="0">
     <w:nsid w:val="28114CCE"/>
     <w:multiLevelType w:val="hybridMultilevel"/>
     <w:tmpl w:val="87E25350"/>
@@ -5896,7 +6211,7 @@
       </w:rPr>
     </w:lvl>
   </w:abstractNum>
-  <w:abstractNum w:abstractNumId="12" w15:restartNumberingAfterBreak="0">
+  <w:abstractNum w:abstractNumId="13" w15:restartNumberingAfterBreak="0">
     <w:nsid w:val="2A8B5AB4"/>
     <w:multiLevelType w:val="hybridMultilevel"/>
     <w:tmpl w:val="E3802E46"/>
@@ -6009,7 +6324,7 @@
       </w:rPr>
     </w:lvl>
   </w:abstractNum>
-  <w:abstractNum w:abstractNumId="13" w15:restartNumberingAfterBreak="0">
+  <w:abstractNum w:abstractNumId="14" w15:restartNumberingAfterBreak="0">
     <w:nsid w:val="332B2E17"/>
     <w:multiLevelType w:val="hybridMultilevel"/>
     <w:tmpl w:val="ACA82A54"/>
@@ -6122,7 +6437,7 @@
       </w:rPr>
     </w:lvl>
   </w:abstractNum>
-  <w:abstractNum w:abstractNumId="14" w15:restartNumberingAfterBreak="0">
+  <w:abstractNum w:abstractNumId="15" w15:restartNumberingAfterBreak="0">
     <w:nsid w:val="33A33A7D"/>
     <w:multiLevelType w:val="hybridMultilevel"/>
     <w:tmpl w:val="356E29D0"/>
@@ -6235,7 +6550,7 @@
       </w:rPr>
     </w:lvl>
   </w:abstractNum>
-  <w:abstractNum w:abstractNumId="15" w15:restartNumberingAfterBreak="0">
+  <w:abstractNum w:abstractNumId="16" w15:restartNumberingAfterBreak="0">
     <w:nsid w:val="359A0A7E"/>
     <w:multiLevelType w:val="hybridMultilevel"/>
     <w:tmpl w:val="CA8E549C"/>
@@ -6351,7 +6666,7 @@
       </w:pPr>
     </w:lvl>
   </w:abstractNum>
-  <w:abstractNum w:abstractNumId="16" w15:restartNumberingAfterBreak="0">
+  <w:abstractNum w:abstractNumId="17" w15:restartNumberingAfterBreak="0">
     <w:nsid w:val="3A2A24D9"/>
     <w:multiLevelType w:val="hybridMultilevel"/>
     <w:tmpl w:val="424A97C0"/>
@@ -6464,7 +6779,7 @@
       </w:rPr>
     </w:lvl>
   </w:abstractNum>
-  <w:abstractNum w:abstractNumId="17" w15:restartNumberingAfterBreak="0">
+  <w:abstractNum w:abstractNumId="18" w15:restartNumberingAfterBreak="0">
     <w:nsid w:val="3D617946"/>
     <w:multiLevelType w:val="hybridMultilevel"/>
     <w:tmpl w:val="91FE3E64"/>
@@ -6577,7 +6892,7 @@
       </w:rPr>
     </w:lvl>
   </w:abstractNum>
-  <w:abstractNum w:abstractNumId="18" w15:restartNumberingAfterBreak="0">
+  <w:abstractNum w:abstractNumId="19" w15:restartNumberingAfterBreak="0">
     <w:nsid w:val="3E046CD6"/>
     <w:multiLevelType w:val="hybridMultilevel"/>
     <w:tmpl w:val="490838E6"/>
@@ -6717,7 +7032,7 @@
       </w:rPr>
     </w:lvl>
   </w:abstractNum>
-  <w:abstractNum w:abstractNumId="19" w15:restartNumberingAfterBreak="0">
+  <w:abstractNum w:abstractNumId="20" w15:restartNumberingAfterBreak="0">
     <w:nsid w:val="46A61786"/>
     <w:multiLevelType w:val="hybridMultilevel"/>
     <w:tmpl w:val="54F80C22"/>
@@ -6803,7 +7118,7 @@
       </w:pPr>
     </w:lvl>
   </w:abstractNum>
-  <w:abstractNum w:abstractNumId="20" w15:restartNumberingAfterBreak="0">
+  <w:abstractNum w:abstractNumId="21" w15:restartNumberingAfterBreak="0">
     <w:nsid w:val="4AB2551E"/>
     <w:multiLevelType w:val="hybridMultilevel"/>
     <w:tmpl w:val="4B8CB52A"/>
@@ -6916,7 +7231,7 @@
       </w:rPr>
     </w:lvl>
   </w:abstractNum>
-  <w:abstractNum w:abstractNumId="21" w15:restartNumberingAfterBreak="0">
+  <w:abstractNum w:abstractNumId="22" w15:restartNumberingAfterBreak="0">
     <w:nsid w:val="4C6E627E"/>
     <w:multiLevelType w:val="hybridMultilevel"/>
     <w:tmpl w:val="760E5DF8"/>
@@ -7029,7 +7344,7 @@
       </w:rPr>
     </w:lvl>
   </w:abstractNum>
-  <w:abstractNum w:abstractNumId="22" w15:restartNumberingAfterBreak="0">
+  <w:abstractNum w:abstractNumId="23" w15:restartNumberingAfterBreak="0">
     <w:nsid w:val="5288722A"/>
     <w:multiLevelType w:val="hybridMultilevel"/>
     <w:tmpl w:val="CF0C9900"/>
@@ -7121,7 +7436,7 @@
       </w:pPr>
     </w:lvl>
   </w:abstractNum>
-  <w:abstractNum w:abstractNumId="23" w15:restartNumberingAfterBreak="0">
+  <w:abstractNum w:abstractNumId="24" w15:restartNumberingAfterBreak="0">
     <w:nsid w:val="577A2C79"/>
     <w:multiLevelType w:val="hybridMultilevel"/>
     <w:tmpl w:val="C9AA107C"/>
@@ -7234,7 +7549,7 @@
       </w:rPr>
     </w:lvl>
   </w:abstractNum>
-  <w:abstractNum w:abstractNumId="24" w15:restartNumberingAfterBreak="0">
+  <w:abstractNum w:abstractNumId="25" w15:restartNumberingAfterBreak="0">
     <w:nsid w:val="580F7AB1"/>
     <w:multiLevelType w:val="hybridMultilevel"/>
     <w:tmpl w:val="6CCE7D74"/>
@@ -7320,7 +7635,7 @@
       </w:pPr>
     </w:lvl>
   </w:abstractNum>
-  <w:abstractNum w:abstractNumId="25" w15:restartNumberingAfterBreak="0">
+  <w:abstractNum w:abstractNumId="26" w15:restartNumberingAfterBreak="0">
     <w:nsid w:val="5C0C0FDB"/>
     <w:multiLevelType w:val="hybridMultilevel"/>
     <w:tmpl w:val="02CE1534"/>
@@ -7433,7 +7748,7 @@
       </w:rPr>
     </w:lvl>
   </w:abstractNum>
-  <w:abstractNum w:abstractNumId="26" w15:restartNumberingAfterBreak="0">
+  <w:abstractNum w:abstractNumId="27" w15:restartNumberingAfterBreak="0">
     <w:nsid w:val="5E9C5BD9"/>
     <w:multiLevelType w:val="hybridMultilevel"/>
     <w:tmpl w:val="CEBA42DA"/>
@@ -7573,7 +7888,7 @@
       </w:rPr>
     </w:lvl>
   </w:abstractNum>
-  <w:abstractNum w:abstractNumId="27" w15:restartNumberingAfterBreak="0">
+  <w:abstractNum w:abstractNumId="28" w15:restartNumberingAfterBreak="0">
     <w:nsid w:val="606129D0"/>
     <w:multiLevelType w:val="hybridMultilevel"/>
     <w:tmpl w:val="7AB856A8"/>
@@ -7659,7 +7974,7 @@
       </w:pPr>
     </w:lvl>
   </w:abstractNum>
-  <w:abstractNum w:abstractNumId="28" w15:restartNumberingAfterBreak="0">
+  <w:abstractNum w:abstractNumId="29" w15:restartNumberingAfterBreak="0">
     <w:nsid w:val="6138715C"/>
     <w:multiLevelType w:val="hybridMultilevel"/>
     <w:tmpl w:val="3E5A751A"/>
@@ -7745,7 +8060,7 @@
       </w:pPr>
     </w:lvl>
   </w:abstractNum>
-  <w:abstractNum w:abstractNumId="29" w15:restartNumberingAfterBreak="0">
+  <w:abstractNum w:abstractNumId="30" w15:restartNumberingAfterBreak="0">
     <w:nsid w:val="64A267D7"/>
     <w:multiLevelType w:val="hybridMultilevel"/>
     <w:tmpl w:val="09FA3312"/>
@@ -7834,7 +8149,7 @@
       </w:pPr>
     </w:lvl>
   </w:abstractNum>
-  <w:abstractNum w:abstractNumId="30" w15:restartNumberingAfterBreak="0">
+  <w:abstractNum w:abstractNumId="31" w15:restartNumberingAfterBreak="0">
     <w:nsid w:val="67AC725B"/>
     <w:multiLevelType w:val="hybridMultilevel"/>
     <w:tmpl w:val="CA8E549C"/>
@@ -7950,7 +8265,7 @@
       </w:pPr>
     </w:lvl>
   </w:abstractNum>
-  <w:abstractNum w:abstractNumId="31" w15:restartNumberingAfterBreak="0">
+  <w:abstractNum w:abstractNumId="32" w15:restartNumberingAfterBreak="0">
     <w:nsid w:val="6AD259B8"/>
     <w:multiLevelType w:val="hybridMultilevel"/>
     <w:tmpl w:val="6D1EAD2C"/>
@@ -8090,7 +8405,7 @@
       </w:rPr>
     </w:lvl>
   </w:abstractNum>
-  <w:abstractNum w:abstractNumId="32" w15:restartNumberingAfterBreak="0">
+  <w:abstractNum w:abstractNumId="33" w15:restartNumberingAfterBreak="0">
     <w:nsid w:val="72E468BB"/>
     <w:multiLevelType w:val="hybridMultilevel"/>
     <w:tmpl w:val="1A48B002"/>
@@ -8203,7 +8518,96 @@
       </w:rPr>
     </w:lvl>
   </w:abstractNum>
-  <w:abstractNum w:abstractNumId="33" w15:restartNumberingAfterBreak="0">
+  <w:abstractNum w:abstractNumId="34" w15:restartNumberingAfterBreak="0">
+    <w:nsid w:val="740A00A2"/>
+    <w:multiLevelType w:val="hybridMultilevel"/>
+    <w:tmpl w:val="6818F57E"/>
+    <w:lvl w:ilvl="0" w:tplc="0409000F">
+      <w:start w:val="1"/>
+      <w:numFmt w:val="decimal"/>
+      <w:lvlText w:val="%1."/>
+      <w:lvlJc w:val="left"/>
+      <w:pPr>
+        <w:ind w:left="720" w:hanging="360"/>
+      </w:pPr>
+      <w:rPr>
+        <w:rFonts w:hint="default"/>
+      </w:rPr>
+    </w:lvl>
+    <w:lvl w:ilvl="1" w:tplc="04090019" w:tentative="1">
+      <w:start w:val="1"/>
+      <w:numFmt w:val="lowerLetter"/>
+      <w:lvlText w:val="%2."/>
+      <w:lvlJc w:val="left"/>
+      <w:pPr>
+        <w:ind w:left="1440" w:hanging="360"/>
+      </w:pPr>
+    </w:lvl>
+    <w:lvl w:ilvl="2" w:tplc="0409001B" w:tentative="1">
+      <w:start w:val="1"/>
+      <w:numFmt w:val="lowerRoman"/>
+      <w:lvlText w:val="%3."/>
+      <w:lvlJc w:val="right"/>
+      <w:pPr>
+        <w:ind w:left="2160" w:hanging="180"/>
+      </w:pPr>
+    </w:lvl>
+    <w:lvl w:ilvl="3" w:tplc="0409000F" w:tentative="1">
+      <w:start w:val="1"/>
+      <w:numFmt w:val="decimal"/>
+      <w:lvlText w:val="%4."/>
+      <w:lvlJc w:val="left"/>
+      <w:pPr>
+        <w:ind w:left="2880" w:hanging="360"/>
+      </w:pPr>
+    </w:lvl>
+    <w:lvl w:ilvl="4" w:tplc="04090019" w:tentative="1">
+      <w:start w:val="1"/>
+      <w:numFmt w:val="lowerLetter"/>
+      <w:lvlText w:val="%5."/>
+      <w:lvlJc w:val="left"/>
+      <w:pPr>
+        <w:ind w:left="3600" w:hanging="360"/>
+      </w:pPr>
+    </w:lvl>
+    <w:lvl w:ilvl="5" w:tplc="0409001B" w:tentative="1">
+      <w:start w:val="1"/>
+      <w:numFmt w:val="lowerRoman"/>
+      <w:lvlText w:val="%6."/>
+      <w:lvlJc w:val="right"/>
+      <w:pPr>
+        <w:ind w:left="4320" w:hanging="180"/>
+      </w:pPr>
+    </w:lvl>
+    <w:lvl w:ilvl="6" w:tplc="0409000F" w:tentative="1">
+      <w:start w:val="1"/>
+      <w:numFmt w:val="decimal"/>
+      <w:lvlText w:val="%7."/>
+      <w:lvlJc w:val="left"/>
+      <w:pPr>
+        <w:ind w:left="5040" w:hanging="360"/>
+      </w:pPr>
+    </w:lvl>
+    <w:lvl w:ilvl="7" w:tplc="04090019" w:tentative="1">
+      <w:start w:val="1"/>
+      <w:numFmt w:val="lowerLetter"/>
+      <w:lvlText w:val="%8."/>
+      <w:lvlJc w:val="left"/>
+      <w:pPr>
+        <w:ind w:left="5760" w:hanging="360"/>
+      </w:pPr>
+    </w:lvl>
+    <w:lvl w:ilvl="8" w:tplc="0409001B" w:tentative="1">
+      <w:start w:val="1"/>
+      <w:numFmt w:val="lowerRoman"/>
+      <w:lvlText w:val="%9."/>
+      <w:lvlJc w:val="right"/>
+      <w:pPr>
+        <w:ind w:left="6480" w:hanging="180"/>
+      </w:pPr>
+    </w:lvl>
+  </w:abstractNum>
+  <w:abstractNum w:abstractNumId="35" w15:restartNumberingAfterBreak="0">
     <w:nsid w:val="781C0CAE"/>
     <w:multiLevelType w:val="hybridMultilevel"/>
     <w:tmpl w:val="42F2CD5E"/>
@@ -8316,7 +8720,7 @@
       </w:rPr>
     </w:lvl>
   </w:abstractNum>
-  <w:abstractNum w:abstractNumId="34" w15:restartNumberingAfterBreak="0">
+  <w:abstractNum w:abstractNumId="36" w15:restartNumberingAfterBreak="0">
     <w:nsid w:val="79B73A11"/>
     <w:multiLevelType w:val="hybridMultilevel"/>
     <w:tmpl w:val="BC106C74"/>
@@ -8402,7 +8806,7 @@
       </w:pPr>
     </w:lvl>
   </w:abstractNum>
-  <w:abstractNum w:abstractNumId="35" w15:restartNumberingAfterBreak="0">
+  <w:abstractNum w:abstractNumId="37" w15:restartNumberingAfterBreak="0">
     <w:nsid w:val="7B372F32"/>
     <w:multiLevelType w:val="hybridMultilevel"/>
     <w:tmpl w:val="BE86A624"/>
@@ -8515,7 +8919,7 @@
       </w:rPr>
     </w:lvl>
   </w:abstractNum>
-  <w:abstractNum w:abstractNumId="36" w15:restartNumberingAfterBreak="0">
+  <w:abstractNum w:abstractNumId="38" w15:restartNumberingAfterBreak="0">
     <w:nsid w:val="7E7A70AF"/>
     <w:multiLevelType w:val="hybridMultilevel"/>
     <w:tmpl w:val="7A26943E"/>
@@ -8635,10 +9039,10 @@
     <w:abstractNumId w:val="10"/>
   </w:num>
   <w:num w:numId="3">
-    <w:abstractNumId w:val="31"/>
+    <w:abstractNumId w:val="32"/>
   </w:num>
   <w:num w:numId="4">
-    <w:abstractNumId w:val="26"/>
+    <w:abstractNumId w:val="27"/>
   </w:num>
   <w:num w:numId="5">
     <w:abstractNumId w:val="1"/>
@@ -8647,7 +9051,7 @@
     <w:abstractNumId w:val="9"/>
   </w:num>
   <w:num w:numId="7">
-    <w:abstractNumId w:val="18"/>
+    <w:abstractNumId w:val="19"/>
   </w:num>
   <w:num w:numId="8">
     <w:abstractNumId w:val="0"/>
@@ -8659,97 +9063,103 @@
     <w:abstractNumId w:val="0"/>
   </w:num>
   <w:num w:numId="11">
-    <w:abstractNumId w:val="13"/>
+    <w:abstractNumId w:val="14"/>
   </w:num>
   <w:num w:numId="12">
-    <w:abstractNumId w:val="21"/>
+    <w:abstractNumId w:val="22"/>
   </w:num>
   <w:num w:numId="13">
-    <w:abstractNumId w:val="11"/>
+    <w:abstractNumId w:val="12"/>
   </w:num>
   <w:num w:numId="14">
     <w:abstractNumId w:val="8"/>
   </w:num>
   <w:num w:numId="15">
-    <w:abstractNumId w:val="30"/>
+    <w:abstractNumId w:val="31"/>
   </w:num>
   <w:num w:numId="16">
-    <w:abstractNumId w:val="27"/>
+    <w:abstractNumId w:val="28"/>
   </w:num>
   <w:num w:numId="17">
-    <w:abstractNumId w:val="34"/>
+    <w:abstractNumId w:val="36"/>
   </w:num>
   <w:num w:numId="18">
+    <w:abstractNumId w:val="16"/>
+  </w:num>
+  <w:num w:numId="19">
+    <w:abstractNumId w:val="37"/>
+  </w:num>
+  <w:num w:numId="20">
     <w:abstractNumId w:val="15"/>
   </w:num>
-  <w:num w:numId="19">
-    <w:abstractNumId w:val="35"/>
-  </w:num>
-  <w:num w:numId="20">
-    <w:abstractNumId w:val="14"/>
-  </w:num>
   <w:num w:numId="21">
-    <w:abstractNumId w:val="16"/>
+    <w:abstractNumId w:val="17"/>
   </w:num>
   <w:num w:numId="22">
-    <w:abstractNumId w:val="32"/>
+    <w:abstractNumId w:val="33"/>
   </w:num>
   <w:num w:numId="23">
-    <w:abstractNumId w:val="12"/>
+    <w:abstractNumId w:val="13"/>
   </w:num>
   <w:num w:numId="24">
     <w:abstractNumId w:val="2"/>
   </w:num>
   <w:num w:numId="25">
-    <w:abstractNumId w:val="17"/>
+    <w:abstractNumId w:val="18"/>
   </w:num>
   <w:num w:numId="26">
-    <w:abstractNumId w:val="33"/>
+    <w:abstractNumId w:val="35"/>
   </w:num>
   <w:num w:numId="27">
-    <w:abstractNumId w:val="24"/>
+    <w:abstractNumId w:val="25"/>
   </w:num>
   <w:num w:numId="28">
-    <w:abstractNumId w:val="20"/>
+    <w:abstractNumId w:val="21"/>
   </w:num>
   <w:num w:numId="29">
-    <w:abstractNumId w:val="23"/>
+    <w:abstractNumId w:val="24"/>
   </w:num>
   <w:num w:numId="30">
     <w:abstractNumId w:val="6"/>
   </w:num>
   <w:num w:numId="31">
-    <w:abstractNumId w:val="32"/>
+    <w:abstractNumId w:val="33"/>
   </w:num>
   <w:num w:numId="32">
-    <w:abstractNumId w:val="32"/>
+    <w:abstractNumId w:val="33"/>
   </w:num>
   <w:num w:numId="33">
     <w:abstractNumId w:val="5"/>
   </w:num>
   <w:num w:numId="34">
-    <w:abstractNumId w:val="25"/>
+    <w:abstractNumId w:val="26"/>
   </w:num>
   <w:num w:numId="35">
-    <w:abstractNumId w:val="36"/>
+    <w:abstractNumId w:val="38"/>
   </w:num>
   <w:num w:numId="36">
     <w:abstractNumId w:val="4"/>
   </w:num>
   <w:num w:numId="37">
-    <w:abstractNumId w:val="22"/>
+    <w:abstractNumId w:val="23"/>
   </w:num>
   <w:num w:numId="38">
-    <w:abstractNumId w:val="28"/>
+    <w:abstractNumId w:val="29"/>
   </w:num>
   <w:num w:numId="39">
-    <w:abstractNumId w:val="19"/>
+    <w:abstractNumId w:val="20"/>
   </w:num>
   <w:num w:numId="40">
     <w:abstractNumId w:val="3"/>
   </w:num>
   <w:num w:numId="41">
-    <w:abstractNumId w:val="29"/>
+    <w:abstractNumId w:val="30"/>
+  </w:num>
+  <w:num w:numId="42">
+    <w:abstractNumId w:val="11"/>
+  </w:num>
+  <w:num w:numId="43">
+    <w:abstractNumId w:val="34"/>
   </w:num>
 </w:numbering>
 </file>
@@ -10243,18 +10653,6 @@
 </file>
 
 <file path=customXml/item3.xml><?xml version="1.0" encoding="utf-8"?>
-<b:Sources xmlns:b="http://schemas.openxmlformats.org/officeDocument/2006/bibliography" xmlns="http://schemas.openxmlformats.org/officeDocument/2006/bibliography" SelectedStyle="\APA.XSL" StyleName="APA"/>
-</file>
-
-<file path=customXml/item4.xml><?xml version="1.0" encoding="utf-8"?>
-<p:properties xmlns:p="http://schemas.microsoft.com/office/2006/metadata/properties" xmlns:xsi="http://www.w3.org/2001/XMLSchema-instance">
-  <documentManagement>
-    <_DCDateModified xmlns="http://schemas.microsoft.com/sharepoint/v3/fields" xsi:nil="true"/>
-  </documentManagement>
-</p:properties>
-</file>
-
-<file path=customXml/item5.xml><?xml version="1.0" encoding="utf-8"?>
 <ct:contentTypeSchema xmlns:ct="http://schemas.microsoft.com/office/2006/metadata/contentType" xmlns:ma="http://schemas.microsoft.com/office/2006/metadata/properties/metaAttributes" ct:_="" ma:_="" ma:contentTypeName="Document" ma:contentTypeID="0x01010030BD7732B7E9D546895B9CFEB89AE1DA" ma:contentTypeVersion="2" ma:contentTypeDescription="Create a new document." ma:contentTypeScope="" ma:versionID="4a52a66f97c8a8cc0b4275e183da2dbb">
   <xsd:schema xmlns:xsd="http://www.w3.org/2001/XMLSchema" xmlns:xs="http://www.w3.org/2001/XMLSchema" xmlns:p="http://schemas.microsoft.com/office/2006/metadata/properties" xmlns:ns2="http://schemas.microsoft.com/sharepoint/v3/fields" targetNamespace="http://schemas.microsoft.com/office/2006/metadata/properties" ma:root="true" ma:fieldsID="032493956d71b98ad7ed2527eb986e98" ns2:_="">
     <xsd:import namespace="http://schemas.microsoft.com/sharepoint/v3/fields"/>
@@ -10380,6 +10778,18 @@
 </ct:contentTypeSchema>
 </file>
 
+<file path=customXml/item4.xml><?xml version="1.0" encoding="utf-8"?>
+<p:properties xmlns:p="http://schemas.microsoft.com/office/2006/metadata/properties" xmlns:xsi="http://www.w3.org/2001/XMLSchema-instance">
+  <documentManagement>
+    <_DCDateModified xmlns="http://schemas.microsoft.com/sharepoint/v3/fields" xsi:nil="true"/>
+  </documentManagement>
+</p:properties>
+</file>
+
+<file path=customXml/item5.xml><?xml version="1.0" encoding="utf-8"?>
+<b:Sources xmlns:b="http://schemas.openxmlformats.org/officeDocument/2006/bibliography" xmlns="http://schemas.openxmlformats.org/officeDocument/2006/bibliography" SelectedStyle="\APA.XSL" StyleName="APA"/>
+</file>
+
 <file path=customXml/itemProps1.xml><?xml version="1.0" encoding="utf-8"?>
 <ds:datastoreItem xmlns:ds="http://schemas.openxmlformats.org/officeDocument/2006/customXml" ds:itemID="{55AF091B-3C7A-41E3-B477-F2FDAA23CFDA}">
   <ds:schemaRefs>
@@ -10397,23 +10807,6 @@
 </file>
 
 <file path=customXml/itemProps3.xml><?xml version="1.0" encoding="utf-8"?>
-<ds:datastoreItem xmlns:ds="http://schemas.openxmlformats.org/officeDocument/2006/customXml" ds:itemID="{FCC5859E-D5ED-40D4-B12F-A516666E390B}">
-  <ds:schemaRefs>
-    <ds:schemaRef ds:uri="http://schemas.openxmlformats.org/officeDocument/2006/bibliography"/>
-  </ds:schemaRefs>
-</ds:datastoreItem>
-</file>
-
-<file path=customXml/itemProps4.xml><?xml version="1.0" encoding="utf-8"?>
-<ds:datastoreItem xmlns:ds="http://schemas.openxmlformats.org/officeDocument/2006/customXml" ds:itemID="{47853092-453F-4761-BB4F-9437077E6946}">
-  <ds:schemaRefs>
-    <ds:schemaRef ds:uri="http://schemas.microsoft.com/office/2006/metadata/properties"/>
-    <ds:schemaRef ds:uri="http://schemas.microsoft.com/sharepoint/v3/fields"/>
-  </ds:schemaRefs>
-</ds:datastoreItem>
-</file>
-
-<file path=customXml/itemProps5.xml><?xml version="1.0" encoding="utf-8"?>
 <ds:datastoreItem xmlns:ds="http://schemas.openxmlformats.org/officeDocument/2006/customXml" ds:itemID="{C20E51C4-559D-47CC-9854-22650DD0FC25}">
   <ds:schemaRefs>
     <ds:schemaRef ds:uri="http://schemas.microsoft.com/office/2006/metadata/contentType"/>
@@ -10429,4 +10822,21 @@
     <ds:schemaRef ds:uri="http://schemas.microsoft.com/internal/obd"/>
   </ds:schemaRefs>
 </ds:datastoreItem>
+</file>
+
+<file path=customXml/itemProps4.xml><?xml version="1.0" encoding="utf-8"?>
+<ds:datastoreItem xmlns:ds="http://schemas.openxmlformats.org/officeDocument/2006/customXml" ds:itemID="{47853092-453F-4761-BB4F-9437077E6946}">
+  <ds:schemaRefs>
+    <ds:schemaRef ds:uri="http://schemas.microsoft.com/office/2006/metadata/properties"/>
+    <ds:schemaRef ds:uri="http://schemas.microsoft.com/sharepoint/v3/fields"/>
+  </ds:schemaRefs>
+</ds:datastoreItem>
+</file>
+
+<file path=customXml/itemProps5.xml><?xml version="1.0" encoding="utf-8"?>
+<ds:datastoreItem xmlns:ds="http://schemas.openxmlformats.org/officeDocument/2006/customXml" ds:itemID="{FCC5859E-D5ED-40D4-B12F-A516666E390B}">
+  <ds:schemaRefs>
+    <ds:schemaRef ds:uri="http://schemas.openxmlformats.org/officeDocument/2006/bibliography"/>
+  </ds:schemaRefs>
+</ds:datastoreItem>
 </file>
</xml_diff>

<commit_message>
24732- Team submission; 24867 - Web server scan.
git-tfs-id: [https://tfs.omnicloud.local/tfs/cco%20program/]$/eCoaching_V2;C51692
</commit_message>
<xml_diff>
--- a/Runbook/Web/CCO_eCoaching_Log_Runbook.docx
+++ b/Runbook/Web/CCO_eCoaching_Log_Runbook.docx
@@ -2910,18 +2910,12 @@
           </w:tcPr>
           <w:p>
             <w:r>
-              <w:t xml:space="preserve">TFS </w:t>
-            </w:r>
-            <w:r>
-              <w:t>24867 – Web Security Scan 6/7/2022 ;</w:t>
-            </w:r>
-          </w:p>
-          <w:p>
-            <w:r>
-              <w:t xml:space="preserve">TFS </w:t>
-            </w:r>
-            <w:r>
-              <w:t>24732 – CSR Team Submission.</w:t>
+              <w:t>TFS 24867 – Web Security Scan 6/7/2022 ;</w:t>
+            </w:r>
+          </w:p>
+          <w:p>
+            <w:r>
+              <w:t>TFS 24732 – CSR Team Submission.</w:t>
             </w:r>
           </w:p>
         </w:tc>
@@ -3100,7 +3094,7 @@
               <w:rPr>
                 <w:b/>
               </w:rPr>
-              <w:t>0</w:t>
+              <w:t>1</w:t>
             </w:r>
             <w:r>
               <w:rPr>
@@ -3118,18 +3112,37 @@
           <w:p>
             <w:pPr>
               <w:pStyle w:val="SOPBodyText"/>
-              <w:rPr>
-                <w:bCs/>
+              <w:numPr>
+                <w:ilvl w:val="0"/>
+                <w:numId w:val="47"/>
+              </w:numPr>
+              <w:ind w:left="360"/>
+              <w:rPr>
+                <w:b/>
+                <w:sz w:val="32"/>
+                <w:szCs w:val="32"/>
+              </w:rPr>
+            </w:pPr>
+            <w:r>
+              <w:rPr>
                 <w:sz w:val="20"/>
                 <w:szCs w:val="20"/>
               </w:rPr>
-            </w:pPr>
+              <w:t>Get the following from TFS – $/eCoaching_V2/</w:t>
+            </w:r>
             <w:r>
               <w:rPr>
                 <w:sz w:val="20"/>
                 <w:szCs w:val="20"/>
               </w:rPr>
-              <w:t xml:space="preserve">Get the following from TFS – $/eCoaching_V2/Code/ecl_publish.zip </w:t>
+              <w:t xml:space="preserve">UI </w:t>
+            </w:r>
+            <w:r>
+              <w:rPr>
+                <w:sz w:val="20"/>
+                <w:szCs w:val="20"/>
+              </w:rPr>
+              <w:t xml:space="preserve">Code/ecl_publish.zip </w:t>
             </w:r>
             <w:r>
               <w:rPr>
@@ -3153,7 +3166,123 @@
                 <w:sz w:val="32"/>
                 <w:szCs w:val="32"/>
               </w:rPr>
-              <w:t>1680</w:t>
+              <w:t>1</w:t>
+            </w:r>
+            <w:r>
+              <w:rPr>
+                <w:b/>
+                <w:sz w:val="32"/>
+                <w:szCs w:val="32"/>
+              </w:rPr>
+              <w:t>691</w:t>
+            </w:r>
+            <w:r>
+              <w:rPr>
+                <w:b/>
+                <w:sz w:val="32"/>
+                <w:szCs w:val="32"/>
+              </w:rPr>
+              <w:t>;</w:t>
+            </w:r>
+          </w:p>
+          <w:p>
+            <w:pPr>
+              <w:pStyle w:val="SOPBodyText"/>
+              <w:numPr>
+                <w:ilvl w:val="0"/>
+                <w:numId w:val="47"/>
+              </w:numPr>
+              <w:ind w:left="360"/>
+              <w:rPr>
+                <w:sz w:val="20"/>
+                <w:szCs w:val="20"/>
+              </w:rPr>
+            </w:pPr>
+            <w:r>
+              <w:rPr>
+                <w:sz w:val="20"/>
+                <w:szCs w:val="20"/>
+              </w:rPr>
+              <w:t>Get the following from TFS – $/eCoaching_V2/</w:t>
+            </w:r>
+            <w:r>
+              <w:rPr>
+                <w:sz w:val="20"/>
+                <w:szCs w:val="20"/>
+              </w:rPr>
+              <w:t xml:space="preserve">UI </w:t>
+            </w:r>
+            <w:r>
+              <w:rPr>
+                <w:sz w:val="20"/>
+                <w:szCs w:val="20"/>
+              </w:rPr>
+              <w:t>Code/</w:t>
+            </w:r>
+            <w:r>
+              <w:rPr>
+                <w:sz w:val="20"/>
+                <w:szCs w:val="20"/>
+              </w:rPr>
+              <w:t>SendEmail/</w:t>
+            </w:r>
+            <w:r>
+              <w:rPr>
+                <w:sz w:val="20"/>
+                <w:szCs w:val="20"/>
+              </w:rPr>
+              <w:t>:</w:t>
+            </w:r>
+          </w:p>
+          <w:p>
+            <w:pPr>
+              <w:pStyle w:val="SOPBodyText"/>
+              <w:numPr>
+                <w:ilvl w:val="0"/>
+                <w:numId w:val="48"/>
+              </w:numPr>
+              <w:rPr>
+                <w:sz w:val="20"/>
+                <w:szCs w:val="20"/>
+              </w:rPr>
+            </w:pPr>
+            <w:r>
+              <w:rPr>
+                <w:sz w:val="20"/>
+                <w:szCs w:val="20"/>
+              </w:rPr>
+              <w:t>SendEmail.exe</w:t>
+            </w:r>
+            <w:r>
+              <w:rPr>
+                <w:sz w:val="20"/>
+                <w:szCs w:val="20"/>
+              </w:rPr>
+              <w:t xml:space="preserve"> </w:t>
+            </w:r>
+            <w:r>
+              <w:rPr>
+                <w:b/>
+                <w:sz w:val="20"/>
+                <w:szCs w:val="20"/>
+              </w:rPr>
+              <w:t xml:space="preserve">Changeset </w:t>
+            </w:r>
+            <w:r>
+              <w:rPr>
+                <w:b/>
+                <w:sz w:val="32"/>
+                <w:szCs w:val="32"/>
+              </w:rPr>
+              <w:t>5169</w:t>
+            </w:r>
+            <w:r>
+              <w:rPr>
+                <w:b/>
+                <w:sz w:val="32"/>
+                <w:szCs w:val="32"/>
+              </w:rPr>
+              <w:t>0</w:t>
             </w:r>
           </w:p>
         </w:tc>
@@ -3165,7 +3294,6 @@
         <w:tc>
           <w:tcPr>
             <w:tcW w:w="918" w:type="dxa"/>
-            <w:shd w:val="clear" w:color="auto" w:fill="FFFFFF" w:themeFill="background1"/>
           </w:tcPr>
           <w:p>
             <w:pPr>
@@ -3178,14 +3306,25 @@
               <w:rPr>
                 <w:b/>
               </w:rPr>
-              <w:t>Step1:</w:t>
+              <w:t>Step</w:t>
+            </w:r>
+            <w:r>
+              <w:rPr>
+                <w:b/>
+              </w:rPr>
+              <w:t>2:</w:t>
+            </w:r>
+            <w:r>
+              <w:rPr>
+                <w:b/>
+              </w:rPr>
+              <w:t xml:space="preserve"> </w:t>
             </w:r>
           </w:p>
         </w:tc>
         <w:tc>
           <w:tcPr>
             <w:tcW w:w="8432" w:type="dxa"/>
-            <w:shd w:val="clear" w:color="auto" w:fill="FFFFFF" w:themeFill="background1"/>
           </w:tcPr>
           <w:p>
             <w:pPr>
@@ -3202,29 +3341,31 @@
               <w:rPr>
                 <w:sz w:val="20"/>
               </w:rPr>
-              <w:t xml:space="preserve">Open PostScript as </w:t>
-            </w:r>
-            <w:r>
-              <w:rPr>
-                <w:b/>
-                <w:bCs/>
+              <w:t xml:space="preserve">RDP to </w:t>
+            </w:r>
+            <w:r>
+              <w:rPr>
                 <w:sz w:val="20"/>
               </w:rPr>
-              <w:t>Admin</w:t>
-            </w:r>
-            <w:r>
-              <w:rPr>
-                <w:b/>
-                <w:bCs/>
+              <w:t>production</w:t>
+            </w:r>
+            <w:r>
+              <w:rPr>
                 <w:sz w:val="20"/>
               </w:rPr>
-              <w:t>istrator</w:t>
+              <w:t xml:space="preserve"> web server with your </w:t>
             </w:r>
             <w:r>
               <w:rPr>
                 <w:sz w:val="20"/>
               </w:rPr>
-              <w:t>.</w:t>
+              <w:t>SA</w:t>
+            </w:r>
+            <w:r>
+              <w:rPr>
+                <w:sz w:val="20"/>
+              </w:rPr>
+              <w:t xml:space="preserve"> account.</w:t>
             </w:r>
           </w:p>
           <w:p>
@@ -3242,53 +3383,83 @@
               <w:rPr>
                 <w:sz w:val="20"/>
               </w:rPr>
-              <w:t>Run the following:</w:t>
-            </w:r>
-          </w:p>
-          <w:p>
-            <w:pPr>
-              <w:pStyle w:val="SOPBodyText"/>
+              <w:t xml:space="preserve">Backup folder </w:t>
+            </w:r>
+            <w:r>
               <w:rPr>
                 <w:sz w:val="20"/>
-                <w:szCs w:val="20"/>
-              </w:rPr>
-            </w:pPr>
+              </w:rPr>
+              <w:t>D:\Sites\eCoachingLog</w:t>
+            </w:r>
             <w:r>
               <w:rPr>
                 <w:sz w:val="20"/>
-                <w:szCs w:val="20"/>
-              </w:rPr>
-              <w:t xml:space="preserve">       </w:t>
-            </w:r>
-            <w:r>
-              <w:rPr>
+              </w:rPr>
+              <w:t>.</w:t>
+            </w:r>
+          </w:p>
+          <w:p>
+            <w:pPr>
+              <w:pStyle w:val="SOPBullets"/>
+              <w:numPr>
+                <w:ilvl w:val="0"/>
+                <w:numId w:val="36"/>
+              </w:numPr>
+              <w:rPr>
+                <w:bCs/>
                 <w:sz w:val="20"/>
-                <w:szCs w:val="20"/>
-              </w:rPr>
-              <w:t>Disable-TlsCipherSuite -Name "TLS_RSA_WITH_AES_256_GCM_SHA384"</w:t>
-            </w:r>
-          </w:p>
-          <w:p>
-            <w:pPr>
-              <w:pStyle w:val="SOPBodyText"/>
+              </w:rPr>
+            </w:pPr>
+            <w:r>
               <w:rPr>
                 <w:sz w:val="20"/>
-                <w:szCs w:val="20"/>
-              </w:rPr>
-            </w:pPr>
+              </w:rPr>
+              <w:t>Under folder D:\Sites\eCoachingLog</w:t>
+            </w:r>
             <w:r>
               <w:rPr>
                 <w:sz w:val="20"/>
-                <w:szCs w:val="20"/>
-              </w:rPr>
-              <w:t xml:space="preserve">       </w:t>
+              </w:rPr>
+              <w:t>, m</w:t>
             </w:r>
             <w:r>
               <w:rPr>
                 <w:sz w:val="20"/>
-                <w:szCs w:val="20"/>
-              </w:rPr>
-              <w:t>Disable-TlsCipherSuite -Name "TLS_RSA_WITH_AES_128_GCM_SHA256"</w:t>
+              </w:rPr>
+              <w:t>ake a copy of maintenance.html, and rename the copy to index.html</w:t>
+            </w:r>
+            <w:r>
+              <w:rPr>
+                <w:sz w:val="20"/>
+              </w:rPr>
+              <w:t>.</w:t>
+            </w:r>
+          </w:p>
+          <w:p>
+            <w:pPr>
+              <w:pStyle w:val="SOPBullets"/>
+              <w:numPr>
+                <w:ilvl w:val="0"/>
+                <w:numId w:val="36"/>
+              </w:numPr>
+              <w:rPr>
+                <w:bCs/>
+                <w:sz w:val="20"/>
+              </w:rPr>
+            </w:pPr>
+            <w:r>
+              <w:rPr>
+                <w:bCs/>
+                <w:sz w:val="20"/>
+              </w:rPr>
+              <w:t>Go to https://UVAAPADWEB50CCO.ad.local/ecl, maintenance page should display</w:t>
+            </w:r>
+            <w:r>
+              <w:rPr>
+                <w:bCs/>
+                <w:sz w:val="20"/>
+              </w:rPr>
+              <w:t>.</w:t>
             </w:r>
           </w:p>
         </w:tc>
@@ -3312,19 +3483,7 @@
               <w:rPr>
                 <w:b/>
               </w:rPr>
-              <w:t>Step</w:t>
-            </w:r>
-            <w:r>
-              <w:rPr>
-                <w:b/>
-              </w:rPr>
-              <w:t>2:</w:t>
-            </w:r>
-            <w:r>
-              <w:rPr>
-                <w:b/>
-              </w:rPr>
-              <w:t xml:space="preserve"> </w:t>
+              <w:t>Step3:</w:t>
             </w:r>
           </w:p>
         </w:tc>
@@ -3337,7 +3496,7 @@
               <w:pStyle w:val="SOPBullets"/>
               <w:numPr>
                 <w:ilvl w:val="0"/>
-                <w:numId w:val="36"/>
+                <w:numId w:val="46"/>
               </w:numPr>
               <w:rPr>
                 <w:sz w:val="20"/>
@@ -3347,125 +3506,19 @@
               <w:rPr>
                 <w:sz w:val="20"/>
               </w:rPr>
-              <w:t xml:space="preserve">RDP to </w:t>
+              <w:t xml:space="preserve">Copy the </w:t>
             </w:r>
             <w:r>
               <w:rPr>
                 <w:sz w:val="20"/>
               </w:rPr>
-              <w:t>production</w:t>
+              <w:t>file</w:t>
             </w:r>
             <w:r>
               <w:rPr>
                 <w:sz w:val="20"/>
               </w:rPr>
-              <w:t xml:space="preserve"> web server with your </w:t>
-            </w:r>
-            <w:r>
-              <w:rPr>
-                <w:sz w:val="20"/>
-              </w:rPr>
-              <w:t>SA</w:t>
-            </w:r>
-            <w:r>
-              <w:rPr>
-                <w:sz w:val="20"/>
-              </w:rPr>
-              <w:t xml:space="preserve"> account.</w:t>
-            </w:r>
-          </w:p>
-          <w:p>
-            <w:pPr>
-              <w:pStyle w:val="SOPBullets"/>
-              <w:numPr>
-                <w:ilvl w:val="0"/>
-                <w:numId w:val="36"/>
-              </w:numPr>
-              <w:rPr>
-                <w:sz w:val="20"/>
-              </w:rPr>
-            </w:pPr>
-            <w:r>
-              <w:rPr>
-                <w:sz w:val="20"/>
-              </w:rPr>
-              <w:t xml:space="preserve">Backup folder </w:t>
-            </w:r>
-            <w:r>
-              <w:rPr>
-                <w:sz w:val="20"/>
-              </w:rPr>
-              <w:t>D:\Sites\eCoachingLog</w:t>
-            </w:r>
-            <w:r>
-              <w:rPr>
-                <w:sz w:val="20"/>
-              </w:rPr>
-              <w:t>.</w:t>
-            </w:r>
-          </w:p>
-          <w:p>
-            <w:pPr>
-              <w:pStyle w:val="SOPBullets"/>
-              <w:numPr>
-                <w:ilvl w:val="0"/>
-                <w:numId w:val="36"/>
-              </w:numPr>
-              <w:rPr>
-                <w:bCs/>
-                <w:sz w:val="20"/>
-              </w:rPr>
-            </w:pPr>
-            <w:r>
-              <w:rPr>
-                <w:sz w:val="20"/>
-              </w:rPr>
-              <w:t>Under folder D:\Sites\eCoachingLog</w:t>
-            </w:r>
-            <w:r>
-              <w:rPr>
-                <w:sz w:val="20"/>
-              </w:rPr>
-              <w:t>, m</w:t>
-            </w:r>
-            <w:r>
-              <w:rPr>
-                <w:sz w:val="20"/>
-              </w:rPr>
-              <w:t>ake a copy of maintenance.html, and rename the copy to index.html</w:t>
-            </w:r>
-            <w:r>
-              <w:rPr>
-                <w:sz w:val="20"/>
-              </w:rPr>
-              <w:t>.</w:t>
-            </w:r>
-          </w:p>
-          <w:p>
-            <w:pPr>
-              <w:pStyle w:val="SOPBullets"/>
-              <w:numPr>
-                <w:ilvl w:val="0"/>
-                <w:numId w:val="36"/>
-              </w:numPr>
-              <w:rPr>
-                <w:bCs/>
-                <w:sz w:val="20"/>
-              </w:rPr>
-            </w:pPr>
-            <w:r>
-              <w:rPr>
-                <w:bCs/>
-                <w:sz w:val="20"/>
-              </w:rPr>
-              <w:t>Go to https://UVAAPADWEB50CCO.ad.local/ecl, maintenance page should display</w:t>
-            </w:r>
-            <w:r>
-              <w:rPr>
-                <w:bCs/>
-                <w:sz w:val="20"/>
-              </w:rPr>
-              <w:t>.</w:t>
+              <w:t xml:space="preserve"> from Step1 (2) – SendEmail.exe to folder D:\Apps\eCL_SendEmail, overwrite the existing file.</w:t>
             </w:r>
           </w:p>
         </w:tc>
@@ -3477,6 +3530,7 @@
         <w:tc>
           <w:tcPr>
             <w:tcW w:w="918" w:type="dxa"/>
+            <w:shd w:val="clear" w:color="auto" w:fill="FFFFFF" w:themeFill="background1"/>
           </w:tcPr>
           <w:p>
             <w:pPr>
@@ -3495,7 +3549,153 @@
               <w:rPr>
                 <w:b/>
               </w:rPr>
-              <w:t>3</w:t>
+              <w:t>4</w:t>
+            </w:r>
+            <w:r>
+              <w:rPr>
+                <w:b/>
+              </w:rPr>
+              <w:t>:</w:t>
+            </w:r>
+          </w:p>
+        </w:tc>
+        <w:tc>
+          <w:tcPr>
+            <w:tcW w:w="8432" w:type="dxa"/>
+            <w:shd w:val="clear" w:color="auto" w:fill="FFFFFF" w:themeFill="background1"/>
+          </w:tcPr>
+          <w:p>
+            <w:pPr>
+              <w:pStyle w:val="SOPBullets"/>
+              <w:numPr>
+                <w:ilvl w:val="0"/>
+                <w:numId w:val="44"/>
+              </w:numPr>
+              <w:rPr>
+                <w:sz w:val="20"/>
+              </w:rPr>
+            </w:pPr>
+            <w:r>
+              <w:rPr>
+                <w:sz w:val="20"/>
+              </w:rPr>
+              <w:t xml:space="preserve">Open PostScript as </w:t>
+            </w:r>
+            <w:r>
+              <w:rPr>
+                <w:b/>
+                <w:bCs/>
+                <w:sz w:val="20"/>
+              </w:rPr>
+              <w:t>Admin</w:t>
+            </w:r>
+            <w:r>
+              <w:rPr>
+                <w:b/>
+                <w:bCs/>
+                <w:sz w:val="20"/>
+              </w:rPr>
+              <w:t>istrator</w:t>
+            </w:r>
+            <w:r>
+              <w:rPr>
+                <w:sz w:val="20"/>
+              </w:rPr>
+              <w:t>.</w:t>
+            </w:r>
+          </w:p>
+          <w:p>
+            <w:pPr>
+              <w:pStyle w:val="SOPBullets"/>
+              <w:numPr>
+                <w:ilvl w:val="0"/>
+                <w:numId w:val="44"/>
+              </w:numPr>
+              <w:rPr>
+                <w:sz w:val="20"/>
+              </w:rPr>
+            </w:pPr>
+            <w:r>
+              <w:rPr>
+                <w:sz w:val="20"/>
+              </w:rPr>
+              <w:t>Run the following:</w:t>
+            </w:r>
+          </w:p>
+          <w:p>
+            <w:pPr>
+              <w:pStyle w:val="SOPBodyText"/>
+              <w:rPr>
+                <w:sz w:val="20"/>
+                <w:szCs w:val="20"/>
+              </w:rPr>
+            </w:pPr>
+            <w:r>
+              <w:rPr>
+                <w:sz w:val="20"/>
+                <w:szCs w:val="20"/>
+              </w:rPr>
+              <w:t xml:space="preserve">       </w:t>
+            </w:r>
+            <w:r>
+              <w:rPr>
+                <w:sz w:val="20"/>
+                <w:szCs w:val="20"/>
+              </w:rPr>
+              <w:t>Disable-TlsCipherSuite -Name "TLS_RSA_WITH_AES_256_GCM_SHA384"</w:t>
+            </w:r>
+          </w:p>
+          <w:p>
+            <w:pPr>
+              <w:pStyle w:val="SOPBodyText"/>
+              <w:rPr>
+                <w:sz w:val="20"/>
+                <w:szCs w:val="20"/>
+              </w:rPr>
+            </w:pPr>
+            <w:r>
+              <w:rPr>
+                <w:sz w:val="20"/>
+                <w:szCs w:val="20"/>
+              </w:rPr>
+              <w:t xml:space="preserve">       </w:t>
+            </w:r>
+            <w:r>
+              <w:rPr>
+                <w:sz w:val="20"/>
+                <w:szCs w:val="20"/>
+              </w:rPr>
+              <w:t>Disable-TlsCipherSuite -Name "TLS_RSA_WITH_AES_128_GCM_SHA256"</w:t>
+            </w:r>
+          </w:p>
+        </w:tc>
+      </w:tr>
+      <w:tr>
+        <w:trPr>
+          <w:cnfStyle w:val="000000010000" w:firstRow="0" w:lastRow="0" w:firstColumn="0" w:lastColumn="0" w:oddVBand="0" w:evenVBand="0" w:oddHBand="0" w:evenHBand="1" w:firstRowFirstColumn="0" w:firstRowLastColumn="0" w:lastRowFirstColumn="0" w:lastRowLastColumn="0"/>
+        </w:trPr>
+        <w:tc>
+          <w:tcPr>
+            <w:tcW w:w="918" w:type="dxa"/>
+          </w:tcPr>
+          <w:p>
+            <w:pPr>
+              <w:jc w:val="right"/>
+              <w:rPr>
+                <w:b/>
+              </w:rPr>
+            </w:pPr>
+            <w:r>
+              <w:rPr>
+                <w:b/>
+              </w:rPr>
+              <w:t>Step</w:t>
+            </w:r>
+            <w:r>
+              <w:rPr>
+                <w:b/>
+              </w:rPr>
+              <w:t>5</w:t>
             </w:r>
             <w:r>
               <w:rPr>
@@ -3605,7 +3805,21 @@
                 <w:bCs/>
                 <w:sz w:val="20"/>
               </w:rPr>
-              <w:t>Unzip ecl_publish.zip from step 1 to folder D:\Sites\eCoachingLog.</w:t>
+              <w:t xml:space="preserve">Unzip ecl_publish.zip from step1 </w:t>
+            </w:r>
+            <w:r>
+              <w:rPr>
+                <w:bCs/>
+                <w:sz w:val="20"/>
+              </w:rPr>
+              <w:t xml:space="preserve">(1) </w:t>
+            </w:r>
+            <w:r>
+              <w:rPr>
+                <w:bCs/>
+                <w:sz w:val="20"/>
+              </w:rPr>
+              <w:t>to folder D:\Sites\eCoachingLog.</w:t>
             </w:r>
             <w:r>
               <w:rPr>
@@ -3676,7 +3890,7 @@
       </w:tr>
       <w:tr>
         <w:trPr>
-          <w:cnfStyle w:val="000000010000" w:firstRow="0" w:lastRow="0" w:firstColumn="0" w:lastColumn="0" w:oddVBand="0" w:evenVBand="0" w:oddHBand="0" w:evenHBand="1" w:firstRowFirstColumn="0" w:firstRowLastColumn="0" w:lastRowFirstColumn="0" w:lastRowLastColumn="0"/>
+          <w:cnfStyle w:val="000000100000" w:firstRow="0" w:lastRow="0" w:firstColumn="0" w:lastColumn="0" w:oddVBand="0" w:evenVBand="0" w:oddHBand="1" w:evenHBand="0" w:firstRowFirstColumn="0" w:firstRowLastColumn="0" w:lastRowFirstColumn="0" w:lastRowLastColumn="0"/>
         </w:trPr>
         <w:tc>
           <w:tcPr>
@@ -4750,7 +4964,7 @@
         </mc:Choice>
         <mc:Fallback>
           <w:pict>
-            <v:line w14:anchorId="006D4EDC" id="Line 7" o:spid="_x0000_s1026" style="position:absolute;z-index:251659264;visibility:visible;mso-wrap-style:square;mso-width-percent:0;mso-height-percent:0;mso-wrap-distance-left:9pt;mso-wrap-distance-top:-3e-5mm;mso-wrap-distance-right:9pt;mso-wrap-distance-bottom:-3e-5mm;mso-position-horizontal:absolute;mso-position-horizontal-relative:text;mso-position-vertical:absolute;mso-position-vertical-relative:text;mso-width-percent:0;mso-height-percent:0;mso-width-relative:page;mso-height-relative:page" from="-2.25pt,12.9pt" to="465.75pt,12.9pt" o:gfxdata="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" strokecolor="#5b7d96" strokeweight="2.25pt"/>
+            <v:line w14:anchorId="539BBDE9" id="Line 7" o:spid="_x0000_s1026" style="position:absolute;z-index:251659264;visibility:visible;mso-wrap-style:square;mso-width-percent:0;mso-height-percent:0;mso-wrap-distance-left:9pt;mso-wrap-distance-top:-3e-5mm;mso-wrap-distance-right:9pt;mso-wrap-distance-bottom:-3e-5mm;mso-position-horizontal:absolute;mso-position-horizontal-relative:text;mso-position-vertical:absolute;mso-position-vertical-relative:text;mso-width-percent:0;mso-height-percent:0;mso-width-relative:page;mso-height-relative:page" from="-2.25pt,12.9pt" to="465.75pt,12.9pt" o:gfxdata="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" strokecolor="#5b7d96" strokeweight="2.25pt"/>
           </w:pict>
         </mc:Fallback>
       </mc:AlternateContent>
@@ -5730,6 +5944,97 @@
     </w:lvl>
   </w:abstractNum>
   <w:abstractNum w:abstractNumId="9" w15:restartNumberingAfterBreak="0">
+    <w:nsid w:val="17BF31F3"/>
+    <w:multiLevelType w:val="hybridMultilevel"/>
+    <w:tmpl w:val="8B92E71E"/>
+    <w:lvl w:ilvl="0" w:tplc="0409000F">
+      <w:start w:val="1"/>
+      <w:numFmt w:val="decimal"/>
+      <w:lvlText w:val="%1."/>
+      <w:lvlJc w:val="left"/>
+      <w:pPr>
+        <w:ind w:left="720" w:hanging="360"/>
+      </w:pPr>
+      <w:rPr>
+        <w:rFonts w:hint="default"/>
+        <w:b w:val="0"/>
+        <w:sz w:val="20"/>
+      </w:rPr>
+    </w:lvl>
+    <w:lvl w:ilvl="1" w:tplc="04090019" w:tentative="1">
+      <w:start w:val="1"/>
+      <w:numFmt w:val="lowerLetter"/>
+      <w:lvlText w:val="%2."/>
+      <w:lvlJc w:val="left"/>
+      <w:pPr>
+        <w:ind w:left="1440" w:hanging="360"/>
+      </w:pPr>
+    </w:lvl>
+    <w:lvl w:ilvl="2" w:tplc="0409001B" w:tentative="1">
+      <w:start w:val="1"/>
+      <w:numFmt w:val="lowerRoman"/>
+      <w:lvlText w:val="%3."/>
+      <w:lvlJc w:val="right"/>
+      <w:pPr>
+        <w:ind w:left="2160" w:hanging="180"/>
+      </w:pPr>
+    </w:lvl>
+    <w:lvl w:ilvl="3" w:tplc="0409000F" w:tentative="1">
+      <w:start w:val="1"/>
+      <w:numFmt w:val="decimal"/>
+      <w:lvlText w:val="%4."/>
+      <w:lvlJc w:val="left"/>
+      <w:pPr>
+        <w:ind w:left="2880" w:hanging="360"/>
+      </w:pPr>
+    </w:lvl>
+    <w:lvl w:ilvl="4" w:tplc="04090019" w:tentative="1">
+      <w:start w:val="1"/>
+      <w:numFmt w:val="lowerLetter"/>
+      <w:lvlText w:val="%5."/>
+      <w:lvlJc w:val="left"/>
+      <w:pPr>
+        <w:ind w:left="3600" w:hanging="360"/>
+      </w:pPr>
+    </w:lvl>
+    <w:lvl w:ilvl="5" w:tplc="0409001B" w:tentative="1">
+      <w:start w:val="1"/>
+      <w:numFmt w:val="lowerRoman"/>
+      <w:lvlText w:val="%6."/>
+      <w:lvlJc w:val="right"/>
+      <w:pPr>
+        <w:ind w:left="4320" w:hanging="180"/>
+      </w:pPr>
+    </w:lvl>
+    <w:lvl w:ilvl="6" w:tplc="0409000F" w:tentative="1">
+      <w:start w:val="1"/>
+      <w:numFmt w:val="decimal"/>
+      <w:lvlText w:val="%7."/>
+      <w:lvlJc w:val="left"/>
+      <w:pPr>
+        <w:ind w:left="5040" w:hanging="360"/>
+      </w:pPr>
+    </w:lvl>
+    <w:lvl w:ilvl="7" w:tplc="04090019" w:tentative="1">
+      <w:start w:val="1"/>
+      <w:numFmt w:val="lowerLetter"/>
+      <w:lvlText w:val="%8."/>
+      <w:lvlJc w:val="left"/>
+      <w:pPr>
+        <w:ind w:left="5760" w:hanging="360"/>
+      </w:pPr>
+    </w:lvl>
+    <w:lvl w:ilvl="8" w:tplc="0409001B" w:tentative="1">
+      <w:start w:val="1"/>
+      <w:numFmt w:val="lowerRoman"/>
+      <w:lvlText w:val="%9."/>
+      <w:lvlJc w:val="right"/>
+      <w:pPr>
+        <w:ind w:left="6480" w:hanging="180"/>
+      </w:pPr>
+    </w:lvl>
+  </w:abstractNum>
+  <w:abstractNum w:abstractNumId="10" w15:restartNumberingAfterBreak="0">
     <w:nsid w:val="1C4F4B5C"/>
     <w:multiLevelType w:val="hybridMultilevel"/>
     <w:tmpl w:val="BCAEE17C"/>
@@ -5869,7 +6174,120 @@
       </w:rPr>
     </w:lvl>
   </w:abstractNum>
-  <w:abstractNum w:abstractNumId="10" w15:restartNumberingAfterBreak="0">
+  <w:abstractNum w:abstractNumId="11" w15:restartNumberingAfterBreak="0">
+    <w:nsid w:val="1D016DF0"/>
+    <w:multiLevelType w:val="hybridMultilevel"/>
+    <w:tmpl w:val="B9A44FAA"/>
+    <w:lvl w:ilvl="0" w:tplc="04090001">
+      <w:start w:val="1"/>
+      <w:numFmt w:val="bullet"/>
+      <w:lvlText w:val=""/>
+      <w:lvlJc w:val="left"/>
+      <w:pPr>
+        <w:ind w:left="1080" w:hanging="360"/>
+      </w:pPr>
+      <w:rPr>
+        <w:rFonts w:ascii="Symbol" w:hAnsi="Symbol" w:hint="default"/>
+      </w:rPr>
+    </w:lvl>
+    <w:lvl w:ilvl="1" w:tplc="04090003" w:tentative="1">
+      <w:start w:val="1"/>
+      <w:numFmt w:val="bullet"/>
+      <w:lvlText w:val="o"/>
+      <w:lvlJc w:val="left"/>
+      <w:pPr>
+        <w:ind w:left="1800" w:hanging="360"/>
+      </w:pPr>
+      <w:rPr>
+        <w:rFonts w:ascii="Courier New" w:hAnsi="Courier New" w:cs="Courier New" w:hint="default"/>
+      </w:rPr>
+    </w:lvl>
+    <w:lvl w:ilvl="2" w:tplc="04090005" w:tentative="1">
+      <w:start w:val="1"/>
+      <w:numFmt w:val="bullet"/>
+      <w:lvlText w:val=""/>
+      <w:lvlJc w:val="left"/>
+      <w:pPr>
+        <w:ind w:left="2520" w:hanging="360"/>
+      </w:pPr>
+      <w:rPr>
+        <w:rFonts w:ascii="Wingdings" w:hAnsi="Wingdings" w:hint="default"/>
+      </w:rPr>
+    </w:lvl>
+    <w:lvl w:ilvl="3" w:tplc="04090001" w:tentative="1">
+      <w:start w:val="1"/>
+      <w:numFmt w:val="bullet"/>
+      <w:lvlText w:val=""/>
+      <w:lvlJc w:val="left"/>
+      <w:pPr>
+        <w:ind w:left="3240" w:hanging="360"/>
+      </w:pPr>
+      <w:rPr>
+        <w:rFonts w:ascii="Symbol" w:hAnsi="Symbol" w:hint="default"/>
+      </w:rPr>
+    </w:lvl>
+    <w:lvl w:ilvl="4" w:tplc="04090003" w:tentative="1">
+      <w:start w:val="1"/>
+      <w:numFmt w:val="bullet"/>
+      <w:lvlText w:val="o"/>
+      <w:lvlJc w:val="left"/>
+      <w:pPr>
+        <w:ind w:left="3960" w:hanging="360"/>
+      </w:pPr>
+      <w:rPr>
+        <w:rFonts w:ascii="Courier New" w:hAnsi="Courier New" w:cs="Courier New" w:hint="default"/>
+      </w:rPr>
+    </w:lvl>
+    <w:lvl w:ilvl="5" w:tplc="04090005" w:tentative="1">
+      <w:start w:val="1"/>
+      <w:numFmt w:val="bullet"/>
+      <w:lvlText w:val=""/>
+      <w:lvlJc w:val="left"/>
+      <w:pPr>
+        <w:ind w:left="4680" w:hanging="360"/>
+      </w:pPr>
+      <w:rPr>
+        <w:rFonts w:ascii="Wingdings" w:hAnsi="Wingdings" w:hint="default"/>
+      </w:rPr>
+    </w:lvl>
+    <w:lvl w:ilvl="6" w:tplc="04090001" w:tentative="1">
+      <w:start w:val="1"/>
+      <w:numFmt w:val="bullet"/>
+      <w:lvlText w:val=""/>
+      <w:lvlJc w:val="left"/>
+      <w:pPr>
+        <w:ind w:left="5400" w:hanging="360"/>
+      </w:pPr>
+      <w:rPr>
+        <w:rFonts w:ascii="Symbol" w:hAnsi="Symbol" w:hint="default"/>
+      </w:rPr>
+    </w:lvl>
+    <w:lvl w:ilvl="7" w:tplc="04090003" w:tentative="1">
+      <w:start w:val="1"/>
+      <w:numFmt w:val="bullet"/>
+      <w:lvlText w:val="o"/>
+      <w:lvlJc w:val="left"/>
+      <w:pPr>
+        <w:ind w:left="6120" w:hanging="360"/>
+      </w:pPr>
+      <w:rPr>
+        <w:rFonts w:ascii="Courier New" w:hAnsi="Courier New" w:cs="Courier New" w:hint="default"/>
+      </w:rPr>
+    </w:lvl>
+    <w:lvl w:ilvl="8" w:tplc="04090005" w:tentative="1">
+      <w:start w:val="1"/>
+      <w:numFmt w:val="bullet"/>
+      <w:lvlText w:val=""/>
+      <w:lvlJc w:val="left"/>
+      <w:pPr>
+        <w:ind w:left="6840" w:hanging="360"/>
+      </w:pPr>
+      <w:rPr>
+        <w:rFonts w:ascii="Wingdings" w:hAnsi="Wingdings" w:hint="default"/>
+      </w:rPr>
+    </w:lvl>
+  </w:abstractNum>
+  <w:abstractNum w:abstractNumId="12" w15:restartNumberingAfterBreak="0">
     <w:nsid w:val="1FBC212C"/>
     <w:multiLevelType w:val="hybridMultilevel"/>
     <w:tmpl w:val="F6B65944"/>
@@ -6009,7 +6427,7 @@
       </w:rPr>
     </w:lvl>
   </w:abstractNum>
-  <w:abstractNum w:abstractNumId="11" w15:restartNumberingAfterBreak="0">
+  <w:abstractNum w:abstractNumId="13" w15:restartNumberingAfterBreak="0">
     <w:nsid w:val="277B5F25"/>
     <w:multiLevelType w:val="hybridMultilevel"/>
     <w:tmpl w:val="542A291E"/>
@@ -6098,7 +6516,7 @@
       </w:pPr>
     </w:lvl>
   </w:abstractNum>
-  <w:abstractNum w:abstractNumId="12" w15:restartNumberingAfterBreak="0">
+  <w:abstractNum w:abstractNumId="14" w15:restartNumberingAfterBreak="0">
     <w:nsid w:val="28114CCE"/>
     <w:multiLevelType w:val="hybridMultilevel"/>
     <w:tmpl w:val="87E25350"/>
@@ -6211,7 +6629,7 @@
       </w:rPr>
     </w:lvl>
   </w:abstractNum>
-  <w:abstractNum w:abstractNumId="13" w15:restartNumberingAfterBreak="0">
+  <w:abstractNum w:abstractNumId="15" w15:restartNumberingAfterBreak="0">
     <w:nsid w:val="2A8B5AB4"/>
     <w:multiLevelType w:val="hybridMultilevel"/>
     <w:tmpl w:val="E3802E46"/>
@@ -6324,7 +6742,99 @@
       </w:rPr>
     </w:lvl>
   </w:abstractNum>
-  <w:abstractNum w:abstractNumId="14" w15:restartNumberingAfterBreak="0">
+  <w:abstractNum w:abstractNumId="16" w15:restartNumberingAfterBreak="0">
+    <w:nsid w:val="309D2A98"/>
+    <w:multiLevelType w:val="hybridMultilevel"/>
+    <w:tmpl w:val="E464721E"/>
+    <w:lvl w:ilvl="0" w:tplc="0409000F">
+      <w:start w:val="1"/>
+      <w:numFmt w:val="decimal"/>
+      <w:lvlText w:val="%1."/>
+      <w:lvlJc w:val="left"/>
+      <w:pPr>
+        <w:ind w:left="360" w:hanging="360"/>
+      </w:pPr>
+      <w:rPr>
+        <w:rFonts w:hint="default"/>
+      </w:rPr>
+    </w:lvl>
+    <w:lvl w:ilvl="1" w:tplc="0B260308">
+      <w:start w:val="1"/>
+      <w:numFmt w:val="lowerLetter"/>
+      <w:lvlText w:val="%2."/>
+      <w:lvlJc w:val="left"/>
+      <w:pPr>
+        <w:ind w:left="810" w:hanging="720"/>
+      </w:pPr>
+      <w:rPr>
+        <w:rFonts w:hint="default"/>
+      </w:rPr>
+    </w:lvl>
+    <w:lvl w:ilvl="2" w:tplc="0409001B" w:tentative="1">
+      <w:start w:val="1"/>
+      <w:numFmt w:val="lowerRoman"/>
+      <w:lvlText w:val="%3."/>
+      <w:lvlJc w:val="right"/>
+      <w:pPr>
+        <w:ind w:left="1170" w:hanging="180"/>
+      </w:pPr>
+    </w:lvl>
+    <w:lvl w:ilvl="3" w:tplc="0409000F" w:tentative="1">
+      <w:start w:val="1"/>
+      <w:numFmt w:val="decimal"/>
+      <w:lvlText w:val="%4."/>
+      <w:lvlJc w:val="left"/>
+      <w:pPr>
+        <w:ind w:left="1890" w:hanging="360"/>
+      </w:pPr>
+    </w:lvl>
+    <w:lvl w:ilvl="4" w:tplc="04090019" w:tentative="1">
+      <w:start w:val="1"/>
+      <w:numFmt w:val="lowerLetter"/>
+      <w:lvlText w:val="%5."/>
+      <w:lvlJc w:val="left"/>
+      <w:pPr>
+        <w:ind w:left="2610" w:hanging="360"/>
+      </w:pPr>
+    </w:lvl>
+    <w:lvl w:ilvl="5" w:tplc="0409001B" w:tentative="1">
+      <w:start w:val="1"/>
+      <w:numFmt w:val="lowerRoman"/>
+      <w:lvlText w:val="%6."/>
+      <w:lvlJc w:val="right"/>
+      <w:pPr>
+        <w:ind w:left="3330" w:hanging="180"/>
+      </w:pPr>
+    </w:lvl>
+    <w:lvl w:ilvl="6" w:tplc="0409000F" w:tentative="1">
+      <w:start w:val="1"/>
+      <w:numFmt w:val="decimal"/>
+      <w:lvlText w:val="%7."/>
+      <w:lvlJc w:val="left"/>
+      <w:pPr>
+        <w:ind w:left="4050" w:hanging="360"/>
+      </w:pPr>
+    </w:lvl>
+    <w:lvl w:ilvl="7" w:tplc="04090019" w:tentative="1">
+      <w:start w:val="1"/>
+      <w:numFmt w:val="lowerLetter"/>
+      <w:lvlText w:val="%8."/>
+      <w:lvlJc w:val="left"/>
+      <w:pPr>
+        <w:ind w:left="4770" w:hanging="360"/>
+      </w:pPr>
+    </w:lvl>
+    <w:lvl w:ilvl="8" w:tplc="0409001B" w:tentative="1">
+      <w:start w:val="1"/>
+      <w:numFmt w:val="lowerRoman"/>
+      <w:lvlText w:val="%9."/>
+      <w:lvlJc w:val="right"/>
+      <w:pPr>
+        <w:ind w:left="5490" w:hanging="180"/>
+      </w:pPr>
+    </w:lvl>
+  </w:abstractNum>
+  <w:abstractNum w:abstractNumId="17" w15:restartNumberingAfterBreak="0">
     <w:nsid w:val="332B2E17"/>
     <w:multiLevelType w:val="hybridMultilevel"/>
     <w:tmpl w:val="ACA82A54"/>
@@ -6437,7 +6947,7 @@
       </w:rPr>
     </w:lvl>
   </w:abstractNum>
-  <w:abstractNum w:abstractNumId="15" w15:restartNumberingAfterBreak="0">
+  <w:abstractNum w:abstractNumId="18" w15:restartNumberingAfterBreak="0">
     <w:nsid w:val="33A33A7D"/>
     <w:multiLevelType w:val="hybridMultilevel"/>
     <w:tmpl w:val="356E29D0"/>
@@ -6550,7 +7060,7 @@
       </w:rPr>
     </w:lvl>
   </w:abstractNum>
-  <w:abstractNum w:abstractNumId="16" w15:restartNumberingAfterBreak="0">
+  <w:abstractNum w:abstractNumId="19" w15:restartNumberingAfterBreak="0">
     <w:nsid w:val="359A0A7E"/>
     <w:multiLevelType w:val="hybridMultilevel"/>
     <w:tmpl w:val="CA8E549C"/>
@@ -6666,7 +7176,7 @@
       </w:pPr>
     </w:lvl>
   </w:abstractNum>
-  <w:abstractNum w:abstractNumId="17" w15:restartNumberingAfterBreak="0">
+  <w:abstractNum w:abstractNumId="20" w15:restartNumberingAfterBreak="0">
     <w:nsid w:val="3A2A24D9"/>
     <w:multiLevelType w:val="hybridMultilevel"/>
     <w:tmpl w:val="424A97C0"/>
@@ -6779,7 +7289,7 @@
       </w:rPr>
     </w:lvl>
   </w:abstractNum>
-  <w:abstractNum w:abstractNumId="18" w15:restartNumberingAfterBreak="0">
+  <w:abstractNum w:abstractNumId="21" w15:restartNumberingAfterBreak="0">
     <w:nsid w:val="3D617946"/>
     <w:multiLevelType w:val="hybridMultilevel"/>
     <w:tmpl w:val="91FE3E64"/>
@@ -6892,7 +7402,7 @@
       </w:rPr>
     </w:lvl>
   </w:abstractNum>
-  <w:abstractNum w:abstractNumId="19" w15:restartNumberingAfterBreak="0">
+  <w:abstractNum w:abstractNumId="22" w15:restartNumberingAfterBreak="0">
     <w:nsid w:val="3E046CD6"/>
     <w:multiLevelType w:val="hybridMultilevel"/>
     <w:tmpl w:val="490838E6"/>
@@ -7032,7 +7542,99 @@
       </w:rPr>
     </w:lvl>
   </w:abstractNum>
-  <w:abstractNum w:abstractNumId="20" w15:restartNumberingAfterBreak="0">
+  <w:abstractNum w:abstractNumId="23" w15:restartNumberingAfterBreak="0">
+    <w:nsid w:val="45727544"/>
+    <w:multiLevelType w:val="hybridMultilevel"/>
+    <w:tmpl w:val="E464721E"/>
+    <w:lvl w:ilvl="0" w:tplc="0409000F">
+      <w:start w:val="1"/>
+      <w:numFmt w:val="decimal"/>
+      <w:lvlText w:val="%1."/>
+      <w:lvlJc w:val="left"/>
+      <w:pPr>
+        <w:ind w:left="360" w:hanging="360"/>
+      </w:pPr>
+      <w:rPr>
+        <w:rFonts w:hint="default"/>
+      </w:rPr>
+    </w:lvl>
+    <w:lvl w:ilvl="1" w:tplc="0B260308">
+      <w:start w:val="1"/>
+      <w:numFmt w:val="lowerLetter"/>
+      <w:lvlText w:val="%2."/>
+      <w:lvlJc w:val="left"/>
+      <w:pPr>
+        <w:ind w:left="810" w:hanging="720"/>
+      </w:pPr>
+      <w:rPr>
+        <w:rFonts w:hint="default"/>
+      </w:rPr>
+    </w:lvl>
+    <w:lvl w:ilvl="2" w:tplc="0409001B" w:tentative="1">
+      <w:start w:val="1"/>
+      <w:numFmt w:val="lowerRoman"/>
+      <w:lvlText w:val="%3."/>
+      <w:lvlJc w:val="right"/>
+      <w:pPr>
+        <w:ind w:left="1170" w:hanging="180"/>
+      </w:pPr>
+    </w:lvl>
+    <w:lvl w:ilvl="3" w:tplc="0409000F" w:tentative="1">
+      <w:start w:val="1"/>
+      <w:numFmt w:val="decimal"/>
+      <w:lvlText w:val="%4."/>
+      <w:lvlJc w:val="left"/>
+      <w:pPr>
+        <w:ind w:left="1890" w:hanging="360"/>
+      </w:pPr>
+    </w:lvl>
+    <w:lvl w:ilvl="4" w:tplc="04090019" w:tentative="1">
+      <w:start w:val="1"/>
+      <w:numFmt w:val="lowerLetter"/>
+      <w:lvlText w:val="%5."/>
+      <w:lvlJc w:val="left"/>
+      <w:pPr>
+        <w:ind w:left="2610" w:hanging="360"/>
+      </w:pPr>
+    </w:lvl>
+    <w:lvl w:ilvl="5" w:tplc="0409001B" w:tentative="1">
+      <w:start w:val="1"/>
+      <w:numFmt w:val="lowerRoman"/>
+      <w:lvlText w:val="%6."/>
+      <w:lvlJc w:val="right"/>
+      <w:pPr>
+        <w:ind w:left="3330" w:hanging="180"/>
+      </w:pPr>
+    </w:lvl>
+    <w:lvl w:ilvl="6" w:tplc="0409000F" w:tentative="1">
+      <w:start w:val="1"/>
+      <w:numFmt w:val="decimal"/>
+      <w:lvlText w:val="%7."/>
+      <w:lvlJc w:val="left"/>
+      <w:pPr>
+        <w:ind w:left="4050" w:hanging="360"/>
+      </w:pPr>
+    </w:lvl>
+    <w:lvl w:ilvl="7" w:tplc="04090019" w:tentative="1">
+      <w:start w:val="1"/>
+      <w:numFmt w:val="lowerLetter"/>
+      <w:lvlText w:val="%8."/>
+      <w:lvlJc w:val="left"/>
+      <w:pPr>
+        <w:ind w:left="4770" w:hanging="360"/>
+      </w:pPr>
+    </w:lvl>
+    <w:lvl w:ilvl="8" w:tplc="0409001B" w:tentative="1">
+      <w:start w:val="1"/>
+      <w:numFmt w:val="lowerRoman"/>
+      <w:lvlText w:val="%9."/>
+      <w:lvlJc w:val="right"/>
+      <w:pPr>
+        <w:ind w:left="5490" w:hanging="180"/>
+      </w:pPr>
+    </w:lvl>
+  </w:abstractNum>
+  <w:abstractNum w:abstractNumId="24" w15:restartNumberingAfterBreak="0">
     <w:nsid w:val="46A61786"/>
     <w:multiLevelType w:val="hybridMultilevel"/>
     <w:tmpl w:val="54F80C22"/>
@@ -7118,7 +7720,7 @@
       </w:pPr>
     </w:lvl>
   </w:abstractNum>
-  <w:abstractNum w:abstractNumId="21" w15:restartNumberingAfterBreak="0">
+  <w:abstractNum w:abstractNumId="25" w15:restartNumberingAfterBreak="0">
     <w:nsid w:val="4AB2551E"/>
     <w:multiLevelType w:val="hybridMultilevel"/>
     <w:tmpl w:val="4B8CB52A"/>
@@ -7231,7 +7833,7 @@
       </w:rPr>
     </w:lvl>
   </w:abstractNum>
-  <w:abstractNum w:abstractNumId="22" w15:restartNumberingAfterBreak="0">
+  <w:abstractNum w:abstractNumId="26" w15:restartNumberingAfterBreak="0">
     <w:nsid w:val="4C6E627E"/>
     <w:multiLevelType w:val="hybridMultilevel"/>
     <w:tmpl w:val="760E5DF8"/>
@@ -7344,7 +7946,7 @@
       </w:rPr>
     </w:lvl>
   </w:abstractNum>
-  <w:abstractNum w:abstractNumId="23" w15:restartNumberingAfterBreak="0">
+  <w:abstractNum w:abstractNumId="27" w15:restartNumberingAfterBreak="0">
     <w:nsid w:val="5288722A"/>
     <w:multiLevelType w:val="hybridMultilevel"/>
     <w:tmpl w:val="CF0C9900"/>
@@ -7436,7 +8038,7 @@
       </w:pPr>
     </w:lvl>
   </w:abstractNum>
-  <w:abstractNum w:abstractNumId="24" w15:restartNumberingAfterBreak="0">
+  <w:abstractNum w:abstractNumId="28" w15:restartNumberingAfterBreak="0">
     <w:nsid w:val="577A2C79"/>
     <w:multiLevelType w:val="hybridMultilevel"/>
     <w:tmpl w:val="C9AA107C"/>
@@ -7549,7 +8151,7 @@
       </w:rPr>
     </w:lvl>
   </w:abstractNum>
-  <w:abstractNum w:abstractNumId="25" w15:restartNumberingAfterBreak="0">
+  <w:abstractNum w:abstractNumId="29" w15:restartNumberingAfterBreak="0">
     <w:nsid w:val="580F7AB1"/>
     <w:multiLevelType w:val="hybridMultilevel"/>
     <w:tmpl w:val="6CCE7D74"/>
@@ -7635,7 +8237,7 @@
       </w:pPr>
     </w:lvl>
   </w:abstractNum>
-  <w:abstractNum w:abstractNumId="26" w15:restartNumberingAfterBreak="0">
+  <w:abstractNum w:abstractNumId="30" w15:restartNumberingAfterBreak="0">
     <w:nsid w:val="5C0C0FDB"/>
     <w:multiLevelType w:val="hybridMultilevel"/>
     <w:tmpl w:val="02CE1534"/>
@@ -7748,7 +8350,7 @@
       </w:rPr>
     </w:lvl>
   </w:abstractNum>
-  <w:abstractNum w:abstractNumId="27" w15:restartNumberingAfterBreak="0">
+  <w:abstractNum w:abstractNumId="31" w15:restartNumberingAfterBreak="0">
     <w:nsid w:val="5E9C5BD9"/>
     <w:multiLevelType w:val="hybridMultilevel"/>
     <w:tmpl w:val="CEBA42DA"/>
@@ -7888,7 +8490,7 @@
       </w:rPr>
     </w:lvl>
   </w:abstractNum>
-  <w:abstractNum w:abstractNumId="28" w15:restartNumberingAfterBreak="0">
+  <w:abstractNum w:abstractNumId="32" w15:restartNumberingAfterBreak="0">
     <w:nsid w:val="606129D0"/>
     <w:multiLevelType w:val="hybridMultilevel"/>
     <w:tmpl w:val="7AB856A8"/>
@@ -7974,7 +8576,7 @@
       </w:pPr>
     </w:lvl>
   </w:abstractNum>
-  <w:abstractNum w:abstractNumId="29" w15:restartNumberingAfterBreak="0">
+  <w:abstractNum w:abstractNumId="33" w15:restartNumberingAfterBreak="0">
     <w:nsid w:val="6138715C"/>
     <w:multiLevelType w:val="hybridMultilevel"/>
     <w:tmpl w:val="3E5A751A"/>
@@ -8060,7 +8662,7 @@
       </w:pPr>
     </w:lvl>
   </w:abstractNum>
-  <w:abstractNum w:abstractNumId="30" w15:restartNumberingAfterBreak="0">
+  <w:abstractNum w:abstractNumId="34" w15:restartNumberingAfterBreak="0">
     <w:nsid w:val="64A267D7"/>
     <w:multiLevelType w:val="hybridMultilevel"/>
     <w:tmpl w:val="09FA3312"/>
@@ -8149,7 +8751,7 @@
       </w:pPr>
     </w:lvl>
   </w:abstractNum>
-  <w:abstractNum w:abstractNumId="31" w15:restartNumberingAfterBreak="0">
+  <w:abstractNum w:abstractNumId="35" w15:restartNumberingAfterBreak="0">
     <w:nsid w:val="67AC725B"/>
     <w:multiLevelType w:val="hybridMultilevel"/>
     <w:tmpl w:val="CA8E549C"/>
@@ -8265,7 +8867,99 @@
       </w:pPr>
     </w:lvl>
   </w:abstractNum>
-  <w:abstractNum w:abstractNumId="32" w15:restartNumberingAfterBreak="0">
+  <w:abstractNum w:abstractNumId="36" w15:restartNumberingAfterBreak="0">
+    <w:nsid w:val="67CE0FE0"/>
+    <w:multiLevelType w:val="hybridMultilevel"/>
+    <w:tmpl w:val="E464721E"/>
+    <w:lvl w:ilvl="0" w:tplc="0409000F">
+      <w:start w:val="1"/>
+      <w:numFmt w:val="decimal"/>
+      <w:lvlText w:val="%1."/>
+      <w:lvlJc w:val="left"/>
+      <w:pPr>
+        <w:ind w:left="360" w:hanging="360"/>
+      </w:pPr>
+      <w:rPr>
+        <w:rFonts w:hint="default"/>
+      </w:rPr>
+    </w:lvl>
+    <w:lvl w:ilvl="1" w:tplc="0B260308">
+      <w:start w:val="1"/>
+      <w:numFmt w:val="lowerLetter"/>
+      <w:lvlText w:val="%2."/>
+      <w:lvlJc w:val="left"/>
+      <w:pPr>
+        <w:ind w:left="810" w:hanging="720"/>
+      </w:pPr>
+      <w:rPr>
+        <w:rFonts w:hint="default"/>
+      </w:rPr>
+    </w:lvl>
+    <w:lvl w:ilvl="2" w:tplc="0409001B" w:tentative="1">
+      <w:start w:val="1"/>
+      <w:numFmt w:val="lowerRoman"/>
+      <w:lvlText w:val="%3."/>
+      <w:lvlJc w:val="right"/>
+      <w:pPr>
+        <w:ind w:left="1170" w:hanging="180"/>
+      </w:pPr>
+    </w:lvl>
+    <w:lvl w:ilvl="3" w:tplc="0409000F" w:tentative="1">
+      <w:start w:val="1"/>
+      <w:numFmt w:val="decimal"/>
+      <w:lvlText w:val="%4."/>
+      <w:lvlJc w:val="left"/>
+      <w:pPr>
+        <w:ind w:left="1890" w:hanging="360"/>
+      </w:pPr>
+    </w:lvl>
+    <w:lvl w:ilvl="4" w:tplc="04090019" w:tentative="1">
+      <w:start w:val="1"/>
+      <w:numFmt w:val="lowerLetter"/>
+      <w:lvlText w:val="%5."/>
+      <w:lvlJc w:val="left"/>
+      <w:pPr>
+        <w:ind w:left="2610" w:hanging="360"/>
+      </w:pPr>
+    </w:lvl>
+    <w:lvl w:ilvl="5" w:tplc="0409001B" w:tentative="1">
+      <w:start w:val="1"/>
+      <w:numFmt w:val="lowerRoman"/>
+      <w:lvlText w:val="%6."/>
+      <w:lvlJc w:val="right"/>
+      <w:pPr>
+        <w:ind w:left="3330" w:hanging="180"/>
+      </w:pPr>
+    </w:lvl>
+    <w:lvl w:ilvl="6" w:tplc="0409000F" w:tentative="1">
+      <w:start w:val="1"/>
+      <w:numFmt w:val="decimal"/>
+      <w:lvlText w:val="%7."/>
+      <w:lvlJc w:val="left"/>
+      <w:pPr>
+        <w:ind w:left="4050" w:hanging="360"/>
+      </w:pPr>
+    </w:lvl>
+    <w:lvl w:ilvl="7" w:tplc="04090019" w:tentative="1">
+      <w:start w:val="1"/>
+      <w:numFmt w:val="lowerLetter"/>
+      <w:lvlText w:val="%8."/>
+      <w:lvlJc w:val="left"/>
+      <w:pPr>
+        <w:ind w:left="4770" w:hanging="360"/>
+      </w:pPr>
+    </w:lvl>
+    <w:lvl w:ilvl="8" w:tplc="0409001B" w:tentative="1">
+      <w:start w:val="1"/>
+      <w:numFmt w:val="lowerRoman"/>
+      <w:lvlText w:val="%9."/>
+      <w:lvlJc w:val="right"/>
+      <w:pPr>
+        <w:ind w:left="5490" w:hanging="180"/>
+      </w:pPr>
+    </w:lvl>
+  </w:abstractNum>
+  <w:abstractNum w:abstractNumId="37" w15:restartNumberingAfterBreak="0">
     <w:nsid w:val="6AD259B8"/>
     <w:multiLevelType w:val="hybridMultilevel"/>
     <w:tmpl w:val="6D1EAD2C"/>
@@ -8405,7 +9099,7 @@
       </w:rPr>
     </w:lvl>
   </w:abstractNum>
-  <w:abstractNum w:abstractNumId="33" w15:restartNumberingAfterBreak="0">
+  <w:abstractNum w:abstractNumId="38" w15:restartNumberingAfterBreak="0">
     <w:nsid w:val="72E468BB"/>
     <w:multiLevelType w:val="hybridMultilevel"/>
     <w:tmpl w:val="1A48B002"/>
@@ -8518,7 +9212,7 @@
       </w:rPr>
     </w:lvl>
   </w:abstractNum>
-  <w:abstractNum w:abstractNumId="34" w15:restartNumberingAfterBreak="0">
+  <w:abstractNum w:abstractNumId="39" w15:restartNumberingAfterBreak="0">
     <w:nsid w:val="740A00A2"/>
     <w:multiLevelType w:val="hybridMultilevel"/>
     <w:tmpl w:val="6818F57E"/>
@@ -8607,7 +9301,7 @@
       </w:pPr>
     </w:lvl>
   </w:abstractNum>
-  <w:abstractNum w:abstractNumId="35" w15:restartNumberingAfterBreak="0">
+  <w:abstractNum w:abstractNumId="40" w15:restartNumberingAfterBreak="0">
     <w:nsid w:val="781C0CAE"/>
     <w:multiLevelType w:val="hybridMultilevel"/>
     <w:tmpl w:val="42F2CD5E"/>
@@ -8720,7 +9414,7 @@
       </w:rPr>
     </w:lvl>
   </w:abstractNum>
-  <w:abstractNum w:abstractNumId="36" w15:restartNumberingAfterBreak="0">
+  <w:abstractNum w:abstractNumId="41" w15:restartNumberingAfterBreak="0">
     <w:nsid w:val="79B73A11"/>
     <w:multiLevelType w:val="hybridMultilevel"/>
     <w:tmpl w:val="BC106C74"/>
@@ -8806,7 +9500,7 @@
       </w:pPr>
     </w:lvl>
   </w:abstractNum>
-  <w:abstractNum w:abstractNumId="37" w15:restartNumberingAfterBreak="0">
+  <w:abstractNum w:abstractNumId="42" w15:restartNumberingAfterBreak="0">
     <w:nsid w:val="7B372F32"/>
     <w:multiLevelType w:val="hybridMultilevel"/>
     <w:tmpl w:val="BE86A624"/>
@@ -8919,7 +9613,7 @@
       </w:rPr>
     </w:lvl>
   </w:abstractNum>
-  <w:abstractNum w:abstractNumId="38" w15:restartNumberingAfterBreak="0">
+  <w:abstractNum w:abstractNumId="43" w15:restartNumberingAfterBreak="0">
     <w:nsid w:val="7E7A70AF"/>
     <w:multiLevelType w:val="hybridMultilevel"/>
     <w:tmpl w:val="7A26943E"/>
@@ -9036,22 +9730,22 @@
     <w:abstractNumId w:val="7"/>
   </w:num>
   <w:num w:numId="2">
-    <w:abstractNumId w:val="10"/>
+    <w:abstractNumId w:val="12"/>
   </w:num>
   <w:num w:numId="3">
-    <w:abstractNumId w:val="32"/>
+    <w:abstractNumId w:val="37"/>
   </w:num>
   <w:num w:numId="4">
-    <w:abstractNumId w:val="27"/>
+    <w:abstractNumId w:val="31"/>
   </w:num>
   <w:num w:numId="5">
     <w:abstractNumId w:val="1"/>
   </w:num>
   <w:num w:numId="6">
-    <w:abstractNumId w:val="9"/>
+    <w:abstractNumId w:val="10"/>
   </w:num>
   <w:num w:numId="7">
-    <w:abstractNumId w:val="19"/>
+    <w:abstractNumId w:val="22"/>
   </w:num>
   <w:num w:numId="8">
     <w:abstractNumId w:val="0"/>
@@ -9063,103 +9757,118 @@
     <w:abstractNumId w:val="0"/>
   </w:num>
   <w:num w:numId="11">
-    <w:abstractNumId w:val="14"/>
+    <w:abstractNumId w:val="17"/>
   </w:num>
   <w:num w:numId="12">
-    <w:abstractNumId w:val="22"/>
+    <w:abstractNumId w:val="26"/>
   </w:num>
   <w:num w:numId="13">
-    <w:abstractNumId w:val="12"/>
+    <w:abstractNumId w:val="14"/>
   </w:num>
   <w:num w:numId="14">
     <w:abstractNumId w:val="8"/>
   </w:num>
   <w:num w:numId="15">
-    <w:abstractNumId w:val="31"/>
+    <w:abstractNumId w:val="35"/>
   </w:num>
   <w:num w:numId="16">
-    <w:abstractNumId w:val="28"/>
+    <w:abstractNumId w:val="32"/>
   </w:num>
   <w:num w:numId="17">
-    <w:abstractNumId w:val="36"/>
+    <w:abstractNumId w:val="41"/>
   </w:num>
   <w:num w:numId="18">
-    <w:abstractNumId w:val="16"/>
+    <w:abstractNumId w:val="19"/>
   </w:num>
   <w:num w:numId="19">
-    <w:abstractNumId w:val="37"/>
+    <w:abstractNumId w:val="42"/>
   </w:num>
   <w:num w:numId="20">
-    <w:abstractNumId w:val="15"/>
+    <w:abstractNumId w:val="18"/>
   </w:num>
   <w:num w:numId="21">
-    <w:abstractNumId w:val="17"/>
+    <w:abstractNumId w:val="20"/>
   </w:num>
   <w:num w:numId="22">
-    <w:abstractNumId w:val="33"/>
+    <w:abstractNumId w:val="38"/>
   </w:num>
   <w:num w:numId="23">
-    <w:abstractNumId w:val="13"/>
+    <w:abstractNumId w:val="15"/>
   </w:num>
   <w:num w:numId="24">
     <w:abstractNumId w:val="2"/>
   </w:num>
   <w:num w:numId="25">
-    <w:abstractNumId w:val="18"/>
+    <w:abstractNumId w:val="21"/>
   </w:num>
   <w:num w:numId="26">
-    <w:abstractNumId w:val="35"/>
+    <w:abstractNumId w:val="40"/>
   </w:num>
   <w:num w:numId="27">
+    <w:abstractNumId w:val="29"/>
+  </w:num>
+  <w:num w:numId="28">
     <w:abstractNumId w:val="25"/>
   </w:num>
-  <w:num w:numId="28">
-    <w:abstractNumId w:val="21"/>
-  </w:num>
   <w:num w:numId="29">
-    <w:abstractNumId w:val="24"/>
+    <w:abstractNumId w:val="28"/>
   </w:num>
   <w:num w:numId="30">
     <w:abstractNumId w:val="6"/>
   </w:num>
   <w:num w:numId="31">
-    <w:abstractNumId w:val="33"/>
+    <w:abstractNumId w:val="38"/>
   </w:num>
   <w:num w:numId="32">
-    <w:abstractNumId w:val="33"/>
+    <w:abstractNumId w:val="38"/>
   </w:num>
   <w:num w:numId="33">
     <w:abstractNumId w:val="5"/>
   </w:num>
   <w:num w:numId="34">
-    <w:abstractNumId w:val="26"/>
+    <w:abstractNumId w:val="30"/>
   </w:num>
   <w:num w:numId="35">
-    <w:abstractNumId w:val="38"/>
+    <w:abstractNumId w:val="43"/>
   </w:num>
   <w:num w:numId="36">
     <w:abstractNumId w:val="4"/>
   </w:num>
   <w:num w:numId="37">
-    <w:abstractNumId w:val="23"/>
+    <w:abstractNumId w:val="27"/>
   </w:num>
   <w:num w:numId="38">
-    <w:abstractNumId w:val="29"/>
+    <w:abstractNumId w:val="33"/>
   </w:num>
   <w:num w:numId="39">
-    <w:abstractNumId w:val="20"/>
+    <w:abstractNumId w:val="24"/>
   </w:num>
   <w:num w:numId="40">
     <w:abstractNumId w:val="3"/>
   </w:num>
   <w:num w:numId="41">
-    <w:abstractNumId w:val="30"/>
+    <w:abstractNumId w:val="34"/>
   </w:num>
   <w:num w:numId="42">
-    <w:abstractNumId w:val="11"/>
+    <w:abstractNumId w:val="13"/>
   </w:num>
   <w:num w:numId="43">
-    <w:abstractNumId w:val="34"/>
+    <w:abstractNumId w:val="39"/>
+  </w:num>
+  <w:num w:numId="44">
+    <w:abstractNumId w:val="16"/>
+  </w:num>
+  <w:num w:numId="45">
+    <w:abstractNumId w:val="23"/>
+  </w:num>
+  <w:num w:numId="46">
+    <w:abstractNumId w:val="36"/>
+  </w:num>
+  <w:num w:numId="47">
+    <w:abstractNumId w:val="9"/>
+  </w:num>
+  <w:num w:numId="48">
+    <w:abstractNumId w:val="11"/>
   </w:num>
 </w:numbering>
 </file>

</xml_diff>

<commit_message>
24732 - Team Submission; Updated zip changeset number.
git-tfs-id: [https://tfs.omnicloud.local/tfs/cco%20program/]$/eCoaching_V2;C51696
</commit_message>
<xml_diff>
--- a/Runbook/Web/CCO_eCoaching_Log_Runbook.docx
+++ b/Runbook/Web/CCO_eCoaching_Log_Runbook.docx
@@ -3174,7 +3174,15 @@
                 <w:sz w:val="32"/>
                 <w:szCs w:val="32"/>
               </w:rPr>
-              <w:t>691</w:t>
+              <w:t>69</w:t>
+            </w:r>
+            <w:r>
+              <w:rPr>
+                <w:b/>
+                <w:sz w:val="32"/>
+                <w:szCs w:val="32"/>
+              </w:rPr>
+              <w:t>5</w:t>
             </w:r>
             <w:r>
               <w:rPr>
@@ -3274,15 +3282,7 @@
                 <w:sz w:val="32"/>
                 <w:szCs w:val="32"/>
               </w:rPr>
-              <w:t>5169</w:t>
-            </w:r>
-            <w:r>
-              <w:rPr>
-                <w:b/>
-                <w:sz w:val="32"/>
-                <w:szCs w:val="32"/>
-              </w:rPr>
-              <w:t>0</w:t>
+              <w:t>51690</w:t>
             </w:r>
           </w:p>
         </w:tc>
@@ -4964,7 +4964,7 @@
         </mc:Choice>
         <mc:Fallback>
           <w:pict>
-            <v:line w14:anchorId="539BBDE9" id="Line 7" o:spid="_x0000_s1026" style="position:absolute;z-index:251659264;visibility:visible;mso-wrap-style:square;mso-width-percent:0;mso-height-percent:0;mso-wrap-distance-left:9pt;mso-wrap-distance-top:-3e-5mm;mso-wrap-distance-right:9pt;mso-wrap-distance-bottom:-3e-5mm;mso-position-horizontal:absolute;mso-position-horizontal-relative:text;mso-position-vertical:absolute;mso-position-vertical-relative:text;mso-width-percent:0;mso-height-percent:0;mso-width-relative:page;mso-height-relative:page" from="-2.25pt,12.9pt" to="465.75pt,12.9pt" o:gfxdata="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" strokecolor="#5b7d96" strokeweight="2.25pt"/>
+            <v:line w14:anchorId="7F0C51B0" id="Line 7" o:spid="_x0000_s1026" style="position:absolute;z-index:251659264;visibility:visible;mso-wrap-style:square;mso-width-percent:0;mso-height-percent:0;mso-wrap-distance-left:9pt;mso-wrap-distance-top:-3e-5mm;mso-wrap-distance-right:9pt;mso-wrap-distance-bottom:-3e-5mm;mso-position-horizontal:absolute;mso-position-horizontal-relative:text;mso-position-vertical:absolute;mso-position-vertical-relative:text;mso-width-percent:0;mso-height-percent:0;mso-width-relative:page;mso-height-relative:page" from="-2.25pt,12.9pt" to="465.75pt,12.9pt" o:gfxdata="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" strokecolor="#5b7d96" strokeweight="2.25pt"/>
           </w:pict>
         </mc:Fallback>
       </mc:AlternateContent>
@@ -11362,6 +11362,18 @@
 </file>
 
 <file path=customXml/item3.xml><?xml version="1.0" encoding="utf-8"?>
+<b:Sources xmlns:b="http://schemas.openxmlformats.org/officeDocument/2006/bibliography" xmlns="http://schemas.openxmlformats.org/officeDocument/2006/bibliography" SelectedStyle="\APA.XSL" StyleName="APA"/>
+</file>
+
+<file path=customXml/item4.xml><?xml version="1.0" encoding="utf-8"?>
+<p:properties xmlns:p="http://schemas.microsoft.com/office/2006/metadata/properties" xmlns:xsi="http://www.w3.org/2001/XMLSchema-instance">
+  <documentManagement>
+    <_DCDateModified xmlns="http://schemas.microsoft.com/sharepoint/v3/fields" xsi:nil="true"/>
+  </documentManagement>
+</p:properties>
+</file>
+
+<file path=customXml/item5.xml><?xml version="1.0" encoding="utf-8"?>
 <ct:contentTypeSchema xmlns:ct="http://schemas.microsoft.com/office/2006/metadata/contentType" xmlns:ma="http://schemas.microsoft.com/office/2006/metadata/properties/metaAttributes" ct:_="" ma:_="" ma:contentTypeName="Document" ma:contentTypeID="0x01010030BD7732B7E9D546895B9CFEB89AE1DA" ma:contentTypeVersion="2" ma:contentTypeDescription="Create a new document." ma:contentTypeScope="" ma:versionID="4a52a66f97c8a8cc0b4275e183da2dbb">
   <xsd:schema xmlns:xsd="http://www.w3.org/2001/XMLSchema" xmlns:xs="http://www.w3.org/2001/XMLSchema" xmlns:p="http://schemas.microsoft.com/office/2006/metadata/properties" xmlns:ns2="http://schemas.microsoft.com/sharepoint/v3/fields" targetNamespace="http://schemas.microsoft.com/office/2006/metadata/properties" ma:root="true" ma:fieldsID="032493956d71b98ad7ed2527eb986e98" ns2:_="">
     <xsd:import namespace="http://schemas.microsoft.com/sharepoint/v3/fields"/>
@@ -11487,18 +11499,6 @@
 </ct:contentTypeSchema>
 </file>
 
-<file path=customXml/item4.xml><?xml version="1.0" encoding="utf-8"?>
-<p:properties xmlns:p="http://schemas.microsoft.com/office/2006/metadata/properties" xmlns:xsi="http://www.w3.org/2001/XMLSchema-instance">
-  <documentManagement>
-    <_DCDateModified xmlns="http://schemas.microsoft.com/sharepoint/v3/fields" xsi:nil="true"/>
-  </documentManagement>
-</p:properties>
-</file>
-
-<file path=customXml/item5.xml><?xml version="1.0" encoding="utf-8"?>
-<b:Sources xmlns:b="http://schemas.openxmlformats.org/officeDocument/2006/bibliography" xmlns="http://schemas.openxmlformats.org/officeDocument/2006/bibliography" SelectedStyle="\APA.XSL" StyleName="APA"/>
-</file>
-
 <file path=customXml/itemProps1.xml><?xml version="1.0" encoding="utf-8"?>
 <ds:datastoreItem xmlns:ds="http://schemas.openxmlformats.org/officeDocument/2006/customXml" ds:itemID="{55AF091B-3C7A-41E3-B477-F2FDAA23CFDA}">
   <ds:schemaRefs>
@@ -11516,6 +11516,23 @@
 </file>
 
 <file path=customXml/itemProps3.xml><?xml version="1.0" encoding="utf-8"?>
+<ds:datastoreItem xmlns:ds="http://schemas.openxmlformats.org/officeDocument/2006/customXml" ds:itemID="{FCC5859E-D5ED-40D4-B12F-A516666E390B}">
+  <ds:schemaRefs>
+    <ds:schemaRef ds:uri="http://schemas.openxmlformats.org/officeDocument/2006/bibliography"/>
+  </ds:schemaRefs>
+</ds:datastoreItem>
+</file>
+
+<file path=customXml/itemProps4.xml><?xml version="1.0" encoding="utf-8"?>
+<ds:datastoreItem xmlns:ds="http://schemas.openxmlformats.org/officeDocument/2006/customXml" ds:itemID="{47853092-453F-4761-BB4F-9437077E6946}">
+  <ds:schemaRefs>
+    <ds:schemaRef ds:uri="http://schemas.microsoft.com/office/2006/metadata/properties"/>
+    <ds:schemaRef ds:uri="http://schemas.microsoft.com/sharepoint/v3/fields"/>
+  </ds:schemaRefs>
+</ds:datastoreItem>
+</file>
+
+<file path=customXml/itemProps5.xml><?xml version="1.0" encoding="utf-8"?>
 <ds:datastoreItem xmlns:ds="http://schemas.openxmlformats.org/officeDocument/2006/customXml" ds:itemID="{C20E51C4-559D-47CC-9854-22650DD0FC25}">
   <ds:schemaRefs>
     <ds:schemaRef ds:uri="http://schemas.microsoft.com/office/2006/metadata/contentType"/>
@@ -11531,21 +11548,4 @@
     <ds:schemaRef ds:uri="http://schemas.microsoft.com/internal/obd"/>
   </ds:schemaRefs>
 </ds:datastoreItem>
-</file>
-
-<file path=customXml/itemProps4.xml><?xml version="1.0" encoding="utf-8"?>
-<ds:datastoreItem xmlns:ds="http://schemas.openxmlformats.org/officeDocument/2006/customXml" ds:itemID="{47853092-453F-4761-BB4F-9437077E6946}">
-  <ds:schemaRefs>
-    <ds:schemaRef ds:uri="http://schemas.microsoft.com/office/2006/metadata/properties"/>
-    <ds:schemaRef ds:uri="http://schemas.microsoft.com/sharepoint/v3/fields"/>
-  </ds:schemaRefs>
-</ds:datastoreItem>
-</file>
-
-<file path=customXml/itemProps5.xml><?xml version="1.0" encoding="utf-8"?>
-<ds:datastoreItem xmlns:ds="http://schemas.openxmlformats.org/officeDocument/2006/customXml" ds:itemID="{FCC5859E-D5ED-40D4-B12F-A516666E390B}">
-  <ds:schemaRefs>
-    <ds:schemaRef ds:uri="http://schemas.openxmlformats.org/officeDocument/2006/bibliography"/>
-  </ds:schemaRefs>
-</ds:datastoreItem>
 </file>
</xml_diff>

<commit_message>
24732 - Team submission 24867 - Resolve
git-tfs-id: [https://tfs.omnicloud.local/tfs/cco%20program/]$/eCoaching_V2;C51710
</commit_message>
<xml_diff>
--- a/Runbook/Web/CCO_eCoaching_Log_Runbook.docx
+++ b/Runbook/Web/CCO_eCoaching_Log_Runbook.docx
@@ -301,11 +301,16 @@
               <w:t>7</w:t>
             </w:r>
             <w:r>
-              <w:t xml:space="preserve">/2022 </w:t>
+              <w:t>/</w:t>
+            </w:r>
+            <w:proofErr w:type="gramStart"/>
+            <w:r>
+              <w:t xml:space="preserve">2022 </w:t>
             </w:r>
             <w:r>
               <w:t>;</w:t>
             </w:r>
+            <w:proofErr w:type="gramEnd"/>
           </w:p>
           <w:p>
             <w:pPr>
@@ -487,18 +492,36 @@
           </w:tcPr>
           <w:p>
             <w:r>
-              <w:t>TFS 7136 –  New Submission;</w:t>
-            </w:r>
-          </w:p>
-          <w:p>
-            <w:r>
-              <w:t>TFS 7137 – My Dashboard;</w:t>
-            </w:r>
-          </w:p>
-          <w:p>
-            <w:r>
-              <w:t>TFS 7138 – Historical Dashboard;</w:t>
-            </w:r>
+              <w:t xml:space="preserve">TFS 7136 </w:t>
+            </w:r>
+            <w:proofErr w:type="gramStart"/>
+            <w:r>
+              <w:t>–  New</w:t>
+            </w:r>
+            <w:proofErr w:type="gramEnd"/>
+            <w:r>
+              <w:t xml:space="preserve"> Submission;</w:t>
+            </w:r>
+          </w:p>
+          <w:p>
+            <w:r>
+              <w:t xml:space="preserve">TFS 7137 – My </w:t>
+            </w:r>
+            <w:proofErr w:type="gramStart"/>
+            <w:r>
+              <w:t>Dashboard;</w:t>
+            </w:r>
+            <w:proofErr w:type="gramEnd"/>
+          </w:p>
+          <w:p>
+            <w:r>
+              <w:t xml:space="preserve">TFS 7138 – Historical </w:t>
+            </w:r>
+            <w:proofErr w:type="gramStart"/>
+            <w:r>
+              <w:t>Dashboard;</w:t>
+            </w:r>
+            <w:proofErr w:type="gramEnd"/>
           </w:p>
           <w:p>
             <w:r>
@@ -558,8 +581,13 @@
           </w:tcPr>
           <w:p>
             <w:r>
-              <w:t>TFS 11576 – New feed (PBH);</w:t>
-            </w:r>
+              <w:t>TFS 11576 – New feed (PBH</w:t>
+            </w:r>
+            <w:proofErr w:type="gramStart"/>
+            <w:r>
+              <w:t>);</w:t>
+            </w:r>
+            <w:proofErr w:type="gramEnd"/>
           </w:p>
           <w:p>
             <w:r>
@@ -631,23 +659,43 @@
           </w:tcPr>
           <w:p>
             <w:r>
-              <w:t>TFS 11839 – Add maintenance page;</w:t>
-            </w:r>
-          </w:p>
-          <w:p>
-            <w:r>
-              <w:t>TFS 11841- Multiple clicks on Survey submit btn;</w:t>
-            </w:r>
-          </w:p>
-          <w:p>
-            <w:r>
-              <w:t>TFS 11843 – Use bootstrap locally instead of from CDN;</w:t>
-            </w:r>
-          </w:p>
-          <w:p>
-            <w:r>
-              <w:t>TFS 11743 – Limit the number of records to be exported to excel;</w:t>
-            </w:r>
+              <w:t xml:space="preserve">TFS 11839 – Add maintenance </w:t>
+            </w:r>
+            <w:proofErr w:type="gramStart"/>
+            <w:r>
+              <w:t>page;</w:t>
+            </w:r>
+            <w:proofErr w:type="gramEnd"/>
+          </w:p>
+          <w:p>
+            <w:r>
+              <w:t xml:space="preserve">TFS 11841- Multiple clicks on Survey submit </w:t>
+            </w:r>
+            <w:proofErr w:type="gramStart"/>
+            <w:r>
+              <w:t>btn;</w:t>
+            </w:r>
+            <w:proofErr w:type="gramEnd"/>
+          </w:p>
+          <w:p>
+            <w:r>
+              <w:t xml:space="preserve">TFS 11843 – Use bootstrap locally instead of from </w:t>
+            </w:r>
+            <w:proofErr w:type="gramStart"/>
+            <w:r>
+              <w:t>CDN;</w:t>
+            </w:r>
+            <w:proofErr w:type="gramEnd"/>
+          </w:p>
+          <w:p>
+            <w:r>
+              <w:t xml:space="preserve">TFS 11743 – Limit the number of records to be exported to </w:t>
+            </w:r>
+            <w:proofErr w:type="gramStart"/>
+            <w:r>
+              <w:t>excel;</w:t>
+            </w:r>
+            <w:proofErr w:type="gramEnd"/>
           </w:p>
           <w:p>
             <w:r>
@@ -1099,7 +1147,11 @@
           </w:tcPr>
           <w:p>
             <w:r>
-              <w:t xml:space="preserve">TFS 13512 - </w:t>
+              <w:t xml:space="preserve">TFS 13512 </w:t>
+            </w:r>
+            <w:proofErr w:type="gramStart"/>
+            <w:r>
+              <w:t xml:space="preserve">- </w:t>
             </w:r>
             <w:r>
               <w:t xml:space="preserve"> </w:t>
@@ -1108,7 +1160,11 @@
               <w:t>C</w:t>
             </w:r>
             <w:r>
-              <w:t>oaching entry field appear for supervisor when in pending manager review status</w:t>
+              <w:t>oaching</w:t>
+            </w:r>
+            <w:proofErr w:type="gramEnd"/>
+            <w:r>
+              <w:t xml:space="preserve"> entry field appear for supervisor when in pending manager review status</w:t>
             </w:r>
             <w:r>
               <w:t>;</w:t>
@@ -1167,7 +1223,15 @@
           </w:tcPr>
           <w:p>
             <w:r>
-              <w:t>TFS 13450 – Migrate Dev web server to ad.local domain</w:t>
+              <w:t xml:space="preserve">TFS 13450 – Migrate Dev web server to </w:t>
+            </w:r>
+            <w:proofErr w:type="gramStart"/>
+            <w:r>
+              <w:t>ad.local</w:t>
+            </w:r>
+            <w:proofErr w:type="gramEnd"/>
+            <w:r>
+              <w:t xml:space="preserve"> domain</w:t>
             </w:r>
           </w:p>
         </w:tc>
@@ -1559,8 +1623,13 @@
           </w:tcPr>
           <w:p>
             <w:r>
-              <w:t>TFS 14849 – Update GDIT links to Maximus ones;</w:t>
-            </w:r>
+              <w:t xml:space="preserve">TFS 14849 – Update GDIT links to Maximus </w:t>
+            </w:r>
+            <w:proofErr w:type="gramStart"/>
+            <w:r>
+              <w:t>ones;</w:t>
+            </w:r>
+            <w:proofErr w:type="gramEnd"/>
           </w:p>
           <w:p>
             <w:r>
@@ -1676,8 +1745,13 @@
           </w:tcPr>
           <w:p>
             <w:r>
-              <w:t>TFS 15231 – Attendance Policy Earnback;</w:t>
-            </w:r>
+              <w:t xml:space="preserve">TFS 15231 – Attendance Policy </w:t>
+            </w:r>
+            <w:proofErr w:type="gramStart"/>
+            <w:r>
+              <w:t>Earnback;</w:t>
+            </w:r>
+            <w:proofErr w:type="gramEnd"/>
           </w:p>
           <w:p>
             <w:r>
@@ -1737,13 +1811,23 @@
           </w:tcPr>
           <w:p>
             <w:r>
-              <w:t>TFS 14679 - Followup;</w:t>
-            </w:r>
-          </w:p>
-          <w:p>
-            <w:r>
-              <w:t>TFS 15600 - London Alternate Channels Bingo;</w:t>
-            </w:r>
+              <w:t xml:space="preserve">TFS 14679 - </w:t>
+            </w:r>
+            <w:proofErr w:type="gramStart"/>
+            <w:r>
+              <w:t>Followup;</w:t>
+            </w:r>
+            <w:proofErr w:type="gramEnd"/>
+          </w:p>
+          <w:p>
+            <w:r>
+              <w:t xml:space="preserve">TFS 15600 - London Alternate Channels </w:t>
+            </w:r>
+            <w:proofErr w:type="gramStart"/>
+            <w:r>
+              <w:t>Bingo;</w:t>
+            </w:r>
+            <w:proofErr w:type="gramEnd"/>
           </w:p>
           <w:p>
             <w:r>
@@ -1919,8 +2003,13 @@
           </w:tcPr>
           <w:p>
             <w:r>
-              <w:t>TFS 15883 – Warning: change work flow;</w:t>
-            </w:r>
+              <w:t xml:space="preserve">TFS 15883 – Warning: change work </w:t>
+            </w:r>
+            <w:proofErr w:type="gramStart"/>
+            <w:r>
+              <w:t>flow;</w:t>
+            </w:r>
+            <w:proofErr w:type="gramEnd"/>
           </w:p>
           <w:p>
             <w:r>
@@ -2036,7 +2125,15 @@
           </w:tcPr>
           <w:p>
             <w:r>
-              <w:t>TFS 17123 – Add “ad.local” in application url</w:t>
+              <w:t>TFS 17123 – Add “</w:t>
+            </w:r>
+            <w:proofErr w:type="gramStart"/>
+            <w:r>
+              <w:t>ad.local</w:t>
+            </w:r>
+            <w:proofErr w:type="gramEnd"/>
+            <w:r>
+              <w:t>” in application url</w:t>
             </w:r>
           </w:p>
         </w:tc>
@@ -2512,8 +2609,13 @@
               </w:rPr>
             </w:pPr>
             <w:r>
-              <w:t>TFS 22255 – QN Enhancement;</w:t>
-            </w:r>
+              <w:t xml:space="preserve">TFS 22255 – QN </w:t>
+            </w:r>
+            <w:proofErr w:type="gramStart"/>
+            <w:r>
+              <w:t>Enhancement;</w:t>
+            </w:r>
+            <w:proofErr w:type="gramEnd"/>
           </w:p>
           <w:p>
             <w:pPr>
@@ -2523,8 +2625,13 @@
               </w:rPr>
             </w:pPr>
             <w:r>
-              <w:t>TFS 22642 – Resolve Security Scan Findings;</w:t>
-            </w:r>
+              <w:t xml:space="preserve">TFS 22642 – Resolve Security Scan </w:t>
+            </w:r>
+            <w:proofErr w:type="gramStart"/>
+            <w:r>
+              <w:t>Findings;</w:t>
+            </w:r>
+            <w:proofErr w:type="gramEnd"/>
           </w:p>
           <w:p>
             <w:pPr>
@@ -2660,8 +2767,13 @@
           </w:tcPr>
           <w:p>
             <w:r>
-              <w:t>TFS 23844 - Error with Pending Mgr Review logs;</w:t>
-            </w:r>
+              <w:t xml:space="preserve">TFS 23844 - Error with Pending Mgr Review </w:t>
+            </w:r>
+            <w:proofErr w:type="gramStart"/>
+            <w:r>
+              <w:t>logs;</w:t>
+            </w:r>
+            <w:proofErr w:type="gramEnd"/>
           </w:p>
           <w:p>
             <w:r>
@@ -2788,7 +2900,15 @@
           </w:tcPr>
           <w:p>
             <w:r>
-              <w:t>TFS 24396- Reverting back to 11 shift earn back;</w:t>
+              <w:t xml:space="preserve">TFS 24396- Reverting back to 11 </w:t>
+            </w:r>
+            <w:proofErr w:type="gramStart"/>
+            <w:r>
+              <w:t>shift</w:t>
+            </w:r>
+            <w:proofErr w:type="gramEnd"/>
+            <w:r>
+              <w:t xml:space="preserve"> earn back;</w:t>
             </w:r>
           </w:p>
           <w:p>
@@ -2849,8 +2969,13 @@
           </w:tcPr>
           <w:p>
             <w:r>
-              <w:t>TFS 24586 – Web Security Scan 4/5/2022;</w:t>
-            </w:r>
+              <w:t xml:space="preserve">TFS 24586 – Web Security Scan </w:t>
+            </w:r>
+            <w:proofErr w:type="gramStart"/>
+            <w:r>
+              <w:t>4/5/2022;</w:t>
+            </w:r>
+            <w:proofErr w:type="gramEnd"/>
           </w:p>
           <w:p>
             <w:r>
@@ -2910,8 +3035,13 @@
           </w:tcPr>
           <w:p>
             <w:r>
-              <w:t>TFS 24867 – Web Security Scan 6/7/2022 ;</w:t>
-            </w:r>
+              <w:t>TFS 24867 – Web Security Scan 6/7/</w:t>
+            </w:r>
+            <w:proofErr w:type="gramStart"/>
+            <w:r>
+              <w:t>2022 ;</w:t>
+            </w:r>
+            <w:proofErr w:type="gramEnd"/>
           </w:p>
           <w:p>
             <w:r>
@@ -3152,6 +3282,7 @@
               </w:rPr>
               <w:t xml:space="preserve">Changeset </w:t>
             </w:r>
+            <w:proofErr w:type="gramStart"/>
             <w:r>
               <w:rPr>
                 <w:b/>
@@ -3174,7 +3305,7 @@
                 <w:sz w:val="32"/>
                 <w:szCs w:val="32"/>
               </w:rPr>
-              <w:t>69</w:t>
+              <w:t>708</w:t>
             </w:r>
             <w:r>
               <w:rPr>
@@ -3182,16 +3313,9 @@
                 <w:sz w:val="32"/>
                 <w:szCs w:val="32"/>
               </w:rPr>
-              <w:t>5</w:t>
-            </w:r>
-            <w:r>
-              <w:rPr>
-                <w:b/>
-                <w:sz w:val="32"/>
-                <w:szCs w:val="32"/>
-              </w:rPr>
               <w:t>;</w:t>
             </w:r>
+            <w:proofErr w:type="gramEnd"/>
           </w:p>
           <w:p>
             <w:pPr>
@@ -3852,7 +3976,21 @@
               <w:rPr>
                 <w:bCs/>
               </w:rPr>
-              <w:t>Edit web.config “Prod.VnV.IPs” section</w:t>
+              <w:t>Edit web.config “</w:t>
+            </w:r>
+            <w:proofErr w:type="gramStart"/>
+            <w:r>
+              <w:rPr>
+                <w:bCs/>
+              </w:rPr>
+              <w:t>Prod.VnV.IPs</w:t>
+            </w:r>
+            <w:proofErr w:type="gramEnd"/>
+            <w:r>
+              <w:rPr>
+                <w:bCs/>
+              </w:rPr>
+              <w:t>” section</w:t>
             </w:r>
             <w:r>
               <w:rPr>
@@ -4964,7 +5102,7 @@
         </mc:Choice>
         <mc:Fallback>
           <w:pict>
-            <v:line w14:anchorId="7F0C51B0" id="Line 7" o:spid="_x0000_s1026" style="position:absolute;z-index:251659264;visibility:visible;mso-wrap-style:square;mso-width-percent:0;mso-height-percent:0;mso-wrap-distance-left:9pt;mso-wrap-distance-top:-3e-5mm;mso-wrap-distance-right:9pt;mso-wrap-distance-bottom:-3e-5mm;mso-position-horizontal:absolute;mso-position-horizontal-relative:text;mso-position-vertical:absolute;mso-position-vertical-relative:text;mso-width-percent:0;mso-height-percent:0;mso-width-relative:page;mso-height-relative:page" from="-2.25pt,12.9pt" to="465.75pt,12.9pt" o:gfxdata="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" strokecolor="#5b7d96" strokeweight="2.25pt"/>
+            <v:line w14:anchorId="0F071A39" id="Line 7" o:spid="_x0000_s1026" style="position:absolute;z-index:251659264;visibility:visible;mso-wrap-style:square;mso-width-percent:0;mso-height-percent:0;mso-wrap-distance-left:9pt;mso-wrap-distance-top:-3e-5mm;mso-wrap-distance-right:9pt;mso-wrap-distance-bottom:-3e-5mm;mso-position-horizontal:absolute;mso-position-horizontal-relative:text;mso-position-vertical:absolute;mso-position-vertical-relative:text;mso-width-percent:0;mso-height-percent:0;mso-width-relative:page;mso-height-relative:page" from="-2.25pt,12.9pt" to="465.75pt,12.9pt" o:gfxdata="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" strokecolor="#5b7d96" strokeweight="2.25pt"/>
           </w:pict>
         </mc:Fallback>
       </mc:AlternateContent>
@@ -11362,18 +11500,6 @@
 </file>
 
 <file path=customXml/item3.xml><?xml version="1.0" encoding="utf-8"?>
-<b:Sources xmlns:b="http://schemas.openxmlformats.org/officeDocument/2006/bibliography" xmlns="http://schemas.openxmlformats.org/officeDocument/2006/bibliography" SelectedStyle="\APA.XSL" StyleName="APA"/>
-</file>
-
-<file path=customXml/item4.xml><?xml version="1.0" encoding="utf-8"?>
-<p:properties xmlns:p="http://schemas.microsoft.com/office/2006/metadata/properties" xmlns:xsi="http://www.w3.org/2001/XMLSchema-instance">
-  <documentManagement>
-    <_DCDateModified xmlns="http://schemas.microsoft.com/sharepoint/v3/fields" xsi:nil="true"/>
-  </documentManagement>
-</p:properties>
-</file>
-
-<file path=customXml/item5.xml><?xml version="1.0" encoding="utf-8"?>
 <ct:contentTypeSchema xmlns:ct="http://schemas.microsoft.com/office/2006/metadata/contentType" xmlns:ma="http://schemas.microsoft.com/office/2006/metadata/properties/metaAttributes" ct:_="" ma:_="" ma:contentTypeName="Document" ma:contentTypeID="0x01010030BD7732B7E9D546895B9CFEB89AE1DA" ma:contentTypeVersion="2" ma:contentTypeDescription="Create a new document." ma:contentTypeScope="" ma:versionID="4a52a66f97c8a8cc0b4275e183da2dbb">
   <xsd:schema xmlns:xsd="http://www.w3.org/2001/XMLSchema" xmlns:xs="http://www.w3.org/2001/XMLSchema" xmlns:p="http://schemas.microsoft.com/office/2006/metadata/properties" xmlns:ns2="http://schemas.microsoft.com/sharepoint/v3/fields" targetNamespace="http://schemas.microsoft.com/office/2006/metadata/properties" ma:root="true" ma:fieldsID="032493956d71b98ad7ed2527eb986e98" ns2:_="">
     <xsd:import namespace="http://schemas.microsoft.com/sharepoint/v3/fields"/>
@@ -11499,6 +11625,18 @@
 </ct:contentTypeSchema>
 </file>
 
+<file path=customXml/item4.xml><?xml version="1.0" encoding="utf-8"?>
+<p:properties xmlns:p="http://schemas.microsoft.com/office/2006/metadata/properties" xmlns:xsi="http://www.w3.org/2001/XMLSchema-instance">
+  <documentManagement>
+    <_DCDateModified xmlns="http://schemas.microsoft.com/sharepoint/v3/fields" xsi:nil="true"/>
+  </documentManagement>
+</p:properties>
+</file>
+
+<file path=customXml/item5.xml><?xml version="1.0" encoding="utf-8"?>
+<b:Sources xmlns:b="http://schemas.openxmlformats.org/officeDocument/2006/bibliography" xmlns="http://schemas.openxmlformats.org/officeDocument/2006/bibliography" SelectedStyle="\APA.XSL" StyleName="APA"/>
+</file>
+
 <file path=customXml/itemProps1.xml><?xml version="1.0" encoding="utf-8"?>
 <ds:datastoreItem xmlns:ds="http://schemas.openxmlformats.org/officeDocument/2006/customXml" ds:itemID="{55AF091B-3C7A-41E3-B477-F2FDAA23CFDA}">
   <ds:schemaRefs>
@@ -11516,23 +11654,6 @@
 </file>
 
 <file path=customXml/itemProps3.xml><?xml version="1.0" encoding="utf-8"?>
-<ds:datastoreItem xmlns:ds="http://schemas.openxmlformats.org/officeDocument/2006/customXml" ds:itemID="{FCC5859E-D5ED-40D4-B12F-A516666E390B}">
-  <ds:schemaRefs>
-    <ds:schemaRef ds:uri="http://schemas.openxmlformats.org/officeDocument/2006/bibliography"/>
-  </ds:schemaRefs>
-</ds:datastoreItem>
-</file>
-
-<file path=customXml/itemProps4.xml><?xml version="1.0" encoding="utf-8"?>
-<ds:datastoreItem xmlns:ds="http://schemas.openxmlformats.org/officeDocument/2006/customXml" ds:itemID="{47853092-453F-4761-BB4F-9437077E6946}">
-  <ds:schemaRefs>
-    <ds:schemaRef ds:uri="http://schemas.microsoft.com/office/2006/metadata/properties"/>
-    <ds:schemaRef ds:uri="http://schemas.microsoft.com/sharepoint/v3/fields"/>
-  </ds:schemaRefs>
-</ds:datastoreItem>
-</file>
-
-<file path=customXml/itemProps5.xml><?xml version="1.0" encoding="utf-8"?>
 <ds:datastoreItem xmlns:ds="http://schemas.openxmlformats.org/officeDocument/2006/customXml" ds:itemID="{C20E51C4-559D-47CC-9854-22650DD0FC25}">
   <ds:schemaRefs>
     <ds:schemaRef ds:uri="http://schemas.microsoft.com/office/2006/metadata/contentType"/>
@@ -11548,4 +11669,21 @@
     <ds:schemaRef ds:uri="http://schemas.microsoft.com/internal/obd"/>
   </ds:schemaRefs>
 </ds:datastoreItem>
+</file>
+
+<file path=customXml/itemProps4.xml><?xml version="1.0" encoding="utf-8"?>
+<ds:datastoreItem xmlns:ds="http://schemas.openxmlformats.org/officeDocument/2006/customXml" ds:itemID="{47853092-453F-4761-BB4F-9437077E6946}">
+  <ds:schemaRefs>
+    <ds:schemaRef ds:uri="http://schemas.microsoft.com/office/2006/metadata/properties"/>
+    <ds:schemaRef ds:uri="http://schemas.microsoft.com/sharepoint/v3/fields"/>
+  </ds:schemaRefs>
+</ds:datastoreItem>
+</file>
+
+<file path=customXml/itemProps5.xml><?xml version="1.0" encoding="utf-8"?>
+<ds:datastoreItem xmlns:ds="http://schemas.openxmlformats.org/officeDocument/2006/customXml" ds:itemID="{FCC5859E-D5ED-40D4-B12F-A516666E390B}">
+  <ds:schemaRefs>
+    <ds:schemaRef ds:uri="http://schemas.openxmlformats.org/officeDocument/2006/bibliography"/>
+  </ds:schemaRefs>
+</ds:datastoreItem>
 </file>
</xml_diff>

<commit_message>
24732 - Team submission Updated zip changeset number
git-tfs-id: [https://tfs.omnicloud.local/tfs/cco%20program/]$/eCoaching_V2;C51721
</commit_message>
<xml_diff>
--- a/Runbook/Web/CCO_eCoaching_Log_Runbook.docx
+++ b/Runbook/Web/CCO_eCoaching_Log_Runbook.docx
@@ -3305,7 +3305,15 @@
                 <w:sz w:val="32"/>
                 <w:szCs w:val="32"/>
               </w:rPr>
-              <w:t>708</w:t>
+              <w:t>7</w:t>
+            </w:r>
+            <w:r>
+              <w:rPr>
+                <w:b/>
+                <w:sz w:val="32"/>
+                <w:szCs w:val="32"/>
+              </w:rPr>
+              <w:t>20</w:t>
             </w:r>
             <w:r>
               <w:rPr>
@@ -5102,7 +5110,7 @@
         </mc:Choice>
         <mc:Fallback>
           <w:pict>
-            <v:line w14:anchorId="0F071A39" id="Line 7" o:spid="_x0000_s1026" style="position:absolute;z-index:251659264;visibility:visible;mso-wrap-style:square;mso-width-percent:0;mso-height-percent:0;mso-wrap-distance-left:9pt;mso-wrap-distance-top:-3e-5mm;mso-wrap-distance-right:9pt;mso-wrap-distance-bottom:-3e-5mm;mso-position-horizontal:absolute;mso-position-horizontal-relative:text;mso-position-vertical:absolute;mso-position-vertical-relative:text;mso-width-percent:0;mso-height-percent:0;mso-width-relative:page;mso-height-relative:page" from="-2.25pt,12.9pt" to="465.75pt,12.9pt" o:gfxdata="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" strokecolor="#5b7d96" strokeweight="2.25pt"/>
+            <v:line w14:anchorId="0735EFBC" id="Line 7" o:spid="_x0000_s1026" style="position:absolute;z-index:251659264;visibility:visible;mso-wrap-style:square;mso-width-percent:0;mso-height-percent:0;mso-wrap-distance-left:9pt;mso-wrap-distance-top:-3e-5mm;mso-wrap-distance-right:9pt;mso-wrap-distance-bottom:-3e-5mm;mso-position-horizontal:absolute;mso-position-horizontal-relative:text;mso-position-vertical:absolute;mso-position-vertical-relative:text;mso-width-percent:0;mso-height-percent:0;mso-width-relative:page;mso-height-relative:page" from="-2.25pt,12.9pt" to="465.75pt,12.9pt" o:gfxdata="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" strokecolor="#5b7d96" strokeweight="2.25pt"/>
           </w:pict>
         </mc:Fallback>
       </mc:AlternateContent>
@@ -11500,6 +11508,18 @@
 </file>
 
 <file path=customXml/item3.xml><?xml version="1.0" encoding="utf-8"?>
+<b:Sources xmlns:b="http://schemas.openxmlformats.org/officeDocument/2006/bibliography" xmlns="http://schemas.openxmlformats.org/officeDocument/2006/bibliography" SelectedStyle="\APA.XSL" StyleName="APA"/>
+</file>
+
+<file path=customXml/item4.xml><?xml version="1.0" encoding="utf-8"?>
+<p:properties xmlns:p="http://schemas.microsoft.com/office/2006/metadata/properties" xmlns:xsi="http://www.w3.org/2001/XMLSchema-instance">
+  <documentManagement>
+    <_DCDateModified xmlns="http://schemas.microsoft.com/sharepoint/v3/fields" xsi:nil="true"/>
+  </documentManagement>
+</p:properties>
+</file>
+
+<file path=customXml/item5.xml><?xml version="1.0" encoding="utf-8"?>
 <ct:contentTypeSchema xmlns:ct="http://schemas.microsoft.com/office/2006/metadata/contentType" xmlns:ma="http://schemas.microsoft.com/office/2006/metadata/properties/metaAttributes" ct:_="" ma:_="" ma:contentTypeName="Document" ma:contentTypeID="0x01010030BD7732B7E9D546895B9CFEB89AE1DA" ma:contentTypeVersion="2" ma:contentTypeDescription="Create a new document." ma:contentTypeScope="" ma:versionID="4a52a66f97c8a8cc0b4275e183da2dbb">
   <xsd:schema xmlns:xsd="http://www.w3.org/2001/XMLSchema" xmlns:xs="http://www.w3.org/2001/XMLSchema" xmlns:p="http://schemas.microsoft.com/office/2006/metadata/properties" xmlns:ns2="http://schemas.microsoft.com/sharepoint/v3/fields" targetNamespace="http://schemas.microsoft.com/office/2006/metadata/properties" ma:root="true" ma:fieldsID="032493956d71b98ad7ed2527eb986e98" ns2:_="">
     <xsd:import namespace="http://schemas.microsoft.com/sharepoint/v3/fields"/>
@@ -11625,18 +11645,6 @@
 </ct:contentTypeSchema>
 </file>
 
-<file path=customXml/item4.xml><?xml version="1.0" encoding="utf-8"?>
-<p:properties xmlns:p="http://schemas.microsoft.com/office/2006/metadata/properties" xmlns:xsi="http://www.w3.org/2001/XMLSchema-instance">
-  <documentManagement>
-    <_DCDateModified xmlns="http://schemas.microsoft.com/sharepoint/v3/fields" xsi:nil="true"/>
-  </documentManagement>
-</p:properties>
-</file>
-
-<file path=customXml/item5.xml><?xml version="1.0" encoding="utf-8"?>
-<b:Sources xmlns:b="http://schemas.openxmlformats.org/officeDocument/2006/bibliography" xmlns="http://schemas.openxmlformats.org/officeDocument/2006/bibliography" SelectedStyle="\APA.XSL" StyleName="APA"/>
-</file>
-
 <file path=customXml/itemProps1.xml><?xml version="1.0" encoding="utf-8"?>
 <ds:datastoreItem xmlns:ds="http://schemas.openxmlformats.org/officeDocument/2006/customXml" ds:itemID="{55AF091B-3C7A-41E3-B477-F2FDAA23CFDA}">
   <ds:schemaRefs>
@@ -11654,6 +11662,23 @@
 </file>
 
 <file path=customXml/itemProps3.xml><?xml version="1.0" encoding="utf-8"?>
+<ds:datastoreItem xmlns:ds="http://schemas.openxmlformats.org/officeDocument/2006/customXml" ds:itemID="{FCC5859E-D5ED-40D4-B12F-A516666E390B}">
+  <ds:schemaRefs>
+    <ds:schemaRef ds:uri="http://schemas.openxmlformats.org/officeDocument/2006/bibliography"/>
+  </ds:schemaRefs>
+</ds:datastoreItem>
+</file>
+
+<file path=customXml/itemProps4.xml><?xml version="1.0" encoding="utf-8"?>
+<ds:datastoreItem xmlns:ds="http://schemas.openxmlformats.org/officeDocument/2006/customXml" ds:itemID="{47853092-453F-4761-BB4F-9437077E6946}">
+  <ds:schemaRefs>
+    <ds:schemaRef ds:uri="http://schemas.microsoft.com/office/2006/metadata/properties"/>
+    <ds:schemaRef ds:uri="http://schemas.microsoft.com/sharepoint/v3/fields"/>
+  </ds:schemaRefs>
+</ds:datastoreItem>
+</file>
+
+<file path=customXml/itemProps5.xml><?xml version="1.0" encoding="utf-8"?>
 <ds:datastoreItem xmlns:ds="http://schemas.openxmlformats.org/officeDocument/2006/customXml" ds:itemID="{C20E51C4-559D-47CC-9854-22650DD0FC25}">
   <ds:schemaRefs>
     <ds:schemaRef ds:uri="http://schemas.microsoft.com/office/2006/metadata/contentType"/>
@@ -11669,21 +11694,4 @@
     <ds:schemaRef ds:uri="http://schemas.microsoft.com/internal/obd"/>
   </ds:schemaRefs>
 </ds:datastoreItem>
-</file>
-
-<file path=customXml/itemProps4.xml><?xml version="1.0" encoding="utf-8"?>
-<ds:datastoreItem xmlns:ds="http://schemas.openxmlformats.org/officeDocument/2006/customXml" ds:itemID="{47853092-453F-4761-BB4F-9437077E6946}">
-  <ds:schemaRefs>
-    <ds:schemaRef ds:uri="http://schemas.microsoft.com/office/2006/metadata/properties"/>
-    <ds:schemaRef ds:uri="http://schemas.microsoft.com/sharepoint/v3/fields"/>
-  </ds:schemaRefs>
-</ds:datastoreItem>
-</file>
-
-<file path=customXml/itemProps5.xml><?xml version="1.0" encoding="utf-8"?>
-<ds:datastoreItem xmlns:ds="http://schemas.openxmlformats.org/officeDocument/2006/customXml" ds:itemID="{FCC5859E-D5ED-40D4-B12F-A516666E390B}">
-  <ds:schemaRefs>
-    <ds:schemaRef ds:uri="http://schemas.openxmlformats.org/officeDocument/2006/bibliography"/>
-  </ds:schemaRefs>
-</ds:datastoreItem>
 </file>
</xml_diff>

<commit_message>
25016 - My Dashboard warning issued date and created date display flipped.
git-tfs-id: [https://tfs.omnicloud.local/tfs/cco%20program/]$/eCoaching_V2;C51751
</commit_message>
<xml_diff>
--- a/Runbook/Web/CCO_eCoaching_Log_Runbook.docx
+++ b/Runbook/Web/CCO_eCoaching_Log_Runbook.docx
@@ -277,59 +277,7 @@
               <w:cnfStyle w:val="100000000000" w:firstRow="1" w:lastRow="0" w:firstColumn="0" w:lastColumn="0" w:oddVBand="0" w:evenVBand="0" w:oddHBand="0" w:evenHBand="0" w:firstRowFirstColumn="0" w:firstRowLastColumn="0" w:lastRowFirstColumn="0" w:lastRowLastColumn="0"/>
             </w:pPr>
             <w:r>
-              <w:t>24</w:t>
-            </w:r>
-            <w:r>
-              <w:t>867</w:t>
-            </w:r>
-            <w:r>
-              <w:t xml:space="preserve"> –</w:t>
-            </w:r>
-            <w:r>
-              <w:t xml:space="preserve"> </w:t>
-            </w:r>
-            <w:r>
-              <w:t xml:space="preserve">Web Security Scan </w:t>
-            </w:r>
-            <w:r>
-              <w:t>6</w:t>
-            </w:r>
-            <w:r>
-              <w:t>/</w:t>
-            </w:r>
-            <w:r>
-              <w:t>7</w:t>
-            </w:r>
-            <w:r>
-              <w:t>/</w:t>
-            </w:r>
-            <w:proofErr w:type="gramStart"/>
-            <w:r>
-              <w:t xml:space="preserve">2022 </w:t>
-            </w:r>
-            <w:r>
-              <w:t>;</w:t>
-            </w:r>
-            <w:proofErr w:type="gramEnd"/>
-          </w:p>
-          <w:p>
-            <w:pPr>
-              <w:cnfStyle w:val="100000000000" w:firstRow="1" w:lastRow="0" w:firstColumn="0" w:lastColumn="0" w:oddVBand="0" w:evenVBand="0" w:oddHBand="0" w:evenHBand="0" w:firstRowFirstColumn="0" w:firstRowLastColumn="0" w:lastRowFirstColumn="0" w:lastRowLastColumn="0"/>
-            </w:pPr>
-            <w:r>
-              <w:t>247</w:t>
-            </w:r>
-            <w:r>
-              <w:t>32</w:t>
-            </w:r>
-            <w:r>
-              <w:t xml:space="preserve"> –</w:t>
-            </w:r>
-            <w:r>
-              <w:t xml:space="preserve"> </w:t>
-            </w:r>
-            <w:r>
-              <w:t>CSR Team Submission.</w:t>
+              <w:t>25016 - My Dashboard warning issued date and created date display flipped.</w:t>
             </w:r>
           </w:p>
         </w:tc>
@@ -492,36 +440,18 @@
           </w:tcPr>
           <w:p>
             <w:r>
-              <w:t xml:space="preserve">TFS 7136 </w:t>
-            </w:r>
-            <w:proofErr w:type="gramStart"/>
-            <w:r>
-              <w:t>–  New</w:t>
-            </w:r>
-            <w:proofErr w:type="gramEnd"/>
-            <w:r>
-              <w:t xml:space="preserve"> Submission;</w:t>
-            </w:r>
-          </w:p>
-          <w:p>
-            <w:r>
-              <w:t xml:space="preserve">TFS 7137 – My </w:t>
-            </w:r>
-            <w:proofErr w:type="gramStart"/>
-            <w:r>
-              <w:t>Dashboard;</w:t>
-            </w:r>
-            <w:proofErr w:type="gramEnd"/>
-          </w:p>
-          <w:p>
-            <w:r>
-              <w:t xml:space="preserve">TFS 7138 – Historical </w:t>
-            </w:r>
-            <w:proofErr w:type="gramStart"/>
-            <w:r>
-              <w:t>Dashboard;</w:t>
-            </w:r>
-            <w:proofErr w:type="gramEnd"/>
+              <w:t>TFS 7136 –  New Submission;</w:t>
+            </w:r>
+          </w:p>
+          <w:p>
+            <w:r>
+              <w:t>TFS 7137 – My Dashboard;</w:t>
+            </w:r>
+          </w:p>
+          <w:p>
+            <w:r>
+              <w:t>TFS 7138 – Historical Dashboard;</w:t>
+            </w:r>
           </w:p>
           <w:p>
             <w:r>
@@ -581,13 +511,8 @@
           </w:tcPr>
           <w:p>
             <w:r>
-              <w:t>TFS 11576 – New feed (PBH</w:t>
-            </w:r>
-            <w:proofErr w:type="gramStart"/>
-            <w:r>
-              <w:t>);</w:t>
-            </w:r>
-            <w:proofErr w:type="gramEnd"/>
+              <w:t>TFS 11576 – New feed (PBH);</w:t>
+            </w:r>
           </w:p>
           <w:p>
             <w:r>
@@ -659,43 +584,23 @@
           </w:tcPr>
           <w:p>
             <w:r>
-              <w:t xml:space="preserve">TFS 11839 – Add maintenance </w:t>
-            </w:r>
-            <w:proofErr w:type="gramStart"/>
-            <w:r>
-              <w:t>page;</w:t>
-            </w:r>
-            <w:proofErr w:type="gramEnd"/>
-          </w:p>
-          <w:p>
-            <w:r>
-              <w:t xml:space="preserve">TFS 11841- Multiple clicks on Survey submit </w:t>
-            </w:r>
-            <w:proofErr w:type="gramStart"/>
-            <w:r>
-              <w:t>btn;</w:t>
-            </w:r>
-            <w:proofErr w:type="gramEnd"/>
-          </w:p>
-          <w:p>
-            <w:r>
-              <w:t xml:space="preserve">TFS 11843 – Use bootstrap locally instead of from </w:t>
-            </w:r>
-            <w:proofErr w:type="gramStart"/>
-            <w:r>
-              <w:t>CDN;</w:t>
-            </w:r>
-            <w:proofErr w:type="gramEnd"/>
-          </w:p>
-          <w:p>
-            <w:r>
-              <w:t xml:space="preserve">TFS 11743 – Limit the number of records to be exported to </w:t>
-            </w:r>
-            <w:proofErr w:type="gramStart"/>
-            <w:r>
-              <w:t>excel;</w:t>
-            </w:r>
-            <w:proofErr w:type="gramEnd"/>
+              <w:t>TFS 11839 – Add maintenance page;</w:t>
+            </w:r>
+          </w:p>
+          <w:p>
+            <w:r>
+              <w:t>TFS 11841- Multiple clicks on Survey submit btn;</w:t>
+            </w:r>
+          </w:p>
+          <w:p>
+            <w:r>
+              <w:t>TFS 11843 – Use bootstrap locally instead of from CDN;</w:t>
+            </w:r>
+          </w:p>
+          <w:p>
+            <w:r>
+              <w:t>TFS 11743 – Limit the number of records to be exported to excel;</w:t>
+            </w:r>
           </w:p>
           <w:p>
             <w:r>
@@ -1147,11 +1052,7 @@
           </w:tcPr>
           <w:p>
             <w:r>
-              <w:t xml:space="preserve">TFS 13512 </w:t>
-            </w:r>
-            <w:proofErr w:type="gramStart"/>
-            <w:r>
-              <w:t xml:space="preserve">- </w:t>
+              <w:t xml:space="preserve">TFS 13512 - </w:t>
             </w:r>
             <w:r>
               <w:t xml:space="preserve"> </w:t>
@@ -1160,11 +1061,7 @@
               <w:t>C</w:t>
             </w:r>
             <w:r>
-              <w:t>oaching</w:t>
-            </w:r>
-            <w:proofErr w:type="gramEnd"/>
-            <w:r>
-              <w:t xml:space="preserve"> entry field appear for supervisor when in pending manager review status</w:t>
+              <w:t>oaching entry field appear for supervisor when in pending manager review status</w:t>
             </w:r>
             <w:r>
               <w:t>;</w:t>
@@ -1223,15 +1120,7 @@
           </w:tcPr>
           <w:p>
             <w:r>
-              <w:t xml:space="preserve">TFS 13450 – Migrate Dev web server to </w:t>
-            </w:r>
-            <w:proofErr w:type="gramStart"/>
-            <w:r>
-              <w:t>ad.local</w:t>
-            </w:r>
-            <w:proofErr w:type="gramEnd"/>
-            <w:r>
-              <w:t xml:space="preserve"> domain</w:t>
+              <w:t>TFS 13450 – Migrate Dev web server to ad.local domain</w:t>
             </w:r>
           </w:p>
         </w:tc>
@@ -1623,13 +1512,8 @@
           </w:tcPr>
           <w:p>
             <w:r>
-              <w:t xml:space="preserve">TFS 14849 – Update GDIT links to Maximus </w:t>
-            </w:r>
-            <w:proofErr w:type="gramStart"/>
-            <w:r>
-              <w:t>ones;</w:t>
-            </w:r>
-            <w:proofErr w:type="gramEnd"/>
+              <w:t>TFS 14849 – Update GDIT links to Maximus ones;</w:t>
+            </w:r>
           </w:p>
           <w:p>
             <w:r>
@@ -1745,13 +1629,8 @@
           </w:tcPr>
           <w:p>
             <w:r>
-              <w:t xml:space="preserve">TFS 15231 – Attendance Policy </w:t>
-            </w:r>
-            <w:proofErr w:type="gramStart"/>
-            <w:r>
-              <w:t>Earnback;</w:t>
-            </w:r>
-            <w:proofErr w:type="gramEnd"/>
+              <w:t>TFS 15231 – Attendance Policy Earnback;</w:t>
+            </w:r>
           </w:p>
           <w:p>
             <w:r>
@@ -1811,23 +1690,13 @@
           </w:tcPr>
           <w:p>
             <w:r>
-              <w:t xml:space="preserve">TFS 14679 - </w:t>
-            </w:r>
-            <w:proofErr w:type="gramStart"/>
-            <w:r>
-              <w:t>Followup;</w:t>
-            </w:r>
-            <w:proofErr w:type="gramEnd"/>
-          </w:p>
-          <w:p>
-            <w:r>
-              <w:t xml:space="preserve">TFS 15600 - London Alternate Channels </w:t>
-            </w:r>
-            <w:proofErr w:type="gramStart"/>
-            <w:r>
-              <w:t>Bingo;</w:t>
-            </w:r>
-            <w:proofErr w:type="gramEnd"/>
+              <w:t>TFS 14679 - Followup;</w:t>
+            </w:r>
+          </w:p>
+          <w:p>
+            <w:r>
+              <w:t>TFS 15600 - London Alternate Channels Bingo;</w:t>
+            </w:r>
           </w:p>
           <w:p>
             <w:r>
@@ -2003,13 +1872,8 @@
           </w:tcPr>
           <w:p>
             <w:r>
-              <w:t xml:space="preserve">TFS 15883 – Warning: change work </w:t>
-            </w:r>
-            <w:proofErr w:type="gramStart"/>
-            <w:r>
-              <w:t>flow;</w:t>
-            </w:r>
-            <w:proofErr w:type="gramEnd"/>
+              <w:t>TFS 15883 – Warning: change work flow;</w:t>
+            </w:r>
           </w:p>
           <w:p>
             <w:r>
@@ -2125,15 +1989,7 @@
           </w:tcPr>
           <w:p>
             <w:r>
-              <w:t>TFS 17123 – Add “</w:t>
-            </w:r>
-            <w:proofErr w:type="gramStart"/>
-            <w:r>
-              <w:t>ad.local</w:t>
-            </w:r>
-            <w:proofErr w:type="gramEnd"/>
-            <w:r>
-              <w:t>” in application url</w:t>
+              <w:t>TFS 17123 – Add “ad.local” in application url</w:t>
             </w:r>
           </w:p>
         </w:tc>
@@ -2609,13 +2465,8 @@
               </w:rPr>
             </w:pPr>
             <w:r>
-              <w:t xml:space="preserve">TFS 22255 – QN </w:t>
-            </w:r>
-            <w:proofErr w:type="gramStart"/>
-            <w:r>
-              <w:t>Enhancement;</w:t>
-            </w:r>
-            <w:proofErr w:type="gramEnd"/>
+              <w:t>TFS 22255 – QN Enhancement;</w:t>
+            </w:r>
           </w:p>
           <w:p>
             <w:pPr>
@@ -2625,13 +2476,8 @@
               </w:rPr>
             </w:pPr>
             <w:r>
-              <w:t xml:space="preserve">TFS 22642 – Resolve Security Scan </w:t>
-            </w:r>
-            <w:proofErr w:type="gramStart"/>
-            <w:r>
-              <w:t>Findings;</w:t>
-            </w:r>
-            <w:proofErr w:type="gramEnd"/>
+              <w:t>TFS 22642 – Resolve Security Scan Findings;</w:t>
+            </w:r>
           </w:p>
           <w:p>
             <w:pPr>
@@ -2767,13 +2613,8 @@
           </w:tcPr>
           <w:p>
             <w:r>
-              <w:t xml:space="preserve">TFS 23844 - Error with Pending Mgr Review </w:t>
-            </w:r>
-            <w:proofErr w:type="gramStart"/>
-            <w:r>
-              <w:t>logs;</w:t>
-            </w:r>
-            <w:proofErr w:type="gramEnd"/>
+              <w:t>TFS 23844 - Error with Pending Mgr Review logs;</w:t>
+            </w:r>
           </w:p>
           <w:p>
             <w:r>
@@ -2900,15 +2741,7 @@
           </w:tcPr>
           <w:p>
             <w:r>
-              <w:t xml:space="preserve">TFS 24396- Reverting back to 11 </w:t>
-            </w:r>
-            <w:proofErr w:type="gramStart"/>
-            <w:r>
-              <w:t>shift</w:t>
-            </w:r>
-            <w:proofErr w:type="gramEnd"/>
-            <w:r>
-              <w:t xml:space="preserve"> earn back;</w:t>
+              <w:t>TFS 24396- Reverting back to 11 shift earn back;</w:t>
             </w:r>
           </w:p>
           <w:p>
@@ -2969,13 +2802,8 @@
           </w:tcPr>
           <w:p>
             <w:r>
-              <w:t xml:space="preserve">TFS 24586 – Web Security Scan </w:t>
-            </w:r>
-            <w:proofErr w:type="gramStart"/>
-            <w:r>
-              <w:t>4/5/2022;</w:t>
-            </w:r>
-            <w:proofErr w:type="gramEnd"/>
+              <w:t>TFS 24586 – Web Security Scan 4/5/2022;</w:t>
+            </w:r>
           </w:p>
           <w:p>
             <w:r>
@@ -3035,17 +2863,71 @@
           </w:tcPr>
           <w:p>
             <w:r>
-              <w:t>TFS 24867 – Web Security Scan 6/7/</w:t>
-            </w:r>
-            <w:proofErr w:type="gramStart"/>
-            <w:r>
-              <w:t>2022 ;</w:t>
-            </w:r>
-            <w:proofErr w:type="gramEnd"/>
+              <w:t>TFS 24867 – Web Security Scan 6/7/2022 ;</w:t>
+            </w:r>
           </w:p>
           <w:p>
             <w:r>
               <w:t>TFS 24732 – CSR Team Submission.</w:t>
+            </w:r>
+          </w:p>
+        </w:tc>
+        <w:tc>
+          <w:tcPr>
+            <w:tcW w:w="2214" w:type="dxa"/>
+          </w:tcPr>
+          <w:p>
+            <w:pPr>
+              <w:pStyle w:val="TableText"/>
+              <w:ind w:left="162"/>
+              <w:rPr>
+                <w:sz w:val="18"/>
+                <w:szCs w:val="18"/>
+              </w:rPr>
+            </w:pPr>
+            <w:r>
+              <w:rPr>
+                <w:sz w:val="18"/>
+                <w:szCs w:val="18"/>
+              </w:rPr>
+              <w:t>Lili Huang</w:t>
+            </w:r>
+          </w:p>
+        </w:tc>
+      </w:tr>
+      <w:tr>
+        <w:tc>
+          <w:tcPr>
+            <w:tcW w:w="1186" w:type="dxa"/>
+          </w:tcPr>
+          <w:p>
+            <w:pPr>
+              <w:pStyle w:val="TableText"/>
+              <w:ind w:left="90"/>
+              <w:rPr>
+                <w:sz w:val="18"/>
+                <w:szCs w:val="18"/>
+              </w:rPr>
+            </w:pPr>
+            <w:r>
+              <w:rPr>
+                <w:sz w:val="18"/>
+                <w:szCs w:val="18"/>
+              </w:rPr>
+              <w:t>07/12/2022</w:t>
+            </w:r>
+          </w:p>
+        </w:tc>
+        <w:tc>
+          <w:tcPr>
+            <w:tcW w:w="5950" w:type="dxa"/>
+          </w:tcPr>
+          <w:p>
+            <w:r>
+              <w:t xml:space="preserve">TFS </w:t>
+            </w:r>
+            <w:r>
+              <w:t>25016 - My Dashboard warning issued date and created date display flipped.</w:t>
             </w:r>
           </w:p>
         </w:tc>
@@ -3282,7 +3164,6 @@
               </w:rPr>
               <w:t xml:space="preserve">Changeset </w:t>
             </w:r>
-            <w:proofErr w:type="gramStart"/>
             <w:r>
               <w:rPr>
                 <w:b/>
@@ -3313,7 +3194,7 @@
                 <w:sz w:val="32"/>
                 <w:szCs w:val="32"/>
               </w:rPr>
-              <w:t>20</w:t>
+              <w:t>5</w:t>
             </w:r>
             <w:r>
               <w:rPr>
@@ -3321,9 +3202,16 @@
                 <w:sz w:val="32"/>
                 <w:szCs w:val="32"/>
               </w:rPr>
+              <w:t>0</w:t>
+            </w:r>
+            <w:r>
+              <w:rPr>
+                <w:b/>
+                <w:sz w:val="32"/>
+                <w:szCs w:val="32"/>
+              </w:rPr>
               <w:t>;</w:t>
             </w:r>
-            <w:proofErr w:type="gramEnd"/>
           </w:p>
           <w:p>
             <w:pPr>
@@ -3615,219 +3503,13 @@
               <w:rPr>
                 <w:b/>
               </w:rPr>
-              <w:t>Step3:</w:t>
-            </w:r>
-          </w:p>
-        </w:tc>
-        <w:tc>
-          <w:tcPr>
-            <w:tcW w:w="8432" w:type="dxa"/>
-          </w:tcPr>
-          <w:p>
-            <w:pPr>
-              <w:pStyle w:val="SOPBullets"/>
-              <w:numPr>
-                <w:ilvl w:val="0"/>
-                <w:numId w:val="46"/>
-              </w:numPr>
-              <w:rPr>
-                <w:sz w:val="20"/>
-              </w:rPr>
-            </w:pPr>
-            <w:r>
-              <w:rPr>
-                <w:sz w:val="20"/>
-              </w:rPr>
-              <w:t xml:space="preserve">Copy the </w:t>
-            </w:r>
-            <w:r>
-              <w:rPr>
-                <w:sz w:val="20"/>
-              </w:rPr>
-              <w:t>file</w:t>
-            </w:r>
-            <w:r>
-              <w:rPr>
-                <w:sz w:val="20"/>
-              </w:rPr>
-              <w:t xml:space="preserve"> from Step1 (2) – SendEmail.exe to folder D:\Apps\eCL_SendEmail, overwrite the existing file.</w:t>
-            </w:r>
-          </w:p>
-        </w:tc>
-      </w:tr>
-      <w:tr>
-        <w:trPr>
-          <w:cnfStyle w:val="000000100000" w:firstRow="0" w:lastRow="0" w:firstColumn="0" w:lastColumn="0" w:oddVBand="0" w:evenVBand="0" w:oddHBand="1" w:evenHBand="0" w:firstRowFirstColumn="0" w:firstRowLastColumn="0" w:lastRowFirstColumn="0" w:lastRowLastColumn="0"/>
-        </w:trPr>
-        <w:tc>
-          <w:tcPr>
-            <w:tcW w:w="918" w:type="dxa"/>
-            <w:shd w:val="clear" w:color="auto" w:fill="FFFFFF" w:themeFill="background1"/>
-          </w:tcPr>
-          <w:p>
-            <w:pPr>
-              <w:jc w:val="right"/>
+              <w:t>Step</w:t>
+            </w:r>
+            <w:r>
               <w:rPr>
                 <w:b/>
               </w:rPr>
-            </w:pPr>
-            <w:r>
-              <w:rPr>
-                <w:b/>
-              </w:rPr>
-              <w:t>Step</w:t>
-            </w:r>
-            <w:r>
-              <w:rPr>
-                <w:b/>
-              </w:rPr>
-              <w:t>4</w:t>
-            </w:r>
-            <w:r>
-              <w:rPr>
-                <w:b/>
-              </w:rPr>
-              <w:t>:</w:t>
-            </w:r>
-          </w:p>
-        </w:tc>
-        <w:tc>
-          <w:tcPr>
-            <w:tcW w:w="8432" w:type="dxa"/>
-            <w:shd w:val="clear" w:color="auto" w:fill="FFFFFF" w:themeFill="background1"/>
-          </w:tcPr>
-          <w:p>
-            <w:pPr>
-              <w:pStyle w:val="SOPBullets"/>
-              <w:numPr>
-                <w:ilvl w:val="0"/>
-                <w:numId w:val="44"/>
-              </w:numPr>
-              <w:rPr>
-                <w:sz w:val="20"/>
-              </w:rPr>
-            </w:pPr>
-            <w:r>
-              <w:rPr>
-                <w:sz w:val="20"/>
-              </w:rPr>
-              <w:t xml:space="preserve">Open PostScript as </w:t>
-            </w:r>
-            <w:r>
-              <w:rPr>
-                <w:b/>
-                <w:bCs/>
-                <w:sz w:val="20"/>
-              </w:rPr>
-              <w:t>Admin</w:t>
-            </w:r>
-            <w:r>
-              <w:rPr>
-                <w:b/>
-                <w:bCs/>
-                <w:sz w:val="20"/>
-              </w:rPr>
-              <w:t>istrator</w:t>
-            </w:r>
-            <w:r>
-              <w:rPr>
-                <w:sz w:val="20"/>
-              </w:rPr>
-              <w:t>.</w:t>
-            </w:r>
-          </w:p>
-          <w:p>
-            <w:pPr>
-              <w:pStyle w:val="SOPBullets"/>
-              <w:numPr>
-                <w:ilvl w:val="0"/>
-                <w:numId w:val="44"/>
-              </w:numPr>
-              <w:rPr>
-                <w:sz w:val="20"/>
-              </w:rPr>
-            </w:pPr>
-            <w:r>
-              <w:rPr>
-                <w:sz w:val="20"/>
-              </w:rPr>
-              <w:t>Run the following:</w:t>
-            </w:r>
-          </w:p>
-          <w:p>
-            <w:pPr>
-              <w:pStyle w:val="SOPBodyText"/>
-              <w:rPr>
-                <w:sz w:val="20"/>
-                <w:szCs w:val="20"/>
-              </w:rPr>
-            </w:pPr>
-            <w:r>
-              <w:rPr>
-                <w:sz w:val="20"/>
-                <w:szCs w:val="20"/>
-              </w:rPr>
-              <w:t xml:space="preserve">       </w:t>
-            </w:r>
-            <w:r>
-              <w:rPr>
-                <w:sz w:val="20"/>
-                <w:szCs w:val="20"/>
-              </w:rPr>
-              <w:t>Disable-TlsCipherSuite -Name "TLS_RSA_WITH_AES_256_GCM_SHA384"</w:t>
-            </w:r>
-          </w:p>
-          <w:p>
-            <w:pPr>
-              <w:pStyle w:val="SOPBodyText"/>
-              <w:rPr>
-                <w:sz w:val="20"/>
-                <w:szCs w:val="20"/>
-              </w:rPr>
-            </w:pPr>
-            <w:r>
-              <w:rPr>
-                <w:sz w:val="20"/>
-                <w:szCs w:val="20"/>
-              </w:rPr>
-              <w:t xml:space="preserve">       </w:t>
-            </w:r>
-            <w:r>
-              <w:rPr>
-                <w:sz w:val="20"/>
-                <w:szCs w:val="20"/>
-              </w:rPr>
-              <w:t>Disable-TlsCipherSuite -Name "TLS_RSA_WITH_AES_128_GCM_SHA256"</w:t>
-            </w:r>
-          </w:p>
-        </w:tc>
-      </w:tr>
-      <w:tr>
-        <w:trPr>
-          <w:cnfStyle w:val="000000010000" w:firstRow="0" w:lastRow="0" w:firstColumn="0" w:lastColumn="0" w:oddVBand="0" w:evenVBand="0" w:oddHBand="0" w:evenHBand="1" w:firstRowFirstColumn="0" w:firstRowLastColumn="0" w:lastRowFirstColumn="0" w:lastRowLastColumn="0"/>
-        </w:trPr>
-        <w:tc>
-          <w:tcPr>
-            <w:tcW w:w="918" w:type="dxa"/>
-          </w:tcPr>
-          <w:p>
-            <w:pPr>
-              <w:jc w:val="right"/>
-              <w:rPr>
-                <w:b/>
-              </w:rPr>
-            </w:pPr>
-            <w:r>
-              <w:rPr>
-                <w:b/>
-              </w:rPr>
-              <w:t>Step</w:t>
-            </w:r>
-            <w:r>
-              <w:rPr>
-                <w:b/>
-              </w:rPr>
-              <w:t>5</w:t>
+              <w:t>3</w:t>
             </w:r>
             <w:r>
               <w:rPr>
@@ -3984,21 +3666,7 @@
               <w:rPr>
                 <w:bCs/>
               </w:rPr>
-              <w:t>Edit web.config “</w:t>
-            </w:r>
-            <w:proofErr w:type="gramStart"/>
-            <w:r>
-              <w:rPr>
-                <w:bCs/>
-              </w:rPr>
-              <w:t>Prod.VnV.IPs</w:t>
-            </w:r>
-            <w:proofErr w:type="gramEnd"/>
-            <w:r>
-              <w:rPr>
-                <w:bCs/>
-              </w:rPr>
-              <w:t>” section</w:t>
+              <w:t>Edit web.config “Prod.VnV.IPs” section</w:t>
             </w:r>
             <w:r>
               <w:rPr>
@@ -4053,7 +3721,19 @@
               <w:rPr>
                 <w:b/>
               </w:rPr>
-              <w:t>Step6:</w:t>
+              <w:t>Step</w:t>
+            </w:r>
+            <w:r>
+              <w:rPr>
+                <w:b/>
+              </w:rPr>
+              <w:t>4</w:t>
+            </w:r>
+            <w:r>
+              <w:rPr>
+                <w:b/>
+              </w:rPr>
+              <w:t>:</w:t>
             </w:r>
           </w:p>
         </w:tc>
@@ -5110,7 +4790,7 @@
         </mc:Choice>
         <mc:Fallback>
           <w:pict>
-            <v:line w14:anchorId="0735EFBC" id="Line 7" o:spid="_x0000_s1026" style="position:absolute;z-index:251659264;visibility:visible;mso-wrap-style:square;mso-width-percent:0;mso-height-percent:0;mso-wrap-distance-left:9pt;mso-wrap-distance-top:-3e-5mm;mso-wrap-distance-right:9pt;mso-wrap-distance-bottom:-3e-5mm;mso-position-horizontal:absolute;mso-position-horizontal-relative:text;mso-position-vertical:absolute;mso-position-vertical-relative:text;mso-width-percent:0;mso-height-percent:0;mso-width-relative:page;mso-height-relative:page" from="-2.25pt,12.9pt" to="465.75pt,12.9pt" o:gfxdata="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" strokecolor="#5b7d96" strokeweight="2.25pt"/>
+            <v:line w14:anchorId="764D8617" id="Line 7" o:spid="_x0000_s1026" style="position:absolute;z-index:251659264;visibility:visible;mso-wrap-style:square;mso-width-percent:0;mso-height-percent:0;mso-wrap-distance-left:9pt;mso-wrap-distance-top:-3e-5mm;mso-wrap-distance-right:9pt;mso-wrap-distance-bottom:-3e-5mm;mso-position-horizontal:absolute;mso-position-horizontal-relative:text;mso-position-vertical:absolute;mso-position-vertical-relative:text;mso-width-percent:0;mso-height-percent:0;mso-width-relative:page;mso-height-relative:page" from="-2.25pt,12.9pt" to="465.75pt,12.9pt" o:gfxdata="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" strokecolor="#5b7d96" strokeweight="2.25pt"/>
           </w:pict>
         </mc:Fallback>
       </mc:AlternateContent>
@@ -11499,12 +11179,11 @@
 </file>
 
 <file path=customXml/item2.xml><?xml version="1.0" encoding="utf-8"?>
-<?mso-contentType ?>
-<FormTemplates xmlns="http://schemas.microsoft.com/sharepoint/v3/contenttype/forms">
-  <Display>DocumentLibraryForm</Display>
-  <Edit>DocumentLibraryForm</Edit>
-  <New>DocumentLibraryForm</New>
-</FormTemplates>
+<p:properties xmlns:p="http://schemas.microsoft.com/office/2006/metadata/properties" xmlns:xsi="http://www.w3.org/2001/XMLSchema-instance">
+  <documentManagement>
+    <_DCDateModified xmlns="http://schemas.microsoft.com/sharepoint/v3/fields" xsi:nil="true"/>
+  </documentManagement>
+</p:properties>
 </file>
 
 <file path=customXml/item3.xml><?xml version="1.0" encoding="utf-8"?>
@@ -11512,11 +11191,12 @@
 </file>
 
 <file path=customXml/item4.xml><?xml version="1.0" encoding="utf-8"?>
-<p:properties xmlns:p="http://schemas.microsoft.com/office/2006/metadata/properties" xmlns:xsi="http://www.w3.org/2001/XMLSchema-instance">
-  <documentManagement>
-    <_DCDateModified xmlns="http://schemas.microsoft.com/sharepoint/v3/fields" xsi:nil="true"/>
-  </documentManagement>
-</p:properties>
+<?mso-contentType ?>
+<FormTemplates xmlns="http://schemas.microsoft.com/sharepoint/v3/contenttype/forms">
+  <Display>DocumentLibraryForm</Display>
+  <Edit>DocumentLibraryForm</Edit>
+  <New>DocumentLibraryForm</New>
+</FormTemplates>
 </file>
 
 <file path=customXml/item5.xml><?xml version="1.0" encoding="utf-8"?>
@@ -11654,9 +11334,10 @@
 </file>
 
 <file path=customXml/itemProps2.xml><?xml version="1.0" encoding="utf-8"?>
-<ds:datastoreItem xmlns:ds="http://schemas.openxmlformats.org/officeDocument/2006/customXml" ds:itemID="{6E0243D2-C2E7-4C17-98A3-48E63A4A14E3}">
+<ds:datastoreItem xmlns:ds="http://schemas.openxmlformats.org/officeDocument/2006/customXml" ds:itemID="{47853092-453F-4761-BB4F-9437077E6946}">
   <ds:schemaRefs>
-    <ds:schemaRef ds:uri="http://schemas.microsoft.com/sharepoint/v3/contenttype/forms"/>
+    <ds:schemaRef ds:uri="http://schemas.microsoft.com/office/2006/metadata/properties"/>
+    <ds:schemaRef ds:uri="http://schemas.microsoft.com/sharepoint/v3/fields"/>
   </ds:schemaRefs>
 </ds:datastoreItem>
 </file>
@@ -11670,10 +11351,9 @@
 </file>
 
 <file path=customXml/itemProps4.xml><?xml version="1.0" encoding="utf-8"?>
-<ds:datastoreItem xmlns:ds="http://schemas.openxmlformats.org/officeDocument/2006/customXml" ds:itemID="{47853092-453F-4761-BB4F-9437077E6946}">
+<ds:datastoreItem xmlns:ds="http://schemas.openxmlformats.org/officeDocument/2006/customXml" ds:itemID="{6E0243D2-C2E7-4C17-98A3-48E63A4A14E3}">
   <ds:schemaRefs>
-    <ds:schemaRef ds:uri="http://schemas.microsoft.com/office/2006/metadata/properties"/>
-    <ds:schemaRef ds:uri="http://schemas.microsoft.com/sharepoint/v3/fields"/>
+    <ds:schemaRef ds:uri="http://schemas.microsoft.com/sharepoint/v3/contenttype/forms"/>
   </ds:schemaRefs>
 </ds:datastoreItem>
 </file>

</xml_diff>

<commit_message>
25205 - New Submission: display log name with success message for single log submission.
git-tfs-id: [https://tfs.omnicloud.local/tfs/cco%20program/]$/eCoaching_V2;C51848
</commit_message>
<xml_diff>
--- a/Runbook/Web/CCO_eCoaching_Log_Runbook.docx
+++ b/Runbook/Web/CCO_eCoaching_Log_Runbook.docx
@@ -132,7 +132,7 @@
                 <v:stroke joinstyle="miter"/>
                 <v:path gradientshapeok="t" o:connecttype="rect"/>
               </v:shapetype>
-              <v:shape id="Text Box 2" o:spid="_x0000_s1026" type="#_x0000_t202" style="position:absolute;left:0;text-align:left;margin-left:112.05pt;margin-top:21.85pt;width:259.2pt;height:46.5pt;z-index:251659264;visibility:visible;mso-wrap-style:square;mso-width-percent:0;mso-height-percent:0;mso-wrap-distance-left:9pt;mso-wrap-distance-top:0;mso-wrap-distance-right:9pt;mso-wrap-distance-bottom:0;mso-position-horizontal:absolute;mso-position-horizontal-relative:text;mso-position-vertical:absolute;mso-position-vertical-relative:text;mso-width-percent:0;mso-height-percent:0;mso-width-relative:page;mso-height-relative:page;v-text-anchor:top" o:gfxdata="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" fillcolor="#00529b" stroked="f">
+              <v:shape id="Text Box 2" o:spid="_x0000_s1026" type="#_x0000_t202" style="position:absolute;left:0;text-align:left;margin-left:112.05pt;margin-top:21.85pt;width:259.2pt;height:46.5pt;z-index:251659264;visibility:visible;mso-wrap-style:square;mso-width-percent:0;mso-height-percent:0;mso-wrap-distance-left:9pt;mso-wrap-distance-top:0;mso-wrap-distance-right:9pt;mso-wrap-distance-bottom:0;mso-position-horizontal:absolute;mso-position-horizontal-relative:text;mso-position-vertical:absolute;mso-position-vertical-relative:text;mso-width-percent:0;mso-height-percent:0;mso-width-relative:page;mso-height-relative:page;v-text-anchor:top" o:gfxdata="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" fillcolor="#00529b" stroked="f">
                 <v:fill color2="#f5cf00" angle="90" focus="100%" type="gradient"/>
                 <v:stroke startarrowwidth="narrow" startarrowlength="short" endarrowwidth="narrow" endarrowlength="short"/>
                 <v:textbox>
@@ -277,7 +277,25 @@
               <w:cnfStyle w:val="100000000000" w:firstRow="1" w:lastRow="0" w:firstColumn="0" w:lastColumn="0" w:oddVBand="0" w:evenVBand="0" w:oddHBand="0" w:evenHBand="0" w:firstRowFirstColumn="0" w:firstRowLastColumn="0" w:lastRowFirstColumn="0" w:lastRowLastColumn="0"/>
             </w:pPr>
             <w:r>
-              <w:t>25016 - My Dashboard warning issued date and created date display flipped.</w:t>
+              <w:t>25</w:t>
+            </w:r>
+            <w:r>
+              <w:t>205</w:t>
+            </w:r>
+            <w:r>
+              <w:t xml:space="preserve"> </w:t>
+            </w:r>
+            <w:r>
+              <w:t>–</w:t>
+            </w:r>
+            <w:r>
+              <w:t xml:space="preserve"> </w:t>
+            </w:r>
+            <w:r>
+              <w:t>New Submission: display log name with success message for single log submission</w:t>
+            </w:r>
+            <w:r>
+              <w:t>.</w:t>
             </w:r>
           </w:p>
         </w:tc>
@@ -2928,6 +2946,62 @@
             </w:r>
             <w:r>
               <w:t>25016 - My Dashboard warning issued date and created date display flipped.</w:t>
+            </w:r>
+          </w:p>
+        </w:tc>
+        <w:tc>
+          <w:tcPr>
+            <w:tcW w:w="2214" w:type="dxa"/>
+          </w:tcPr>
+          <w:p>
+            <w:pPr>
+              <w:pStyle w:val="TableText"/>
+              <w:ind w:left="162"/>
+              <w:rPr>
+                <w:sz w:val="18"/>
+                <w:szCs w:val="18"/>
+              </w:rPr>
+            </w:pPr>
+            <w:r>
+              <w:rPr>
+                <w:sz w:val="18"/>
+                <w:szCs w:val="18"/>
+              </w:rPr>
+              <w:t>Lili Huang</w:t>
+            </w:r>
+          </w:p>
+        </w:tc>
+      </w:tr>
+      <w:tr>
+        <w:tc>
+          <w:tcPr>
+            <w:tcW w:w="1186" w:type="dxa"/>
+          </w:tcPr>
+          <w:p>
+            <w:pPr>
+              <w:pStyle w:val="TableText"/>
+              <w:ind w:left="90"/>
+              <w:rPr>
+                <w:sz w:val="18"/>
+                <w:szCs w:val="18"/>
+              </w:rPr>
+            </w:pPr>
+            <w:r>
+              <w:rPr>
+                <w:sz w:val="18"/>
+                <w:szCs w:val="18"/>
+              </w:rPr>
+              <w:t>08/15/2022</w:t>
+            </w:r>
+          </w:p>
+        </w:tc>
+        <w:tc>
+          <w:tcPr>
+            <w:tcW w:w="5950" w:type="dxa"/>
+          </w:tcPr>
+          <w:p>
+            <w:r>
+              <w:t>TFS 25205 – New Submission: display log name with success message for single log submission.</w:t>
             </w:r>
           </w:p>
         </w:tc>
@@ -3186,23 +3260,7 @@
                 <w:sz w:val="32"/>
                 <w:szCs w:val="32"/>
               </w:rPr>
-              <w:t>7</w:t>
-            </w:r>
-            <w:r>
-              <w:rPr>
-                <w:b/>
-                <w:sz w:val="32"/>
-                <w:szCs w:val="32"/>
-              </w:rPr>
-              <w:t>5</w:t>
-            </w:r>
-            <w:r>
-              <w:rPr>
-                <w:b/>
-                <w:sz w:val="32"/>
-                <w:szCs w:val="32"/>
-              </w:rPr>
-              <w:t>0</w:t>
+              <w:t>847</w:t>
             </w:r>
             <w:r>
               <w:rPr>
@@ -4749,7 +4807,7 @@
         </mc:Choice>
         <mc:Fallback>
           <w:pict>
-            <v:line w14:anchorId="4B36D93B" id="Line 7" o:spid="_x0000_s1026" style="position:absolute;z-index:251659264;visibility:visible;mso-wrap-style:square;mso-width-percent:0;mso-height-percent:0;mso-wrap-distance-left:9pt;mso-wrap-distance-top:-3e-5mm;mso-wrap-distance-right:9pt;mso-wrap-distance-bottom:-3e-5mm;mso-position-horizontal:absolute;mso-position-horizontal-relative:text;mso-position-vertical:absolute;mso-position-vertical-relative:text;mso-width-percent:0;mso-height-percent:0;mso-width-relative:page;mso-height-relative:page" from="-2.25pt,12.9pt" to="465.75pt,12.9pt" o:gfxdata="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" strokecolor="#5b7d96" strokeweight="2.25pt"/>
+            <v:line w14:anchorId="1AF6E791" id="Line 7" o:spid="_x0000_s1026" style="position:absolute;z-index:251659264;visibility:visible;mso-wrap-style:square;mso-width-percent:0;mso-height-percent:0;mso-wrap-distance-left:9pt;mso-wrap-distance-top:-3e-5mm;mso-wrap-distance-right:9pt;mso-wrap-distance-bottom:-3e-5mm;mso-position-horizontal:absolute;mso-position-horizontal-relative:text;mso-position-vertical:absolute;mso-position-vertical-relative:text;mso-width-percent:0;mso-height-percent:0;mso-width-relative:page;mso-height-relative:page" from="-2.25pt,12.9pt" to="465.75pt,12.9pt" o:gfxdata="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" strokecolor="#5b7d96" strokeweight="2.25pt"/>
           </w:pict>
         </mc:Fallback>
       </mc:AlternateContent>
@@ -11146,6 +11204,19 @@
 </file>
 
 <file path=customXml/item3.xml><?xml version="1.0" encoding="utf-8"?>
+<b:Sources xmlns:b="http://schemas.openxmlformats.org/officeDocument/2006/bibliography" xmlns="http://schemas.openxmlformats.org/officeDocument/2006/bibliography" SelectedStyle="\APA.XSL" StyleName="APA"/>
+</file>
+
+<file path=customXml/item4.xml><?xml version="1.0" encoding="utf-8"?>
+<?mso-contentType ?>
+<FormTemplates xmlns="http://schemas.microsoft.com/sharepoint/v3/contenttype/forms">
+  <Display>DocumentLibraryForm</Display>
+  <Edit>DocumentLibraryForm</Edit>
+  <New>DocumentLibraryForm</New>
+</FormTemplates>
+</file>
+
+<file path=customXml/item5.xml><?xml version="1.0" encoding="utf-8"?>
 <ct:contentTypeSchema xmlns:ct="http://schemas.microsoft.com/office/2006/metadata/contentType" xmlns:ma="http://schemas.microsoft.com/office/2006/metadata/properties/metaAttributes" ct:_="" ma:_="" ma:contentTypeName="Document" ma:contentTypeID="0x01010030BD7732B7E9D546895B9CFEB89AE1DA" ma:contentTypeVersion="2" ma:contentTypeDescription="Create a new document." ma:contentTypeScope="" ma:versionID="4a52a66f97c8a8cc0b4275e183da2dbb">
   <xsd:schema xmlns:xsd="http://www.w3.org/2001/XMLSchema" xmlns:xs="http://www.w3.org/2001/XMLSchema" xmlns:p="http://schemas.microsoft.com/office/2006/metadata/properties" xmlns:ns2="http://schemas.microsoft.com/sharepoint/v3/fields" targetNamespace="http://schemas.microsoft.com/office/2006/metadata/properties" ma:root="true" ma:fieldsID="032493956d71b98ad7ed2527eb986e98" ns2:_="">
     <xsd:import namespace="http://schemas.microsoft.com/sharepoint/v3/fields"/>
@@ -11271,19 +11342,6 @@
 </ct:contentTypeSchema>
 </file>
 
-<file path=customXml/item4.xml><?xml version="1.0" encoding="utf-8"?>
-<?mso-contentType ?>
-<FormTemplates xmlns="http://schemas.microsoft.com/sharepoint/v3/contenttype/forms">
-  <Display>DocumentLibraryForm</Display>
-  <Edit>DocumentLibraryForm</Edit>
-  <New>DocumentLibraryForm</New>
-</FormTemplates>
-</file>
-
-<file path=customXml/item5.xml><?xml version="1.0" encoding="utf-8"?>
-<b:Sources xmlns:b="http://schemas.openxmlformats.org/officeDocument/2006/bibliography" xmlns="http://schemas.openxmlformats.org/officeDocument/2006/bibliography" SelectedStyle="\APA.XSL" StyleName="APA"/>
-</file>
-
 <file path=customXml/itemProps1.xml><?xml version="1.0" encoding="utf-8"?>
 <ds:datastoreItem xmlns:ds="http://schemas.openxmlformats.org/officeDocument/2006/customXml" ds:itemID="{55AF091B-3C7A-41E3-B477-F2FDAA23CFDA}">
   <ds:schemaRefs>
@@ -11302,6 +11360,22 @@
 </file>
 
 <file path=customXml/itemProps3.xml><?xml version="1.0" encoding="utf-8"?>
+<ds:datastoreItem xmlns:ds="http://schemas.openxmlformats.org/officeDocument/2006/customXml" ds:itemID="{FCC5859E-D5ED-40D4-B12F-A516666E390B}">
+  <ds:schemaRefs>
+    <ds:schemaRef ds:uri="http://schemas.openxmlformats.org/officeDocument/2006/bibliography"/>
+  </ds:schemaRefs>
+</ds:datastoreItem>
+</file>
+
+<file path=customXml/itemProps4.xml><?xml version="1.0" encoding="utf-8"?>
+<ds:datastoreItem xmlns:ds="http://schemas.openxmlformats.org/officeDocument/2006/customXml" ds:itemID="{6E0243D2-C2E7-4C17-98A3-48E63A4A14E3}">
+  <ds:schemaRefs>
+    <ds:schemaRef ds:uri="http://schemas.microsoft.com/sharepoint/v3/contenttype/forms"/>
+  </ds:schemaRefs>
+</ds:datastoreItem>
+</file>
+
+<file path=customXml/itemProps5.xml><?xml version="1.0" encoding="utf-8"?>
 <ds:datastoreItem xmlns:ds="http://schemas.openxmlformats.org/officeDocument/2006/customXml" ds:itemID="{C20E51C4-559D-47CC-9854-22650DD0FC25}">
   <ds:schemaRefs>
     <ds:schemaRef ds:uri="http://schemas.microsoft.com/office/2006/metadata/contentType"/>
@@ -11317,20 +11391,4 @@
     <ds:schemaRef ds:uri="http://schemas.microsoft.com/internal/obd"/>
   </ds:schemaRefs>
 </ds:datastoreItem>
-</file>
-
-<file path=customXml/itemProps4.xml><?xml version="1.0" encoding="utf-8"?>
-<ds:datastoreItem xmlns:ds="http://schemas.openxmlformats.org/officeDocument/2006/customXml" ds:itemID="{6E0243D2-C2E7-4C17-98A3-48E63A4A14E3}">
-  <ds:schemaRefs>
-    <ds:schemaRef ds:uri="http://schemas.microsoft.com/sharepoint/v3/contenttype/forms"/>
-  </ds:schemaRefs>
-</ds:datastoreItem>
-</file>
-
-<file path=customXml/itemProps5.xml><?xml version="1.0" encoding="utf-8"?>
-<ds:datastoreItem xmlns:ds="http://schemas.openxmlformats.org/officeDocument/2006/customXml" ds:itemID="{FCC5859E-D5ED-40D4-B12F-A516666E390B}">
-  <ds:schemaRefs>
-    <ds:schemaRef ds:uri="http://schemas.openxmlformats.org/officeDocument/2006/bibliography"/>
-  </ds:schemaRefs>
-</ds:datastoreItem>
 </file>
</xml_diff>

<commit_message>
25205; Include web scan fix.
git-tfs-id: [https://tfs.omnicloud.local/tfs/cco%20program/]$/eCoaching_V2;C51868
</commit_message>
<xml_diff>
--- a/Runbook/Web/CCO_eCoaching_Log_Runbook.docx
+++ b/Runbook/Web/CCO_eCoaching_Log_Runbook.docx
@@ -3028,6 +3028,67 @@
           </w:p>
         </w:tc>
       </w:tr>
+      <w:tr>
+        <w:tc>
+          <w:tcPr>
+            <w:tcW w:w="1186" w:type="dxa"/>
+          </w:tcPr>
+          <w:p>
+            <w:pPr>
+              <w:pStyle w:val="TableText"/>
+              <w:ind w:left="90"/>
+              <w:rPr>
+                <w:sz w:val="18"/>
+                <w:szCs w:val="18"/>
+              </w:rPr>
+            </w:pPr>
+            <w:r>
+              <w:rPr>
+                <w:sz w:val="18"/>
+                <w:szCs w:val="18"/>
+              </w:rPr>
+              <w:t>08/24/2022</w:t>
+            </w:r>
+          </w:p>
+        </w:tc>
+        <w:tc>
+          <w:tcPr>
+            <w:tcW w:w="5950" w:type="dxa"/>
+          </w:tcPr>
+          <w:p>
+            <w:r>
+              <w:t>TFS 25205;</w:t>
+            </w:r>
+          </w:p>
+          <w:p>
+            <w:r>
+              <w:t>Included web scan fix – moment.js version update</w:t>
+            </w:r>
+          </w:p>
+        </w:tc>
+        <w:tc>
+          <w:tcPr>
+            <w:tcW w:w="2214" w:type="dxa"/>
+          </w:tcPr>
+          <w:p>
+            <w:pPr>
+              <w:pStyle w:val="TableText"/>
+              <w:ind w:left="162"/>
+              <w:rPr>
+                <w:sz w:val="18"/>
+                <w:szCs w:val="18"/>
+              </w:rPr>
+            </w:pPr>
+            <w:r>
+              <w:rPr>
+                <w:sz w:val="18"/>
+                <w:szCs w:val="18"/>
+              </w:rPr>
+              <w:t>Lili Huang</w:t>
+            </w:r>
+          </w:p>
+        </w:tc>
+      </w:tr>
     </w:tbl>
     <w:p/>
     <w:p/>
@@ -3260,7 +3321,15 @@
                 <w:sz w:val="32"/>
                 <w:szCs w:val="32"/>
               </w:rPr>
-              <w:t>847</w:t>
+              <w:t>8</w:t>
+            </w:r>
+            <w:r>
+              <w:rPr>
+                <w:b/>
+                <w:sz w:val="32"/>
+                <w:szCs w:val="32"/>
+              </w:rPr>
+              <w:t>67</w:t>
             </w:r>
             <w:r>
               <w:rPr>
@@ -4807,7 +4876,7 @@
         </mc:Choice>
         <mc:Fallback>
           <w:pict>
-            <v:line w14:anchorId="1AF6E791" id="Line 7" o:spid="_x0000_s1026" style="position:absolute;z-index:251659264;visibility:visible;mso-wrap-style:square;mso-width-percent:0;mso-height-percent:0;mso-wrap-distance-left:9pt;mso-wrap-distance-top:-3e-5mm;mso-wrap-distance-right:9pt;mso-wrap-distance-bottom:-3e-5mm;mso-position-horizontal:absolute;mso-position-horizontal-relative:text;mso-position-vertical:absolute;mso-position-vertical-relative:text;mso-width-percent:0;mso-height-percent:0;mso-width-relative:page;mso-height-relative:page" from="-2.25pt,12.9pt" to="465.75pt,12.9pt" o:gfxdata="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" strokecolor="#5b7d96" strokeweight="2.25pt"/>
+            <v:line w14:anchorId="10DCB769" id="Line 7" o:spid="_x0000_s1026" style="position:absolute;z-index:251659264;visibility:visible;mso-wrap-style:square;mso-width-percent:0;mso-height-percent:0;mso-wrap-distance-left:9pt;mso-wrap-distance-top:-3e-5mm;mso-wrap-distance-right:9pt;mso-wrap-distance-bottom:-3e-5mm;mso-position-horizontal:absolute;mso-position-horizontal-relative:text;mso-position-vertical:absolute;mso-position-vertical-relative:text;mso-width-percent:0;mso-height-percent:0;mso-width-relative:page;mso-height-relative:page" from="-2.25pt,12.9pt" to="465.75pt,12.9pt" o:gfxdata="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" strokecolor="#5b7d96" strokeweight="2.25pt"/>
           </w:pict>
         </mc:Fallback>
       </mc:AlternateContent>
@@ -11204,19 +11273,6 @@
 </file>
 
 <file path=customXml/item3.xml><?xml version="1.0" encoding="utf-8"?>
-<b:Sources xmlns:b="http://schemas.openxmlformats.org/officeDocument/2006/bibliography" xmlns="http://schemas.openxmlformats.org/officeDocument/2006/bibliography" SelectedStyle="\APA.XSL" StyleName="APA"/>
-</file>
-
-<file path=customXml/item4.xml><?xml version="1.0" encoding="utf-8"?>
-<?mso-contentType ?>
-<FormTemplates xmlns="http://schemas.microsoft.com/sharepoint/v3/contenttype/forms">
-  <Display>DocumentLibraryForm</Display>
-  <Edit>DocumentLibraryForm</Edit>
-  <New>DocumentLibraryForm</New>
-</FormTemplates>
-</file>
-
-<file path=customXml/item5.xml><?xml version="1.0" encoding="utf-8"?>
 <ct:contentTypeSchema xmlns:ct="http://schemas.microsoft.com/office/2006/metadata/contentType" xmlns:ma="http://schemas.microsoft.com/office/2006/metadata/properties/metaAttributes" ct:_="" ma:_="" ma:contentTypeName="Document" ma:contentTypeID="0x01010030BD7732B7E9D546895B9CFEB89AE1DA" ma:contentTypeVersion="2" ma:contentTypeDescription="Create a new document." ma:contentTypeScope="" ma:versionID="4a52a66f97c8a8cc0b4275e183da2dbb">
   <xsd:schema xmlns:xsd="http://www.w3.org/2001/XMLSchema" xmlns:xs="http://www.w3.org/2001/XMLSchema" xmlns:p="http://schemas.microsoft.com/office/2006/metadata/properties" xmlns:ns2="http://schemas.microsoft.com/sharepoint/v3/fields" targetNamespace="http://schemas.microsoft.com/office/2006/metadata/properties" ma:root="true" ma:fieldsID="032493956d71b98ad7ed2527eb986e98" ns2:_="">
     <xsd:import namespace="http://schemas.microsoft.com/sharepoint/v3/fields"/>
@@ -11342,6 +11398,19 @@
 </ct:contentTypeSchema>
 </file>
 
+<file path=customXml/item4.xml><?xml version="1.0" encoding="utf-8"?>
+<?mso-contentType ?>
+<FormTemplates xmlns="http://schemas.microsoft.com/sharepoint/v3/contenttype/forms">
+  <Display>DocumentLibraryForm</Display>
+  <Edit>DocumentLibraryForm</Edit>
+  <New>DocumentLibraryForm</New>
+</FormTemplates>
+</file>
+
+<file path=customXml/item5.xml><?xml version="1.0" encoding="utf-8"?>
+<b:Sources xmlns:b="http://schemas.openxmlformats.org/officeDocument/2006/bibliography" xmlns="http://schemas.openxmlformats.org/officeDocument/2006/bibliography" SelectedStyle="\APA.XSL" StyleName="APA"/>
+</file>
+
 <file path=customXml/itemProps1.xml><?xml version="1.0" encoding="utf-8"?>
 <ds:datastoreItem xmlns:ds="http://schemas.openxmlformats.org/officeDocument/2006/customXml" ds:itemID="{55AF091B-3C7A-41E3-B477-F2FDAA23CFDA}">
   <ds:schemaRefs>
@@ -11360,22 +11429,6 @@
 </file>
 
 <file path=customXml/itemProps3.xml><?xml version="1.0" encoding="utf-8"?>
-<ds:datastoreItem xmlns:ds="http://schemas.openxmlformats.org/officeDocument/2006/customXml" ds:itemID="{FCC5859E-D5ED-40D4-B12F-A516666E390B}">
-  <ds:schemaRefs>
-    <ds:schemaRef ds:uri="http://schemas.openxmlformats.org/officeDocument/2006/bibliography"/>
-  </ds:schemaRefs>
-</ds:datastoreItem>
-</file>
-
-<file path=customXml/itemProps4.xml><?xml version="1.0" encoding="utf-8"?>
-<ds:datastoreItem xmlns:ds="http://schemas.openxmlformats.org/officeDocument/2006/customXml" ds:itemID="{6E0243D2-C2E7-4C17-98A3-48E63A4A14E3}">
-  <ds:schemaRefs>
-    <ds:schemaRef ds:uri="http://schemas.microsoft.com/sharepoint/v3/contenttype/forms"/>
-  </ds:schemaRefs>
-</ds:datastoreItem>
-</file>
-
-<file path=customXml/itemProps5.xml><?xml version="1.0" encoding="utf-8"?>
 <ds:datastoreItem xmlns:ds="http://schemas.openxmlformats.org/officeDocument/2006/customXml" ds:itemID="{C20E51C4-559D-47CC-9854-22650DD0FC25}">
   <ds:schemaRefs>
     <ds:schemaRef ds:uri="http://schemas.microsoft.com/office/2006/metadata/contentType"/>
@@ -11391,4 +11444,20 @@
     <ds:schemaRef ds:uri="http://schemas.microsoft.com/internal/obd"/>
   </ds:schemaRefs>
 </ds:datastoreItem>
+</file>
+
+<file path=customXml/itemProps4.xml><?xml version="1.0" encoding="utf-8"?>
+<ds:datastoreItem xmlns:ds="http://schemas.openxmlformats.org/officeDocument/2006/customXml" ds:itemID="{6E0243D2-C2E7-4C17-98A3-48E63A4A14E3}">
+  <ds:schemaRefs>
+    <ds:schemaRef ds:uri="http://schemas.microsoft.com/sharepoint/v3/contenttype/forms"/>
+  </ds:schemaRefs>
+</ds:datastoreItem>
+</file>
+
+<file path=customXml/itemProps5.xml><?xml version="1.0" encoding="utf-8"?>
+<ds:datastoreItem xmlns:ds="http://schemas.openxmlformats.org/officeDocument/2006/customXml" ds:itemID="{FCC5859E-D5ED-40D4-B12F-A516666E390B}">
+  <ds:schemaRefs>
+    <ds:schemaRef ds:uri="http://schemas.openxmlformats.org/officeDocument/2006/bibliography"/>
+  </ds:schemaRefs>
+</ds:datastoreItem>
 </file>
</xml_diff>

<commit_message>
26094 - QNS change.
git-tfs-id: [https://tfs.omnicloud.local/tfs/cco%20program/]$/eCoaching_V2;C52551
</commit_message>
<xml_diff>
--- a/Runbook/Web/CCO_eCoaching_Log_Runbook.docx
+++ b/Runbook/Web/CCO_eCoaching_Log_Runbook.docx
@@ -1,6 +1,6 @@
 
 <file path=word/document.xml><?xml version="1.0" encoding="utf-8"?>
-<w:document xmlns:wpc="http://schemas.microsoft.com/office/word/2010/wordprocessingCanvas" xmlns:cx="http://schemas.microsoft.com/office/drawing/2014/chartex" xmlns:cx1="http://schemas.microsoft.com/office/drawing/2015/9/8/chartex" xmlns:cx2="http://schemas.microsoft.com/office/drawing/2015/10/21/chartex" xmlns:cx3="http://schemas.microsoft.com/office/drawing/2016/5/9/chartex" xmlns:cx4="http://schemas.microsoft.com/office/drawing/2016/5/10/chartex" xmlns:cx5="http://schemas.microsoft.com/office/drawing/2016/5/11/chartex" xmlns:cx6="http://schemas.microsoft.com/office/drawing/2016/5/12/chartex" xmlns:cx7="http://schemas.microsoft.com/office/drawing/2016/5/13/chartex" xmlns:cx8="http://schemas.microsoft.com/office/drawing/2016/5/14/chartex" xmlns:mc="http://schemas.openxmlformats.org/markup-compatibility/2006" xmlns:aink="http://schemas.microsoft.com/office/drawing/2016/ink" xmlns:am3d="http://schemas.microsoft.com/office/drawing/2017/model3d" xmlns:o="urn:schemas-microsoft-com:office:office" xmlns:r="http://schemas.openxmlformats.org/officeDocument/2006/relationships" xmlns:m="http://schemas.openxmlformats.org/officeDocument/2006/math" xmlns:v="urn:schemas-microsoft-com:vml" xmlns:wp14="http://schemas.microsoft.com/office/word/2010/wordprocessingDrawing" xmlns:wp="http://schemas.openxmlformats.org/drawingml/2006/wordprocessingDrawing" xmlns:w10="urn:schemas-microsoft-com:office:word" xmlns:w="http://schemas.openxmlformats.org/wordprocessingml/2006/main" xmlns:w14="http://schemas.microsoft.com/office/word/2010/wordml" xmlns:w15="http://schemas.microsoft.com/office/word/2012/wordml" xmlns:w16cex="http://schemas.microsoft.com/office/word/2018/wordml/cex" xmlns:w16cid="http://schemas.microsoft.com/office/word/2016/wordml/cid" xmlns:w16="http://schemas.microsoft.com/office/word/2018/wordml" xmlns:w16sdtdh="http://schemas.microsoft.com/office/word/2020/wordml/sdtdatahash" xmlns:w16se="http://schemas.microsoft.com/office/word/2015/wordml/symex" xmlns:wpg="http://schemas.microsoft.com/office/word/2010/wordprocessingGroup" xmlns:wpi="http://schemas.microsoft.com/office/word/2010/wordprocessingInk" xmlns:wne="http://schemas.microsoft.com/office/word/2006/wordml" xmlns:wps="http://schemas.microsoft.com/office/word/2010/wordprocessingShape" mc:Ignorable="w14 w15 w16se w16cid w16 w16cex w16sdtdh wp14">
+<w:document xmlns:wpc="http://schemas.microsoft.com/office/word/2010/wordprocessingCanvas" xmlns:cx="http://schemas.microsoft.com/office/drawing/2014/chartex" xmlns:cx1="http://schemas.microsoft.com/office/drawing/2015/9/8/chartex" xmlns:cx2="http://schemas.microsoft.com/office/drawing/2015/10/21/chartex" xmlns:cx3="http://schemas.microsoft.com/office/drawing/2016/5/9/chartex" xmlns:cx4="http://schemas.microsoft.com/office/drawing/2016/5/10/chartex" xmlns:cx5="http://schemas.microsoft.com/office/drawing/2016/5/11/chartex" xmlns:cx6="http://schemas.microsoft.com/office/drawing/2016/5/12/chartex" xmlns:cx7="http://schemas.microsoft.com/office/drawing/2016/5/13/chartex" xmlns:cx8="http://schemas.microsoft.com/office/drawing/2016/5/14/chartex" xmlns:mc="http://schemas.openxmlformats.org/markup-compatibility/2006" xmlns:aink="http://schemas.microsoft.com/office/drawing/2016/ink" xmlns:am3d="http://schemas.microsoft.com/office/drawing/2017/model3d" xmlns:o="urn:schemas-microsoft-com:office:office" xmlns:oel="http://schemas.microsoft.com/office/2019/extlst" xmlns:r="http://schemas.openxmlformats.org/officeDocument/2006/relationships" xmlns:m="http://schemas.openxmlformats.org/officeDocument/2006/math" xmlns:v="urn:schemas-microsoft-com:vml" xmlns:wp14="http://schemas.microsoft.com/office/word/2010/wordprocessingDrawing" xmlns:wp="http://schemas.openxmlformats.org/drawingml/2006/wordprocessingDrawing" xmlns:w10="urn:schemas-microsoft-com:office:word" xmlns:w="http://schemas.openxmlformats.org/wordprocessingml/2006/main" xmlns:w14="http://schemas.microsoft.com/office/word/2010/wordml" xmlns:w15="http://schemas.microsoft.com/office/word/2012/wordml" xmlns:w16cex="http://schemas.microsoft.com/office/word/2018/wordml/cex" xmlns:w16cid="http://schemas.microsoft.com/office/word/2016/wordml/cid" xmlns:w16="http://schemas.microsoft.com/office/word/2018/wordml" xmlns:w16sdtdh="http://schemas.microsoft.com/office/word/2020/wordml/sdtdatahash" xmlns:w16se="http://schemas.microsoft.com/office/word/2015/wordml/symex" xmlns:wpg="http://schemas.microsoft.com/office/word/2010/wordprocessingGroup" xmlns:wpi="http://schemas.microsoft.com/office/word/2010/wordprocessingInk" xmlns:wne="http://schemas.microsoft.com/office/word/2006/wordml" xmlns:wps="http://schemas.microsoft.com/office/word/2010/wordprocessingShape" mc:Ignorable="w14 w15 w16se w16cid w16 w16cex w16sdtdh wp14">
   <w:body>
     <w:p>
       <w:pPr>
@@ -277,7 +277,7 @@
               <w:cnfStyle w:val="100000000000" w:firstRow="1" w:lastRow="0" w:firstColumn="0" w:lastColumn="0" w:oddVBand="0" w:evenVBand="0" w:oddHBand="0" w:evenHBand="0" w:firstRowFirstColumn="0" w:firstRowLastColumn="0" w:lastRowFirstColumn="0" w:lastRowLastColumn="0"/>
             </w:pPr>
             <w:r>
-              <w:t>25997 – Move email notification from UI to backend;</w:t>
+              <w:t>26094 – QNS change;</w:t>
             </w:r>
           </w:p>
         </w:tc>
@@ -3216,6 +3216,62 @@
           <w:p>
             <w:r>
               <w:t>TFS 25997 – Move email notification from UI to backend;</w:t>
+            </w:r>
+          </w:p>
+        </w:tc>
+        <w:tc>
+          <w:tcPr>
+            <w:tcW w:w="2214" w:type="dxa"/>
+          </w:tcPr>
+          <w:p>
+            <w:pPr>
+              <w:pStyle w:val="TableText"/>
+              <w:ind w:left="162"/>
+              <w:rPr>
+                <w:sz w:val="18"/>
+                <w:szCs w:val="18"/>
+              </w:rPr>
+            </w:pPr>
+            <w:r>
+              <w:rPr>
+                <w:sz w:val="18"/>
+                <w:szCs w:val="18"/>
+              </w:rPr>
+              <w:t>Lili Huang</w:t>
+            </w:r>
+          </w:p>
+        </w:tc>
+      </w:tr>
+      <w:tr>
+        <w:tc>
+          <w:tcPr>
+            <w:tcW w:w="1186" w:type="dxa"/>
+          </w:tcPr>
+          <w:p>
+            <w:pPr>
+              <w:pStyle w:val="TableText"/>
+              <w:ind w:left="90"/>
+              <w:rPr>
+                <w:sz w:val="18"/>
+                <w:szCs w:val="18"/>
+              </w:rPr>
+            </w:pPr>
+            <w:r>
+              <w:rPr>
+                <w:sz w:val="18"/>
+                <w:szCs w:val="18"/>
+              </w:rPr>
+              <w:t>03/09/2023</w:t>
+            </w:r>
+          </w:p>
+        </w:tc>
+        <w:tc>
+          <w:tcPr>
+            <w:tcW w:w="5950" w:type="dxa"/>
+          </w:tcPr>
+          <w:p>
+            <w:r>
+              <w:t>TFS 26094 – QNS change;</w:t>
             </w:r>
           </w:p>
         </w:tc>
@@ -3474,7 +3530,7 @@
                 <w:sz w:val="32"/>
                 <w:szCs w:val="32"/>
               </w:rPr>
-              <w:t>392</w:t>
+              <w:t>550</w:t>
             </w:r>
             <w:r>
               <w:rPr>
@@ -4079,7 +4135,7 @@
 </file>
 
 <file path=word/endnotes.xml><?xml version="1.0" encoding="utf-8"?>
-<w:endnotes xmlns:wpc="http://schemas.microsoft.com/office/word/2010/wordprocessingCanvas" xmlns:cx="http://schemas.microsoft.com/office/drawing/2014/chartex" xmlns:cx1="http://schemas.microsoft.com/office/drawing/2015/9/8/chartex" xmlns:cx2="http://schemas.microsoft.com/office/drawing/2015/10/21/chartex" xmlns:cx3="http://schemas.microsoft.com/office/drawing/2016/5/9/chartex" xmlns:cx4="http://schemas.microsoft.com/office/drawing/2016/5/10/chartex" xmlns:cx5="http://schemas.microsoft.com/office/drawing/2016/5/11/chartex" xmlns:cx6="http://schemas.microsoft.com/office/drawing/2016/5/12/chartex" xmlns:cx7="http://schemas.microsoft.com/office/drawing/2016/5/13/chartex" xmlns:cx8="http://schemas.microsoft.com/office/drawing/2016/5/14/chartex" xmlns:mc="http://schemas.openxmlformats.org/markup-compatibility/2006" xmlns:aink="http://schemas.microsoft.com/office/drawing/2016/ink" xmlns:am3d="http://schemas.microsoft.com/office/drawing/2017/model3d" xmlns:o="urn:schemas-microsoft-com:office:office" xmlns:r="http://schemas.openxmlformats.org/officeDocument/2006/relationships" xmlns:m="http://schemas.openxmlformats.org/officeDocument/2006/math" xmlns:v="urn:schemas-microsoft-com:vml" xmlns:wp14="http://schemas.microsoft.com/office/word/2010/wordprocessingDrawing" xmlns:wp="http://schemas.openxmlformats.org/drawingml/2006/wordprocessingDrawing" xmlns:w10="urn:schemas-microsoft-com:office:word" xmlns:w="http://schemas.openxmlformats.org/wordprocessingml/2006/main" xmlns:w14="http://schemas.microsoft.com/office/word/2010/wordml" xmlns:w15="http://schemas.microsoft.com/office/word/2012/wordml" xmlns:w16cex="http://schemas.microsoft.com/office/word/2018/wordml/cex" xmlns:w16cid="http://schemas.microsoft.com/office/word/2016/wordml/cid" xmlns:w16="http://schemas.microsoft.com/office/word/2018/wordml" xmlns:w16sdtdh="http://schemas.microsoft.com/office/word/2020/wordml/sdtdatahash" xmlns:w16se="http://schemas.microsoft.com/office/word/2015/wordml/symex" xmlns:wpg="http://schemas.microsoft.com/office/word/2010/wordprocessingGroup" xmlns:wpi="http://schemas.microsoft.com/office/word/2010/wordprocessingInk" xmlns:wne="http://schemas.microsoft.com/office/word/2006/wordml" xmlns:wps="http://schemas.microsoft.com/office/word/2010/wordprocessingShape" mc:Ignorable="w14 w15 w16se w16cid w16 w16cex w16sdtdh wp14">
+<w:endnotes xmlns:wpc="http://schemas.microsoft.com/office/word/2010/wordprocessingCanvas" xmlns:cx="http://schemas.microsoft.com/office/drawing/2014/chartex" xmlns:cx1="http://schemas.microsoft.com/office/drawing/2015/9/8/chartex" xmlns:cx2="http://schemas.microsoft.com/office/drawing/2015/10/21/chartex" xmlns:cx3="http://schemas.microsoft.com/office/drawing/2016/5/9/chartex" xmlns:cx4="http://schemas.microsoft.com/office/drawing/2016/5/10/chartex" xmlns:cx5="http://schemas.microsoft.com/office/drawing/2016/5/11/chartex" xmlns:cx6="http://schemas.microsoft.com/office/drawing/2016/5/12/chartex" xmlns:cx7="http://schemas.microsoft.com/office/drawing/2016/5/13/chartex" xmlns:cx8="http://schemas.microsoft.com/office/drawing/2016/5/14/chartex" xmlns:mc="http://schemas.openxmlformats.org/markup-compatibility/2006" xmlns:aink="http://schemas.microsoft.com/office/drawing/2016/ink" xmlns:am3d="http://schemas.microsoft.com/office/drawing/2017/model3d" xmlns:o="urn:schemas-microsoft-com:office:office" xmlns:oel="http://schemas.microsoft.com/office/2019/extlst" xmlns:r="http://schemas.openxmlformats.org/officeDocument/2006/relationships" xmlns:m="http://schemas.openxmlformats.org/officeDocument/2006/math" xmlns:v="urn:schemas-microsoft-com:vml" xmlns:wp14="http://schemas.microsoft.com/office/word/2010/wordprocessingDrawing" xmlns:wp="http://schemas.openxmlformats.org/drawingml/2006/wordprocessingDrawing" xmlns:w10="urn:schemas-microsoft-com:office:word" xmlns:w="http://schemas.openxmlformats.org/wordprocessingml/2006/main" xmlns:w14="http://schemas.microsoft.com/office/word/2010/wordml" xmlns:w15="http://schemas.microsoft.com/office/word/2012/wordml" xmlns:w16cex="http://schemas.microsoft.com/office/word/2018/wordml/cex" xmlns:w16cid="http://schemas.microsoft.com/office/word/2016/wordml/cid" xmlns:w16="http://schemas.microsoft.com/office/word/2018/wordml" xmlns:w16sdtdh="http://schemas.microsoft.com/office/word/2020/wordml/sdtdatahash" xmlns:w16se="http://schemas.microsoft.com/office/word/2015/wordml/symex" xmlns:wpg="http://schemas.microsoft.com/office/word/2010/wordprocessingGroup" xmlns:wpi="http://schemas.microsoft.com/office/word/2010/wordprocessingInk" xmlns:wne="http://schemas.microsoft.com/office/word/2006/wordml" xmlns:wps="http://schemas.microsoft.com/office/word/2010/wordprocessingShape" mc:Ignorable="w14 w15 w16se w16cid w16 w16cex w16sdtdh wp14">
   <w:endnote w:type="separator" w:id="-1">
     <w:p>
       <w:r>
@@ -4098,7 +4154,7 @@
 </file>
 
 <file path=word/footer1.xml><?xml version="1.0" encoding="utf-8"?>
-<w:ftr xmlns:wpc="http://schemas.microsoft.com/office/word/2010/wordprocessingCanvas" xmlns:cx="http://schemas.microsoft.com/office/drawing/2014/chartex" xmlns:cx1="http://schemas.microsoft.com/office/drawing/2015/9/8/chartex" xmlns:cx2="http://schemas.microsoft.com/office/drawing/2015/10/21/chartex" xmlns:cx3="http://schemas.microsoft.com/office/drawing/2016/5/9/chartex" xmlns:cx4="http://schemas.microsoft.com/office/drawing/2016/5/10/chartex" xmlns:cx5="http://schemas.microsoft.com/office/drawing/2016/5/11/chartex" xmlns:cx6="http://schemas.microsoft.com/office/drawing/2016/5/12/chartex" xmlns:cx7="http://schemas.microsoft.com/office/drawing/2016/5/13/chartex" xmlns:cx8="http://schemas.microsoft.com/office/drawing/2016/5/14/chartex" xmlns:mc="http://schemas.openxmlformats.org/markup-compatibility/2006" xmlns:aink="http://schemas.microsoft.com/office/drawing/2016/ink" xmlns:am3d="http://schemas.microsoft.com/office/drawing/2017/model3d" xmlns:o="urn:schemas-microsoft-com:office:office" xmlns:r="http://schemas.openxmlformats.org/officeDocument/2006/relationships" xmlns:m="http://schemas.openxmlformats.org/officeDocument/2006/math" xmlns:v="urn:schemas-microsoft-com:vml" xmlns:wp14="http://schemas.microsoft.com/office/word/2010/wordprocessingDrawing" xmlns:wp="http://schemas.openxmlformats.org/drawingml/2006/wordprocessingDrawing" xmlns:w10="urn:schemas-microsoft-com:office:word" xmlns:w="http://schemas.openxmlformats.org/wordprocessingml/2006/main" xmlns:w14="http://schemas.microsoft.com/office/word/2010/wordml" xmlns:w15="http://schemas.microsoft.com/office/word/2012/wordml" xmlns:w16cex="http://schemas.microsoft.com/office/word/2018/wordml/cex" xmlns:w16cid="http://schemas.microsoft.com/office/word/2016/wordml/cid" xmlns:w16="http://schemas.microsoft.com/office/word/2018/wordml" xmlns:w16sdtdh="http://schemas.microsoft.com/office/word/2020/wordml/sdtdatahash" xmlns:w16se="http://schemas.microsoft.com/office/word/2015/wordml/symex" xmlns:wpg="http://schemas.microsoft.com/office/word/2010/wordprocessingGroup" xmlns:wpi="http://schemas.microsoft.com/office/word/2010/wordprocessingInk" xmlns:wne="http://schemas.microsoft.com/office/word/2006/wordml" xmlns:wps="http://schemas.microsoft.com/office/word/2010/wordprocessingShape" mc:Ignorable="w14 w15 w16se w16cid w16 w16cex w16sdtdh wp14">
+<w:ftr xmlns:wpc="http://schemas.microsoft.com/office/word/2010/wordprocessingCanvas" xmlns:cx="http://schemas.microsoft.com/office/drawing/2014/chartex" xmlns:cx1="http://schemas.microsoft.com/office/drawing/2015/9/8/chartex" xmlns:cx2="http://schemas.microsoft.com/office/drawing/2015/10/21/chartex" xmlns:cx3="http://schemas.microsoft.com/office/drawing/2016/5/9/chartex" xmlns:cx4="http://schemas.microsoft.com/office/drawing/2016/5/10/chartex" xmlns:cx5="http://schemas.microsoft.com/office/drawing/2016/5/11/chartex" xmlns:cx6="http://schemas.microsoft.com/office/drawing/2016/5/12/chartex" xmlns:cx7="http://schemas.microsoft.com/office/drawing/2016/5/13/chartex" xmlns:cx8="http://schemas.microsoft.com/office/drawing/2016/5/14/chartex" xmlns:mc="http://schemas.openxmlformats.org/markup-compatibility/2006" xmlns:aink="http://schemas.microsoft.com/office/drawing/2016/ink" xmlns:am3d="http://schemas.microsoft.com/office/drawing/2017/model3d" xmlns:o="urn:schemas-microsoft-com:office:office" xmlns:oel="http://schemas.microsoft.com/office/2019/extlst" xmlns:r="http://schemas.openxmlformats.org/officeDocument/2006/relationships" xmlns:m="http://schemas.openxmlformats.org/officeDocument/2006/math" xmlns:v="urn:schemas-microsoft-com:vml" xmlns:wp14="http://schemas.microsoft.com/office/word/2010/wordprocessingDrawing" xmlns:wp="http://schemas.openxmlformats.org/drawingml/2006/wordprocessingDrawing" xmlns:w10="urn:schemas-microsoft-com:office:word" xmlns:w="http://schemas.openxmlformats.org/wordprocessingml/2006/main" xmlns:w14="http://schemas.microsoft.com/office/word/2010/wordml" xmlns:w15="http://schemas.microsoft.com/office/word/2012/wordml" xmlns:w16cex="http://schemas.microsoft.com/office/word/2018/wordml/cex" xmlns:w16cid="http://schemas.microsoft.com/office/word/2016/wordml/cid" xmlns:w16="http://schemas.microsoft.com/office/word/2018/wordml" xmlns:w16sdtdh="http://schemas.microsoft.com/office/word/2020/wordml/sdtdatahash" xmlns:w16se="http://schemas.microsoft.com/office/word/2015/wordml/symex" xmlns:wpg="http://schemas.microsoft.com/office/word/2010/wordprocessingGroup" xmlns:wpi="http://schemas.microsoft.com/office/word/2010/wordprocessingInk" xmlns:wne="http://schemas.microsoft.com/office/word/2006/wordml" xmlns:wps="http://schemas.microsoft.com/office/word/2010/wordprocessingShape" mc:Ignorable="w14 w15 w16se w16cid w16 w16cex w16sdtdh wp14">
   <w:p>
     <w:pPr>
       <w:pStyle w:val="Footer"/>
@@ -4285,7 +4341,7 @@
 </file>
 
 <file path=word/footer2.xml><?xml version="1.0" encoding="utf-8"?>
-<w:ftr xmlns:wpc="http://schemas.microsoft.com/office/word/2010/wordprocessingCanvas" xmlns:cx="http://schemas.microsoft.com/office/drawing/2014/chartex" xmlns:cx1="http://schemas.microsoft.com/office/drawing/2015/9/8/chartex" xmlns:cx2="http://schemas.microsoft.com/office/drawing/2015/10/21/chartex" xmlns:cx3="http://schemas.microsoft.com/office/drawing/2016/5/9/chartex" xmlns:cx4="http://schemas.microsoft.com/office/drawing/2016/5/10/chartex" xmlns:cx5="http://schemas.microsoft.com/office/drawing/2016/5/11/chartex" xmlns:cx6="http://schemas.microsoft.com/office/drawing/2016/5/12/chartex" xmlns:cx7="http://schemas.microsoft.com/office/drawing/2016/5/13/chartex" xmlns:cx8="http://schemas.microsoft.com/office/drawing/2016/5/14/chartex" xmlns:mc="http://schemas.openxmlformats.org/markup-compatibility/2006" xmlns:aink="http://schemas.microsoft.com/office/drawing/2016/ink" xmlns:am3d="http://schemas.microsoft.com/office/drawing/2017/model3d" xmlns:o="urn:schemas-microsoft-com:office:office" xmlns:r="http://schemas.openxmlformats.org/officeDocument/2006/relationships" xmlns:m="http://schemas.openxmlformats.org/officeDocument/2006/math" xmlns:v="urn:schemas-microsoft-com:vml" xmlns:wp14="http://schemas.microsoft.com/office/word/2010/wordprocessingDrawing" xmlns:wp="http://schemas.openxmlformats.org/drawingml/2006/wordprocessingDrawing" xmlns:w10="urn:schemas-microsoft-com:office:word" xmlns:w="http://schemas.openxmlformats.org/wordprocessingml/2006/main" xmlns:w14="http://schemas.microsoft.com/office/word/2010/wordml" xmlns:w15="http://schemas.microsoft.com/office/word/2012/wordml" xmlns:w16cex="http://schemas.microsoft.com/office/word/2018/wordml/cex" xmlns:w16cid="http://schemas.microsoft.com/office/word/2016/wordml/cid" xmlns:w16="http://schemas.microsoft.com/office/word/2018/wordml" xmlns:w16sdtdh="http://schemas.microsoft.com/office/word/2020/wordml/sdtdatahash" xmlns:w16se="http://schemas.microsoft.com/office/word/2015/wordml/symex" xmlns:wpg="http://schemas.microsoft.com/office/word/2010/wordprocessingGroup" xmlns:wpi="http://schemas.microsoft.com/office/word/2010/wordprocessingInk" xmlns:wne="http://schemas.microsoft.com/office/word/2006/wordml" xmlns:wps="http://schemas.microsoft.com/office/word/2010/wordprocessingShape" mc:Ignorable="w14 w15 w16se w16cid w16 w16cex w16sdtdh wp14">
+<w:ftr xmlns:wpc="http://schemas.microsoft.com/office/word/2010/wordprocessingCanvas" xmlns:cx="http://schemas.microsoft.com/office/drawing/2014/chartex" xmlns:cx1="http://schemas.microsoft.com/office/drawing/2015/9/8/chartex" xmlns:cx2="http://schemas.microsoft.com/office/drawing/2015/10/21/chartex" xmlns:cx3="http://schemas.microsoft.com/office/drawing/2016/5/9/chartex" xmlns:cx4="http://schemas.microsoft.com/office/drawing/2016/5/10/chartex" xmlns:cx5="http://schemas.microsoft.com/office/drawing/2016/5/11/chartex" xmlns:cx6="http://schemas.microsoft.com/office/drawing/2016/5/12/chartex" xmlns:cx7="http://schemas.microsoft.com/office/drawing/2016/5/13/chartex" xmlns:cx8="http://schemas.microsoft.com/office/drawing/2016/5/14/chartex" xmlns:mc="http://schemas.openxmlformats.org/markup-compatibility/2006" xmlns:aink="http://schemas.microsoft.com/office/drawing/2016/ink" xmlns:am3d="http://schemas.microsoft.com/office/drawing/2017/model3d" xmlns:o="urn:schemas-microsoft-com:office:office" xmlns:oel="http://schemas.microsoft.com/office/2019/extlst" xmlns:r="http://schemas.openxmlformats.org/officeDocument/2006/relationships" xmlns:m="http://schemas.openxmlformats.org/officeDocument/2006/math" xmlns:v="urn:schemas-microsoft-com:vml" xmlns:wp14="http://schemas.microsoft.com/office/word/2010/wordprocessingDrawing" xmlns:wp="http://schemas.openxmlformats.org/drawingml/2006/wordprocessingDrawing" xmlns:w10="urn:schemas-microsoft-com:office:word" xmlns:w="http://schemas.openxmlformats.org/wordprocessingml/2006/main" xmlns:w14="http://schemas.microsoft.com/office/word/2010/wordml" xmlns:w15="http://schemas.microsoft.com/office/word/2012/wordml" xmlns:w16cex="http://schemas.microsoft.com/office/word/2018/wordml/cex" xmlns:w16cid="http://schemas.microsoft.com/office/word/2016/wordml/cid" xmlns:w16="http://schemas.microsoft.com/office/word/2018/wordml" xmlns:w16sdtdh="http://schemas.microsoft.com/office/word/2020/wordml/sdtdatahash" xmlns:w16se="http://schemas.microsoft.com/office/word/2015/wordml/symex" xmlns:wpg="http://schemas.microsoft.com/office/word/2010/wordprocessingGroup" xmlns:wpi="http://schemas.microsoft.com/office/word/2010/wordprocessingInk" xmlns:wne="http://schemas.microsoft.com/office/word/2006/wordml" xmlns:wps="http://schemas.microsoft.com/office/word/2010/wordprocessingShape" mc:Ignorable="w14 w15 w16se w16cid w16 w16cex w16sdtdh wp14">
   <w:p>
     <w:pPr>
       <w:pStyle w:val="Footer"/>
@@ -4427,7 +4483,7 @@
 </file>
 
 <file path=word/footer3.xml><?xml version="1.0" encoding="utf-8"?>
-<w:ftr xmlns:wpc="http://schemas.microsoft.com/office/word/2010/wordprocessingCanvas" xmlns:cx="http://schemas.microsoft.com/office/drawing/2014/chartex" xmlns:cx1="http://schemas.microsoft.com/office/drawing/2015/9/8/chartex" xmlns:cx2="http://schemas.microsoft.com/office/drawing/2015/10/21/chartex" xmlns:cx3="http://schemas.microsoft.com/office/drawing/2016/5/9/chartex" xmlns:cx4="http://schemas.microsoft.com/office/drawing/2016/5/10/chartex" xmlns:cx5="http://schemas.microsoft.com/office/drawing/2016/5/11/chartex" xmlns:cx6="http://schemas.microsoft.com/office/drawing/2016/5/12/chartex" xmlns:cx7="http://schemas.microsoft.com/office/drawing/2016/5/13/chartex" xmlns:cx8="http://schemas.microsoft.com/office/drawing/2016/5/14/chartex" xmlns:mc="http://schemas.openxmlformats.org/markup-compatibility/2006" xmlns:aink="http://schemas.microsoft.com/office/drawing/2016/ink" xmlns:am3d="http://schemas.microsoft.com/office/drawing/2017/model3d" xmlns:o="urn:schemas-microsoft-com:office:office" xmlns:r="http://schemas.openxmlformats.org/officeDocument/2006/relationships" xmlns:m="http://schemas.openxmlformats.org/officeDocument/2006/math" xmlns:v="urn:schemas-microsoft-com:vml" xmlns:wp14="http://schemas.microsoft.com/office/word/2010/wordprocessingDrawing" xmlns:wp="http://schemas.openxmlformats.org/drawingml/2006/wordprocessingDrawing" xmlns:w10="urn:schemas-microsoft-com:office:word" xmlns:w="http://schemas.openxmlformats.org/wordprocessingml/2006/main" xmlns:w14="http://schemas.microsoft.com/office/word/2010/wordml" xmlns:w15="http://schemas.microsoft.com/office/word/2012/wordml" xmlns:w16cex="http://schemas.microsoft.com/office/word/2018/wordml/cex" xmlns:w16cid="http://schemas.microsoft.com/office/word/2016/wordml/cid" xmlns:w16="http://schemas.microsoft.com/office/word/2018/wordml" xmlns:w16sdtdh="http://schemas.microsoft.com/office/word/2020/wordml/sdtdatahash" xmlns:w16se="http://schemas.microsoft.com/office/word/2015/wordml/symex" xmlns:wpg="http://schemas.microsoft.com/office/word/2010/wordprocessingGroup" xmlns:wpi="http://schemas.microsoft.com/office/word/2010/wordprocessingInk" xmlns:wne="http://schemas.microsoft.com/office/word/2006/wordml" xmlns:wps="http://schemas.microsoft.com/office/word/2010/wordprocessingShape" mc:Ignorable="w14 w15 w16se w16cid w16 w16cex w16sdtdh wp14">
+<w:ftr xmlns:wpc="http://schemas.microsoft.com/office/word/2010/wordprocessingCanvas" xmlns:cx="http://schemas.microsoft.com/office/drawing/2014/chartex" xmlns:cx1="http://schemas.microsoft.com/office/drawing/2015/9/8/chartex" xmlns:cx2="http://schemas.microsoft.com/office/drawing/2015/10/21/chartex" xmlns:cx3="http://schemas.microsoft.com/office/drawing/2016/5/9/chartex" xmlns:cx4="http://schemas.microsoft.com/office/drawing/2016/5/10/chartex" xmlns:cx5="http://schemas.microsoft.com/office/drawing/2016/5/11/chartex" xmlns:cx6="http://schemas.microsoft.com/office/drawing/2016/5/12/chartex" xmlns:cx7="http://schemas.microsoft.com/office/drawing/2016/5/13/chartex" xmlns:cx8="http://schemas.microsoft.com/office/drawing/2016/5/14/chartex" xmlns:mc="http://schemas.openxmlformats.org/markup-compatibility/2006" xmlns:aink="http://schemas.microsoft.com/office/drawing/2016/ink" xmlns:am3d="http://schemas.microsoft.com/office/drawing/2017/model3d" xmlns:o="urn:schemas-microsoft-com:office:office" xmlns:oel="http://schemas.microsoft.com/office/2019/extlst" xmlns:r="http://schemas.openxmlformats.org/officeDocument/2006/relationships" xmlns:m="http://schemas.openxmlformats.org/officeDocument/2006/math" xmlns:v="urn:schemas-microsoft-com:vml" xmlns:wp14="http://schemas.microsoft.com/office/word/2010/wordprocessingDrawing" xmlns:wp="http://schemas.openxmlformats.org/drawingml/2006/wordprocessingDrawing" xmlns:w10="urn:schemas-microsoft-com:office:word" xmlns:w="http://schemas.openxmlformats.org/wordprocessingml/2006/main" xmlns:w14="http://schemas.microsoft.com/office/word/2010/wordml" xmlns:w15="http://schemas.microsoft.com/office/word/2012/wordml" xmlns:w16cex="http://schemas.microsoft.com/office/word/2018/wordml/cex" xmlns:w16cid="http://schemas.microsoft.com/office/word/2016/wordml/cid" xmlns:w16="http://schemas.microsoft.com/office/word/2018/wordml" xmlns:w16sdtdh="http://schemas.microsoft.com/office/word/2020/wordml/sdtdatahash" xmlns:w16se="http://schemas.microsoft.com/office/word/2015/wordml/symex" xmlns:wpg="http://schemas.microsoft.com/office/word/2010/wordprocessingGroup" xmlns:wpi="http://schemas.microsoft.com/office/word/2010/wordprocessingInk" xmlns:wne="http://schemas.microsoft.com/office/word/2006/wordml" xmlns:wps="http://schemas.microsoft.com/office/word/2010/wordprocessingShape" mc:Ignorable="w14 w15 w16se w16cid w16 w16cex w16sdtdh wp14">
   <w:p>
     <w:pPr>
       <w:pStyle w:val="Footer"/>
@@ -4650,7 +4706,7 @@
 </file>
 
 <file path=word/footer4.xml><?xml version="1.0" encoding="utf-8"?>
-<w:ftr xmlns:wpc="http://schemas.microsoft.com/office/word/2010/wordprocessingCanvas" xmlns:cx="http://schemas.microsoft.com/office/drawing/2014/chartex" xmlns:cx1="http://schemas.microsoft.com/office/drawing/2015/9/8/chartex" xmlns:cx2="http://schemas.microsoft.com/office/drawing/2015/10/21/chartex" xmlns:cx3="http://schemas.microsoft.com/office/drawing/2016/5/9/chartex" xmlns:cx4="http://schemas.microsoft.com/office/drawing/2016/5/10/chartex" xmlns:cx5="http://schemas.microsoft.com/office/drawing/2016/5/11/chartex" xmlns:cx6="http://schemas.microsoft.com/office/drawing/2016/5/12/chartex" xmlns:cx7="http://schemas.microsoft.com/office/drawing/2016/5/13/chartex" xmlns:cx8="http://schemas.microsoft.com/office/drawing/2016/5/14/chartex" xmlns:mc="http://schemas.openxmlformats.org/markup-compatibility/2006" xmlns:aink="http://schemas.microsoft.com/office/drawing/2016/ink" xmlns:am3d="http://schemas.microsoft.com/office/drawing/2017/model3d" xmlns:o="urn:schemas-microsoft-com:office:office" xmlns:r="http://schemas.openxmlformats.org/officeDocument/2006/relationships" xmlns:m="http://schemas.openxmlformats.org/officeDocument/2006/math" xmlns:v="urn:schemas-microsoft-com:vml" xmlns:wp14="http://schemas.microsoft.com/office/word/2010/wordprocessingDrawing" xmlns:wp="http://schemas.openxmlformats.org/drawingml/2006/wordprocessingDrawing" xmlns:w10="urn:schemas-microsoft-com:office:word" xmlns:w="http://schemas.openxmlformats.org/wordprocessingml/2006/main" xmlns:w14="http://schemas.microsoft.com/office/word/2010/wordml" xmlns:w15="http://schemas.microsoft.com/office/word/2012/wordml" xmlns:w16cex="http://schemas.microsoft.com/office/word/2018/wordml/cex" xmlns:w16cid="http://schemas.microsoft.com/office/word/2016/wordml/cid" xmlns:w16="http://schemas.microsoft.com/office/word/2018/wordml" xmlns:w16sdtdh="http://schemas.microsoft.com/office/word/2020/wordml/sdtdatahash" xmlns:w16se="http://schemas.microsoft.com/office/word/2015/wordml/symex" xmlns:wpg="http://schemas.microsoft.com/office/word/2010/wordprocessingGroup" xmlns:wpi="http://schemas.microsoft.com/office/word/2010/wordprocessingInk" xmlns:wne="http://schemas.microsoft.com/office/word/2006/wordml" xmlns:wps="http://schemas.microsoft.com/office/word/2010/wordprocessingShape" mc:Ignorable="w14 w15 w16se w16cid w16 w16cex w16sdtdh wp14">
+<w:ftr xmlns:wpc="http://schemas.microsoft.com/office/word/2010/wordprocessingCanvas" xmlns:cx="http://schemas.microsoft.com/office/drawing/2014/chartex" xmlns:cx1="http://schemas.microsoft.com/office/drawing/2015/9/8/chartex" xmlns:cx2="http://schemas.microsoft.com/office/drawing/2015/10/21/chartex" xmlns:cx3="http://schemas.microsoft.com/office/drawing/2016/5/9/chartex" xmlns:cx4="http://schemas.microsoft.com/office/drawing/2016/5/10/chartex" xmlns:cx5="http://schemas.microsoft.com/office/drawing/2016/5/11/chartex" xmlns:cx6="http://schemas.microsoft.com/office/drawing/2016/5/12/chartex" xmlns:cx7="http://schemas.microsoft.com/office/drawing/2016/5/13/chartex" xmlns:cx8="http://schemas.microsoft.com/office/drawing/2016/5/14/chartex" xmlns:mc="http://schemas.openxmlformats.org/markup-compatibility/2006" xmlns:aink="http://schemas.microsoft.com/office/drawing/2016/ink" xmlns:am3d="http://schemas.microsoft.com/office/drawing/2017/model3d" xmlns:o="urn:schemas-microsoft-com:office:office" xmlns:oel="http://schemas.microsoft.com/office/2019/extlst" xmlns:r="http://schemas.openxmlformats.org/officeDocument/2006/relationships" xmlns:m="http://schemas.openxmlformats.org/officeDocument/2006/math" xmlns:v="urn:schemas-microsoft-com:vml" xmlns:wp14="http://schemas.microsoft.com/office/word/2010/wordprocessingDrawing" xmlns:wp="http://schemas.openxmlformats.org/drawingml/2006/wordprocessingDrawing" xmlns:w10="urn:schemas-microsoft-com:office:word" xmlns:w="http://schemas.openxmlformats.org/wordprocessingml/2006/main" xmlns:w14="http://schemas.microsoft.com/office/word/2010/wordml" xmlns:w15="http://schemas.microsoft.com/office/word/2012/wordml" xmlns:w16cex="http://schemas.microsoft.com/office/word/2018/wordml/cex" xmlns:w16cid="http://schemas.microsoft.com/office/word/2016/wordml/cid" xmlns:w16="http://schemas.microsoft.com/office/word/2018/wordml" xmlns:w16sdtdh="http://schemas.microsoft.com/office/word/2020/wordml/sdtdatahash" xmlns:w16se="http://schemas.microsoft.com/office/word/2015/wordml/symex" xmlns:wpg="http://schemas.microsoft.com/office/word/2010/wordprocessingGroup" xmlns:wpi="http://schemas.microsoft.com/office/word/2010/wordprocessingInk" xmlns:wne="http://schemas.microsoft.com/office/word/2006/wordml" xmlns:wps="http://schemas.microsoft.com/office/word/2010/wordprocessingShape" mc:Ignorable="w14 w15 w16se w16cid w16 w16cex w16sdtdh wp14">
   <w:p>
     <w:pPr>
       <w:pStyle w:val="Footer"/>
@@ -4793,7 +4849,7 @@
 </file>
 
 <file path=word/footnotes.xml><?xml version="1.0" encoding="utf-8"?>
-<w:footnotes xmlns:wpc="http://schemas.microsoft.com/office/word/2010/wordprocessingCanvas" xmlns:cx="http://schemas.microsoft.com/office/drawing/2014/chartex" xmlns:cx1="http://schemas.microsoft.com/office/drawing/2015/9/8/chartex" xmlns:cx2="http://schemas.microsoft.com/office/drawing/2015/10/21/chartex" xmlns:cx3="http://schemas.microsoft.com/office/drawing/2016/5/9/chartex" xmlns:cx4="http://schemas.microsoft.com/office/drawing/2016/5/10/chartex" xmlns:cx5="http://schemas.microsoft.com/office/drawing/2016/5/11/chartex" xmlns:cx6="http://schemas.microsoft.com/office/drawing/2016/5/12/chartex" xmlns:cx7="http://schemas.microsoft.com/office/drawing/2016/5/13/chartex" xmlns:cx8="http://schemas.microsoft.com/office/drawing/2016/5/14/chartex" xmlns:mc="http://schemas.openxmlformats.org/markup-compatibility/2006" xmlns:aink="http://schemas.microsoft.com/office/drawing/2016/ink" xmlns:am3d="http://schemas.microsoft.com/office/drawing/2017/model3d" xmlns:o="urn:schemas-microsoft-com:office:office" xmlns:r="http://schemas.openxmlformats.org/officeDocument/2006/relationships" xmlns:m="http://schemas.openxmlformats.org/officeDocument/2006/math" xmlns:v="urn:schemas-microsoft-com:vml" xmlns:wp14="http://schemas.microsoft.com/office/word/2010/wordprocessingDrawing" xmlns:wp="http://schemas.openxmlformats.org/drawingml/2006/wordprocessingDrawing" xmlns:w10="urn:schemas-microsoft-com:office:word" xmlns:w="http://schemas.openxmlformats.org/wordprocessingml/2006/main" xmlns:w14="http://schemas.microsoft.com/office/word/2010/wordml" xmlns:w15="http://schemas.microsoft.com/office/word/2012/wordml" xmlns:w16cex="http://schemas.microsoft.com/office/word/2018/wordml/cex" xmlns:w16cid="http://schemas.microsoft.com/office/word/2016/wordml/cid" xmlns:w16="http://schemas.microsoft.com/office/word/2018/wordml" xmlns:w16sdtdh="http://schemas.microsoft.com/office/word/2020/wordml/sdtdatahash" xmlns:w16se="http://schemas.microsoft.com/office/word/2015/wordml/symex" xmlns:wpg="http://schemas.microsoft.com/office/word/2010/wordprocessingGroup" xmlns:wpi="http://schemas.microsoft.com/office/word/2010/wordprocessingInk" xmlns:wne="http://schemas.microsoft.com/office/word/2006/wordml" xmlns:wps="http://schemas.microsoft.com/office/word/2010/wordprocessingShape" mc:Ignorable="w14 w15 w16se w16cid w16 w16cex w16sdtdh wp14">
+<w:footnotes xmlns:wpc="http://schemas.microsoft.com/office/word/2010/wordprocessingCanvas" xmlns:cx="http://schemas.microsoft.com/office/drawing/2014/chartex" xmlns:cx1="http://schemas.microsoft.com/office/drawing/2015/9/8/chartex" xmlns:cx2="http://schemas.microsoft.com/office/drawing/2015/10/21/chartex" xmlns:cx3="http://schemas.microsoft.com/office/drawing/2016/5/9/chartex" xmlns:cx4="http://schemas.microsoft.com/office/drawing/2016/5/10/chartex" xmlns:cx5="http://schemas.microsoft.com/office/drawing/2016/5/11/chartex" xmlns:cx6="http://schemas.microsoft.com/office/drawing/2016/5/12/chartex" xmlns:cx7="http://schemas.microsoft.com/office/drawing/2016/5/13/chartex" xmlns:cx8="http://schemas.microsoft.com/office/drawing/2016/5/14/chartex" xmlns:mc="http://schemas.openxmlformats.org/markup-compatibility/2006" xmlns:aink="http://schemas.microsoft.com/office/drawing/2016/ink" xmlns:am3d="http://schemas.microsoft.com/office/drawing/2017/model3d" xmlns:o="urn:schemas-microsoft-com:office:office" xmlns:oel="http://schemas.microsoft.com/office/2019/extlst" xmlns:r="http://schemas.openxmlformats.org/officeDocument/2006/relationships" xmlns:m="http://schemas.openxmlformats.org/officeDocument/2006/math" xmlns:v="urn:schemas-microsoft-com:vml" xmlns:wp14="http://schemas.microsoft.com/office/word/2010/wordprocessingDrawing" xmlns:wp="http://schemas.openxmlformats.org/drawingml/2006/wordprocessingDrawing" xmlns:w10="urn:schemas-microsoft-com:office:word" xmlns:w="http://schemas.openxmlformats.org/wordprocessingml/2006/main" xmlns:w14="http://schemas.microsoft.com/office/word/2010/wordml" xmlns:w15="http://schemas.microsoft.com/office/word/2012/wordml" xmlns:w16cex="http://schemas.microsoft.com/office/word/2018/wordml/cex" xmlns:w16cid="http://schemas.microsoft.com/office/word/2016/wordml/cid" xmlns:w16="http://schemas.microsoft.com/office/word/2018/wordml" xmlns:w16sdtdh="http://schemas.microsoft.com/office/word/2020/wordml/sdtdatahash" xmlns:w16se="http://schemas.microsoft.com/office/word/2015/wordml/symex" xmlns:wpg="http://schemas.microsoft.com/office/word/2010/wordprocessingGroup" xmlns:wpi="http://schemas.microsoft.com/office/word/2010/wordprocessingInk" xmlns:wne="http://schemas.microsoft.com/office/word/2006/wordml" xmlns:wps="http://schemas.microsoft.com/office/word/2010/wordprocessingShape" mc:Ignorable="w14 w15 w16se w16cid w16 w16cex w16sdtdh wp14">
   <w:footnote w:type="separator" w:id="-1">
     <w:p>
       <w:r>
@@ -4812,7 +4868,7 @@
 </file>
 
 <file path=word/header1.xml><?xml version="1.0" encoding="utf-8"?>
-<w:hdr xmlns:wpc="http://schemas.microsoft.com/office/word/2010/wordprocessingCanvas" xmlns:cx="http://schemas.microsoft.com/office/drawing/2014/chartex" xmlns:cx1="http://schemas.microsoft.com/office/drawing/2015/9/8/chartex" xmlns:cx2="http://schemas.microsoft.com/office/drawing/2015/10/21/chartex" xmlns:cx3="http://schemas.microsoft.com/office/drawing/2016/5/9/chartex" xmlns:cx4="http://schemas.microsoft.com/office/drawing/2016/5/10/chartex" xmlns:cx5="http://schemas.microsoft.com/office/drawing/2016/5/11/chartex" xmlns:cx6="http://schemas.microsoft.com/office/drawing/2016/5/12/chartex" xmlns:cx7="http://schemas.microsoft.com/office/drawing/2016/5/13/chartex" xmlns:cx8="http://schemas.microsoft.com/office/drawing/2016/5/14/chartex" xmlns:mc="http://schemas.openxmlformats.org/markup-compatibility/2006" xmlns:aink="http://schemas.microsoft.com/office/drawing/2016/ink" xmlns:am3d="http://schemas.microsoft.com/office/drawing/2017/model3d" xmlns:o="urn:schemas-microsoft-com:office:office" xmlns:r="http://schemas.openxmlformats.org/officeDocument/2006/relationships" xmlns:m="http://schemas.openxmlformats.org/officeDocument/2006/math" xmlns:v="urn:schemas-microsoft-com:vml" xmlns:wp14="http://schemas.microsoft.com/office/word/2010/wordprocessingDrawing" xmlns:wp="http://schemas.openxmlformats.org/drawingml/2006/wordprocessingDrawing" xmlns:w10="urn:schemas-microsoft-com:office:word" xmlns:w="http://schemas.openxmlformats.org/wordprocessingml/2006/main" xmlns:w14="http://schemas.microsoft.com/office/word/2010/wordml" xmlns:w15="http://schemas.microsoft.com/office/word/2012/wordml" xmlns:w16cex="http://schemas.microsoft.com/office/word/2018/wordml/cex" xmlns:w16cid="http://schemas.microsoft.com/office/word/2016/wordml/cid" xmlns:w16="http://schemas.microsoft.com/office/word/2018/wordml" xmlns:w16sdtdh="http://schemas.microsoft.com/office/word/2020/wordml/sdtdatahash" xmlns:w16se="http://schemas.microsoft.com/office/word/2015/wordml/symex" xmlns:wpg="http://schemas.microsoft.com/office/word/2010/wordprocessingGroup" xmlns:wpi="http://schemas.microsoft.com/office/word/2010/wordprocessingInk" xmlns:wne="http://schemas.microsoft.com/office/word/2006/wordml" xmlns:wps="http://schemas.microsoft.com/office/word/2010/wordprocessingShape" mc:Ignorable="w14 w15 w16se w16cid w16 w16cex w16sdtdh wp14">
+<w:hdr xmlns:wpc="http://schemas.microsoft.com/office/word/2010/wordprocessingCanvas" xmlns:cx="http://schemas.microsoft.com/office/drawing/2014/chartex" xmlns:cx1="http://schemas.microsoft.com/office/drawing/2015/9/8/chartex" xmlns:cx2="http://schemas.microsoft.com/office/drawing/2015/10/21/chartex" xmlns:cx3="http://schemas.microsoft.com/office/drawing/2016/5/9/chartex" xmlns:cx4="http://schemas.microsoft.com/office/drawing/2016/5/10/chartex" xmlns:cx5="http://schemas.microsoft.com/office/drawing/2016/5/11/chartex" xmlns:cx6="http://schemas.microsoft.com/office/drawing/2016/5/12/chartex" xmlns:cx7="http://schemas.microsoft.com/office/drawing/2016/5/13/chartex" xmlns:cx8="http://schemas.microsoft.com/office/drawing/2016/5/14/chartex" xmlns:mc="http://schemas.openxmlformats.org/markup-compatibility/2006" xmlns:aink="http://schemas.microsoft.com/office/drawing/2016/ink" xmlns:am3d="http://schemas.microsoft.com/office/drawing/2017/model3d" xmlns:o="urn:schemas-microsoft-com:office:office" xmlns:oel="http://schemas.microsoft.com/office/2019/extlst" xmlns:r="http://schemas.openxmlformats.org/officeDocument/2006/relationships" xmlns:m="http://schemas.openxmlformats.org/officeDocument/2006/math" xmlns:v="urn:schemas-microsoft-com:vml" xmlns:wp14="http://schemas.microsoft.com/office/word/2010/wordprocessingDrawing" xmlns:wp="http://schemas.openxmlformats.org/drawingml/2006/wordprocessingDrawing" xmlns:w10="urn:schemas-microsoft-com:office:word" xmlns:w="http://schemas.openxmlformats.org/wordprocessingml/2006/main" xmlns:w14="http://schemas.microsoft.com/office/word/2010/wordml" xmlns:w15="http://schemas.microsoft.com/office/word/2012/wordml" xmlns:w16cex="http://schemas.microsoft.com/office/word/2018/wordml/cex" xmlns:w16cid="http://schemas.microsoft.com/office/word/2016/wordml/cid" xmlns:w16="http://schemas.microsoft.com/office/word/2018/wordml" xmlns:w16sdtdh="http://schemas.microsoft.com/office/word/2020/wordml/sdtdatahash" xmlns:w16se="http://schemas.microsoft.com/office/word/2015/wordml/symex" xmlns:wpg="http://schemas.microsoft.com/office/word/2010/wordprocessingGroup" xmlns:wpi="http://schemas.microsoft.com/office/word/2010/wordprocessingInk" xmlns:wne="http://schemas.microsoft.com/office/word/2006/wordml" xmlns:wps="http://schemas.microsoft.com/office/word/2010/wordprocessingShape" mc:Ignorable="w14 w15 w16se w16cid w16 w16cex w16sdtdh wp14">
   <w:p>
     <w:pPr>
       <w:pStyle w:val="headingstuff"/>
@@ -5021,7 +5077,7 @@
         </mc:Choice>
         <mc:Fallback>
           <w:pict>
-            <v:line w14:anchorId="2D417D01" id="Line 7" o:spid="_x0000_s1026" style="position:absolute;z-index:251659264;visibility:visible;mso-wrap-style:square;mso-width-percent:0;mso-height-percent:0;mso-wrap-distance-left:9pt;mso-wrap-distance-top:-3e-5mm;mso-wrap-distance-right:9pt;mso-wrap-distance-bottom:-3e-5mm;mso-position-horizontal:absolute;mso-position-horizontal-relative:text;mso-position-vertical:absolute;mso-position-vertical-relative:text;mso-width-percent:0;mso-height-percent:0;mso-width-relative:page;mso-height-relative:page" from="-2.25pt,12.9pt" to="465.75pt,12.9pt" o:gfxdata="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" strokecolor="#5b7d96" strokeweight="2.25pt"/>
+            <v:line w14:anchorId="3B6DD3B9" id="Line 7" o:spid="_x0000_s1026" style="position:absolute;z-index:251659264;visibility:visible;mso-wrap-style:square;mso-width-percent:0;mso-height-percent:0;mso-wrap-distance-left:9pt;mso-wrap-distance-top:-3e-5mm;mso-wrap-distance-right:9pt;mso-wrap-distance-bottom:-3e-5mm;mso-position-horizontal:absolute;mso-position-horizontal-relative:text;mso-position-vertical:absolute;mso-position-vertical-relative:text;mso-width-percent:0;mso-height-percent:0;mso-width-relative:page;mso-height-relative:page" from="-2.25pt,12.9pt" to="465.75pt,12.9pt" o:gfxdata="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" strokecolor="#5b7d96" strokeweight="2.25pt"/>
           </w:pict>
         </mc:Fallback>
       </mc:AlternateContent>
@@ -5081,7 +5137,7 @@
 </file>
 
 <file path=word/numbering.xml><?xml version="1.0" encoding="utf-8"?>
-<w:numbering xmlns:wpc="http://schemas.microsoft.com/office/word/2010/wordprocessingCanvas" xmlns:cx="http://schemas.microsoft.com/office/drawing/2014/chartex" xmlns:cx1="http://schemas.microsoft.com/office/drawing/2015/9/8/chartex" xmlns:cx2="http://schemas.microsoft.com/office/drawing/2015/10/21/chartex" xmlns:cx3="http://schemas.microsoft.com/office/drawing/2016/5/9/chartex" xmlns:cx4="http://schemas.microsoft.com/office/drawing/2016/5/10/chartex" xmlns:cx5="http://schemas.microsoft.com/office/drawing/2016/5/11/chartex" xmlns:cx6="http://schemas.microsoft.com/office/drawing/2016/5/12/chartex" xmlns:cx7="http://schemas.microsoft.com/office/drawing/2016/5/13/chartex" xmlns:cx8="http://schemas.microsoft.com/office/drawing/2016/5/14/chartex" xmlns:mc="http://schemas.openxmlformats.org/markup-compatibility/2006" xmlns:aink="http://schemas.microsoft.com/office/drawing/2016/ink" xmlns:am3d="http://schemas.microsoft.com/office/drawing/2017/model3d" xmlns:o="urn:schemas-microsoft-com:office:office" xmlns:r="http://schemas.openxmlformats.org/officeDocument/2006/relationships" xmlns:m="http://schemas.openxmlformats.org/officeDocument/2006/math" xmlns:v="urn:schemas-microsoft-com:vml" xmlns:wp14="http://schemas.microsoft.com/office/word/2010/wordprocessingDrawing" xmlns:wp="http://schemas.openxmlformats.org/drawingml/2006/wordprocessingDrawing" xmlns:w10="urn:schemas-microsoft-com:office:word" xmlns:w="http://schemas.openxmlformats.org/wordprocessingml/2006/main" xmlns:w14="http://schemas.microsoft.com/office/word/2010/wordml" xmlns:w15="http://schemas.microsoft.com/office/word/2012/wordml" xmlns:w16cex="http://schemas.microsoft.com/office/word/2018/wordml/cex" xmlns:w16cid="http://schemas.microsoft.com/office/word/2016/wordml/cid" xmlns:w16="http://schemas.microsoft.com/office/word/2018/wordml" xmlns:w16sdtdh="http://schemas.microsoft.com/office/word/2020/wordml/sdtdatahash" xmlns:w16se="http://schemas.microsoft.com/office/word/2015/wordml/symex" xmlns:wpg="http://schemas.microsoft.com/office/word/2010/wordprocessingGroup" xmlns:wpi="http://schemas.microsoft.com/office/word/2010/wordprocessingInk" xmlns:wne="http://schemas.microsoft.com/office/word/2006/wordml" xmlns:wps="http://schemas.microsoft.com/office/word/2010/wordprocessingShape" mc:Ignorable="w14 w15 w16se w16cid w16 w16cex w16sdtdh wp14">
+<w:numbering xmlns:wpc="http://schemas.microsoft.com/office/word/2010/wordprocessingCanvas" xmlns:cx="http://schemas.microsoft.com/office/drawing/2014/chartex" xmlns:cx1="http://schemas.microsoft.com/office/drawing/2015/9/8/chartex" xmlns:cx2="http://schemas.microsoft.com/office/drawing/2015/10/21/chartex" xmlns:cx3="http://schemas.microsoft.com/office/drawing/2016/5/9/chartex" xmlns:cx4="http://schemas.microsoft.com/office/drawing/2016/5/10/chartex" xmlns:cx5="http://schemas.microsoft.com/office/drawing/2016/5/11/chartex" xmlns:cx6="http://schemas.microsoft.com/office/drawing/2016/5/12/chartex" xmlns:cx7="http://schemas.microsoft.com/office/drawing/2016/5/13/chartex" xmlns:cx8="http://schemas.microsoft.com/office/drawing/2016/5/14/chartex" xmlns:mc="http://schemas.openxmlformats.org/markup-compatibility/2006" xmlns:aink="http://schemas.microsoft.com/office/drawing/2016/ink" xmlns:am3d="http://schemas.microsoft.com/office/drawing/2017/model3d" xmlns:o="urn:schemas-microsoft-com:office:office" xmlns:oel="http://schemas.microsoft.com/office/2019/extlst" xmlns:r="http://schemas.openxmlformats.org/officeDocument/2006/relationships" xmlns:m="http://schemas.openxmlformats.org/officeDocument/2006/math" xmlns:v="urn:schemas-microsoft-com:vml" xmlns:wp14="http://schemas.microsoft.com/office/word/2010/wordprocessingDrawing" xmlns:wp="http://schemas.openxmlformats.org/drawingml/2006/wordprocessingDrawing" xmlns:w10="urn:schemas-microsoft-com:office:word" xmlns:w="http://schemas.openxmlformats.org/wordprocessingml/2006/main" xmlns:w14="http://schemas.microsoft.com/office/word/2010/wordml" xmlns:w15="http://schemas.microsoft.com/office/word/2012/wordml" xmlns:w16cex="http://schemas.microsoft.com/office/word/2018/wordml/cex" xmlns:w16cid="http://schemas.microsoft.com/office/word/2016/wordml/cid" xmlns:w16="http://schemas.microsoft.com/office/word/2018/wordml" xmlns:w16sdtdh="http://schemas.microsoft.com/office/word/2020/wordml/sdtdatahash" xmlns:w16se="http://schemas.microsoft.com/office/word/2015/wordml/symex" xmlns:wpg="http://schemas.microsoft.com/office/word/2010/wordprocessingGroup" xmlns:wpi="http://schemas.microsoft.com/office/word/2010/wordprocessingInk" xmlns:wne="http://schemas.microsoft.com/office/word/2006/wordml" xmlns:wps="http://schemas.microsoft.com/office/word/2010/wordprocessingShape" mc:Ignorable="w14 w15 w16se w16cid w16 w16cex w16sdtdh wp14">
   <w:abstractNum w:abstractNumId="0" w15:restartNumberingAfterBreak="0">
     <w:nsid w:val="FFFFFF89"/>
     <w:multiLevelType w:val="singleLevel"/>
@@ -9783,148 +9839,148 @@
       </w:rPr>
     </w:lvl>
   </w:abstractNum>
-  <w:num w:numId="1">
+  <w:num w:numId="1" w16cid:durableId="653215350">
     <w:abstractNumId w:val="7"/>
   </w:num>
-  <w:num w:numId="2">
+  <w:num w:numId="2" w16cid:durableId="896550118">
     <w:abstractNumId w:val="12"/>
   </w:num>
-  <w:num w:numId="3">
+  <w:num w:numId="3" w16cid:durableId="1212763775">
     <w:abstractNumId w:val="37"/>
   </w:num>
-  <w:num w:numId="4">
+  <w:num w:numId="4" w16cid:durableId="1248920654">
     <w:abstractNumId w:val="31"/>
   </w:num>
-  <w:num w:numId="5">
+  <w:num w:numId="5" w16cid:durableId="777412515">
     <w:abstractNumId w:val="1"/>
   </w:num>
-  <w:num w:numId="6">
+  <w:num w:numId="6" w16cid:durableId="6908979">
     <w:abstractNumId w:val="10"/>
   </w:num>
-  <w:num w:numId="7">
+  <w:num w:numId="7" w16cid:durableId="1961299977">
     <w:abstractNumId w:val="22"/>
   </w:num>
-  <w:num w:numId="8">
+  <w:num w:numId="8" w16cid:durableId="1321740009">
     <w:abstractNumId w:val="0"/>
   </w:num>
-  <w:num w:numId="9">
+  <w:num w:numId="9" w16cid:durableId="2084790609">
     <w:abstractNumId w:val="0"/>
   </w:num>
-  <w:num w:numId="10">
+  <w:num w:numId="10" w16cid:durableId="347683495">
     <w:abstractNumId w:val="0"/>
   </w:num>
-  <w:num w:numId="11">
+  <w:num w:numId="11" w16cid:durableId="667947132">
     <w:abstractNumId w:val="17"/>
   </w:num>
-  <w:num w:numId="12">
+  <w:num w:numId="12" w16cid:durableId="467287326">
     <w:abstractNumId w:val="26"/>
   </w:num>
-  <w:num w:numId="13">
+  <w:num w:numId="13" w16cid:durableId="545485131">
     <w:abstractNumId w:val="14"/>
   </w:num>
-  <w:num w:numId="14">
+  <w:num w:numId="14" w16cid:durableId="1786652901">
     <w:abstractNumId w:val="8"/>
   </w:num>
-  <w:num w:numId="15">
+  <w:num w:numId="15" w16cid:durableId="253320201">
     <w:abstractNumId w:val="35"/>
   </w:num>
-  <w:num w:numId="16">
+  <w:num w:numId="16" w16cid:durableId="844516612">
     <w:abstractNumId w:val="32"/>
   </w:num>
-  <w:num w:numId="17">
+  <w:num w:numId="17" w16cid:durableId="641428765">
     <w:abstractNumId w:val="41"/>
   </w:num>
-  <w:num w:numId="18">
+  <w:num w:numId="18" w16cid:durableId="22830206">
     <w:abstractNumId w:val="19"/>
   </w:num>
-  <w:num w:numId="19">
+  <w:num w:numId="19" w16cid:durableId="1232732459">
     <w:abstractNumId w:val="42"/>
   </w:num>
-  <w:num w:numId="20">
+  <w:num w:numId="20" w16cid:durableId="605038423">
     <w:abstractNumId w:val="18"/>
   </w:num>
-  <w:num w:numId="21">
+  <w:num w:numId="21" w16cid:durableId="1285772180">
     <w:abstractNumId w:val="20"/>
   </w:num>
-  <w:num w:numId="22">
+  <w:num w:numId="22" w16cid:durableId="463162250">
     <w:abstractNumId w:val="38"/>
   </w:num>
-  <w:num w:numId="23">
+  <w:num w:numId="23" w16cid:durableId="1068651321">
     <w:abstractNumId w:val="15"/>
   </w:num>
-  <w:num w:numId="24">
+  <w:num w:numId="24" w16cid:durableId="1139804509">
     <w:abstractNumId w:val="2"/>
   </w:num>
-  <w:num w:numId="25">
+  <w:num w:numId="25" w16cid:durableId="547882552">
     <w:abstractNumId w:val="21"/>
   </w:num>
-  <w:num w:numId="26">
+  <w:num w:numId="26" w16cid:durableId="1588617335">
     <w:abstractNumId w:val="40"/>
   </w:num>
-  <w:num w:numId="27">
+  <w:num w:numId="27" w16cid:durableId="1589656195">
     <w:abstractNumId w:val="29"/>
   </w:num>
-  <w:num w:numId="28">
+  <w:num w:numId="28" w16cid:durableId="500046555">
     <w:abstractNumId w:val="25"/>
   </w:num>
-  <w:num w:numId="29">
+  <w:num w:numId="29" w16cid:durableId="855195637">
     <w:abstractNumId w:val="28"/>
   </w:num>
-  <w:num w:numId="30">
+  <w:num w:numId="30" w16cid:durableId="551309034">
     <w:abstractNumId w:val="6"/>
   </w:num>
-  <w:num w:numId="31">
+  <w:num w:numId="31" w16cid:durableId="551887662">
     <w:abstractNumId w:val="38"/>
   </w:num>
-  <w:num w:numId="32">
+  <w:num w:numId="32" w16cid:durableId="797914918">
     <w:abstractNumId w:val="38"/>
   </w:num>
-  <w:num w:numId="33">
+  <w:num w:numId="33" w16cid:durableId="1384138010">
     <w:abstractNumId w:val="5"/>
   </w:num>
-  <w:num w:numId="34">
+  <w:num w:numId="34" w16cid:durableId="432432277">
     <w:abstractNumId w:val="30"/>
   </w:num>
-  <w:num w:numId="35">
+  <w:num w:numId="35" w16cid:durableId="2036534614">
     <w:abstractNumId w:val="43"/>
   </w:num>
-  <w:num w:numId="36">
+  <w:num w:numId="36" w16cid:durableId="46151838">
     <w:abstractNumId w:val="4"/>
   </w:num>
-  <w:num w:numId="37">
+  <w:num w:numId="37" w16cid:durableId="1316229303">
     <w:abstractNumId w:val="27"/>
   </w:num>
-  <w:num w:numId="38">
+  <w:num w:numId="38" w16cid:durableId="29648070">
     <w:abstractNumId w:val="33"/>
   </w:num>
-  <w:num w:numId="39">
+  <w:num w:numId="39" w16cid:durableId="815998821">
     <w:abstractNumId w:val="24"/>
   </w:num>
-  <w:num w:numId="40">
+  <w:num w:numId="40" w16cid:durableId="1265842844">
     <w:abstractNumId w:val="3"/>
   </w:num>
-  <w:num w:numId="41">
+  <w:num w:numId="41" w16cid:durableId="418063642">
     <w:abstractNumId w:val="34"/>
   </w:num>
-  <w:num w:numId="42">
+  <w:num w:numId="42" w16cid:durableId="209464483">
     <w:abstractNumId w:val="13"/>
   </w:num>
-  <w:num w:numId="43">
+  <w:num w:numId="43" w16cid:durableId="975833835">
     <w:abstractNumId w:val="39"/>
   </w:num>
-  <w:num w:numId="44">
+  <w:num w:numId="44" w16cid:durableId="1270502676">
     <w:abstractNumId w:val="16"/>
   </w:num>
-  <w:num w:numId="45">
+  <w:num w:numId="45" w16cid:durableId="1282759264">
     <w:abstractNumId w:val="23"/>
   </w:num>
-  <w:num w:numId="46">
+  <w:num w:numId="46" w16cid:durableId="434398586">
     <w:abstractNumId w:val="36"/>
   </w:num>
-  <w:num w:numId="47">
+  <w:num w:numId="47" w16cid:durableId="1654601712">
     <w:abstractNumId w:val="9"/>
   </w:num>
-  <w:num w:numId="48">
+  <w:num w:numId="48" w16cid:durableId="954678640">
     <w:abstractNumId w:val="11"/>
   </w:num>
 </w:numbering>
@@ -11418,19 +11474,6 @@
 </file>
 
 <file path=customXml/item3.xml><?xml version="1.0" encoding="utf-8"?>
-<b:Sources xmlns:b="http://schemas.openxmlformats.org/officeDocument/2006/bibliography" xmlns="http://schemas.openxmlformats.org/officeDocument/2006/bibliography" SelectedStyle="\APA.XSL" StyleName="APA"/>
-</file>
-
-<file path=customXml/item4.xml><?xml version="1.0" encoding="utf-8"?>
-<?mso-contentType ?>
-<FormTemplates xmlns="http://schemas.microsoft.com/sharepoint/v3/contenttype/forms">
-  <Display>DocumentLibraryForm</Display>
-  <Edit>DocumentLibraryForm</Edit>
-  <New>DocumentLibraryForm</New>
-</FormTemplates>
-</file>
-
-<file path=customXml/item5.xml><?xml version="1.0" encoding="utf-8"?>
 <ct:contentTypeSchema xmlns:ct="http://schemas.microsoft.com/office/2006/metadata/contentType" xmlns:ma="http://schemas.microsoft.com/office/2006/metadata/properties/metaAttributes" ct:_="" ma:_="" ma:contentTypeName="Document" ma:contentTypeID="0x01010030BD7732B7E9D546895B9CFEB89AE1DA" ma:contentTypeVersion="2" ma:contentTypeDescription="Create a new document." ma:contentTypeScope="" ma:versionID="4a52a66f97c8a8cc0b4275e183da2dbb">
   <xsd:schema xmlns:xsd="http://www.w3.org/2001/XMLSchema" xmlns:xs="http://www.w3.org/2001/XMLSchema" xmlns:p="http://schemas.microsoft.com/office/2006/metadata/properties" xmlns:ns2="http://schemas.microsoft.com/sharepoint/v3/fields" targetNamespace="http://schemas.microsoft.com/office/2006/metadata/properties" ma:root="true" ma:fieldsID="032493956d71b98ad7ed2527eb986e98" ns2:_="">
     <xsd:import namespace="http://schemas.microsoft.com/sharepoint/v3/fields"/>
@@ -11556,6 +11599,19 @@
 </ct:contentTypeSchema>
 </file>
 
+<file path=customXml/item4.xml><?xml version="1.0" encoding="utf-8"?>
+<?mso-contentType ?>
+<FormTemplates xmlns="http://schemas.microsoft.com/sharepoint/v3/contenttype/forms">
+  <Display>DocumentLibraryForm</Display>
+  <Edit>DocumentLibraryForm</Edit>
+  <New>DocumentLibraryForm</New>
+</FormTemplates>
+</file>
+
+<file path=customXml/item5.xml><?xml version="1.0" encoding="utf-8"?>
+<b:Sources xmlns:b="http://schemas.openxmlformats.org/officeDocument/2006/bibliography" xmlns="http://schemas.openxmlformats.org/officeDocument/2006/bibliography" SelectedStyle="\APA.XSL" StyleName="APA"/>
+</file>
+
 <file path=customXml/itemProps1.xml><?xml version="1.0" encoding="utf-8"?>
 <ds:datastoreItem xmlns:ds="http://schemas.openxmlformats.org/officeDocument/2006/customXml" ds:itemID="{55AF091B-3C7A-41E3-B477-F2FDAA23CFDA}">
   <ds:schemaRefs>
@@ -11574,22 +11630,6 @@
 </file>
 
 <file path=customXml/itemProps3.xml><?xml version="1.0" encoding="utf-8"?>
-<ds:datastoreItem xmlns:ds="http://schemas.openxmlformats.org/officeDocument/2006/customXml" ds:itemID="{FCC5859E-D5ED-40D4-B12F-A516666E390B}">
-  <ds:schemaRefs>
-    <ds:schemaRef ds:uri="http://schemas.openxmlformats.org/officeDocument/2006/bibliography"/>
-  </ds:schemaRefs>
-</ds:datastoreItem>
-</file>
-
-<file path=customXml/itemProps4.xml><?xml version="1.0" encoding="utf-8"?>
-<ds:datastoreItem xmlns:ds="http://schemas.openxmlformats.org/officeDocument/2006/customXml" ds:itemID="{6E0243D2-C2E7-4C17-98A3-48E63A4A14E3}">
-  <ds:schemaRefs>
-    <ds:schemaRef ds:uri="http://schemas.microsoft.com/sharepoint/v3/contenttype/forms"/>
-  </ds:schemaRefs>
-</ds:datastoreItem>
-</file>
-
-<file path=customXml/itemProps5.xml><?xml version="1.0" encoding="utf-8"?>
 <ds:datastoreItem xmlns:ds="http://schemas.openxmlformats.org/officeDocument/2006/customXml" ds:itemID="{C20E51C4-559D-47CC-9854-22650DD0FC25}">
   <ds:schemaRefs>
     <ds:schemaRef ds:uri="http://schemas.microsoft.com/office/2006/metadata/contentType"/>
@@ -11605,4 +11645,20 @@
     <ds:schemaRef ds:uri="http://schemas.microsoft.com/internal/obd"/>
   </ds:schemaRefs>
 </ds:datastoreItem>
+</file>
+
+<file path=customXml/itemProps4.xml><?xml version="1.0" encoding="utf-8"?>
+<ds:datastoreItem xmlns:ds="http://schemas.openxmlformats.org/officeDocument/2006/customXml" ds:itemID="{6E0243D2-C2E7-4C17-98A3-48E63A4A14E3}">
+  <ds:schemaRefs>
+    <ds:schemaRef ds:uri="http://schemas.microsoft.com/sharepoint/v3/contenttype/forms"/>
+  </ds:schemaRefs>
+</ds:datastoreItem>
+</file>
+
+<file path=customXml/itemProps5.xml><?xml version="1.0" encoding="utf-8"?>
+<ds:datastoreItem xmlns:ds="http://schemas.openxmlformats.org/officeDocument/2006/customXml" ds:itemID="{FCC5859E-D5ED-40D4-B12F-A516666E390B}">
+  <ds:schemaRefs>
+    <ds:schemaRef ds:uri="http://schemas.openxmlformats.org/officeDocument/2006/bibliography"/>
+  </ds:schemaRefs>
+</ds:datastoreItem>
 </file>
</xml_diff>

<commit_message>
26094 - QNS workflow change;
git-tfs-id: [https://tfs.omnicloud.local/tfs/cco%20program/]$/eCoaching_V2;C52554
</commit_message>
<xml_diff>
--- a/Runbook/Web/CCO_eCoaching_Log_Runbook.docx
+++ b/Runbook/Web/CCO_eCoaching_Log_Runbook.docx
@@ -3530,7 +3530,15 @@
                 <w:sz w:val="32"/>
                 <w:szCs w:val="32"/>
               </w:rPr>
-              <w:t>550</w:t>
+              <w:t>55</w:t>
+            </w:r>
+            <w:r>
+              <w:rPr>
+                <w:b/>
+                <w:sz w:val="32"/>
+                <w:szCs w:val="32"/>
+              </w:rPr>
+              <w:t>3</w:t>
             </w:r>
             <w:r>
               <w:rPr>
@@ -5077,7 +5085,7 @@
         </mc:Choice>
         <mc:Fallback>
           <w:pict>
-            <v:line w14:anchorId="3B6DD3B9" id="Line 7" o:spid="_x0000_s1026" style="position:absolute;z-index:251659264;visibility:visible;mso-wrap-style:square;mso-width-percent:0;mso-height-percent:0;mso-wrap-distance-left:9pt;mso-wrap-distance-top:-3e-5mm;mso-wrap-distance-right:9pt;mso-wrap-distance-bottom:-3e-5mm;mso-position-horizontal:absolute;mso-position-horizontal-relative:text;mso-position-vertical:absolute;mso-position-vertical-relative:text;mso-width-percent:0;mso-height-percent:0;mso-width-relative:page;mso-height-relative:page" from="-2.25pt,12.9pt" to="465.75pt,12.9pt" o:gfxdata="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" strokecolor="#5b7d96" strokeweight="2.25pt"/>
+            <v:line w14:anchorId="4E0CB8C2" id="Line 7" o:spid="_x0000_s1026" style="position:absolute;z-index:251659264;visibility:visible;mso-wrap-style:square;mso-width-percent:0;mso-height-percent:0;mso-wrap-distance-left:9pt;mso-wrap-distance-top:-3e-5mm;mso-wrap-distance-right:9pt;mso-wrap-distance-bottom:-3e-5mm;mso-position-horizontal:absolute;mso-position-horizontal-relative:text;mso-position-vertical:absolute;mso-position-vertical-relative:text;mso-width-percent:0;mso-height-percent:0;mso-width-relative:page;mso-height-relative:page" from="-2.25pt,12.9pt" to="465.75pt,12.9pt" o:gfxdata="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" strokecolor="#5b7d96" strokeweight="2.25pt"/>
           </w:pict>
         </mc:Fallback>
       </mc:AlternateContent>
@@ -11474,6 +11482,19 @@
 </file>
 
 <file path=customXml/item3.xml><?xml version="1.0" encoding="utf-8"?>
+<b:Sources xmlns:b="http://schemas.openxmlformats.org/officeDocument/2006/bibliography" xmlns="http://schemas.openxmlformats.org/officeDocument/2006/bibliography" SelectedStyle="\APA.XSL" StyleName="APA"/>
+</file>
+
+<file path=customXml/item4.xml><?xml version="1.0" encoding="utf-8"?>
+<?mso-contentType ?>
+<FormTemplates xmlns="http://schemas.microsoft.com/sharepoint/v3/contenttype/forms">
+  <Display>DocumentLibraryForm</Display>
+  <Edit>DocumentLibraryForm</Edit>
+  <New>DocumentLibraryForm</New>
+</FormTemplates>
+</file>
+
+<file path=customXml/item5.xml><?xml version="1.0" encoding="utf-8"?>
 <ct:contentTypeSchema xmlns:ct="http://schemas.microsoft.com/office/2006/metadata/contentType" xmlns:ma="http://schemas.microsoft.com/office/2006/metadata/properties/metaAttributes" ct:_="" ma:_="" ma:contentTypeName="Document" ma:contentTypeID="0x01010030BD7732B7E9D546895B9CFEB89AE1DA" ma:contentTypeVersion="2" ma:contentTypeDescription="Create a new document." ma:contentTypeScope="" ma:versionID="4a52a66f97c8a8cc0b4275e183da2dbb">
   <xsd:schema xmlns:xsd="http://www.w3.org/2001/XMLSchema" xmlns:xs="http://www.w3.org/2001/XMLSchema" xmlns:p="http://schemas.microsoft.com/office/2006/metadata/properties" xmlns:ns2="http://schemas.microsoft.com/sharepoint/v3/fields" targetNamespace="http://schemas.microsoft.com/office/2006/metadata/properties" ma:root="true" ma:fieldsID="032493956d71b98ad7ed2527eb986e98" ns2:_="">
     <xsd:import namespace="http://schemas.microsoft.com/sharepoint/v3/fields"/>
@@ -11599,19 +11620,6 @@
 </ct:contentTypeSchema>
 </file>
 
-<file path=customXml/item4.xml><?xml version="1.0" encoding="utf-8"?>
-<?mso-contentType ?>
-<FormTemplates xmlns="http://schemas.microsoft.com/sharepoint/v3/contenttype/forms">
-  <Display>DocumentLibraryForm</Display>
-  <Edit>DocumentLibraryForm</Edit>
-  <New>DocumentLibraryForm</New>
-</FormTemplates>
-</file>
-
-<file path=customXml/item5.xml><?xml version="1.0" encoding="utf-8"?>
-<b:Sources xmlns:b="http://schemas.openxmlformats.org/officeDocument/2006/bibliography" xmlns="http://schemas.openxmlformats.org/officeDocument/2006/bibliography" SelectedStyle="\APA.XSL" StyleName="APA"/>
-</file>
-
 <file path=customXml/itemProps1.xml><?xml version="1.0" encoding="utf-8"?>
 <ds:datastoreItem xmlns:ds="http://schemas.openxmlformats.org/officeDocument/2006/customXml" ds:itemID="{55AF091B-3C7A-41E3-B477-F2FDAA23CFDA}">
   <ds:schemaRefs>
@@ -11630,6 +11638,22 @@
 </file>
 
 <file path=customXml/itemProps3.xml><?xml version="1.0" encoding="utf-8"?>
+<ds:datastoreItem xmlns:ds="http://schemas.openxmlformats.org/officeDocument/2006/customXml" ds:itemID="{FCC5859E-D5ED-40D4-B12F-A516666E390B}">
+  <ds:schemaRefs>
+    <ds:schemaRef ds:uri="http://schemas.openxmlformats.org/officeDocument/2006/bibliography"/>
+  </ds:schemaRefs>
+</ds:datastoreItem>
+</file>
+
+<file path=customXml/itemProps4.xml><?xml version="1.0" encoding="utf-8"?>
+<ds:datastoreItem xmlns:ds="http://schemas.openxmlformats.org/officeDocument/2006/customXml" ds:itemID="{6E0243D2-C2E7-4C17-98A3-48E63A4A14E3}">
+  <ds:schemaRefs>
+    <ds:schemaRef ds:uri="http://schemas.microsoft.com/sharepoint/v3/contenttype/forms"/>
+  </ds:schemaRefs>
+</ds:datastoreItem>
+</file>
+
+<file path=customXml/itemProps5.xml><?xml version="1.0" encoding="utf-8"?>
 <ds:datastoreItem xmlns:ds="http://schemas.openxmlformats.org/officeDocument/2006/customXml" ds:itemID="{C20E51C4-559D-47CC-9854-22650DD0FC25}">
   <ds:schemaRefs>
     <ds:schemaRef ds:uri="http://schemas.microsoft.com/office/2006/metadata/contentType"/>
@@ -11645,20 +11669,4 @@
     <ds:schemaRef ds:uri="http://schemas.microsoft.com/internal/obd"/>
   </ds:schemaRefs>
 </ds:datastoreItem>
-</file>
-
-<file path=customXml/itemProps4.xml><?xml version="1.0" encoding="utf-8"?>
-<ds:datastoreItem xmlns:ds="http://schemas.openxmlformats.org/officeDocument/2006/customXml" ds:itemID="{6E0243D2-C2E7-4C17-98A3-48E63A4A14E3}">
-  <ds:schemaRefs>
-    <ds:schemaRef ds:uri="http://schemas.microsoft.com/sharepoint/v3/contenttype/forms"/>
-  </ds:schemaRefs>
-</ds:datastoreItem>
-</file>
-
-<file path=customXml/itemProps5.xml><?xml version="1.0" encoding="utf-8"?>
-<ds:datastoreItem xmlns:ds="http://schemas.openxmlformats.org/officeDocument/2006/customXml" ds:itemID="{FCC5859E-D5ED-40D4-B12F-A516666E390B}">
-  <ds:schemaRefs>
-    <ds:schemaRef ds:uri="http://schemas.openxmlformats.org/officeDocument/2006/bibliography"/>
-  </ds:schemaRefs>
-</ds:datastoreItem>
 </file>
</xml_diff>

<commit_message>
26419 - New Coaching Reason: Claims View (Medicare Only). 26444 - Audio Issue Coaching Logs.
git-tfs-id: [https://tfs.omnicloud.local/tfs/cco%20program/]$/eCoaching_V2;C52714
</commit_message>
<xml_diff>
--- a/Runbook/Web/CCO_eCoaching_Log_Runbook.docx
+++ b/Runbook/Web/CCO_eCoaching_Log_Runbook.docx
@@ -275,13 +275,9 @@
           <w:p>
             <w:pPr>
               <w:cnfStyle w:val="100000000000" w:firstRow="1" w:lastRow="0" w:firstColumn="0" w:lastColumn="0" w:oddVBand="0" w:evenVBand="0" w:oddHBand="0" w:evenHBand="0" w:firstRowFirstColumn="0" w:firstRowLastColumn="0" w:lastRowFirstColumn="0" w:lastRowLastColumn="0"/>
-              <w:rPr>
-                <w:i w:val="0"/>
-                <w:iCs w:val="0"/>
-              </w:rPr>
-            </w:pPr>
-            <w:r>
-              <w:t>26094 – QNS change;</w:t>
+            </w:pPr>
+            <w:r>
+              <w:t>26419 - New Coaching Reason: Claims View (Medicare Only).</w:t>
             </w:r>
           </w:p>
           <w:p>
@@ -289,7 +285,7 @@
               <w:cnfStyle w:val="100000000000" w:firstRow="1" w:lastRow="0" w:firstColumn="0" w:lastColumn="0" w:oddVBand="0" w:evenVBand="0" w:oddHBand="0" w:evenHBand="0" w:firstRowFirstColumn="0" w:firstRowLastColumn="0" w:lastRowFirstColumn="0" w:lastRowLastColumn="0"/>
             </w:pPr>
             <w:r>
-              <w:t>26406 - eCL: Highlight the Prepare or Coach links.</w:t>
+              <w:t>26444 - Audio Issue Coaching Logs.</w:t>
             </w:r>
           </w:p>
         </w:tc>
@@ -3343,6 +3339,73 @@
             </w:r>
             <w:r>
               <w:t>26406 - eCL: Highlight the Prepare or Coach links.</w:t>
+            </w:r>
+          </w:p>
+        </w:tc>
+        <w:tc>
+          <w:tcPr>
+            <w:tcW w:w="2214" w:type="dxa"/>
+          </w:tcPr>
+          <w:p>
+            <w:pPr>
+              <w:pStyle w:val="TableText"/>
+              <w:ind w:left="162"/>
+              <w:rPr>
+                <w:sz w:val="18"/>
+                <w:szCs w:val="18"/>
+              </w:rPr>
+            </w:pPr>
+            <w:r>
+              <w:rPr>
+                <w:sz w:val="18"/>
+                <w:szCs w:val="18"/>
+              </w:rPr>
+              <w:t>Lili Huang</w:t>
+            </w:r>
+          </w:p>
+        </w:tc>
+      </w:tr>
+      <w:tr>
+        <w:tc>
+          <w:tcPr>
+            <w:tcW w:w="1186" w:type="dxa"/>
+          </w:tcPr>
+          <w:p>
+            <w:pPr>
+              <w:pStyle w:val="TableText"/>
+              <w:ind w:left="90"/>
+              <w:rPr>
+                <w:sz w:val="18"/>
+                <w:szCs w:val="18"/>
+              </w:rPr>
+            </w:pPr>
+            <w:r>
+              <w:rPr>
+                <w:sz w:val="18"/>
+                <w:szCs w:val="18"/>
+              </w:rPr>
+              <w:t>04/24/2023</w:t>
+            </w:r>
+          </w:p>
+        </w:tc>
+        <w:tc>
+          <w:tcPr>
+            <w:tcW w:w="5950" w:type="dxa"/>
+          </w:tcPr>
+          <w:p>
+            <w:r>
+              <w:t xml:space="preserve">TFS </w:t>
+            </w:r>
+            <w:r>
+              <w:t>26419 - New Coaching Reason: Claims View (Medicare Only).</w:t>
+            </w:r>
+          </w:p>
+          <w:p>
+            <w:r>
+              <w:t xml:space="preserve">TFS </w:t>
+            </w:r>
+            <w:r>
+              <w:t>26444 - Audio Issue Coaching Logs.</w:t>
             </w:r>
           </w:p>
         </w:tc>
@@ -3601,7 +3664,7 @@
                 <w:sz w:val="32"/>
                 <w:szCs w:val="32"/>
               </w:rPr>
-              <w:t>630</w:t>
+              <w:t>713</w:t>
             </w:r>
             <w:r>
               <w:rPr>
@@ -5148,7 +5211,7 @@
         </mc:Choice>
         <mc:Fallback>
           <w:pict>
-            <v:line w14:anchorId="6B610DC6" id="Line 7" o:spid="_x0000_s1026" style="position:absolute;z-index:251659264;visibility:visible;mso-wrap-style:square;mso-width-percent:0;mso-height-percent:0;mso-wrap-distance-left:9pt;mso-wrap-distance-top:-3e-5mm;mso-wrap-distance-right:9pt;mso-wrap-distance-bottom:-3e-5mm;mso-position-horizontal:absolute;mso-position-horizontal-relative:text;mso-position-vertical:absolute;mso-position-vertical-relative:text;mso-width-percent:0;mso-height-percent:0;mso-width-relative:page;mso-height-relative:page" from="-2.25pt,12.9pt" to="465.75pt,12.9pt" o:gfxdata="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" strokecolor="#5b7d96" strokeweight="2.25pt"/>
+            <v:line w14:anchorId="4C46D8A6" id="Line 7" o:spid="_x0000_s1026" style="position:absolute;z-index:251659264;visibility:visible;mso-wrap-style:square;mso-width-percent:0;mso-height-percent:0;mso-wrap-distance-left:9pt;mso-wrap-distance-top:-3e-5mm;mso-wrap-distance-right:9pt;mso-wrap-distance-bottom:-3e-5mm;mso-position-horizontal:absolute;mso-position-horizontal-relative:text;mso-position-vertical:absolute;mso-position-vertical-relative:text;mso-width-percent:0;mso-height-percent:0;mso-width-relative:page;mso-height-relative:page" from="-2.25pt,12.9pt" to="465.75pt,12.9pt" o:gfxdata="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" strokecolor="#5b7d96" strokeweight="2.25pt"/>
           </w:pict>
         </mc:Fallback>
       </mc:AlternateContent>
@@ -11545,6 +11608,19 @@
 </file>
 
 <file path=customXml/item3.xml><?xml version="1.0" encoding="utf-8"?>
+<b:Sources xmlns:b="http://schemas.openxmlformats.org/officeDocument/2006/bibliography" xmlns="http://schemas.openxmlformats.org/officeDocument/2006/bibliography" SelectedStyle="\APA.XSL" StyleName="APA"/>
+</file>
+
+<file path=customXml/item4.xml><?xml version="1.0" encoding="utf-8"?>
+<?mso-contentType ?>
+<FormTemplates xmlns="http://schemas.microsoft.com/sharepoint/v3/contenttype/forms">
+  <Display>DocumentLibraryForm</Display>
+  <Edit>DocumentLibraryForm</Edit>
+  <New>DocumentLibraryForm</New>
+</FormTemplates>
+</file>
+
+<file path=customXml/item5.xml><?xml version="1.0" encoding="utf-8"?>
 <ct:contentTypeSchema xmlns:ct="http://schemas.microsoft.com/office/2006/metadata/contentType" xmlns:ma="http://schemas.microsoft.com/office/2006/metadata/properties/metaAttributes" ct:_="" ma:_="" ma:contentTypeName="Document" ma:contentTypeID="0x01010030BD7732B7E9D546895B9CFEB89AE1DA" ma:contentTypeVersion="2" ma:contentTypeDescription="Create a new document." ma:contentTypeScope="" ma:versionID="4a52a66f97c8a8cc0b4275e183da2dbb">
   <xsd:schema xmlns:xsd="http://www.w3.org/2001/XMLSchema" xmlns:xs="http://www.w3.org/2001/XMLSchema" xmlns:p="http://schemas.microsoft.com/office/2006/metadata/properties" xmlns:ns2="http://schemas.microsoft.com/sharepoint/v3/fields" targetNamespace="http://schemas.microsoft.com/office/2006/metadata/properties" ma:root="true" ma:fieldsID="032493956d71b98ad7ed2527eb986e98" ns2:_="">
     <xsd:import namespace="http://schemas.microsoft.com/sharepoint/v3/fields"/>
@@ -11670,19 +11746,6 @@
 </ct:contentTypeSchema>
 </file>
 
-<file path=customXml/item4.xml><?xml version="1.0" encoding="utf-8"?>
-<?mso-contentType ?>
-<FormTemplates xmlns="http://schemas.microsoft.com/sharepoint/v3/contenttype/forms">
-  <Display>DocumentLibraryForm</Display>
-  <Edit>DocumentLibraryForm</Edit>
-  <New>DocumentLibraryForm</New>
-</FormTemplates>
-</file>
-
-<file path=customXml/item5.xml><?xml version="1.0" encoding="utf-8"?>
-<b:Sources xmlns:b="http://schemas.openxmlformats.org/officeDocument/2006/bibliography" xmlns="http://schemas.openxmlformats.org/officeDocument/2006/bibliography" SelectedStyle="\APA.XSL" StyleName="APA"/>
-</file>
-
 <file path=customXml/itemProps1.xml><?xml version="1.0" encoding="utf-8"?>
 <ds:datastoreItem xmlns:ds="http://schemas.openxmlformats.org/officeDocument/2006/customXml" ds:itemID="{55AF091B-3C7A-41E3-B477-F2FDAA23CFDA}">
   <ds:schemaRefs>
@@ -11701,6 +11764,22 @@
 </file>
 
 <file path=customXml/itemProps3.xml><?xml version="1.0" encoding="utf-8"?>
+<ds:datastoreItem xmlns:ds="http://schemas.openxmlformats.org/officeDocument/2006/customXml" ds:itemID="{FCC5859E-D5ED-40D4-B12F-A516666E390B}">
+  <ds:schemaRefs>
+    <ds:schemaRef ds:uri="http://schemas.openxmlformats.org/officeDocument/2006/bibliography"/>
+  </ds:schemaRefs>
+</ds:datastoreItem>
+</file>
+
+<file path=customXml/itemProps4.xml><?xml version="1.0" encoding="utf-8"?>
+<ds:datastoreItem xmlns:ds="http://schemas.openxmlformats.org/officeDocument/2006/customXml" ds:itemID="{6E0243D2-C2E7-4C17-98A3-48E63A4A14E3}">
+  <ds:schemaRefs>
+    <ds:schemaRef ds:uri="http://schemas.microsoft.com/sharepoint/v3/contenttype/forms"/>
+  </ds:schemaRefs>
+</ds:datastoreItem>
+</file>
+
+<file path=customXml/itemProps5.xml><?xml version="1.0" encoding="utf-8"?>
 <ds:datastoreItem xmlns:ds="http://schemas.openxmlformats.org/officeDocument/2006/customXml" ds:itemID="{C20E51C4-559D-47CC-9854-22650DD0FC25}">
   <ds:schemaRefs>
     <ds:schemaRef ds:uri="http://schemas.microsoft.com/office/2006/metadata/contentType"/>
@@ -11716,20 +11795,4 @@
     <ds:schemaRef ds:uri="http://schemas.microsoft.com/internal/obd"/>
   </ds:schemaRefs>
 </ds:datastoreItem>
-</file>
-
-<file path=customXml/itemProps4.xml><?xml version="1.0" encoding="utf-8"?>
-<ds:datastoreItem xmlns:ds="http://schemas.openxmlformats.org/officeDocument/2006/customXml" ds:itemID="{6E0243D2-C2E7-4C17-98A3-48E63A4A14E3}">
-  <ds:schemaRefs>
-    <ds:schemaRef ds:uri="http://schemas.microsoft.com/sharepoint/v3/contenttype/forms"/>
-  </ds:schemaRefs>
-</ds:datastoreItem>
-</file>
-
-<file path=customXml/itemProps5.xml><?xml version="1.0" encoding="utf-8"?>
-<ds:datastoreItem xmlns:ds="http://schemas.openxmlformats.org/officeDocument/2006/customXml" ds:itemID="{FCC5859E-D5ED-40D4-B12F-A516666E390B}">
-  <ds:schemaRefs>
-    <ds:schemaRef ds:uri="http://schemas.openxmlformats.org/officeDocument/2006/bibliography"/>
-  </ds:schemaRefs>
-</ds:datastoreItem>
 </file>
</xml_diff>

<commit_message>
27222 - Review Page (Audio Issue Log): display verint id for supervisor when log is Pending Supervisor Review.
git-tfs-id: [https://tfs.omnicloud.local/tfs/cco%20program/]$/eCoaching_V2;C53236
</commit_message>
<xml_diff>
--- a/Runbook/Web/CCO_eCoaching_Log_Runbook.docx
+++ b/Runbook/Web/CCO_eCoaching_Log_Runbook.docx
@@ -280,7 +280,19 @@
               <w:rPr>
                 <w:color w:val="444444"/>
               </w:rPr>
-              <w:t>27044 - Display feedback text/link on Review page for current reviewers (people who do the coaching).</w:t>
+              <w:t>27222</w:t>
+            </w:r>
+            <w:r>
+              <w:rPr>
+                <w:color w:val="444444"/>
+              </w:rPr>
+              <w:t xml:space="preserve"> - </w:t>
+            </w:r>
+            <w:r>
+              <w:rPr>
+                <w:color w:val="444444"/>
+              </w:rPr>
+              <w:t>Review Page (Audio Issue Log): display verint id for supervisor when log is Pending Supervisor Review.</w:t>
             </w:r>
           </w:p>
         </w:tc>
@@ -5264,6 +5276,13 @@
                 <w:szCs w:val="18"/>
               </w:rPr>
             </w:pPr>
+            <w:r>
+              <w:rPr>
+                <w:sz w:val="18"/>
+                <w:szCs w:val="18"/>
+              </w:rPr>
+              <w:t>10/05/2023</w:t>
+            </w:r>
           </w:p>
         </w:tc>
         <w:tc>
@@ -5280,6 +5299,20 @@
                 <w:sz w:val="20"/>
               </w:rPr>
             </w:pPr>
+            <w:r>
+              <w:rPr>
+                <w:color w:val="444444"/>
+                <w:sz w:val="20"/>
+              </w:rPr>
+              <w:t xml:space="preserve">TFS </w:t>
+            </w:r>
+            <w:r>
+              <w:rPr>
+                <w:color w:val="444444"/>
+                <w:sz w:val="20"/>
+              </w:rPr>
+              <w:t>27222 - Review Page (Audio Issue Log): display verint id for supervisor when log is Pending Supervisor Review.</w:t>
+            </w:r>
           </w:p>
         </w:tc>
         <w:tc>
@@ -5295,6 +5328,13 @@
                 <w:szCs w:val="18"/>
               </w:rPr>
             </w:pPr>
+            <w:r>
+              <w:rPr>
+                <w:sz w:val="18"/>
+                <w:szCs w:val="18"/>
+              </w:rPr>
+              <w:t>ecl_ui_20231003</w:t>
+            </w:r>
           </w:p>
         </w:tc>
         <w:tc>
@@ -5325,6 +5365,13 @@
                 <w:szCs w:val="18"/>
               </w:rPr>
             </w:pPr>
+            <w:r>
+              <w:rPr>
+                <w:sz w:val="18"/>
+                <w:szCs w:val="18"/>
+              </w:rPr>
+              <w:t>Lili Huang</w:t>
+            </w:r>
           </w:p>
         </w:tc>
       </w:tr>
@@ -5669,7 +5716,7 @@
                 <w:sz w:val="32"/>
                 <w:szCs w:val="32"/>
               </w:rPr>
-              <w:t>31</w:t>
+              <w:t>3</w:t>
             </w:r>
             <w:r>
               <w:rPr>
@@ -5677,15 +5724,7 @@
                 <w:sz w:val="32"/>
                 <w:szCs w:val="32"/>
               </w:rPr>
-              <w:t>5</w:t>
-            </w:r>
-            <w:r>
-              <w:rPr>
-                <w:b/>
-                <w:sz w:val="32"/>
-                <w:szCs w:val="32"/>
-              </w:rPr>
-              <w:t>3</w:t>
+              <w:t>235</w:t>
             </w:r>
             <w:r>
               <w:rPr>
@@ -7232,7 +7271,7 @@
         </mc:Choice>
         <mc:Fallback>
           <w:pict>
-            <v:line w14:anchorId="2136CC09" id="Line 7" o:spid="_x0000_s1026" style="position:absolute;z-index:251659264;visibility:visible;mso-wrap-style:square;mso-width-percent:0;mso-height-percent:0;mso-wrap-distance-left:9pt;mso-wrap-distance-top:-3e-5mm;mso-wrap-distance-right:9pt;mso-wrap-distance-bottom:-3e-5mm;mso-position-horizontal:absolute;mso-position-horizontal-relative:text;mso-position-vertical:absolute;mso-position-vertical-relative:text;mso-width-percent:0;mso-height-percent:0;mso-width-relative:page;mso-height-relative:page" from="-2.25pt,12.9pt" to="465.75pt,12.9pt" o:gfxdata="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" strokecolor="#5b7d96" strokeweight="2.25pt"/>
+            <v:line w14:anchorId="37DA5B47" id="Line 7" o:spid="_x0000_s1026" style="position:absolute;z-index:251659264;visibility:visible;mso-wrap-style:square;mso-width-percent:0;mso-height-percent:0;mso-wrap-distance-left:9pt;mso-wrap-distance-top:-3e-5mm;mso-wrap-distance-right:9pt;mso-wrap-distance-bottom:-3e-5mm;mso-position-horizontal:absolute;mso-position-horizontal-relative:text;mso-position-vertical:absolute;mso-position-vertical-relative:text;mso-width-percent:0;mso-height-percent:0;mso-width-relative:page;mso-height-relative:page" from="-2.25pt,12.9pt" to="465.75pt,12.9pt" o:gfxdata="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" strokecolor="#5b7d96" strokeweight="2.25pt"/>
           </w:pict>
         </mc:Fallback>
       </mc:AlternateContent>
@@ -13642,19 +13681,6 @@
 </file>
 
 <file path=customXml/item3.xml><?xml version="1.0" encoding="utf-8"?>
-<b:Sources xmlns:b="http://schemas.openxmlformats.org/officeDocument/2006/bibliography" xmlns="http://schemas.openxmlformats.org/officeDocument/2006/bibliography" SelectedStyle="\APA.XSL" StyleName="APA"/>
-</file>
-
-<file path=customXml/item4.xml><?xml version="1.0" encoding="utf-8"?>
-<?mso-contentType ?>
-<FormTemplates xmlns="http://schemas.microsoft.com/sharepoint/v3/contenttype/forms">
-  <Display>DocumentLibraryForm</Display>
-  <Edit>DocumentLibraryForm</Edit>
-  <New>DocumentLibraryForm</New>
-</FormTemplates>
-</file>
-
-<file path=customXml/item5.xml><?xml version="1.0" encoding="utf-8"?>
 <ct:contentTypeSchema xmlns:ct="http://schemas.microsoft.com/office/2006/metadata/contentType" xmlns:ma="http://schemas.microsoft.com/office/2006/metadata/properties/metaAttributes" ct:_="" ma:_="" ma:contentTypeName="Document" ma:contentTypeID="0x01010030BD7732B7E9D546895B9CFEB89AE1DA" ma:contentTypeVersion="2" ma:contentTypeDescription="Create a new document." ma:contentTypeScope="" ma:versionID="4a52a66f97c8a8cc0b4275e183da2dbb">
   <xsd:schema xmlns:xsd="http://www.w3.org/2001/XMLSchema" xmlns:xs="http://www.w3.org/2001/XMLSchema" xmlns:p="http://schemas.microsoft.com/office/2006/metadata/properties" xmlns:ns2="http://schemas.microsoft.com/sharepoint/v3/fields" targetNamespace="http://schemas.microsoft.com/office/2006/metadata/properties" ma:root="true" ma:fieldsID="032493956d71b98ad7ed2527eb986e98" ns2:_="">
     <xsd:import namespace="http://schemas.microsoft.com/sharepoint/v3/fields"/>
@@ -13780,6 +13806,19 @@
 </ct:contentTypeSchema>
 </file>
 
+<file path=customXml/item4.xml><?xml version="1.0" encoding="utf-8"?>
+<?mso-contentType ?>
+<FormTemplates xmlns="http://schemas.microsoft.com/sharepoint/v3/contenttype/forms">
+  <Display>DocumentLibraryForm</Display>
+  <Edit>DocumentLibraryForm</Edit>
+  <New>DocumentLibraryForm</New>
+</FormTemplates>
+</file>
+
+<file path=customXml/item5.xml><?xml version="1.0" encoding="utf-8"?>
+<b:Sources xmlns:b="http://schemas.openxmlformats.org/officeDocument/2006/bibliography" xmlns="http://schemas.openxmlformats.org/officeDocument/2006/bibliography" SelectedStyle="\APA.XSL" StyleName="APA"/>
+</file>
+
 <file path=customXml/itemProps1.xml><?xml version="1.0" encoding="utf-8"?>
 <ds:datastoreItem xmlns:ds="http://schemas.openxmlformats.org/officeDocument/2006/customXml" ds:itemID="{55AF091B-3C7A-41E3-B477-F2FDAA23CFDA}">
   <ds:schemaRefs>
@@ -13798,22 +13837,6 @@
 </file>
 
 <file path=customXml/itemProps3.xml><?xml version="1.0" encoding="utf-8"?>
-<ds:datastoreItem xmlns:ds="http://schemas.openxmlformats.org/officeDocument/2006/customXml" ds:itemID="{FCC5859E-D5ED-40D4-B12F-A516666E390B}">
-  <ds:schemaRefs>
-    <ds:schemaRef ds:uri="http://schemas.openxmlformats.org/officeDocument/2006/bibliography"/>
-  </ds:schemaRefs>
-</ds:datastoreItem>
-</file>
-
-<file path=customXml/itemProps4.xml><?xml version="1.0" encoding="utf-8"?>
-<ds:datastoreItem xmlns:ds="http://schemas.openxmlformats.org/officeDocument/2006/customXml" ds:itemID="{6E0243D2-C2E7-4C17-98A3-48E63A4A14E3}">
-  <ds:schemaRefs>
-    <ds:schemaRef ds:uri="http://schemas.microsoft.com/sharepoint/v3/contenttype/forms"/>
-  </ds:schemaRefs>
-</ds:datastoreItem>
-</file>
-
-<file path=customXml/itemProps5.xml><?xml version="1.0" encoding="utf-8"?>
 <ds:datastoreItem xmlns:ds="http://schemas.openxmlformats.org/officeDocument/2006/customXml" ds:itemID="{C20E51C4-559D-47CC-9854-22650DD0FC25}">
   <ds:schemaRefs>
     <ds:schemaRef ds:uri="http://schemas.microsoft.com/office/2006/metadata/contentType"/>
@@ -13829,4 +13852,20 @@
     <ds:schemaRef ds:uri="http://schemas.microsoft.com/internal/obd"/>
   </ds:schemaRefs>
 </ds:datastoreItem>
+</file>
+
+<file path=customXml/itemProps4.xml><?xml version="1.0" encoding="utf-8"?>
+<ds:datastoreItem xmlns:ds="http://schemas.openxmlformats.org/officeDocument/2006/customXml" ds:itemID="{6E0243D2-C2E7-4C17-98A3-48E63A4A14E3}">
+  <ds:schemaRefs>
+    <ds:schemaRef ds:uri="http://schemas.microsoft.com/sharepoint/v3/contenttype/forms"/>
+  </ds:schemaRefs>
+</ds:datastoreItem>
+</file>
+
+<file path=customXml/itemProps5.xml><?xml version="1.0" encoding="utf-8"?>
+<ds:datastoreItem xmlns:ds="http://schemas.openxmlformats.org/officeDocument/2006/customXml" ds:itemID="{FCC5859E-D5ED-40D4-B12F-A516666E390B}">
+  <ds:schemaRefs>
+    <ds:schemaRef ds:uri="http://schemas.openxmlformats.org/officeDocument/2006/bibliography"/>
+  </ds:schemaRefs>
+</ds:datastoreItem>
 </file>
</xml_diff>

<commit_message>
27395 - Review Page: static text not displaying
git-tfs-id: [https://tfs.omnicloud.local/tfs/cco%20program/]$/eCoaching_V2;C53317
</commit_message>
<xml_diff>
--- a/Runbook/Web/CCO_eCoaching_Log_Runbook.docx
+++ b/Runbook/Web/CCO_eCoaching_Log_Runbook.docx
@@ -280,19 +280,31 @@
               <w:rPr>
                 <w:color w:val="444444"/>
               </w:rPr>
-              <w:t>27222</w:t>
+              <w:t xml:space="preserve">27395 </w:t>
             </w:r>
             <w:r>
               <w:rPr>
                 <w:color w:val="444444"/>
               </w:rPr>
-              <w:t xml:space="preserve"> - </w:t>
+              <w:t xml:space="preserve">- </w:t>
             </w:r>
             <w:r>
               <w:rPr>
                 <w:color w:val="444444"/>
               </w:rPr>
-              <w:t>Review Page (Audio Issue Log): display verint id for supervisor when log is Pending Supervisor Review.</w:t>
+              <w:t>Review Page</w:t>
+            </w:r>
+            <w:r>
+              <w:rPr>
+                <w:color w:val="444444"/>
+              </w:rPr>
+              <w:t>: Static text not displaying</w:t>
+            </w:r>
+            <w:r>
+              <w:rPr>
+                <w:color w:val="444444"/>
+              </w:rPr>
+              <w:t>.</w:t>
             </w:r>
           </w:p>
         </w:tc>
@@ -5334,6 +5346,119 @@
                 <w:szCs w:val="18"/>
               </w:rPr>
               <w:t>ecl_ui_20231003</w:t>
+            </w:r>
+          </w:p>
+        </w:tc>
+        <w:tc>
+          <w:tcPr>
+            <w:tcW w:w="1322" w:type="dxa"/>
+          </w:tcPr>
+          <w:p>
+            <w:pPr>
+              <w:pStyle w:val="TableText"/>
+              <w:ind w:left="162"/>
+              <w:rPr>
+                <w:sz w:val="18"/>
+                <w:szCs w:val="18"/>
+              </w:rPr>
+            </w:pPr>
+            <w:r>
+              <w:rPr>
+                <w:sz w:val="18"/>
+                <w:szCs w:val="18"/>
+              </w:rPr>
+              <w:t>10/24/2023</w:t>
+            </w:r>
+          </w:p>
+        </w:tc>
+        <w:tc>
+          <w:tcPr>
+            <w:tcW w:w="1560" w:type="dxa"/>
+          </w:tcPr>
+          <w:p>
+            <w:pPr>
+              <w:pStyle w:val="TableText"/>
+              <w:ind w:left="162"/>
+              <w:rPr>
+                <w:sz w:val="18"/>
+                <w:szCs w:val="18"/>
+              </w:rPr>
+            </w:pPr>
+            <w:r>
+              <w:rPr>
+                <w:sz w:val="18"/>
+                <w:szCs w:val="18"/>
+              </w:rPr>
+              <w:t>Lili Huang</w:t>
+            </w:r>
+          </w:p>
+        </w:tc>
+      </w:tr>
+      <w:tr>
+        <w:tc>
+          <w:tcPr>
+            <w:tcW w:w="1156" w:type="dxa"/>
+          </w:tcPr>
+          <w:p>
+            <w:pPr>
+              <w:pStyle w:val="TableText"/>
+              <w:ind w:left="90"/>
+              <w:rPr>
+                <w:sz w:val="18"/>
+                <w:szCs w:val="18"/>
+              </w:rPr>
+            </w:pPr>
+            <w:r>
+              <w:rPr>
+                <w:sz w:val="18"/>
+                <w:szCs w:val="18"/>
+              </w:rPr>
+              <w:t>11/16/2023</w:t>
+            </w:r>
+          </w:p>
+        </w:tc>
+        <w:tc>
+          <w:tcPr>
+            <w:tcW w:w="3877" w:type="dxa"/>
+          </w:tcPr>
+          <w:p>
+            <w:pPr>
+              <w:pStyle w:val="hdr1"/>
+              <w:ind w:left="0"/>
+              <w:jc w:val="left"/>
+              <w:rPr>
+                <w:color w:val="444444"/>
+                <w:sz w:val="20"/>
+              </w:rPr>
+            </w:pPr>
+            <w:r>
+              <w:rPr>
+                <w:color w:val="444444"/>
+                <w:sz w:val="20"/>
+              </w:rPr>
+              <w:t>TFS 27395 – Review Page: Static text not displaying</w:t>
+            </w:r>
+          </w:p>
+        </w:tc>
+        <w:tc>
+          <w:tcPr>
+            <w:tcW w:w="1661" w:type="dxa"/>
+          </w:tcPr>
+          <w:p>
+            <w:pPr>
+              <w:pStyle w:val="TableText"/>
+              <w:ind w:left="162"/>
+              <w:rPr>
+                <w:sz w:val="18"/>
+                <w:szCs w:val="18"/>
+              </w:rPr>
+            </w:pPr>
+            <w:r>
+              <w:rPr>
+                <w:sz w:val="18"/>
+                <w:szCs w:val="18"/>
+              </w:rPr>
+              <w:t>ecl_ui_20231116</w:t>
             </w:r>
           </w:p>
         </w:tc>
@@ -5724,7 +5849,7 @@
                 <w:sz w:val="32"/>
                 <w:szCs w:val="32"/>
               </w:rPr>
-              <w:t>235</w:t>
+              <w:t>316</w:t>
             </w:r>
             <w:r>
               <w:rPr>
@@ -7271,7 +7396,7 @@
         </mc:Choice>
         <mc:Fallback>
           <w:pict>
-            <v:line w14:anchorId="37DA5B47" id="Line 7" o:spid="_x0000_s1026" style="position:absolute;z-index:251659264;visibility:visible;mso-wrap-style:square;mso-width-percent:0;mso-height-percent:0;mso-wrap-distance-left:9pt;mso-wrap-distance-top:-3e-5mm;mso-wrap-distance-right:9pt;mso-wrap-distance-bottom:-3e-5mm;mso-position-horizontal:absolute;mso-position-horizontal-relative:text;mso-position-vertical:absolute;mso-position-vertical-relative:text;mso-width-percent:0;mso-height-percent:0;mso-width-relative:page;mso-height-relative:page" from="-2.25pt,12.9pt" to="465.75pt,12.9pt" o:gfxdata="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" strokecolor="#5b7d96" strokeweight="2.25pt"/>
+            <v:line w14:anchorId="618DEFC8" id="Line 7" o:spid="_x0000_s1026" style="position:absolute;z-index:251659264;visibility:visible;mso-wrap-style:square;mso-width-percent:0;mso-height-percent:0;mso-wrap-distance-left:9pt;mso-wrap-distance-top:-3e-5mm;mso-wrap-distance-right:9pt;mso-wrap-distance-bottom:-3e-5mm;mso-position-horizontal:absolute;mso-position-horizontal-relative:text;mso-position-vertical:absolute;mso-position-vertical-relative:text;mso-width-percent:0;mso-height-percent:0;mso-width-relative:page;mso-height-relative:page" from="-2.25pt,12.9pt" to="465.75pt,12.9pt" o:gfxdata="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" strokecolor="#5b7d96" strokeweight="2.25pt"/>
           </w:pict>
         </mc:Fallback>
       </mc:AlternateContent>
@@ -13673,14 +13798,6 @@
 </file>
 
 <file path=customXml/item2.xml><?xml version="1.0" encoding="utf-8"?>
-<p:properties xmlns:p="http://schemas.microsoft.com/office/2006/metadata/properties" xmlns:xsi="http://www.w3.org/2001/XMLSchema-instance">
-  <documentManagement>
-    <_DCDateModified xmlns="http://schemas.microsoft.com/sharepoint/v3/fields" xsi:nil="true"/>
-  </documentManagement>
-</p:properties>
-</file>
-
-<file path=customXml/item3.xml><?xml version="1.0" encoding="utf-8"?>
 <ct:contentTypeSchema xmlns:ct="http://schemas.microsoft.com/office/2006/metadata/contentType" xmlns:ma="http://schemas.microsoft.com/office/2006/metadata/properties/metaAttributes" ct:_="" ma:_="" ma:contentTypeName="Document" ma:contentTypeID="0x01010030BD7732B7E9D546895B9CFEB89AE1DA" ma:contentTypeVersion="2" ma:contentTypeDescription="Create a new document." ma:contentTypeScope="" ma:versionID="4a52a66f97c8a8cc0b4275e183da2dbb">
   <xsd:schema xmlns:xsd="http://www.w3.org/2001/XMLSchema" xmlns:xs="http://www.w3.org/2001/XMLSchema" xmlns:p="http://schemas.microsoft.com/office/2006/metadata/properties" xmlns:ns2="http://schemas.microsoft.com/sharepoint/v3/fields" targetNamespace="http://schemas.microsoft.com/office/2006/metadata/properties" ma:root="true" ma:fieldsID="032493956d71b98ad7ed2527eb986e98" ns2:_="">
     <xsd:import namespace="http://schemas.microsoft.com/sharepoint/v3/fields"/>
@@ -13806,17 +13923,25 @@
 </ct:contentTypeSchema>
 </file>
 
+<file path=customXml/item3.xml><?xml version="1.0" encoding="utf-8"?>
+<p:properties xmlns:p="http://schemas.microsoft.com/office/2006/metadata/properties" xmlns:xsi="http://www.w3.org/2001/XMLSchema-instance">
+  <documentManagement>
+    <_DCDateModified xmlns="http://schemas.microsoft.com/sharepoint/v3/fields" xsi:nil="true"/>
+  </documentManagement>
+</p:properties>
+</file>
+
 <file path=customXml/item4.xml><?xml version="1.0" encoding="utf-8"?>
+<b:Sources xmlns:b="http://schemas.openxmlformats.org/officeDocument/2006/bibliography" xmlns="http://schemas.openxmlformats.org/officeDocument/2006/bibliography" SelectedStyle="\APA.XSL" StyleName="APA"/>
+</file>
+
+<file path=customXml/item5.xml><?xml version="1.0" encoding="utf-8"?>
 <?mso-contentType ?>
 <FormTemplates xmlns="http://schemas.microsoft.com/sharepoint/v3/contenttype/forms">
   <Display>DocumentLibraryForm</Display>
   <Edit>DocumentLibraryForm</Edit>
   <New>DocumentLibraryForm</New>
 </FormTemplates>
-</file>
-
-<file path=customXml/item5.xml><?xml version="1.0" encoding="utf-8"?>
-<b:Sources xmlns:b="http://schemas.openxmlformats.org/officeDocument/2006/bibliography" xmlns="http://schemas.openxmlformats.org/officeDocument/2006/bibliography" SelectedStyle="\APA.XSL" StyleName="APA"/>
 </file>
 
 <file path=customXml/itemProps1.xml><?xml version="1.0" encoding="utf-8"?>
@@ -13828,15 +13953,6 @@
 </file>
 
 <file path=customXml/itemProps2.xml><?xml version="1.0" encoding="utf-8"?>
-<ds:datastoreItem xmlns:ds="http://schemas.openxmlformats.org/officeDocument/2006/customXml" ds:itemID="{47853092-453F-4761-BB4F-9437077E6946}">
-  <ds:schemaRefs>
-    <ds:schemaRef ds:uri="http://schemas.microsoft.com/office/2006/metadata/properties"/>
-    <ds:schemaRef ds:uri="http://schemas.microsoft.com/sharepoint/v3/fields"/>
-  </ds:schemaRefs>
-</ds:datastoreItem>
-</file>
-
-<file path=customXml/itemProps3.xml><?xml version="1.0" encoding="utf-8"?>
 <ds:datastoreItem xmlns:ds="http://schemas.openxmlformats.org/officeDocument/2006/customXml" ds:itemID="{C20E51C4-559D-47CC-9854-22650DD0FC25}">
   <ds:schemaRefs>
     <ds:schemaRef ds:uri="http://schemas.microsoft.com/office/2006/metadata/contentType"/>
@@ -13854,18 +13970,27 @@
 </ds:datastoreItem>
 </file>
 
+<file path=customXml/itemProps3.xml><?xml version="1.0" encoding="utf-8"?>
+<ds:datastoreItem xmlns:ds="http://schemas.openxmlformats.org/officeDocument/2006/customXml" ds:itemID="{47853092-453F-4761-BB4F-9437077E6946}">
+  <ds:schemaRefs>
+    <ds:schemaRef ds:uri="http://schemas.microsoft.com/office/2006/metadata/properties"/>
+    <ds:schemaRef ds:uri="http://schemas.microsoft.com/sharepoint/v3/fields"/>
+  </ds:schemaRefs>
+</ds:datastoreItem>
+</file>
+
 <file path=customXml/itemProps4.xml><?xml version="1.0" encoding="utf-8"?>
+<ds:datastoreItem xmlns:ds="http://schemas.openxmlformats.org/officeDocument/2006/customXml" ds:itemID="{FCC5859E-D5ED-40D4-B12F-A516666E390B}">
+  <ds:schemaRefs>
+    <ds:schemaRef ds:uri="http://schemas.openxmlformats.org/officeDocument/2006/bibliography"/>
+  </ds:schemaRefs>
+</ds:datastoreItem>
+</file>
+
+<file path=customXml/itemProps5.xml><?xml version="1.0" encoding="utf-8"?>
 <ds:datastoreItem xmlns:ds="http://schemas.openxmlformats.org/officeDocument/2006/customXml" ds:itemID="{6E0243D2-C2E7-4C17-98A3-48E63A4A14E3}">
   <ds:schemaRefs>
     <ds:schemaRef ds:uri="http://schemas.microsoft.com/sharepoint/v3/contenttype/forms"/>
   </ds:schemaRefs>
 </ds:datastoreItem>
-</file>
-
-<file path=customXml/itemProps5.xml><?xml version="1.0" encoding="utf-8"?>
-<ds:datastoreItem xmlns:ds="http://schemas.openxmlformats.org/officeDocument/2006/customXml" ds:itemID="{FCC5859E-D5ED-40D4-B12F-A516666E390B}">
-  <ds:schemaRefs>
-    <ds:schemaRef ds:uri="http://schemas.openxmlformats.org/officeDocument/2006/bibliography"/>
-  </ds:schemaRefs>
-</ds:datastoreItem>
 </file>
</xml_diff>

<commit_message>
27415 - NGD System login outside shift.
git-tfs-id: [https://tfs.omnicloud.local/tfs/cco%20program/]$/eCoaching_V2;C53332
</commit_message>
<xml_diff>
--- a/Runbook/Web/CCO_eCoaching_Log_Runbook.docx
+++ b/Runbook/Web/CCO_eCoaching_Log_Runbook.docx
@@ -275,11 +275,16 @@
           <w:p>
             <w:pPr>
               <w:cnfStyle w:val="100000000000" w:firstRow="1" w:lastRow="0" w:firstColumn="0" w:lastColumn="0" w:oddVBand="0" w:evenVBand="0" w:oddHBand="0" w:evenHBand="0" w:firstRowFirstColumn="0" w:firstRowLastColumn="0" w:lastRowFirstColumn="0" w:lastRowLastColumn="0"/>
-            </w:pPr>
-            <w:r>
-              <w:rPr>
+              <w:rPr>
+                <w:i w:val="0"/>
+                <w:iCs w:val="0"/>
                 <w:color w:val="444444"/>
               </w:rPr>
+            </w:pPr>
+            <w:r>
+              <w:rPr>
+                <w:color w:val="444444"/>
+              </w:rPr>
               <w:t xml:space="preserve">27395 </w:t>
             </w:r>
             <w:r>
@@ -305,6 +310,14 @@
                 <w:color w:val="444444"/>
               </w:rPr>
               <w:t>.</w:t>
+            </w:r>
+          </w:p>
+          <w:p>
+            <w:pPr>
+              <w:cnfStyle w:val="100000000000" w:firstRow="1" w:lastRow="0" w:firstColumn="0" w:lastColumn="0" w:oddVBand="0" w:evenVBand="0" w:oddHBand="0" w:evenHBand="0" w:firstRowFirstColumn="0" w:firstRowLastColumn="0" w:lastRowFirstColumn="0" w:lastRowLastColumn="0"/>
+            </w:pPr>
+            <w:r>
+              <w:t>27415 - NGD System login outside shift.</w:t>
             </w:r>
           </w:p>
         </w:tc>
@@ -5475,6 +5488,133 @@
                 <w:szCs w:val="18"/>
               </w:rPr>
             </w:pPr>
+            <w:r>
+              <w:rPr>
+                <w:sz w:val="18"/>
+                <w:szCs w:val="18"/>
+              </w:rPr>
+              <w:t>11/12/2023</w:t>
+            </w:r>
+          </w:p>
+        </w:tc>
+        <w:tc>
+          <w:tcPr>
+            <w:tcW w:w="1560" w:type="dxa"/>
+          </w:tcPr>
+          <w:p>
+            <w:pPr>
+              <w:pStyle w:val="TableText"/>
+              <w:ind w:left="162"/>
+              <w:rPr>
+                <w:sz w:val="18"/>
+                <w:szCs w:val="18"/>
+              </w:rPr>
+            </w:pPr>
+            <w:r>
+              <w:rPr>
+                <w:sz w:val="18"/>
+                <w:szCs w:val="18"/>
+              </w:rPr>
+              <w:t>Lili Huang</w:t>
+            </w:r>
+          </w:p>
+        </w:tc>
+      </w:tr>
+      <w:tr>
+        <w:tc>
+          <w:tcPr>
+            <w:tcW w:w="1156" w:type="dxa"/>
+          </w:tcPr>
+          <w:p>
+            <w:pPr>
+              <w:pStyle w:val="TableText"/>
+              <w:ind w:left="90"/>
+              <w:rPr>
+                <w:sz w:val="18"/>
+                <w:szCs w:val="18"/>
+              </w:rPr>
+            </w:pPr>
+            <w:r>
+              <w:rPr>
+                <w:sz w:val="18"/>
+                <w:szCs w:val="18"/>
+              </w:rPr>
+              <w:t>11/30/2023</w:t>
+            </w:r>
+          </w:p>
+        </w:tc>
+        <w:tc>
+          <w:tcPr>
+            <w:tcW w:w="3877" w:type="dxa"/>
+          </w:tcPr>
+          <w:p>
+            <w:pPr>
+              <w:pStyle w:val="hdr1"/>
+              <w:ind w:left="0"/>
+              <w:jc w:val="left"/>
+              <w:rPr>
+                <w:color w:val="444444"/>
+                <w:sz w:val="20"/>
+              </w:rPr>
+            </w:pPr>
+            <w:r>
+              <w:rPr>
+                <w:color w:val="444444"/>
+                <w:sz w:val="20"/>
+              </w:rPr>
+              <w:t xml:space="preserve">TFS </w:t>
+            </w:r>
+            <w:r>
+              <w:rPr>
+                <w:color w:val="444444"/>
+                <w:sz w:val="20"/>
+              </w:rPr>
+              <w:t>27415 - NGD System login outside shift.</w:t>
+            </w:r>
+          </w:p>
+        </w:tc>
+        <w:tc>
+          <w:tcPr>
+            <w:tcW w:w="1661" w:type="dxa"/>
+          </w:tcPr>
+          <w:p>
+            <w:pPr>
+              <w:pStyle w:val="TableText"/>
+              <w:ind w:left="162"/>
+              <w:rPr>
+                <w:sz w:val="18"/>
+                <w:szCs w:val="18"/>
+              </w:rPr>
+            </w:pPr>
+            <w:r>
+              <w:rPr>
+                <w:sz w:val="18"/>
+                <w:szCs w:val="18"/>
+              </w:rPr>
+              <w:t>ecl_ui_20231116</w:t>
+            </w:r>
+          </w:p>
+        </w:tc>
+        <w:tc>
+          <w:tcPr>
+            <w:tcW w:w="1322" w:type="dxa"/>
+          </w:tcPr>
+          <w:p>
+            <w:pPr>
+              <w:pStyle w:val="TableText"/>
+              <w:ind w:left="162"/>
+              <w:rPr>
+                <w:sz w:val="18"/>
+                <w:szCs w:val="18"/>
+              </w:rPr>
+            </w:pPr>
+            <w:r>
+              <w:rPr>
+                <w:sz w:val="18"/>
+                <w:szCs w:val="18"/>
+              </w:rPr>
+              <w:t>11/12/2023</w:t>
+            </w:r>
           </w:p>
         </w:tc>
         <w:tc>
@@ -5849,7 +5989,15 @@
                 <w:sz w:val="32"/>
                 <w:szCs w:val="32"/>
               </w:rPr>
-              <w:t>316</w:t>
+              <w:t>3</w:t>
+            </w:r>
+            <w:r>
+              <w:rPr>
+                <w:b/>
+                <w:sz w:val="32"/>
+                <w:szCs w:val="32"/>
+              </w:rPr>
+              <w:t>31</w:t>
             </w:r>
             <w:r>
               <w:rPr>
@@ -7396,7 +7544,7 @@
         </mc:Choice>
         <mc:Fallback>
           <w:pict>
-            <v:line w14:anchorId="618DEFC8" id="Line 7" o:spid="_x0000_s1026" style="position:absolute;z-index:251659264;visibility:visible;mso-wrap-style:square;mso-width-percent:0;mso-height-percent:0;mso-wrap-distance-left:9pt;mso-wrap-distance-top:-3e-5mm;mso-wrap-distance-right:9pt;mso-wrap-distance-bottom:-3e-5mm;mso-position-horizontal:absolute;mso-position-horizontal-relative:text;mso-position-vertical:absolute;mso-position-vertical-relative:text;mso-width-percent:0;mso-height-percent:0;mso-width-relative:page;mso-height-relative:page" from="-2.25pt,12.9pt" to="465.75pt,12.9pt" o:gfxdata="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" strokecolor="#5b7d96" strokeweight="2.25pt"/>
+            <v:line w14:anchorId="2EF91702" id="Line 7" o:spid="_x0000_s1026" style="position:absolute;z-index:251659264;visibility:visible;mso-wrap-style:square;mso-width-percent:0;mso-height-percent:0;mso-wrap-distance-left:9pt;mso-wrap-distance-top:-3e-5mm;mso-wrap-distance-right:9pt;mso-wrap-distance-bottom:-3e-5mm;mso-position-horizontal:absolute;mso-position-horizontal-relative:text;mso-position-vertical:absolute;mso-position-vertical-relative:text;mso-width-percent:0;mso-height-percent:0;mso-width-relative:page;mso-height-relative:page" from="-2.25pt,12.9pt" to="465.75pt,12.9pt" o:gfxdata="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" strokecolor="#5b7d96" strokeweight="2.25pt"/>
           </w:pict>
         </mc:Fallback>
       </mc:AlternateContent>
@@ -13924,11 +14072,12 @@
 </file>
 
 <file path=customXml/item3.xml><?xml version="1.0" encoding="utf-8"?>
-<p:properties xmlns:p="http://schemas.microsoft.com/office/2006/metadata/properties" xmlns:xsi="http://www.w3.org/2001/XMLSchema-instance">
-  <documentManagement>
-    <_DCDateModified xmlns="http://schemas.microsoft.com/sharepoint/v3/fields" xsi:nil="true"/>
-  </documentManagement>
-</p:properties>
+<?mso-contentType ?>
+<FormTemplates xmlns="http://schemas.microsoft.com/sharepoint/v3/contenttype/forms">
+  <Display>DocumentLibraryForm</Display>
+  <Edit>DocumentLibraryForm</Edit>
+  <New>DocumentLibraryForm</New>
+</FormTemplates>
 </file>
 
 <file path=customXml/item4.xml><?xml version="1.0" encoding="utf-8"?>
@@ -13936,12 +14085,11 @@
 </file>
 
 <file path=customXml/item5.xml><?xml version="1.0" encoding="utf-8"?>
-<?mso-contentType ?>
-<FormTemplates xmlns="http://schemas.microsoft.com/sharepoint/v3/contenttype/forms">
-  <Display>DocumentLibraryForm</Display>
-  <Edit>DocumentLibraryForm</Edit>
-  <New>DocumentLibraryForm</New>
-</FormTemplates>
+<p:properties xmlns:p="http://schemas.microsoft.com/office/2006/metadata/properties" xmlns:xsi="http://www.w3.org/2001/XMLSchema-instance">
+  <documentManagement>
+    <_DCDateModified xmlns="http://schemas.microsoft.com/sharepoint/v3/fields" xsi:nil="true"/>
+  </documentManagement>
+</p:properties>
 </file>
 
 <file path=customXml/itemProps1.xml><?xml version="1.0" encoding="utf-8"?>
@@ -13971,10 +14119,9 @@
 </file>
 
 <file path=customXml/itemProps3.xml><?xml version="1.0" encoding="utf-8"?>
-<ds:datastoreItem xmlns:ds="http://schemas.openxmlformats.org/officeDocument/2006/customXml" ds:itemID="{47853092-453F-4761-BB4F-9437077E6946}">
+<ds:datastoreItem xmlns:ds="http://schemas.openxmlformats.org/officeDocument/2006/customXml" ds:itemID="{6E0243D2-C2E7-4C17-98A3-48E63A4A14E3}">
   <ds:schemaRefs>
-    <ds:schemaRef ds:uri="http://schemas.microsoft.com/office/2006/metadata/properties"/>
-    <ds:schemaRef ds:uri="http://schemas.microsoft.com/sharepoint/v3/fields"/>
+    <ds:schemaRef ds:uri="http://schemas.microsoft.com/sharepoint/v3/contenttype/forms"/>
   </ds:schemaRefs>
 </ds:datastoreItem>
 </file>
@@ -13988,9 +14135,10 @@
 </file>
 
 <file path=customXml/itemProps5.xml><?xml version="1.0" encoding="utf-8"?>
-<ds:datastoreItem xmlns:ds="http://schemas.openxmlformats.org/officeDocument/2006/customXml" ds:itemID="{6E0243D2-C2E7-4C17-98A3-48E63A4A14E3}">
+<ds:datastoreItem xmlns:ds="http://schemas.openxmlformats.org/officeDocument/2006/customXml" ds:itemID="{47853092-453F-4761-BB4F-9437077E6946}">
   <ds:schemaRefs>
-    <ds:schemaRef ds:uri="http://schemas.microsoft.com/sharepoint/v3/contenttype/forms"/>
+    <ds:schemaRef ds:uri="http://schemas.microsoft.com/office/2006/metadata/properties"/>
+    <ds:schemaRef ds:uri="http://schemas.microsoft.com/sharepoint/v3/fields"/>
   </ds:schemaRefs>
 </ds:datastoreItem>
 </file>
</xml_diff>

<commit_message>
27395 - Review Page: Static text not displaying. 27415 - NGD System login outside shift. 27483 - WAH coaching reason text change, subcoaching reason update; Add WFH (Return to Site) for Quality module.
git-tfs-id: [https://tfs.omnicloud.local/tfs/cco%20program/]$/eCoaching_V2;C53340
</commit_message>
<xml_diff>
--- a/Runbook/Web/CCO_eCoaching_Log_Runbook.docx
+++ b/Runbook/Web/CCO_eCoaching_Log_Runbook.docx
@@ -276,48 +276,105 @@
             <w:pPr>
               <w:cnfStyle w:val="100000000000" w:firstRow="1" w:lastRow="0" w:firstColumn="0" w:lastColumn="0" w:oddVBand="0" w:evenVBand="0" w:oddHBand="0" w:evenHBand="0" w:firstRowFirstColumn="0" w:firstRowLastColumn="0" w:lastRowFirstColumn="0" w:lastRowLastColumn="0"/>
               <w:rPr>
+                <w:color w:val="444444"/>
+              </w:rPr>
+            </w:pPr>
+            <w:r>
+              <w:rPr>
+                <w:color w:val="444444"/>
+              </w:rPr>
+              <w:t xml:space="preserve">27395 </w:t>
+            </w:r>
+            <w:r>
+              <w:rPr>
+                <w:color w:val="444444"/>
+              </w:rPr>
+              <w:t xml:space="preserve">- </w:t>
+            </w:r>
+            <w:r>
+              <w:rPr>
+                <w:color w:val="444444"/>
+              </w:rPr>
+              <w:t>Review Page</w:t>
+            </w:r>
+            <w:r>
+              <w:rPr>
+                <w:color w:val="444444"/>
+              </w:rPr>
+              <w:t>: Static text not displaying</w:t>
+            </w:r>
+            <w:r>
+              <w:rPr>
+                <w:color w:val="444444"/>
+              </w:rPr>
+              <w:t>.</w:t>
+            </w:r>
+          </w:p>
+          <w:p>
+            <w:pPr>
+              <w:cnfStyle w:val="100000000000" w:firstRow="1" w:lastRow="0" w:firstColumn="0" w:lastColumn="0" w:oddVBand="0" w:evenVBand="0" w:oddHBand="0" w:evenHBand="0" w:firstRowFirstColumn="0" w:firstRowLastColumn="0" w:lastRowFirstColumn="0" w:lastRowLastColumn="0"/>
+            </w:pPr>
+            <w:r>
+              <w:t>27415 - NGD System login outside shift.</w:t>
+            </w:r>
+          </w:p>
+          <w:p>
+            <w:pPr>
+              <w:pStyle w:val="hdr1"/>
+              <w:ind w:left="0"/>
+              <w:jc w:val="left"/>
+              <w:cnfStyle w:val="100000000000" w:firstRow="1" w:lastRow="0" w:firstColumn="0" w:lastColumn="0" w:oddVBand="0" w:evenVBand="0" w:oddHBand="0" w:evenHBand="0" w:firstRowFirstColumn="0" w:firstRowLastColumn="0" w:lastRowFirstColumn="0" w:lastRowLastColumn="0"/>
+            </w:pPr>
+            <w:r>
+              <w:rPr>
+                <w:color w:val="444444"/>
+                <w:sz w:val="20"/>
+              </w:rPr>
+              <w:t>27483</w:t>
+            </w:r>
+            <w:r>
+              <w:rPr>
                 <w:i w:val="0"/>
                 <w:iCs w:val="0"/>
                 <w:color w:val="444444"/>
-              </w:rPr>
-            </w:pPr>
+                <w:sz w:val="20"/>
+              </w:rPr>
+              <w:t xml:space="preserve"> - </w:t>
+            </w:r>
             <w:r>
               <w:rPr>
                 <w:color w:val="444444"/>
-              </w:rPr>
-              <w:t xml:space="preserve">27395 </w:t>
+                <w:sz w:val="20"/>
+              </w:rPr>
+              <w:t>WAH coaching reason text change, subcoaching reason update;</w:t>
             </w:r>
             <w:r>
               <w:rPr>
                 <w:color w:val="444444"/>
-              </w:rPr>
-              <w:t xml:space="preserve">- </w:t>
+                <w:sz w:val="20"/>
+              </w:rPr>
+              <w:t xml:space="preserve"> </w:t>
             </w:r>
             <w:r>
               <w:rPr>
                 <w:color w:val="444444"/>
-              </w:rPr>
-              <w:t>Review Page</w:t>
+                <w:sz w:val="20"/>
+              </w:rPr>
+              <w:t xml:space="preserve">Add WFH (Return to Site) for Quality </w:t>
             </w:r>
             <w:r>
               <w:rPr>
                 <w:color w:val="444444"/>
-              </w:rPr>
-              <w:t>: Static text not displaying</w:t>
+                <w:sz w:val="20"/>
+              </w:rPr>
+              <w:t>m</w:t>
             </w:r>
             <w:r>
               <w:rPr>
                 <w:color w:val="444444"/>
-              </w:rPr>
-              <w:t>.</w:t>
-            </w:r>
-          </w:p>
-          <w:p>
-            <w:pPr>
-              <w:cnfStyle w:val="100000000000" w:firstRow="1" w:lastRow="0" w:firstColumn="0" w:lastColumn="0" w:oddVBand="0" w:evenVBand="0" w:oddHBand="0" w:evenHBand="0" w:firstRowFirstColumn="0" w:firstRowLastColumn="0" w:lastRowFirstColumn="0" w:lastRowLastColumn="0"/>
-            </w:pPr>
-            <w:r>
-              <w:t>27415 - NGD System login outside shift.</w:t>
+                <w:sz w:val="20"/>
+              </w:rPr>
+              <w:t>odule.</w:t>
             </w:r>
           </w:p>
         </w:tc>
@@ -5493,7 +5550,21 @@
                 <w:sz w:val="18"/>
                 <w:szCs w:val="18"/>
               </w:rPr>
-              <w:t>11/12/2023</w:t>
+              <w:t>1</w:t>
+            </w:r>
+            <w:r>
+              <w:rPr>
+                <w:sz w:val="18"/>
+                <w:szCs w:val="18"/>
+              </w:rPr>
+              <w:t>2</w:t>
+            </w:r>
+            <w:r>
+              <w:rPr>
+                <w:sz w:val="18"/>
+                <w:szCs w:val="18"/>
+              </w:rPr>
+              <w:t>/12/2023</w:t>
             </w:r>
           </w:p>
         </w:tc>
@@ -5613,7 +5684,158 @@
                 <w:sz w:val="18"/>
                 <w:szCs w:val="18"/>
               </w:rPr>
-              <w:t>11/12/2023</w:t>
+              <w:t>1</w:t>
+            </w:r>
+            <w:r>
+              <w:rPr>
+                <w:sz w:val="18"/>
+                <w:szCs w:val="18"/>
+              </w:rPr>
+              <w:t>2</w:t>
+            </w:r>
+            <w:r>
+              <w:rPr>
+                <w:sz w:val="18"/>
+                <w:szCs w:val="18"/>
+              </w:rPr>
+              <w:t>/12/2023</w:t>
+            </w:r>
+          </w:p>
+        </w:tc>
+        <w:tc>
+          <w:tcPr>
+            <w:tcW w:w="1560" w:type="dxa"/>
+          </w:tcPr>
+          <w:p>
+            <w:pPr>
+              <w:pStyle w:val="TableText"/>
+              <w:ind w:left="162"/>
+              <w:rPr>
+                <w:sz w:val="18"/>
+                <w:szCs w:val="18"/>
+              </w:rPr>
+            </w:pPr>
+            <w:r>
+              <w:rPr>
+                <w:sz w:val="18"/>
+                <w:szCs w:val="18"/>
+              </w:rPr>
+              <w:t>Lili Huang</w:t>
+            </w:r>
+          </w:p>
+        </w:tc>
+      </w:tr>
+      <w:tr>
+        <w:tc>
+          <w:tcPr>
+            <w:tcW w:w="1156" w:type="dxa"/>
+          </w:tcPr>
+          <w:p>
+            <w:pPr>
+              <w:pStyle w:val="TableText"/>
+              <w:ind w:left="90"/>
+              <w:rPr>
+                <w:sz w:val="18"/>
+                <w:szCs w:val="18"/>
+              </w:rPr>
+            </w:pPr>
+            <w:r>
+              <w:rPr>
+                <w:sz w:val="18"/>
+                <w:szCs w:val="18"/>
+              </w:rPr>
+              <w:t>12/04/2023</w:t>
+            </w:r>
+          </w:p>
+        </w:tc>
+        <w:tc>
+          <w:tcPr>
+            <w:tcW w:w="3877" w:type="dxa"/>
+          </w:tcPr>
+          <w:p>
+            <w:pPr>
+              <w:pStyle w:val="hdr1"/>
+              <w:ind w:left="0"/>
+              <w:rPr>
+                <w:color w:val="444444"/>
+                <w:sz w:val="20"/>
+              </w:rPr>
+            </w:pPr>
+            <w:r>
+              <w:rPr>
+                <w:color w:val="444444"/>
+                <w:sz w:val="20"/>
+              </w:rPr>
+              <w:t xml:space="preserve">TFS </w:t>
+            </w:r>
+            <w:r>
+              <w:rPr>
+                <w:color w:val="444444"/>
+                <w:sz w:val="20"/>
+              </w:rPr>
+              <w:t>27483 - WAH coaching reason text change, subcoaching reason update;</w:t>
+            </w:r>
+          </w:p>
+          <w:p>
+            <w:pPr>
+              <w:pStyle w:val="hdr1"/>
+              <w:ind w:left="0"/>
+              <w:jc w:val="left"/>
+              <w:rPr>
+                <w:color w:val="444444"/>
+                <w:sz w:val="20"/>
+              </w:rPr>
+            </w:pPr>
+            <w:r>
+              <w:rPr>
+                <w:color w:val="444444"/>
+                <w:sz w:val="20"/>
+              </w:rPr>
+              <w:t>Add WFH (Return to Site) for Quality module.</w:t>
+            </w:r>
+          </w:p>
+        </w:tc>
+        <w:tc>
+          <w:tcPr>
+            <w:tcW w:w="1661" w:type="dxa"/>
+          </w:tcPr>
+          <w:p>
+            <w:pPr>
+              <w:pStyle w:val="TableText"/>
+              <w:ind w:left="162"/>
+              <w:rPr>
+                <w:sz w:val="18"/>
+                <w:szCs w:val="18"/>
+              </w:rPr>
+            </w:pPr>
+            <w:r>
+              <w:rPr>
+                <w:sz w:val="18"/>
+                <w:szCs w:val="18"/>
+              </w:rPr>
+              <w:t>ecl_ui_20231116</w:t>
+            </w:r>
+          </w:p>
+        </w:tc>
+        <w:tc>
+          <w:tcPr>
+            <w:tcW w:w="1322" w:type="dxa"/>
+          </w:tcPr>
+          <w:p>
+            <w:pPr>
+              <w:pStyle w:val="TableText"/>
+              <w:ind w:left="162"/>
+              <w:rPr>
+                <w:sz w:val="18"/>
+                <w:szCs w:val="18"/>
+              </w:rPr>
+            </w:pPr>
+            <w:r>
+              <w:rPr>
+                <w:sz w:val="18"/>
+                <w:szCs w:val="18"/>
+              </w:rPr>
+              <w:t>12/12/2023</w:t>
             </w:r>
           </w:p>
         </w:tc>
@@ -5997,7 +6219,15 @@
                 <w:sz w:val="32"/>
                 <w:szCs w:val="32"/>
               </w:rPr>
-              <w:t>31</w:t>
+              <w:t>3</w:t>
+            </w:r>
+            <w:r>
+              <w:rPr>
+                <w:b/>
+                <w:sz w:val="32"/>
+                <w:szCs w:val="32"/>
+              </w:rPr>
+              <w:t>9</w:t>
             </w:r>
             <w:r>
               <w:rPr>
@@ -7544,7 +7774,7 @@
         </mc:Choice>
         <mc:Fallback>
           <w:pict>
-            <v:line w14:anchorId="2EF91702" id="Line 7" o:spid="_x0000_s1026" style="position:absolute;z-index:251659264;visibility:visible;mso-wrap-style:square;mso-width-percent:0;mso-height-percent:0;mso-wrap-distance-left:9pt;mso-wrap-distance-top:-3e-5mm;mso-wrap-distance-right:9pt;mso-wrap-distance-bottom:-3e-5mm;mso-position-horizontal:absolute;mso-position-horizontal-relative:text;mso-position-vertical:absolute;mso-position-vertical-relative:text;mso-width-percent:0;mso-height-percent:0;mso-width-relative:page;mso-height-relative:page" from="-2.25pt,12.9pt" to="465.75pt,12.9pt" o:gfxdata="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" strokecolor="#5b7d96" strokeweight="2.25pt"/>
+            <v:line w14:anchorId="437A46FD" id="Line 7" o:spid="_x0000_s1026" style="position:absolute;z-index:251659264;visibility:visible;mso-wrap-style:square;mso-width-percent:0;mso-height-percent:0;mso-wrap-distance-left:9pt;mso-wrap-distance-top:-3e-5mm;mso-wrap-distance-right:9pt;mso-wrap-distance-bottom:-3e-5mm;mso-position-horizontal:absolute;mso-position-horizontal-relative:text;mso-position-vertical:absolute;mso-position-vertical-relative:text;mso-width-percent:0;mso-height-percent:0;mso-width-relative:page;mso-height-relative:page" from="-2.25pt,12.9pt" to="465.75pt,12.9pt" o:gfxdata="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" strokecolor="#5b7d96" strokeweight="2.25pt"/>
           </w:pict>
         </mc:Fallback>
       </mc:AlternateContent>
@@ -14072,12 +14302,11 @@
 </file>
 
 <file path=customXml/item3.xml><?xml version="1.0" encoding="utf-8"?>
-<?mso-contentType ?>
-<FormTemplates xmlns="http://schemas.microsoft.com/sharepoint/v3/contenttype/forms">
-  <Display>DocumentLibraryForm</Display>
-  <Edit>DocumentLibraryForm</Edit>
-  <New>DocumentLibraryForm</New>
-</FormTemplates>
+<p:properties xmlns:p="http://schemas.microsoft.com/office/2006/metadata/properties" xmlns:xsi="http://www.w3.org/2001/XMLSchema-instance">
+  <documentManagement>
+    <_DCDateModified xmlns="http://schemas.microsoft.com/sharepoint/v3/fields" xsi:nil="true"/>
+  </documentManagement>
+</p:properties>
 </file>
 
 <file path=customXml/item4.xml><?xml version="1.0" encoding="utf-8"?>
@@ -14085,11 +14314,12 @@
 </file>
 
 <file path=customXml/item5.xml><?xml version="1.0" encoding="utf-8"?>
-<p:properties xmlns:p="http://schemas.microsoft.com/office/2006/metadata/properties" xmlns:xsi="http://www.w3.org/2001/XMLSchema-instance">
-  <documentManagement>
-    <_DCDateModified xmlns="http://schemas.microsoft.com/sharepoint/v3/fields" xsi:nil="true"/>
-  </documentManagement>
-</p:properties>
+<?mso-contentType ?>
+<FormTemplates xmlns="http://schemas.microsoft.com/sharepoint/v3/contenttype/forms">
+  <Display>DocumentLibraryForm</Display>
+  <Edit>DocumentLibraryForm</Edit>
+  <New>DocumentLibraryForm</New>
+</FormTemplates>
 </file>
 
 <file path=customXml/itemProps1.xml><?xml version="1.0" encoding="utf-8"?>
@@ -14119,9 +14349,10 @@
 </file>
 
 <file path=customXml/itemProps3.xml><?xml version="1.0" encoding="utf-8"?>
-<ds:datastoreItem xmlns:ds="http://schemas.openxmlformats.org/officeDocument/2006/customXml" ds:itemID="{6E0243D2-C2E7-4C17-98A3-48E63A4A14E3}">
+<ds:datastoreItem xmlns:ds="http://schemas.openxmlformats.org/officeDocument/2006/customXml" ds:itemID="{47853092-453F-4761-BB4F-9437077E6946}">
   <ds:schemaRefs>
-    <ds:schemaRef ds:uri="http://schemas.microsoft.com/sharepoint/v3/contenttype/forms"/>
+    <ds:schemaRef ds:uri="http://schemas.microsoft.com/office/2006/metadata/properties"/>
+    <ds:schemaRef ds:uri="http://schemas.microsoft.com/sharepoint/v3/fields"/>
   </ds:schemaRefs>
 </ds:datastoreItem>
 </file>
@@ -14135,10 +14366,9 @@
 </file>
 
 <file path=customXml/itemProps5.xml><?xml version="1.0" encoding="utf-8"?>
-<ds:datastoreItem xmlns:ds="http://schemas.openxmlformats.org/officeDocument/2006/customXml" ds:itemID="{47853092-453F-4761-BB4F-9437077E6946}">
+<ds:datastoreItem xmlns:ds="http://schemas.openxmlformats.org/officeDocument/2006/customXml" ds:itemID="{6E0243D2-C2E7-4C17-98A3-48E63A4A14E3}">
   <ds:schemaRefs>
-    <ds:schemaRef ds:uri="http://schemas.microsoft.com/office/2006/metadata/properties"/>
-    <ds:schemaRef ds:uri="http://schemas.microsoft.com/sharepoint/v3/fields"/>
+    <ds:schemaRef ds:uri="http://schemas.microsoft.com/sharepoint/v3/contenttype/forms"/>
   </ds:schemaRefs>
 </ds:datastoreItem>
 </file>
</xml_diff>

<commit_message>
27694 - Subcontractor. 27927 - QN Olympic Rewards. No QN for Peckham.
git-tfs-id: [https://tfs.omnicloud.local/tfs/cco%20program/]$/eCoaching_V2;C53733
</commit_message>
<xml_diff>
--- a/Runbook/Web/CCO_eCoaching_Log_Runbook.docx
+++ b/Runbook/Web/CCO_eCoaching_Log_Runbook.docx
@@ -329,7 +329,19 @@
               <w:rPr>
                 <w:color w:val="444444"/>
               </w:rPr>
-              <w:t>27929 – QN Olympic Rewards.</w:t>
+              <w:t>2792</w:t>
+            </w:r>
+            <w:r>
+              <w:rPr>
+                <w:color w:val="444444"/>
+              </w:rPr>
+              <w:t>7</w:t>
+            </w:r>
+            <w:r>
+              <w:rPr>
+                <w:color w:val="444444"/>
+              </w:rPr>
+              <w:t xml:space="preserve"> – QN Olympic Rewards.</w:t>
             </w:r>
           </w:p>
         </w:tc>
@@ -6288,7 +6300,7 @@
                 <w:sz w:val="32"/>
                 <w:szCs w:val="32"/>
               </w:rPr>
-              <w:t>684</w:t>
+              <w:t>732</w:t>
             </w:r>
             <w:r>
               <w:rPr>
@@ -7835,7 +7847,7 @@
         </mc:Choice>
         <mc:Fallback>
           <w:pict>
-            <v:line w14:anchorId="7D5E9CEA" id="Line 7" o:spid="_x0000_s1026" style="position:absolute;z-index:251659264;visibility:visible;mso-wrap-style:square;mso-width-percent:0;mso-height-percent:0;mso-wrap-distance-left:9pt;mso-wrap-distance-top:-3e-5mm;mso-wrap-distance-right:9pt;mso-wrap-distance-bottom:-3e-5mm;mso-position-horizontal:absolute;mso-position-horizontal-relative:text;mso-position-vertical:absolute;mso-position-vertical-relative:text;mso-width-percent:0;mso-height-percent:0;mso-width-relative:page;mso-height-relative:page" from="-2.25pt,12.9pt" to="465.75pt,12.9pt" o:gfxdata="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" strokecolor="#5b7d96" strokeweight="2.25pt"/>
+            <v:line w14:anchorId="7CBDBEC9" id="Line 7" o:spid="_x0000_s1026" style="position:absolute;z-index:251659264;visibility:visible;mso-wrap-style:square;mso-width-percent:0;mso-height-percent:0;mso-wrap-distance-left:9pt;mso-wrap-distance-top:-3e-5mm;mso-wrap-distance-right:9pt;mso-wrap-distance-bottom:-3e-5mm;mso-position-horizontal:absolute;mso-position-horizontal-relative:text;mso-position-vertical:absolute;mso-position-vertical-relative:text;mso-width-percent:0;mso-height-percent:0;mso-width-relative:page;mso-height-relative:page" from="-2.25pt,12.9pt" to="465.75pt,12.9pt" o:gfxdata="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" strokecolor="#5b7d96" strokeweight="2.25pt"/>
           </w:pict>
         </mc:Fallback>
       </mc:AlternateContent>

</xml_diff>

<commit_message>
27694 - Subcontractor. 27927 - QN Olympic Rewards.
git-tfs-id: [https://tfs.omnicloud.local/tfs/cco%20program/]$/eCoaching_V2;C53746
</commit_message>
<xml_diff>
--- a/Runbook/Web/CCO_eCoaching_Log_Runbook.docx
+++ b/Runbook/Web/CCO_eCoaching_Log_Runbook.docx
@@ -6300,7 +6300,15 @@
                 <w:sz w:val="32"/>
                 <w:szCs w:val="32"/>
               </w:rPr>
-              <w:t>732</w:t>
+              <w:t>7</w:t>
+            </w:r>
+            <w:r>
+              <w:rPr>
+                <w:b/>
+                <w:sz w:val="32"/>
+                <w:szCs w:val="32"/>
+              </w:rPr>
+              <w:t>45</w:t>
             </w:r>
             <w:r>
               <w:rPr>
@@ -7847,7 +7855,7 @@
         </mc:Choice>
         <mc:Fallback>
           <w:pict>
-            <v:line w14:anchorId="7CBDBEC9" id="Line 7" o:spid="_x0000_s1026" style="position:absolute;z-index:251659264;visibility:visible;mso-wrap-style:square;mso-width-percent:0;mso-height-percent:0;mso-wrap-distance-left:9pt;mso-wrap-distance-top:-3e-5mm;mso-wrap-distance-right:9pt;mso-wrap-distance-bottom:-3e-5mm;mso-position-horizontal:absolute;mso-position-horizontal-relative:text;mso-position-vertical:absolute;mso-position-vertical-relative:text;mso-width-percent:0;mso-height-percent:0;mso-width-relative:page;mso-height-relative:page" from="-2.25pt,12.9pt" to="465.75pt,12.9pt" o:gfxdata="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" strokecolor="#5b7d96" strokeweight="2.25pt"/>
+            <v:line w14:anchorId="0DE960C2" id="Line 7" o:spid="_x0000_s1026" style="position:absolute;z-index:251659264;visibility:visible;mso-wrap-style:square;mso-width-percent:0;mso-height-percent:0;mso-wrap-distance-left:9pt;mso-wrap-distance-top:-3e-5mm;mso-wrap-distance-right:9pt;mso-wrap-distance-bottom:-3e-5mm;mso-position-horizontal:absolute;mso-position-horizontal-relative:text;mso-position-vertical:absolute;mso-position-vertical-relative:text;mso-width-percent:0;mso-height-percent:0;mso-width-relative:page;mso-height-relative:page" from="-2.25pt,12.9pt" to="465.75pt,12.9pt" o:gfxdata="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" strokecolor="#5b7d96" strokeweight="2.25pt"/>
           </w:pict>
         </mc:Fallback>
       </mc:AlternateContent>
@@ -14375,12 +14383,11 @@
 </file>
 
 <file path=customXml/item3.xml><?xml version="1.0" encoding="utf-8"?>
-<?mso-contentType ?>
-<FormTemplates xmlns="http://schemas.microsoft.com/sharepoint/v3/contenttype/forms">
-  <Display>DocumentLibraryForm</Display>
-  <Edit>DocumentLibraryForm</Edit>
-  <New>DocumentLibraryForm</New>
-</FormTemplates>
+<p:properties xmlns:p="http://schemas.microsoft.com/office/2006/metadata/properties" xmlns:xsi="http://www.w3.org/2001/XMLSchema-instance">
+  <documentManagement>
+    <_DCDateModified xmlns="http://schemas.microsoft.com/sharepoint/v3/fields" xsi:nil="true"/>
+  </documentManagement>
+</p:properties>
 </file>
 
 <file path=customXml/item4.xml><?xml version="1.0" encoding="utf-8"?>
@@ -14388,11 +14395,12 @@
 </file>
 
 <file path=customXml/item5.xml><?xml version="1.0" encoding="utf-8"?>
-<p:properties xmlns:p="http://schemas.microsoft.com/office/2006/metadata/properties" xmlns:xsi="http://www.w3.org/2001/XMLSchema-instance">
-  <documentManagement>
-    <_DCDateModified xmlns="http://schemas.microsoft.com/sharepoint/v3/fields" xsi:nil="true"/>
-  </documentManagement>
-</p:properties>
+<?mso-contentType ?>
+<FormTemplates xmlns="http://schemas.microsoft.com/sharepoint/v3/contenttype/forms">
+  <Display>DocumentLibraryForm</Display>
+  <Edit>DocumentLibraryForm</Edit>
+  <New>DocumentLibraryForm</New>
+</FormTemplates>
 </file>
 
 <file path=customXml/itemProps1.xml><?xml version="1.0" encoding="utf-8"?>
@@ -14422,9 +14430,10 @@
 </file>
 
 <file path=customXml/itemProps3.xml><?xml version="1.0" encoding="utf-8"?>
-<ds:datastoreItem xmlns:ds="http://schemas.openxmlformats.org/officeDocument/2006/customXml" ds:itemID="{6E0243D2-C2E7-4C17-98A3-48E63A4A14E3}">
+<ds:datastoreItem xmlns:ds="http://schemas.openxmlformats.org/officeDocument/2006/customXml" ds:itemID="{47853092-453F-4761-BB4F-9437077E6946}">
   <ds:schemaRefs>
-    <ds:schemaRef ds:uri="http://schemas.microsoft.com/sharepoint/v3/contenttype/forms"/>
+    <ds:schemaRef ds:uri="http://schemas.microsoft.com/office/2006/metadata/properties"/>
+    <ds:schemaRef ds:uri="http://schemas.microsoft.com/sharepoint/v3/fields"/>
   </ds:schemaRefs>
 </ds:datastoreItem>
 </file>
@@ -14438,10 +14447,9 @@
 </file>
 
 <file path=customXml/itemProps5.xml><?xml version="1.0" encoding="utf-8"?>
-<ds:datastoreItem xmlns:ds="http://schemas.openxmlformats.org/officeDocument/2006/customXml" ds:itemID="{47853092-453F-4761-BB4F-9437077E6946}">
+<ds:datastoreItem xmlns:ds="http://schemas.openxmlformats.org/officeDocument/2006/customXml" ds:itemID="{6E0243D2-C2E7-4C17-98A3-48E63A4A14E3}">
   <ds:schemaRefs>
-    <ds:schemaRef ds:uri="http://schemas.microsoft.com/office/2006/metadata/properties"/>
-    <ds:schemaRef ds:uri="http://schemas.microsoft.com/sharepoint/v3/fields"/>
+    <ds:schemaRef ds:uri="http://schemas.microsoft.com/sharepoint/v3/contenttype/forms"/>
   </ds:schemaRefs>
 </ds:datastoreItem>
 </file>
</xml_diff>

<commit_message>
27694 - Subcontractors; 27927 - QN Olympic Rewards..
git-tfs-id: [https://tfs.omnicloud.local/tfs/cco%20program/]$/eCoaching_V2;C53761
</commit_message>
<xml_diff>
--- a/Runbook/Web/CCO_eCoaching_Log_Runbook.docx
+++ b/Runbook/Web/CCO_eCoaching_Log_Runbook.docx
@@ -183,8 +183,13 @@
       <w:pPr>
         <w:pStyle w:val="CoverPageTitles"/>
       </w:pPr>
+      <w:proofErr w:type="spellStart"/>
       <w:r>
-        <w:t>eCoaching Log Portal</w:t>
+        <w:t>eCoaching</w:t>
+      </w:r>
+      <w:proofErr w:type="spellEnd"/>
+      <w:r>
+        <w:t xml:space="preserve"> Log Portal</w:t>
       </w:r>
     </w:p>
     <w:p>
@@ -564,18 +569,36 @@
           </w:tcPr>
           <w:p>
             <w:r>
-              <w:t>TFS 7136 –  New Submission;</w:t>
-            </w:r>
-          </w:p>
-          <w:p>
-            <w:r>
-              <w:t>TFS 7137 – My Dashboard;</w:t>
-            </w:r>
-          </w:p>
-          <w:p>
-            <w:r>
-              <w:t>TFS 7138 – Historical Dashboard;</w:t>
-            </w:r>
+              <w:t xml:space="preserve">TFS 7136 </w:t>
+            </w:r>
+            <w:proofErr w:type="gramStart"/>
+            <w:r>
+              <w:t>–  New</w:t>
+            </w:r>
+            <w:proofErr w:type="gramEnd"/>
+            <w:r>
+              <w:t xml:space="preserve"> Submission;</w:t>
+            </w:r>
+          </w:p>
+          <w:p>
+            <w:r>
+              <w:t xml:space="preserve">TFS 7137 – My </w:t>
+            </w:r>
+            <w:proofErr w:type="gramStart"/>
+            <w:r>
+              <w:t>Dashboard;</w:t>
+            </w:r>
+            <w:proofErr w:type="gramEnd"/>
+          </w:p>
+          <w:p>
+            <w:r>
+              <w:t xml:space="preserve">TFS 7138 – Historical </w:t>
+            </w:r>
+            <w:proofErr w:type="gramStart"/>
+            <w:r>
+              <w:t>Dashboard;</w:t>
+            </w:r>
+            <w:proofErr w:type="gramEnd"/>
           </w:p>
           <w:p>
             <w:r>
@@ -665,8 +688,13 @@
           </w:tcPr>
           <w:p>
             <w:r>
-              <w:t>TFS 11576 – New feed (PBH);</w:t>
-            </w:r>
+              <w:t>TFS 11576 – New feed (PBH</w:t>
+            </w:r>
+            <w:proofErr w:type="gramStart"/>
+            <w:r>
+              <w:t>);</w:t>
+            </w:r>
+            <w:proofErr w:type="gramEnd"/>
           </w:p>
           <w:p>
             <w:r>
@@ -768,23 +796,48 @@
           </w:tcPr>
           <w:p>
             <w:r>
-              <w:t>TFS 11839 – Add maintenance page;</w:t>
-            </w:r>
-          </w:p>
-          <w:p>
-            <w:r>
-              <w:t>TFS 11841- Multiple clicks on Survey submit btn;</w:t>
-            </w:r>
-          </w:p>
-          <w:p>
-            <w:r>
-              <w:t>TFS 11843 – Use bootstrap locally instead of from CDN;</w:t>
-            </w:r>
-          </w:p>
-          <w:p>
-            <w:r>
-              <w:t>TFS 11743 – Limit the number of records to be exported to excel;</w:t>
-            </w:r>
+              <w:t xml:space="preserve">TFS 11839 – Add maintenance </w:t>
+            </w:r>
+            <w:proofErr w:type="gramStart"/>
+            <w:r>
+              <w:t>page;</w:t>
+            </w:r>
+            <w:proofErr w:type="gramEnd"/>
+          </w:p>
+          <w:p>
+            <w:r>
+              <w:t xml:space="preserve">TFS 11841- Multiple clicks on Survey submit </w:t>
+            </w:r>
+            <w:proofErr w:type="spellStart"/>
+            <w:proofErr w:type="gramStart"/>
+            <w:r>
+              <w:t>btn</w:t>
+            </w:r>
+            <w:proofErr w:type="spellEnd"/>
+            <w:r>
+              <w:t>;</w:t>
+            </w:r>
+            <w:proofErr w:type="gramEnd"/>
+          </w:p>
+          <w:p>
+            <w:r>
+              <w:t xml:space="preserve">TFS 11843 – Use bootstrap locally instead of from </w:t>
+            </w:r>
+            <w:proofErr w:type="gramStart"/>
+            <w:r>
+              <w:t>CDN;</w:t>
+            </w:r>
+            <w:proofErr w:type="gramEnd"/>
+          </w:p>
+          <w:p>
+            <w:r>
+              <w:t xml:space="preserve">TFS 11743 – Limit the number of records to be exported to </w:t>
+            </w:r>
+            <w:proofErr w:type="gramStart"/>
+            <w:r>
+              <w:t>excel;</w:t>
+            </w:r>
+            <w:proofErr w:type="gramEnd"/>
           </w:p>
           <w:p>
             <w:r>
@@ -874,7 +927,23 @@
           </w:tcPr>
           <w:p>
             <w:r>
-              <w:t>TFS 11983 – Include a link to ecl sharepoint site to report issues;</w:t>
+              <w:t xml:space="preserve">TFS 11983 – Include a link to </w:t>
+            </w:r>
+            <w:proofErr w:type="spellStart"/>
+            <w:r>
+              <w:t>ecl</w:t>
+            </w:r>
+            <w:proofErr w:type="spellEnd"/>
+            <w:r>
+              <w:t xml:space="preserve"> </w:t>
+            </w:r>
+            <w:proofErr w:type="spellStart"/>
+            <w:r>
+              <w:t>sharepoint</w:t>
+            </w:r>
+            <w:proofErr w:type="spellEnd"/>
+            <w:r>
+              <w:t xml:space="preserve"> site to report issues;</w:t>
             </w:r>
           </w:p>
         </w:tc>
@@ -1304,7 +1373,15 @@
           </w:tcPr>
           <w:p>
             <w:r>
-              <w:t>TFS 12835 – OverTurned quality Appeal coaching logs;</w:t>
+              <w:t xml:space="preserve">TFS 12835 – </w:t>
+            </w:r>
+            <w:proofErr w:type="spellStart"/>
+            <w:r>
+              <w:t>OverTurned</w:t>
+            </w:r>
+            <w:proofErr w:type="spellEnd"/>
+            <w:r>
+              <w:t xml:space="preserve"> quality Appeal coaching logs;</w:t>
             </w:r>
           </w:p>
         </w:tc>
@@ -1390,7 +1467,15 @@
           </w:tcPr>
           <w:p>
             <w:r>
-              <w:t>TFS 12964 – Review Page: “Failed to update the log [xxxxxx].” displays incorrectly;</w:t>
+              <w:t>TFS 12964 – Review Page: “Failed to update the log [</w:t>
+            </w:r>
+            <w:proofErr w:type="spellStart"/>
+            <w:r>
+              <w:t>xxxxxx</w:t>
+            </w:r>
+            <w:proofErr w:type="spellEnd"/>
+            <w:r>
+              <w:t>].” displays incorrectly;</w:t>
             </w:r>
           </w:p>
         </w:tc>
@@ -1476,7 +1561,11 @@
           </w:tcPr>
           <w:p>
             <w:r>
-              <w:t xml:space="preserve">TFS 13512 - </w:t>
+              <w:t xml:space="preserve">TFS 13512 </w:t>
+            </w:r>
+            <w:proofErr w:type="gramStart"/>
+            <w:r>
+              <w:t xml:space="preserve">- </w:t>
             </w:r>
             <w:r>
               <w:t xml:space="preserve"> </w:t>
@@ -1485,7 +1574,11 @@
               <w:t>C</w:t>
             </w:r>
             <w:r>
-              <w:t>oaching entry field appear for supervisor when in pending manager review status</w:t>
+              <w:t>oaching</w:t>
+            </w:r>
+            <w:proofErr w:type="gramEnd"/>
+            <w:r>
+              <w:t xml:space="preserve"> entry field appear for supervisor when in pending manager review status</w:t>
             </w:r>
             <w:r>
               <w:t>;</w:t>
@@ -1574,7 +1667,17 @@
           </w:tcPr>
           <w:p>
             <w:r>
-              <w:t>TFS 13450 – Migrate Dev web server to ad.local domain</w:t>
+              <w:t xml:space="preserve">TFS 13450 – Migrate Dev web server to </w:t>
+            </w:r>
+            <w:proofErr w:type="spellStart"/>
+            <w:proofErr w:type="gramStart"/>
+            <w:r>
+              <w:t>ad.local</w:t>
+            </w:r>
+            <w:proofErr w:type="spellEnd"/>
+            <w:proofErr w:type="gramEnd"/>
+            <w:r>
+              <w:t xml:space="preserve"> domain</w:t>
             </w:r>
           </w:p>
         </w:tc>
@@ -1746,7 +1849,15 @@
           </w:tcPr>
           <w:p>
             <w:r>
-              <w:t>TSF 13808 – New Submission: Changing Program resets Direct/Indirect btn;</w:t>
+              <w:t xml:space="preserve">TSF 13808 – New Submission: Changing Program resets Direct/Indirect </w:t>
+            </w:r>
+            <w:proofErr w:type="spellStart"/>
+            <w:r>
+              <w:t>btn</w:t>
+            </w:r>
+            <w:proofErr w:type="spellEnd"/>
+            <w:r>
+              <w:t>;</w:t>
             </w:r>
           </w:p>
         </w:tc>
@@ -2177,8 +2288,13 @@
           </w:tcPr>
           <w:p>
             <w:r>
-              <w:t>TFS 14849 – Update GDIT links to Maximus ones;</w:t>
-            </w:r>
+              <w:t xml:space="preserve">TFS 14849 – Update GDIT links to Maximus </w:t>
+            </w:r>
+            <w:proofErr w:type="gramStart"/>
+            <w:r>
+              <w:t>ones;</w:t>
+            </w:r>
+            <w:proofErr w:type="gramEnd"/>
           </w:p>
           <w:p>
             <w:r>
@@ -2354,8 +2470,18 @@
           </w:tcPr>
           <w:p>
             <w:r>
-              <w:t>TFS 15231 – Attendance Policy Earnback;</w:t>
-            </w:r>
+              <w:t xml:space="preserve">TFS 15231 – Attendance Policy </w:t>
+            </w:r>
+            <w:proofErr w:type="spellStart"/>
+            <w:proofErr w:type="gramStart"/>
+            <w:r>
+              <w:t>Earnback</w:t>
+            </w:r>
+            <w:proofErr w:type="spellEnd"/>
+            <w:r>
+              <w:t>;</w:t>
+            </w:r>
+            <w:proofErr w:type="gramEnd"/>
           </w:p>
           <w:p>
             <w:r>
@@ -2445,13 +2571,28 @@
           </w:tcPr>
           <w:p>
             <w:r>
-              <w:t>TFS 14679 - Followup;</w:t>
-            </w:r>
-          </w:p>
-          <w:p>
-            <w:r>
-              <w:t>TFS 15600 - London Alternate Channels Bingo;</w:t>
-            </w:r>
+              <w:t xml:space="preserve">TFS 14679 - </w:t>
+            </w:r>
+            <w:proofErr w:type="spellStart"/>
+            <w:proofErr w:type="gramStart"/>
+            <w:r>
+              <w:t>Followup</w:t>
+            </w:r>
+            <w:proofErr w:type="spellEnd"/>
+            <w:r>
+              <w:t>;</w:t>
+            </w:r>
+            <w:proofErr w:type="gramEnd"/>
+          </w:p>
+          <w:p>
+            <w:r>
+              <w:t xml:space="preserve">TFS 15600 - London Alternate Channels </w:t>
+            </w:r>
+            <w:proofErr w:type="gramStart"/>
+            <w:r>
+              <w:t>Bingo;</w:t>
+            </w:r>
+            <w:proofErr w:type="gramEnd"/>
           </w:p>
           <w:p>
             <w:r>
@@ -2716,8 +2857,13 @@
           </w:tcPr>
           <w:p>
             <w:r>
-              <w:t>TFS 15883 – Warning: change work flow;</w:t>
-            </w:r>
+              <w:t xml:space="preserve">TFS 15883 – Warning: change work </w:t>
+            </w:r>
+            <w:proofErr w:type="gramStart"/>
+            <w:r>
+              <w:t>flow;</w:t>
+            </w:r>
+            <w:proofErr w:type="gramEnd"/>
           </w:p>
           <w:p>
             <w:r>
@@ -2807,7 +2953,15 @@
           </w:tcPr>
           <w:p>
             <w:r>
-              <w:t>TFS 17037 – Unique identifier needed to display evaluations with duplicate verint id</w:t>
+              <w:t xml:space="preserve">TFS 17037 – Unique identifier needed to display evaluations with duplicate </w:t>
+            </w:r>
+            <w:proofErr w:type="spellStart"/>
+            <w:r>
+              <w:t>verint</w:t>
+            </w:r>
+            <w:proofErr w:type="spellEnd"/>
+            <w:r>
+              <w:t xml:space="preserve"> id</w:t>
             </w:r>
           </w:p>
         </w:tc>
@@ -2893,8 +3047,23 @@
           </w:tcPr>
           <w:p>
             <w:r>
-              <w:t>TFS 17123 – Add “ad.local” in application url</w:t>
-            </w:r>
+              <w:t>TFS 17123 – Add “</w:t>
+            </w:r>
+            <w:proofErr w:type="spellStart"/>
+            <w:proofErr w:type="gramStart"/>
+            <w:r>
+              <w:t>ad.local</w:t>
+            </w:r>
+            <w:proofErr w:type="spellEnd"/>
+            <w:proofErr w:type="gramEnd"/>
+            <w:r>
+              <w:t xml:space="preserve">” in application </w:t>
+            </w:r>
+            <w:proofErr w:type="spellStart"/>
+            <w:r>
+              <w:t>url</w:t>
+            </w:r>
+            <w:proofErr w:type="spellEnd"/>
           </w:p>
         </w:tc>
         <w:tc>
@@ -3517,8 +3686,30 @@
               <w:rPr>
                 <w:bCs/>
               </w:rPr>
-              <w:t>TFS 21991 – smtp switch from ironport to maxcorp</w:t>
-            </w:r>
+              <w:t xml:space="preserve">TFS 21991 – smtp switch from </w:t>
+            </w:r>
+            <w:proofErr w:type="spellStart"/>
+            <w:r>
+              <w:rPr>
+                <w:bCs/>
+              </w:rPr>
+              <w:t>ironport</w:t>
+            </w:r>
+            <w:proofErr w:type="spellEnd"/>
+            <w:r>
+              <w:rPr>
+                <w:bCs/>
+              </w:rPr>
+              <w:t xml:space="preserve"> to </w:t>
+            </w:r>
+            <w:proofErr w:type="spellStart"/>
+            <w:r>
+              <w:rPr>
+                <w:bCs/>
+              </w:rPr>
+              <w:t>maxcorp</w:t>
+            </w:r>
+            <w:proofErr w:type="spellEnd"/>
           </w:p>
         </w:tc>
         <w:tc>
@@ -3609,8 +3800,13 @@
               </w:rPr>
             </w:pPr>
             <w:r>
-              <w:t>TFS 22255 – QN Enhancement;</w:t>
-            </w:r>
+              <w:t xml:space="preserve">TFS 22255 – QN </w:t>
+            </w:r>
+            <w:proofErr w:type="gramStart"/>
+            <w:r>
+              <w:t>Enhancement;</w:t>
+            </w:r>
+            <w:proofErr w:type="gramEnd"/>
           </w:p>
           <w:p>
             <w:pPr>
@@ -3620,8 +3816,13 @@
               </w:rPr>
             </w:pPr>
             <w:r>
-              <w:t>TFS 22642 – Resolve Security Scan Findings;</w:t>
-            </w:r>
+              <w:t xml:space="preserve">TFS 22642 – Resolve Security Scan </w:t>
+            </w:r>
+            <w:proofErr w:type="gramStart"/>
+            <w:r>
+              <w:t>Findings;</w:t>
+            </w:r>
+            <w:proofErr w:type="gramEnd"/>
           </w:p>
           <w:p>
             <w:pPr>
@@ -3817,8 +4018,21 @@
           </w:tcPr>
           <w:p>
             <w:r>
-              <w:t>TFS 23844 - Error with Pending Mgr Review logs;</w:t>
-            </w:r>
+              <w:t xml:space="preserve">TFS 23844 - Error with Pending </w:t>
+            </w:r>
+            <w:proofErr w:type="spellStart"/>
+            <w:r>
+              <w:t>Mgr</w:t>
+            </w:r>
+            <w:proofErr w:type="spellEnd"/>
+            <w:r>
+              <w:t xml:space="preserve"> Review </w:t>
+            </w:r>
+            <w:proofErr w:type="gramStart"/>
+            <w:r>
+              <w:t>logs;</w:t>
+            </w:r>
+            <w:proofErr w:type="gramEnd"/>
           </w:p>
           <w:p>
             <w:r>
@@ -4006,7 +4220,15 @@
           </w:tcPr>
           <w:p>
             <w:r>
-              <w:t>TFS 24396- Reverting back to 11 shift earn back;</w:t>
+              <w:t xml:space="preserve">TFS 24396- Reverting back to 11 </w:t>
+            </w:r>
+            <w:proofErr w:type="gramStart"/>
+            <w:r>
+              <w:t>shift</w:t>
+            </w:r>
+            <w:proofErr w:type="gramEnd"/>
+            <w:r>
+              <w:t xml:space="preserve"> earn back;</w:t>
             </w:r>
           </w:p>
           <w:p>
@@ -4097,8 +4319,13 @@
           </w:tcPr>
           <w:p>
             <w:r>
-              <w:t>TFS 24586 – Web Security Scan 4/5/2022;</w:t>
-            </w:r>
+              <w:t xml:space="preserve">TFS 24586 – Web Security Scan </w:t>
+            </w:r>
+            <w:proofErr w:type="gramStart"/>
+            <w:r>
+              <w:t>4/5/2022;</w:t>
+            </w:r>
+            <w:proofErr w:type="gramEnd"/>
           </w:p>
           <w:p>
             <w:r>
@@ -4188,8 +4415,13 @@
           </w:tcPr>
           <w:p>
             <w:r>
-              <w:t>TFS 24867 – Web Security Scan 6/7/2022 ;</w:t>
-            </w:r>
+              <w:t>TFS 24867 – Web Security Scan 6/7/</w:t>
+            </w:r>
+            <w:proofErr w:type="gramStart"/>
+            <w:r>
+              <w:t>2022 ;</w:t>
+            </w:r>
+            <w:proofErr w:type="gramEnd"/>
           </w:p>
           <w:p>
             <w:r>
@@ -4454,8 +4686,13 @@
           </w:tcPr>
           <w:p>
             <w:r>
-              <w:t>TFS 25205;</w:t>
-            </w:r>
+              <w:t xml:space="preserve">TFS </w:t>
+            </w:r>
+            <w:proofErr w:type="gramStart"/>
+            <w:r>
+              <w:t>25205;</w:t>
+            </w:r>
+            <w:proofErr w:type="gramEnd"/>
           </w:p>
           <w:p>
             <w:r>
@@ -4895,7 +5132,15 @@
               <w:t xml:space="preserve">TFS </w:t>
             </w:r>
             <w:r>
-              <w:t>26406 - eCL: Highlight the Prepare or Coach links.</w:t>
+              <w:t xml:space="preserve">26406 - </w:t>
+            </w:r>
+            <w:proofErr w:type="spellStart"/>
+            <w:r>
+              <w:t>eCL</w:t>
+            </w:r>
+            <w:proofErr w:type="spellEnd"/>
+            <w:r>
+              <w:t>: Highlight the Prepare or Coach links.</w:t>
             </w:r>
           </w:p>
         </w:tc>
@@ -5092,7 +5337,23 @@
                 <w:color w:val="444444"/>
                 <w:sz w:val="20"/>
               </w:rPr>
-              <w:t xml:space="preserve"> a link on the Quality Now eCLs to the Quality Now Feedback Form</w:t>
+              <w:t xml:space="preserve"> a link on the Quality Now </w:t>
+            </w:r>
+            <w:proofErr w:type="spellStart"/>
+            <w:r>
+              <w:rPr>
+                <w:color w:val="444444"/>
+                <w:sz w:val="20"/>
+              </w:rPr>
+              <w:t>eCLs</w:t>
+            </w:r>
+            <w:proofErr w:type="spellEnd"/>
+            <w:r>
+              <w:rPr>
+                <w:color w:val="444444"/>
+                <w:sz w:val="20"/>
+              </w:rPr>
+              <w:t xml:space="preserve"> to the Quality Now Feedback Form</w:t>
             </w:r>
             <w:r>
               <w:rPr>
@@ -5360,7 +5621,23 @@
                 <w:color w:val="444444"/>
                 <w:sz w:val="20"/>
               </w:rPr>
-              <w:t>27222 - Review Page (Audio Issue Log): display verint id for supervisor when log is Pending Supervisor Review.</w:t>
+              <w:t xml:space="preserve">27222 - Review Page (Audio Issue Log): display </w:t>
+            </w:r>
+            <w:proofErr w:type="spellStart"/>
+            <w:r>
+              <w:rPr>
+                <w:color w:val="444444"/>
+                <w:sz w:val="20"/>
+              </w:rPr>
+              <w:t>verint</w:t>
+            </w:r>
+            <w:proofErr w:type="spellEnd"/>
+            <w:r>
+              <w:rPr>
+                <w:color w:val="444444"/>
+                <w:sz w:val="20"/>
+              </w:rPr>
+              <w:t xml:space="preserve"> id for supervisor when log is Pending Supervisor Review.</w:t>
             </w:r>
           </w:p>
         </w:tc>
@@ -5740,8 +6017,33 @@
                 <w:color w:val="444444"/>
                 <w:sz w:val="20"/>
               </w:rPr>
-              <w:t>27483 - WAH coaching reason text change, subcoaching reason update;</w:t>
-            </w:r>
+              <w:t xml:space="preserve">27483 - WAH coaching reason text change, </w:t>
+            </w:r>
+            <w:proofErr w:type="spellStart"/>
+            <w:r>
+              <w:rPr>
+                <w:color w:val="444444"/>
+                <w:sz w:val="20"/>
+              </w:rPr>
+              <w:t>subcoaching</w:t>
+            </w:r>
+            <w:proofErr w:type="spellEnd"/>
+            <w:r>
+              <w:rPr>
+                <w:color w:val="444444"/>
+                <w:sz w:val="20"/>
+              </w:rPr>
+              <w:t xml:space="preserve"> reason </w:t>
+            </w:r>
+            <w:proofErr w:type="gramStart"/>
+            <w:r>
+              <w:rPr>
+                <w:color w:val="444444"/>
+                <w:sz w:val="20"/>
+              </w:rPr>
+              <w:t>update;</w:t>
+            </w:r>
+            <w:proofErr w:type="gramEnd"/>
           </w:p>
           <w:p>
             <w:pPr>
@@ -6594,7 +6896,23 @@
                 <w:bCs/>
                 <w:sz w:val="20"/>
               </w:rPr>
-              <w:t xml:space="preserve">files under D:\Sites\ eCoachingLog </w:t>
+              <w:t xml:space="preserve">files under D:\Sites\ </w:t>
+            </w:r>
+            <w:proofErr w:type="spellStart"/>
+            <w:r>
+              <w:rPr>
+                <w:bCs/>
+                <w:sz w:val="20"/>
+              </w:rPr>
+              <w:t>eCoachingLog</w:t>
+            </w:r>
+            <w:proofErr w:type="spellEnd"/>
+            <w:r>
+              <w:rPr>
+                <w:bCs/>
+                <w:sz w:val="20"/>
+              </w:rPr>
+              <w:t xml:space="preserve"> </w:t>
             </w:r>
             <w:r>
               <w:rPr>
@@ -6622,8 +6940,17 @@
                 <w:b/>
                 <w:sz w:val="20"/>
               </w:rPr>
-              <w:t xml:space="preserve"> AND web.config</w:t>
-            </w:r>
+              <w:t xml:space="preserve"> AND </w:t>
+            </w:r>
+            <w:proofErr w:type="spellStart"/>
+            <w:r>
+              <w:rPr>
+                <w:b/>
+                <w:sz w:val="20"/>
+              </w:rPr>
+              <w:t>web.config</w:t>
+            </w:r>
+            <w:proofErr w:type="spellEnd"/>
             <w:r>
               <w:rPr>
                 <w:bCs/>
@@ -6678,7 +7005,23 @@
                 <w:b/>
                 <w:sz w:val="20"/>
               </w:rPr>
-              <w:t>Do NOT overwrite web.config.</w:t>
+              <w:t xml:space="preserve">Do NOT overwrite </w:t>
+            </w:r>
+            <w:proofErr w:type="spellStart"/>
+            <w:r>
+              <w:rPr>
+                <w:b/>
+                <w:sz w:val="20"/>
+              </w:rPr>
+              <w:t>web.config</w:t>
+            </w:r>
+            <w:proofErr w:type="spellEnd"/>
+            <w:r>
+              <w:rPr>
+                <w:b/>
+                <w:sz w:val="20"/>
+              </w:rPr>
+              <w:t>.</w:t>
             </w:r>
           </w:p>
           <w:p>
@@ -6697,12 +7040,42 @@
               <w:rPr>
                 <w:bCs/>
               </w:rPr>
-              <w:t>Edit web.config “Prod.VnV.IPs” section</w:t>
-            </w:r>
+              <w:t xml:space="preserve">Edit </w:t>
+            </w:r>
+            <w:proofErr w:type="spellStart"/>
             <w:r>
               <w:rPr>
                 <w:bCs/>
               </w:rPr>
+              <w:t>web.config</w:t>
+            </w:r>
+            <w:proofErr w:type="spellEnd"/>
+            <w:r>
+              <w:rPr>
+                <w:bCs/>
+              </w:rPr>
+              <w:t xml:space="preserve"> “</w:t>
+            </w:r>
+            <w:proofErr w:type="spellStart"/>
+            <w:proofErr w:type="gramStart"/>
+            <w:r>
+              <w:rPr>
+                <w:bCs/>
+              </w:rPr>
+              <w:t>Prod.VnV.IPs</w:t>
+            </w:r>
+            <w:proofErr w:type="spellEnd"/>
+            <w:proofErr w:type="gramEnd"/>
+            <w:r>
+              <w:rPr>
+                <w:bCs/>
+              </w:rPr>
+              <w:t>” section</w:t>
+            </w:r>
+            <w:r>
+              <w:rPr>
+                <w:bCs/>
+              </w:rPr>
               <w:t>:</w:t>
             </w:r>
             <w:r>
@@ -6710,6 +7083,66 @@
                 <w:bCs/>
               </w:rPr>
               <w:t xml:space="preserve"> remove all exiting IPs, then add testers’ IPs, separated by comma.</w:t>
+            </w:r>
+          </w:p>
+          <w:p>
+            <w:pPr>
+              <w:pStyle w:val="ListParagraph"/>
+              <w:numPr>
+                <w:ilvl w:val="0"/>
+                <w:numId w:val="40"/>
+              </w:numPr>
+              <w:ind w:left="360"/>
+              <w:rPr>
+                <w:bCs/>
+                <w:highlight w:val="yellow"/>
+              </w:rPr>
+            </w:pPr>
+            <w:r>
+              <w:rPr>
+                <w:bCs/>
+                <w:highlight w:val="yellow"/>
+              </w:rPr>
+              <w:t xml:space="preserve">Edit </w:t>
+            </w:r>
+            <w:proofErr w:type="spellStart"/>
+            <w:r>
+              <w:rPr>
+                <w:bCs/>
+                <w:highlight w:val="yellow"/>
+              </w:rPr>
+              <w:t>w</w:t>
+            </w:r>
+            <w:r>
+              <w:rPr>
+                <w:bCs/>
+                <w:highlight w:val="yellow"/>
+              </w:rPr>
+              <w:t>eb.config</w:t>
+            </w:r>
+            <w:proofErr w:type="spellEnd"/>
+            <w:r>
+              <w:rPr>
+                <w:bCs/>
+                <w:highlight w:val="yellow"/>
+              </w:rPr>
+              <w:t xml:space="preserve">: </w:t>
+            </w:r>
+            <w:proofErr w:type="gramStart"/>
+            <w:r>
+              <w:rPr>
+                <w:bCs/>
+                <w:highlight w:val="yellow"/>
+              </w:rPr>
+              <w:t>update  Max</w:t>
+            </w:r>
+            <w:proofErr w:type="gramEnd"/>
+            <w:r>
+              <w:rPr>
+                <w:bCs/>
+                <w:highlight w:val="yellow"/>
+              </w:rPr>
+              <w:t xml:space="preserve"> Pool Size from 200 to 400.</w:t>
             </w:r>
           </w:p>
           <w:p>
@@ -7011,8 +7444,17 @@
         <w:sz w:val="18"/>
         <w:szCs w:val="18"/>
       </w:rPr>
-      <w:t>Controlled if Electronic - Uncontrolled if Printed</w:t>
+      <w:t xml:space="preserve">Controlled if Electronic - Uncontrolled if </w:t>
     </w:r>
+    <w:proofErr w:type="gramStart"/>
+    <w:r>
+      <w:rPr>
+        <w:sz w:val="18"/>
+        <w:szCs w:val="18"/>
+      </w:rPr>
+      <w:t>Printed</w:t>
+    </w:r>
+    <w:proofErr w:type="gramEnd"/>
   </w:p>
   <w:p>
     <w:pPr>
@@ -7184,8 +7626,18 @@
         <w:sz w:val="18"/>
         <w:szCs w:val="18"/>
       </w:rPr>
-      <w:t>Controlled if Electronic - Uncontrolled if Printed</w:t>
+      <w:t xml:space="preserve">Controlled if Electronic - Uncontrolled if </w:t>
     </w:r>
+    <w:proofErr w:type="gramStart"/>
+    <w:r>
+      <w:rPr>
+        <w:b/>
+        <w:sz w:val="18"/>
+        <w:szCs w:val="18"/>
+      </w:rPr>
+      <w:t>Printed</w:t>
+    </w:r>
+    <w:proofErr w:type="gramEnd"/>
   </w:p>
   <w:p>
     <w:pPr>
@@ -7351,6 +7803,7 @@
       </w:rPr>
       <w:fldChar w:fldCharType="separate"/>
     </w:r>
+    <w:proofErr w:type="spellStart"/>
     <w:r>
       <w:rPr>
         <w:rStyle w:val="PageNumber"/>
@@ -7359,6 +7812,7 @@
       </w:rPr>
       <w:t>i</w:t>
     </w:r>
+    <w:proofErr w:type="spellEnd"/>
     <w:r>
       <w:rPr>
         <w:rStyle w:val="PageNumber"/>
@@ -7387,8 +7841,17 @@
         <w:sz w:val="18"/>
         <w:szCs w:val="18"/>
       </w:rPr>
-      <w:t>Controlled if Electronic - Uncontrolled if Printed</w:t>
+      <w:t xml:space="preserve">Controlled if Electronic - Uncontrolled if </w:t>
     </w:r>
+    <w:proofErr w:type="gramStart"/>
+    <w:r>
+      <w:rPr>
+        <w:sz w:val="18"/>
+        <w:szCs w:val="18"/>
+      </w:rPr>
+      <w:t>Printed</w:t>
+    </w:r>
+    <w:proofErr w:type="gramEnd"/>
   </w:p>
   <w:p>
     <w:pPr>
@@ -7620,8 +8083,17 @@
         <w:sz w:val="18"/>
         <w:szCs w:val="18"/>
       </w:rPr>
-      <w:t>Controlled if Electronic - Uncontrolled if Printed</w:t>
+      <w:t xml:space="preserve">Controlled if Electronic - Uncontrolled if </w:t>
     </w:r>
+    <w:proofErr w:type="gramStart"/>
+    <w:r>
+      <w:rPr>
+        <w:sz w:val="18"/>
+        <w:szCs w:val="18"/>
+      </w:rPr>
+      <w:t>Printed</w:t>
+    </w:r>
+    <w:proofErr w:type="gramEnd"/>
   </w:p>
 </w:ftr>
 </file>
@@ -7855,7 +8327,7 @@
         </mc:Choice>
         <mc:Fallback>
           <w:pict>
-            <v:line w14:anchorId="0DE960C2" id="Line 7" o:spid="_x0000_s1026" style="position:absolute;z-index:251659264;visibility:visible;mso-wrap-style:square;mso-width-percent:0;mso-height-percent:0;mso-wrap-distance-left:9pt;mso-wrap-distance-top:-3e-5mm;mso-wrap-distance-right:9pt;mso-wrap-distance-bottom:-3e-5mm;mso-position-horizontal:absolute;mso-position-horizontal-relative:text;mso-position-vertical:absolute;mso-position-vertical-relative:text;mso-width-percent:0;mso-height-percent:0;mso-width-relative:page;mso-height-relative:page" from="-2.25pt,12.9pt" to="465.75pt,12.9pt" o:gfxdata="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" strokecolor="#5b7d96" strokeweight="2.25pt"/>
+            <v:line w14:anchorId="7C6AEAF0" id="Line 7" o:spid="_x0000_s1026" style="position:absolute;z-index:251659264;visibility:visible;mso-wrap-style:square;mso-width-percent:0;mso-height-percent:0;mso-wrap-distance-left:9pt;mso-wrap-distance-top:-3e-5mm;mso-wrap-distance-right:9pt;mso-wrap-distance-bottom:-3e-5mm;mso-position-horizontal:absolute;mso-position-horizontal-relative:text;mso-position-vertical:absolute;mso-position-vertical-relative:text;mso-width-percent:0;mso-height-percent:0;mso-width-relative:page;mso-height-relative:page" from="-2.25pt,12.9pt" to="465.75pt,12.9pt" o:gfxdata="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" strokecolor="#5b7d96" strokeweight="2.25pt"/>
           </w:pict>
         </mc:Fallback>
       </mc:AlternateContent>
@@ -14383,11 +14855,12 @@
 </file>
 
 <file path=customXml/item3.xml><?xml version="1.0" encoding="utf-8"?>
-<p:properties xmlns:p="http://schemas.microsoft.com/office/2006/metadata/properties" xmlns:xsi="http://www.w3.org/2001/XMLSchema-instance">
-  <documentManagement>
-    <_DCDateModified xmlns="http://schemas.microsoft.com/sharepoint/v3/fields" xsi:nil="true"/>
-  </documentManagement>
-</p:properties>
+<?mso-contentType ?>
+<FormTemplates xmlns="http://schemas.microsoft.com/sharepoint/v3/contenttype/forms">
+  <Display>DocumentLibraryForm</Display>
+  <Edit>DocumentLibraryForm</Edit>
+  <New>DocumentLibraryForm</New>
+</FormTemplates>
 </file>
 
 <file path=customXml/item4.xml><?xml version="1.0" encoding="utf-8"?>
@@ -14395,12 +14868,11 @@
 </file>
 
 <file path=customXml/item5.xml><?xml version="1.0" encoding="utf-8"?>
-<?mso-contentType ?>
-<FormTemplates xmlns="http://schemas.microsoft.com/sharepoint/v3/contenttype/forms">
-  <Display>DocumentLibraryForm</Display>
-  <Edit>DocumentLibraryForm</Edit>
-  <New>DocumentLibraryForm</New>
-</FormTemplates>
+<p:properties xmlns:p="http://schemas.microsoft.com/office/2006/metadata/properties" xmlns:xsi="http://www.w3.org/2001/XMLSchema-instance">
+  <documentManagement>
+    <_DCDateModified xmlns="http://schemas.microsoft.com/sharepoint/v3/fields" xsi:nil="true"/>
+  </documentManagement>
+</p:properties>
 </file>
 
 <file path=customXml/itemProps1.xml><?xml version="1.0" encoding="utf-8"?>
@@ -14430,10 +14902,9 @@
 </file>
 
 <file path=customXml/itemProps3.xml><?xml version="1.0" encoding="utf-8"?>
-<ds:datastoreItem xmlns:ds="http://schemas.openxmlformats.org/officeDocument/2006/customXml" ds:itemID="{47853092-453F-4761-BB4F-9437077E6946}">
+<ds:datastoreItem xmlns:ds="http://schemas.openxmlformats.org/officeDocument/2006/customXml" ds:itemID="{6E0243D2-C2E7-4C17-98A3-48E63A4A14E3}">
   <ds:schemaRefs>
-    <ds:schemaRef ds:uri="http://schemas.microsoft.com/office/2006/metadata/properties"/>
-    <ds:schemaRef ds:uri="http://schemas.microsoft.com/sharepoint/v3/fields"/>
+    <ds:schemaRef ds:uri="http://schemas.microsoft.com/sharepoint/v3/contenttype/forms"/>
   </ds:schemaRefs>
 </ds:datastoreItem>
 </file>
@@ -14447,9 +14918,10 @@
 </file>
 
 <file path=customXml/itemProps5.xml><?xml version="1.0" encoding="utf-8"?>
-<ds:datastoreItem xmlns:ds="http://schemas.openxmlformats.org/officeDocument/2006/customXml" ds:itemID="{6E0243D2-C2E7-4C17-98A3-48E63A4A14E3}">
+<ds:datastoreItem xmlns:ds="http://schemas.openxmlformats.org/officeDocument/2006/customXml" ds:itemID="{47853092-453F-4761-BB4F-9437077E6946}">
   <ds:schemaRefs>
-    <ds:schemaRef ds:uri="http://schemas.microsoft.com/sharepoint/v3/contenttype/forms"/>
+    <ds:schemaRef ds:uri="http://schemas.microsoft.com/office/2006/metadata/properties"/>
+    <ds:schemaRef ds:uri="http://schemas.microsoft.com/sharepoint/v3/fields"/>
   </ds:schemaRefs>
 </ds:datastoreItem>
 </file>
</xml_diff>

<commit_message>
28332 - Motivate and increase csr-level promotions.
git-tfs-id: [https://tfs.omnicloud.local/tfs/cco%20program/]$/eCoaching_V2;C53978
</commit_message>
<xml_diff>
--- a/Runbook/Web/CCO_eCoaching_Log_Runbook.docx
+++ b/Runbook/Web/CCO_eCoaching_Log_Runbook.docx
@@ -183,13 +183,8 @@
       <w:pPr>
         <w:pStyle w:val="CoverPageTitles"/>
       </w:pPr>
-      <w:proofErr w:type="spellStart"/>
       <w:r>
-        <w:t>eCoaching</w:t>
-      </w:r>
-      <w:proofErr w:type="spellEnd"/>
-      <w:r>
-        <w:t xml:space="preserve"> Log Portal</w:t>
+        <w:t>eCoaching Log Portal</w:t>
       </w:r>
     </w:p>
     <w:p>
@@ -288,7 +283,25 @@
               <w:rPr>
                 <w:color w:val="444444"/>
               </w:rPr>
-              <w:t>28232 – Feed Load Report error.</w:t>
+              <w:t>28</w:t>
+            </w:r>
+            <w:r>
+              <w:rPr>
+                <w:color w:val="444444"/>
+              </w:rPr>
+              <w:t>332</w:t>
+            </w:r>
+            <w:r>
+              <w:rPr>
+                <w:color w:val="444444"/>
+              </w:rPr>
+              <w:t xml:space="preserve"> – </w:t>
+            </w:r>
+            <w:r>
+              <w:rPr>
+                <w:color w:val="444444"/>
+              </w:rPr>
+              <w:t>Motivate and increase csr-level promotions.</w:t>
             </w:r>
           </w:p>
         </w:tc>
@@ -511,36 +524,18 @@
           </w:tcPr>
           <w:p>
             <w:r>
-              <w:t xml:space="preserve">TFS 7136 </w:t>
-            </w:r>
-            <w:proofErr w:type="gramStart"/>
-            <w:r>
-              <w:t>–  New</w:t>
-            </w:r>
-            <w:proofErr w:type="gramEnd"/>
-            <w:r>
-              <w:t xml:space="preserve"> Submission;</w:t>
-            </w:r>
-          </w:p>
-          <w:p>
-            <w:r>
-              <w:t xml:space="preserve">TFS 7137 – My </w:t>
-            </w:r>
-            <w:proofErr w:type="gramStart"/>
-            <w:r>
-              <w:t>Dashboard;</w:t>
-            </w:r>
-            <w:proofErr w:type="gramEnd"/>
-          </w:p>
-          <w:p>
-            <w:r>
-              <w:t xml:space="preserve">TFS 7138 – Historical </w:t>
-            </w:r>
-            <w:proofErr w:type="gramStart"/>
-            <w:r>
-              <w:t>Dashboard;</w:t>
-            </w:r>
-            <w:proofErr w:type="gramEnd"/>
+              <w:t>TFS 7136 –  New Submission;</w:t>
+            </w:r>
+          </w:p>
+          <w:p>
+            <w:r>
+              <w:t>TFS 7137 – My Dashboard;</w:t>
+            </w:r>
+          </w:p>
+          <w:p>
+            <w:r>
+              <w:t>TFS 7138 – Historical Dashboard;</w:t>
+            </w:r>
           </w:p>
           <w:p>
             <w:r>
@@ -630,13 +625,8 @@
           </w:tcPr>
           <w:p>
             <w:r>
-              <w:t>TFS 11576 – New feed (PBH</w:t>
-            </w:r>
-            <w:proofErr w:type="gramStart"/>
-            <w:r>
-              <w:t>);</w:t>
-            </w:r>
-            <w:proofErr w:type="gramEnd"/>
+              <w:t>TFS 11576 – New feed (PBH);</w:t>
+            </w:r>
           </w:p>
           <w:p>
             <w:r>
@@ -738,48 +728,23 @@
           </w:tcPr>
           <w:p>
             <w:r>
-              <w:t xml:space="preserve">TFS 11839 – Add maintenance </w:t>
-            </w:r>
-            <w:proofErr w:type="gramStart"/>
-            <w:r>
-              <w:t>page;</w:t>
-            </w:r>
-            <w:proofErr w:type="gramEnd"/>
-          </w:p>
-          <w:p>
-            <w:r>
-              <w:t xml:space="preserve">TFS 11841- Multiple clicks on Survey submit </w:t>
-            </w:r>
-            <w:proofErr w:type="spellStart"/>
-            <w:proofErr w:type="gramStart"/>
-            <w:r>
-              <w:t>btn</w:t>
-            </w:r>
-            <w:proofErr w:type="spellEnd"/>
-            <w:r>
-              <w:t>;</w:t>
-            </w:r>
-            <w:proofErr w:type="gramEnd"/>
-          </w:p>
-          <w:p>
-            <w:r>
-              <w:t xml:space="preserve">TFS 11843 – Use bootstrap locally instead of from </w:t>
-            </w:r>
-            <w:proofErr w:type="gramStart"/>
-            <w:r>
-              <w:t>CDN;</w:t>
-            </w:r>
-            <w:proofErr w:type="gramEnd"/>
-          </w:p>
-          <w:p>
-            <w:r>
-              <w:t xml:space="preserve">TFS 11743 – Limit the number of records to be exported to </w:t>
-            </w:r>
-            <w:proofErr w:type="gramStart"/>
-            <w:r>
-              <w:t>excel;</w:t>
-            </w:r>
-            <w:proofErr w:type="gramEnd"/>
+              <w:t>TFS 11839 – Add maintenance page;</w:t>
+            </w:r>
+          </w:p>
+          <w:p>
+            <w:r>
+              <w:t>TFS 11841- Multiple clicks on Survey submit btn;</w:t>
+            </w:r>
+          </w:p>
+          <w:p>
+            <w:r>
+              <w:t>TFS 11843 – Use bootstrap locally instead of from CDN;</w:t>
+            </w:r>
+          </w:p>
+          <w:p>
+            <w:r>
+              <w:t>TFS 11743 – Limit the number of records to be exported to excel;</w:t>
+            </w:r>
           </w:p>
           <w:p>
             <w:r>
@@ -869,23 +834,7 @@
           </w:tcPr>
           <w:p>
             <w:r>
-              <w:t xml:space="preserve">TFS 11983 – Include a link to </w:t>
-            </w:r>
-            <w:proofErr w:type="spellStart"/>
-            <w:r>
-              <w:t>ecl</w:t>
-            </w:r>
-            <w:proofErr w:type="spellEnd"/>
-            <w:r>
-              <w:t xml:space="preserve"> </w:t>
-            </w:r>
-            <w:proofErr w:type="spellStart"/>
-            <w:r>
-              <w:t>sharepoint</w:t>
-            </w:r>
-            <w:proofErr w:type="spellEnd"/>
-            <w:r>
-              <w:t xml:space="preserve"> site to report issues;</w:t>
+              <w:t>TFS 11983 – Include a link to ecl sharepoint site to report issues;</w:t>
             </w:r>
           </w:p>
         </w:tc>
@@ -1315,15 +1264,7 @@
           </w:tcPr>
           <w:p>
             <w:r>
-              <w:t xml:space="preserve">TFS 12835 – </w:t>
-            </w:r>
-            <w:proofErr w:type="spellStart"/>
-            <w:r>
-              <w:t>OverTurned</w:t>
-            </w:r>
-            <w:proofErr w:type="spellEnd"/>
-            <w:r>
-              <w:t xml:space="preserve"> quality Appeal coaching logs;</w:t>
+              <w:t>TFS 12835 – OverTurned quality Appeal coaching logs;</w:t>
             </w:r>
           </w:p>
         </w:tc>
@@ -1409,15 +1350,7 @@
           </w:tcPr>
           <w:p>
             <w:r>
-              <w:t>TFS 12964 – Review Page: “Failed to update the log [</w:t>
-            </w:r>
-            <w:proofErr w:type="spellStart"/>
-            <w:r>
-              <w:t>xxxxxx</w:t>
-            </w:r>
-            <w:proofErr w:type="spellEnd"/>
-            <w:r>
-              <w:t>].” displays incorrectly;</w:t>
+              <w:t>TFS 12964 – Review Page: “Failed to update the log [xxxxxx].” displays incorrectly;</w:t>
             </w:r>
           </w:p>
         </w:tc>
@@ -1503,11 +1436,7 @@
           </w:tcPr>
           <w:p>
             <w:r>
-              <w:t xml:space="preserve">TFS 13512 </w:t>
-            </w:r>
-            <w:proofErr w:type="gramStart"/>
-            <w:r>
-              <w:t xml:space="preserve">- </w:t>
+              <w:t xml:space="preserve">TFS 13512 - </w:t>
             </w:r>
             <w:r>
               <w:t xml:space="preserve"> </w:t>
@@ -1516,11 +1445,7 @@
               <w:t>C</w:t>
             </w:r>
             <w:r>
-              <w:t>oaching</w:t>
-            </w:r>
-            <w:proofErr w:type="gramEnd"/>
-            <w:r>
-              <w:t xml:space="preserve"> entry field appear for supervisor when in pending manager review status</w:t>
+              <w:t>oaching entry field appear for supervisor when in pending manager review status</w:t>
             </w:r>
             <w:r>
               <w:t>;</w:t>
@@ -1609,17 +1534,7 @@
           </w:tcPr>
           <w:p>
             <w:r>
-              <w:t xml:space="preserve">TFS 13450 – Migrate Dev web server to </w:t>
-            </w:r>
-            <w:proofErr w:type="spellStart"/>
-            <w:proofErr w:type="gramStart"/>
-            <w:r>
-              <w:t>ad.local</w:t>
-            </w:r>
-            <w:proofErr w:type="spellEnd"/>
-            <w:proofErr w:type="gramEnd"/>
-            <w:r>
-              <w:t xml:space="preserve"> domain</w:t>
+              <w:t>TFS 13450 – Migrate Dev web server to ad.local domain</w:t>
             </w:r>
           </w:p>
         </w:tc>
@@ -1791,15 +1706,7 @@
           </w:tcPr>
           <w:p>
             <w:r>
-              <w:t xml:space="preserve">TSF 13808 – New Submission: Changing Program resets Direct/Indirect </w:t>
-            </w:r>
-            <w:proofErr w:type="spellStart"/>
-            <w:r>
-              <w:t>btn</w:t>
-            </w:r>
-            <w:proofErr w:type="spellEnd"/>
-            <w:r>
-              <w:t>;</w:t>
+              <w:t>TSF 13808 – New Submission: Changing Program resets Direct/Indirect btn;</w:t>
             </w:r>
           </w:p>
         </w:tc>
@@ -2230,13 +2137,8 @@
           </w:tcPr>
           <w:p>
             <w:r>
-              <w:t xml:space="preserve">TFS 14849 – Update GDIT links to Maximus </w:t>
-            </w:r>
-            <w:proofErr w:type="gramStart"/>
-            <w:r>
-              <w:t>ones;</w:t>
-            </w:r>
-            <w:proofErr w:type="gramEnd"/>
+              <w:t>TFS 14849 – Update GDIT links to Maximus ones;</w:t>
+            </w:r>
           </w:p>
           <w:p>
             <w:r>
@@ -2412,18 +2314,8 @@
           </w:tcPr>
           <w:p>
             <w:r>
-              <w:t xml:space="preserve">TFS 15231 – Attendance Policy </w:t>
-            </w:r>
-            <w:proofErr w:type="spellStart"/>
-            <w:proofErr w:type="gramStart"/>
-            <w:r>
-              <w:t>Earnback</w:t>
-            </w:r>
-            <w:proofErr w:type="spellEnd"/>
-            <w:r>
-              <w:t>;</w:t>
-            </w:r>
-            <w:proofErr w:type="gramEnd"/>
+              <w:t>TFS 15231 – Attendance Policy Earnback;</w:t>
+            </w:r>
           </w:p>
           <w:p>
             <w:r>
@@ -2513,28 +2405,13 @@
           </w:tcPr>
           <w:p>
             <w:r>
-              <w:t xml:space="preserve">TFS 14679 - </w:t>
-            </w:r>
-            <w:proofErr w:type="spellStart"/>
-            <w:proofErr w:type="gramStart"/>
-            <w:r>
-              <w:t>Followup</w:t>
-            </w:r>
-            <w:proofErr w:type="spellEnd"/>
-            <w:r>
-              <w:t>;</w:t>
-            </w:r>
-            <w:proofErr w:type="gramEnd"/>
-          </w:p>
-          <w:p>
-            <w:r>
-              <w:t xml:space="preserve">TFS 15600 - London Alternate Channels </w:t>
-            </w:r>
-            <w:proofErr w:type="gramStart"/>
-            <w:r>
-              <w:t>Bingo;</w:t>
-            </w:r>
-            <w:proofErr w:type="gramEnd"/>
+              <w:t>TFS 14679 - Followup;</w:t>
+            </w:r>
+          </w:p>
+          <w:p>
+            <w:r>
+              <w:t>TFS 15600 - London Alternate Channels Bingo;</w:t>
+            </w:r>
           </w:p>
           <w:p>
             <w:r>
@@ -2799,13 +2676,8 @@
           </w:tcPr>
           <w:p>
             <w:r>
-              <w:t xml:space="preserve">TFS 15883 – Warning: change work </w:t>
-            </w:r>
-            <w:proofErr w:type="gramStart"/>
-            <w:r>
-              <w:t>flow;</w:t>
-            </w:r>
-            <w:proofErr w:type="gramEnd"/>
+              <w:t>TFS 15883 – Warning: change work flow;</w:t>
+            </w:r>
           </w:p>
           <w:p>
             <w:r>
@@ -2895,15 +2767,7 @@
           </w:tcPr>
           <w:p>
             <w:r>
-              <w:t xml:space="preserve">TFS 17037 – Unique identifier needed to display evaluations with duplicate </w:t>
-            </w:r>
-            <w:proofErr w:type="spellStart"/>
-            <w:r>
-              <w:t>verint</w:t>
-            </w:r>
-            <w:proofErr w:type="spellEnd"/>
-            <w:r>
-              <w:t xml:space="preserve"> id</w:t>
+              <w:t>TFS 17037 – Unique identifier needed to display evaluations with duplicate verint id</w:t>
             </w:r>
           </w:p>
         </w:tc>
@@ -2989,23 +2853,8 @@
           </w:tcPr>
           <w:p>
             <w:r>
-              <w:t>TFS 17123 – Add “</w:t>
-            </w:r>
-            <w:proofErr w:type="spellStart"/>
-            <w:proofErr w:type="gramStart"/>
-            <w:r>
-              <w:t>ad.local</w:t>
-            </w:r>
-            <w:proofErr w:type="spellEnd"/>
-            <w:proofErr w:type="gramEnd"/>
-            <w:r>
-              <w:t xml:space="preserve">” in application </w:t>
-            </w:r>
-            <w:proofErr w:type="spellStart"/>
-            <w:r>
-              <w:t>url</w:t>
-            </w:r>
-            <w:proofErr w:type="spellEnd"/>
+              <w:t>TFS 17123 – Add “ad.local” in application url</w:t>
+            </w:r>
           </w:p>
         </w:tc>
         <w:tc>
@@ -3628,30 +3477,8 @@
               <w:rPr>
                 <w:bCs/>
               </w:rPr>
-              <w:t xml:space="preserve">TFS 21991 – smtp switch from </w:t>
-            </w:r>
-            <w:proofErr w:type="spellStart"/>
-            <w:r>
-              <w:rPr>
-                <w:bCs/>
-              </w:rPr>
-              <w:t>ironport</w:t>
-            </w:r>
-            <w:proofErr w:type="spellEnd"/>
-            <w:r>
-              <w:rPr>
-                <w:bCs/>
-              </w:rPr>
-              <w:t xml:space="preserve"> to </w:t>
-            </w:r>
-            <w:proofErr w:type="spellStart"/>
-            <w:r>
-              <w:rPr>
-                <w:bCs/>
-              </w:rPr>
-              <w:t>maxcorp</w:t>
-            </w:r>
-            <w:proofErr w:type="spellEnd"/>
+              <w:t>TFS 21991 – smtp switch from ironport to maxcorp</w:t>
+            </w:r>
           </w:p>
         </w:tc>
         <w:tc>
@@ -3742,13 +3569,8 @@
               </w:rPr>
             </w:pPr>
             <w:r>
-              <w:t xml:space="preserve">TFS 22255 – QN </w:t>
-            </w:r>
-            <w:proofErr w:type="gramStart"/>
-            <w:r>
-              <w:t>Enhancement;</w:t>
-            </w:r>
-            <w:proofErr w:type="gramEnd"/>
+              <w:t>TFS 22255 – QN Enhancement;</w:t>
+            </w:r>
           </w:p>
           <w:p>
             <w:pPr>
@@ -3758,13 +3580,8 @@
               </w:rPr>
             </w:pPr>
             <w:r>
-              <w:t xml:space="preserve">TFS 22642 – Resolve Security Scan </w:t>
-            </w:r>
-            <w:proofErr w:type="gramStart"/>
-            <w:r>
-              <w:t>Findings;</w:t>
-            </w:r>
-            <w:proofErr w:type="gramEnd"/>
+              <w:t>TFS 22642 – Resolve Security Scan Findings;</w:t>
+            </w:r>
           </w:p>
           <w:p>
             <w:pPr>
@@ -3960,21 +3777,8 @@
           </w:tcPr>
           <w:p>
             <w:r>
-              <w:t xml:space="preserve">TFS 23844 - Error with Pending </w:t>
-            </w:r>
-            <w:proofErr w:type="spellStart"/>
-            <w:r>
-              <w:t>Mgr</w:t>
-            </w:r>
-            <w:proofErr w:type="spellEnd"/>
-            <w:r>
-              <w:t xml:space="preserve"> Review </w:t>
-            </w:r>
-            <w:proofErr w:type="gramStart"/>
-            <w:r>
-              <w:t>logs;</w:t>
-            </w:r>
-            <w:proofErr w:type="gramEnd"/>
+              <w:t>TFS 23844 - Error with Pending Mgr Review logs;</w:t>
+            </w:r>
           </w:p>
           <w:p>
             <w:r>
@@ -4162,15 +3966,7 @@
           </w:tcPr>
           <w:p>
             <w:r>
-              <w:t xml:space="preserve">TFS 24396- Reverting back to 11 </w:t>
-            </w:r>
-            <w:proofErr w:type="gramStart"/>
-            <w:r>
-              <w:t>shift</w:t>
-            </w:r>
-            <w:proofErr w:type="gramEnd"/>
-            <w:r>
-              <w:t xml:space="preserve"> earn back;</w:t>
+              <w:t>TFS 24396- Reverting back to 11 shift earn back;</w:t>
             </w:r>
           </w:p>
           <w:p>
@@ -4261,13 +4057,8 @@
           </w:tcPr>
           <w:p>
             <w:r>
-              <w:t xml:space="preserve">TFS 24586 – Web Security Scan </w:t>
-            </w:r>
-            <w:proofErr w:type="gramStart"/>
-            <w:r>
-              <w:t>4/5/2022;</w:t>
-            </w:r>
-            <w:proofErr w:type="gramEnd"/>
+              <w:t>TFS 24586 – Web Security Scan 4/5/2022;</w:t>
+            </w:r>
           </w:p>
           <w:p>
             <w:r>
@@ -4357,13 +4148,8 @@
           </w:tcPr>
           <w:p>
             <w:r>
-              <w:t>TFS 24867 – Web Security Scan 6/7/</w:t>
-            </w:r>
-            <w:proofErr w:type="gramStart"/>
-            <w:r>
-              <w:t>2022 ;</w:t>
-            </w:r>
-            <w:proofErr w:type="gramEnd"/>
+              <w:t>TFS 24867 – Web Security Scan 6/7/2022 ;</w:t>
+            </w:r>
           </w:p>
           <w:p>
             <w:r>
@@ -4628,13 +4414,8 @@
           </w:tcPr>
           <w:p>
             <w:r>
-              <w:t xml:space="preserve">TFS </w:t>
-            </w:r>
-            <w:proofErr w:type="gramStart"/>
-            <w:r>
-              <w:t>25205;</w:t>
-            </w:r>
-            <w:proofErr w:type="gramEnd"/>
+              <w:t>TFS 25205;</w:t>
+            </w:r>
           </w:p>
           <w:p>
             <w:r>
@@ -5074,15 +4855,7 @@
               <w:t xml:space="preserve">TFS </w:t>
             </w:r>
             <w:r>
-              <w:t xml:space="preserve">26406 - </w:t>
-            </w:r>
-            <w:proofErr w:type="spellStart"/>
-            <w:r>
-              <w:t>eCL</w:t>
-            </w:r>
-            <w:proofErr w:type="spellEnd"/>
-            <w:r>
-              <w:t>: Highlight the Prepare or Coach links.</w:t>
+              <w:t>26406 - eCL: Highlight the Prepare or Coach links.</w:t>
             </w:r>
           </w:p>
         </w:tc>
@@ -5279,23 +5052,7 @@
                 <w:color w:val="444444"/>
                 <w:sz w:val="20"/>
               </w:rPr>
-              <w:t xml:space="preserve"> a link on the Quality Now </w:t>
-            </w:r>
-            <w:proofErr w:type="spellStart"/>
-            <w:r>
-              <w:rPr>
-                <w:color w:val="444444"/>
-                <w:sz w:val="20"/>
-              </w:rPr>
-              <w:t>eCLs</w:t>
-            </w:r>
-            <w:proofErr w:type="spellEnd"/>
-            <w:r>
-              <w:rPr>
-                <w:color w:val="444444"/>
-                <w:sz w:val="20"/>
-              </w:rPr>
-              <w:t xml:space="preserve"> to the Quality Now Feedback Form</w:t>
+              <w:t xml:space="preserve"> a link on the Quality Now eCLs to the Quality Now Feedback Form</w:t>
             </w:r>
             <w:r>
               <w:rPr>
@@ -5563,23 +5320,7 @@
                 <w:color w:val="444444"/>
                 <w:sz w:val="20"/>
               </w:rPr>
-              <w:t xml:space="preserve">27222 - Review Page (Audio Issue Log): display </w:t>
-            </w:r>
-            <w:proofErr w:type="spellStart"/>
-            <w:r>
-              <w:rPr>
-                <w:color w:val="444444"/>
-                <w:sz w:val="20"/>
-              </w:rPr>
-              <w:t>verint</w:t>
-            </w:r>
-            <w:proofErr w:type="spellEnd"/>
-            <w:r>
-              <w:rPr>
-                <w:color w:val="444444"/>
-                <w:sz w:val="20"/>
-              </w:rPr>
-              <w:t xml:space="preserve"> id for supervisor when log is Pending Supervisor Review.</w:t>
+              <w:t>27222 - Review Page (Audio Issue Log): display verint id for supervisor when log is Pending Supervisor Review.</w:t>
             </w:r>
           </w:p>
         </w:tc>
@@ -5959,33 +5700,8 @@
                 <w:color w:val="444444"/>
                 <w:sz w:val="20"/>
               </w:rPr>
-              <w:t xml:space="preserve">27483 - WAH coaching reason text change, </w:t>
-            </w:r>
-            <w:proofErr w:type="spellStart"/>
-            <w:r>
-              <w:rPr>
-                <w:color w:val="444444"/>
-                <w:sz w:val="20"/>
-              </w:rPr>
-              <w:t>subcoaching</w:t>
-            </w:r>
-            <w:proofErr w:type="spellEnd"/>
-            <w:r>
-              <w:rPr>
-                <w:color w:val="444444"/>
-                <w:sz w:val="20"/>
-              </w:rPr>
-              <w:t xml:space="preserve"> reason </w:t>
-            </w:r>
-            <w:proofErr w:type="gramStart"/>
-            <w:r>
-              <w:rPr>
-                <w:color w:val="444444"/>
-                <w:sz w:val="20"/>
-              </w:rPr>
-              <w:t>update;</w:t>
-            </w:r>
-            <w:proofErr w:type="gramEnd"/>
+              <w:t>27483 - WAH coaching reason text change, subcoaching reason update;</w:t>
+            </w:r>
           </w:p>
           <w:p>
             <w:pPr>
@@ -6245,17 +5961,8 @@
                 <w:color w:val="444444"/>
                 <w:sz w:val="20"/>
               </w:rPr>
-              <w:t xml:space="preserve">28133 - No Warning logs for </w:t>
-            </w:r>
-            <w:proofErr w:type="gramStart"/>
-            <w:r>
-              <w:rPr>
-                <w:color w:val="444444"/>
-                <w:sz w:val="20"/>
-              </w:rPr>
-              <w:t>subcontractors;</w:t>
-            </w:r>
-            <w:proofErr w:type="gramEnd"/>
+              <w:t>28133 - No Warning logs for subcontractors;</w:t>
+            </w:r>
           </w:p>
           <w:p>
             <w:pPr>
@@ -6334,6 +6041,127 @@
                 <w:szCs w:val="18"/>
               </w:rPr>
               <w:t>6/13/2024</w:t>
+            </w:r>
+          </w:p>
+        </w:tc>
+        <w:tc>
+          <w:tcPr>
+            <w:tcW w:w="1560" w:type="dxa"/>
+          </w:tcPr>
+          <w:p>
+            <w:pPr>
+              <w:pStyle w:val="TableText"/>
+              <w:ind w:left="162"/>
+              <w:rPr>
+                <w:sz w:val="18"/>
+                <w:szCs w:val="18"/>
+              </w:rPr>
+            </w:pPr>
+            <w:r>
+              <w:rPr>
+                <w:sz w:val="18"/>
+                <w:szCs w:val="18"/>
+              </w:rPr>
+              <w:t>Lili Huang</w:t>
+            </w:r>
+          </w:p>
+        </w:tc>
+      </w:tr>
+      <w:tr>
+        <w:tc>
+          <w:tcPr>
+            <w:tcW w:w="1156" w:type="dxa"/>
+          </w:tcPr>
+          <w:p>
+            <w:pPr>
+              <w:pStyle w:val="TableText"/>
+              <w:ind w:left="90"/>
+              <w:rPr>
+                <w:sz w:val="18"/>
+                <w:szCs w:val="18"/>
+              </w:rPr>
+            </w:pPr>
+            <w:r>
+              <w:rPr>
+                <w:sz w:val="18"/>
+                <w:szCs w:val="18"/>
+              </w:rPr>
+              <w:t>07/02/2024</w:t>
+            </w:r>
+          </w:p>
+        </w:tc>
+        <w:tc>
+          <w:tcPr>
+            <w:tcW w:w="3877" w:type="dxa"/>
+          </w:tcPr>
+          <w:p>
+            <w:pPr>
+              <w:pStyle w:val="hdr1"/>
+              <w:spacing w:before="0"/>
+              <w:ind w:left="0"/>
+              <w:jc w:val="left"/>
+              <w:rPr>
+                <w:color w:val="444444"/>
+                <w:sz w:val="20"/>
+              </w:rPr>
+            </w:pPr>
+            <w:r>
+              <w:rPr>
+                <w:color w:val="444444"/>
+                <w:sz w:val="20"/>
+              </w:rPr>
+              <w:t xml:space="preserve">TFS 28332 - </w:t>
+            </w:r>
+            <w:r>
+              <w:rPr>
+                <w:color w:val="444444"/>
+                <w:sz w:val="20"/>
+              </w:rPr>
+              <w:t>Motivate and increase csr-level promotions.</w:t>
+            </w:r>
+          </w:p>
+        </w:tc>
+        <w:tc>
+          <w:tcPr>
+            <w:tcW w:w="1661" w:type="dxa"/>
+          </w:tcPr>
+          <w:p>
+            <w:pPr>
+              <w:pStyle w:val="TableText"/>
+              <w:ind w:left="162"/>
+              <w:rPr>
+                <w:sz w:val="18"/>
+                <w:szCs w:val="18"/>
+              </w:rPr>
+            </w:pPr>
+            <w:r>
+              <w:rPr>
+                <w:sz w:val="18"/>
+                <w:szCs w:val="18"/>
+              </w:rPr>
+              <w:t>ecl_ui_20240612</w:t>
+            </w:r>
+          </w:p>
+        </w:tc>
+        <w:tc>
+          <w:tcPr>
+            <w:tcW w:w="1322" w:type="dxa"/>
+          </w:tcPr>
+          <w:p>
+            <w:pPr>
+              <w:pStyle w:val="TableText"/>
+              <w:ind w:left="162"/>
+              <w:rPr>
+                <w:sz w:val="18"/>
+                <w:szCs w:val="18"/>
+              </w:rPr>
+            </w:pPr>
+            <w:r>
+              <w:rPr>
+                <w:sz w:val="18"/>
+                <w:szCs w:val="18"/>
+              </w:rPr>
+              <w:t>7/11/2024</w:t>
             </w:r>
           </w:p>
         </w:tc>
@@ -6709,7 +6537,15 @@
                 <w:sz w:val="32"/>
                 <w:szCs w:val="32"/>
               </w:rPr>
-              <w:t>901</w:t>
+              <w:t>9</w:t>
+            </w:r>
+            <w:r>
+              <w:rPr>
+                <w:b/>
+                <w:sz w:val="32"/>
+                <w:szCs w:val="32"/>
+              </w:rPr>
+              <w:t>77</w:t>
             </w:r>
             <w:r>
               <w:rPr>
@@ -6995,23 +6831,7 @@
                 <w:bCs/>
                 <w:sz w:val="20"/>
               </w:rPr>
-              <w:t xml:space="preserve">files under D:\Sites\ </w:t>
-            </w:r>
-            <w:proofErr w:type="spellStart"/>
-            <w:r>
-              <w:rPr>
-                <w:bCs/>
-                <w:sz w:val="20"/>
-              </w:rPr>
-              <w:t>eCoachingLog</w:t>
-            </w:r>
-            <w:proofErr w:type="spellEnd"/>
-            <w:r>
-              <w:rPr>
-                <w:bCs/>
-                <w:sz w:val="20"/>
-              </w:rPr>
-              <w:t xml:space="preserve"> </w:t>
+              <w:t xml:space="preserve">files under D:\Sites\ eCoachingLog </w:t>
             </w:r>
             <w:r>
               <w:rPr>
@@ -7039,17 +6859,8 @@
                 <w:b/>
                 <w:sz w:val="20"/>
               </w:rPr>
-              <w:t xml:space="preserve"> AND </w:t>
-            </w:r>
-            <w:proofErr w:type="spellStart"/>
-            <w:r>
-              <w:rPr>
-                <w:b/>
-                <w:sz w:val="20"/>
-              </w:rPr>
-              <w:t>web.config</w:t>
-            </w:r>
-            <w:proofErr w:type="spellEnd"/>
+              <w:t xml:space="preserve"> AND web.config</w:t>
+            </w:r>
             <w:r>
               <w:rPr>
                 <w:bCs/>
@@ -7104,23 +6915,7 @@
                 <w:b/>
                 <w:sz w:val="20"/>
               </w:rPr>
-              <w:t xml:space="preserve">Do NOT overwrite </w:t>
-            </w:r>
-            <w:proofErr w:type="spellStart"/>
-            <w:r>
-              <w:rPr>
-                <w:b/>
-                <w:sz w:val="20"/>
-              </w:rPr>
-              <w:t>web.config</w:t>
-            </w:r>
-            <w:proofErr w:type="spellEnd"/>
-            <w:r>
-              <w:rPr>
-                <w:b/>
-                <w:sz w:val="20"/>
-              </w:rPr>
-              <w:t>.</w:t>
+              <w:t>Do NOT overwrite web.config.</w:t>
             </w:r>
           </w:p>
           <w:p>
@@ -7139,37 +6934,7 @@
               <w:rPr>
                 <w:bCs/>
               </w:rPr>
-              <w:t xml:space="preserve">Edit </w:t>
-            </w:r>
-            <w:proofErr w:type="spellStart"/>
-            <w:r>
-              <w:rPr>
-                <w:bCs/>
-              </w:rPr>
-              <w:t>web.config</w:t>
-            </w:r>
-            <w:proofErr w:type="spellEnd"/>
-            <w:r>
-              <w:rPr>
-                <w:bCs/>
-              </w:rPr>
-              <w:t xml:space="preserve"> “</w:t>
-            </w:r>
-            <w:proofErr w:type="spellStart"/>
-            <w:proofErr w:type="gramStart"/>
-            <w:r>
-              <w:rPr>
-                <w:bCs/>
-              </w:rPr>
-              <w:t>Prod.VnV.IPs</w:t>
-            </w:r>
-            <w:proofErr w:type="spellEnd"/>
-            <w:proofErr w:type="gramEnd"/>
-            <w:r>
-              <w:rPr>
-                <w:bCs/>
-              </w:rPr>
-              <w:t>” section</w:t>
+              <w:t>Edit web.config “Prod.VnV.IPs” section</w:t>
             </w:r>
             <w:r>
               <w:rPr>
@@ -7502,17 +7267,8 @@
         <w:sz w:val="18"/>
         <w:szCs w:val="18"/>
       </w:rPr>
-      <w:t xml:space="preserve">Controlled if Electronic - Uncontrolled if </w:t>
+      <w:t>Controlled if Electronic - Uncontrolled if Printed</w:t>
     </w:r>
-    <w:proofErr w:type="gramStart"/>
-    <w:r>
-      <w:rPr>
-        <w:sz w:val="18"/>
-        <w:szCs w:val="18"/>
-      </w:rPr>
-      <w:t>Printed</w:t>
-    </w:r>
-    <w:proofErr w:type="gramEnd"/>
   </w:p>
   <w:p>
     <w:pPr>
@@ -7684,18 +7440,8 @@
         <w:sz w:val="18"/>
         <w:szCs w:val="18"/>
       </w:rPr>
-      <w:t xml:space="preserve">Controlled if Electronic - Uncontrolled if </w:t>
+      <w:t>Controlled if Electronic - Uncontrolled if Printed</w:t>
     </w:r>
-    <w:proofErr w:type="gramStart"/>
-    <w:r>
-      <w:rPr>
-        <w:b/>
-        <w:sz w:val="18"/>
-        <w:szCs w:val="18"/>
-      </w:rPr>
-      <w:t>Printed</w:t>
-    </w:r>
-    <w:proofErr w:type="gramEnd"/>
   </w:p>
   <w:p>
     <w:pPr>
@@ -7897,17 +7643,8 @@
         <w:sz w:val="18"/>
         <w:szCs w:val="18"/>
       </w:rPr>
-      <w:t xml:space="preserve">Controlled if Electronic - Uncontrolled if </w:t>
+      <w:t>Controlled if Electronic - Uncontrolled if Printed</w:t>
     </w:r>
-    <w:proofErr w:type="gramStart"/>
-    <w:r>
-      <w:rPr>
-        <w:sz w:val="18"/>
-        <w:szCs w:val="18"/>
-      </w:rPr>
-      <w:t>Printed</w:t>
-    </w:r>
-    <w:proofErr w:type="gramEnd"/>
   </w:p>
   <w:p>
     <w:pPr>
@@ -8139,17 +7876,8 @@
         <w:sz w:val="18"/>
         <w:szCs w:val="18"/>
       </w:rPr>
-      <w:t xml:space="preserve">Controlled if Electronic - Uncontrolled if </w:t>
+      <w:t>Controlled if Electronic - Uncontrolled if Printed</w:t>
     </w:r>
-    <w:proofErr w:type="gramStart"/>
-    <w:r>
-      <w:rPr>
-        <w:sz w:val="18"/>
-        <w:szCs w:val="18"/>
-      </w:rPr>
-      <w:t>Printed</w:t>
-    </w:r>
-    <w:proofErr w:type="gramEnd"/>
   </w:p>
 </w:ftr>
 </file>
@@ -8383,7 +8111,7 @@
         </mc:Choice>
         <mc:Fallback>
           <w:pict>
-            <v:line w14:anchorId="5441B6F6" id="Line 7" o:spid="_x0000_s1026" style="position:absolute;z-index:251659264;visibility:visible;mso-wrap-style:square;mso-width-percent:0;mso-height-percent:0;mso-wrap-distance-left:9pt;mso-wrap-distance-top:-3e-5mm;mso-wrap-distance-right:9pt;mso-wrap-distance-bottom:-3e-5mm;mso-position-horizontal:absolute;mso-position-horizontal-relative:text;mso-position-vertical:absolute;mso-position-vertical-relative:text;mso-width-percent:0;mso-height-percent:0;mso-width-relative:page;mso-height-relative:page" from="-2.25pt,12.9pt" to="465.75pt,12.9pt" o:gfxdata="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" strokecolor="#5b7d96" strokeweight="2.25pt"/>
+            <v:line w14:anchorId="2660E6FF" id="Line 7" o:spid="_x0000_s1026" style="position:absolute;z-index:251659264;visibility:visible;mso-wrap-style:square;mso-width-percent:0;mso-height-percent:0;mso-wrap-distance-left:9pt;mso-wrap-distance-top:-3e-5mm;mso-wrap-distance-right:9pt;mso-wrap-distance-bottom:-3e-5mm;mso-position-horizontal:absolute;mso-position-horizontal-relative:text;mso-position-vertical:absolute;mso-position-vertical-relative:text;mso-width-percent:0;mso-height-percent:0;mso-width-relative:page;mso-height-relative:page" from="-2.25pt,12.9pt" to="465.75pt,12.9pt" o:gfxdata="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" strokecolor="#5b7d96" strokeweight="2.25pt"/>
           </w:pict>
         </mc:Fallback>
       </mc:AlternateContent>
@@ -14911,11 +14639,12 @@
 </file>
 
 <file path=customXml/item3.xml><?xml version="1.0" encoding="utf-8"?>
-<p:properties xmlns:p="http://schemas.microsoft.com/office/2006/metadata/properties" xmlns:xsi="http://www.w3.org/2001/XMLSchema-instance">
-  <documentManagement>
-    <_DCDateModified xmlns="http://schemas.microsoft.com/sharepoint/v3/fields" xsi:nil="true"/>
-  </documentManagement>
-</p:properties>
+<?mso-contentType ?>
+<FormTemplates xmlns="http://schemas.microsoft.com/sharepoint/v3/contenttype/forms">
+  <Display>DocumentLibraryForm</Display>
+  <Edit>DocumentLibraryForm</Edit>
+  <New>DocumentLibraryForm</New>
+</FormTemplates>
 </file>
 
 <file path=customXml/item4.xml><?xml version="1.0" encoding="utf-8"?>
@@ -14923,12 +14652,11 @@
 </file>
 
 <file path=customXml/item5.xml><?xml version="1.0" encoding="utf-8"?>
-<?mso-contentType ?>
-<FormTemplates xmlns="http://schemas.microsoft.com/sharepoint/v3/contenttype/forms">
-  <Display>DocumentLibraryForm</Display>
-  <Edit>DocumentLibraryForm</Edit>
-  <New>DocumentLibraryForm</New>
-</FormTemplates>
+<p:properties xmlns:p="http://schemas.microsoft.com/office/2006/metadata/properties" xmlns:xsi="http://www.w3.org/2001/XMLSchema-instance">
+  <documentManagement>
+    <_DCDateModified xmlns="http://schemas.microsoft.com/sharepoint/v3/fields" xsi:nil="true"/>
+  </documentManagement>
+</p:properties>
 </file>
 
 <file path=customXml/itemProps1.xml><?xml version="1.0" encoding="utf-8"?>
@@ -14958,10 +14686,9 @@
 </file>
 
 <file path=customXml/itemProps3.xml><?xml version="1.0" encoding="utf-8"?>
-<ds:datastoreItem xmlns:ds="http://schemas.openxmlformats.org/officeDocument/2006/customXml" ds:itemID="{47853092-453F-4761-BB4F-9437077E6946}">
+<ds:datastoreItem xmlns:ds="http://schemas.openxmlformats.org/officeDocument/2006/customXml" ds:itemID="{6E0243D2-C2E7-4C17-98A3-48E63A4A14E3}">
   <ds:schemaRefs>
-    <ds:schemaRef ds:uri="http://schemas.microsoft.com/office/2006/metadata/properties"/>
-    <ds:schemaRef ds:uri="http://schemas.microsoft.com/sharepoint/v3/fields"/>
+    <ds:schemaRef ds:uri="http://schemas.microsoft.com/sharepoint/v3/contenttype/forms"/>
   </ds:schemaRefs>
 </ds:datastoreItem>
 </file>
@@ -14975,9 +14702,10 @@
 </file>
 
 <file path=customXml/itemProps5.xml><?xml version="1.0" encoding="utf-8"?>
-<ds:datastoreItem xmlns:ds="http://schemas.openxmlformats.org/officeDocument/2006/customXml" ds:itemID="{6E0243D2-C2E7-4C17-98A3-48E63A4A14E3}">
+<ds:datastoreItem xmlns:ds="http://schemas.openxmlformats.org/officeDocument/2006/customXml" ds:itemID="{47853092-453F-4761-BB4F-9437077E6946}">
   <ds:schemaRefs>
-    <ds:schemaRef ds:uri="http://schemas.microsoft.com/sharepoint/v3/contenttype/forms"/>
+    <ds:schemaRef ds:uri="http://schemas.microsoft.com/office/2006/metadata/properties"/>
+    <ds:schemaRef ds:uri="http://schemas.microsoft.com/sharepoint/v3/fields"/>
   </ds:schemaRefs>
 </ds:datastoreItem>
 </file>
</xml_diff>

<commit_message>
28332 - Movtivate and increase csr-level promotions. Updated implementation order.
git-tfs-id: [https://tfs.omnicloud.local/tfs/cco%20program/]$/eCoaching_V2;C53988
</commit_message>
<xml_diff>
--- a/Runbook/Web/CCO_eCoaching_Log_Runbook.docx
+++ b/Runbook/Web/CCO_eCoaching_Log_Runbook.docx
@@ -183,8 +183,13 @@
       <w:pPr>
         <w:pStyle w:val="CoverPageTitles"/>
       </w:pPr>
+      <w:proofErr w:type="spellStart"/>
       <w:r>
-        <w:t>eCoaching Log Portal</w:t>
+        <w:t>eCoaching</w:t>
+      </w:r>
+      <w:proofErr w:type="spellEnd"/>
+      <w:r>
+        <w:t xml:space="preserve"> Log Portal</w:t>
       </w:r>
     </w:p>
     <w:p>
@@ -301,7 +306,21 @@
               <w:rPr>
                 <w:color w:val="444444"/>
               </w:rPr>
-              <w:t>Motivate and increase csr-level promotions.</w:t>
+              <w:t xml:space="preserve">Motivate and increase </w:t>
+            </w:r>
+            <w:proofErr w:type="spellStart"/>
+            <w:r>
+              <w:rPr>
+                <w:color w:val="444444"/>
+              </w:rPr>
+              <w:t>csr</w:t>
+            </w:r>
+            <w:proofErr w:type="spellEnd"/>
+            <w:r>
+              <w:rPr>
+                <w:color w:val="444444"/>
+              </w:rPr>
+              <w:t>-level promotions.</w:t>
             </w:r>
           </w:p>
         </w:tc>
@@ -524,18 +543,36 @@
           </w:tcPr>
           <w:p>
             <w:r>
-              <w:t>TFS 7136 –  New Submission;</w:t>
-            </w:r>
-          </w:p>
-          <w:p>
-            <w:r>
-              <w:t>TFS 7137 – My Dashboard;</w:t>
-            </w:r>
-          </w:p>
-          <w:p>
-            <w:r>
-              <w:t>TFS 7138 – Historical Dashboard;</w:t>
-            </w:r>
+              <w:t xml:space="preserve">TFS 7136 </w:t>
+            </w:r>
+            <w:proofErr w:type="gramStart"/>
+            <w:r>
+              <w:t>–  New</w:t>
+            </w:r>
+            <w:proofErr w:type="gramEnd"/>
+            <w:r>
+              <w:t xml:space="preserve"> Submission;</w:t>
+            </w:r>
+          </w:p>
+          <w:p>
+            <w:r>
+              <w:t xml:space="preserve">TFS 7137 – My </w:t>
+            </w:r>
+            <w:proofErr w:type="gramStart"/>
+            <w:r>
+              <w:t>Dashboard;</w:t>
+            </w:r>
+            <w:proofErr w:type="gramEnd"/>
+          </w:p>
+          <w:p>
+            <w:r>
+              <w:t xml:space="preserve">TFS 7138 – Historical </w:t>
+            </w:r>
+            <w:proofErr w:type="gramStart"/>
+            <w:r>
+              <w:t>Dashboard;</w:t>
+            </w:r>
+            <w:proofErr w:type="gramEnd"/>
           </w:p>
           <w:p>
             <w:r>
@@ -625,8 +662,13 @@
           </w:tcPr>
           <w:p>
             <w:r>
-              <w:t>TFS 11576 – New feed (PBH);</w:t>
-            </w:r>
+              <w:t>TFS 11576 – New feed (PBH</w:t>
+            </w:r>
+            <w:proofErr w:type="gramStart"/>
+            <w:r>
+              <w:t>);</w:t>
+            </w:r>
+            <w:proofErr w:type="gramEnd"/>
           </w:p>
           <w:p>
             <w:r>
@@ -728,23 +770,48 @@
           </w:tcPr>
           <w:p>
             <w:r>
-              <w:t>TFS 11839 – Add maintenance page;</w:t>
-            </w:r>
-          </w:p>
-          <w:p>
-            <w:r>
-              <w:t>TFS 11841- Multiple clicks on Survey submit btn;</w:t>
-            </w:r>
-          </w:p>
-          <w:p>
-            <w:r>
-              <w:t>TFS 11843 – Use bootstrap locally instead of from CDN;</w:t>
-            </w:r>
-          </w:p>
-          <w:p>
-            <w:r>
-              <w:t>TFS 11743 – Limit the number of records to be exported to excel;</w:t>
-            </w:r>
+              <w:t xml:space="preserve">TFS 11839 – Add maintenance </w:t>
+            </w:r>
+            <w:proofErr w:type="gramStart"/>
+            <w:r>
+              <w:t>page;</w:t>
+            </w:r>
+            <w:proofErr w:type="gramEnd"/>
+          </w:p>
+          <w:p>
+            <w:r>
+              <w:t xml:space="preserve">TFS 11841- Multiple clicks on Survey submit </w:t>
+            </w:r>
+            <w:proofErr w:type="spellStart"/>
+            <w:proofErr w:type="gramStart"/>
+            <w:r>
+              <w:t>btn</w:t>
+            </w:r>
+            <w:proofErr w:type="spellEnd"/>
+            <w:r>
+              <w:t>;</w:t>
+            </w:r>
+            <w:proofErr w:type="gramEnd"/>
+          </w:p>
+          <w:p>
+            <w:r>
+              <w:t xml:space="preserve">TFS 11843 – Use bootstrap locally instead of from </w:t>
+            </w:r>
+            <w:proofErr w:type="gramStart"/>
+            <w:r>
+              <w:t>CDN;</w:t>
+            </w:r>
+            <w:proofErr w:type="gramEnd"/>
+          </w:p>
+          <w:p>
+            <w:r>
+              <w:t xml:space="preserve">TFS 11743 – Limit the number of records to be exported to </w:t>
+            </w:r>
+            <w:proofErr w:type="gramStart"/>
+            <w:r>
+              <w:t>excel;</w:t>
+            </w:r>
+            <w:proofErr w:type="gramEnd"/>
           </w:p>
           <w:p>
             <w:r>
@@ -834,7 +901,23 @@
           </w:tcPr>
           <w:p>
             <w:r>
-              <w:t>TFS 11983 – Include a link to ecl sharepoint site to report issues;</w:t>
+              <w:t xml:space="preserve">TFS 11983 – Include a link to </w:t>
+            </w:r>
+            <w:proofErr w:type="spellStart"/>
+            <w:r>
+              <w:t>ecl</w:t>
+            </w:r>
+            <w:proofErr w:type="spellEnd"/>
+            <w:r>
+              <w:t xml:space="preserve"> </w:t>
+            </w:r>
+            <w:proofErr w:type="spellStart"/>
+            <w:r>
+              <w:t>sharepoint</w:t>
+            </w:r>
+            <w:proofErr w:type="spellEnd"/>
+            <w:r>
+              <w:t xml:space="preserve"> site to report issues;</w:t>
             </w:r>
           </w:p>
         </w:tc>
@@ -1264,7 +1347,15 @@
           </w:tcPr>
           <w:p>
             <w:r>
-              <w:t>TFS 12835 – OverTurned quality Appeal coaching logs;</w:t>
+              <w:t xml:space="preserve">TFS 12835 – </w:t>
+            </w:r>
+            <w:proofErr w:type="spellStart"/>
+            <w:r>
+              <w:t>OverTurned</w:t>
+            </w:r>
+            <w:proofErr w:type="spellEnd"/>
+            <w:r>
+              <w:t xml:space="preserve"> quality Appeal coaching logs;</w:t>
             </w:r>
           </w:p>
         </w:tc>
@@ -1350,7 +1441,15 @@
           </w:tcPr>
           <w:p>
             <w:r>
-              <w:t>TFS 12964 – Review Page: “Failed to update the log [xxxxxx].” displays incorrectly;</w:t>
+              <w:t>TFS 12964 – Review Page: “Failed to update the log [</w:t>
+            </w:r>
+            <w:proofErr w:type="spellStart"/>
+            <w:r>
+              <w:t>xxxxxx</w:t>
+            </w:r>
+            <w:proofErr w:type="spellEnd"/>
+            <w:r>
+              <w:t>].” displays incorrectly;</w:t>
             </w:r>
           </w:p>
         </w:tc>
@@ -1436,7 +1535,11 @@
           </w:tcPr>
           <w:p>
             <w:r>
-              <w:t xml:space="preserve">TFS 13512 - </w:t>
+              <w:t xml:space="preserve">TFS 13512 </w:t>
+            </w:r>
+            <w:proofErr w:type="gramStart"/>
+            <w:r>
+              <w:t xml:space="preserve">- </w:t>
             </w:r>
             <w:r>
               <w:t xml:space="preserve"> </w:t>
@@ -1445,7 +1548,11 @@
               <w:t>C</w:t>
             </w:r>
             <w:r>
-              <w:t>oaching entry field appear for supervisor when in pending manager review status</w:t>
+              <w:t>oaching</w:t>
+            </w:r>
+            <w:proofErr w:type="gramEnd"/>
+            <w:r>
+              <w:t xml:space="preserve"> entry field appear for supervisor when in pending manager review status</w:t>
             </w:r>
             <w:r>
               <w:t>;</w:t>
@@ -1534,7 +1641,17 @@
           </w:tcPr>
           <w:p>
             <w:r>
-              <w:t>TFS 13450 – Migrate Dev web server to ad.local domain</w:t>
+              <w:t xml:space="preserve">TFS 13450 – Migrate Dev web server to </w:t>
+            </w:r>
+            <w:proofErr w:type="spellStart"/>
+            <w:proofErr w:type="gramStart"/>
+            <w:r>
+              <w:t>ad.local</w:t>
+            </w:r>
+            <w:proofErr w:type="spellEnd"/>
+            <w:proofErr w:type="gramEnd"/>
+            <w:r>
+              <w:t xml:space="preserve"> domain</w:t>
             </w:r>
           </w:p>
         </w:tc>
@@ -1706,7 +1823,15 @@
           </w:tcPr>
           <w:p>
             <w:r>
-              <w:t>TSF 13808 – New Submission: Changing Program resets Direct/Indirect btn;</w:t>
+              <w:t xml:space="preserve">TSF 13808 – New Submission: Changing Program resets Direct/Indirect </w:t>
+            </w:r>
+            <w:proofErr w:type="spellStart"/>
+            <w:r>
+              <w:t>btn</w:t>
+            </w:r>
+            <w:proofErr w:type="spellEnd"/>
+            <w:r>
+              <w:t>;</w:t>
             </w:r>
           </w:p>
         </w:tc>
@@ -2137,8 +2262,13 @@
           </w:tcPr>
           <w:p>
             <w:r>
-              <w:t>TFS 14849 – Update GDIT links to Maximus ones;</w:t>
-            </w:r>
+              <w:t xml:space="preserve">TFS 14849 – Update GDIT links to Maximus </w:t>
+            </w:r>
+            <w:proofErr w:type="gramStart"/>
+            <w:r>
+              <w:t>ones;</w:t>
+            </w:r>
+            <w:proofErr w:type="gramEnd"/>
           </w:p>
           <w:p>
             <w:r>
@@ -2314,8 +2444,18 @@
           </w:tcPr>
           <w:p>
             <w:r>
-              <w:t>TFS 15231 – Attendance Policy Earnback;</w:t>
-            </w:r>
+              <w:t xml:space="preserve">TFS 15231 – Attendance Policy </w:t>
+            </w:r>
+            <w:proofErr w:type="spellStart"/>
+            <w:proofErr w:type="gramStart"/>
+            <w:r>
+              <w:t>Earnback</w:t>
+            </w:r>
+            <w:proofErr w:type="spellEnd"/>
+            <w:r>
+              <w:t>;</w:t>
+            </w:r>
+            <w:proofErr w:type="gramEnd"/>
           </w:p>
           <w:p>
             <w:r>
@@ -2405,13 +2545,28 @@
           </w:tcPr>
           <w:p>
             <w:r>
-              <w:t>TFS 14679 - Followup;</w:t>
-            </w:r>
-          </w:p>
-          <w:p>
-            <w:r>
-              <w:t>TFS 15600 - London Alternate Channels Bingo;</w:t>
-            </w:r>
+              <w:t xml:space="preserve">TFS 14679 - </w:t>
+            </w:r>
+            <w:proofErr w:type="spellStart"/>
+            <w:proofErr w:type="gramStart"/>
+            <w:r>
+              <w:t>Followup</w:t>
+            </w:r>
+            <w:proofErr w:type="spellEnd"/>
+            <w:r>
+              <w:t>;</w:t>
+            </w:r>
+            <w:proofErr w:type="gramEnd"/>
+          </w:p>
+          <w:p>
+            <w:r>
+              <w:t xml:space="preserve">TFS 15600 - London Alternate Channels </w:t>
+            </w:r>
+            <w:proofErr w:type="gramStart"/>
+            <w:r>
+              <w:t>Bingo;</w:t>
+            </w:r>
+            <w:proofErr w:type="gramEnd"/>
           </w:p>
           <w:p>
             <w:r>
@@ -2676,8 +2831,13 @@
           </w:tcPr>
           <w:p>
             <w:r>
-              <w:t>TFS 15883 – Warning: change work flow;</w:t>
-            </w:r>
+              <w:t xml:space="preserve">TFS 15883 – Warning: change work </w:t>
+            </w:r>
+            <w:proofErr w:type="gramStart"/>
+            <w:r>
+              <w:t>flow;</w:t>
+            </w:r>
+            <w:proofErr w:type="gramEnd"/>
           </w:p>
           <w:p>
             <w:r>
@@ -2767,7 +2927,15 @@
           </w:tcPr>
           <w:p>
             <w:r>
-              <w:t>TFS 17037 – Unique identifier needed to display evaluations with duplicate verint id</w:t>
+              <w:t xml:space="preserve">TFS 17037 – Unique identifier needed to display evaluations with duplicate </w:t>
+            </w:r>
+            <w:proofErr w:type="spellStart"/>
+            <w:r>
+              <w:t>verint</w:t>
+            </w:r>
+            <w:proofErr w:type="spellEnd"/>
+            <w:r>
+              <w:t xml:space="preserve"> id</w:t>
             </w:r>
           </w:p>
         </w:tc>
@@ -2853,8 +3021,23 @@
           </w:tcPr>
           <w:p>
             <w:r>
-              <w:t>TFS 17123 – Add “ad.local” in application url</w:t>
-            </w:r>
+              <w:t>TFS 17123 – Add “</w:t>
+            </w:r>
+            <w:proofErr w:type="spellStart"/>
+            <w:proofErr w:type="gramStart"/>
+            <w:r>
+              <w:t>ad.local</w:t>
+            </w:r>
+            <w:proofErr w:type="spellEnd"/>
+            <w:proofErr w:type="gramEnd"/>
+            <w:r>
+              <w:t xml:space="preserve">” in application </w:t>
+            </w:r>
+            <w:proofErr w:type="spellStart"/>
+            <w:r>
+              <w:t>url</w:t>
+            </w:r>
+            <w:proofErr w:type="spellEnd"/>
           </w:p>
         </w:tc>
         <w:tc>
@@ -3477,8 +3660,30 @@
               <w:rPr>
                 <w:bCs/>
               </w:rPr>
-              <w:t>TFS 21991 – smtp switch from ironport to maxcorp</w:t>
-            </w:r>
+              <w:t xml:space="preserve">TFS 21991 – smtp switch from </w:t>
+            </w:r>
+            <w:proofErr w:type="spellStart"/>
+            <w:r>
+              <w:rPr>
+                <w:bCs/>
+              </w:rPr>
+              <w:t>ironport</w:t>
+            </w:r>
+            <w:proofErr w:type="spellEnd"/>
+            <w:r>
+              <w:rPr>
+                <w:bCs/>
+              </w:rPr>
+              <w:t xml:space="preserve"> to </w:t>
+            </w:r>
+            <w:proofErr w:type="spellStart"/>
+            <w:r>
+              <w:rPr>
+                <w:bCs/>
+              </w:rPr>
+              <w:t>maxcorp</w:t>
+            </w:r>
+            <w:proofErr w:type="spellEnd"/>
           </w:p>
         </w:tc>
         <w:tc>
@@ -3569,8 +3774,13 @@
               </w:rPr>
             </w:pPr>
             <w:r>
-              <w:t>TFS 22255 – QN Enhancement;</w:t>
-            </w:r>
+              <w:t xml:space="preserve">TFS 22255 – QN </w:t>
+            </w:r>
+            <w:proofErr w:type="gramStart"/>
+            <w:r>
+              <w:t>Enhancement;</w:t>
+            </w:r>
+            <w:proofErr w:type="gramEnd"/>
           </w:p>
           <w:p>
             <w:pPr>
@@ -3580,8 +3790,13 @@
               </w:rPr>
             </w:pPr>
             <w:r>
-              <w:t>TFS 22642 – Resolve Security Scan Findings;</w:t>
-            </w:r>
+              <w:t xml:space="preserve">TFS 22642 – Resolve Security Scan </w:t>
+            </w:r>
+            <w:proofErr w:type="gramStart"/>
+            <w:r>
+              <w:t>Findings;</w:t>
+            </w:r>
+            <w:proofErr w:type="gramEnd"/>
           </w:p>
           <w:p>
             <w:pPr>
@@ -3777,8 +3992,21 @@
           </w:tcPr>
           <w:p>
             <w:r>
-              <w:t>TFS 23844 - Error with Pending Mgr Review logs;</w:t>
-            </w:r>
+              <w:t xml:space="preserve">TFS 23844 - Error with Pending </w:t>
+            </w:r>
+            <w:proofErr w:type="spellStart"/>
+            <w:r>
+              <w:t>Mgr</w:t>
+            </w:r>
+            <w:proofErr w:type="spellEnd"/>
+            <w:r>
+              <w:t xml:space="preserve"> Review </w:t>
+            </w:r>
+            <w:proofErr w:type="gramStart"/>
+            <w:r>
+              <w:t>logs;</w:t>
+            </w:r>
+            <w:proofErr w:type="gramEnd"/>
           </w:p>
           <w:p>
             <w:r>
@@ -3966,7 +4194,15 @@
           </w:tcPr>
           <w:p>
             <w:r>
-              <w:t>TFS 24396- Reverting back to 11 shift earn back;</w:t>
+              <w:t xml:space="preserve">TFS 24396- Reverting back to 11 </w:t>
+            </w:r>
+            <w:proofErr w:type="gramStart"/>
+            <w:r>
+              <w:t>shift</w:t>
+            </w:r>
+            <w:proofErr w:type="gramEnd"/>
+            <w:r>
+              <w:t xml:space="preserve"> earn back;</w:t>
             </w:r>
           </w:p>
           <w:p>
@@ -4057,8 +4293,13 @@
           </w:tcPr>
           <w:p>
             <w:r>
-              <w:t>TFS 24586 – Web Security Scan 4/5/2022;</w:t>
-            </w:r>
+              <w:t xml:space="preserve">TFS 24586 – Web Security Scan </w:t>
+            </w:r>
+            <w:proofErr w:type="gramStart"/>
+            <w:r>
+              <w:t>4/5/2022;</w:t>
+            </w:r>
+            <w:proofErr w:type="gramEnd"/>
           </w:p>
           <w:p>
             <w:r>
@@ -4148,8 +4389,13 @@
           </w:tcPr>
           <w:p>
             <w:r>
-              <w:t>TFS 24867 – Web Security Scan 6/7/2022 ;</w:t>
-            </w:r>
+              <w:t>TFS 24867 – Web Security Scan 6/7/</w:t>
+            </w:r>
+            <w:proofErr w:type="gramStart"/>
+            <w:r>
+              <w:t>2022 ;</w:t>
+            </w:r>
+            <w:proofErr w:type="gramEnd"/>
           </w:p>
           <w:p>
             <w:r>
@@ -4414,8 +4660,13 @@
           </w:tcPr>
           <w:p>
             <w:r>
-              <w:t>TFS 25205;</w:t>
-            </w:r>
+              <w:t xml:space="preserve">TFS </w:t>
+            </w:r>
+            <w:proofErr w:type="gramStart"/>
+            <w:r>
+              <w:t>25205;</w:t>
+            </w:r>
+            <w:proofErr w:type="gramEnd"/>
           </w:p>
           <w:p>
             <w:r>
@@ -4855,7 +5106,15 @@
               <w:t xml:space="preserve">TFS </w:t>
             </w:r>
             <w:r>
-              <w:t>26406 - eCL: Highlight the Prepare or Coach links.</w:t>
+              <w:t xml:space="preserve">26406 - </w:t>
+            </w:r>
+            <w:proofErr w:type="spellStart"/>
+            <w:r>
+              <w:t>eCL</w:t>
+            </w:r>
+            <w:proofErr w:type="spellEnd"/>
+            <w:r>
+              <w:t>: Highlight the Prepare or Coach links.</w:t>
             </w:r>
           </w:p>
         </w:tc>
@@ -5052,7 +5311,23 @@
                 <w:color w:val="444444"/>
                 <w:sz w:val="20"/>
               </w:rPr>
-              <w:t xml:space="preserve"> a link on the Quality Now eCLs to the Quality Now Feedback Form</w:t>
+              <w:t xml:space="preserve"> a link on the Quality Now </w:t>
+            </w:r>
+            <w:proofErr w:type="spellStart"/>
+            <w:r>
+              <w:rPr>
+                <w:color w:val="444444"/>
+                <w:sz w:val="20"/>
+              </w:rPr>
+              <w:t>eCLs</w:t>
+            </w:r>
+            <w:proofErr w:type="spellEnd"/>
+            <w:r>
+              <w:rPr>
+                <w:color w:val="444444"/>
+                <w:sz w:val="20"/>
+              </w:rPr>
+              <w:t xml:space="preserve"> to the Quality Now Feedback Form</w:t>
             </w:r>
             <w:r>
               <w:rPr>
@@ -5320,7 +5595,23 @@
                 <w:color w:val="444444"/>
                 <w:sz w:val="20"/>
               </w:rPr>
-              <w:t>27222 - Review Page (Audio Issue Log): display verint id for supervisor when log is Pending Supervisor Review.</w:t>
+              <w:t xml:space="preserve">27222 - Review Page (Audio Issue Log): display </w:t>
+            </w:r>
+            <w:proofErr w:type="spellStart"/>
+            <w:r>
+              <w:rPr>
+                <w:color w:val="444444"/>
+                <w:sz w:val="20"/>
+              </w:rPr>
+              <w:t>verint</w:t>
+            </w:r>
+            <w:proofErr w:type="spellEnd"/>
+            <w:r>
+              <w:rPr>
+                <w:color w:val="444444"/>
+                <w:sz w:val="20"/>
+              </w:rPr>
+              <w:t xml:space="preserve"> id for supervisor when log is Pending Supervisor Review.</w:t>
             </w:r>
           </w:p>
         </w:tc>
@@ -5700,8 +5991,33 @@
                 <w:color w:val="444444"/>
                 <w:sz w:val="20"/>
               </w:rPr>
-              <w:t>27483 - WAH coaching reason text change, subcoaching reason update;</w:t>
-            </w:r>
+              <w:t xml:space="preserve">27483 - WAH coaching reason text change, </w:t>
+            </w:r>
+            <w:proofErr w:type="spellStart"/>
+            <w:r>
+              <w:rPr>
+                <w:color w:val="444444"/>
+                <w:sz w:val="20"/>
+              </w:rPr>
+              <w:t>subcoaching</w:t>
+            </w:r>
+            <w:proofErr w:type="spellEnd"/>
+            <w:r>
+              <w:rPr>
+                <w:color w:val="444444"/>
+                <w:sz w:val="20"/>
+              </w:rPr>
+              <w:t xml:space="preserve"> reason </w:t>
+            </w:r>
+            <w:proofErr w:type="gramStart"/>
+            <w:r>
+              <w:rPr>
+                <w:color w:val="444444"/>
+                <w:sz w:val="20"/>
+              </w:rPr>
+              <w:t>update;</w:t>
+            </w:r>
+            <w:proofErr w:type="gramEnd"/>
           </w:p>
           <w:p>
             <w:pPr>
@@ -5961,8 +6277,17 @@
                 <w:color w:val="444444"/>
                 <w:sz w:val="20"/>
               </w:rPr>
-              <w:t>28133 - No Warning logs for subcontractors;</w:t>
-            </w:r>
+              <w:t xml:space="preserve">28133 - No Warning logs for </w:t>
+            </w:r>
+            <w:proofErr w:type="gramStart"/>
+            <w:r>
+              <w:rPr>
+                <w:color w:val="444444"/>
+                <w:sz w:val="20"/>
+              </w:rPr>
+              <w:t>subcontractors;</w:t>
+            </w:r>
+            <w:proofErr w:type="gramEnd"/>
           </w:p>
           <w:p>
             <w:pPr>
@@ -6117,7 +6442,23 @@
                 <w:color w:val="444444"/>
                 <w:sz w:val="20"/>
               </w:rPr>
-              <w:t>Motivate and increase csr-level promotions.</w:t>
+              <w:t xml:space="preserve">Motivate and increase </w:t>
+            </w:r>
+            <w:proofErr w:type="spellStart"/>
+            <w:r>
+              <w:rPr>
+                <w:color w:val="444444"/>
+                <w:sz w:val="20"/>
+              </w:rPr>
+              <w:t>csr</w:t>
+            </w:r>
+            <w:proofErr w:type="spellEnd"/>
+            <w:r>
+              <w:rPr>
+                <w:color w:val="444444"/>
+                <w:sz w:val="20"/>
+              </w:rPr>
+              <w:t>-level promotions.</w:t>
             </w:r>
           </w:p>
         </w:tc>
@@ -6831,7 +7172,23 @@
                 <w:bCs/>
                 <w:sz w:val="20"/>
               </w:rPr>
-              <w:t xml:space="preserve">files under D:\Sites\ eCoachingLog </w:t>
+              <w:t xml:space="preserve">files under D:\Sites\ </w:t>
+            </w:r>
+            <w:proofErr w:type="spellStart"/>
+            <w:r>
+              <w:rPr>
+                <w:bCs/>
+                <w:sz w:val="20"/>
+              </w:rPr>
+              <w:t>eCoachingLog</w:t>
+            </w:r>
+            <w:proofErr w:type="spellEnd"/>
+            <w:r>
+              <w:rPr>
+                <w:bCs/>
+                <w:sz w:val="20"/>
+              </w:rPr>
+              <w:t xml:space="preserve"> </w:t>
             </w:r>
             <w:r>
               <w:rPr>
@@ -6859,8 +7216,17 @@
                 <w:b/>
                 <w:sz w:val="20"/>
               </w:rPr>
-              <w:t xml:space="preserve"> AND web.config</w:t>
-            </w:r>
+              <w:t xml:space="preserve"> AND </w:t>
+            </w:r>
+            <w:proofErr w:type="spellStart"/>
+            <w:r>
+              <w:rPr>
+                <w:b/>
+                <w:sz w:val="20"/>
+              </w:rPr>
+              <w:t>web.config</w:t>
+            </w:r>
+            <w:proofErr w:type="spellEnd"/>
             <w:r>
               <w:rPr>
                 <w:bCs/>
@@ -6915,7 +7281,23 @@
                 <w:b/>
                 <w:sz w:val="20"/>
               </w:rPr>
-              <w:t>Do NOT overwrite web.config.</w:t>
+              <w:t xml:space="preserve">Do NOT overwrite </w:t>
+            </w:r>
+            <w:proofErr w:type="spellStart"/>
+            <w:r>
+              <w:rPr>
+                <w:b/>
+                <w:sz w:val="20"/>
+              </w:rPr>
+              <w:t>web.config</w:t>
+            </w:r>
+            <w:proofErr w:type="spellEnd"/>
+            <w:r>
+              <w:rPr>
+                <w:b/>
+                <w:sz w:val="20"/>
+              </w:rPr>
+              <w:t>.</w:t>
             </w:r>
           </w:p>
           <w:p>
@@ -6933,20 +7315,25 @@
             <w:r>
               <w:rPr>
                 <w:bCs/>
-              </w:rPr>
-              <w:t>Edit web.config “Prod.VnV.IPs” section</w:t>
+                <w:highlight w:val="yellow"/>
+              </w:rPr>
+              <w:t xml:space="preserve">Until database changes are deployed, continue to </w:t>
+            </w:r>
+            <w:r>
+              <w:rPr>
+                <w:b/>
+                <w:sz w:val="24"/>
+                <w:szCs w:val="24"/>
+                <w:highlight w:val="yellow"/>
+              </w:rPr>
+              <w:t>4</w:t>
             </w:r>
             <w:r>
               <w:rPr>
                 <w:bCs/>
-              </w:rPr>
-              <w:t>:</w:t>
-            </w:r>
-            <w:r>
-              <w:rPr>
-                <w:bCs/>
-              </w:rPr>
-              <w:t xml:space="preserve"> remove all exiting IPs, then add testers’ IPs, separated by comma.</w:t>
+                <w:highlight w:val="yellow"/>
+              </w:rPr>
+              <w:t>.</w:t>
             </w:r>
           </w:p>
           <w:p>
@@ -6965,7 +7352,49 @@
               <w:rPr>
                 <w:bCs/>
               </w:rPr>
-              <w:t>Until database changes are deployed, continue to 5.</w:t>
+              <w:t xml:space="preserve">Edit </w:t>
+            </w:r>
+            <w:proofErr w:type="spellStart"/>
+            <w:r>
+              <w:rPr>
+                <w:bCs/>
+              </w:rPr>
+              <w:t>web.config</w:t>
+            </w:r>
+            <w:proofErr w:type="spellEnd"/>
+            <w:r>
+              <w:rPr>
+                <w:bCs/>
+              </w:rPr>
+              <w:t xml:space="preserve"> “</w:t>
+            </w:r>
+            <w:proofErr w:type="spellStart"/>
+            <w:proofErr w:type="gramStart"/>
+            <w:r>
+              <w:rPr>
+                <w:bCs/>
+              </w:rPr>
+              <w:t>Prod.VnV.IPs</w:t>
+            </w:r>
+            <w:proofErr w:type="spellEnd"/>
+            <w:proofErr w:type="gramEnd"/>
+            <w:r>
+              <w:rPr>
+                <w:bCs/>
+              </w:rPr>
+              <w:t>” section</w:t>
+            </w:r>
+            <w:r>
+              <w:rPr>
+                <w:bCs/>
+              </w:rPr>
+              <w:t>:</w:t>
+            </w:r>
+            <w:r>
+              <w:rPr>
+                <w:bCs/>
+              </w:rPr>
+              <w:t xml:space="preserve"> remove all exiting IPs, then add testers’ IPs, separated by comma.</w:t>
             </w:r>
           </w:p>
           <w:p>
@@ -7267,8 +7696,17 @@
         <w:sz w:val="18"/>
         <w:szCs w:val="18"/>
       </w:rPr>
-      <w:t>Controlled if Electronic - Uncontrolled if Printed</w:t>
+      <w:t xml:space="preserve">Controlled if Electronic - Uncontrolled if </w:t>
     </w:r>
+    <w:proofErr w:type="gramStart"/>
+    <w:r>
+      <w:rPr>
+        <w:sz w:val="18"/>
+        <w:szCs w:val="18"/>
+      </w:rPr>
+      <w:t>Printed</w:t>
+    </w:r>
+    <w:proofErr w:type="gramEnd"/>
   </w:p>
   <w:p>
     <w:pPr>
@@ -7440,8 +7878,18 @@
         <w:sz w:val="18"/>
         <w:szCs w:val="18"/>
       </w:rPr>
-      <w:t>Controlled if Electronic - Uncontrolled if Printed</w:t>
+      <w:t xml:space="preserve">Controlled if Electronic - Uncontrolled if </w:t>
     </w:r>
+    <w:proofErr w:type="gramStart"/>
+    <w:r>
+      <w:rPr>
+        <w:b/>
+        <w:sz w:val="18"/>
+        <w:szCs w:val="18"/>
+      </w:rPr>
+      <w:t>Printed</w:t>
+    </w:r>
+    <w:proofErr w:type="gramEnd"/>
   </w:p>
   <w:p>
     <w:pPr>
@@ -7607,6 +8055,7 @@
       </w:rPr>
       <w:fldChar w:fldCharType="separate"/>
     </w:r>
+    <w:proofErr w:type="spellStart"/>
     <w:r>
       <w:rPr>
         <w:rStyle w:val="PageNumber"/>
@@ -7615,6 +8064,7 @@
       </w:rPr>
       <w:t>i</w:t>
     </w:r>
+    <w:proofErr w:type="spellEnd"/>
     <w:r>
       <w:rPr>
         <w:rStyle w:val="PageNumber"/>
@@ -7643,8 +8093,17 @@
         <w:sz w:val="18"/>
         <w:szCs w:val="18"/>
       </w:rPr>
-      <w:t>Controlled if Electronic - Uncontrolled if Printed</w:t>
+      <w:t xml:space="preserve">Controlled if Electronic - Uncontrolled if </w:t>
     </w:r>
+    <w:proofErr w:type="gramStart"/>
+    <w:r>
+      <w:rPr>
+        <w:sz w:val="18"/>
+        <w:szCs w:val="18"/>
+      </w:rPr>
+      <w:t>Printed</w:t>
+    </w:r>
+    <w:proofErr w:type="gramEnd"/>
   </w:p>
   <w:p>
     <w:pPr>
@@ -7876,8 +8335,17 @@
         <w:sz w:val="18"/>
         <w:szCs w:val="18"/>
       </w:rPr>
-      <w:t>Controlled if Electronic - Uncontrolled if Printed</w:t>
+      <w:t xml:space="preserve">Controlled if Electronic - Uncontrolled if </w:t>
     </w:r>
+    <w:proofErr w:type="gramStart"/>
+    <w:r>
+      <w:rPr>
+        <w:sz w:val="18"/>
+        <w:szCs w:val="18"/>
+      </w:rPr>
+      <w:t>Printed</w:t>
+    </w:r>
+    <w:proofErr w:type="gramEnd"/>
   </w:p>
 </w:ftr>
 </file>
@@ -8111,7 +8579,7 @@
         </mc:Choice>
         <mc:Fallback>
           <w:pict>
-            <v:line w14:anchorId="2660E6FF" id="Line 7" o:spid="_x0000_s1026" style="position:absolute;z-index:251659264;visibility:visible;mso-wrap-style:square;mso-width-percent:0;mso-height-percent:0;mso-wrap-distance-left:9pt;mso-wrap-distance-top:-3e-5mm;mso-wrap-distance-right:9pt;mso-wrap-distance-bottom:-3e-5mm;mso-position-horizontal:absolute;mso-position-horizontal-relative:text;mso-position-vertical:absolute;mso-position-vertical-relative:text;mso-width-percent:0;mso-height-percent:0;mso-width-relative:page;mso-height-relative:page" from="-2.25pt,12.9pt" to="465.75pt,12.9pt" o:gfxdata="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" strokecolor="#5b7d96" strokeweight="2.25pt"/>
+            <v:line w14:anchorId="3CA461AE" id="Line 7" o:spid="_x0000_s1026" style="position:absolute;z-index:251659264;visibility:visible;mso-wrap-style:square;mso-width-percent:0;mso-height-percent:0;mso-wrap-distance-left:9pt;mso-wrap-distance-top:-3e-5mm;mso-wrap-distance-right:9pt;mso-wrap-distance-bottom:-3e-5mm;mso-position-horizontal:absolute;mso-position-horizontal-relative:text;mso-position-vertical:absolute;mso-position-vertical-relative:text;mso-width-percent:0;mso-height-percent:0;mso-width-relative:page;mso-height-relative:page" from="-2.25pt,12.9pt" to="465.75pt,12.9pt" o:gfxdata="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" strokecolor="#5b7d96" strokeweight="2.25pt"/>
           </w:pict>
         </mc:Fallback>
       </mc:AlternateContent>
@@ -14639,12 +15107,11 @@
 </file>
 
 <file path=customXml/item3.xml><?xml version="1.0" encoding="utf-8"?>
-<?mso-contentType ?>
-<FormTemplates xmlns="http://schemas.microsoft.com/sharepoint/v3/contenttype/forms">
-  <Display>DocumentLibraryForm</Display>
-  <Edit>DocumentLibraryForm</Edit>
-  <New>DocumentLibraryForm</New>
-</FormTemplates>
+<p:properties xmlns:p="http://schemas.microsoft.com/office/2006/metadata/properties" xmlns:xsi="http://www.w3.org/2001/XMLSchema-instance">
+  <documentManagement>
+    <_DCDateModified xmlns="http://schemas.microsoft.com/sharepoint/v3/fields" xsi:nil="true"/>
+  </documentManagement>
+</p:properties>
 </file>
 
 <file path=customXml/item4.xml><?xml version="1.0" encoding="utf-8"?>
@@ -14652,11 +15119,12 @@
 </file>
 
 <file path=customXml/item5.xml><?xml version="1.0" encoding="utf-8"?>
-<p:properties xmlns:p="http://schemas.microsoft.com/office/2006/metadata/properties" xmlns:xsi="http://www.w3.org/2001/XMLSchema-instance">
-  <documentManagement>
-    <_DCDateModified xmlns="http://schemas.microsoft.com/sharepoint/v3/fields" xsi:nil="true"/>
-  </documentManagement>
-</p:properties>
+<?mso-contentType ?>
+<FormTemplates xmlns="http://schemas.microsoft.com/sharepoint/v3/contenttype/forms">
+  <Display>DocumentLibraryForm</Display>
+  <Edit>DocumentLibraryForm</Edit>
+  <New>DocumentLibraryForm</New>
+</FormTemplates>
 </file>
 
 <file path=customXml/itemProps1.xml><?xml version="1.0" encoding="utf-8"?>
@@ -14686,9 +15154,10 @@
 </file>
 
 <file path=customXml/itemProps3.xml><?xml version="1.0" encoding="utf-8"?>
-<ds:datastoreItem xmlns:ds="http://schemas.openxmlformats.org/officeDocument/2006/customXml" ds:itemID="{6E0243D2-C2E7-4C17-98A3-48E63A4A14E3}">
+<ds:datastoreItem xmlns:ds="http://schemas.openxmlformats.org/officeDocument/2006/customXml" ds:itemID="{47853092-453F-4761-BB4F-9437077E6946}">
   <ds:schemaRefs>
-    <ds:schemaRef ds:uri="http://schemas.microsoft.com/sharepoint/v3/contenttype/forms"/>
+    <ds:schemaRef ds:uri="http://schemas.microsoft.com/office/2006/metadata/properties"/>
+    <ds:schemaRef ds:uri="http://schemas.microsoft.com/sharepoint/v3/fields"/>
   </ds:schemaRefs>
 </ds:datastoreItem>
 </file>
@@ -14702,10 +15171,9 @@
 </file>
 
 <file path=customXml/itemProps5.xml><?xml version="1.0" encoding="utf-8"?>
-<ds:datastoreItem xmlns:ds="http://schemas.openxmlformats.org/officeDocument/2006/customXml" ds:itemID="{47853092-453F-4761-BB4F-9437077E6946}">
+<ds:datastoreItem xmlns:ds="http://schemas.openxmlformats.org/officeDocument/2006/customXml" ds:itemID="{6E0243D2-C2E7-4C17-98A3-48E63A4A14E3}">
   <ds:schemaRefs>
-    <ds:schemaRef ds:uri="http://schemas.microsoft.com/office/2006/metadata/properties"/>
-    <ds:schemaRef ds:uri="http://schemas.microsoft.com/sharepoint/v3/fields"/>
+    <ds:schemaRef ds:uri="http://schemas.microsoft.com/sharepoint/v3/contenttype/forms"/>
   </ds:schemaRefs>
 </ds:datastoreItem>
 </file>
</xml_diff>

<commit_message>
28332 - Movtivate and increase csr-level promotions. NPE fix.
git-tfs-id: [https://tfs.omnicloud.local/tfs/cco%20program/]$/eCoaching_V2;C54001
</commit_message>
<xml_diff>
--- a/Runbook/Web/CCO_eCoaching_Log_Runbook.docx
+++ b/Runbook/Web/CCO_eCoaching_Log_Runbook.docx
@@ -6192,6 +6192,139 @@
         <w:tc>
           <w:tcPr>
             <w:tcW w:w="1156" w:type="dxa"/>
+          </w:tcPr>
+          <w:p>
+            <w:pPr>
+              <w:pStyle w:val="TableText"/>
+              <w:ind w:left="90"/>
+              <w:rPr>
+                <w:sz w:val="18"/>
+                <w:szCs w:val="18"/>
+              </w:rPr>
+            </w:pPr>
+            <w:r>
+              <w:rPr>
+                <w:sz w:val="18"/>
+                <w:szCs w:val="18"/>
+              </w:rPr>
+              <w:t>07/11/2024</w:t>
+            </w:r>
+          </w:p>
+        </w:tc>
+        <w:tc>
+          <w:tcPr>
+            <w:tcW w:w="3877" w:type="dxa"/>
+          </w:tcPr>
+          <w:p>
+            <w:pPr>
+              <w:pStyle w:val="hdr1"/>
+              <w:spacing w:before="0"/>
+              <w:ind w:left="0"/>
+              <w:jc w:val="left"/>
+              <w:rPr>
+                <w:color w:val="444444"/>
+                <w:sz w:val="20"/>
+              </w:rPr>
+            </w:pPr>
+            <w:r>
+              <w:rPr>
+                <w:color w:val="444444"/>
+                <w:sz w:val="20"/>
+              </w:rPr>
+              <w:t xml:space="preserve">TFS 28332 - </w:t>
+            </w:r>
+            <w:r>
+              <w:rPr>
+                <w:color w:val="444444"/>
+                <w:sz w:val="20"/>
+              </w:rPr>
+              <w:t>Motivate and increase csr-level promotions.</w:t>
+            </w:r>
+          </w:p>
+          <w:p>
+            <w:pPr>
+              <w:pStyle w:val="hdr1"/>
+              <w:spacing w:before="0"/>
+              <w:ind w:left="0"/>
+              <w:jc w:val="left"/>
+              <w:rPr>
+                <w:color w:val="444444"/>
+                <w:sz w:val="20"/>
+              </w:rPr>
+            </w:pPr>
+            <w:r>
+              <w:rPr>
+                <w:color w:val="444444"/>
+                <w:sz w:val="20"/>
+              </w:rPr>
+              <w:t>NPE fix.</w:t>
+            </w:r>
+          </w:p>
+        </w:tc>
+        <w:tc>
+          <w:tcPr>
+            <w:tcW w:w="1661" w:type="dxa"/>
+          </w:tcPr>
+          <w:p>
+            <w:pPr>
+              <w:pStyle w:val="TableText"/>
+              <w:ind w:left="162"/>
+              <w:rPr>
+                <w:sz w:val="18"/>
+                <w:szCs w:val="18"/>
+              </w:rPr>
+            </w:pPr>
+            <w:r>
+              <w:rPr>
+                <w:sz w:val="18"/>
+                <w:szCs w:val="18"/>
+              </w:rPr>
+              <w:t>ecl_ui_20240612</w:t>
+            </w:r>
+          </w:p>
+        </w:tc>
+        <w:tc>
+          <w:tcPr>
+            <w:tcW w:w="1322" w:type="dxa"/>
+          </w:tcPr>
+          <w:p>
+            <w:pPr>
+              <w:pStyle w:val="TableText"/>
+              <w:ind w:left="162"/>
+              <w:rPr>
+                <w:sz w:val="18"/>
+                <w:szCs w:val="18"/>
+              </w:rPr>
+            </w:pPr>
+          </w:p>
+        </w:tc>
+        <w:tc>
+          <w:tcPr>
+            <w:tcW w:w="1560" w:type="dxa"/>
+          </w:tcPr>
+          <w:p>
+            <w:pPr>
+              <w:pStyle w:val="TableText"/>
+              <w:ind w:left="162"/>
+              <w:rPr>
+                <w:sz w:val="18"/>
+                <w:szCs w:val="18"/>
+              </w:rPr>
+            </w:pPr>
+            <w:r>
+              <w:rPr>
+                <w:sz w:val="18"/>
+                <w:szCs w:val="18"/>
+              </w:rPr>
+              <w:t>Lili Huang</w:t>
+            </w:r>
+          </w:p>
+        </w:tc>
+      </w:tr>
+      <w:tr>
+        <w:tc>
+          <w:tcPr>
+            <w:tcW w:w="1156" w:type="dxa"/>
             <w:shd w:val="clear" w:color="auto" w:fill="F2F2F2" w:themeFill="background1" w:themeFillShade="F2"/>
           </w:tcPr>
           <w:p>
@@ -6529,23 +6662,7 @@
                 <w:sz w:val="32"/>
                 <w:szCs w:val="32"/>
               </w:rPr>
-              <w:t>3</w:t>
-            </w:r>
-            <w:r>
-              <w:rPr>
-                <w:b/>
-                <w:sz w:val="32"/>
-                <w:szCs w:val="32"/>
-              </w:rPr>
-              <w:t>9</w:t>
-            </w:r>
-            <w:r>
-              <w:rPr>
-                <w:b/>
-                <w:sz w:val="32"/>
-                <w:szCs w:val="32"/>
-              </w:rPr>
-              <w:t>91</w:t>
+              <w:t>4000</w:t>
             </w:r>
             <w:r>
               <w:rPr>
@@ -8128,7 +8245,7 @@
         </mc:Choice>
         <mc:Fallback>
           <w:pict>
-            <v:line w14:anchorId="1974020A" id="Line 7" o:spid="_x0000_s1026" style="position:absolute;z-index:251659264;visibility:visible;mso-wrap-style:square;mso-width-percent:0;mso-height-percent:0;mso-wrap-distance-left:9pt;mso-wrap-distance-top:-3e-5mm;mso-wrap-distance-right:9pt;mso-wrap-distance-bottom:-3e-5mm;mso-position-horizontal:absolute;mso-position-horizontal-relative:text;mso-position-vertical:absolute;mso-position-vertical-relative:text;mso-width-percent:0;mso-height-percent:0;mso-width-relative:page;mso-height-relative:page" from="-2.25pt,12.9pt" to="465.75pt,12.9pt" o:gfxdata="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" strokecolor="#5b7d96" strokeweight="2.25pt"/>
+            <v:line w14:anchorId="0F7E286F" id="Line 7" o:spid="_x0000_s1026" style="position:absolute;z-index:251659264;visibility:visible;mso-wrap-style:square;mso-width-percent:0;mso-height-percent:0;mso-wrap-distance-left:9pt;mso-wrap-distance-top:-3e-5mm;mso-wrap-distance-right:9pt;mso-wrap-distance-bottom:-3e-5mm;mso-position-horizontal:absolute;mso-position-horizontal-relative:text;mso-position-vertical:absolute;mso-position-vertical-relative:text;mso-width-percent:0;mso-height-percent:0;mso-width-relative:page;mso-height-relative:page" from="-2.25pt,12.9pt" to="465.75pt,12.9pt" o:gfxdata="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" strokecolor="#5b7d96" strokeweight="2.25pt"/>
           </w:pict>
         </mc:Fallback>
       </mc:AlternateContent>
@@ -14656,12 +14773,11 @@
 </file>
 
 <file path=customXml/item3.xml><?xml version="1.0" encoding="utf-8"?>
-<?mso-contentType ?>
-<FormTemplates xmlns="http://schemas.microsoft.com/sharepoint/v3/contenttype/forms">
-  <Display>DocumentLibraryForm</Display>
-  <Edit>DocumentLibraryForm</Edit>
-  <New>DocumentLibraryForm</New>
-</FormTemplates>
+<p:properties xmlns:p="http://schemas.microsoft.com/office/2006/metadata/properties" xmlns:xsi="http://www.w3.org/2001/XMLSchema-instance">
+  <documentManagement>
+    <_DCDateModified xmlns="http://schemas.microsoft.com/sharepoint/v3/fields" xsi:nil="true"/>
+  </documentManagement>
+</p:properties>
 </file>
 
 <file path=customXml/item4.xml><?xml version="1.0" encoding="utf-8"?>
@@ -14669,11 +14785,12 @@
 </file>
 
 <file path=customXml/item5.xml><?xml version="1.0" encoding="utf-8"?>
-<p:properties xmlns:p="http://schemas.microsoft.com/office/2006/metadata/properties" xmlns:xsi="http://www.w3.org/2001/XMLSchema-instance">
-  <documentManagement>
-    <_DCDateModified xmlns="http://schemas.microsoft.com/sharepoint/v3/fields" xsi:nil="true"/>
-  </documentManagement>
-</p:properties>
+<?mso-contentType ?>
+<FormTemplates xmlns="http://schemas.microsoft.com/sharepoint/v3/contenttype/forms">
+  <Display>DocumentLibraryForm</Display>
+  <Edit>DocumentLibraryForm</Edit>
+  <New>DocumentLibraryForm</New>
+</FormTemplates>
 </file>
 
 <file path=customXml/itemProps1.xml><?xml version="1.0" encoding="utf-8"?>
@@ -14703,9 +14820,10 @@
 </file>
 
 <file path=customXml/itemProps3.xml><?xml version="1.0" encoding="utf-8"?>
-<ds:datastoreItem xmlns:ds="http://schemas.openxmlformats.org/officeDocument/2006/customXml" ds:itemID="{6E0243D2-C2E7-4C17-98A3-48E63A4A14E3}">
+<ds:datastoreItem xmlns:ds="http://schemas.openxmlformats.org/officeDocument/2006/customXml" ds:itemID="{47853092-453F-4761-BB4F-9437077E6946}">
   <ds:schemaRefs>
-    <ds:schemaRef ds:uri="http://schemas.microsoft.com/sharepoint/v3/contenttype/forms"/>
+    <ds:schemaRef ds:uri="http://schemas.microsoft.com/office/2006/metadata/properties"/>
+    <ds:schemaRef ds:uri="http://schemas.microsoft.com/sharepoint/v3/fields"/>
   </ds:schemaRefs>
 </ds:datastoreItem>
 </file>
@@ -14719,10 +14837,9 @@
 </file>
 
 <file path=customXml/itemProps5.xml><?xml version="1.0" encoding="utf-8"?>
-<ds:datastoreItem xmlns:ds="http://schemas.openxmlformats.org/officeDocument/2006/customXml" ds:itemID="{47853092-453F-4761-BB4F-9437077E6946}">
+<ds:datastoreItem xmlns:ds="http://schemas.openxmlformats.org/officeDocument/2006/customXml" ds:itemID="{6E0243D2-C2E7-4C17-98A3-48E63A4A14E3}">
   <ds:schemaRefs>
-    <ds:schemaRef ds:uri="http://schemas.microsoft.com/office/2006/metadata/properties"/>
-    <ds:schemaRef ds:uri="http://schemas.microsoft.com/sharepoint/v3/fields"/>
+    <ds:schemaRef ds:uri="http://schemas.microsoft.com/sharepoint/v3/contenttype/forms"/>
   </ds:schemaRefs>
 </ds:datastoreItem>
 </file>
</xml_diff>